<commit_message>
Impressum gecheckt, Wifa Änderungen angenommen, kleine eigene Änderungen eingefügt, Erlaubnis für Privatschulen hinzugefügt.
</commit_message>
<xml_diff>
--- a/1_Einleitung/1_Einleitung_Impressum.docx
+++ b/1_Einleitung/1_Einleitung_Impressum.docx
@@ -37,73 +37,71 @@
             <w:vAlign w:val="center"/>
           </w:tcPr>
           <w:p>
-            <w:ins w:id="0" w:author="Malambré, Julia | Wissensfabrik" w:date="2022-12-12T14:23:00Z">
-              <w:r>
-                <w:drawing>
-                  <wp:anchor distT="0" distB="0" distL="114300" distR="114300" simplePos="0" relativeHeight="251663360" behindDoc="1" locked="0" layoutInCell="1" allowOverlap="1" wp14:anchorId="035E6021" wp14:editId="7A3378D8">
-                    <wp:simplePos x="0" y="0"/>
-                    <wp:positionH relativeFrom="column">
-                      <wp:posOffset>428625</wp:posOffset>
-                    </wp:positionH>
-                    <wp:positionV relativeFrom="paragraph">
-                      <wp:posOffset>1957705</wp:posOffset>
-                    </wp:positionV>
-                    <wp:extent cx="4301490" cy="4103370"/>
-                    <wp:effectExtent l="0" t="0" r="3810" b="0"/>
-                    <wp:wrapTight wrapText="bothSides">
-                      <wp:wrapPolygon edited="0">
-                        <wp:start x="0" y="0"/>
-                        <wp:lineTo x="0" y="21460"/>
-                        <wp:lineTo x="21523" y="21460"/>
-                        <wp:lineTo x="21523" y="0"/>
-                        <wp:lineTo x="0" y="0"/>
-                      </wp:wrapPolygon>
-                    </wp:wrapTight>
-                    <wp:docPr id="8" name="Grafik 8" descr="Ein Bild, das Spielzeug, drinnen, Puppe, Automat enthält.&#10;&#10;Automatisch generierte Beschreibung"/>
-                    <wp:cNvGraphicFramePr>
-                      <a:graphicFrameLocks xmlns:a="http://schemas.openxmlformats.org/drawingml/2006/main" noChangeAspect="1"/>
-                    </wp:cNvGraphicFramePr>
-                    <a:graphic xmlns:a="http://schemas.openxmlformats.org/drawingml/2006/main">
-                      <a:graphicData uri="http://schemas.openxmlformats.org/drawingml/2006/picture">
-                        <pic:pic xmlns:pic="http://schemas.openxmlformats.org/drawingml/2006/picture">
-                          <pic:nvPicPr>
-                            <pic:cNvPr id="8" name="Grafik 8" descr="Ein Bild, das Spielzeug, drinnen, Puppe, Automat enthält.&#10;&#10;Automatisch generierte Beschreibung"/>
-                            <pic:cNvPicPr/>
-                          </pic:nvPicPr>
-                          <pic:blipFill>
-                            <a:blip r:embed="rId8" cstate="print">
-                              <a:extLst>
-                                <a:ext uri="{28A0092B-C50C-407E-A947-70E740481C1C}">
-                                  <a14:useLocalDpi xmlns:a14="http://schemas.microsoft.com/office/drawing/2010/main"/>
-                                </a:ext>
-                              </a:extLst>
-                            </a:blip>
-                            <a:stretch>
-                              <a:fillRect/>
-                            </a:stretch>
-                          </pic:blipFill>
-                          <pic:spPr>
-                            <a:xfrm>
-                              <a:off x="0" y="0"/>
-                              <a:ext cx="4301490" cy="4103370"/>
-                            </a:xfrm>
-                            <a:prstGeom prst="rect">
-                              <a:avLst/>
-                            </a:prstGeom>
-                          </pic:spPr>
-                        </pic:pic>
-                      </a:graphicData>
-                    </a:graphic>
-                    <wp14:sizeRelH relativeFrom="margin">
-                      <wp14:pctWidth>0</wp14:pctWidth>
-                    </wp14:sizeRelH>
-                    <wp14:sizeRelV relativeFrom="margin">
-                      <wp14:pctHeight>0</wp14:pctHeight>
-                    </wp14:sizeRelV>
-                  </wp:anchor>
-                </w:drawing>
-              </w:r>
-            </w:ins>
+            <w:r>
+              <w:drawing>
+                <wp:anchor distT="0" distB="0" distL="114300" distR="114300" simplePos="0" relativeHeight="251663360" behindDoc="1" locked="0" layoutInCell="1" allowOverlap="1" wp14:anchorId="035E6021" wp14:editId="7A3378D8">
+                  <wp:simplePos x="0" y="0"/>
+                  <wp:positionH relativeFrom="column">
+                    <wp:posOffset>428625</wp:posOffset>
+                  </wp:positionH>
+                  <wp:positionV relativeFrom="paragraph">
+                    <wp:posOffset>1957705</wp:posOffset>
+                  </wp:positionV>
+                  <wp:extent cx="4301490" cy="4103370"/>
+                  <wp:effectExtent l="0" t="0" r="3810" b="0"/>
+                  <wp:wrapTight wrapText="bothSides">
+                    <wp:wrapPolygon edited="0">
+                      <wp:start x="0" y="0"/>
+                      <wp:lineTo x="0" y="21460"/>
+                      <wp:lineTo x="21523" y="21460"/>
+                      <wp:lineTo x="21523" y="0"/>
+                      <wp:lineTo x="0" y="0"/>
+                    </wp:wrapPolygon>
+                  </wp:wrapTight>
+                  <wp:docPr id="8" name="Grafik 8" descr="Ein Bild, das Spielzeug, drinnen, Puppe, Automat enthält.&#10;&#10;Automatisch generierte Beschreibung"/>
+                  <wp:cNvGraphicFramePr>
+                    <a:graphicFrameLocks xmlns:a="http://schemas.openxmlformats.org/drawingml/2006/main" noChangeAspect="1"/>
+                  </wp:cNvGraphicFramePr>
+                  <a:graphic xmlns:a="http://schemas.openxmlformats.org/drawingml/2006/main">
+                    <a:graphicData uri="http://schemas.openxmlformats.org/drawingml/2006/picture">
+                      <pic:pic xmlns:pic="http://schemas.openxmlformats.org/drawingml/2006/picture">
+                        <pic:nvPicPr>
+                          <pic:cNvPr id="8" name="Grafik 8" descr="Ein Bild, das Spielzeug, drinnen, Puppe, Automat enthält.&#10;&#10;Automatisch generierte Beschreibung"/>
+                          <pic:cNvPicPr/>
+                        </pic:nvPicPr>
+                        <pic:blipFill>
+                          <a:blip r:embed="rId8" cstate="print">
+                            <a:extLst>
+                              <a:ext uri="{28A0092B-C50C-407E-A947-70E740481C1C}">
+                                <a14:useLocalDpi xmlns:a14="http://schemas.microsoft.com/office/drawing/2010/main"/>
+                              </a:ext>
+                            </a:extLst>
+                          </a:blip>
+                          <a:stretch>
+                            <a:fillRect/>
+                          </a:stretch>
+                        </pic:blipFill>
+                        <pic:spPr>
+                          <a:xfrm>
+                            <a:off x="0" y="0"/>
+                            <a:ext cx="4301490" cy="4103370"/>
+                          </a:xfrm>
+                          <a:prstGeom prst="rect">
+                            <a:avLst/>
+                          </a:prstGeom>
+                        </pic:spPr>
+                      </pic:pic>
+                    </a:graphicData>
+                  </a:graphic>
+                  <wp14:sizeRelH relativeFrom="margin">
+                    <wp14:pctWidth>0</wp14:pctWidth>
+                  </wp14:sizeRelH>
+                  <wp14:sizeRelV relativeFrom="margin">
+                    <wp14:pctHeight>0</wp14:pctHeight>
+                  </wp14:sizeRelV>
+                </wp:anchor>
+              </w:drawing>
+            </w:r>
             <w:r>
               <mc:AlternateContent>
                 <mc:Choice Requires="wpg">
@@ -371,12 +369,12 @@
         </w:numPr>
         <w:ind w:left="432" w:hanging="432"/>
       </w:pPr>
-      <w:bookmarkStart w:id="1" w:name="_Toc440841206"/>
+      <w:bookmarkStart w:id="0" w:name="_Toc440841206"/>
       <w:r>
         <w:lastRenderedPageBreak/>
         <w:t>Impressum</w:t>
       </w:r>
-      <w:bookmarkEnd w:id="1"/>
+      <w:bookmarkEnd w:id="0"/>
     </w:p>
     <w:p>
       <w:pPr>
@@ -387,7 +385,6 @@
         <w:rPr>
           <w:rFonts w:cstheme="minorHAnsi"/>
           <w:b/>
-          <w:noProof w:val="0"/>
           <w:sz w:val="20"/>
           <w:szCs w:val="20"/>
           <w:lang w:eastAsia="en-US"/>
@@ -397,7 +394,6 @@
         <w:rPr>
           <w:rFonts w:cstheme="minorHAnsi"/>
           <w:b/>
-          <w:noProof w:val="0"/>
           <w:sz w:val="20"/>
           <w:szCs w:val="20"/>
           <w:lang w:eastAsia="en-US"/>
@@ -414,17 +410,15 @@
         <w:rPr>
           <w:rFonts w:eastAsia="HelveticaNeueLT-Light" w:cstheme="minorHAnsi"/>
           <w:bCs w:val="0"/>
-          <w:noProof w:val="0"/>
-          <w:sz w:val="19"/>
-          <w:szCs w:val="19"/>
-          <w:lang w:eastAsia="en-US"/>
-        </w:rPr>
-      </w:pPr>
-      <w:r>
-        <w:rPr>
-          <w:rFonts w:eastAsia="HelveticaNeueLT-Light" w:cstheme="minorHAnsi"/>
-          <w:bCs w:val="0"/>
-          <w:noProof w:val="0"/>
+          <w:sz w:val="19"/>
+          <w:szCs w:val="19"/>
+          <w:lang w:eastAsia="en-US"/>
+        </w:rPr>
+      </w:pPr>
+      <w:r>
+        <w:rPr>
+          <w:rFonts w:eastAsia="HelveticaNeueLT-Light" w:cstheme="minorHAnsi"/>
+          <w:bCs w:val="0"/>
           <w:sz w:val="19"/>
           <w:szCs w:val="19"/>
           <w:lang w:eastAsia="en-US"/>
@@ -441,51 +435,33 @@
         <w:rPr>
           <w:rFonts w:eastAsia="HelveticaNeueLT-Light" w:cstheme="minorHAnsi"/>
           <w:bCs w:val="0"/>
-          <w:noProof w:val="0"/>
-          <w:sz w:val="19"/>
-          <w:szCs w:val="19"/>
-          <w:lang w:eastAsia="en-US"/>
-        </w:rPr>
-      </w:pPr>
-      <w:del w:id="2" w:author="Malambré, Julia | Wissensfabrik" w:date="2022-12-12T14:24:00Z">
-        <w:r>
-          <w:rPr>
-            <w:rFonts w:eastAsia="HelveticaNeueLT-Light" w:cstheme="minorHAnsi"/>
-            <w:bCs w:val="0"/>
-            <w:noProof w:val="0"/>
-            <w:sz w:val="19"/>
-            <w:szCs w:val="19"/>
-            <w:lang w:eastAsia="en-US"/>
-          </w:rPr>
-          <w:delText>4. Gartenweg 4b, Gebäude Z17</w:delText>
-        </w:r>
-      </w:del>
+          <w:sz w:val="19"/>
+          <w:szCs w:val="19"/>
+          <w:lang w:eastAsia="en-US"/>
+        </w:rPr>
+      </w:pPr>
       <w:proofErr w:type="spellStart"/>
-      <w:ins w:id="3" w:author="Malambré, Julia | Wissensfabrik" w:date="2022-12-12T14:24:00Z">
-        <w:r>
-          <w:rPr>
-            <w:rFonts w:eastAsia="HelveticaNeueLT-Light" w:cstheme="minorHAnsi"/>
-            <w:bCs w:val="0"/>
-            <w:noProof w:val="0"/>
-            <w:sz w:val="19"/>
-            <w:szCs w:val="19"/>
-            <w:lang w:eastAsia="en-US"/>
-          </w:rPr>
-          <w:t>Ruthenstr</w:t>
-        </w:r>
-        <w:proofErr w:type="spellEnd"/>
-        <w:r>
-          <w:rPr>
-            <w:rFonts w:eastAsia="HelveticaNeueLT-Light" w:cstheme="minorHAnsi"/>
-            <w:bCs w:val="0"/>
-            <w:noProof w:val="0"/>
-            <w:sz w:val="19"/>
-            <w:szCs w:val="19"/>
-            <w:lang w:eastAsia="en-US"/>
-          </w:rPr>
-          <w:t>. 23</w:t>
-        </w:r>
-      </w:ins>
+      <w:r>
+        <w:rPr>
+          <w:rFonts w:eastAsia="HelveticaNeueLT-Light" w:cstheme="minorHAnsi"/>
+          <w:bCs w:val="0"/>
+          <w:sz w:val="19"/>
+          <w:szCs w:val="19"/>
+          <w:lang w:eastAsia="en-US"/>
+        </w:rPr>
+        <w:t>Ruthenstr</w:t>
+      </w:r>
+      <w:proofErr w:type="spellEnd"/>
+      <w:r>
+        <w:rPr>
+          <w:rFonts w:eastAsia="HelveticaNeueLT-Light" w:cstheme="minorHAnsi"/>
+          <w:bCs w:val="0"/>
+          <w:sz w:val="19"/>
+          <w:szCs w:val="19"/>
+          <w:lang w:eastAsia="en-US"/>
+        </w:rPr>
+        <w:t>. 23</w:t>
+      </w:r>
     </w:p>
     <w:p>
       <w:pPr>
@@ -496,17 +472,15 @@
         <w:rPr>
           <w:rFonts w:eastAsia="HelveticaNeueLT-Light" w:cstheme="minorHAnsi"/>
           <w:bCs w:val="0"/>
-          <w:noProof w:val="0"/>
-          <w:sz w:val="19"/>
-          <w:szCs w:val="19"/>
-          <w:lang w:eastAsia="en-US"/>
-        </w:rPr>
-      </w:pPr>
-      <w:r>
-        <w:rPr>
-          <w:rFonts w:eastAsia="HelveticaNeueLT-Light" w:cstheme="minorHAnsi"/>
-          <w:bCs w:val="0"/>
-          <w:noProof w:val="0"/>
+          <w:sz w:val="19"/>
+          <w:szCs w:val="19"/>
+          <w:lang w:eastAsia="en-US"/>
+        </w:rPr>
+      </w:pPr>
+      <w:r>
+        <w:rPr>
+          <w:rFonts w:eastAsia="HelveticaNeueLT-Light" w:cstheme="minorHAnsi"/>
+          <w:bCs w:val="0"/>
           <w:sz w:val="19"/>
           <w:szCs w:val="19"/>
           <w:lang w:eastAsia="en-US"/>
@@ -523,46 +497,20 @@
         <w:rPr>
           <w:rFonts w:eastAsia="HelveticaNeueLT-Light" w:cstheme="minorHAnsi"/>
           <w:bCs w:val="0"/>
-          <w:noProof w:val="0"/>
-          <w:sz w:val="19"/>
-          <w:szCs w:val="19"/>
-          <w:lang w:eastAsia="en-US"/>
-        </w:rPr>
-      </w:pPr>
-      <w:r>
-        <w:rPr>
-          <w:rFonts w:eastAsia="HelveticaNeueLT-Light" w:cstheme="minorHAnsi"/>
-          <w:bCs w:val="0"/>
-          <w:noProof w:val="0"/>
-          <w:sz w:val="19"/>
-          <w:szCs w:val="19"/>
-          <w:lang w:eastAsia="en-US"/>
-        </w:rPr>
-        <w:t>www.wissensfabrik</w:t>
-      </w:r>
-      <w:del w:id="4" w:author="Malambré, Julia | Wissensfabrik" w:date="2022-12-12T14:25:00Z">
-        <w:r>
-          <w:rPr>
-            <w:rFonts w:eastAsia="HelveticaNeueLT-Light" w:cstheme="minorHAnsi"/>
-            <w:bCs w:val="0"/>
-            <w:noProof w:val="0"/>
-            <w:sz w:val="19"/>
-            <w:szCs w:val="19"/>
-            <w:lang w:eastAsia="en-US"/>
-          </w:rPr>
-          <w:delText>-deutschland</w:delText>
-        </w:r>
-      </w:del>
-      <w:r>
-        <w:rPr>
-          <w:rFonts w:eastAsia="HelveticaNeueLT-Light" w:cstheme="minorHAnsi"/>
-          <w:bCs w:val="0"/>
-          <w:noProof w:val="0"/>
-          <w:sz w:val="19"/>
-          <w:szCs w:val="19"/>
-          <w:lang w:eastAsia="en-US"/>
-        </w:rPr>
-        <w:t>.de</w:t>
+          <w:sz w:val="19"/>
+          <w:szCs w:val="19"/>
+          <w:lang w:eastAsia="en-US"/>
+        </w:rPr>
+      </w:pPr>
+      <w:r>
+        <w:rPr>
+          <w:rFonts w:eastAsia="HelveticaNeueLT-Light" w:cstheme="minorHAnsi"/>
+          <w:bCs w:val="0"/>
+          <w:sz w:val="19"/>
+          <w:szCs w:val="19"/>
+          <w:lang w:eastAsia="en-US"/>
+        </w:rPr>
+        <w:t>www.wissensfabrik.de</w:t>
       </w:r>
     </w:p>
     <w:p>
@@ -574,7 +522,6 @@
         <w:rPr>
           <w:rFonts w:cstheme="minorHAnsi"/>
           <w:b/>
-          <w:noProof w:val="0"/>
           <w:sz w:val="20"/>
           <w:szCs w:val="20"/>
           <w:lang w:eastAsia="en-US"/>
@@ -590,7 +537,6 @@
         <w:rPr>
           <w:rFonts w:cstheme="minorHAnsi"/>
           <w:b/>
-          <w:noProof w:val="0"/>
           <w:sz w:val="20"/>
           <w:szCs w:val="20"/>
           <w:lang w:eastAsia="en-US"/>
@@ -600,7 +546,6 @@
         <w:rPr>
           <w:rFonts w:cstheme="minorHAnsi"/>
           <w:b/>
-          <w:noProof w:val="0"/>
           <w:sz w:val="20"/>
           <w:szCs w:val="20"/>
           <w:lang w:eastAsia="en-US"/>
@@ -617,15 +562,17 @@
         <w:rPr>
           <w:rFonts w:eastAsia="HelveticaNeueLT-Light" w:cstheme="minorHAnsi"/>
           <w:bCs w:val="0"/>
-          <w:noProof w:val="0"/>
           <w:sz w:val="20"/>
           <w:szCs w:val="20"/>
           <w:lang w:eastAsia="en-US"/>
         </w:rPr>
         <w:sectPr>
-          <w:footerReference w:type="default" r:id="rId9"/>
-          <w:headerReference w:type="first" r:id="rId10"/>
-          <w:footerReference w:type="first" r:id="rId11"/>
+          <w:headerReference w:type="even" r:id="rId9"/>
+          <w:headerReference w:type="default" r:id="rId10"/>
+          <w:footerReference w:type="even" r:id="rId11"/>
+          <w:footerReference w:type="default" r:id="rId12"/>
+          <w:headerReference w:type="first" r:id="rId13"/>
+          <w:footerReference w:type="first" r:id="rId14"/>
           <w:pgSz w:w="11906" w:h="16838"/>
           <w:pgMar w:top="1134" w:right="1531" w:bottom="1276" w:left="1531" w:header="284" w:footer="471" w:gutter="0"/>
           <w:cols w:space="708"/>
@@ -643,17 +590,15 @@
         <w:rPr>
           <w:rFonts w:eastAsia="HelveticaNeueLT-Light" w:cstheme="minorHAnsi"/>
           <w:bCs w:val="0"/>
-          <w:noProof w:val="0"/>
-          <w:sz w:val="19"/>
-          <w:szCs w:val="19"/>
-          <w:lang w:eastAsia="en-US"/>
-        </w:rPr>
-      </w:pPr>
-      <w:r>
-        <w:rPr>
-          <w:rFonts w:eastAsia="HelveticaNeueLT-Light" w:cstheme="minorHAnsi"/>
-          <w:bCs w:val="0"/>
-          <w:noProof w:val="0"/>
+          <w:sz w:val="19"/>
+          <w:szCs w:val="19"/>
+          <w:lang w:eastAsia="en-US"/>
+        </w:rPr>
+      </w:pPr>
+      <w:r>
+        <w:rPr>
+          <w:rFonts w:eastAsia="HelveticaNeueLT-Light" w:cstheme="minorHAnsi"/>
+          <w:bCs w:val="0"/>
           <w:sz w:val="19"/>
           <w:szCs w:val="19"/>
           <w:lang w:eastAsia="en-US"/>
@@ -664,7 +609,6 @@
         <w:rPr>
           <w:rFonts w:eastAsia="HelveticaNeueLT-Light" w:cstheme="minorHAnsi"/>
           <w:bCs w:val="0"/>
-          <w:noProof w:val="0"/>
           <w:sz w:val="19"/>
           <w:szCs w:val="19"/>
           <w:lang w:eastAsia="en-US"/>
@@ -675,7 +619,6 @@
         <w:rPr>
           <w:rFonts w:eastAsia="HelveticaNeueLT-Light" w:cstheme="minorHAnsi"/>
           <w:bCs w:val="0"/>
-          <w:noProof w:val="0"/>
           <w:sz w:val="19"/>
           <w:szCs w:val="19"/>
           <w:lang w:eastAsia="en-US"/>
@@ -692,17 +635,15 @@
         <w:rPr>
           <w:rFonts w:eastAsia="HelveticaNeueLT-Light" w:cstheme="minorHAnsi"/>
           <w:bCs w:val="0"/>
-          <w:noProof w:val="0"/>
-          <w:sz w:val="19"/>
-          <w:szCs w:val="19"/>
-          <w:lang w:eastAsia="en-US"/>
-        </w:rPr>
-      </w:pPr>
-      <w:r>
-        <w:rPr>
-          <w:rFonts w:eastAsia="HelveticaNeueLT-Light" w:cstheme="minorHAnsi"/>
-          <w:bCs w:val="0"/>
-          <w:noProof w:val="0"/>
+          <w:sz w:val="19"/>
+          <w:szCs w:val="19"/>
+          <w:lang w:eastAsia="en-US"/>
+        </w:rPr>
+      </w:pPr>
+      <w:r>
+        <w:rPr>
+          <w:rFonts w:eastAsia="HelveticaNeueLT-Light" w:cstheme="minorHAnsi"/>
+          <w:bCs w:val="0"/>
           <w:sz w:val="19"/>
           <w:szCs w:val="19"/>
           <w:lang w:eastAsia="en-US"/>
@@ -719,17 +660,15 @@
         <w:rPr>
           <w:rFonts w:eastAsia="HelveticaNeueLT-Light" w:cstheme="minorHAnsi"/>
           <w:bCs w:val="0"/>
-          <w:noProof w:val="0"/>
-          <w:sz w:val="19"/>
-          <w:szCs w:val="19"/>
-          <w:lang w:eastAsia="en-US"/>
-        </w:rPr>
-      </w:pPr>
-      <w:r>
-        <w:rPr>
-          <w:rFonts w:eastAsia="HelveticaNeueLT-Light" w:cstheme="minorHAnsi"/>
-          <w:bCs w:val="0"/>
-          <w:noProof w:val="0"/>
+          <w:sz w:val="19"/>
+          <w:szCs w:val="19"/>
+          <w:lang w:eastAsia="en-US"/>
+        </w:rPr>
+      </w:pPr>
+      <w:r>
+        <w:rPr>
+          <w:rFonts w:eastAsia="HelveticaNeueLT-Light" w:cstheme="minorHAnsi"/>
+          <w:bCs w:val="0"/>
           <w:sz w:val="19"/>
           <w:szCs w:val="19"/>
           <w:lang w:eastAsia="en-US"/>
@@ -746,17 +685,15 @@
         <w:rPr>
           <w:rFonts w:eastAsia="HelveticaNeueLT-Light" w:cstheme="minorHAnsi"/>
           <w:bCs w:val="0"/>
-          <w:noProof w:val="0"/>
-          <w:sz w:val="19"/>
-          <w:szCs w:val="19"/>
-          <w:lang w:eastAsia="en-US"/>
-        </w:rPr>
-      </w:pPr>
-      <w:r>
-        <w:rPr>
-          <w:rFonts w:eastAsia="HelveticaNeueLT-Light" w:cstheme="minorHAnsi"/>
-          <w:bCs w:val="0"/>
-          <w:noProof w:val="0"/>
+          <w:sz w:val="19"/>
+          <w:szCs w:val="19"/>
+          <w:lang w:eastAsia="en-US"/>
+        </w:rPr>
+      </w:pPr>
+      <w:r>
+        <w:rPr>
+          <w:rFonts w:eastAsia="HelveticaNeueLT-Light" w:cstheme="minorHAnsi"/>
+          <w:bCs w:val="0"/>
           <w:sz w:val="19"/>
           <w:szCs w:val="19"/>
           <w:lang w:eastAsia="en-US"/>
@@ -773,17 +710,15 @@
         <w:rPr>
           <w:rFonts w:eastAsia="HelveticaNeueLT-Light" w:cstheme="minorHAnsi"/>
           <w:bCs w:val="0"/>
-          <w:noProof w:val="0"/>
-          <w:sz w:val="19"/>
-          <w:szCs w:val="19"/>
-          <w:lang w:eastAsia="en-US"/>
-        </w:rPr>
-      </w:pPr>
-      <w:r>
-        <w:rPr>
-          <w:rFonts w:eastAsia="HelveticaNeueLT-Light" w:cstheme="minorHAnsi"/>
-          <w:bCs w:val="0"/>
-          <w:noProof w:val="0"/>
+          <w:sz w:val="19"/>
+          <w:szCs w:val="19"/>
+          <w:lang w:eastAsia="en-US"/>
+        </w:rPr>
+      </w:pPr>
+      <w:r>
+        <w:rPr>
+          <w:rFonts w:eastAsia="HelveticaNeueLT-Light" w:cstheme="minorHAnsi"/>
+          <w:bCs w:val="0"/>
           <w:sz w:val="19"/>
           <w:szCs w:val="19"/>
           <w:lang w:eastAsia="en-US"/>
@@ -794,7 +729,6 @@
         <w:rPr>
           <w:rFonts w:eastAsia="HelveticaNeueLT-Light" w:cstheme="minorHAnsi"/>
           <w:bCs w:val="0"/>
-          <w:noProof w:val="0"/>
           <w:sz w:val="19"/>
           <w:szCs w:val="19"/>
           <w:lang w:eastAsia="en-US"/>
@@ -811,17 +745,15 @@
         <w:rPr>
           <w:rFonts w:eastAsia="HelveticaNeueLT-Light" w:cstheme="minorHAnsi"/>
           <w:bCs w:val="0"/>
-          <w:noProof w:val="0"/>
-          <w:sz w:val="19"/>
-          <w:szCs w:val="19"/>
-          <w:lang w:eastAsia="en-US"/>
-        </w:rPr>
-      </w:pPr>
-      <w:r>
-        <w:rPr>
-          <w:rFonts w:eastAsia="HelveticaNeueLT-Light" w:cstheme="minorHAnsi"/>
-          <w:bCs w:val="0"/>
-          <w:noProof w:val="0"/>
+          <w:sz w:val="19"/>
+          <w:szCs w:val="19"/>
+          <w:lang w:eastAsia="en-US"/>
+        </w:rPr>
+      </w:pPr>
+      <w:r>
+        <w:rPr>
+          <w:rFonts w:eastAsia="HelveticaNeueLT-Light" w:cstheme="minorHAnsi"/>
+          <w:bCs w:val="0"/>
           <w:sz w:val="19"/>
           <w:szCs w:val="19"/>
           <w:lang w:eastAsia="en-US"/>
@@ -833,7 +765,6 @@
         <w:rPr>
           <w:rFonts w:eastAsia="HelveticaNeueLT-Light" w:cstheme="minorHAnsi"/>
           <w:bCs w:val="0"/>
-          <w:noProof w:val="0"/>
           <w:sz w:val="19"/>
           <w:szCs w:val="19"/>
           <w:lang w:eastAsia="en-US"/>
@@ -851,17 +782,15 @@
         <w:rPr>
           <w:rFonts w:eastAsia="HelveticaNeueLT-Light" w:cstheme="minorHAnsi"/>
           <w:bCs w:val="0"/>
-          <w:noProof w:val="0"/>
-          <w:sz w:val="19"/>
-          <w:szCs w:val="19"/>
-          <w:lang w:eastAsia="en-US"/>
-        </w:rPr>
-      </w:pPr>
-      <w:r>
-        <w:rPr>
-          <w:rFonts w:eastAsia="HelveticaNeueLT-Light" w:cstheme="minorHAnsi"/>
-          <w:bCs w:val="0"/>
-          <w:noProof w:val="0"/>
+          <w:sz w:val="19"/>
+          <w:szCs w:val="19"/>
+          <w:lang w:eastAsia="en-US"/>
+        </w:rPr>
+      </w:pPr>
+      <w:r>
+        <w:rPr>
+          <w:rFonts w:eastAsia="HelveticaNeueLT-Light" w:cstheme="minorHAnsi"/>
+          <w:bCs w:val="0"/>
           <w:sz w:val="19"/>
           <w:szCs w:val="19"/>
           <w:lang w:eastAsia="en-US"/>
@@ -878,17 +807,15 @@
         <w:rPr>
           <w:rFonts w:eastAsia="HelveticaNeueLT-Light" w:cstheme="minorHAnsi"/>
           <w:bCs w:val="0"/>
-          <w:noProof w:val="0"/>
-          <w:sz w:val="19"/>
-          <w:szCs w:val="19"/>
-          <w:lang w:eastAsia="en-US"/>
-        </w:rPr>
-      </w:pPr>
-      <w:r>
-        <w:rPr>
-          <w:rFonts w:eastAsia="HelveticaNeueLT-Light" w:cstheme="minorHAnsi"/>
-          <w:bCs w:val="0"/>
-          <w:noProof w:val="0"/>
+          <w:sz w:val="19"/>
+          <w:szCs w:val="19"/>
+          <w:lang w:eastAsia="en-US"/>
+        </w:rPr>
+      </w:pPr>
+      <w:r>
+        <w:rPr>
+          <w:rFonts w:eastAsia="HelveticaNeueLT-Light" w:cstheme="minorHAnsi"/>
+          <w:bCs w:val="0"/>
           <w:sz w:val="19"/>
           <w:szCs w:val="19"/>
           <w:lang w:eastAsia="en-US"/>
@@ -900,7 +827,6 @@
         <w:rPr>
           <w:rFonts w:eastAsia="HelveticaNeueLT-Light" w:cstheme="minorHAnsi"/>
           <w:bCs w:val="0"/>
-          <w:noProof w:val="0"/>
           <w:sz w:val="19"/>
           <w:szCs w:val="19"/>
           <w:lang w:eastAsia="en-US"/>
@@ -911,7 +837,6 @@
         <w:rPr>
           <w:rFonts w:eastAsia="HelveticaNeueLT-Light" w:cstheme="minorHAnsi"/>
           <w:bCs w:val="0"/>
-          <w:noProof w:val="0"/>
           <w:sz w:val="19"/>
           <w:szCs w:val="19"/>
           <w:lang w:eastAsia="en-US"/>
@@ -922,7 +847,6 @@
         <w:rPr>
           <w:rFonts w:eastAsia="HelveticaNeueLT-Light" w:cstheme="minorHAnsi"/>
           <w:bCs w:val="0"/>
-          <w:noProof w:val="0"/>
           <w:sz w:val="19"/>
           <w:szCs w:val="19"/>
           <w:lang w:eastAsia="en-US"/>
@@ -933,7 +857,6 @@
         <w:rPr>
           <w:rFonts w:eastAsia="HelveticaNeueLT-Light" w:cstheme="minorHAnsi"/>
           <w:bCs w:val="0"/>
-          <w:noProof w:val="0"/>
           <w:sz w:val="19"/>
           <w:szCs w:val="19"/>
           <w:lang w:eastAsia="en-US"/>
@@ -951,17 +874,15 @@
         <w:rPr>
           <w:rFonts w:eastAsia="HelveticaNeueLT-Light" w:cstheme="minorHAnsi"/>
           <w:bCs w:val="0"/>
-          <w:noProof w:val="0"/>
-          <w:sz w:val="19"/>
-          <w:szCs w:val="19"/>
-          <w:lang w:eastAsia="en-US"/>
-        </w:rPr>
-      </w:pPr>
-      <w:r>
-        <w:rPr>
-          <w:rFonts w:eastAsia="HelveticaNeueLT-Light" w:cstheme="minorHAnsi"/>
-          <w:bCs w:val="0"/>
-          <w:noProof w:val="0"/>
+          <w:sz w:val="19"/>
+          <w:szCs w:val="19"/>
+          <w:lang w:eastAsia="en-US"/>
+        </w:rPr>
+      </w:pPr>
+      <w:r>
+        <w:rPr>
+          <w:rFonts w:eastAsia="HelveticaNeueLT-Light" w:cstheme="minorHAnsi"/>
+          <w:bCs w:val="0"/>
           <w:sz w:val="19"/>
           <w:szCs w:val="19"/>
           <w:lang w:eastAsia="en-US"/>
@@ -973,7 +894,6 @@
         <w:rPr>
           <w:rFonts w:eastAsia="HelveticaNeueLT-Light" w:cstheme="minorHAnsi"/>
           <w:bCs w:val="0"/>
-          <w:noProof w:val="0"/>
           <w:sz w:val="19"/>
           <w:szCs w:val="19"/>
           <w:lang w:eastAsia="en-US"/>
@@ -991,7 +911,6 @@
         <w:rPr>
           <w:rFonts w:eastAsia="HelveticaNeueLT-Light" w:cstheme="minorHAnsi"/>
           <w:bCs w:val="0"/>
-          <w:noProof w:val="0"/>
           <w:sz w:val="19"/>
           <w:szCs w:val="19"/>
           <w:lang w:eastAsia="en-US"/>
@@ -1010,7 +929,6 @@
         <w:rPr>
           <w:rFonts w:eastAsia="HelveticaNeueLT-Light" w:cstheme="minorHAnsi"/>
           <w:bCs w:val="0"/>
-          <w:noProof w:val="0"/>
           <w:sz w:val="19"/>
           <w:szCs w:val="19"/>
           <w:lang w:eastAsia="en-US"/>
@@ -1022,7 +940,6 @@
         <w:rPr>
           <w:rFonts w:eastAsia="HelveticaNeueLT-Light" w:cstheme="minorHAnsi"/>
           <w:bCs w:val="0"/>
-          <w:noProof w:val="0"/>
           <w:sz w:val="19"/>
           <w:szCs w:val="19"/>
           <w:lang w:eastAsia="en-US"/>
@@ -1034,7 +951,6 @@
         <w:rPr>
           <w:rFonts w:eastAsia="HelveticaNeueLT-Light" w:cstheme="minorHAnsi"/>
           <w:bCs w:val="0"/>
-          <w:noProof w:val="0"/>
           <w:sz w:val="19"/>
           <w:szCs w:val="19"/>
           <w:lang w:eastAsia="en-US"/>
@@ -1045,7 +961,6 @@
         <w:rPr>
           <w:rFonts w:eastAsia="HelveticaNeueLT-Light" w:cstheme="minorHAnsi"/>
           <w:bCs w:val="0"/>
-          <w:noProof w:val="0"/>
           <w:sz w:val="19"/>
           <w:szCs w:val="19"/>
           <w:lang w:eastAsia="en-US"/>
@@ -1063,7 +978,6 @@
         <w:rPr>
           <w:rFonts w:eastAsia="HelveticaNeueLT-Light" w:cstheme="minorHAnsi"/>
           <w:bCs w:val="0"/>
-          <w:noProof w:val="0"/>
           <w:sz w:val="20"/>
           <w:szCs w:val="20"/>
           <w:lang w:eastAsia="en-US"/>
@@ -1079,17 +993,15 @@
         <w:rPr>
           <w:rFonts w:eastAsia="HelveticaNeueLT-Light" w:cstheme="minorHAnsi"/>
           <w:bCs w:val="0"/>
-          <w:noProof w:val="0"/>
-          <w:sz w:val="19"/>
-          <w:szCs w:val="19"/>
-          <w:lang w:eastAsia="en-US"/>
-        </w:rPr>
-      </w:pPr>
-      <w:r>
-        <w:rPr>
-          <w:rFonts w:eastAsia="HelveticaNeueLT-Light" w:cstheme="minorHAnsi"/>
-          <w:bCs w:val="0"/>
-          <w:noProof w:val="0"/>
+          <w:sz w:val="19"/>
+          <w:szCs w:val="19"/>
+          <w:lang w:eastAsia="en-US"/>
+        </w:rPr>
+      </w:pPr>
+      <w:r>
+        <w:rPr>
+          <w:rFonts w:eastAsia="HelveticaNeueLT-Light" w:cstheme="minorHAnsi"/>
+          <w:bCs w:val="0"/>
           <w:sz w:val="19"/>
           <w:szCs w:val="19"/>
           <w:lang w:eastAsia="en-US"/>
@@ -1100,7 +1012,6 @@
         <w:rPr>
           <w:rFonts w:eastAsia="HelveticaNeueLT-Light" w:cstheme="minorHAnsi"/>
           <w:bCs w:val="0"/>
-          <w:noProof w:val="0"/>
           <w:sz w:val="19"/>
           <w:szCs w:val="19"/>
           <w:lang w:eastAsia="en-US"/>
@@ -1111,7 +1022,6 @@
         <w:rPr>
           <w:rFonts w:eastAsia="HelveticaNeueLT-Light" w:cstheme="minorHAnsi"/>
           <w:bCs w:val="0"/>
-          <w:noProof w:val="0"/>
           <w:sz w:val="19"/>
           <w:szCs w:val="19"/>
           <w:lang w:eastAsia="en-US"/>
@@ -1122,7 +1032,6 @@
         <w:rPr>
           <w:rFonts w:eastAsia="HelveticaNeueLT-Light" w:cstheme="minorHAnsi"/>
           <w:bCs w:val="0"/>
-          <w:noProof w:val="0"/>
           <w:sz w:val="19"/>
           <w:szCs w:val="19"/>
           <w:lang w:eastAsia="en-US"/>
@@ -1133,7 +1042,6 @@
         <w:rPr>
           <w:rFonts w:eastAsia="HelveticaNeueLT-Light" w:cstheme="minorHAnsi"/>
           <w:bCs w:val="0"/>
-          <w:noProof w:val="0"/>
           <w:sz w:val="19"/>
           <w:szCs w:val="19"/>
           <w:lang w:eastAsia="en-US"/>
@@ -1150,7 +1058,6 @@
         <w:rPr>
           <w:rFonts w:eastAsia="HelveticaNeueLT-Light" w:cstheme="minorHAnsi"/>
           <w:bCs w:val="0"/>
-          <w:noProof w:val="0"/>
           <w:sz w:val="20"/>
           <w:szCs w:val="20"/>
           <w:lang w:eastAsia="en-US"/>
@@ -1167,7 +1074,6 @@
           <w:rFonts w:eastAsia="HelveticaNeueLT-Light" w:cstheme="minorHAnsi"/>
           <w:b/>
           <w:bCs w:val="0"/>
-          <w:noProof w:val="0"/>
           <w:sz w:val="20"/>
           <w:szCs w:val="20"/>
           <w:lang w:eastAsia="en-US"/>
@@ -1192,7 +1098,6 @@
           <w:rFonts w:eastAsia="HelveticaNeueLT-Light" w:cstheme="minorHAnsi"/>
           <w:b/>
           <w:bCs w:val="0"/>
-          <w:noProof w:val="0"/>
           <w:sz w:val="20"/>
           <w:szCs w:val="20"/>
           <w:lang w:eastAsia="en-US"/>
@@ -1203,7 +1108,6 @@
           <w:rFonts w:eastAsia="HelveticaNeueLT-Light" w:cstheme="minorHAnsi"/>
           <w:b/>
           <w:bCs w:val="0"/>
-          <w:noProof w:val="0"/>
           <w:sz w:val="20"/>
           <w:szCs w:val="20"/>
           <w:lang w:eastAsia="en-US"/>
@@ -1218,26 +1122,51 @@
         <w:adjustRightInd w:val="0"/>
         <w:spacing w:after="0" w:line="240" w:lineRule="auto"/>
         <w:rPr>
-          <w:rFonts w:eastAsia="HelveticaNeueLT-Light" w:cstheme="minorHAnsi"/>
-          <w:bCs w:val="0"/>
-          <w:noProof w:val="0"/>
-          <w:sz w:val="19"/>
-          <w:szCs w:val="19"/>
-          <w:lang w:eastAsia="en-US"/>
-        </w:rPr>
-      </w:pPr>
-      <w:r>
-        <w:rPr>
-          <w:rFonts w:eastAsia="HelveticaNeueLT-Light" w:cstheme="minorHAnsi"/>
-          <w:bCs w:val="0"/>
-          <w:noProof w:val="0"/>
-          <w:sz w:val="19"/>
-          <w:szCs w:val="19"/>
-          <w:lang w:eastAsia="en-US"/>
-        </w:rPr>
-        <w:t xml:space="preserve">Christiane Bauer (SAP) </w:t>
-      </w:r>
+          <w:moveTo w:id="5" w:author="Ira Diethelm" w:date="2022-12-27T07:50:00Z"/>
+          <w:rFonts w:eastAsia="HelveticaNeueLT-Light" w:cstheme="minorHAnsi"/>
+          <w:bCs w:val="0"/>
+          <w:sz w:val="19"/>
+          <w:szCs w:val="19"/>
+          <w:lang w:eastAsia="en-US"/>
+        </w:rPr>
+      </w:pPr>
+      <w:moveToRangeStart w:id="6" w:author="Ira Diethelm" w:date="2022-12-27T07:50:00Z" w:name="move123019844"/>
+      <w:moveTo w:id="7" w:author="Ira Diethelm" w:date="2022-12-27T07:50:00Z">
+        <w:r>
+          <w:rPr>
+            <w:rFonts w:eastAsia="HelveticaNeueLT-Light" w:cstheme="minorHAnsi"/>
+            <w:bCs w:val="0"/>
+            <w:sz w:val="19"/>
+            <w:szCs w:val="19"/>
+            <w:lang w:eastAsia="en-US"/>
+          </w:rPr>
+          <w:t xml:space="preserve">Leitung: Dr. Franziska </w:t>
+        </w:r>
+        <w:proofErr w:type="spellStart"/>
+        <w:r>
+          <w:rPr>
+            <w:rFonts w:eastAsia="HelveticaNeueLT-Light" w:cstheme="minorHAnsi"/>
+            <w:bCs w:val="0"/>
+            <w:sz w:val="19"/>
+            <w:szCs w:val="19"/>
+            <w:lang w:eastAsia="en-US"/>
+          </w:rPr>
+          <w:t>Hutzler</w:t>
+        </w:r>
+        <w:proofErr w:type="spellEnd"/>
+        <w:r>
+          <w:rPr>
+            <w:rFonts w:eastAsia="HelveticaNeueLT-Light" w:cstheme="minorHAnsi"/>
+            <w:bCs w:val="0"/>
+            <w:sz w:val="19"/>
+            <w:szCs w:val="19"/>
+            <w:lang w:eastAsia="en-US"/>
+          </w:rPr>
+          <w:t xml:space="preserve"> (Wissensfabrik)</w:t>
+        </w:r>
+      </w:moveTo>
     </w:p>
+    <w:moveToRangeEnd w:id="6"/>
     <w:p>
       <w:pPr>
         <w:autoSpaceDE w:val="0"/>
@@ -1247,46 +1176,20 @@
         <w:rPr>
           <w:rFonts w:eastAsia="HelveticaNeueLT-Light" w:cstheme="minorHAnsi"/>
           <w:bCs w:val="0"/>
-          <w:noProof w:val="0"/>
-          <w:sz w:val="19"/>
-          <w:szCs w:val="19"/>
-          <w:lang w:eastAsia="en-US"/>
-        </w:rPr>
-      </w:pPr>
-      <w:r>
-        <w:rPr>
-          <w:rFonts w:eastAsia="HelveticaNeueLT-Light" w:cstheme="minorHAnsi"/>
-          <w:bCs w:val="0"/>
-          <w:noProof w:val="0"/>
-          <w:sz w:val="19"/>
-          <w:szCs w:val="19"/>
-          <w:lang w:eastAsia="en-US"/>
-        </w:rPr>
-        <w:t xml:space="preserve">Siegfried </w:t>
-      </w:r>
-      <w:proofErr w:type="spellStart"/>
-      <w:r>
-        <w:rPr>
-          <w:rFonts w:eastAsia="HelveticaNeueLT-Light" w:cstheme="minorHAnsi"/>
-          <w:bCs w:val="0"/>
-          <w:noProof w:val="0"/>
-          <w:sz w:val="19"/>
-          <w:szCs w:val="19"/>
-          <w:lang w:eastAsia="en-US"/>
-        </w:rPr>
-        <w:t>Czock</w:t>
-      </w:r>
-      <w:proofErr w:type="spellEnd"/>
-      <w:r>
-        <w:rPr>
-          <w:rFonts w:eastAsia="HelveticaNeueLT-Light" w:cstheme="minorHAnsi"/>
-          <w:bCs w:val="0"/>
-          <w:noProof w:val="0"/>
-          <w:sz w:val="19"/>
-          <w:szCs w:val="19"/>
-          <w:lang w:eastAsia="en-US"/>
-        </w:rPr>
-        <w:t xml:space="preserve"> (Bosch)</w:t>
+          <w:sz w:val="19"/>
+          <w:szCs w:val="19"/>
+          <w:lang w:eastAsia="en-US"/>
+        </w:rPr>
+      </w:pPr>
+      <w:r>
+        <w:rPr>
+          <w:rFonts w:eastAsia="HelveticaNeueLT-Light" w:cstheme="minorHAnsi"/>
+          <w:bCs w:val="0"/>
+          <w:sz w:val="19"/>
+          <w:szCs w:val="19"/>
+          <w:lang w:eastAsia="en-US"/>
+        </w:rPr>
+        <w:t xml:space="preserve">Christiane Bauer (SAP) </w:t>
       </w:r>
     </w:p>
     <w:p>
@@ -1298,46 +1201,42 @@
         <w:rPr>
           <w:rFonts w:eastAsia="HelveticaNeueLT-Light" w:cstheme="minorHAnsi"/>
           <w:bCs w:val="0"/>
-          <w:noProof w:val="0"/>
-          <w:sz w:val="19"/>
-          <w:szCs w:val="19"/>
-          <w:lang w:eastAsia="en-US"/>
-        </w:rPr>
-      </w:pPr>
-      <w:r>
-        <w:rPr>
-          <w:rFonts w:eastAsia="HelveticaNeueLT-Light" w:cstheme="minorHAnsi"/>
-          <w:bCs w:val="0"/>
-          <w:noProof w:val="0"/>
-          <w:sz w:val="19"/>
-          <w:szCs w:val="19"/>
-          <w:lang w:eastAsia="en-US"/>
-        </w:rPr>
-        <w:t xml:space="preserve">Michael </w:t>
+          <w:sz w:val="19"/>
+          <w:szCs w:val="19"/>
+          <w:lang w:eastAsia="en-US"/>
+        </w:rPr>
+      </w:pPr>
+      <w:r>
+        <w:rPr>
+          <w:rFonts w:eastAsia="HelveticaNeueLT-Light" w:cstheme="minorHAnsi"/>
+          <w:bCs w:val="0"/>
+          <w:sz w:val="19"/>
+          <w:szCs w:val="19"/>
+          <w:lang w:eastAsia="en-US"/>
+        </w:rPr>
+        <w:t xml:space="preserve">Siegfried </w:t>
       </w:r>
       <w:proofErr w:type="spellStart"/>
       <w:r>
         <w:rPr>
           <w:rFonts w:eastAsia="HelveticaNeueLT-Light" w:cstheme="minorHAnsi"/>
           <w:bCs w:val="0"/>
-          <w:noProof w:val="0"/>
-          <w:sz w:val="19"/>
-          <w:szCs w:val="19"/>
-          <w:lang w:eastAsia="en-US"/>
-        </w:rPr>
-        <w:t>Detmer</w:t>
+          <w:sz w:val="19"/>
+          <w:szCs w:val="19"/>
+          <w:lang w:eastAsia="en-US"/>
+        </w:rPr>
+        <w:t>Czock</w:t>
       </w:r>
       <w:proofErr w:type="spellEnd"/>
       <w:r>
         <w:rPr>
           <w:rFonts w:eastAsia="HelveticaNeueLT-Light" w:cstheme="minorHAnsi"/>
           <w:bCs w:val="0"/>
-          <w:noProof w:val="0"/>
-          <w:sz w:val="19"/>
-          <w:szCs w:val="19"/>
-          <w:lang w:eastAsia="en-US"/>
-        </w:rPr>
-        <w:t xml:space="preserve"> (Wissensfabrik)</w:t>
+          <w:sz w:val="19"/>
+          <w:szCs w:val="19"/>
+          <w:lang w:eastAsia="en-US"/>
+        </w:rPr>
+        <w:t xml:space="preserve"> (Bosch)</w:t>
       </w:r>
     </w:p>
     <w:p>
@@ -1349,22 +1248,42 @@
         <w:rPr>
           <w:rFonts w:eastAsia="HelveticaNeueLT-Light" w:cstheme="minorHAnsi"/>
           <w:bCs w:val="0"/>
-          <w:noProof w:val="0"/>
-          <w:sz w:val="19"/>
-          <w:szCs w:val="19"/>
-          <w:lang w:eastAsia="en-US"/>
-        </w:rPr>
-      </w:pPr>
-      <w:r>
-        <w:rPr>
-          <w:rFonts w:eastAsia="HelveticaNeueLT-Light" w:cstheme="minorHAnsi"/>
-          <w:bCs w:val="0"/>
-          <w:noProof w:val="0"/>
-          <w:sz w:val="19"/>
-          <w:szCs w:val="19"/>
-          <w:lang w:eastAsia="en-US"/>
-        </w:rPr>
-        <w:t>Matthias Dietel (IBM) Christian Greger (Trumpf)</w:t>
+          <w:sz w:val="19"/>
+          <w:szCs w:val="19"/>
+          <w:lang w:eastAsia="en-US"/>
+        </w:rPr>
+      </w:pPr>
+      <w:r>
+        <w:rPr>
+          <w:rFonts w:eastAsia="HelveticaNeueLT-Light" w:cstheme="minorHAnsi"/>
+          <w:bCs w:val="0"/>
+          <w:sz w:val="19"/>
+          <w:szCs w:val="19"/>
+          <w:lang w:eastAsia="en-US"/>
+        </w:rPr>
+        <w:t xml:space="preserve">Michael </w:t>
+      </w:r>
+      <w:proofErr w:type="spellStart"/>
+      <w:r>
+        <w:rPr>
+          <w:rFonts w:eastAsia="HelveticaNeueLT-Light" w:cstheme="minorHAnsi"/>
+          <w:bCs w:val="0"/>
+          <w:sz w:val="19"/>
+          <w:szCs w:val="19"/>
+          <w:lang w:eastAsia="en-US"/>
+        </w:rPr>
+        <w:t>Detmer</w:t>
+      </w:r>
+      <w:proofErr w:type="spellEnd"/>
+      <w:r>
+        <w:rPr>
+          <w:rFonts w:eastAsia="HelveticaNeueLT-Light" w:cstheme="minorHAnsi"/>
+          <w:bCs w:val="0"/>
+          <w:sz w:val="19"/>
+          <w:szCs w:val="19"/>
+          <w:lang w:eastAsia="en-US"/>
+        </w:rPr>
+        <w:t xml:space="preserve"> (Wissensfabrik)</w:t>
       </w:r>
     </w:p>
     <w:p>
@@ -1376,22 +1295,20 @@
         <w:rPr>
           <w:rFonts w:eastAsia="HelveticaNeueLT-Light" w:cstheme="minorHAnsi"/>
           <w:bCs w:val="0"/>
-          <w:noProof w:val="0"/>
-          <w:sz w:val="19"/>
-          <w:szCs w:val="19"/>
-          <w:lang w:eastAsia="en-US"/>
-        </w:rPr>
-      </w:pPr>
-      <w:r>
-        <w:rPr>
-          <w:rFonts w:eastAsia="HelveticaNeueLT-Light" w:cstheme="minorHAnsi"/>
-          <w:bCs w:val="0"/>
-          <w:noProof w:val="0"/>
-          <w:sz w:val="19"/>
-          <w:szCs w:val="19"/>
-          <w:lang w:eastAsia="en-US"/>
-        </w:rPr>
-        <w:t xml:space="preserve">Stefan Hüppe (Böhringer Ingelheim) </w:t>
+          <w:sz w:val="19"/>
+          <w:szCs w:val="19"/>
+          <w:lang w:eastAsia="en-US"/>
+        </w:rPr>
+      </w:pPr>
+      <w:r>
+        <w:rPr>
+          <w:rFonts w:eastAsia="HelveticaNeueLT-Light" w:cstheme="minorHAnsi"/>
+          <w:bCs w:val="0"/>
+          <w:sz w:val="19"/>
+          <w:szCs w:val="19"/>
+          <w:lang w:eastAsia="en-US"/>
+        </w:rPr>
+        <w:t>Matthias Dietel (IBM) Christian Greger (Trumpf)</w:t>
       </w:r>
     </w:p>
     <w:p>
@@ -1403,22 +1320,20 @@
         <w:rPr>
           <w:rFonts w:eastAsia="HelveticaNeueLT-Light" w:cstheme="minorHAnsi"/>
           <w:bCs w:val="0"/>
-          <w:noProof w:val="0"/>
-          <w:sz w:val="19"/>
-          <w:szCs w:val="19"/>
-          <w:lang w:eastAsia="en-US"/>
-        </w:rPr>
-      </w:pPr>
-      <w:r>
-        <w:rPr>
-          <w:rFonts w:eastAsia="HelveticaNeueLT-Light" w:cstheme="minorHAnsi"/>
-          <w:bCs w:val="0"/>
-          <w:noProof w:val="0"/>
-          <w:sz w:val="19"/>
-          <w:szCs w:val="19"/>
-          <w:lang w:eastAsia="en-US"/>
-        </w:rPr>
-        <w:t>Axel Jentzsch (Wissensfabrik)</w:t>
+          <w:sz w:val="19"/>
+          <w:szCs w:val="19"/>
+          <w:lang w:eastAsia="en-US"/>
+        </w:rPr>
+      </w:pPr>
+      <w:r>
+        <w:rPr>
+          <w:rFonts w:eastAsia="HelveticaNeueLT-Light" w:cstheme="minorHAnsi"/>
+          <w:bCs w:val="0"/>
+          <w:sz w:val="19"/>
+          <w:szCs w:val="19"/>
+          <w:lang w:eastAsia="en-US"/>
+        </w:rPr>
+        <w:t xml:space="preserve">Stefan Hüppe (Böhringer Ingelheim) </w:t>
       </w:r>
     </w:p>
     <w:p>
@@ -1430,22 +1345,20 @@
         <w:rPr>
           <w:rFonts w:eastAsia="HelveticaNeueLT-Light" w:cstheme="minorHAnsi"/>
           <w:bCs w:val="0"/>
-          <w:noProof w:val="0"/>
-          <w:sz w:val="19"/>
-          <w:szCs w:val="19"/>
-          <w:lang w:eastAsia="en-US"/>
-        </w:rPr>
-      </w:pPr>
-      <w:r>
-        <w:rPr>
-          <w:rFonts w:eastAsia="HelveticaNeueLT-Light" w:cstheme="minorHAnsi"/>
-          <w:bCs w:val="0"/>
-          <w:noProof w:val="0"/>
-          <w:sz w:val="19"/>
-          <w:szCs w:val="19"/>
-          <w:lang w:eastAsia="en-US"/>
-        </w:rPr>
-        <w:t>Peter Kusterer (IBM)</w:t>
+          <w:sz w:val="19"/>
+          <w:szCs w:val="19"/>
+          <w:lang w:eastAsia="en-US"/>
+        </w:rPr>
+      </w:pPr>
+      <w:r>
+        <w:rPr>
+          <w:rFonts w:eastAsia="HelveticaNeueLT-Light" w:cstheme="minorHAnsi"/>
+          <w:bCs w:val="0"/>
+          <w:sz w:val="19"/>
+          <w:szCs w:val="19"/>
+          <w:lang w:eastAsia="en-US"/>
+        </w:rPr>
+        <w:t>Axel Jentzsch (Wissensfabrik)</w:t>
       </w:r>
     </w:p>
     <w:p>
@@ -1457,70 +1370,20 @@
         <w:rPr>
           <w:rFonts w:eastAsia="HelveticaNeueLT-Light" w:cstheme="minorHAnsi"/>
           <w:bCs w:val="0"/>
-          <w:noProof w:val="0"/>
-          <w:sz w:val="19"/>
-          <w:szCs w:val="19"/>
-          <w:lang w:eastAsia="en-US"/>
-        </w:rPr>
-      </w:pPr>
-      <w:r>
-        <w:rPr>
-          <w:rFonts w:eastAsia="HelveticaNeueLT-Light" w:cstheme="minorHAnsi"/>
-          <w:bCs w:val="0"/>
-          <w:noProof w:val="0"/>
-          <w:sz w:val="19"/>
-          <w:szCs w:val="19"/>
-          <w:lang w:eastAsia="en-US"/>
-        </w:rPr>
-        <w:t xml:space="preserve">Reinhard </w:t>
-      </w:r>
-      <w:proofErr w:type="spellStart"/>
-      <w:r>
-        <w:rPr>
-          <w:rFonts w:eastAsia="HelveticaNeueLT-Light" w:cstheme="minorHAnsi"/>
-          <w:bCs w:val="0"/>
-          <w:noProof w:val="0"/>
-          <w:sz w:val="19"/>
-          <w:szCs w:val="19"/>
-          <w:lang w:eastAsia="en-US"/>
-        </w:rPr>
-        <w:t>Pittschellis</w:t>
-      </w:r>
-      <w:proofErr w:type="spellEnd"/>
-      <w:r>
-        <w:rPr>
-          <w:rFonts w:eastAsia="HelveticaNeueLT-Light" w:cstheme="minorHAnsi"/>
-          <w:bCs w:val="0"/>
-          <w:noProof w:val="0"/>
-          <w:sz w:val="19"/>
-          <w:szCs w:val="19"/>
-          <w:lang w:eastAsia="en-US"/>
-        </w:rPr>
-        <w:t xml:space="preserve"> (Festo </w:t>
-      </w:r>
-      <w:proofErr w:type="spellStart"/>
-      <w:r>
-        <w:rPr>
-          <w:rFonts w:eastAsia="HelveticaNeueLT-Light" w:cstheme="minorHAnsi"/>
-          <w:bCs w:val="0"/>
-          <w:noProof w:val="0"/>
-          <w:sz w:val="19"/>
-          <w:szCs w:val="19"/>
-          <w:lang w:eastAsia="en-US"/>
-        </w:rPr>
-        <w:t>Didactic</w:t>
-      </w:r>
-      <w:proofErr w:type="spellEnd"/>
-      <w:r>
-        <w:rPr>
-          <w:rFonts w:eastAsia="HelveticaNeueLT-Light" w:cstheme="minorHAnsi"/>
-          <w:bCs w:val="0"/>
-          <w:noProof w:val="0"/>
-          <w:sz w:val="19"/>
-          <w:szCs w:val="19"/>
-          <w:lang w:eastAsia="en-US"/>
-        </w:rPr>
-        <w:t>)</w:t>
+          <w:sz w:val="19"/>
+          <w:szCs w:val="19"/>
+          <w:lang w:eastAsia="en-US"/>
+        </w:rPr>
+      </w:pPr>
+      <w:r>
+        <w:rPr>
+          <w:rFonts w:eastAsia="HelveticaNeueLT-Light" w:cstheme="minorHAnsi"/>
+          <w:bCs w:val="0"/>
+          <w:sz w:val="19"/>
+          <w:szCs w:val="19"/>
+          <w:lang w:eastAsia="en-US"/>
+        </w:rPr>
+        <w:t>Peter Kusterer (IBM)</w:t>
       </w:r>
     </w:p>
     <w:p>
@@ -1532,22 +1395,64 @@
         <w:rPr>
           <w:rFonts w:eastAsia="HelveticaNeueLT-Light" w:cstheme="minorHAnsi"/>
           <w:bCs w:val="0"/>
-          <w:noProof w:val="0"/>
-          <w:sz w:val="19"/>
-          <w:szCs w:val="19"/>
-          <w:lang w:eastAsia="en-US"/>
-        </w:rPr>
-      </w:pPr>
-      <w:r>
-        <w:rPr>
-          <w:rFonts w:eastAsia="HelveticaNeueLT-Light" w:cstheme="minorHAnsi"/>
-          <w:bCs w:val="0"/>
-          <w:noProof w:val="0"/>
-          <w:sz w:val="19"/>
-          <w:szCs w:val="19"/>
-          <w:lang w:eastAsia="en-US"/>
-        </w:rPr>
-        <w:t>Markus Riefling (BASF)</w:t>
+          <w:sz w:val="19"/>
+          <w:szCs w:val="19"/>
+          <w:lang w:eastAsia="en-US"/>
+        </w:rPr>
+      </w:pPr>
+      <w:r>
+        <w:rPr>
+          <w:rFonts w:eastAsia="HelveticaNeueLT-Light" w:cstheme="minorHAnsi"/>
+          <w:bCs w:val="0"/>
+          <w:sz w:val="19"/>
+          <w:szCs w:val="19"/>
+          <w:lang w:eastAsia="en-US"/>
+        </w:rPr>
+        <w:t xml:space="preserve">Reinhard </w:t>
+      </w:r>
+      <w:proofErr w:type="spellStart"/>
+      <w:r>
+        <w:rPr>
+          <w:rFonts w:eastAsia="HelveticaNeueLT-Light" w:cstheme="minorHAnsi"/>
+          <w:bCs w:val="0"/>
+          <w:sz w:val="19"/>
+          <w:szCs w:val="19"/>
+          <w:lang w:eastAsia="en-US"/>
+        </w:rPr>
+        <w:t>Pittschellis</w:t>
+      </w:r>
+      <w:proofErr w:type="spellEnd"/>
+      <w:r>
+        <w:rPr>
+          <w:rFonts w:eastAsia="HelveticaNeueLT-Light" w:cstheme="minorHAnsi"/>
+          <w:bCs w:val="0"/>
+          <w:sz w:val="19"/>
+          <w:szCs w:val="19"/>
+          <w:lang w:eastAsia="en-US"/>
+        </w:rPr>
+        <w:t xml:space="preserve"> (Festo </w:t>
+      </w:r>
+      <w:proofErr w:type="spellStart"/>
+      <w:r>
+        <w:rPr>
+          <w:rFonts w:eastAsia="HelveticaNeueLT-Light" w:cstheme="minorHAnsi"/>
+          <w:bCs w:val="0"/>
+          <w:sz w:val="19"/>
+          <w:szCs w:val="19"/>
+          <w:lang w:eastAsia="en-US"/>
+        </w:rPr>
+        <w:t>Didactic</w:t>
+      </w:r>
+      <w:proofErr w:type="spellEnd"/>
+      <w:r>
+        <w:rPr>
+          <w:rFonts w:eastAsia="HelveticaNeueLT-Light" w:cstheme="minorHAnsi"/>
+          <w:bCs w:val="0"/>
+          <w:sz w:val="19"/>
+          <w:szCs w:val="19"/>
+          <w:lang w:eastAsia="en-US"/>
+        </w:rPr>
+        <w:t>)</w:t>
       </w:r>
     </w:p>
     <w:p>
@@ -1559,46 +1464,42 @@
         <w:rPr>
           <w:rFonts w:eastAsia="HelveticaNeueLT-Light" w:cstheme="minorHAnsi"/>
           <w:bCs w:val="0"/>
-          <w:noProof w:val="0"/>
-          <w:sz w:val="19"/>
-          <w:szCs w:val="19"/>
-          <w:lang w:eastAsia="en-US"/>
-        </w:rPr>
-      </w:pPr>
-      <w:r>
-        <w:rPr>
-          <w:rFonts w:eastAsia="HelveticaNeueLT-Light" w:cstheme="minorHAnsi"/>
-          <w:bCs w:val="0"/>
-          <w:noProof w:val="0"/>
-          <w:sz w:val="19"/>
-          <w:szCs w:val="19"/>
-          <w:lang w:eastAsia="en-US"/>
-        </w:rPr>
-        <w:t xml:space="preserve">Ingmar </w:t>
+          <w:sz w:val="19"/>
+          <w:szCs w:val="19"/>
+          <w:lang w:eastAsia="en-US"/>
+        </w:rPr>
+      </w:pPr>
+      <w:r>
+        <w:rPr>
+          <w:rFonts w:eastAsia="HelveticaNeueLT-Light" w:cstheme="minorHAnsi"/>
+          <w:bCs w:val="0"/>
+          <w:sz w:val="19"/>
+          <w:szCs w:val="19"/>
+          <w:lang w:eastAsia="en-US"/>
+        </w:rPr>
+        <w:t xml:space="preserve">Markus </w:t>
       </w:r>
       <w:proofErr w:type="spellStart"/>
       <w:r>
         <w:rPr>
           <w:rFonts w:eastAsia="HelveticaNeueLT-Light" w:cstheme="minorHAnsi"/>
           <w:bCs w:val="0"/>
-          <w:noProof w:val="0"/>
-          <w:sz w:val="19"/>
-          <w:szCs w:val="19"/>
-          <w:lang w:eastAsia="en-US"/>
-        </w:rPr>
-        <w:t>Sassmann</w:t>
+          <w:sz w:val="19"/>
+          <w:szCs w:val="19"/>
+          <w:lang w:eastAsia="en-US"/>
+        </w:rPr>
+        <w:t>Riefling</w:t>
       </w:r>
       <w:proofErr w:type="spellEnd"/>
       <w:r>
         <w:rPr>
           <w:rFonts w:eastAsia="HelveticaNeueLT-Light" w:cstheme="minorHAnsi"/>
           <w:bCs w:val="0"/>
-          <w:noProof w:val="0"/>
-          <w:sz w:val="19"/>
-          <w:szCs w:val="19"/>
-          <w:lang w:eastAsia="en-US"/>
-        </w:rPr>
-        <w:t xml:space="preserve"> (BASF) </w:t>
+          <w:sz w:val="19"/>
+          <w:szCs w:val="19"/>
+          <w:lang w:eastAsia="en-US"/>
+        </w:rPr>
+        <w:t xml:space="preserve"> (BASF)</w:t>
       </w:r>
     </w:p>
     <w:p>
@@ -1610,22 +1511,42 @@
         <w:rPr>
           <w:rFonts w:eastAsia="HelveticaNeueLT-Light" w:cstheme="minorHAnsi"/>
           <w:bCs w:val="0"/>
-          <w:noProof w:val="0"/>
-          <w:sz w:val="19"/>
-          <w:szCs w:val="19"/>
-          <w:lang w:eastAsia="en-US"/>
-        </w:rPr>
-      </w:pPr>
-      <w:r>
-        <w:rPr>
-          <w:rFonts w:eastAsia="HelveticaNeueLT-Light" w:cstheme="minorHAnsi"/>
-          <w:bCs w:val="0"/>
-          <w:noProof w:val="0"/>
-          <w:sz w:val="19"/>
-          <w:szCs w:val="19"/>
-          <w:lang w:eastAsia="en-US"/>
-        </w:rPr>
-        <w:t>Thomas Schmitt (Deutsche Telekom Stiftung)</w:t>
+          <w:sz w:val="19"/>
+          <w:szCs w:val="19"/>
+          <w:lang w:eastAsia="en-US"/>
+        </w:rPr>
+      </w:pPr>
+      <w:r>
+        <w:rPr>
+          <w:rFonts w:eastAsia="HelveticaNeueLT-Light" w:cstheme="minorHAnsi"/>
+          <w:bCs w:val="0"/>
+          <w:sz w:val="19"/>
+          <w:szCs w:val="19"/>
+          <w:lang w:eastAsia="en-US"/>
+        </w:rPr>
+        <w:t xml:space="preserve">Ingmar </w:t>
+      </w:r>
+      <w:proofErr w:type="spellStart"/>
+      <w:r>
+        <w:rPr>
+          <w:rFonts w:eastAsia="HelveticaNeueLT-Light" w:cstheme="minorHAnsi"/>
+          <w:bCs w:val="0"/>
+          <w:sz w:val="19"/>
+          <w:szCs w:val="19"/>
+          <w:lang w:eastAsia="en-US"/>
+        </w:rPr>
+        <w:t>Sassmann</w:t>
+      </w:r>
+      <w:proofErr w:type="spellEnd"/>
+      <w:r>
+        <w:rPr>
+          <w:rFonts w:eastAsia="HelveticaNeueLT-Light" w:cstheme="minorHAnsi"/>
+          <w:bCs w:val="0"/>
+          <w:sz w:val="19"/>
+          <w:szCs w:val="19"/>
+          <w:lang w:eastAsia="en-US"/>
+        </w:rPr>
+        <w:t xml:space="preserve"> (BASF) </w:t>
       </w:r>
     </w:p>
     <w:p>
@@ -1637,22 +1558,20 @@
         <w:rPr>
           <w:rFonts w:eastAsia="HelveticaNeueLT-Light" w:cstheme="minorHAnsi"/>
           <w:bCs w:val="0"/>
-          <w:noProof w:val="0"/>
-          <w:sz w:val="19"/>
-          <w:szCs w:val="19"/>
-          <w:lang w:eastAsia="en-US"/>
-        </w:rPr>
-      </w:pPr>
-      <w:r>
-        <w:rPr>
-          <w:rFonts w:eastAsia="HelveticaNeueLT-Light" w:cstheme="minorHAnsi"/>
-          <w:bCs w:val="0"/>
-          <w:noProof w:val="0"/>
-          <w:sz w:val="19"/>
-          <w:szCs w:val="19"/>
-          <w:lang w:eastAsia="en-US"/>
-        </w:rPr>
-        <w:t>Birgit Schmitz (Deutsche Telekom Stiftung)</w:t>
+          <w:sz w:val="19"/>
+          <w:szCs w:val="19"/>
+          <w:lang w:eastAsia="en-US"/>
+        </w:rPr>
+      </w:pPr>
+      <w:r>
+        <w:rPr>
+          <w:rFonts w:eastAsia="HelveticaNeueLT-Light" w:cstheme="minorHAnsi"/>
+          <w:bCs w:val="0"/>
+          <w:sz w:val="19"/>
+          <w:szCs w:val="19"/>
+          <w:lang w:eastAsia="en-US"/>
+        </w:rPr>
+        <w:t>Thomas Schmitt (Deutsche Telekom Stiftung)</w:t>
       </w:r>
     </w:p>
     <w:p>
@@ -1664,22 +1583,20 @@
         <w:rPr>
           <w:rFonts w:eastAsia="HelveticaNeueLT-Light" w:cstheme="minorHAnsi"/>
           <w:bCs w:val="0"/>
-          <w:noProof w:val="0"/>
-          <w:sz w:val="19"/>
-          <w:szCs w:val="19"/>
-          <w:lang w:eastAsia="en-US"/>
-        </w:rPr>
-      </w:pPr>
-      <w:r>
-        <w:rPr>
-          <w:rFonts w:eastAsia="HelveticaNeueLT-Light" w:cstheme="minorHAnsi"/>
-          <w:bCs w:val="0"/>
-          <w:noProof w:val="0"/>
-          <w:sz w:val="19"/>
-          <w:szCs w:val="19"/>
-          <w:lang w:eastAsia="en-US"/>
-        </w:rPr>
-        <w:t xml:space="preserve">Andreas Schneider (Trumpf) </w:t>
+          <w:sz w:val="19"/>
+          <w:szCs w:val="19"/>
+          <w:lang w:eastAsia="en-US"/>
+        </w:rPr>
+      </w:pPr>
+      <w:r>
+        <w:rPr>
+          <w:rFonts w:eastAsia="HelveticaNeueLT-Light" w:cstheme="minorHAnsi"/>
+          <w:bCs w:val="0"/>
+          <w:sz w:val="19"/>
+          <w:szCs w:val="19"/>
+          <w:lang w:eastAsia="en-US"/>
+        </w:rPr>
+        <w:t>Birgit Schmitz (Deutsche Telekom Stiftung)</w:t>
       </w:r>
     </w:p>
     <w:p>
@@ -1691,22 +1608,20 @@
         <w:rPr>
           <w:rFonts w:eastAsia="HelveticaNeueLT-Light" w:cstheme="minorHAnsi"/>
           <w:bCs w:val="0"/>
-          <w:noProof w:val="0"/>
-          <w:sz w:val="19"/>
-          <w:szCs w:val="19"/>
-          <w:lang w:eastAsia="en-US"/>
-        </w:rPr>
-      </w:pPr>
-      <w:r>
-        <w:rPr>
-          <w:rFonts w:eastAsia="HelveticaNeueLT-Light" w:cstheme="minorHAnsi"/>
-          <w:bCs w:val="0"/>
-          <w:noProof w:val="0"/>
-          <w:sz w:val="19"/>
-          <w:szCs w:val="19"/>
-          <w:lang w:eastAsia="en-US"/>
-        </w:rPr>
-        <w:t>Peter Schubert (Softwarekontor)</w:t>
+          <w:sz w:val="19"/>
+          <w:szCs w:val="19"/>
+          <w:lang w:eastAsia="en-US"/>
+        </w:rPr>
+      </w:pPr>
+      <w:r>
+        <w:rPr>
+          <w:rFonts w:eastAsia="HelveticaNeueLT-Light" w:cstheme="minorHAnsi"/>
+          <w:bCs w:val="0"/>
+          <w:sz w:val="19"/>
+          <w:szCs w:val="19"/>
+          <w:lang w:eastAsia="en-US"/>
+        </w:rPr>
+        <w:t xml:space="preserve">Andreas Schneider (Trumpf) </w:t>
       </w:r>
     </w:p>
     <w:p>
@@ -1718,46 +1633,20 @@
         <w:rPr>
           <w:rFonts w:eastAsia="HelveticaNeueLT-Light" w:cstheme="minorHAnsi"/>
           <w:bCs w:val="0"/>
-          <w:noProof w:val="0"/>
-          <w:sz w:val="19"/>
-          <w:szCs w:val="19"/>
-          <w:lang w:eastAsia="en-US"/>
-        </w:rPr>
-      </w:pPr>
-      <w:r>
-        <w:rPr>
-          <w:rFonts w:eastAsia="HelveticaNeueLT-Light" w:cstheme="minorHAnsi"/>
-          <w:bCs w:val="0"/>
-          <w:noProof w:val="0"/>
-          <w:sz w:val="19"/>
-          <w:szCs w:val="19"/>
-          <w:lang w:eastAsia="en-US"/>
-        </w:rPr>
-        <w:t xml:space="preserve">Leitung: Dr. Franziska </w:t>
-      </w:r>
-      <w:proofErr w:type="spellStart"/>
-      <w:r>
-        <w:rPr>
-          <w:rFonts w:eastAsia="HelveticaNeueLT-Light" w:cstheme="minorHAnsi"/>
-          <w:bCs w:val="0"/>
-          <w:noProof w:val="0"/>
-          <w:sz w:val="19"/>
-          <w:szCs w:val="19"/>
-          <w:lang w:eastAsia="en-US"/>
-        </w:rPr>
-        <w:t>Hutzler</w:t>
-      </w:r>
-      <w:proofErr w:type="spellEnd"/>
-      <w:r>
-        <w:rPr>
-          <w:rFonts w:eastAsia="HelveticaNeueLT-Light" w:cstheme="minorHAnsi"/>
-          <w:bCs w:val="0"/>
-          <w:noProof w:val="0"/>
-          <w:sz w:val="19"/>
-          <w:szCs w:val="19"/>
-          <w:lang w:eastAsia="en-US"/>
-        </w:rPr>
-        <w:t xml:space="preserve"> (Wissensfabrik)</w:t>
+          <w:sz w:val="19"/>
+          <w:szCs w:val="19"/>
+          <w:lang w:eastAsia="en-US"/>
+        </w:rPr>
+      </w:pPr>
+      <w:r>
+        <w:rPr>
+          <w:rFonts w:eastAsia="HelveticaNeueLT-Light" w:cstheme="minorHAnsi"/>
+          <w:bCs w:val="0"/>
+          <w:sz w:val="19"/>
+          <w:szCs w:val="19"/>
+          <w:lang w:eastAsia="en-US"/>
+        </w:rPr>
+        <w:t>Peter Schubert (Softwarekontor)</w:t>
       </w:r>
     </w:p>
     <w:p>
@@ -1767,15 +1656,29 @@
         <w:adjustRightInd w:val="0"/>
         <w:spacing w:after="0" w:line="240" w:lineRule="auto"/>
         <w:rPr>
-          <w:rFonts w:eastAsia="HelveticaNeueLT-Light" w:cstheme="minorHAnsi"/>
-          <w:bCs w:val="0"/>
-          <w:noProof w:val="0"/>
-          <w:sz w:val="20"/>
-          <w:szCs w:val="20"/>
-          <w:lang w:eastAsia="en-US"/>
-        </w:rPr>
-      </w:pPr>
+          <w:moveFrom w:id="8" w:author="Ira Diethelm" w:date="2022-12-27T07:50:00Z"/>
+          <w:rFonts w:eastAsia="HelveticaNeueLT-Light" w:cstheme="minorHAnsi"/>
+          <w:bCs w:val="0"/>
+          <w:sz w:val="19"/>
+          <w:szCs w:val="19"/>
+          <w:lang w:eastAsia="en-US"/>
+        </w:rPr>
+      </w:pPr>
+      <w:moveFromRangeStart w:id="9" w:author="Ira Diethelm" w:date="2022-12-27T07:50:00Z" w:name="move123019844"/>
+      <w:moveFrom w:id="10" w:author="Ira Diethelm" w:date="2022-12-27T07:50:00Z">
+        <w:r>
+          <w:rPr>
+            <w:rFonts w:eastAsia="HelveticaNeueLT-Light" w:cstheme="minorHAnsi"/>
+            <w:bCs w:val="0"/>
+            <w:sz w:val="19"/>
+            <w:szCs w:val="19"/>
+            <w:lang w:eastAsia="en-US"/>
+          </w:rPr>
+          <w:t>Leitung: Dr. Franziska Hutzler (Wissensfabrik)</w:t>
+        </w:r>
+      </w:moveFrom>
     </w:p>
+    <w:moveFromRangeEnd w:id="9"/>
     <w:p>
       <w:pPr>
         <w:autoSpaceDE w:val="0"/>
@@ -1784,26 +1687,12 @@
         <w:spacing w:after="0" w:line="240" w:lineRule="auto"/>
         <w:rPr>
           <w:rFonts w:eastAsia="HelveticaNeueLT-Light" w:cstheme="minorHAnsi"/>
-          <w:b/>
-          <w:bCs w:val="0"/>
-          <w:noProof w:val="0"/>
+          <w:bCs w:val="0"/>
           <w:sz w:val="20"/>
           <w:szCs w:val="20"/>
           <w:lang w:eastAsia="en-US"/>
         </w:rPr>
       </w:pPr>
-      <w:r>
-        <w:rPr>
-          <w:rFonts w:eastAsia="HelveticaNeueLT-Light" w:cstheme="minorHAnsi"/>
-          <w:b/>
-          <w:bCs w:val="0"/>
-          <w:noProof w:val="0"/>
-          <w:sz w:val="20"/>
-          <w:szCs w:val="20"/>
-          <w:lang w:eastAsia="en-US"/>
-        </w:rPr>
-        <w:t>Pilotierung:</w:t>
-      </w:r>
     </w:p>
     <w:p>
       <w:pPr>
@@ -1813,23 +1702,23 @@
         <w:spacing w:after="0" w:line="240" w:lineRule="auto"/>
         <w:rPr>
           <w:rFonts w:eastAsia="HelveticaNeueLT-Light" w:cstheme="minorHAnsi"/>
-          <w:bCs w:val="0"/>
-          <w:noProof w:val="0"/>
-          <w:sz w:val="19"/>
-          <w:szCs w:val="19"/>
-          <w:lang w:eastAsia="en-US"/>
-        </w:rPr>
-      </w:pPr>
-      <w:r>
-        <w:rPr>
-          <w:rFonts w:eastAsia="HelveticaNeueLT-Light" w:cstheme="minorHAnsi"/>
-          <w:bCs w:val="0"/>
-          <w:noProof w:val="0"/>
-          <w:sz w:val="19"/>
-          <w:szCs w:val="19"/>
-          <w:lang w:eastAsia="en-US"/>
-        </w:rPr>
-        <w:t>Torsten Barth (Gemeinschaftsschule Lauenburgische Seen)</w:t>
+          <w:b/>
+          <w:bCs w:val="0"/>
+          <w:sz w:val="20"/>
+          <w:szCs w:val="20"/>
+          <w:lang w:eastAsia="en-US"/>
+        </w:rPr>
+      </w:pPr>
+      <w:r>
+        <w:rPr>
+          <w:rFonts w:eastAsia="HelveticaNeueLT-Light" w:cstheme="minorHAnsi"/>
+          <w:b/>
+          <w:bCs w:val="0"/>
+          <w:sz w:val="20"/>
+          <w:szCs w:val="20"/>
+          <w:lang w:eastAsia="en-US"/>
+        </w:rPr>
+        <w:t>Pilotierung:</w:t>
       </w:r>
     </w:p>
     <w:p>
@@ -1841,46 +1730,20 @@
         <w:rPr>
           <w:rFonts w:eastAsia="HelveticaNeueLT-Light" w:cstheme="minorHAnsi"/>
           <w:bCs w:val="0"/>
-          <w:noProof w:val="0"/>
-          <w:sz w:val="19"/>
-          <w:szCs w:val="19"/>
-          <w:lang w:eastAsia="en-US"/>
-        </w:rPr>
-      </w:pPr>
-      <w:r>
-        <w:rPr>
-          <w:rFonts w:eastAsia="HelveticaNeueLT-Light" w:cstheme="minorHAnsi"/>
-          <w:bCs w:val="0"/>
-          <w:noProof w:val="0"/>
-          <w:sz w:val="19"/>
-          <w:szCs w:val="19"/>
-          <w:lang w:eastAsia="en-US"/>
-        </w:rPr>
-        <w:t xml:space="preserve">Nadine Bergner (RWTH Aachen - Schülerlabor </w:t>
-      </w:r>
-      <w:proofErr w:type="spellStart"/>
-      <w:r>
-        <w:rPr>
-          <w:rFonts w:eastAsia="HelveticaNeueLT-Light" w:cstheme="minorHAnsi"/>
-          <w:bCs w:val="0"/>
-          <w:noProof w:val="0"/>
-          <w:sz w:val="19"/>
-          <w:szCs w:val="19"/>
-          <w:lang w:eastAsia="en-US"/>
-        </w:rPr>
-        <w:t>Infosphere</w:t>
-      </w:r>
-      <w:proofErr w:type="spellEnd"/>
-      <w:r>
-        <w:rPr>
-          <w:rFonts w:eastAsia="HelveticaNeueLT-Light" w:cstheme="minorHAnsi"/>
-          <w:bCs w:val="0"/>
-          <w:noProof w:val="0"/>
-          <w:sz w:val="19"/>
-          <w:szCs w:val="19"/>
-          <w:lang w:eastAsia="en-US"/>
-        </w:rPr>
-        <w:t>)</w:t>
+          <w:sz w:val="19"/>
+          <w:szCs w:val="19"/>
+          <w:lang w:eastAsia="en-US"/>
+        </w:rPr>
+      </w:pPr>
+      <w:r>
+        <w:rPr>
+          <w:rFonts w:eastAsia="HelveticaNeueLT-Light" w:cstheme="minorHAnsi"/>
+          <w:bCs w:val="0"/>
+          <w:sz w:val="19"/>
+          <w:szCs w:val="19"/>
+          <w:lang w:eastAsia="en-US"/>
+        </w:rPr>
+        <w:t>Torsten Barth (Gemeinschaftsschule Lauenburgische Seen)</w:t>
       </w:r>
     </w:p>
     <w:p>
@@ -1892,46 +1755,42 @@
         <w:rPr>
           <w:rFonts w:eastAsia="HelveticaNeueLT-Light" w:cstheme="minorHAnsi"/>
           <w:bCs w:val="0"/>
-          <w:noProof w:val="0"/>
-          <w:sz w:val="20"/>
-          <w:szCs w:val="20"/>
-          <w:lang w:eastAsia="en-US"/>
-        </w:rPr>
-      </w:pPr>
-      <w:r>
-        <w:rPr>
-          <w:rFonts w:eastAsia="HelveticaNeueLT-Light" w:cstheme="minorHAnsi"/>
-          <w:bCs w:val="0"/>
-          <w:noProof w:val="0"/>
-          <w:sz w:val="20"/>
-          <w:szCs w:val="20"/>
-          <w:lang w:eastAsia="en-US"/>
-        </w:rPr>
-        <w:t xml:space="preserve">Eric </w:t>
+          <w:sz w:val="19"/>
+          <w:szCs w:val="19"/>
+          <w:lang w:eastAsia="en-US"/>
+        </w:rPr>
+      </w:pPr>
+      <w:r>
+        <w:rPr>
+          <w:rFonts w:eastAsia="HelveticaNeueLT-Light" w:cstheme="minorHAnsi"/>
+          <w:bCs w:val="0"/>
+          <w:sz w:val="19"/>
+          <w:szCs w:val="19"/>
+          <w:lang w:eastAsia="en-US"/>
+        </w:rPr>
+        <w:t xml:space="preserve">Nadine Bergner (RWTH Aachen - Schülerlabor </w:t>
       </w:r>
       <w:proofErr w:type="spellStart"/>
       <w:r>
         <w:rPr>
           <w:rFonts w:eastAsia="HelveticaNeueLT-Light" w:cstheme="minorHAnsi"/>
           <w:bCs w:val="0"/>
-          <w:noProof w:val="0"/>
-          <w:sz w:val="20"/>
-          <w:szCs w:val="20"/>
-          <w:lang w:eastAsia="en-US"/>
-        </w:rPr>
-        <w:t>Böhmfeld</w:t>
+          <w:sz w:val="19"/>
+          <w:szCs w:val="19"/>
+          <w:lang w:eastAsia="en-US"/>
+        </w:rPr>
+        <w:t>Infosphere</w:t>
       </w:r>
       <w:proofErr w:type="spellEnd"/>
       <w:r>
         <w:rPr>
           <w:rFonts w:eastAsia="HelveticaNeueLT-Light" w:cstheme="minorHAnsi"/>
           <w:bCs w:val="0"/>
-          <w:noProof w:val="0"/>
-          <w:sz w:val="20"/>
-          <w:szCs w:val="20"/>
-          <w:lang w:eastAsia="en-US"/>
-        </w:rPr>
-        <w:t xml:space="preserve"> (Dräger)</w:t>
+          <w:sz w:val="19"/>
+          <w:szCs w:val="19"/>
+          <w:lang w:eastAsia="en-US"/>
+        </w:rPr>
+        <w:t>)</w:t>
       </w:r>
     </w:p>
     <w:p>
@@ -1943,22 +1802,42 @@
         <w:rPr>
           <w:rFonts w:eastAsia="HelveticaNeueLT-Light" w:cstheme="minorHAnsi"/>
           <w:bCs w:val="0"/>
-          <w:noProof w:val="0"/>
-          <w:sz w:val="19"/>
-          <w:szCs w:val="19"/>
-          <w:lang w:eastAsia="en-US"/>
-        </w:rPr>
-      </w:pPr>
-      <w:r>
-        <w:rPr>
-          <w:rFonts w:eastAsia="HelveticaNeueLT-Light" w:cstheme="minorHAnsi"/>
-          <w:bCs w:val="0"/>
-          <w:noProof w:val="0"/>
-          <w:sz w:val="19"/>
-          <w:szCs w:val="19"/>
-          <w:lang w:eastAsia="en-US"/>
-        </w:rPr>
-        <w:t>Miriam Böhnke (SAP)</w:t>
+          <w:sz w:val="20"/>
+          <w:szCs w:val="20"/>
+          <w:lang w:eastAsia="en-US"/>
+        </w:rPr>
+      </w:pPr>
+      <w:r>
+        <w:rPr>
+          <w:rFonts w:eastAsia="HelveticaNeueLT-Light" w:cstheme="minorHAnsi"/>
+          <w:bCs w:val="0"/>
+          <w:sz w:val="20"/>
+          <w:szCs w:val="20"/>
+          <w:lang w:eastAsia="en-US"/>
+        </w:rPr>
+        <w:t xml:space="preserve">Eric </w:t>
+      </w:r>
+      <w:proofErr w:type="spellStart"/>
+      <w:r>
+        <w:rPr>
+          <w:rFonts w:eastAsia="HelveticaNeueLT-Light" w:cstheme="minorHAnsi"/>
+          <w:bCs w:val="0"/>
+          <w:sz w:val="20"/>
+          <w:szCs w:val="20"/>
+          <w:lang w:eastAsia="en-US"/>
+        </w:rPr>
+        <w:t>Böhmfeld</w:t>
+      </w:r>
+      <w:proofErr w:type="spellEnd"/>
+      <w:r>
+        <w:rPr>
+          <w:rFonts w:eastAsia="HelveticaNeueLT-Light" w:cstheme="minorHAnsi"/>
+          <w:bCs w:val="0"/>
+          <w:sz w:val="20"/>
+          <w:szCs w:val="20"/>
+          <w:lang w:eastAsia="en-US"/>
+        </w:rPr>
+        <w:t xml:space="preserve"> (Dräger)</w:t>
       </w:r>
     </w:p>
     <w:p>
@@ -1970,22 +1849,20 @@
         <w:rPr>
           <w:rFonts w:eastAsia="HelveticaNeueLT-Light" w:cstheme="minorHAnsi"/>
           <w:bCs w:val="0"/>
-          <w:noProof w:val="0"/>
-          <w:sz w:val="19"/>
-          <w:szCs w:val="19"/>
-          <w:lang w:eastAsia="en-US"/>
-        </w:rPr>
-      </w:pPr>
-      <w:r>
-        <w:rPr>
-          <w:rFonts w:eastAsia="HelveticaNeueLT-Light" w:cstheme="minorHAnsi"/>
-          <w:bCs w:val="0"/>
-          <w:noProof w:val="0"/>
-          <w:sz w:val="19"/>
-          <w:szCs w:val="19"/>
-          <w:lang w:eastAsia="en-US"/>
-        </w:rPr>
-        <w:t>Jens Eschen (Realschule Rhauderfehn)</w:t>
+          <w:sz w:val="19"/>
+          <w:szCs w:val="19"/>
+          <w:lang w:eastAsia="en-US"/>
+        </w:rPr>
+      </w:pPr>
+      <w:r>
+        <w:rPr>
+          <w:rFonts w:eastAsia="HelveticaNeueLT-Light" w:cstheme="minorHAnsi"/>
+          <w:bCs w:val="0"/>
+          <w:sz w:val="19"/>
+          <w:szCs w:val="19"/>
+          <w:lang w:eastAsia="en-US"/>
+        </w:rPr>
+        <w:t>Miriam Böhnke (SAP)</w:t>
       </w:r>
     </w:p>
     <w:p>
@@ -1997,33 +1874,20 @@
         <w:rPr>
           <w:rFonts w:eastAsia="HelveticaNeueLT-Light" w:cstheme="minorHAnsi"/>
           <w:bCs w:val="0"/>
-          <w:noProof w:val="0"/>
-          <w:sz w:val="19"/>
-          <w:szCs w:val="19"/>
-          <w:lang w:eastAsia="en-US"/>
-        </w:rPr>
-      </w:pPr>
-      <w:r>
-        <w:rPr>
-          <w:rFonts w:eastAsia="HelveticaNeueLT-Light" w:cstheme="minorHAnsi"/>
-          <w:bCs w:val="0"/>
-          <w:noProof w:val="0"/>
-          <w:sz w:val="19"/>
-          <w:szCs w:val="19"/>
-          <w:lang w:eastAsia="en-US"/>
-        </w:rPr>
-        <w:t>Steffi</w:t>
-      </w:r>
-      <w:r>
-        <w:rPr>
-          <w:rFonts w:eastAsia="HelveticaNeueLT-Light" w:cstheme="minorHAnsi"/>
-          <w:bCs w:val="0"/>
-          <w:noProof w:val="0"/>
-          <w:sz w:val="19"/>
-          <w:szCs w:val="19"/>
-          <w:lang w:eastAsia="en-US"/>
-        </w:rPr>
-        <w:t xml:space="preserve"> Feldhaus (Berufskolleg Kohlstraße, Wuppertal)</w:t>
+          <w:sz w:val="19"/>
+          <w:szCs w:val="19"/>
+          <w:lang w:eastAsia="en-US"/>
+        </w:rPr>
+      </w:pPr>
+      <w:r>
+        <w:rPr>
+          <w:rFonts w:eastAsia="HelveticaNeueLT-Light" w:cstheme="minorHAnsi"/>
+          <w:bCs w:val="0"/>
+          <w:sz w:val="19"/>
+          <w:szCs w:val="19"/>
+          <w:lang w:eastAsia="en-US"/>
+        </w:rPr>
+        <w:t>Jens Eschen (Realschule Rhauderfehn)</w:t>
       </w:r>
     </w:p>
     <w:p>
@@ -2035,22 +1899,30 @@
         <w:rPr>
           <w:rFonts w:eastAsia="HelveticaNeueLT-Light" w:cstheme="minorHAnsi"/>
           <w:bCs w:val="0"/>
-          <w:noProof w:val="0"/>
-          <w:sz w:val="19"/>
-          <w:szCs w:val="19"/>
-          <w:lang w:eastAsia="en-US"/>
-        </w:rPr>
-      </w:pPr>
-      <w:r>
-        <w:rPr>
-          <w:rFonts w:eastAsia="HelveticaNeueLT-Light" w:cstheme="minorHAnsi"/>
-          <w:bCs w:val="0"/>
-          <w:noProof w:val="0"/>
-          <w:sz w:val="19"/>
-          <w:szCs w:val="19"/>
-          <w:lang w:eastAsia="en-US"/>
-        </w:rPr>
-        <w:t>Daniel Jungblut (SAP)</w:t>
+          <w:sz w:val="19"/>
+          <w:szCs w:val="19"/>
+          <w:lang w:eastAsia="en-US"/>
+        </w:rPr>
+      </w:pPr>
+      <w:r>
+        <w:rPr>
+          <w:rFonts w:eastAsia="HelveticaNeueLT-Light" w:cstheme="minorHAnsi"/>
+          <w:bCs w:val="0"/>
+          <w:sz w:val="19"/>
+          <w:szCs w:val="19"/>
+          <w:lang w:eastAsia="en-US"/>
+        </w:rPr>
+        <w:t>Steffi</w:t>
+      </w:r>
+      <w:r>
+        <w:rPr>
+          <w:rFonts w:eastAsia="HelveticaNeueLT-Light" w:cstheme="minorHAnsi"/>
+          <w:bCs w:val="0"/>
+          <w:sz w:val="19"/>
+          <w:szCs w:val="19"/>
+          <w:lang w:eastAsia="en-US"/>
+        </w:rPr>
+        <w:t xml:space="preserve"> Feldhaus (Berufskolleg Kohlstraße, Wuppertal)</w:t>
       </w:r>
     </w:p>
     <w:p>
@@ -2062,46 +1934,20 @@
         <w:rPr>
           <w:rFonts w:eastAsia="HelveticaNeueLT-Light" w:cstheme="minorHAnsi"/>
           <w:bCs w:val="0"/>
-          <w:noProof w:val="0"/>
-          <w:sz w:val="19"/>
-          <w:szCs w:val="19"/>
-          <w:lang w:eastAsia="en-US"/>
-        </w:rPr>
-      </w:pPr>
-      <w:r>
-        <w:rPr>
-          <w:rFonts w:eastAsia="HelveticaNeueLT-Light" w:cstheme="minorHAnsi"/>
-          <w:bCs w:val="0"/>
-          <w:noProof w:val="0"/>
-          <w:sz w:val="19"/>
-          <w:szCs w:val="19"/>
-          <w:lang w:eastAsia="en-US"/>
-        </w:rPr>
-        <w:t xml:space="preserve">Martin Kempa (Gesamtschule </w:t>
-      </w:r>
-      <w:proofErr w:type="spellStart"/>
-      <w:r>
-        <w:rPr>
-          <w:rFonts w:eastAsia="HelveticaNeueLT-Light" w:cstheme="minorHAnsi"/>
-          <w:bCs w:val="0"/>
-          <w:noProof w:val="0"/>
-          <w:sz w:val="19"/>
-          <w:szCs w:val="19"/>
-          <w:lang w:eastAsia="en-US"/>
-        </w:rPr>
-        <w:t>Melsungen</w:t>
-      </w:r>
-      <w:proofErr w:type="spellEnd"/>
-      <w:r>
-        <w:rPr>
-          <w:rFonts w:eastAsia="HelveticaNeueLT-Light" w:cstheme="minorHAnsi"/>
-          <w:bCs w:val="0"/>
-          <w:noProof w:val="0"/>
-          <w:sz w:val="19"/>
-          <w:szCs w:val="19"/>
-          <w:lang w:eastAsia="en-US"/>
-        </w:rPr>
-        <w:t>)</w:t>
+          <w:sz w:val="19"/>
+          <w:szCs w:val="19"/>
+          <w:lang w:eastAsia="en-US"/>
+        </w:rPr>
+      </w:pPr>
+      <w:r>
+        <w:rPr>
+          <w:rFonts w:eastAsia="HelveticaNeueLT-Light" w:cstheme="minorHAnsi"/>
+          <w:bCs w:val="0"/>
+          <w:sz w:val="19"/>
+          <w:szCs w:val="19"/>
+          <w:lang w:eastAsia="en-US"/>
+        </w:rPr>
+        <w:t>Daniel Jungblut (SAP)</w:t>
       </w:r>
     </w:p>
     <w:p>
@@ -2113,46 +1959,42 @@
         <w:rPr>
           <w:rFonts w:eastAsia="HelveticaNeueLT-Light" w:cstheme="minorHAnsi"/>
           <w:bCs w:val="0"/>
-          <w:noProof w:val="0"/>
-          <w:sz w:val="19"/>
-          <w:szCs w:val="19"/>
-          <w:lang w:eastAsia="en-US"/>
-        </w:rPr>
-      </w:pPr>
-      <w:r>
-        <w:rPr>
-          <w:rFonts w:eastAsia="HelveticaNeueLT-Light" w:cstheme="minorHAnsi"/>
-          <w:bCs w:val="0"/>
-          <w:noProof w:val="0"/>
-          <w:sz w:val="19"/>
-          <w:szCs w:val="19"/>
-          <w:lang w:eastAsia="en-US"/>
-        </w:rPr>
-        <w:t xml:space="preserve">Markus </w:t>
+          <w:sz w:val="19"/>
+          <w:szCs w:val="19"/>
+          <w:lang w:eastAsia="en-US"/>
+        </w:rPr>
+      </w:pPr>
+      <w:r>
+        <w:rPr>
+          <w:rFonts w:eastAsia="HelveticaNeueLT-Light" w:cstheme="minorHAnsi"/>
+          <w:bCs w:val="0"/>
+          <w:sz w:val="19"/>
+          <w:szCs w:val="19"/>
+          <w:lang w:eastAsia="en-US"/>
+        </w:rPr>
+        <w:t xml:space="preserve">Martin Kempa (Gesamtschule </w:t>
       </w:r>
       <w:proofErr w:type="spellStart"/>
       <w:r>
         <w:rPr>
           <w:rFonts w:eastAsia="HelveticaNeueLT-Light" w:cstheme="minorHAnsi"/>
           <w:bCs w:val="0"/>
-          <w:noProof w:val="0"/>
-          <w:sz w:val="19"/>
-          <w:szCs w:val="19"/>
-          <w:lang w:eastAsia="en-US"/>
-        </w:rPr>
-        <w:t>Knak</w:t>
+          <w:sz w:val="19"/>
+          <w:szCs w:val="19"/>
+          <w:lang w:eastAsia="en-US"/>
+        </w:rPr>
+        <w:t>Melsungen</w:t>
       </w:r>
       <w:proofErr w:type="spellEnd"/>
       <w:r>
         <w:rPr>
           <w:rFonts w:eastAsia="HelveticaNeueLT-Light" w:cstheme="minorHAnsi"/>
           <w:bCs w:val="0"/>
-          <w:noProof w:val="0"/>
-          <w:sz w:val="19"/>
-          <w:szCs w:val="19"/>
-          <w:lang w:eastAsia="en-US"/>
-        </w:rPr>
-        <w:t xml:space="preserve"> (Graf-Anton-Günther Gymnasium Oldenburg)</w:t>
+          <w:sz w:val="19"/>
+          <w:szCs w:val="19"/>
+          <w:lang w:eastAsia="en-US"/>
+        </w:rPr>
+        <w:t>)</w:t>
       </w:r>
     </w:p>
     <w:p>
@@ -2164,22 +2006,42 @@
         <w:rPr>
           <w:rFonts w:eastAsia="HelveticaNeueLT-Light" w:cstheme="minorHAnsi"/>
           <w:bCs w:val="0"/>
-          <w:noProof w:val="0"/>
-          <w:sz w:val="19"/>
-          <w:szCs w:val="19"/>
-          <w:lang w:eastAsia="en-US"/>
-        </w:rPr>
-      </w:pPr>
-      <w:r>
-        <w:rPr>
-          <w:rFonts w:eastAsia="HelveticaNeueLT-Light" w:cstheme="minorHAnsi"/>
-          <w:bCs w:val="0"/>
-          <w:noProof w:val="0"/>
-          <w:sz w:val="19"/>
-          <w:szCs w:val="19"/>
-          <w:lang w:eastAsia="en-US"/>
-        </w:rPr>
-        <w:t>Bernadette Krüger (Oberschule Lemwerder)</w:t>
+          <w:sz w:val="19"/>
+          <w:szCs w:val="19"/>
+          <w:lang w:eastAsia="en-US"/>
+        </w:rPr>
+      </w:pPr>
+      <w:r>
+        <w:rPr>
+          <w:rFonts w:eastAsia="HelveticaNeueLT-Light" w:cstheme="minorHAnsi"/>
+          <w:bCs w:val="0"/>
+          <w:sz w:val="19"/>
+          <w:szCs w:val="19"/>
+          <w:lang w:eastAsia="en-US"/>
+        </w:rPr>
+        <w:t xml:space="preserve">Markus </w:t>
+      </w:r>
+      <w:proofErr w:type="spellStart"/>
+      <w:r>
+        <w:rPr>
+          <w:rFonts w:eastAsia="HelveticaNeueLT-Light" w:cstheme="minorHAnsi"/>
+          <w:bCs w:val="0"/>
+          <w:sz w:val="19"/>
+          <w:szCs w:val="19"/>
+          <w:lang w:eastAsia="en-US"/>
+        </w:rPr>
+        <w:t>Knak</w:t>
+      </w:r>
+      <w:proofErr w:type="spellEnd"/>
+      <w:r>
+        <w:rPr>
+          <w:rFonts w:eastAsia="HelveticaNeueLT-Light" w:cstheme="minorHAnsi"/>
+          <w:bCs w:val="0"/>
+          <w:sz w:val="19"/>
+          <w:szCs w:val="19"/>
+          <w:lang w:eastAsia="en-US"/>
+        </w:rPr>
+        <w:t xml:space="preserve"> (Graf-Anton-Günther Gymnasium Oldenburg)</w:t>
       </w:r>
     </w:p>
     <w:p>
@@ -2191,22 +2053,20 @@
         <w:rPr>
           <w:rFonts w:eastAsia="HelveticaNeueLT-Light" w:cstheme="minorHAnsi"/>
           <w:bCs w:val="0"/>
-          <w:noProof w:val="0"/>
-          <w:sz w:val="19"/>
-          <w:szCs w:val="19"/>
-          <w:lang w:eastAsia="en-US"/>
-        </w:rPr>
-      </w:pPr>
-      <w:r>
-        <w:rPr>
-          <w:rFonts w:eastAsia="HelveticaNeueLT-Light" w:cstheme="minorHAnsi"/>
-          <w:bCs w:val="0"/>
-          <w:noProof w:val="0"/>
-          <w:sz w:val="19"/>
-          <w:szCs w:val="19"/>
-          <w:lang w:eastAsia="en-US"/>
-        </w:rPr>
-        <w:t>Torsten Klaus (Trumpf)</w:t>
+          <w:sz w:val="19"/>
+          <w:szCs w:val="19"/>
+          <w:lang w:eastAsia="en-US"/>
+        </w:rPr>
+      </w:pPr>
+      <w:r>
+        <w:rPr>
+          <w:rFonts w:eastAsia="HelveticaNeueLT-Light" w:cstheme="minorHAnsi"/>
+          <w:bCs w:val="0"/>
+          <w:sz w:val="19"/>
+          <w:szCs w:val="19"/>
+          <w:lang w:eastAsia="en-US"/>
+        </w:rPr>
+        <w:t>Bernadette Krüger (Oberschule Lemwerder)</w:t>
       </w:r>
     </w:p>
     <w:p>
@@ -2218,46 +2078,20 @@
         <w:rPr>
           <w:rFonts w:eastAsia="HelveticaNeueLT-Light" w:cstheme="minorHAnsi"/>
           <w:bCs w:val="0"/>
-          <w:noProof w:val="0"/>
-          <w:sz w:val="19"/>
-          <w:szCs w:val="19"/>
-          <w:lang w:eastAsia="en-US"/>
-        </w:rPr>
-      </w:pPr>
-      <w:r>
-        <w:rPr>
-          <w:rFonts w:eastAsia="HelveticaNeueLT-Light" w:cstheme="minorHAnsi"/>
-          <w:bCs w:val="0"/>
-          <w:noProof w:val="0"/>
-          <w:sz w:val="19"/>
-          <w:szCs w:val="19"/>
-          <w:lang w:eastAsia="en-US"/>
-        </w:rPr>
-        <w:t xml:space="preserve">Hannes </w:t>
-      </w:r>
-      <w:proofErr w:type="spellStart"/>
-      <w:r>
-        <w:rPr>
-          <w:rFonts w:eastAsia="HelveticaNeueLT-Light" w:cstheme="minorHAnsi"/>
-          <w:bCs w:val="0"/>
-          <w:noProof w:val="0"/>
-          <w:sz w:val="19"/>
-          <w:szCs w:val="19"/>
-          <w:lang w:eastAsia="en-US"/>
-        </w:rPr>
-        <w:t>Koderisch</w:t>
-      </w:r>
-      <w:proofErr w:type="spellEnd"/>
-      <w:r>
-        <w:rPr>
-          <w:rFonts w:eastAsia="HelveticaNeueLT-Light" w:cstheme="minorHAnsi"/>
-          <w:bCs w:val="0"/>
-          <w:noProof w:val="0"/>
-          <w:sz w:val="19"/>
-          <w:szCs w:val="19"/>
-          <w:lang w:eastAsia="en-US"/>
-        </w:rPr>
-        <w:t xml:space="preserve"> (Privatgymnasium Schwetzingen)</w:t>
+          <w:sz w:val="19"/>
+          <w:szCs w:val="19"/>
+          <w:lang w:eastAsia="en-US"/>
+        </w:rPr>
+      </w:pPr>
+      <w:r>
+        <w:rPr>
+          <w:rFonts w:eastAsia="HelveticaNeueLT-Light" w:cstheme="minorHAnsi"/>
+          <w:bCs w:val="0"/>
+          <w:sz w:val="19"/>
+          <w:szCs w:val="19"/>
+          <w:lang w:eastAsia="en-US"/>
+        </w:rPr>
+        <w:t>Torsten Klaus (Trumpf)</w:t>
       </w:r>
     </w:p>
     <w:p>
@@ -2269,46 +2103,42 @@
         <w:rPr>
           <w:rFonts w:eastAsia="HelveticaNeueLT-Light" w:cstheme="minorHAnsi"/>
           <w:bCs w:val="0"/>
-          <w:noProof w:val="0"/>
-          <w:sz w:val="19"/>
-          <w:szCs w:val="19"/>
-          <w:lang w:eastAsia="en-US"/>
-        </w:rPr>
-      </w:pPr>
-      <w:r>
-        <w:rPr>
-          <w:rFonts w:eastAsia="HelveticaNeueLT-Light" w:cstheme="minorHAnsi"/>
-          <w:bCs w:val="0"/>
-          <w:noProof w:val="0"/>
-          <w:sz w:val="19"/>
-          <w:szCs w:val="19"/>
-          <w:lang w:eastAsia="en-US"/>
-        </w:rPr>
-        <w:t xml:space="preserve">Harald </w:t>
+          <w:sz w:val="19"/>
+          <w:szCs w:val="19"/>
+          <w:lang w:eastAsia="en-US"/>
+        </w:rPr>
+      </w:pPr>
+      <w:r>
+        <w:rPr>
+          <w:rFonts w:eastAsia="HelveticaNeueLT-Light" w:cstheme="minorHAnsi"/>
+          <w:bCs w:val="0"/>
+          <w:sz w:val="19"/>
+          <w:szCs w:val="19"/>
+          <w:lang w:eastAsia="en-US"/>
+        </w:rPr>
+        <w:t xml:space="preserve">Hannes </w:t>
       </w:r>
       <w:proofErr w:type="spellStart"/>
       <w:r>
         <w:rPr>
           <w:rFonts w:eastAsia="HelveticaNeueLT-Light" w:cstheme="minorHAnsi"/>
           <w:bCs w:val="0"/>
-          <w:noProof w:val="0"/>
-          <w:sz w:val="19"/>
-          <w:szCs w:val="19"/>
-          <w:lang w:eastAsia="en-US"/>
-        </w:rPr>
-        <w:t>Rothkirch</w:t>
+          <w:sz w:val="19"/>
+          <w:szCs w:val="19"/>
+          <w:lang w:eastAsia="en-US"/>
+        </w:rPr>
+        <w:t>Koderisch</w:t>
       </w:r>
       <w:proofErr w:type="spellEnd"/>
       <w:r>
         <w:rPr>
           <w:rFonts w:eastAsia="HelveticaNeueLT-Light" w:cstheme="minorHAnsi"/>
           <w:bCs w:val="0"/>
-          <w:noProof w:val="0"/>
-          <w:sz w:val="19"/>
-          <w:szCs w:val="19"/>
-          <w:lang w:eastAsia="en-US"/>
-        </w:rPr>
-        <w:t xml:space="preserve"> (Gymnasium Neue Oberschule, Braunschweig)</w:t>
+          <w:sz w:val="19"/>
+          <w:szCs w:val="19"/>
+          <w:lang w:eastAsia="en-US"/>
+        </w:rPr>
+        <w:t xml:space="preserve"> (Privatgymnasium Schwetzingen)</w:t>
       </w:r>
     </w:p>
     <w:p>
@@ -2320,22 +2150,42 @@
         <w:rPr>
           <w:rFonts w:eastAsia="HelveticaNeueLT-Light" w:cstheme="minorHAnsi"/>
           <w:bCs w:val="0"/>
-          <w:noProof w:val="0"/>
-          <w:sz w:val="19"/>
-          <w:szCs w:val="19"/>
-          <w:lang w:eastAsia="en-US"/>
-        </w:rPr>
-      </w:pPr>
-      <w:r>
-        <w:rPr>
-          <w:rFonts w:eastAsia="HelveticaNeueLT-Light" w:cstheme="minorHAnsi"/>
-          <w:bCs w:val="0"/>
-          <w:noProof w:val="0"/>
-          <w:sz w:val="19"/>
-          <w:szCs w:val="19"/>
-          <w:lang w:eastAsia="en-US"/>
-        </w:rPr>
-        <w:t>Eva Nickel (Softwarekontor)</w:t>
+          <w:sz w:val="19"/>
+          <w:szCs w:val="19"/>
+          <w:lang w:eastAsia="en-US"/>
+        </w:rPr>
+      </w:pPr>
+      <w:r>
+        <w:rPr>
+          <w:rFonts w:eastAsia="HelveticaNeueLT-Light" w:cstheme="minorHAnsi"/>
+          <w:bCs w:val="0"/>
+          <w:sz w:val="19"/>
+          <w:szCs w:val="19"/>
+          <w:lang w:eastAsia="en-US"/>
+        </w:rPr>
+        <w:t xml:space="preserve">Harald </w:t>
+      </w:r>
+      <w:proofErr w:type="spellStart"/>
+      <w:r>
+        <w:rPr>
+          <w:rFonts w:eastAsia="HelveticaNeueLT-Light" w:cstheme="minorHAnsi"/>
+          <w:bCs w:val="0"/>
+          <w:sz w:val="19"/>
+          <w:szCs w:val="19"/>
+          <w:lang w:eastAsia="en-US"/>
+        </w:rPr>
+        <w:t>Rothkirch</w:t>
+      </w:r>
+      <w:proofErr w:type="spellEnd"/>
+      <w:r>
+        <w:rPr>
+          <w:rFonts w:eastAsia="HelveticaNeueLT-Light" w:cstheme="minorHAnsi"/>
+          <w:bCs w:val="0"/>
+          <w:sz w:val="19"/>
+          <w:szCs w:val="19"/>
+          <w:lang w:eastAsia="en-US"/>
+        </w:rPr>
+        <w:t xml:space="preserve"> (Gymnasium Neue Oberschule, Braunschweig)</w:t>
       </w:r>
     </w:p>
     <w:p>
@@ -2347,46 +2197,20 @@
         <w:rPr>
           <w:rFonts w:eastAsia="HelveticaNeueLT-Light" w:cstheme="minorHAnsi"/>
           <w:bCs w:val="0"/>
-          <w:noProof w:val="0"/>
-          <w:sz w:val="19"/>
-          <w:szCs w:val="19"/>
-          <w:lang w:eastAsia="en-US"/>
-        </w:rPr>
-      </w:pPr>
-      <w:r>
-        <w:rPr>
-          <w:rFonts w:eastAsia="HelveticaNeueLT-Light" w:cstheme="minorHAnsi"/>
-          <w:bCs w:val="0"/>
-          <w:noProof w:val="0"/>
-          <w:sz w:val="19"/>
-          <w:szCs w:val="19"/>
-          <w:lang w:eastAsia="en-US"/>
-        </w:rPr>
-        <w:t xml:space="preserve">Gerburg </w:t>
-      </w:r>
-      <w:proofErr w:type="spellStart"/>
-      <w:r>
-        <w:rPr>
-          <w:rFonts w:eastAsia="HelveticaNeueLT-Light" w:cstheme="minorHAnsi"/>
-          <w:bCs w:val="0"/>
-          <w:noProof w:val="0"/>
-          <w:sz w:val="19"/>
-          <w:szCs w:val="19"/>
-          <w:lang w:eastAsia="en-US"/>
-        </w:rPr>
-        <w:t>Lubor</w:t>
-      </w:r>
-      <w:proofErr w:type="spellEnd"/>
-      <w:r>
-        <w:rPr>
-          <w:rFonts w:eastAsia="HelveticaNeueLT-Light" w:cstheme="minorHAnsi"/>
-          <w:bCs w:val="0"/>
-          <w:noProof w:val="0"/>
-          <w:sz w:val="19"/>
-          <w:szCs w:val="19"/>
-          <w:lang w:eastAsia="en-US"/>
-        </w:rPr>
-        <w:t xml:space="preserve"> (Softwarekontor)</w:t>
+          <w:sz w:val="19"/>
+          <w:szCs w:val="19"/>
+          <w:lang w:eastAsia="en-US"/>
+        </w:rPr>
+      </w:pPr>
+      <w:r>
+        <w:rPr>
+          <w:rFonts w:eastAsia="HelveticaNeueLT-Light" w:cstheme="minorHAnsi"/>
+          <w:bCs w:val="0"/>
+          <w:sz w:val="19"/>
+          <w:szCs w:val="19"/>
+          <w:lang w:eastAsia="en-US"/>
+        </w:rPr>
+        <w:t>Eva Nickel (Softwarekontor)</w:t>
       </w:r>
     </w:p>
     <w:p>
@@ -2398,22 +2222,42 @@
         <w:rPr>
           <w:rFonts w:eastAsia="HelveticaNeueLT-Light" w:cstheme="minorHAnsi"/>
           <w:bCs w:val="0"/>
-          <w:noProof w:val="0"/>
-          <w:sz w:val="19"/>
-          <w:szCs w:val="19"/>
-          <w:lang w:eastAsia="en-US"/>
-        </w:rPr>
-      </w:pPr>
-      <w:r>
-        <w:rPr>
-          <w:rFonts w:eastAsia="HelveticaNeueLT-Light" w:cstheme="minorHAnsi"/>
-          <w:bCs w:val="0"/>
-          <w:noProof w:val="0"/>
-          <w:sz w:val="19"/>
-          <w:szCs w:val="19"/>
-          <w:lang w:eastAsia="en-US"/>
-        </w:rPr>
-        <w:t>Klaus-Dieter Neff (Leonardo da Vinci Gymnasium Neckargemünd)</w:t>
+          <w:sz w:val="19"/>
+          <w:szCs w:val="19"/>
+          <w:lang w:eastAsia="en-US"/>
+        </w:rPr>
+      </w:pPr>
+      <w:r>
+        <w:rPr>
+          <w:rFonts w:eastAsia="HelveticaNeueLT-Light" w:cstheme="minorHAnsi"/>
+          <w:bCs w:val="0"/>
+          <w:sz w:val="19"/>
+          <w:szCs w:val="19"/>
+          <w:lang w:eastAsia="en-US"/>
+        </w:rPr>
+        <w:t xml:space="preserve">Gerburg </w:t>
+      </w:r>
+      <w:proofErr w:type="spellStart"/>
+      <w:r>
+        <w:rPr>
+          <w:rFonts w:eastAsia="HelveticaNeueLT-Light" w:cstheme="minorHAnsi"/>
+          <w:bCs w:val="0"/>
+          <w:sz w:val="19"/>
+          <w:szCs w:val="19"/>
+          <w:lang w:eastAsia="en-US"/>
+        </w:rPr>
+        <w:t>Lubor</w:t>
+      </w:r>
+      <w:proofErr w:type="spellEnd"/>
+      <w:r>
+        <w:rPr>
+          <w:rFonts w:eastAsia="HelveticaNeueLT-Light" w:cstheme="minorHAnsi"/>
+          <w:bCs w:val="0"/>
+          <w:sz w:val="19"/>
+          <w:szCs w:val="19"/>
+          <w:lang w:eastAsia="en-US"/>
+        </w:rPr>
+        <w:t xml:space="preserve"> (Softwarekontor)</w:t>
       </w:r>
     </w:p>
     <w:p>
@@ -2425,22 +2269,20 @@
         <w:rPr>
           <w:rFonts w:eastAsia="HelveticaNeueLT-Light" w:cstheme="minorHAnsi"/>
           <w:bCs w:val="0"/>
-          <w:noProof w:val="0"/>
-          <w:sz w:val="19"/>
-          <w:szCs w:val="19"/>
-          <w:lang w:eastAsia="en-US"/>
-        </w:rPr>
-      </w:pPr>
-      <w:r>
-        <w:rPr>
-          <w:rFonts w:eastAsia="HelveticaNeueLT-Light" w:cstheme="minorHAnsi"/>
-          <w:bCs w:val="0"/>
-          <w:noProof w:val="0"/>
-          <w:sz w:val="19"/>
-          <w:szCs w:val="19"/>
-          <w:lang w:eastAsia="en-US"/>
-        </w:rPr>
-        <w:t xml:space="preserve">Frank Röhr (Erich-Kästner-Gesamtschule Bochum) </w:t>
+          <w:sz w:val="19"/>
+          <w:szCs w:val="19"/>
+          <w:lang w:eastAsia="en-US"/>
+        </w:rPr>
+      </w:pPr>
+      <w:r>
+        <w:rPr>
+          <w:rFonts w:eastAsia="HelveticaNeueLT-Light" w:cstheme="minorHAnsi"/>
+          <w:bCs w:val="0"/>
+          <w:sz w:val="19"/>
+          <w:szCs w:val="19"/>
+          <w:lang w:eastAsia="en-US"/>
+        </w:rPr>
+        <w:t>Klaus-Dieter Neff (Leonardo da Vinci Gymnasium Neckargemünd)</w:t>
       </w:r>
     </w:p>
     <w:p>
@@ -2452,22 +2294,20 @@
         <w:rPr>
           <w:rFonts w:eastAsia="HelveticaNeueLT-Light" w:cstheme="minorHAnsi"/>
           <w:bCs w:val="0"/>
-          <w:noProof w:val="0"/>
-          <w:sz w:val="19"/>
-          <w:szCs w:val="19"/>
-          <w:lang w:eastAsia="en-US"/>
-        </w:rPr>
-      </w:pPr>
-      <w:r>
-        <w:rPr>
-          <w:rFonts w:eastAsia="HelveticaNeueLT-Light" w:cstheme="minorHAnsi"/>
-          <w:bCs w:val="0"/>
-          <w:noProof w:val="0"/>
-          <w:sz w:val="19"/>
-          <w:szCs w:val="19"/>
-          <w:lang w:eastAsia="en-US"/>
-        </w:rPr>
-        <w:t>Carsten Rohe (Gymnasium Damme)</w:t>
+          <w:sz w:val="19"/>
+          <w:szCs w:val="19"/>
+          <w:lang w:eastAsia="en-US"/>
+        </w:rPr>
+      </w:pPr>
+      <w:r>
+        <w:rPr>
+          <w:rFonts w:eastAsia="HelveticaNeueLT-Light" w:cstheme="minorHAnsi"/>
+          <w:bCs w:val="0"/>
+          <w:sz w:val="19"/>
+          <w:szCs w:val="19"/>
+          <w:lang w:eastAsia="en-US"/>
+        </w:rPr>
+        <w:t xml:space="preserve">Frank Röhr (Erich-Kästner-Gesamtschule Bochum) </w:t>
       </w:r>
     </w:p>
     <w:p>
@@ -2479,22 +2319,20 @@
         <w:rPr>
           <w:rFonts w:eastAsia="HelveticaNeueLT-Light" w:cstheme="minorHAnsi"/>
           <w:bCs w:val="0"/>
-          <w:noProof w:val="0"/>
-          <w:sz w:val="19"/>
-          <w:szCs w:val="19"/>
-          <w:lang w:eastAsia="en-US"/>
-        </w:rPr>
-      </w:pPr>
-      <w:r>
-        <w:rPr>
-          <w:rFonts w:eastAsia="HelveticaNeueLT-Light" w:cstheme="minorHAnsi"/>
-          <w:bCs w:val="0"/>
-          <w:noProof w:val="0"/>
-          <w:sz w:val="19"/>
-          <w:szCs w:val="19"/>
-          <w:lang w:eastAsia="en-US"/>
-        </w:rPr>
-        <w:t xml:space="preserve">Christiane Schicke (Inselschule Langeoog) </w:t>
+          <w:sz w:val="19"/>
+          <w:szCs w:val="19"/>
+          <w:lang w:eastAsia="en-US"/>
+        </w:rPr>
+      </w:pPr>
+      <w:r>
+        <w:rPr>
+          <w:rFonts w:eastAsia="HelveticaNeueLT-Light" w:cstheme="minorHAnsi"/>
+          <w:bCs w:val="0"/>
+          <w:sz w:val="19"/>
+          <w:szCs w:val="19"/>
+          <w:lang w:eastAsia="en-US"/>
+        </w:rPr>
+        <w:t>Carsten Rohe (Gymnasium Damme)</w:t>
       </w:r>
     </w:p>
     <w:p>
@@ -2506,46 +2344,20 @@
         <w:rPr>
           <w:rFonts w:eastAsia="HelveticaNeueLT-Light" w:cstheme="minorHAnsi"/>
           <w:bCs w:val="0"/>
-          <w:noProof w:val="0"/>
-          <w:sz w:val="19"/>
-          <w:szCs w:val="19"/>
-          <w:lang w:eastAsia="en-US"/>
-        </w:rPr>
-      </w:pPr>
-      <w:r>
-        <w:rPr>
-          <w:rFonts w:eastAsia="HelveticaNeueLT-Light" w:cstheme="minorHAnsi"/>
-          <w:bCs w:val="0"/>
-          <w:noProof w:val="0"/>
-          <w:sz w:val="19"/>
-          <w:szCs w:val="19"/>
-          <w:lang w:eastAsia="en-US"/>
-        </w:rPr>
-        <w:t xml:space="preserve">Tobias </w:t>
-      </w:r>
-      <w:proofErr w:type="spellStart"/>
-      <w:r>
-        <w:rPr>
-          <w:rFonts w:eastAsia="HelveticaNeueLT-Light" w:cstheme="minorHAnsi"/>
-          <w:bCs w:val="0"/>
-          <w:noProof w:val="0"/>
-          <w:sz w:val="19"/>
-          <w:szCs w:val="19"/>
-          <w:lang w:eastAsia="en-US"/>
-        </w:rPr>
-        <w:t>Stuckenberg</w:t>
-      </w:r>
-      <w:proofErr w:type="spellEnd"/>
-      <w:r>
-        <w:rPr>
-          <w:rFonts w:eastAsia="HelveticaNeueLT-Light" w:cstheme="minorHAnsi"/>
-          <w:bCs w:val="0"/>
-          <w:noProof w:val="0"/>
-          <w:sz w:val="19"/>
-          <w:szCs w:val="19"/>
-          <w:lang w:eastAsia="en-US"/>
-        </w:rPr>
-        <w:t xml:space="preserve"> (Paulusschule Oldenburg)</w:t>
+          <w:sz w:val="19"/>
+          <w:szCs w:val="19"/>
+          <w:lang w:eastAsia="en-US"/>
+        </w:rPr>
+      </w:pPr>
+      <w:r>
+        <w:rPr>
+          <w:rFonts w:eastAsia="HelveticaNeueLT-Light" w:cstheme="minorHAnsi"/>
+          <w:bCs w:val="0"/>
+          <w:sz w:val="19"/>
+          <w:szCs w:val="19"/>
+          <w:lang w:eastAsia="en-US"/>
+        </w:rPr>
+        <w:t xml:space="preserve">Christiane Schicke (Inselschule Langeoog) </w:t>
       </w:r>
     </w:p>
     <w:p>
@@ -2557,22 +2369,42 @@
         <w:rPr>
           <w:rFonts w:eastAsia="HelveticaNeueLT-Light" w:cstheme="minorHAnsi"/>
           <w:bCs w:val="0"/>
-          <w:noProof w:val="0"/>
-          <w:sz w:val="19"/>
-          <w:szCs w:val="19"/>
-          <w:lang w:eastAsia="en-US"/>
-        </w:rPr>
-      </w:pPr>
-      <w:r>
-        <w:rPr>
-          <w:rFonts w:eastAsia="HelveticaNeueLT-Light" w:cstheme="minorHAnsi"/>
-          <w:bCs w:val="0"/>
-          <w:noProof w:val="0"/>
-          <w:sz w:val="19"/>
-          <w:szCs w:val="19"/>
-          <w:lang w:eastAsia="en-US"/>
-        </w:rPr>
-        <w:t>Armin Tischler (Gymnasium Damme)</w:t>
+          <w:sz w:val="19"/>
+          <w:szCs w:val="19"/>
+          <w:lang w:eastAsia="en-US"/>
+        </w:rPr>
+      </w:pPr>
+      <w:r>
+        <w:rPr>
+          <w:rFonts w:eastAsia="HelveticaNeueLT-Light" w:cstheme="minorHAnsi"/>
+          <w:bCs w:val="0"/>
+          <w:sz w:val="19"/>
+          <w:szCs w:val="19"/>
+          <w:lang w:eastAsia="en-US"/>
+        </w:rPr>
+        <w:t xml:space="preserve">Tobias </w:t>
+      </w:r>
+      <w:proofErr w:type="spellStart"/>
+      <w:r>
+        <w:rPr>
+          <w:rFonts w:eastAsia="HelveticaNeueLT-Light" w:cstheme="minorHAnsi"/>
+          <w:bCs w:val="0"/>
+          <w:sz w:val="19"/>
+          <w:szCs w:val="19"/>
+          <w:lang w:eastAsia="en-US"/>
+        </w:rPr>
+        <w:t>Stuckenberg</w:t>
+      </w:r>
+      <w:proofErr w:type="spellEnd"/>
+      <w:r>
+        <w:rPr>
+          <w:rFonts w:eastAsia="HelveticaNeueLT-Light" w:cstheme="minorHAnsi"/>
+          <w:bCs w:val="0"/>
+          <w:sz w:val="19"/>
+          <w:szCs w:val="19"/>
+          <w:lang w:eastAsia="en-US"/>
+        </w:rPr>
+        <w:t xml:space="preserve"> (Paulusschule Oldenburg)</w:t>
       </w:r>
     </w:p>
     <w:p>
@@ -2584,22 +2416,20 @@
         <w:rPr>
           <w:rFonts w:eastAsia="HelveticaNeueLT-Light" w:cstheme="minorHAnsi"/>
           <w:bCs w:val="0"/>
-          <w:noProof w:val="0"/>
-          <w:sz w:val="19"/>
-          <w:szCs w:val="19"/>
-          <w:lang w:eastAsia="en-US"/>
-        </w:rPr>
-      </w:pPr>
-      <w:r>
-        <w:rPr>
-          <w:rFonts w:eastAsia="HelveticaNeueLT-Light" w:cstheme="minorHAnsi"/>
-          <w:bCs w:val="0"/>
-          <w:noProof w:val="0"/>
-          <w:sz w:val="19"/>
-          <w:szCs w:val="19"/>
-          <w:lang w:eastAsia="en-US"/>
-        </w:rPr>
-        <w:t>Holger de Vries (KGS Rastede)</w:t>
+          <w:sz w:val="19"/>
+          <w:szCs w:val="19"/>
+          <w:lang w:eastAsia="en-US"/>
+        </w:rPr>
+      </w:pPr>
+      <w:r>
+        <w:rPr>
+          <w:rFonts w:eastAsia="HelveticaNeueLT-Light" w:cstheme="minorHAnsi"/>
+          <w:bCs w:val="0"/>
+          <w:sz w:val="19"/>
+          <w:szCs w:val="19"/>
+          <w:lang w:eastAsia="en-US"/>
+        </w:rPr>
+        <w:t>Armin Tischler (Gymnasium Damme)</w:t>
       </w:r>
     </w:p>
     <w:p>
@@ -2611,22 +2441,20 @@
         <w:rPr>
           <w:rFonts w:eastAsia="HelveticaNeueLT-Light" w:cstheme="minorHAnsi"/>
           <w:bCs w:val="0"/>
-          <w:noProof w:val="0"/>
-          <w:sz w:val="20"/>
-          <w:szCs w:val="20"/>
-          <w:lang w:eastAsia="en-US"/>
-        </w:rPr>
-      </w:pPr>
-      <w:r>
-        <w:rPr>
-          <w:rFonts w:eastAsia="HelveticaNeueLT-Light" w:cstheme="minorHAnsi"/>
-          <w:bCs w:val="0"/>
-          <w:noProof w:val="0"/>
-          <w:sz w:val="20"/>
-          <w:szCs w:val="20"/>
-          <w:lang w:eastAsia="en-US"/>
-        </w:rPr>
-        <w:t>Prof. Dr. Carsten Schulte (Uni Paderborn)</w:t>
+          <w:sz w:val="19"/>
+          <w:szCs w:val="19"/>
+          <w:lang w:eastAsia="en-US"/>
+        </w:rPr>
+      </w:pPr>
+      <w:r>
+        <w:rPr>
+          <w:rFonts w:eastAsia="HelveticaNeueLT-Light" w:cstheme="minorHAnsi"/>
+          <w:bCs w:val="0"/>
+          <w:sz w:val="19"/>
+          <w:szCs w:val="19"/>
+          <w:lang w:eastAsia="en-US"/>
+        </w:rPr>
+        <w:t>Holger de Vries (KGS Rastede)</w:t>
       </w:r>
     </w:p>
     <w:p>
@@ -2638,7 +2466,31 @@
         <w:rPr>
           <w:rFonts w:eastAsia="HelveticaNeueLT-Light" w:cstheme="minorHAnsi"/>
           <w:bCs w:val="0"/>
-          <w:noProof w:val="0"/>
+          <w:sz w:val="20"/>
+          <w:szCs w:val="20"/>
+          <w:lang w:eastAsia="en-US"/>
+        </w:rPr>
+      </w:pPr>
+      <w:r>
+        <w:rPr>
+          <w:rFonts w:eastAsia="HelveticaNeueLT-Light" w:cstheme="minorHAnsi"/>
+          <w:bCs w:val="0"/>
+          <w:sz w:val="20"/>
+          <w:szCs w:val="20"/>
+          <w:lang w:eastAsia="en-US"/>
+        </w:rPr>
+        <w:t>Prof. Dr. Carsten Schulte (Uni Paderborn)</w:t>
+      </w:r>
+    </w:p>
+    <w:p>
+      <w:pPr>
+        <w:autoSpaceDE w:val="0"/>
+        <w:autoSpaceDN w:val="0"/>
+        <w:adjustRightInd w:val="0"/>
+        <w:spacing w:after="0" w:line="240" w:lineRule="auto"/>
+        <w:rPr>
+          <w:rFonts w:eastAsia="HelveticaNeueLT-Light" w:cstheme="minorHAnsi"/>
+          <w:bCs w:val="0"/>
           <w:sz w:val="20"/>
           <w:szCs w:val="20"/>
           <w:lang w:eastAsia="en-US"/>
@@ -2657,8 +2509,17 @@
           <w:sz w:val="20"/>
           <w:szCs w:val="20"/>
         </w:rPr>
-        <w:t>Benjamin Piétza</w:t>
-      </w:r>
+        <w:t xml:space="preserve">Benjamin </w:t>
+      </w:r>
+      <w:proofErr w:type="spellStart"/>
+      <w:r>
+        <w:rPr>
+          <w:sz w:val="20"/>
+          <w:szCs w:val="20"/>
+        </w:rPr>
+        <w:t>Piétza</w:t>
+      </w:r>
+      <w:proofErr w:type="spellEnd"/>
       <w:r>
         <w:rPr>
           <w:sz w:val="20"/>
@@ -2676,7 +2537,6 @@
         <w:rPr>
           <w:rFonts w:cstheme="minorHAnsi"/>
           <w:b/>
-          <w:noProof w:val="0"/>
           <w:sz w:val="20"/>
           <w:szCs w:val="20"/>
           <w:lang w:eastAsia="en-US"/>
@@ -2692,7 +2552,6 @@
         <w:rPr>
           <w:rFonts w:cstheme="minorHAnsi"/>
           <w:b/>
-          <w:noProof w:val="0"/>
           <w:sz w:val="20"/>
           <w:szCs w:val="20"/>
           <w:lang w:eastAsia="en-US"/>
@@ -2702,7 +2561,6 @@
         <w:rPr>
           <w:rFonts w:cstheme="minorHAnsi"/>
           <w:b/>
-          <w:noProof w:val="0"/>
           <w:sz w:val="20"/>
           <w:szCs w:val="20"/>
           <w:lang w:eastAsia="en-US"/>
@@ -2716,6 +2574,9 @@
         <w:autoSpaceDN w:val="0"/>
         <w:adjustRightInd w:val="0"/>
         <w:spacing w:after="0" w:line="240" w:lineRule="auto"/>
+        <w:rPr>
+          <w:del w:id="11" w:author="Ira Diethelm" w:date="2022-12-27T07:56:00Z"/>
+        </w:rPr>
       </w:pPr>
       <w:r>
         <w:rPr>
@@ -2756,7 +2617,7 @@
                     </pic:cNvPicPr>
                   </pic:nvPicPr>
                   <pic:blipFill>
-                    <a:blip r:embed="rId12" cstate="print">
+                    <a:blip r:embed="rId15" cstate="print">
                       <a:extLst>
                         <a:ext uri="{28A0092B-C50C-407E-A947-70E740481C1C}">
                           <a14:useLocalDpi xmlns:a14="http://schemas.microsoft.com/office/drawing/2010/main"/>
@@ -2801,32 +2662,32 @@
         <w:adjustRightInd w:val="0"/>
         <w:spacing w:after="0" w:line="240" w:lineRule="auto"/>
         <w:rPr>
-          <w:b/>
-          <w:bCs w:val="0"/>
-          <w:sz w:val="19"/>
-          <w:szCs w:val="19"/>
-        </w:rPr>
-      </w:pPr>
-      <w:r>
-        <w:rPr>
-          <w:sz w:val="19"/>
-          <w:szCs w:val="19"/>
-        </w:rPr>
-        <w:t xml:space="preserve">Dieses Werk bzw. Inhalt steht unter einer Creative Commons Lizenz </w:t>
-      </w:r>
-      <w:r>
-        <w:rPr>
-          <w:b/>
-          <w:bCs w:val="0"/>
-          <w:sz w:val="19"/>
-          <w:szCs w:val="19"/>
-          <w:rPrChange w:id="9" w:author="Malambré, Julia | Wissensfabrik" w:date="2022-12-12T14:26:00Z">
+          <w:sz w:val="19"/>
+          <w:szCs w:val="19"/>
+          <w:rPrChange w:id="12" w:author="Ira Diethelm" w:date="2022-12-27T07:38:00Z">
             <w:rPr>
+              <w:b/>
+              <w:bCs w:val="0"/>
               <w:sz w:val="19"/>
               <w:szCs w:val="19"/>
             </w:rPr>
           </w:rPrChange>
         </w:rPr>
+      </w:pPr>
+      <w:r>
+        <w:rPr>
+          <w:sz w:val="19"/>
+          <w:szCs w:val="19"/>
+        </w:rPr>
+        <w:t xml:space="preserve">Dieses Werk bzw. Inhalt steht unter einer Creative Commons Lizenz </w:t>
+      </w:r>
+      <w:r>
+        <w:rPr>
+          <w:b/>
+          <w:bCs w:val="0"/>
+          <w:sz w:val="19"/>
+          <w:szCs w:val="19"/>
+        </w:rPr>
         <w:t>(</w:t>
       </w:r>
       <w:r>
@@ -2836,8 +2697,30 @@
           <w:sz w:val="19"/>
           <w:szCs w:val="19"/>
         </w:rPr>
-        <w:t>Namensnennung, Nicht kommerziell, Weitergabe unter gleichen Bedingungen)</w:t>
-      </w:r>
+        <w:t xml:space="preserve">Namensnennung, </w:t>
+      </w:r>
+      <w:ins w:id="13" w:author="Ira Diethelm" w:date="2022-12-27T07:43:00Z">
+        <w:r>
+          <w:rPr>
+            <w:b/>
+            <w:bCs w:val="0"/>
+            <w:sz w:val="19"/>
+            <w:szCs w:val="19"/>
+          </w:rPr>
+          <w:t>n</w:t>
+        </w:r>
+      </w:ins>
+      <w:del w:id="14" w:author="Ira Diethelm" w:date="2022-12-27T07:42:00Z">
+        <w:r>
+          <w:rPr>
+            <w:b/>
+            <w:bCs w:val="0"/>
+            <w:sz w:val="19"/>
+            <w:szCs w:val="19"/>
+          </w:rPr>
+          <w:delText>N</w:delText>
+        </w:r>
+      </w:del>
       <w:r>
         <w:rPr>
           <w:b/>
@@ -2845,8 +2728,189 @@
           <w:sz w:val="19"/>
           <w:szCs w:val="19"/>
         </w:rPr>
+        <w:t>icht</w:t>
+      </w:r>
+      <w:del w:id="15" w:author="Ira Diethelm" w:date="2022-12-27T07:43:00Z">
+        <w:r>
+          <w:rPr>
+            <w:b/>
+            <w:bCs w:val="0"/>
+            <w:sz w:val="19"/>
+            <w:szCs w:val="19"/>
+          </w:rPr>
+          <w:delText xml:space="preserve"> </w:delText>
+        </w:r>
+      </w:del>
+      <w:r>
+        <w:rPr>
+          <w:b/>
+          <w:bCs w:val="0"/>
+          <w:sz w:val="19"/>
+          <w:szCs w:val="19"/>
+        </w:rPr>
+        <w:t>kommerziell, Weitergabe unter gleichen Bedingungen)</w:t>
+      </w:r>
+      <w:r>
+        <w:rPr>
+          <w:b/>
+          <w:bCs w:val="0"/>
+          <w:sz w:val="19"/>
+          <w:szCs w:val="19"/>
+        </w:rPr>
         <w:t>.</w:t>
       </w:r>
+      <w:ins w:id="16" w:author="Ira Diethelm" w:date="2022-12-27T07:38:00Z">
+        <w:r>
+          <w:rPr>
+            <w:b/>
+            <w:bCs w:val="0"/>
+            <w:sz w:val="19"/>
+            <w:szCs w:val="19"/>
+          </w:rPr>
+          <w:t xml:space="preserve"> </w:t>
+        </w:r>
+      </w:ins>
+      <w:ins w:id="17" w:author="Ira Diethelm" w:date="2022-12-27T07:53:00Z">
+        <w:r>
+          <w:rPr>
+            <w:sz w:val="19"/>
+            <w:szCs w:val="19"/>
+            <w:rPrChange w:id="18" w:author="Ira Diethelm" w:date="2022-12-27T07:53:00Z">
+              <w:rPr>
+                <w:b/>
+                <w:bCs w:val="0"/>
+                <w:sz w:val="19"/>
+                <w:szCs w:val="19"/>
+              </w:rPr>
+            </w:rPrChange>
+          </w:rPr>
+          <w:t>D</w:t>
+        </w:r>
+      </w:ins>
+      <w:ins w:id="19" w:author="Ira Diethelm" w:date="2022-12-27T07:39:00Z">
+        <w:r>
+          <w:rPr>
+            <w:sz w:val="19"/>
+            <w:szCs w:val="19"/>
+          </w:rPr>
+          <w:t>i</w:t>
+        </w:r>
+        <w:r>
+          <w:rPr>
+            <w:sz w:val="19"/>
+            <w:szCs w:val="19"/>
+          </w:rPr>
+          <w:t>e Verwendung ist darüber</w:t>
+        </w:r>
+      </w:ins>
+      <w:ins w:id="20" w:author="Ira Diethelm" w:date="2022-12-27T07:40:00Z">
+        <w:r>
+          <w:rPr>
+            <w:sz w:val="19"/>
+            <w:szCs w:val="19"/>
+          </w:rPr>
+          <w:t xml:space="preserve"> </w:t>
+        </w:r>
+      </w:ins>
+      <w:ins w:id="21" w:author="Ira Diethelm" w:date="2022-12-27T07:39:00Z">
+        <w:r>
+          <w:rPr>
+            <w:sz w:val="19"/>
+            <w:szCs w:val="19"/>
+          </w:rPr>
+          <w:t xml:space="preserve">hinaus auch an Privatschulen und durch freie Träger </w:t>
+        </w:r>
+      </w:ins>
+      <w:ins w:id="22" w:author="Ira Diethelm" w:date="2022-12-27T07:40:00Z">
+        <w:r>
+          <w:rPr>
+            <w:sz w:val="19"/>
+            <w:szCs w:val="19"/>
+          </w:rPr>
+          <w:t xml:space="preserve">im Unterricht oder </w:t>
+        </w:r>
+      </w:ins>
+      <w:ins w:id="23" w:author="Ira Diethelm" w:date="2022-12-27T07:43:00Z">
+        <w:r>
+          <w:rPr>
+            <w:sz w:val="19"/>
+            <w:szCs w:val="19"/>
+          </w:rPr>
+          <w:t xml:space="preserve">in </w:t>
+        </w:r>
+      </w:ins>
+      <w:ins w:id="24" w:author="Ira Diethelm" w:date="2022-12-27T07:41:00Z">
+        <w:r>
+          <w:rPr>
+            <w:sz w:val="19"/>
+            <w:szCs w:val="19"/>
+          </w:rPr>
+          <w:t>Betreuungsa</w:t>
+        </w:r>
+      </w:ins>
+      <w:ins w:id="25" w:author="Ira Diethelm" w:date="2022-12-27T07:40:00Z">
+        <w:r>
+          <w:rPr>
+            <w:sz w:val="19"/>
+            <w:szCs w:val="19"/>
+          </w:rPr>
+          <w:t xml:space="preserve">ngeboten </w:t>
+        </w:r>
+      </w:ins>
+      <w:ins w:id="26" w:author="Ira Diethelm" w:date="2022-12-27T07:54:00Z">
+        <w:r>
+          <w:rPr>
+            <w:sz w:val="19"/>
+            <w:szCs w:val="19"/>
+          </w:rPr>
+          <w:t xml:space="preserve">für Schulkinder </w:t>
+        </w:r>
+      </w:ins>
+      <w:ins w:id="27" w:author="Ira Diethelm" w:date="2022-12-27T07:40:00Z">
+        <w:r>
+          <w:rPr>
+            <w:sz w:val="19"/>
+            <w:szCs w:val="19"/>
+          </w:rPr>
+          <w:t>gestattet, auch wenn d</w:t>
+        </w:r>
+      </w:ins>
+      <w:ins w:id="28" w:author="Ira Diethelm" w:date="2022-12-27T07:41:00Z">
+        <w:r>
+          <w:rPr>
+            <w:sz w:val="19"/>
+            <w:szCs w:val="19"/>
+          </w:rPr>
+          <w:t>afür</w:t>
+        </w:r>
+      </w:ins>
+      <w:ins w:id="29" w:author="Ira Diethelm" w:date="2022-12-27T07:40:00Z">
+        <w:r>
+          <w:rPr>
+            <w:sz w:val="19"/>
+            <w:szCs w:val="19"/>
+          </w:rPr>
+          <w:t xml:space="preserve"> Gebühren erh</w:t>
+        </w:r>
+      </w:ins>
+      <w:ins w:id="30" w:author="Ira Diethelm" w:date="2022-12-27T07:41:00Z">
+        <w:r>
+          <w:rPr>
+            <w:sz w:val="19"/>
+            <w:szCs w:val="19"/>
+          </w:rPr>
+          <w:t>oben werd</w:t>
+        </w:r>
+      </w:ins>
+      <w:ins w:id="31" w:author="Ira Diethelm" w:date="2022-12-27T07:40:00Z">
+        <w:r>
+          <w:rPr>
+            <w:sz w:val="19"/>
+            <w:szCs w:val="19"/>
+          </w:rPr>
+          <w:t>en.</w:t>
+        </w:r>
+      </w:ins>
     </w:p>
     <w:p>
       <w:pPr>
@@ -2857,17 +2921,15 @@
         <w:rPr>
           <w:rFonts w:eastAsia="HelveticaNeueLT-Light" w:cstheme="minorHAnsi"/>
           <w:bCs w:val="0"/>
-          <w:noProof w:val="0"/>
-          <w:sz w:val="19"/>
-          <w:szCs w:val="19"/>
-          <w:lang w:eastAsia="en-US"/>
-        </w:rPr>
-      </w:pPr>
-      <w:r>
-        <w:rPr>
-          <w:rFonts w:eastAsia="HelveticaNeueLT-Light" w:cstheme="minorHAnsi"/>
-          <w:bCs w:val="0"/>
-          <w:noProof w:val="0"/>
+          <w:sz w:val="19"/>
+          <w:szCs w:val="19"/>
+          <w:lang w:eastAsia="en-US"/>
+        </w:rPr>
+      </w:pPr>
+      <w:r>
+        <w:rPr>
+          <w:rFonts w:eastAsia="HelveticaNeueLT-Light" w:cstheme="minorHAnsi"/>
+          <w:bCs w:val="0"/>
           <w:sz w:val="19"/>
           <w:szCs w:val="19"/>
           <w:lang w:eastAsia="en-US"/>
@@ -2890,31 +2952,40 @@
         <w:rPr>
           <w:rFonts w:eastAsia="HelveticaNeueLT-Light" w:cstheme="minorHAnsi"/>
           <w:bCs w:val="0"/>
-          <w:noProof w:val="0"/>
           <w:sz w:val="19"/>
           <w:szCs w:val="19"/>
           <w:lang w:eastAsia="en-US"/>
         </w:rPr>
         <w:t xml:space="preserve">Aufgrund der besseren Lesbarkeit wird in diesem Handbuch die männliche Form verwendet. Die weibliche Form ist selbstverständlich </w:t>
       </w:r>
-      <w:proofErr w:type="gramStart"/>
-      <w:r>
-        <w:rPr>
-          <w:rFonts w:eastAsia="HelveticaNeueLT-Light" w:cstheme="minorHAnsi"/>
-          <w:bCs w:val="0"/>
-          <w:noProof w:val="0"/>
-          <w:sz w:val="19"/>
-          <w:szCs w:val="19"/>
-          <w:lang w:eastAsia="en-US"/>
-        </w:rPr>
-        <w:t>mit eingeschlossen</w:t>
-      </w:r>
-      <w:proofErr w:type="gramEnd"/>
-      <w:r>
-        <w:rPr>
-          <w:rFonts w:eastAsia="HelveticaNeueLT-Light" w:cstheme="minorHAnsi"/>
-          <w:bCs w:val="0"/>
-          <w:noProof w:val="0"/>
+      <w:del w:id="32" w:author="Ira Diethelm" w:date="2022-12-27T07:38:00Z">
+        <w:r>
+          <w:rPr>
+            <w:rFonts w:eastAsia="HelveticaNeueLT-Light" w:cstheme="minorHAnsi"/>
+            <w:bCs w:val="0"/>
+            <w:sz w:val="19"/>
+            <w:szCs w:val="19"/>
+            <w:lang w:eastAsia="en-US"/>
+          </w:rPr>
+          <w:delText>mit eingeschlossen</w:delText>
+        </w:r>
+      </w:del>
+      <w:ins w:id="33" w:author="Ira Diethelm" w:date="2022-12-27T07:38:00Z">
+        <w:r>
+          <w:rPr>
+            <w:rFonts w:eastAsia="HelveticaNeueLT-Light" w:cstheme="minorHAnsi"/>
+            <w:bCs w:val="0"/>
+            <w:sz w:val="19"/>
+            <w:szCs w:val="19"/>
+            <w:lang w:eastAsia="en-US"/>
+          </w:rPr>
+          <w:t>miteingeschlossen</w:t>
+        </w:r>
+      </w:ins>
+      <w:r>
+        <w:rPr>
+          <w:rFonts w:eastAsia="HelveticaNeueLT-Light" w:cstheme="minorHAnsi"/>
+          <w:bCs w:val="0"/>
           <w:sz w:val="19"/>
           <w:szCs w:val="19"/>
           <w:lang w:eastAsia="en-US"/>
@@ -2938,7 +3009,6 @@
         <w:rPr>
           <w:rFonts w:cstheme="minorHAnsi"/>
           <w:b/>
-          <w:noProof w:val="0"/>
           <w:sz w:val="19"/>
           <w:szCs w:val="19"/>
           <w:lang w:eastAsia="en-US"/>
@@ -2954,7 +3024,6 @@
         <w:rPr>
           <w:rFonts w:cstheme="minorHAnsi"/>
           <w:b/>
-          <w:noProof w:val="0"/>
           <w:sz w:val="19"/>
           <w:szCs w:val="19"/>
           <w:lang w:eastAsia="en-US"/>
@@ -2964,7 +3033,6 @@
         <w:rPr>
           <w:rFonts w:cstheme="minorHAnsi"/>
           <w:b/>
-          <w:noProof w:val="0"/>
           <w:sz w:val="19"/>
           <w:szCs w:val="19"/>
           <w:lang w:eastAsia="en-US"/>
@@ -2981,35 +3049,76 @@
         <w:rPr>
           <w:rFonts w:eastAsia="HelveticaNeueLT-Light" w:cstheme="minorHAnsi"/>
           <w:bCs w:val="0"/>
-          <w:noProof w:val="0"/>
-          <w:sz w:val="19"/>
-          <w:szCs w:val="19"/>
-          <w:lang w:eastAsia="en-US"/>
-        </w:rPr>
-      </w:pPr>
-      <w:r>
-        <w:rPr>
-          <w:rFonts w:eastAsia="HelveticaNeueLT-Light" w:cstheme="minorHAnsi"/>
-          <w:bCs w:val="0"/>
-          <w:noProof w:val="0"/>
-          <w:sz w:val="19"/>
-          <w:szCs w:val="19"/>
-          <w:lang w:eastAsia="en-US"/>
-        </w:rPr>
-        <w:t xml:space="preserve">Die Bildnachweise sind neben dem Bild im Handbuch angegeben. Ist dies nicht der Fall, </w:t>
-      </w:r>
-      <w:r>
-        <w:rPr>
-          <w:rFonts w:eastAsia="HelveticaNeueLT-Light" w:cstheme="minorHAnsi"/>
-          <w:bCs w:val="0"/>
-          <w:noProof w:val="0"/>
+          <w:sz w:val="19"/>
+          <w:szCs w:val="19"/>
+          <w:lang w:eastAsia="en-US"/>
+        </w:rPr>
+      </w:pPr>
+      <w:r>
+        <w:rPr>
+          <w:rFonts w:eastAsia="HelveticaNeueLT-Light" w:cstheme="minorHAnsi"/>
+          <w:bCs w:val="0"/>
+          <w:sz w:val="19"/>
+          <w:szCs w:val="19"/>
+          <w:lang w:eastAsia="en-US"/>
+        </w:rPr>
+        <w:t xml:space="preserve">Die Bildnachweise sind </w:t>
+      </w:r>
+      <w:ins w:id="34" w:author="Ira Diethelm" w:date="2022-12-27T07:51:00Z">
+        <w:r>
+          <w:rPr>
+            <w:rFonts w:eastAsia="HelveticaNeueLT-Light" w:cstheme="minorHAnsi"/>
+            <w:bCs w:val="0"/>
+            <w:sz w:val="19"/>
+            <w:szCs w:val="19"/>
+            <w:lang w:eastAsia="en-US"/>
+          </w:rPr>
+          <w:t xml:space="preserve">jeweils </w:t>
+        </w:r>
+      </w:ins>
+      <w:r>
+        <w:rPr>
+          <w:rFonts w:eastAsia="HelveticaNeueLT-Light" w:cstheme="minorHAnsi"/>
+          <w:bCs w:val="0"/>
+          <w:sz w:val="19"/>
+          <w:szCs w:val="19"/>
+          <w:lang w:eastAsia="en-US"/>
+        </w:rPr>
+        <w:t xml:space="preserve">neben dem Bild </w:t>
+      </w:r>
+      <w:del w:id="35" w:author="Ira Diethelm" w:date="2022-12-27T07:52:00Z">
+        <w:r>
+          <w:rPr>
+            <w:rFonts w:eastAsia="HelveticaNeueLT-Light" w:cstheme="minorHAnsi"/>
+            <w:bCs w:val="0"/>
+            <w:sz w:val="19"/>
+            <w:szCs w:val="19"/>
+            <w:lang w:eastAsia="en-US"/>
+          </w:rPr>
+          <w:delText xml:space="preserve">im Handbuch </w:delText>
+        </w:r>
+      </w:del>
+      <w:r>
+        <w:rPr>
+          <w:rFonts w:eastAsia="HelveticaNeueLT-Light" w:cstheme="minorHAnsi"/>
+          <w:bCs w:val="0"/>
+          <w:sz w:val="19"/>
+          <w:szCs w:val="19"/>
+          <w:lang w:eastAsia="en-US"/>
+        </w:rPr>
+        <w:t xml:space="preserve">angegeben. Ist dies nicht der Fall, </w:t>
+      </w:r>
+      <w:r>
+        <w:rPr>
+          <w:rFonts w:eastAsia="HelveticaNeueLT-Light" w:cstheme="minorHAnsi"/>
+          <w:bCs w:val="0"/>
           <w:sz w:val="19"/>
           <w:szCs w:val="19"/>
           <w:lang w:eastAsia="en-US"/>
         </w:rPr>
         <w:t xml:space="preserve">stammen die Bilder von </w:t>
       </w:r>
-      <w:hyperlink r:id="rId13" w:history="1">
+      <w:hyperlink r:id="rId16" w:history="1">
         <w:r>
           <w:rPr>
             <w:rStyle w:val="Hyperlink"/>
@@ -3026,7 +3135,6 @@
         <w:rPr>
           <w:rFonts w:eastAsia="HelveticaNeueLT-Light" w:cstheme="minorHAnsi"/>
           <w:bCs w:val="0"/>
-          <w:noProof w:val="0"/>
           <w:sz w:val="19"/>
           <w:szCs w:val="19"/>
           <w:lang w:eastAsia="en-US"/>
@@ -3037,13 +3145,24 @@
         <w:rPr>
           <w:rFonts w:eastAsia="HelveticaNeueLT-Light" w:cstheme="minorHAnsi"/>
           <w:bCs w:val="0"/>
-          <w:noProof w:val="0"/>
           <w:sz w:val="19"/>
           <w:szCs w:val="19"/>
           <w:lang w:eastAsia="en-US"/>
         </w:rPr>
         <w:t>liegen bei den Entwicklern des Konzeptes und der Wissensfabrik.</w:t>
       </w:r>
+      <w:ins w:id="36" w:author="Ira Diethelm" w:date="2022-12-27T07:52:00Z">
+        <w:r>
+          <w:rPr>
+            <w:rFonts w:eastAsia="HelveticaNeueLT-Light" w:cstheme="minorHAnsi"/>
+            <w:bCs w:val="0"/>
+            <w:sz w:val="19"/>
+            <w:szCs w:val="19"/>
+            <w:lang w:eastAsia="en-US"/>
+          </w:rPr>
+          <w:t xml:space="preserve"> </w:t>
+        </w:r>
+      </w:ins>
     </w:p>
     <w:p>
       <w:pPr>
@@ -3052,49 +3171,31 @@
         <w:adjustRightInd w:val="0"/>
         <w:spacing w:after="0" w:line="240" w:lineRule="auto"/>
         <w:rPr>
-          <w:rFonts w:eastAsia="HelveticaNeueLT-Light" w:cstheme="minorHAnsi"/>
-          <w:bCs w:val="0"/>
-          <w:noProof w:val="0"/>
-          <w:sz w:val="19"/>
-          <w:szCs w:val="19"/>
-          <w:lang w:eastAsia="en-US"/>
-        </w:rPr>
-      </w:pPr>
-    </w:p>
-    <w:p>
-      <w:pPr>
-        <w:autoSpaceDE w:val="0"/>
-        <w:autoSpaceDN w:val="0"/>
-        <w:adjustRightInd w:val="0"/>
-        <w:spacing w:after="0" w:line="240" w:lineRule="auto"/>
-        <w:rPr>
+          <w:del w:id="37" w:author="Ira Diethelm" w:date="2022-12-27T07:54:00Z"/>
           <w:rStyle w:val="Hyperlink"/>
           <w:rFonts w:eastAsia="HelveticaNeueLT-Light" w:cstheme="minorHAnsi"/>
           <w:bCs w:val="0"/>
-          <w:noProof w:val="0"/>
-          <w:sz w:val="19"/>
-          <w:szCs w:val="19"/>
-          <w:lang w:eastAsia="en-US"/>
-        </w:rPr>
-      </w:pPr>
-      <w:r>
-        <w:rPr>
-          <w:rFonts w:eastAsia="HelveticaNeueLT-Light" w:cstheme="minorHAnsi"/>
-          <w:bCs w:val="0"/>
-          <w:noProof w:val="0"/>
+          <w:sz w:val="19"/>
+          <w:szCs w:val="19"/>
+          <w:lang w:eastAsia="en-US"/>
+        </w:rPr>
+      </w:pPr>
+      <w:r>
+        <w:rPr>
+          <w:rFonts w:eastAsia="HelveticaNeueLT-Light" w:cstheme="minorHAnsi"/>
+          <w:bCs w:val="0"/>
           <w:sz w:val="19"/>
           <w:szCs w:val="19"/>
           <w:lang w:eastAsia="en-US"/>
         </w:rPr>
         <w:t xml:space="preserve">Grafische Gestaltung: </w:t>
       </w:r>
-      <w:hyperlink r:id="rId14" w:history="1">
+      <w:hyperlink r:id="rId17" w:history="1">
         <w:r>
           <w:rPr>
             <w:rStyle w:val="Hyperlink"/>
             <w:rFonts w:eastAsia="HelveticaNeueLT-Light" w:cstheme="minorHAnsi"/>
             <w:bCs w:val="0"/>
-            <w:noProof w:val="0"/>
             <w:sz w:val="19"/>
             <w:szCs w:val="19"/>
             <w:lang w:eastAsia="en-US"/>
@@ -3105,72 +3206,6 @@
     </w:p>
     <w:p>
       <w:pPr>
-        <w:rPr>
-          <w:rFonts w:eastAsia="HelveticaNeueLT-Light" w:cstheme="minorHAnsi"/>
-          <w:bCs w:val="0"/>
-          <w:noProof w:val="0"/>
-          <w:sz w:val="19"/>
-          <w:szCs w:val="19"/>
-          <w:lang w:val="en-US" w:eastAsia="en-US"/>
-        </w:rPr>
-      </w:pPr>
-      <w:r>
-        <w:rPr>
-          <w:sz w:val="19"/>
-          <w:szCs w:val="19"/>
-          <w:lang w:val="en-US"/>
-        </w:rPr>
-        <w:t xml:space="preserve">Illustration: </w:t>
-      </w:r>
-      <w:r>
-        <w:rPr>
-          <w:rFonts w:eastAsia="HelveticaNeueLT-Light" w:cstheme="minorHAnsi"/>
-          <w:bCs w:val="0"/>
-          <w:noProof w:val="0"/>
-          <w:sz w:val="19"/>
-          <w:szCs w:val="19"/>
-          <w:lang w:val="en-US" w:eastAsia="en-US"/>
-        </w:rPr>
-        <w:t>Christoph J</w:t>
-      </w:r>
-      <w:r>
-        <w:rPr>
-          <w:rFonts w:eastAsia="HelveticaNeueLT-Light" w:cstheme="minorHAnsi"/>
-          <w:bCs w:val="0"/>
-          <w:noProof w:val="0"/>
-          <w:sz w:val="19"/>
-          <w:szCs w:val="19"/>
-          <w:lang w:val="en-US" w:eastAsia="en-US"/>
-        </w:rPr>
-        <w:t>.</w:t>
-      </w:r>
-      <w:r>
-        <w:rPr>
-          <w:rFonts w:eastAsia="HelveticaNeueLT-Light" w:cstheme="minorHAnsi"/>
-          <w:bCs w:val="0"/>
-          <w:noProof w:val="0"/>
-          <w:sz w:val="19"/>
-          <w:szCs w:val="19"/>
-          <w:lang w:val="en-US" w:eastAsia="en-US"/>
-        </w:rPr>
-        <w:t xml:space="preserve"> Kellner, Animation / Illustration / Graphic Recording, studio </w:t>
-      </w:r>
-      <w:proofErr w:type="spellStart"/>
-      <w:r>
-        <w:rPr>
-          <w:rFonts w:eastAsia="HelveticaNeueLT-Light" w:cstheme="minorHAnsi"/>
-          <w:bCs w:val="0"/>
-          <w:noProof w:val="0"/>
-          <w:sz w:val="19"/>
-          <w:szCs w:val="19"/>
-          <w:lang w:val="en-US" w:eastAsia="en-US"/>
-        </w:rPr>
-        <w:t>animanova</w:t>
-      </w:r>
-      <w:proofErr w:type="spellEnd"/>
-    </w:p>
-    <w:p>
-      <w:pPr>
         <w:autoSpaceDE w:val="0"/>
         <w:autoSpaceDN w:val="0"/>
         <w:adjustRightInd w:val="0"/>
@@ -3178,7 +3213,75 @@
         <w:rPr>
           <w:rFonts w:eastAsia="HelveticaNeueLT-Light" w:cstheme="minorHAnsi"/>
           <w:bCs w:val="0"/>
-          <w:noProof w:val="0"/>
+          <w:sz w:val="19"/>
+          <w:szCs w:val="19"/>
+          <w:lang w:val="en-US" w:eastAsia="en-US"/>
+        </w:rPr>
+        <w:pPrChange w:id="38" w:author="Ira Diethelm" w:date="2022-12-27T07:54:00Z">
+          <w:pPr/>
+        </w:pPrChange>
+      </w:pPr>
+      <w:r>
+        <w:rPr>
+          <w:sz w:val="19"/>
+          <w:szCs w:val="19"/>
+          <w:lang w:val="en-US"/>
+        </w:rPr>
+        <w:lastRenderedPageBreak/>
+        <w:t xml:space="preserve">Illustration: </w:t>
+      </w:r>
+      <w:r>
+        <w:rPr>
+          <w:rFonts w:eastAsia="HelveticaNeueLT-Light" w:cstheme="minorHAnsi"/>
+          <w:bCs w:val="0"/>
+          <w:sz w:val="19"/>
+          <w:szCs w:val="19"/>
+          <w:lang w:val="en-US" w:eastAsia="en-US"/>
+        </w:rPr>
+        <w:t>Christoph J</w:t>
+      </w:r>
+      <w:r>
+        <w:rPr>
+          <w:rFonts w:eastAsia="HelveticaNeueLT-Light" w:cstheme="minorHAnsi"/>
+          <w:bCs w:val="0"/>
+          <w:sz w:val="19"/>
+          <w:szCs w:val="19"/>
+          <w:lang w:val="en-US" w:eastAsia="en-US"/>
+        </w:rPr>
+        <w:t>.</w:t>
+      </w:r>
+      <w:r>
+        <w:rPr>
+          <w:rFonts w:eastAsia="HelveticaNeueLT-Light" w:cstheme="minorHAnsi"/>
+          <w:bCs w:val="0"/>
+          <w:sz w:val="19"/>
+          <w:szCs w:val="19"/>
+          <w:lang w:val="en-US" w:eastAsia="en-US"/>
+        </w:rPr>
+        <w:t xml:space="preserve"> Kellner, Animation / Illustration / Graphic Recording, studio </w:t>
+      </w:r>
+      <w:proofErr w:type="spellStart"/>
+      <w:r>
+        <w:rPr>
+          <w:rFonts w:eastAsia="HelveticaNeueLT-Light" w:cstheme="minorHAnsi"/>
+          <w:bCs w:val="0"/>
+          <w:sz w:val="19"/>
+          <w:szCs w:val="19"/>
+          <w:lang w:val="en-US" w:eastAsia="en-US"/>
+        </w:rPr>
+        <w:t>animanova</w:t>
+      </w:r>
+      <w:proofErr w:type="spellEnd"/>
+    </w:p>
+    <w:p>
+      <w:pPr>
+        <w:autoSpaceDE w:val="0"/>
+        <w:autoSpaceDN w:val="0"/>
+        <w:adjustRightInd w:val="0"/>
+        <w:spacing w:after="0" w:line="240" w:lineRule="auto"/>
+        <w:rPr>
+          <w:rFonts w:eastAsia="HelveticaNeueLT-Light" w:cstheme="minorHAnsi"/>
+          <w:bCs w:val="0"/>
           <w:sz w:val="20"/>
           <w:szCs w:val="20"/>
           <w:lang w:val="en-US" w:eastAsia="en-US"/>
@@ -3190,7 +3293,6 @@
         <w:rPr>
           <w:rFonts w:asciiTheme="minorHAnsi" w:hAnsiTheme="minorHAnsi"/>
           <w:bCs w:val="0"/>
-          <w:noProof w:val="0"/>
           <w:sz w:val="22"/>
           <w:lang w:eastAsia="en-US"/>
         </w:rPr>
@@ -3200,7 +3302,6 @@
           <w:docPartUnique/>
         </w:docPartObj>
       </w:sdtPr>
-      <w:sdtEndPr/>
       <w:sdtContent>
         <w:p>
           <w:pPr>
@@ -3212,9 +3313,6 @@
               <w:sz w:val="28"/>
               <w:szCs w:val="36"/>
             </w:rPr>
-            <w:pPrChange w:id="10" w:author="Malambré, Julia | Wissensfabrik" w:date="2022-12-12T14:34:00Z">
-              <w:pPr/>
-            </w:pPrChange>
           </w:pPr>
           <w:r>
             <w:rPr>
@@ -3222,14 +3320,12 @@
             </w:rPr>
             <w:t>Inhalt</w:t>
           </w:r>
-          <w:ins w:id="11" w:author="Malambré, Julia | Wissensfabrik" w:date="2022-12-12T14:33:00Z">
-            <w:r>
-              <w:rPr>
-                <w:rStyle w:val="WF-InhaltsverzeichnisZchn"/>
-              </w:rPr>
-              <w:t xml:space="preserve"> Ordner Basismodule</w:t>
-            </w:r>
-          </w:ins>
+          <w:r>
+            <w:rPr>
+              <w:rStyle w:val="WF-InhaltsverzeichnisZchn"/>
+            </w:rPr>
+            <w:t xml:space="preserve"> Ordner Basismodule</w:t>
+          </w:r>
         </w:p>
         <w:p>
           <w:pPr>
@@ -3272,7 +3368,20 @@
             <w:br/>
           </w:r>
           <w:r>
-            <w:t>Der Internetversteher</w:t>
+            <w:t>D</w:t>
+          </w:r>
+          <w:ins w:id="39" w:author="Ira Diethelm" w:date="2022-12-27T07:47:00Z">
+            <w:r>
+              <w:t>ie</w:t>
+            </w:r>
+          </w:ins>
+          <w:del w:id="40" w:author="Ira Diethelm" w:date="2022-12-27T07:47:00Z">
+            <w:r>
+              <w:delText>er</w:delText>
+            </w:r>
+          </w:del>
+          <w:r>
+            <w:t xml:space="preserve"> Internetversteher</w:t>
           </w:r>
           <w:r>
             <w:tab/>
@@ -3288,8 +3397,13 @@
           <w:r>
             <w:br/>
           </w:r>
+          <w:proofErr w:type="spellStart"/>
           <w:r>
-            <w:t>Codes im Supermarkt und Unternehmen</w:t>
+            <w:t>Codes</w:t>
+          </w:r>
+          <w:proofErr w:type="spellEnd"/>
+          <w:r>
+            <w:t xml:space="preserve"> im Supermarkt und Unternehmen</w:t>
           </w:r>
         </w:p>
         <w:p>
@@ -3316,16 +3430,22 @@
             </w:rPr>
             <w:br/>
           </w:r>
-          <w:ins w:id="12" w:author="Malambré, Julia | Wissensfabrik" w:date="2022-12-12T14:59:00Z">
-            <w:r>
-              <w:t>3D-Druck, Modellierung und Augmented/Virtual Reality</w:t>
-            </w:r>
-          </w:ins>
-          <w:del w:id="13" w:author="Malambré, Julia | Wissensfabrik" w:date="2022-12-12T14:59:00Z">
-            <w:r>
-              <w:delText>3D-Modellierung und -Druck</w:delText>
-            </w:r>
-          </w:del>
+          <w:proofErr w:type="spellStart"/>
+          <w:r>
+            <w:t>3D-Druck</w:t>
+          </w:r>
+          <w:proofErr w:type="spellEnd"/>
+          <w:r>
+            <w:t xml:space="preserve">, Modellierung und </w:t>
+          </w:r>
+          <w:proofErr w:type="spellStart"/>
+          <w:r>
+            <w:t>Augmented</w:t>
+          </w:r>
+          <w:proofErr w:type="spellEnd"/>
+          <w:r>
+            <w:t>/Virtual Reality</w:t>
+          </w:r>
         </w:p>
         <w:p>
           <w:r>
@@ -3351,16 +3471,13 @@
           <w:r>
             <w:br/>
           </w:r>
+          <w:proofErr w:type="spellStart"/>
           <w:r>
-            <w:t>Moco</w:t>
+            <w:t>MocoMoco</w:t>
           </w:r>
-          <w:del w:id="14" w:author="Malambré, Julia | Wissensfabrik" w:date="2022-12-12T15:03:00Z">
-            <w:r>
-              <w:delText xml:space="preserve"> </w:delText>
-            </w:r>
-          </w:del>
+          <w:proofErr w:type="spellEnd"/>
           <w:r>
-            <w:t>Moco – Mein besonderer Anschluss</w:t>
+            <w:t xml:space="preserve"> – Mein besonderer Anschluss</w:t>
           </w:r>
           <w:r>
             <w:t xml:space="preserve"> </w:t>
@@ -3376,9 +3493,19 @@
           <w:r>
             <w:br/>
           </w:r>
+          <w:proofErr w:type="spellStart"/>
           <w:r>
-            <w:t>App Inventor</w:t>
+            <w:t>App</w:t>
           </w:r>
+          <w:del w:id="41" w:author="Ira Diethelm" w:date="2022-12-27T07:48:00Z">
+            <w:r>
+              <w:delText xml:space="preserve"> </w:delText>
+            </w:r>
+          </w:del>
+          <w:r>
+            <w:t>Inventor</w:t>
+          </w:r>
+          <w:proofErr w:type="spellEnd"/>
           <w:r>
             <w:t xml:space="preserve"> </w:t>
           </w:r>
@@ -3386,9 +3513,6 @@
         <w:p>
           <w:pPr>
             <w:spacing w:after="360"/>
-            <w:pPrChange w:id="15" w:author="Malambré, Julia | Wissensfabrik" w:date="2022-12-12T14:35:00Z">
-              <w:pPr/>
-            </w:pPrChange>
           </w:pPr>
           <w:r>
             <w:rPr>
@@ -3408,26 +3532,35 @@
             </w:rPr>
             <w:t xml:space="preserve"> – </w:t>
           </w:r>
+          <w:proofErr w:type="spellStart"/>
           <w:r>
             <w:rPr>
               <w:b/>
             </w:rPr>
-            <w:t>Calliope Mini</w:t>
+            <w:t>Calliope</w:t>
+          </w:r>
+          <w:proofErr w:type="spellEnd"/>
+          <w:r>
+            <w:rPr>
+              <w:b/>
+            </w:rPr>
+            <w:t xml:space="preserve"> Mini</w:t>
           </w:r>
           <w:r>
             <w:br/>
-            <w:t xml:space="preserve">Der Calliope </w:t>
+            <w:t xml:space="preserve">Der </w:t>
           </w:r>
-          <w:ins w:id="16" w:author="Malambré, Julia | Wissensfabrik" w:date="2022-12-12T15:03:00Z">
-            <w:r>
-              <w:t>m</w:t>
-            </w:r>
-          </w:ins>
-          <w:del w:id="17" w:author="Malambré, Julia | Wissensfabrik" w:date="2022-12-12T15:03:00Z">
-            <w:r>
-              <w:delText>M</w:delText>
-            </w:r>
-          </w:del>
+          <w:proofErr w:type="spellStart"/>
+          <w:r>
+            <w:t>Calliope</w:t>
+          </w:r>
+          <w:proofErr w:type="spellEnd"/>
+          <w:r>
+            <w:t xml:space="preserve"> </w:t>
+          </w:r>
+          <w:r>
+            <w:t>m</w:t>
+          </w:r>
           <w:r>
             <w:t>ini Mikrocontroller</w:t>
           </w:r>
@@ -3436,47 +3569,34 @@
           <w:pPr>
             <w:spacing w:after="120"/>
             <w:rPr>
-              <w:ins w:id="18" w:author="Malambré, Julia | Wissensfabrik" w:date="2022-12-12T14:36:00Z"/>
               <w:rStyle w:val="WF-InhaltsverzeichnisZchn"/>
             </w:rPr>
           </w:pPr>
-          <w:ins w:id="19" w:author="Malambré, Julia | Wissensfabrik" w:date="2022-12-12T14:34:00Z">
-            <w:r>
-              <w:rPr>
-                <w:rStyle w:val="WF-InhaltsverzeichnisZchn"/>
-              </w:rPr>
-              <w:t>Inhalt</w:t>
-            </w:r>
-            <w:r>
-              <w:rPr>
-                <w:rStyle w:val="WF-InhaltsverzeichnisZchn"/>
-              </w:rPr>
-              <w:t xml:space="preserve"> Ordner Aufbau-, Erweiterungs- und Methodenmodule</w:t>
-            </w:r>
-          </w:ins>
+          <w:r>
+            <w:rPr>
+              <w:rStyle w:val="WF-InhaltsverzeichnisZchn"/>
+            </w:rPr>
+            <w:t>Inhalt</w:t>
+          </w:r>
+          <w:r>
+            <w:rPr>
+              <w:rStyle w:val="WF-InhaltsverzeichnisZchn"/>
+            </w:rPr>
+            <w:t xml:space="preserve"> Ordner Aufbau-, Erweiterungs- und Methodenmodule</w:t>
+          </w:r>
         </w:p>
         <w:p>
           <w:pPr>
             <w:rPr>
-              <w:ins w:id="20" w:author="Malambré, Julia | Wissensfabrik" w:date="2022-12-12T14:36:00Z"/>
               <w:b/>
             </w:rPr>
           </w:pPr>
-          <w:ins w:id="21" w:author="Malambré, Julia | Wissensfabrik" w:date="2022-12-12T14:36:00Z">
-            <w:r>
-              <w:rPr>
-                <w:b/>
-              </w:rPr>
-              <w:t>Einleitung</w:t>
-            </w:r>
-          </w:ins>
-        </w:p>
-        <w:p>
-          <w:pPr>
+          <w:r>
             <w:rPr>
-              <w:del w:id="22" w:author="Malambré, Julia | Wissensfabrik" w:date="2022-12-12T14:34:00Z"/>
+              <w:b/>
             </w:rPr>
-          </w:pPr>
+            <w:t>Einleitung</w:t>
+          </w:r>
         </w:p>
         <w:p>
           <w:r>
@@ -3499,7 +3619,14 @@
           </w:r>
           <w:r>
             <w:br/>
-            <w:t xml:space="preserve">Kryptologie </w:t>
+          </w:r>
+          <w:proofErr w:type="spellStart"/>
+          <w:r>
+            <w:t>Kryptologie</w:t>
+          </w:r>
+          <w:proofErr w:type="spellEnd"/>
+          <w:r>
+            <w:t xml:space="preserve"> </w:t>
           </w:r>
         </w:p>
         <w:p>
@@ -3524,13 +3651,6 @@
           <w:r>
             <w:t>mit Python</w:t>
           </w:r>
-        </w:p>
-        <w:p>
-          <w:pPr>
-            <w:rPr>
-              <w:del w:id="23" w:author="Malambré, Julia | Wissensfabrik" w:date="2022-12-12T14:36:00Z"/>
-            </w:rPr>
-          </w:pPr>
         </w:p>
         <w:p>
           <w:pPr>
@@ -3681,25 +3801,7 @@
               <w:sz w:val="21"/>
               <w:szCs w:val="21"/>
             </w:rPr>
-            <w:t xml:space="preserve">BB8 </w:t>
-          </w:r>
-          <w:proofErr w:type="gramStart"/>
-          <w:r>
-            <w:rPr>
-              <w:rFonts w:ascii="Helvetica 45" w:hAnsi="Helvetica 45"/>
-              <w:sz w:val="21"/>
-              <w:szCs w:val="21"/>
-            </w:rPr>
-            <w:t>selber</w:t>
-          </w:r>
-          <w:proofErr w:type="gramEnd"/>
-          <w:r>
-            <w:rPr>
-              <w:rFonts w:ascii="Helvetica 45" w:hAnsi="Helvetica 45"/>
-              <w:sz w:val="21"/>
-              <w:szCs w:val="21"/>
-            </w:rPr>
-            <w:t xml:space="preserve"> bauen</w:t>
+            <w:t>BB8 selber bauen</w:t>
           </w:r>
         </w:p>
         <w:p>
@@ -3747,11 +3849,6 @@
           <w:pPr>
             <w:pStyle w:val="KeinLeerraum"/>
             <w:spacing w:after="160"/>
-            <w:pPrChange w:id="24" w:author="Malambré, Julia | Wissensfabrik" w:date="2022-12-12T14:37:00Z">
-              <w:pPr>
-                <w:pStyle w:val="KeinLeerraum"/>
-              </w:pPr>
-            </w:pPrChange>
           </w:pPr>
           <w:r>
             <w:rPr>
@@ -3761,25 +3858,37 @@
             </w:rPr>
             <w:t>Erstellung von Webseiten</w:t>
           </w:r>
-          <w:del w:id="25" w:author="Malambré, Julia | Wissensfabrik" w:date="2022-12-12T14:38:00Z">
-            <w:r>
-              <w:rPr>
-                <w:rFonts w:ascii="Helvetica 45" w:hAnsi="Helvetica 45"/>
-                <w:sz w:val="21"/>
-                <w:szCs w:val="21"/>
-              </w:rPr>
-              <w:delText xml:space="preserve"> mit Thimble</w:delText>
-            </w:r>
-          </w:del>
         </w:p>
       </w:sdtContent>
     </w:sdt>
     <w:p>
       <w:pPr>
         <w:rPr>
-          <w:del w:id="26" w:author="Malambré, Julia | Wissensfabrik" w:date="2022-12-12T14:36:00Z"/>
-        </w:rPr>
-      </w:pPr>
+          <w:b/>
+          <w:lang w:val="en-US"/>
+        </w:rPr>
+      </w:pPr>
+      <w:r>
+        <w:rPr>
+          <w:b/>
+          <w:lang w:val="en-US"/>
+        </w:rPr>
+        <w:t>Modul M1 – Design Thin</w:t>
+      </w:r>
+      <w:r>
+        <w:rPr>
+          <w:b/>
+          <w:lang w:val="en-US"/>
+        </w:rPr>
+        <w:t>k</w:t>
+      </w:r>
+      <w:r>
+        <w:rPr>
+          <w:b/>
+          <w:lang w:val="en-US"/>
+        </w:rPr>
+        <w:t>ing</w:t>
+      </w:r>
     </w:p>
     <w:p>
       <w:pPr>
@@ -3793,37 +3902,17 @@
           <w:b/>
           <w:lang w:val="en-US"/>
         </w:rPr>
-        <w:t>Modul M1 – Design Thin</w:t>
-      </w:r>
+        <w:t xml:space="preserve">Modul M2 - </w:t>
+      </w:r>
+      <w:proofErr w:type="spellStart"/>
       <w:r>
         <w:rPr>
           <w:b/>
           <w:lang w:val="en-US"/>
         </w:rPr>
-        <w:t>k</w:t>
-      </w:r>
-      <w:r>
-        <w:rPr>
-          <w:b/>
-          <w:lang w:val="en-US"/>
-        </w:rPr>
-        <w:t>ing</w:t>
-      </w:r>
-    </w:p>
-    <w:p>
-      <w:pPr>
-        <w:rPr>
-          <w:b/>
-          <w:lang w:val="en-US"/>
-        </w:rPr>
-      </w:pPr>
-      <w:r>
-        <w:rPr>
-          <w:b/>
-          <w:lang w:val="en-US"/>
-        </w:rPr>
-        <w:t>Modul M2 - Projektmethode</w:t>
-      </w:r>
+        <w:t>Projektmethode</w:t>
+      </w:r>
+      <w:proofErr w:type="spellEnd"/>
     </w:p>
     <w:sectPr>
       <w:type w:val="continuous"/>
@@ -3857,6 +3946,16 @@
 </file>
 
 <file path=word/footer1.xml><?xml version="1.0" encoding="utf-8"?>
+<w:ftr xmlns:wpc="http://schemas.microsoft.com/office/word/2010/wordprocessingCanvas" xmlns:cx="http://schemas.microsoft.com/office/drawing/2014/chartex" xmlns:cx1="http://schemas.microsoft.com/office/drawing/2015/9/8/chartex" xmlns:cx2="http://schemas.microsoft.com/office/drawing/2015/10/21/chartex" xmlns:cx3="http://schemas.microsoft.com/office/drawing/2016/5/9/chartex" xmlns:cx4="http://schemas.microsoft.com/office/drawing/2016/5/10/chartex" xmlns:cx5="http://schemas.microsoft.com/office/drawing/2016/5/11/chartex" xmlns:cx6="http://schemas.microsoft.com/office/drawing/2016/5/12/chartex" xmlns:cx7="http://schemas.microsoft.com/office/drawing/2016/5/13/chartex" xmlns:cx8="http://schemas.microsoft.com/office/drawing/2016/5/14/chartex" xmlns:mc="http://schemas.openxmlformats.org/markup-compatibility/2006" xmlns:aink="http://schemas.microsoft.com/office/drawing/2016/ink" xmlns:am3d="http://schemas.microsoft.com/office/drawing/2017/model3d" xmlns:o="urn:schemas-microsoft-com:office:office" xmlns:oel="http://schemas.microsoft.com/office/2019/extlst" xmlns:r="http://schemas.openxmlformats.org/officeDocument/2006/relationships" xmlns:m="http://schemas.openxmlformats.org/officeDocument/2006/math" xmlns:v="urn:schemas-microsoft-com:vml" xmlns:wp14="http://schemas.microsoft.com/office/word/2010/wordprocessingDrawing" xmlns:wp="http://schemas.openxmlformats.org/drawingml/2006/wordprocessingDrawing" xmlns:w10="urn:schemas-microsoft-com:office:word" xmlns:w="http://schemas.openxmlformats.org/wordprocessingml/2006/main" xmlns:w14="http://schemas.microsoft.com/office/word/2010/wordml" xmlns:w15="http://schemas.microsoft.com/office/word/2012/wordml" xmlns:w16cex="http://schemas.microsoft.com/office/word/2018/wordml/cex" xmlns:w16cid="http://schemas.microsoft.com/office/word/2016/wordml/cid" xmlns:w16="http://schemas.microsoft.com/office/word/2018/wordml" xmlns:w16sdtdh="http://schemas.microsoft.com/office/word/2020/wordml/sdtdatahash" xmlns:w16se="http://schemas.microsoft.com/office/word/2015/wordml/symex" xmlns:wpg="http://schemas.microsoft.com/office/word/2010/wordprocessingGroup" xmlns:wpi="http://schemas.microsoft.com/office/word/2010/wordprocessingInk" xmlns:wne="http://schemas.microsoft.com/office/word/2006/wordml" xmlns:wps="http://schemas.microsoft.com/office/word/2010/wordprocessingShape" mc:Ignorable="w14 w15 w16se w16cid w16 w16cex w16sdtdh wp14">
+  <w:p>
+    <w:pPr>
+      <w:pStyle w:val="Fuzeile"/>
+    </w:pPr>
+  </w:p>
+</w:ftr>
+</file>
+
+<file path=word/footer2.xml><?xml version="1.0" encoding="utf-8"?>
 <w:ftr xmlns:wpc="http://schemas.microsoft.com/office/word/2010/wordprocessingCanvas" xmlns:cx="http://schemas.microsoft.com/office/drawing/2014/chartex" xmlns:cx1="http://schemas.microsoft.com/office/drawing/2015/9/8/chartex" xmlns:cx2="http://schemas.microsoft.com/office/drawing/2015/10/21/chartex" xmlns:cx3="http://schemas.microsoft.com/office/drawing/2016/5/9/chartex" xmlns:cx4="http://schemas.microsoft.com/office/drawing/2016/5/10/chartex" xmlns:cx5="http://schemas.microsoft.com/office/drawing/2016/5/11/chartex" xmlns:cx6="http://schemas.microsoft.com/office/drawing/2016/5/12/chartex" xmlns:cx7="http://schemas.microsoft.com/office/drawing/2016/5/13/chartex" xmlns:cx8="http://schemas.microsoft.com/office/drawing/2016/5/14/chartex" xmlns:mc="http://schemas.openxmlformats.org/markup-compatibility/2006" xmlns:aink="http://schemas.microsoft.com/office/drawing/2016/ink" xmlns:am3d="http://schemas.microsoft.com/office/drawing/2017/model3d" xmlns:o="urn:schemas-microsoft-com:office:office" xmlns:oel="http://schemas.microsoft.com/office/2019/extlst" xmlns:r="http://schemas.openxmlformats.org/officeDocument/2006/relationships" xmlns:m="http://schemas.openxmlformats.org/officeDocument/2006/math" xmlns:v="urn:schemas-microsoft-com:vml" xmlns:wp14="http://schemas.microsoft.com/office/word/2010/wordprocessingDrawing" xmlns:wp="http://schemas.openxmlformats.org/drawingml/2006/wordprocessingDrawing" xmlns:w10="urn:schemas-microsoft-com:office:word" xmlns:w="http://schemas.openxmlformats.org/wordprocessingml/2006/main" xmlns:w14="http://schemas.microsoft.com/office/word/2010/wordml" xmlns:w15="http://schemas.microsoft.com/office/word/2012/wordml" xmlns:w16cex="http://schemas.microsoft.com/office/word/2018/wordml/cex" xmlns:w16cid="http://schemas.microsoft.com/office/word/2016/wordml/cid" xmlns:w16="http://schemas.microsoft.com/office/word/2018/wordml" xmlns:w16sdtdh="http://schemas.microsoft.com/office/word/2020/wordml/sdtdatahash" xmlns:w16se="http://schemas.microsoft.com/office/word/2015/wordml/symex" xmlns:wpg="http://schemas.microsoft.com/office/word/2010/wordprocessingGroup" xmlns:wpi="http://schemas.microsoft.com/office/word/2010/wordprocessingInk" xmlns:wne="http://schemas.microsoft.com/office/word/2006/wordml" xmlns:wps="http://schemas.microsoft.com/office/word/2010/wordprocessingShape" mc:Ignorable="w14 w15 w16se w16cid w16 w16cex w16sdtdh wp14">
   <w:p>
     <w:pPr>
@@ -4189,12 +4288,6 @@
     </w:pPr>
     <w:r>
       <w:rPr>
-        <w:sz w:val="6"/>
-      </w:rPr>
-      <w:t xml:space="preserve"> </w:t>
-    </w:r>
-    <w:r>
-      <w:rPr>
         <w:sz w:val="18"/>
       </w:rPr>
       <w:t>IT2School</w:t>
@@ -4205,11 +4298,43 @@
       </w:rPr>
       <w:t xml:space="preserve"> </w:t>
     </w:r>
+    <w:ins w:id="1" w:author="Ira Diethelm" w:date="2022-12-27T07:59:00Z">
+      <w:r>
+        <w:rPr>
+          <w:sz w:val="18"/>
+        </w:rPr>
+        <w:t xml:space="preserve">Impressum </w:t>
+      </w:r>
+    </w:ins>
+    <w:ins w:id="2" w:author="Ira Diethelm" w:date="2022-12-27T07:58:00Z">
+      <w:r>
+        <w:rPr>
+          <w:sz w:val="18"/>
+        </w:rPr>
+        <w:t xml:space="preserve">– </w:t>
+      </w:r>
+    </w:ins>
+    <w:ins w:id="3" w:author="Ira Diethelm" w:date="2022-12-27T07:57:00Z">
+      <w:r>
+        <w:rPr>
+          <w:sz w:val="18"/>
+        </w:rPr>
+        <w:t>zuletzt</w:t>
+      </w:r>
+    </w:ins>
+    <w:ins w:id="4" w:author="Ira Diethelm" w:date="2022-12-27T07:58:00Z">
+      <w:r>
+        <w:rPr>
+          <w:sz w:val="18"/>
+        </w:rPr>
+        <w:t xml:space="preserve"> geändert: 27.12.2022</w:t>
+      </w:r>
+    </w:ins>
   </w:p>
 </w:ftr>
 </file>
 
-<file path=word/footer2.xml><?xml version="1.0" encoding="utf-8"?>
+<file path=word/footer3.xml><?xml version="1.0" encoding="utf-8"?>
 <w:ftr xmlns:wpc="http://schemas.microsoft.com/office/word/2010/wordprocessingCanvas" xmlns:cx="http://schemas.microsoft.com/office/drawing/2014/chartex" xmlns:cx1="http://schemas.microsoft.com/office/drawing/2015/9/8/chartex" xmlns:cx2="http://schemas.microsoft.com/office/drawing/2015/10/21/chartex" xmlns:cx3="http://schemas.microsoft.com/office/drawing/2016/5/9/chartex" xmlns:cx4="http://schemas.microsoft.com/office/drawing/2016/5/10/chartex" xmlns:cx5="http://schemas.microsoft.com/office/drawing/2016/5/11/chartex" xmlns:cx6="http://schemas.microsoft.com/office/drawing/2016/5/12/chartex" xmlns:cx7="http://schemas.microsoft.com/office/drawing/2016/5/13/chartex" xmlns:cx8="http://schemas.microsoft.com/office/drawing/2016/5/14/chartex" xmlns:mc="http://schemas.openxmlformats.org/markup-compatibility/2006" xmlns:aink="http://schemas.microsoft.com/office/drawing/2016/ink" xmlns:am3d="http://schemas.microsoft.com/office/drawing/2017/model3d" xmlns:o="urn:schemas-microsoft-com:office:office" xmlns:oel="http://schemas.microsoft.com/office/2019/extlst" xmlns:r="http://schemas.openxmlformats.org/officeDocument/2006/relationships" xmlns:m="http://schemas.openxmlformats.org/officeDocument/2006/math" xmlns:v="urn:schemas-microsoft-com:vml" xmlns:wp14="http://schemas.microsoft.com/office/word/2010/wordprocessingDrawing" xmlns:wp="http://schemas.openxmlformats.org/drawingml/2006/wordprocessingDrawing" xmlns:w10="urn:schemas-microsoft-com:office:word" xmlns:w="http://schemas.openxmlformats.org/wordprocessingml/2006/main" xmlns:w14="http://schemas.microsoft.com/office/word/2010/wordml" xmlns:w15="http://schemas.microsoft.com/office/word/2012/wordml" xmlns:w16cex="http://schemas.microsoft.com/office/word/2018/wordml/cex" xmlns:w16cid="http://schemas.microsoft.com/office/word/2016/wordml/cid" xmlns:w16="http://schemas.microsoft.com/office/word/2018/wordml" xmlns:w16sdtdh="http://schemas.microsoft.com/office/word/2020/wordml/sdtdatahash" xmlns:w16se="http://schemas.microsoft.com/office/word/2015/wordml/symex" xmlns:wpg="http://schemas.microsoft.com/office/word/2010/wordprocessingGroup" xmlns:wpi="http://schemas.microsoft.com/office/word/2010/wordprocessingInk" xmlns:wne="http://schemas.microsoft.com/office/word/2006/wordml" xmlns:wps="http://schemas.microsoft.com/office/word/2010/wordprocessingShape" mc:Ignorable="w14 w15 w16se w16cid w16 w16cex w16sdtdh wp14">
   <w:p/>
   <w:p>
@@ -4389,103 +4514,49 @@
       <w:tab/>
       <w:t xml:space="preserve">         </w:t>
     </w:r>
-    <w:del w:id="7" w:author="Malambré, Julia | Wissensfabrik" w:date="2022-12-12T14:22:00Z">
-      <w:r>
-        <w:drawing>
-          <wp:inline distT="0" distB="0" distL="0" distR="0" wp14:anchorId="5CCEC24A" wp14:editId="76B0B4FB">
-            <wp:extent cx="2034080" cy="393255"/>
-            <wp:effectExtent l="0" t="0" r="4445" b="6985"/>
-            <wp:docPr id="19" name="Grafik 19" descr="http://www.benjamin-gmbh.de/konsortium/Wissensfabrik_Logo.jpg"/>
-            <wp:cNvGraphicFramePr>
-              <a:graphicFrameLocks xmlns:a="http://schemas.openxmlformats.org/drawingml/2006/main" noChangeAspect="1"/>
-            </wp:cNvGraphicFramePr>
-            <a:graphic xmlns:a="http://schemas.openxmlformats.org/drawingml/2006/main">
-              <a:graphicData uri="http://schemas.openxmlformats.org/drawingml/2006/picture">
-                <pic:pic xmlns:pic="http://schemas.openxmlformats.org/drawingml/2006/picture">
-                  <pic:nvPicPr>
-                    <pic:cNvPr id="0" name="Picture 10" descr="http://www.benjamin-gmbh.de/konsortium/Wissensfabrik_Logo.jpg"/>
-                    <pic:cNvPicPr>
-                      <a:picLocks noChangeAspect="1" noChangeArrowheads="1"/>
-                    </pic:cNvPicPr>
-                  </pic:nvPicPr>
-                  <pic:blipFill>
-                    <a:blip r:embed="rId3" cstate="print">
-                      <a:extLst>
-                        <a:ext uri="{28A0092B-C50C-407E-A947-70E740481C1C}">
-                          <a14:useLocalDpi xmlns:a14="http://schemas.microsoft.com/office/drawing/2010/main"/>
-                        </a:ext>
-                      </a:extLst>
-                    </a:blip>
-                    <a:srcRect/>
-                    <a:stretch>
-                      <a:fillRect/>
-                    </a:stretch>
-                  </pic:blipFill>
-                  <pic:spPr bwMode="auto">
-                    <a:xfrm>
-                      <a:off x="0" y="0"/>
-                      <a:ext cx="2042355" cy="394855"/>
-                    </a:xfrm>
-                    <a:prstGeom prst="rect">
-                      <a:avLst/>
-                    </a:prstGeom>
-                    <a:noFill/>
-                    <a:ln>
-                      <a:noFill/>
-                    </a:ln>
-                  </pic:spPr>
-                </pic:pic>
-              </a:graphicData>
-            </a:graphic>
-          </wp:inline>
-        </w:drawing>
-      </w:r>
-    </w:del>
-    <w:ins w:id="8" w:author="Malambré, Julia | Wissensfabrik" w:date="2022-12-12T14:22:00Z">
-      <w:r>
-        <w:drawing>
-          <wp:inline distT="0" distB="0" distL="0" distR="0" wp14:anchorId="7FA25394" wp14:editId="15B9428A">
-            <wp:extent cx="1999327" cy="579633"/>
-            <wp:effectExtent l="0" t="0" r="1270" b="0"/>
-            <wp:docPr id="28" name="Grafik 28"/>
-            <wp:cNvGraphicFramePr>
-              <a:graphicFrameLocks xmlns:a="http://schemas.openxmlformats.org/drawingml/2006/main" noChangeAspect="1"/>
-            </wp:cNvGraphicFramePr>
-            <a:graphic xmlns:a="http://schemas.openxmlformats.org/drawingml/2006/main">
-              <a:graphicData uri="http://schemas.openxmlformats.org/drawingml/2006/picture">
-                <pic:pic xmlns:pic="http://schemas.openxmlformats.org/drawingml/2006/picture">
-                  <pic:nvPicPr>
-                    <pic:cNvPr id="21" name="Grafik 21"/>
-                    <pic:cNvPicPr/>
-                  </pic:nvPicPr>
-                  <pic:blipFill>
-                    <a:blip r:embed="rId4" cstate="print">
-                      <a:extLst>
-                        <a:ext uri="{28A0092B-C50C-407E-A947-70E740481C1C}">
-                          <a14:useLocalDpi xmlns:a14="http://schemas.microsoft.com/office/drawing/2010/main"/>
-                        </a:ext>
-                      </a:extLst>
-                    </a:blip>
-                    <a:stretch>
-                      <a:fillRect/>
-                    </a:stretch>
-                  </pic:blipFill>
-                  <pic:spPr>
-                    <a:xfrm>
-                      <a:off x="0" y="0"/>
-                      <a:ext cx="2101106" cy="609140"/>
-                    </a:xfrm>
-                    <a:prstGeom prst="rect">
-                      <a:avLst/>
-                    </a:prstGeom>
-                  </pic:spPr>
-                </pic:pic>
-              </a:graphicData>
-            </a:graphic>
-          </wp:inline>
-        </w:drawing>
-      </w:r>
-    </w:ins>
+    <w:r>
+      <w:drawing>
+        <wp:inline distT="0" distB="0" distL="0" distR="0" wp14:anchorId="7FA25394" wp14:editId="15B9428A">
+          <wp:extent cx="1999327" cy="579633"/>
+          <wp:effectExtent l="0" t="0" r="1270" b="0"/>
+          <wp:docPr id="28" name="Grafik 28"/>
+          <wp:cNvGraphicFramePr>
+            <a:graphicFrameLocks xmlns:a="http://schemas.openxmlformats.org/drawingml/2006/main" noChangeAspect="1"/>
+          </wp:cNvGraphicFramePr>
+          <a:graphic xmlns:a="http://schemas.openxmlformats.org/drawingml/2006/main">
+            <a:graphicData uri="http://schemas.openxmlformats.org/drawingml/2006/picture">
+              <pic:pic xmlns:pic="http://schemas.openxmlformats.org/drawingml/2006/picture">
+                <pic:nvPicPr>
+                  <pic:cNvPr id="21" name="Grafik 21"/>
+                  <pic:cNvPicPr/>
+                </pic:nvPicPr>
+                <pic:blipFill>
+                  <a:blip r:embed="rId3" cstate="print">
+                    <a:extLst>
+                      <a:ext uri="{28A0092B-C50C-407E-A947-70E740481C1C}">
+                        <a14:useLocalDpi xmlns:a14="http://schemas.microsoft.com/office/drawing/2010/main"/>
+                      </a:ext>
+                    </a:extLst>
+                  </a:blip>
+                  <a:stretch>
+                    <a:fillRect/>
+                  </a:stretch>
+                </pic:blipFill>
+                <pic:spPr>
+                  <a:xfrm>
+                    <a:off x="0" y="0"/>
+                    <a:ext cx="2101106" cy="609140"/>
+                  </a:xfrm>
+                  <a:prstGeom prst="rect">
+                    <a:avLst/>
+                  </a:prstGeom>
+                </pic:spPr>
+              </pic:pic>
+            </a:graphicData>
+          </a:graphic>
+        </wp:inline>
+      </w:drawing>
+    </w:r>
   </w:p>
   <w:p>
     <w:pPr>
@@ -4605,6 +4676,26 @@
   <w:p>
     <w:pPr>
       <w:pStyle w:val="Kopfzeile"/>
+    </w:pPr>
+  </w:p>
+</w:hdr>
+</file>
+
+<file path=word/header2.xml><?xml version="1.0" encoding="utf-8"?>
+<w:hdr xmlns:wpc="http://schemas.microsoft.com/office/word/2010/wordprocessingCanvas" xmlns:cx="http://schemas.microsoft.com/office/drawing/2014/chartex" xmlns:cx1="http://schemas.microsoft.com/office/drawing/2015/9/8/chartex" xmlns:cx2="http://schemas.microsoft.com/office/drawing/2015/10/21/chartex" xmlns:cx3="http://schemas.microsoft.com/office/drawing/2016/5/9/chartex" xmlns:cx4="http://schemas.microsoft.com/office/drawing/2016/5/10/chartex" xmlns:cx5="http://schemas.microsoft.com/office/drawing/2016/5/11/chartex" xmlns:cx6="http://schemas.microsoft.com/office/drawing/2016/5/12/chartex" xmlns:cx7="http://schemas.microsoft.com/office/drawing/2016/5/13/chartex" xmlns:cx8="http://schemas.microsoft.com/office/drawing/2016/5/14/chartex" xmlns:mc="http://schemas.openxmlformats.org/markup-compatibility/2006" xmlns:aink="http://schemas.microsoft.com/office/drawing/2016/ink" xmlns:am3d="http://schemas.microsoft.com/office/drawing/2017/model3d" xmlns:o="urn:schemas-microsoft-com:office:office" xmlns:oel="http://schemas.microsoft.com/office/2019/extlst" xmlns:r="http://schemas.openxmlformats.org/officeDocument/2006/relationships" xmlns:m="http://schemas.openxmlformats.org/officeDocument/2006/math" xmlns:v="urn:schemas-microsoft-com:vml" xmlns:wp14="http://schemas.microsoft.com/office/word/2010/wordprocessingDrawing" xmlns:wp="http://schemas.openxmlformats.org/drawingml/2006/wordprocessingDrawing" xmlns:w10="urn:schemas-microsoft-com:office:word" xmlns:w="http://schemas.openxmlformats.org/wordprocessingml/2006/main" xmlns:w14="http://schemas.microsoft.com/office/word/2010/wordml" xmlns:w15="http://schemas.microsoft.com/office/word/2012/wordml" xmlns:w16cex="http://schemas.microsoft.com/office/word/2018/wordml/cex" xmlns:w16cid="http://schemas.microsoft.com/office/word/2016/wordml/cid" xmlns:w16="http://schemas.microsoft.com/office/word/2018/wordml" xmlns:w16sdtdh="http://schemas.microsoft.com/office/word/2020/wordml/sdtdatahash" xmlns:w16se="http://schemas.microsoft.com/office/word/2015/wordml/symex" xmlns:wpg="http://schemas.microsoft.com/office/word/2010/wordprocessingGroup" xmlns:wpi="http://schemas.microsoft.com/office/word/2010/wordprocessingInk" xmlns:wne="http://schemas.microsoft.com/office/word/2006/wordml" xmlns:wps="http://schemas.microsoft.com/office/word/2010/wordprocessingShape" mc:Ignorable="w14 w15 w16se w16cid w16 w16cex w16sdtdh wp14">
+  <w:p>
+    <w:pPr>
+      <w:pStyle w:val="Kopfzeile"/>
+    </w:pPr>
+  </w:p>
+</w:hdr>
+</file>
+
+<file path=word/header3.xml><?xml version="1.0" encoding="utf-8"?>
+<w:hdr xmlns:wpc="http://schemas.microsoft.com/office/word/2010/wordprocessingCanvas" xmlns:cx="http://schemas.microsoft.com/office/drawing/2014/chartex" xmlns:cx1="http://schemas.microsoft.com/office/drawing/2015/9/8/chartex" xmlns:cx2="http://schemas.microsoft.com/office/drawing/2015/10/21/chartex" xmlns:cx3="http://schemas.microsoft.com/office/drawing/2016/5/9/chartex" xmlns:cx4="http://schemas.microsoft.com/office/drawing/2016/5/10/chartex" xmlns:cx5="http://schemas.microsoft.com/office/drawing/2016/5/11/chartex" xmlns:cx6="http://schemas.microsoft.com/office/drawing/2016/5/12/chartex" xmlns:cx7="http://schemas.microsoft.com/office/drawing/2016/5/13/chartex" xmlns:cx8="http://schemas.microsoft.com/office/drawing/2016/5/14/chartex" xmlns:mc="http://schemas.openxmlformats.org/markup-compatibility/2006" xmlns:aink="http://schemas.microsoft.com/office/drawing/2016/ink" xmlns:am3d="http://schemas.microsoft.com/office/drawing/2017/model3d" xmlns:o="urn:schemas-microsoft-com:office:office" xmlns:oel="http://schemas.microsoft.com/office/2019/extlst" xmlns:r="http://schemas.openxmlformats.org/officeDocument/2006/relationships" xmlns:m="http://schemas.openxmlformats.org/officeDocument/2006/math" xmlns:v="urn:schemas-microsoft-com:vml" xmlns:wp14="http://schemas.microsoft.com/office/word/2010/wordprocessingDrawing" xmlns:wp="http://schemas.openxmlformats.org/drawingml/2006/wordprocessingDrawing" xmlns:w10="urn:schemas-microsoft-com:office:word" xmlns:w="http://schemas.openxmlformats.org/wordprocessingml/2006/main" xmlns:w14="http://schemas.microsoft.com/office/word/2010/wordml" xmlns:w15="http://schemas.microsoft.com/office/word/2012/wordml" xmlns:w16cex="http://schemas.microsoft.com/office/word/2018/wordml/cex" xmlns:w16cid="http://schemas.microsoft.com/office/word/2016/wordml/cid" xmlns:w16="http://schemas.microsoft.com/office/word/2018/wordml" xmlns:w16sdtdh="http://schemas.microsoft.com/office/word/2020/wordml/sdtdatahash" xmlns:w16se="http://schemas.microsoft.com/office/word/2015/wordml/symex" xmlns:wpg="http://schemas.microsoft.com/office/word/2010/wordprocessingGroup" xmlns:wpi="http://schemas.microsoft.com/office/word/2010/wordprocessingInk" xmlns:wne="http://schemas.microsoft.com/office/word/2006/wordml" xmlns:wps="http://schemas.microsoft.com/office/word/2010/wordprocessingShape" mc:Ignorable="w14 w15 w16se w16cid w16 w16cex w16sdtdh wp14">
+  <w:p>
+    <w:pPr>
+      <w:pStyle w:val="Kopfzeile"/>
       <w:tabs>
         <w:tab w:val="clear" w:pos="4536"/>
         <w:tab w:val="clear" w:pos="9072"/>
@@ -4614,73 +4705,71 @@
       </w:tabs>
       <w:spacing w:line="360" w:lineRule="auto"/>
     </w:pPr>
-    <w:ins w:id="5" w:author="Malambré, Julia | Wissensfabrik" w:date="2022-12-12T14:27:00Z">
-      <w:r>
-        <w:drawing>
-          <wp:anchor distT="0" distB="0" distL="114300" distR="114300" simplePos="0" relativeHeight="251658238" behindDoc="1" locked="0" layoutInCell="1" allowOverlap="1" wp14:anchorId="578C4A27" wp14:editId="42C4C7FC">
-            <wp:simplePos x="0" y="0"/>
-            <wp:positionH relativeFrom="column">
-              <wp:posOffset>3483610</wp:posOffset>
-            </wp:positionH>
-            <wp:positionV relativeFrom="paragraph">
-              <wp:posOffset>-55558</wp:posOffset>
-            </wp:positionV>
-            <wp:extent cx="2040255" cy="590550"/>
-            <wp:effectExtent l="0" t="0" r="0" b="0"/>
-            <wp:wrapTight wrapText="bothSides">
-              <wp:wrapPolygon edited="0">
-                <wp:start x="0" y="0"/>
-                <wp:lineTo x="0" y="20903"/>
-                <wp:lineTo x="21378" y="20903"/>
-                <wp:lineTo x="21378" y="0"/>
-                <wp:lineTo x="0" y="0"/>
-              </wp:wrapPolygon>
-            </wp:wrapTight>
-            <wp:docPr id="18" name="Grafik 18"/>
-            <wp:cNvGraphicFramePr>
-              <a:graphicFrameLocks xmlns:a="http://schemas.openxmlformats.org/drawingml/2006/main" noChangeAspect="1"/>
-            </wp:cNvGraphicFramePr>
-            <a:graphic xmlns:a="http://schemas.openxmlformats.org/drawingml/2006/main">
-              <a:graphicData uri="http://schemas.openxmlformats.org/drawingml/2006/picture">
-                <pic:pic xmlns:pic="http://schemas.openxmlformats.org/drawingml/2006/picture">
-                  <pic:nvPicPr>
-                    <pic:cNvPr id="9" name="Grafik 9"/>
-                    <pic:cNvPicPr/>
-                  </pic:nvPicPr>
-                  <pic:blipFill>
-                    <a:blip r:embed="rId1" cstate="print">
-                      <a:extLst>
-                        <a:ext uri="{28A0092B-C50C-407E-A947-70E740481C1C}">
-                          <a14:useLocalDpi xmlns:a14="http://schemas.microsoft.com/office/drawing/2010/main"/>
-                        </a:ext>
-                      </a:extLst>
-                    </a:blip>
-                    <a:stretch>
-                      <a:fillRect/>
-                    </a:stretch>
-                  </pic:blipFill>
-                  <pic:spPr>
-                    <a:xfrm>
-                      <a:off x="0" y="0"/>
-                      <a:ext cx="2040255" cy="590550"/>
-                    </a:xfrm>
-                    <a:prstGeom prst="rect">
-                      <a:avLst/>
-                    </a:prstGeom>
-                  </pic:spPr>
-                </pic:pic>
-              </a:graphicData>
-            </a:graphic>
-            <wp14:sizeRelH relativeFrom="margin">
-              <wp14:pctWidth>0</wp14:pctWidth>
-            </wp14:sizeRelH>
-            <wp14:sizeRelV relativeFrom="margin">
-              <wp14:pctHeight>0</wp14:pctHeight>
-            </wp14:sizeRelV>
-          </wp:anchor>
-        </w:drawing>
-      </w:r>
-    </w:ins>
+    <w:r>
+      <w:drawing>
+        <wp:anchor distT="0" distB="0" distL="114300" distR="114300" simplePos="0" relativeHeight="251658238" behindDoc="1" locked="0" layoutInCell="1" allowOverlap="1" wp14:anchorId="578C4A27" wp14:editId="42C4C7FC">
+          <wp:simplePos x="0" y="0"/>
+          <wp:positionH relativeFrom="column">
+            <wp:posOffset>3483610</wp:posOffset>
+          </wp:positionH>
+          <wp:positionV relativeFrom="paragraph">
+            <wp:posOffset>-55558</wp:posOffset>
+          </wp:positionV>
+          <wp:extent cx="2040255" cy="590550"/>
+          <wp:effectExtent l="0" t="0" r="0" b="0"/>
+          <wp:wrapTight wrapText="bothSides">
+            <wp:wrapPolygon edited="0">
+              <wp:start x="0" y="0"/>
+              <wp:lineTo x="0" y="20903"/>
+              <wp:lineTo x="21378" y="20903"/>
+              <wp:lineTo x="21378" y="0"/>
+              <wp:lineTo x="0" y="0"/>
+            </wp:wrapPolygon>
+          </wp:wrapTight>
+          <wp:docPr id="18" name="Grafik 18"/>
+          <wp:cNvGraphicFramePr>
+            <a:graphicFrameLocks xmlns:a="http://schemas.openxmlformats.org/drawingml/2006/main" noChangeAspect="1"/>
+          </wp:cNvGraphicFramePr>
+          <a:graphic xmlns:a="http://schemas.openxmlformats.org/drawingml/2006/main">
+            <a:graphicData uri="http://schemas.openxmlformats.org/drawingml/2006/picture">
+              <pic:pic xmlns:pic="http://schemas.openxmlformats.org/drawingml/2006/picture">
+                <pic:nvPicPr>
+                  <pic:cNvPr id="9" name="Grafik 9"/>
+                  <pic:cNvPicPr/>
+                </pic:nvPicPr>
+                <pic:blipFill>
+                  <a:blip r:embed="rId1" cstate="print">
+                    <a:extLst>
+                      <a:ext uri="{28A0092B-C50C-407E-A947-70E740481C1C}">
+                        <a14:useLocalDpi xmlns:a14="http://schemas.microsoft.com/office/drawing/2010/main"/>
+                      </a:ext>
+                    </a:extLst>
+                  </a:blip>
+                  <a:stretch>
+                    <a:fillRect/>
+                  </a:stretch>
+                </pic:blipFill>
+                <pic:spPr>
+                  <a:xfrm>
+                    <a:off x="0" y="0"/>
+                    <a:ext cx="2040255" cy="590550"/>
+                  </a:xfrm>
+                  <a:prstGeom prst="rect">
+                    <a:avLst/>
+                  </a:prstGeom>
+                </pic:spPr>
+              </pic:pic>
+            </a:graphicData>
+          </a:graphic>
+          <wp14:sizeRelH relativeFrom="margin">
+            <wp14:pctWidth>0</wp14:pctWidth>
+          </wp14:sizeRelH>
+          <wp14:sizeRelV relativeFrom="margin">
+            <wp14:pctHeight>0</wp14:pctHeight>
+          </wp14:sizeRelV>
+        </wp:anchor>
+      </w:drawing>
+    </w:r>
     <w:r>
       <w:drawing>
         <wp:anchor distT="0" distB="0" distL="114300" distR="114300" simplePos="0" relativeHeight="251659263" behindDoc="1" locked="0" layoutInCell="1" allowOverlap="1" wp14:anchorId="1B227339" wp14:editId="190B64DB">
@@ -4831,58 +4920,6 @@
         </mc:Fallback>
       </mc:AlternateContent>
     </w:r>
-    <w:del w:id="6" w:author="Malambré, Julia | Wissensfabrik" w:date="2022-12-12T14:27:00Z">
-      <w:r>
-        <w:drawing>
-          <wp:inline distT="0" distB="0" distL="0" distR="0" wp14:anchorId="389515A0" wp14:editId="135D46CC">
-            <wp:extent cx="2160000" cy="417600"/>
-            <wp:effectExtent l="0" t="0" r="0" b="1905"/>
-            <wp:docPr id="6" name="Grafik 6" descr="http://www.benjamin-gmbh.de/konsortium/Wissensfabrik_Logo.jpg"/>
-            <wp:cNvGraphicFramePr>
-              <a:graphicFrameLocks xmlns:a="http://schemas.openxmlformats.org/drawingml/2006/main" noChangeAspect="1"/>
-            </wp:cNvGraphicFramePr>
-            <a:graphic xmlns:a="http://schemas.openxmlformats.org/drawingml/2006/main">
-              <a:graphicData uri="http://schemas.openxmlformats.org/drawingml/2006/picture">
-                <pic:pic xmlns:pic="http://schemas.openxmlformats.org/drawingml/2006/picture">
-                  <pic:nvPicPr>
-                    <pic:cNvPr id="0" name="Picture 10" descr="http://www.benjamin-gmbh.de/konsortium/Wissensfabrik_Logo.jpg"/>
-                    <pic:cNvPicPr>
-                      <a:picLocks noChangeAspect="1" noChangeArrowheads="1"/>
-                    </pic:cNvPicPr>
-                  </pic:nvPicPr>
-                  <pic:blipFill>
-                    <a:blip r:embed="rId3" cstate="print">
-                      <a:extLst>
-                        <a:ext uri="{28A0092B-C50C-407E-A947-70E740481C1C}">
-                          <a14:useLocalDpi xmlns:a14="http://schemas.microsoft.com/office/drawing/2010/main"/>
-                        </a:ext>
-                      </a:extLst>
-                    </a:blip>
-                    <a:srcRect/>
-                    <a:stretch>
-                      <a:fillRect/>
-                    </a:stretch>
-                  </pic:blipFill>
-                  <pic:spPr bwMode="auto">
-                    <a:xfrm>
-                      <a:off x="0" y="0"/>
-                      <a:ext cx="2160000" cy="417600"/>
-                    </a:xfrm>
-                    <a:prstGeom prst="rect">
-                      <a:avLst/>
-                    </a:prstGeom>
-                    <a:noFill/>
-                    <a:ln>
-                      <a:noFill/>
-                    </a:ln>
-                  </pic:spPr>
-                </pic:pic>
-              </a:graphicData>
-            </a:graphic>
-          </wp:inline>
-        </w:drawing>
-      </w:r>
-    </w:del>
   </w:p>
   <w:p>
     <w:pPr>
@@ -9270,8 +9307,8 @@
 
 <file path=word/people.xml><?xml version="1.0" encoding="utf-8"?>
 <w15:people xmlns:wpc="http://schemas.microsoft.com/office/word/2010/wordprocessingCanvas" xmlns:cx="http://schemas.microsoft.com/office/drawing/2014/chartex" xmlns:cx1="http://schemas.microsoft.com/office/drawing/2015/9/8/chartex" xmlns:cx2="http://schemas.microsoft.com/office/drawing/2015/10/21/chartex" xmlns:cx3="http://schemas.microsoft.com/office/drawing/2016/5/9/chartex" xmlns:cx4="http://schemas.microsoft.com/office/drawing/2016/5/10/chartex" xmlns:cx5="http://schemas.microsoft.com/office/drawing/2016/5/11/chartex" xmlns:cx6="http://schemas.microsoft.com/office/drawing/2016/5/12/chartex" xmlns:cx7="http://schemas.microsoft.com/office/drawing/2016/5/13/chartex" xmlns:cx8="http://schemas.microsoft.com/office/drawing/2016/5/14/chartex" xmlns:mc="http://schemas.openxmlformats.org/markup-compatibility/2006" xmlns:aink="http://schemas.microsoft.com/office/drawing/2016/ink" xmlns:am3d="http://schemas.microsoft.com/office/drawing/2017/model3d" xmlns:o="urn:schemas-microsoft-com:office:office" xmlns:oel="http://schemas.microsoft.com/office/2019/extlst" xmlns:r="http://schemas.openxmlformats.org/officeDocument/2006/relationships" xmlns:m="http://schemas.openxmlformats.org/officeDocument/2006/math" xmlns:v="urn:schemas-microsoft-com:vml" xmlns:wp14="http://schemas.microsoft.com/office/word/2010/wordprocessingDrawing" xmlns:wp="http://schemas.openxmlformats.org/drawingml/2006/wordprocessingDrawing" xmlns:w10="urn:schemas-microsoft-com:office:word" xmlns:w="http://schemas.openxmlformats.org/wordprocessingml/2006/main" xmlns:w14="http://schemas.microsoft.com/office/word/2010/wordml" xmlns:w15="http://schemas.microsoft.com/office/word/2012/wordml" xmlns:w16cex="http://schemas.microsoft.com/office/word/2018/wordml/cex" xmlns:w16cid="http://schemas.microsoft.com/office/word/2016/wordml/cid" xmlns:w16="http://schemas.microsoft.com/office/word/2018/wordml" xmlns:w16sdtdh="http://schemas.microsoft.com/office/word/2020/wordml/sdtdatahash" xmlns:w16se="http://schemas.microsoft.com/office/word/2015/wordml/symex" xmlns:wpg="http://schemas.microsoft.com/office/word/2010/wordprocessingGroup" xmlns:wpi="http://schemas.microsoft.com/office/word/2010/wordprocessingInk" xmlns:wne="http://schemas.microsoft.com/office/word/2006/wordml" xmlns:wps="http://schemas.microsoft.com/office/word/2010/wordprocessingShape" mc:Ignorable="w14 w15 w16se w16cid w16 w16cex w16sdtdh wp14">
-  <w15:person w15:author="Malambré, Julia | Wissensfabrik">
-    <w15:presenceInfo w15:providerId="AD" w15:userId="S::Julia.Malambre@wissensfabrik.de::d294621f-9b82-49bc-8b6c-776d6cf9ddf6"/>
+  <w15:person w15:author="Ira Diethelm">
+    <w15:presenceInfo w15:providerId="Windows Live" w15:userId="aa756e1db070d33c"/>
   </w15:person>
 </w15:people>
 </file>
@@ -9682,7 +9719,6 @@
     <w:rPr>
       <w:rFonts w:ascii="Helvetica 45" w:hAnsi="Helvetica 45"/>
       <w:bCs/>
-      <w:noProof/>
       <w:sz w:val="21"/>
       <w:lang w:eastAsia="de-DE"/>
     </w:rPr>

</xml_diff>

<commit_message>
Änderungen von Ira angenommen und E4 Namensänderung durchgeführt.
</commit_message>
<xml_diff>
--- a/1_Einleitung/1_Einleitung_Impressum.docx
+++ b/1_Einleitung/1_Einleitung_Impressum.docx
@@ -38,6 +38,9 @@
           </w:tcPr>
           <w:p>
             <w:r>
+              <w:rPr>
+                <w:noProof/>
+              </w:rPr>
               <w:drawing>
                 <wp:anchor distT="0" distB="0" distL="114300" distR="114300" simplePos="0" relativeHeight="251663360" behindDoc="1" locked="0" layoutInCell="1" allowOverlap="1" wp14:anchorId="035E6021" wp14:editId="7A3378D8">
                   <wp:simplePos x="0" y="0"/>
@@ -103,6 +106,9 @@
               </w:drawing>
             </w:r>
             <w:r>
+              <w:rPr>
+                <w:noProof/>
+              </w:rPr>
               <mc:AlternateContent>
                 <mc:Choice Requires="wpg">
                   <w:drawing>
@@ -550,7 +556,27 @@
           <w:szCs w:val="20"/>
           <w:lang w:eastAsia="en-US"/>
         </w:rPr>
-        <w:t>Konzepterstellung:</w:t>
+        <w:t>Konzepterstellung</w:t>
+      </w:r>
+      <w:r>
+        <w:rPr>
+          <w:rFonts w:cstheme="minorHAnsi"/>
+          <w:b/>
+          <w:sz w:val="20"/>
+          <w:szCs w:val="20"/>
+          <w:lang w:eastAsia="en-US"/>
+        </w:rPr>
+        <w:t xml:space="preserve"> und Umsetzung</w:t>
+      </w:r>
+      <w:r>
+        <w:rPr>
+          <w:rFonts w:cstheme="minorHAnsi"/>
+          <w:b/>
+          <w:sz w:val="20"/>
+          <w:szCs w:val="20"/>
+          <w:lang w:eastAsia="en-US"/>
+        </w:rPr>
+        <w:t>:</w:t>
       </w:r>
     </w:p>
     <w:p>
@@ -1122,51 +1148,46 @@
         <w:adjustRightInd w:val="0"/>
         <w:spacing w:after="0" w:line="240" w:lineRule="auto"/>
         <w:rPr>
-          <w:moveTo w:id="5" w:author="Ira Diethelm" w:date="2022-12-27T07:50:00Z"/>
-          <w:rFonts w:eastAsia="HelveticaNeueLT-Light" w:cstheme="minorHAnsi"/>
-          <w:bCs w:val="0"/>
-          <w:sz w:val="19"/>
-          <w:szCs w:val="19"/>
-          <w:lang w:eastAsia="en-US"/>
-        </w:rPr>
-      </w:pPr>
-      <w:moveToRangeStart w:id="6" w:author="Ira Diethelm" w:date="2022-12-27T07:50:00Z" w:name="move123019844"/>
-      <w:moveTo w:id="7" w:author="Ira Diethelm" w:date="2022-12-27T07:50:00Z">
-        <w:r>
-          <w:rPr>
-            <w:rFonts w:eastAsia="HelveticaNeueLT-Light" w:cstheme="minorHAnsi"/>
-            <w:bCs w:val="0"/>
-            <w:sz w:val="19"/>
-            <w:szCs w:val="19"/>
-            <w:lang w:eastAsia="en-US"/>
-          </w:rPr>
-          <w:t xml:space="preserve">Leitung: Dr. Franziska </w:t>
-        </w:r>
-        <w:proofErr w:type="spellStart"/>
-        <w:r>
-          <w:rPr>
-            <w:rFonts w:eastAsia="HelveticaNeueLT-Light" w:cstheme="minorHAnsi"/>
-            <w:bCs w:val="0"/>
-            <w:sz w:val="19"/>
-            <w:szCs w:val="19"/>
-            <w:lang w:eastAsia="en-US"/>
-          </w:rPr>
-          <w:t>Hutzler</w:t>
-        </w:r>
-        <w:proofErr w:type="spellEnd"/>
-        <w:r>
-          <w:rPr>
-            <w:rFonts w:eastAsia="HelveticaNeueLT-Light" w:cstheme="minorHAnsi"/>
-            <w:bCs w:val="0"/>
-            <w:sz w:val="19"/>
-            <w:szCs w:val="19"/>
-            <w:lang w:eastAsia="en-US"/>
-          </w:rPr>
-          <w:t xml:space="preserve"> (Wissensfabrik)</w:t>
-        </w:r>
-      </w:moveTo>
+          <w:rFonts w:eastAsia="HelveticaNeueLT-Light" w:cstheme="minorHAnsi"/>
+          <w:bCs w:val="0"/>
+          <w:sz w:val="19"/>
+          <w:szCs w:val="19"/>
+          <w:lang w:eastAsia="en-US"/>
+        </w:rPr>
+      </w:pPr>
+      <w:r>
+        <w:rPr>
+          <w:rFonts w:eastAsia="HelveticaNeueLT-Light" w:cstheme="minorHAnsi"/>
+          <w:bCs w:val="0"/>
+          <w:sz w:val="19"/>
+          <w:szCs w:val="19"/>
+          <w:lang w:eastAsia="en-US"/>
+        </w:rPr>
+        <w:t xml:space="preserve">Leitung: Dr. Franziska </w:t>
+      </w:r>
+      <w:proofErr w:type="spellStart"/>
+      <w:r>
+        <w:rPr>
+          <w:rFonts w:eastAsia="HelveticaNeueLT-Light" w:cstheme="minorHAnsi"/>
+          <w:bCs w:val="0"/>
+          <w:sz w:val="19"/>
+          <w:szCs w:val="19"/>
+          <w:lang w:eastAsia="en-US"/>
+        </w:rPr>
+        <w:t>Hutzler</w:t>
+      </w:r>
+      <w:proofErr w:type="spellEnd"/>
+      <w:r>
+        <w:rPr>
+          <w:rFonts w:eastAsia="HelveticaNeueLT-Light" w:cstheme="minorHAnsi"/>
+          <w:bCs w:val="0"/>
+          <w:sz w:val="19"/>
+          <w:szCs w:val="19"/>
+          <w:lang w:eastAsia="en-US"/>
+        </w:rPr>
+        <w:t xml:space="preserve"> (Wissensfabrik)</w:t>
+      </w:r>
     </w:p>
-    <w:moveToRangeEnd w:id="6"/>
     <w:p>
       <w:pPr>
         <w:autoSpaceDE w:val="0"/>
@@ -1477,29 +1498,7 @@
           <w:szCs w:val="19"/>
           <w:lang w:eastAsia="en-US"/>
         </w:rPr>
-        <w:t xml:space="preserve">Markus </w:t>
-      </w:r>
-      <w:proofErr w:type="spellStart"/>
-      <w:r>
-        <w:rPr>
-          <w:rFonts w:eastAsia="HelveticaNeueLT-Light" w:cstheme="minorHAnsi"/>
-          <w:bCs w:val="0"/>
-          <w:sz w:val="19"/>
-          <w:szCs w:val="19"/>
-          <w:lang w:eastAsia="en-US"/>
-        </w:rPr>
-        <w:t>Riefling</w:t>
-      </w:r>
-      <w:proofErr w:type="spellEnd"/>
-      <w:r>
-        <w:rPr>
-          <w:rFonts w:eastAsia="HelveticaNeueLT-Light" w:cstheme="minorHAnsi"/>
-          <w:bCs w:val="0"/>
-          <w:sz w:val="19"/>
-          <w:szCs w:val="19"/>
-          <w:lang w:eastAsia="en-US"/>
-        </w:rPr>
-        <w:t xml:space="preserve"> (BASF)</w:t>
+        <w:t>Markus Riefling (BASF)</w:t>
       </w:r>
     </w:p>
     <w:p>
@@ -1649,36 +1648,6 @@
         <w:t>Peter Schubert (Softwarekontor)</w:t>
       </w:r>
     </w:p>
-    <w:p>
-      <w:pPr>
-        <w:autoSpaceDE w:val="0"/>
-        <w:autoSpaceDN w:val="0"/>
-        <w:adjustRightInd w:val="0"/>
-        <w:spacing w:after="0" w:line="240" w:lineRule="auto"/>
-        <w:rPr>
-          <w:moveFrom w:id="8" w:author="Ira Diethelm" w:date="2022-12-27T07:50:00Z"/>
-          <w:rFonts w:eastAsia="HelveticaNeueLT-Light" w:cstheme="minorHAnsi"/>
-          <w:bCs w:val="0"/>
-          <w:sz w:val="19"/>
-          <w:szCs w:val="19"/>
-          <w:lang w:eastAsia="en-US"/>
-        </w:rPr>
-      </w:pPr>
-      <w:moveFromRangeStart w:id="9" w:author="Ira Diethelm" w:date="2022-12-27T07:50:00Z" w:name="move123019844"/>
-      <w:moveFrom w:id="10" w:author="Ira Diethelm" w:date="2022-12-27T07:50:00Z">
-        <w:r>
-          <w:rPr>
-            <w:rFonts w:eastAsia="HelveticaNeueLT-Light" w:cstheme="minorHAnsi"/>
-            <w:bCs w:val="0"/>
-            <w:sz w:val="19"/>
-            <w:szCs w:val="19"/>
-            <w:lang w:eastAsia="en-US"/>
-          </w:rPr>
-          <w:t>Leitung: Dr. Franziska Hutzler (Wissensfabrik)</w:t>
-        </w:r>
-      </w:moveFrom>
-    </w:p>
-    <w:moveFromRangeEnd w:id="9"/>
     <w:p>
       <w:pPr>
         <w:autoSpaceDE w:val="0"/>
@@ -2565,7 +2534,27 @@
           <w:szCs w:val="20"/>
           <w:lang w:eastAsia="en-US"/>
         </w:rPr>
-        <w:t>Urheberrechte:</w:t>
+        <w:t>Urheber</w:t>
+      </w:r>
+      <w:r>
+        <w:rPr>
+          <w:rFonts w:cstheme="minorHAnsi"/>
+          <w:b/>
+          <w:sz w:val="20"/>
+          <w:szCs w:val="20"/>
+          <w:lang w:eastAsia="en-US"/>
+        </w:rPr>
+        <w:t>- und Nutzungs</w:t>
+      </w:r>
+      <w:r>
+        <w:rPr>
+          <w:rFonts w:cstheme="minorHAnsi"/>
+          <w:b/>
+          <w:sz w:val="20"/>
+          <w:szCs w:val="20"/>
+          <w:lang w:eastAsia="en-US"/>
+        </w:rPr>
+        <w:t>rechte:</w:t>
       </w:r>
     </w:p>
     <w:p>
@@ -2575,11 +2564,15 @@
         <w:adjustRightInd w:val="0"/>
         <w:spacing w:after="0" w:line="240" w:lineRule="auto"/>
         <w:rPr>
-          <w:del w:id="11" w:author="Ira Diethelm" w:date="2022-12-27T07:56:00Z"/>
-        </w:rPr>
-      </w:pPr>
-      <w:r>
-        <w:rPr>
+          <w:b/>
+          <w:bCs w:val="0"/>
+          <w:sz w:val="19"/>
+          <w:szCs w:val="19"/>
+        </w:rPr>
+      </w:pPr>
+      <w:r>
+        <w:rPr>
+          <w:noProof/>
           <w:sz w:val="19"/>
           <w:szCs w:val="19"/>
         </w:rPr>
@@ -2654,6 +2647,67 @@
           </wp:anchor>
         </w:drawing>
       </w:r>
+      <w:r>
+        <w:rPr>
+          <w:sz w:val="19"/>
+          <w:szCs w:val="19"/>
+        </w:rPr>
+        <w:t xml:space="preserve">Dieses Werk bzw. Inhalt steht unter einer Creative Commons Lizenz </w:t>
+      </w:r>
+      <w:r>
+        <w:rPr>
+          <w:b/>
+          <w:bCs w:val="0"/>
+          <w:sz w:val="19"/>
+          <w:szCs w:val="19"/>
+        </w:rPr>
+        <w:t>(</w:t>
+      </w:r>
+      <w:r>
+        <w:rPr>
+          <w:b/>
+          <w:bCs w:val="0"/>
+          <w:sz w:val="19"/>
+          <w:szCs w:val="19"/>
+        </w:rPr>
+        <w:t xml:space="preserve">Namensnennung, </w:t>
+      </w:r>
+      <w:r>
+        <w:rPr>
+          <w:b/>
+          <w:bCs w:val="0"/>
+          <w:sz w:val="19"/>
+          <w:szCs w:val="19"/>
+        </w:rPr>
+        <w:t>n</w:t>
+      </w:r>
+      <w:r>
+        <w:rPr>
+          <w:b/>
+          <w:bCs w:val="0"/>
+          <w:sz w:val="19"/>
+          <w:szCs w:val="19"/>
+        </w:rPr>
+        <w:t>ichtkommerziell, Weitergabe unter gleichen Bedingungen)</w:t>
+      </w:r>
+      <w:r>
+        <w:rPr>
+          <w:b/>
+          <w:bCs w:val="0"/>
+          <w:sz w:val="19"/>
+          <w:szCs w:val="19"/>
+        </w:rPr>
+        <w:t>.</w:t>
+      </w:r>
+      <w:r>
+        <w:rPr>
+          <w:b/>
+          <w:bCs w:val="0"/>
+          <w:sz w:val="19"/>
+          <w:szCs w:val="19"/>
+        </w:rPr>
+        <w:t xml:space="preserve"> </w:t>
+      </w:r>
     </w:p>
     <w:p>
       <w:pPr>
@@ -2662,25 +2716,13 @@
         <w:adjustRightInd w:val="0"/>
         <w:spacing w:after="0" w:line="240" w:lineRule="auto"/>
         <w:rPr>
-          <w:sz w:val="19"/>
-          <w:szCs w:val="19"/>
-          <w:rPrChange w:id="12" w:author="Ira Diethelm" w:date="2022-12-27T07:38:00Z">
-            <w:rPr>
-              <w:b/>
-              <w:bCs w:val="0"/>
-              <w:sz w:val="19"/>
-              <w:szCs w:val="19"/>
-            </w:rPr>
-          </w:rPrChange>
-        </w:rPr>
-      </w:pPr>
-      <w:r>
-        <w:rPr>
-          <w:sz w:val="19"/>
-          <w:szCs w:val="19"/>
-        </w:rPr>
-        <w:t xml:space="preserve">Dieses Werk bzw. Inhalt steht unter einer Creative Commons Lizenz </w:t>
-      </w:r>
+          <w:rFonts w:eastAsia="HelveticaNeueLT-Light" w:cstheme="minorHAnsi"/>
+          <w:bCs w:val="0"/>
+          <w:sz w:val="19"/>
+          <w:szCs w:val="19"/>
+          <w:lang w:eastAsia="en-US"/>
+        </w:rPr>
+      </w:pPr>
       <w:r>
         <w:rPr>
           <w:b/>
@@ -2688,229 +2730,184 @@
           <w:sz w:val="19"/>
           <w:szCs w:val="19"/>
         </w:rPr>
-        <w:t>(</w:t>
-      </w:r>
-      <w:r>
-        <w:rPr>
-          <w:b/>
-          <w:bCs w:val="0"/>
-          <w:sz w:val="19"/>
-          <w:szCs w:val="19"/>
-        </w:rPr>
-        <w:t xml:space="preserve">Namensnennung, </w:t>
-      </w:r>
-      <w:ins w:id="13" w:author="Ira Diethelm" w:date="2022-12-27T07:43:00Z">
-        <w:r>
-          <w:rPr>
-            <w:b/>
-            <w:bCs w:val="0"/>
-            <w:sz w:val="19"/>
-            <w:szCs w:val="19"/>
-          </w:rPr>
-          <w:t>n</w:t>
-        </w:r>
-      </w:ins>
-      <w:del w:id="14" w:author="Ira Diethelm" w:date="2022-12-27T07:42:00Z">
-        <w:r>
-          <w:rPr>
-            <w:b/>
-            <w:bCs w:val="0"/>
-            <w:sz w:val="19"/>
-            <w:szCs w:val="19"/>
-          </w:rPr>
-          <w:delText>N</w:delText>
-        </w:r>
-      </w:del>
-      <w:r>
-        <w:rPr>
-          <w:b/>
-          <w:bCs w:val="0"/>
-          <w:sz w:val="19"/>
-          <w:szCs w:val="19"/>
-        </w:rPr>
-        <w:t>icht</w:t>
-      </w:r>
-      <w:del w:id="15" w:author="Ira Diethelm" w:date="2022-12-27T07:43:00Z">
-        <w:r>
-          <w:rPr>
-            <w:b/>
-            <w:bCs w:val="0"/>
-            <w:sz w:val="19"/>
-            <w:szCs w:val="19"/>
-          </w:rPr>
-          <w:delText xml:space="preserve"> </w:delText>
-        </w:r>
-      </w:del>
-      <w:r>
-        <w:rPr>
-          <w:b/>
-          <w:bCs w:val="0"/>
-          <w:sz w:val="19"/>
-          <w:szCs w:val="19"/>
-        </w:rPr>
-        <w:t>kommerziell, Weitergabe unter gleichen Bedingungen)</w:t>
-      </w:r>
-      <w:r>
-        <w:rPr>
-          <w:b/>
-          <w:bCs w:val="0"/>
-          <w:sz w:val="19"/>
-          <w:szCs w:val="19"/>
+        <w:t xml:space="preserve">Darüber hinaus ist </w:t>
+      </w:r>
+      <w:r>
+        <w:rPr>
+          <w:sz w:val="19"/>
+          <w:szCs w:val="19"/>
+        </w:rPr>
+        <w:t>d</w:t>
+      </w:r>
+      <w:r>
+        <w:rPr>
+          <w:sz w:val="19"/>
+          <w:szCs w:val="19"/>
+        </w:rPr>
+        <w:t>i</w:t>
+      </w:r>
+      <w:r>
+        <w:rPr>
+          <w:sz w:val="19"/>
+          <w:szCs w:val="19"/>
+        </w:rPr>
+        <w:t xml:space="preserve">e </w:t>
+      </w:r>
+      <w:r>
+        <w:rPr>
+          <w:sz w:val="19"/>
+          <w:szCs w:val="19"/>
+        </w:rPr>
+        <w:t xml:space="preserve">Nutzung </w:t>
+      </w:r>
+      <w:r>
+        <w:rPr>
+          <w:sz w:val="19"/>
+          <w:szCs w:val="19"/>
+        </w:rPr>
+        <w:t xml:space="preserve">auch an Privatschulen und </w:t>
+      </w:r>
+      <w:r>
+        <w:rPr>
+          <w:sz w:val="19"/>
+          <w:szCs w:val="19"/>
+        </w:rPr>
+        <w:t xml:space="preserve">Bildungseinrichtungen </w:t>
+      </w:r>
+      <w:r>
+        <w:rPr>
+          <w:sz w:val="19"/>
+          <w:szCs w:val="19"/>
+        </w:rPr>
+        <w:t>freie</w:t>
+      </w:r>
+      <w:r>
+        <w:rPr>
+          <w:sz w:val="19"/>
+          <w:szCs w:val="19"/>
+        </w:rPr>
+        <w:t>r</w:t>
+      </w:r>
+      <w:r>
+        <w:rPr>
+          <w:sz w:val="19"/>
+          <w:szCs w:val="19"/>
+        </w:rPr>
+        <w:t xml:space="preserve"> Träger</w:t>
+      </w:r>
+      <w:r>
+        <w:rPr>
+          <w:sz w:val="19"/>
+          <w:szCs w:val="19"/>
+        </w:rPr>
+        <w:t xml:space="preserve"> </w:t>
+      </w:r>
+      <w:r>
+        <w:rPr>
+          <w:sz w:val="19"/>
+          <w:szCs w:val="19"/>
+        </w:rPr>
+        <w:t xml:space="preserve">gestattet, auch wenn dafür Gebühren erhoben </w:t>
+      </w:r>
+      <w:r>
+        <w:rPr>
+          <w:sz w:val="19"/>
+          <w:szCs w:val="19"/>
+        </w:rPr>
+        <w:t>werden, solange die Materialien</w:t>
+      </w:r>
+      <w:r>
+        <w:rPr>
+          <w:sz w:val="19"/>
+          <w:szCs w:val="19"/>
+        </w:rPr>
+        <w:t xml:space="preserve"> im Unterricht oder in Betreuungsangeboten </w:t>
+      </w:r>
+      <w:r>
+        <w:rPr>
+          <w:sz w:val="19"/>
+          <w:szCs w:val="19"/>
+        </w:rPr>
+        <w:t xml:space="preserve">für Schulkinder </w:t>
+      </w:r>
+      <w:r>
+        <w:rPr>
+          <w:sz w:val="19"/>
+          <w:szCs w:val="19"/>
+        </w:rPr>
+        <w:t>verwendet werden. Gleiches gilt für F</w:t>
+      </w:r>
+      <w:r>
+        <w:rPr>
+          <w:sz w:val="19"/>
+          <w:szCs w:val="19"/>
+        </w:rPr>
+        <w:t>ortbildungsangebote für Lehrkräfte</w:t>
+      </w:r>
+      <w:r>
+        <w:rPr>
+          <w:sz w:val="19"/>
+          <w:szCs w:val="19"/>
+        </w:rPr>
+        <w:t xml:space="preserve">. </w:t>
+      </w:r>
+      <w:r>
+        <w:rPr>
+          <w:rFonts w:eastAsia="HelveticaNeueLT-Light" w:cstheme="minorHAnsi"/>
+          <w:bCs w:val="0"/>
+          <w:sz w:val="19"/>
+          <w:szCs w:val="19"/>
+          <w:lang w:eastAsia="en-US"/>
+        </w:rPr>
+        <w:t>Alle Teile dieses Werkes sind vom Herausgeber und von der für die Erstellung verantwortlichen Redaktion sorgfältig erwogen und geprüft worden. Eine Haftung des Herausgebers bzw. der für die Redaktion verantwortlichen Institutionen für etwaige Personen-, Sach- oder Vermögensschaden, die sich aus dem Gebrauch dieses Werkes ergeben oder ergeben konnten, ist ausgeschlossen.</w:t>
+      </w:r>
+      <w:r>
+        <w:rPr>
+          <w:rFonts w:eastAsia="HelveticaNeueLT-Light" w:cstheme="minorHAnsi"/>
+          <w:bCs w:val="0"/>
+          <w:sz w:val="19"/>
+          <w:szCs w:val="19"/>
+          <w:lang w:eastAsia="en-US"/>
+        </w:rPr>
+        <w:t xml:space="preserve"> </w:t>
+      </w:r>
+      <w:r>
+        <w:rPr>
+          <w:rFonts w:eastAsia="HelveticaNeueLT-Light" w:cstheme="minorHAnsi"/>
+          <w:bCs w:val="0"/>
+          <w:sz w:val="19"/>
+          <w:szCs w:val="19"/>
+          <w:lang w:eastAsia="en-US"/>
+        </w:rPr>
+        <w:t xml:space="preserve">Aufgrund der besseren Lesbarkeit wird in diesem Handbuch die männliche Form verwendet. Die weibliche Form ist selbstverständlich </w:t>
+      </w:r>
+      <w:r>
+        <w:rPr>
+          <w:rFonts w:eastAsia="HelveticaNeueLT-Light" w:cstheme="minorHAnsi"/>
+          <w:bCs w:val="0"/>
+          <w:sz w:val="19"/>
+          <w:szCs w:val="19"/>
+          <w:lang w:eastAsia="en-US"/>
+        </w:rPr>
+        <w:t>miteingeschlossen</w:t>
+      </w:r>
+      <w:r>
+        <w:rPr>
+          <w:rFonts w:eastAsia="HelveticaNeueLT-Light" w:cstheme="minorHAnsi"/>
+          <w:bCs w:val="0"/>
+          <w:sz w:val="19"/>
+          <w:szCs w:val="19"/>
+          <w:lang w:eastAsia="en-US"/>
         </w:rPr>
         <w:t>.</w:t>
       </w:r>
-      <w:ins w:id="16" w:author="Ira Diethelm" w:date="2022-12-27T07:38:00Z">
-        <w:r>
-          <w:rPr>
-            <w:b/>
-            <w:bCs w:val="0"/>
-            <w:sz w:val="19"/>
-            <w:szCs w:val="19"/>
-          </w:rPr>
-          <w:t xml:space="preserve"> </w:t>
-        </w:r>
-      </w:ins>
-      <w:ins w:id="17" w:author="Ira Diethelm" w:date="2022-12-27T07:53:00Z">
-        <w:r>
-          <w:rPr>
-            <w:sz w:val="19"/>
-            <w:szCs w:val="19"/>
-            <w:rPrChange w:id="18" w:author="Ira Diethelm" w:date="2022-12-27T07:53:00Z">
-              <w:rPr>
-                <w:b/>
-                <w:bCs w:val="0"/>
-                <w:sz w:val="19"/>
-                <w:szCs w:val="19"/>
-              </w:rPr>
-            </w:rPrChange>
-          </w:rPr>
-          <w:t>D</w:t>
-        </w:r>
-      </w:ins>
-      <w:ins w:id="19" w:author="Ira Diethelm" w:date="2022-12-27T07:39:00Z">
-        <w:r>
-          <w:rPr>
-            <w:sz w:val="19"/>
-            <w:szCs w:val="19"/>
-          </w:rPr>
-          <w:t>i</w:t>
-        </w:r>
-        <w:r>
-          <w:rPr>
-            <w:sz w:val="19"/>
-            <w:szCs w:val="19"/>
-          </w:rPr>
-          <w:t>e Verwendung ist darüber</w:t>
-        </w:r>
-      </w:ins>
-      <w:ins w:id="20" w:author="Ira Diethelm" w:date="2022-12-27T07:40:00Z">
-        <w:r>
-          <w:rPr>
-            <w:sz w:val="19"/>
-            <w:szCs w:val="19"/>
-          </w:rPr>
-          <w:t xml:space="preserve"> </w:t>
-        </w:r>
-      </w:ins>
-      <w:ins w:id="21" w:author="Ira Diethelm" w:date="2022-12-27T07:39:00Z">
-        <w:r>
-          <w:rPr>
-            <w:sz w:val="19"/>
-            <w:szCs w:val="19"/>
-          </w:rPr>
-          <w:t xml:space="preserve">hinaus auch an Privatschulen und durch freie Träger </w:t>
-        </w:r>
-      </w:ins>
-      <w:ins w:id="22" w:author="Ira Diethelm" w:date="2022-12-27T07:40:00Z">
-        <w:r>
-          <w:rPr>
-            <w:sz w:val="19"/>
-            <w:szCs w:val="19"/>
-          </w:rPr>
-          <w:t xml:space="preserve">im Unterricht oder </w:t>
-        </w:r>
-      </w:ins>
-      <w:ins w:id="23" w:author="Ira Diethelm" w:date="2022-12-27T07:43:00Z">
-        <w:r>
-          <w:rPr>
-            <w:sz w:val="19"/>
-            <w:szCs w:val="19"/>
-          </w:rPr>
-          <w:t xml:space="preserve">in </w:t>
-        </w:r>
-      </w:ins>
-      <w:ins w:id="24" w:author="Ira Diethelm" w:date="2022-12-27T07:41:00Z">
-        <w:r>
-          <w:rPr>
-            <w:sz w:val="19"/>
-            <w:szCs w:val="19"/>
-          </w:rPr>
-          <w:t>Betreuungsa</w:t>
-        </w:r>
-      </w:ins>
-      <w:ins w:id="25" w:author="Ira Diethelm" w:date="2022-12-27T07:40:00Z">
-        <w:r>
-          <w:rPr>
-            <w:sz w:val="19"/>
-            <w:szCs w:val="19"/>
-          </w:rPr>
-          <w:t xml:space="preserve">ngeboten </w:t>
-        </w:r>
-      </w:ins>
-      <w:ins w:id="26" w:author="Ira Diethelm" w:date="2022-12-27T07:54:00Z">
-        <w:r>
-          <w:rPr>
-            <w:sz w:val="19"/>
-            <w:szCs w:val="19"/>
-          </w:rPr>
-          <w:t xml:space="preserve">für Schulkinder </w:t>
-        </w:r>
-      </w:ins>
-      <w:ins w:id="27" w:author="Ira Diethelm" w:date="2022-12-27T07:40:00Z">
-        <w:r>
-          <w:rPr>
-            <w:sz w:val="19"/>
-            <w:szCs w:val="19"/>
-          </w:rPr>
-          <w:t>gestattet, auch wenn d</w:t>
-        </w:r>
-      </w:ins>
-      <w:ins w:id="28" w:author="Ira Diethelm" w:date="2022-12-27T07:41:00Z">
-        <w:r>
-          <w:rPr>
-            <w:sz w:val="19"/>
-            <w:szCs w:val="19"/>
-          </w:rPr>
-          <w:t>afür</w:t>
-        </w:r>
-      </w:ins>
-      <w:ins w:id="29" w:author="Ira Diethelm" w:date="2022-12-27T07:40:00Z">
-        <w:r>
-          <w:rPr>
-            <w:sz w:val="19"/>
-            <w:szCs w:val="19"/>
-          </w:rPr>
-          <w:t xml:space="preserve"> Gebühren erh</w:t>
-        </w:r>
-      </w:ins>
-      <w:ins w:id="30" w:author="Ira Diethelm" w:date="2022-12-27T07:41:00Z">
-        <w:r>
-          <w:rPr>
-            <w:sz w:val="19"/>
-            <w:szCs w:val="19"/>
-          </w:rPr>
-          <w:t>oben werd</w:t>
-        </w:r>
-      </w:ins>
-      <w:ins w:id="31" w:author="Ira Diethelm" w:date="2022-12-27T07:40:00Z">
-        <w:r>
-          <w:rPr>
-            <w:sz w:val="19"/>
-            <w:szCs w:val="19"/>
-          </w:rPr>
-          <w:t>en.</w:t>
-        </w:r>
-      </w:ins>
+      <w:r>
+        <w:rPr>
+          <w:sz w:val="19"/>
+          <w:szCs w:val="19"/>
+        </w:rPr>
+        <w:t xml:space="preserve"> </w:t>
+      </w:r>
     </w:p>
     <w:p>
       <w:pPr>
@@ -2919,23 +2916,13 @@
         <w:adjustRightInd w:val="0"/>
         <w:spacing w:after="0" w:line="240" w:lineRule="auto"/>
         <w:rPr>
-          <w:rFonts w:eastAsia="HelveticaNeueLT-Light" w:cstheme="minorHAnsi"/>
-          <w:bCs w:val="0"/>
-          <w:sz w:val="19"/>
-          <w:szCs w:val="19"/>
-          <w:lang w:eastAsia="en-US"/>
-        </w:rPr>
-      </w:pPr>
-      <w:r>
-        <w:rPr>
-          <w:rFonts w:eastAsia="HelveticaNeueLT-Light" w:cstheme="minorHAnsi"/>
-          <w:bCs w:val="0"/>
-          <w:sz w:val="19"/>
-          <w:szCs w:val="19"/>
-          <w:lang w:eastAsia="en-US"/>
-        </w:rPr>
-        <w:t>Alle Teile dieses Werkes sind vom Herausgeber und von der für die Erstellung verantwortlichen Redaktion sorgfältig erwogen und geprüft worden. Eine Haftung des Herausgebers bzw. der für die Redaktion verantwortlichen Institutionen für etwaige Personen-, Sach- oder Vermögensschaden, die sich aus dem Gebrauch dieses Werkes ergeben oder ergeben konnten, ist ausgeschlossen.</w:t>
-      </w:r>
+          <w:rFonts w:cstheme="minorHAnsi"/>
+          <w:b/>
+          <w:sz w:val="19"/>
+          <w:szCs w:val="19"/>
+          <w:lang w:eastAsia="en-US"/>
+        </w:rPr>
+      </w:pPr>
     </w:p>
     <w:p>
       <w:pPr>
@@ -2944,60 +2931,22 @@
         <w:adjustRightInd w:val="0"/>
         <w:spacing w:after="0" w:line="240" w:lineRule="auto"/>
         <w:rPr>
-          <w:sz w:val="19"/>
-          <w:szCs w:val="19"/>
-        </w:rPr>
-      </w:pPr>
-      <w:r>
-        <w:rPr>
-          <w:rFonts w:eastAsia="HelveticaNeueLT-Light" w:cstheme="minorHAnsi"/>
-          <w:bCs w:val="0"/>
-          <w:sz w:val="19"/>
-          <w:szCs w:val="19"/>
-          <w:lang w:eastAsia="en-US"/>
-        </w:rPr>
-        <w:t xml:space="preserve">Aufgrund der besseren Lesbarkeit wird in diesem Handbuch die männliche Form verwendet. Die weibliche Form ist selbstverständlich </w:t>
-      </w:r>
-      <w:del w:id="32" w:author="Ira Diethelm" w:date="2022-12-27T07:38:00Z">
-        <w:r>
-          <w:rPr>
-            <w:rFonts w:eastAsia="HelveticaNeueLT-Light" w:cstheme="minorHAnsi"/>
-            <w:bCs w:val="0"/>
-            <w:sz w:val="19"/>
-            <w:szCs w:val="19"/>
-            <w:lang w:eastAsia="en-US"/>
-          </w:rPr>
-          <w:delText>mit eingeschlossen</w:delText>
-        </w:r>
-      </w:del>
-      <w:ins w:id="33" w:author="Ira Diethelm" w:date="2022-12-27T07:38:00Z">
-        <w:r>
-          <w:rPr>
-            <w:rFonts w:eastAsia="HelveticaNeueLT-Light" w:cstheme="minorHAnsi"/>
-            <w:bCs w:val="0"/>
-            <w:sz w:val="19"/>
-            <w:szCs w:val="19"/>
-            <w:lang w:eastAsia="en-US"/>
-          </w:rPr>
-          <w:t>miteingeschlossen</w:t>
-        </w:r>
-      </w:ins>
-      <w:r>
-        <w:rPr>
-          <w:rFonts w:eastAsia="HelveticaNeueLT-Light" w:cstheme="minorHAnsi"/>
-          <w:bCs w:val="0"/>
-          <w:sz w:val="19"/>
-          <w:szCs w:val="19"/>
-          <w:lang w:eastAsia="en-US"/>
-        </w:rPr>
-        <w:t>.</w:t>
-      </w:r>
-      <w:r>
-        <w:rPr>
-          <w:sz w:val="19"/>
-          <w:szCs w:val="19"/>
-        </w:rPr>
-        <w:t xml:space="preserve"> </w:t>
+          <w:rFonts w:cstheme="minorHAnsi"/>
+          <w:b/>
+          <w:sz w:val="19"/>
+          <w:szCs w:val="19"/>
+          <w:lang w:eastAsia="en-US"/>
+        </w:rPr>
+      </w:pPr>
+      <w:r>
+        <w:rPr>
+          <w:rFonts w:cstheme="minorHAnsi"/>
+          <w:b/>
+          <w:sz w:val="19"/>
+          <w:szCs w:val="19"/>
+          <w:lang w:eastAsia="en-US"/>
+        </w:rPr>
+        <w:t>Bildnachweise:</w:t>
       </w:r>
     </w:p>
     <w:p>
@@ -3007,46 +2956,6 @@
         <w:adjustRightInd w:val="0"/>
         <w:spacing w:after="0" w:line="240" w:lineRule="auto"/>
         <w:rPr>
-          <w:rFonts w:cstheme="minorHAnsi"/>
-          <w:b/>
-          <w:sz w:val="19"/>
-          <w:szCs w:val="19"/>
-          <w:lang w:eastAsia="en-US"/>
-        </w:rPr>
-      </w:pPr>
-    </w:p>
-    <w:p>
-      <w:pPr>
-        <w:autoSpaceDE w:val="0"/>
-        <w:autoSpaceDN w:val="0"/>
-        <w:adjustRightInd w:val="0"/>
-        <w:spacing w:after="0" w:line="240" w:lineRule="auto"/>
-        <w:rPr>
-          <w:rFonts w:cstheme="minorHAnsi"/>
-          <w:b/>
-          <w:sz w:val="19"/>
-          <w:szCs w:val="19"/>
-          <w:lang w:eastAsia="en-US"/>
-        </w:rPr>
-      </w:pPr>
-      <w:r>
-        <w:rPr>
-          <w:rFonts w:cstheme="minorHAnsi"/>
-          <w:b/>
-          <w:sz w:val="19"/>
-          <w:szCs w:val="19"/>
-          <w:lang w:eastAsia="en-US"/>
-        </w:rPr>
-        <w:t>Bildnachweise:</w:t>
-      </w:r>
-    </w:p>
-    <w:p>
-      <w:pPr>
-        <w:autoSpaceDE w:val="0"/>
-        <w:autoSpaceDN w:val="0"/>
-        <w:adjustRightInd w:val="0"/>
-        <w:spacing w:after="0" w:line="240" w:lineRule="auto"/>
-        <w:rPr>
           <w:rFonts w:eastAsia="HelveticaNeueLT-Light" w:cstheme="minorHAnsi"/>
           <w:bCs w:val="0"/>
           <w:sz w:val="19"/>
@@ -3064,49 +2973,25 @@
         </w:rPr>
         <w:t xml:space="preserve">Die Bildnachweise sind </w:t>
       </w:r>
-      <w:ins w:id="34" w:author="Ira Diethelm" w:date="2022-12-27T07:51:00Z">
-        <w:r>
-          <w:rPr>
-            <w:rFonts w:eastAsia="HelveticaNeueLT-Light" w:cstheme="minorHAnsi"/>
-            <w:bCs w:val="0"/>
-            <w:sz w:val="19"/>
-            <w:szCs w:val="19"/>
-            <w:lang w:eastAsia="en-US"/>
-          </w:rPr>
-          <w:t xml:space="preserve">jeweils </w:t>
-        </w:r>
-      </w:ins>
-      <w:r>
-        <w:rPr>
-          <w:rFonts w:eastAsia="HelveticaNeueLT-Light" w:cstheme="minorHAnsi"/>
-          <w:bCs w:val="0"/>
-          <w:sz w:val="19"/>
-          <w:szCs w:val="19"/>
-          <w:lang w:eastAsia="en-US"/>
-        </w:rPr>
-        <w:t xml:space="preserve">neben dem Bild </w:t>
-      </w:r>
-      <w:del w:id="35" w:author="Ira Diethelm" w:date="2022-12-27T07:52:00Z">
-        <w:r>
-          <w:rPr>
-            <w:rFonts w:eastAsia="HelveticaNeueLT-Light" w:cstheme="minorHAnsi"/>
-            <w:bCs w:val="0"/>
-            <w:sz w:val="19"/>
-            <w:szCs w:val="19"/>
-            <w:lang w:eastAsia="en-US"/>
-          </w:rPr>
-          <w:delText xml:space="preserve">im Handbuch </w:delText>
-        </w:r>
-      </w:del>
-      <w:r>
-        <w:rPr>
-          <w:rFonts w:eastAsia="HelveticaNeueLT-Light" w:cstheme="minorHAnsi"/>
-          <w:bCs w:val="0"/>
-          <w:sz w:val="19"/>
-          <w:szCs w:val="19"/>
-          <w:lang w:eastAsia="en-US"/>
-        </w:rPr>
-        <w:t xml:space="preserve">angegeben. Ist dies nicht der Fall, </w:t>
+      <w:r>
+        <w:rPr>
+          <w:rFonts w:eastAsia="HelveticaNeueLT-Light" w:cstheme="minorHAnsi"/>
+          <w:bCs w:val="0"/>
+          <w:sz w:val="19"/>
+          <w:szCs w:val="19"/>
+          <w:lang w:eastAsia="en-US"/>
+        </w:rPr>
+        <w:t xml:space="preserve">jeweils </w:t>
+      </w:r>
+      <w:r>
+        <w:rPr>
+          <w:rFonts w:eastAsia="HelveticaNeueLT-Light" w:cstheme="minorHAnsi"/>
+          <w:bCs w:val="0"/>
+          <w:sz w:val="19"/>
+          <w:szCs w:val="19"/>
+          <w:lang w:eastAsia="en-US"/>
+        </w:rPr>
+        <w:t xml:space="preserve">neben dem Bild angegeben. Ist dies nicht der Fall, </w:t>
       </w:r>
       <w:r>
         <w:rPr>
@@ -3151,18 +3036,16 @@
         </w:rPr>
         <w:t>liegen bei den Entwicklern des Konzeptes und der Wissensfabrik.</w:t>
       </w:r>
-      <w:ins w:id="36" w:author="Ira Diethelm" w:date="2022-12-27T07:52:00Z">
-        <w:r>
-          <w:rPr>
-            <w:rFonts w:eastAsia="HelveticaNeueLT-Light" w:cstheme="minorHAnsi"/>
-            <w:bCs w:val="0"/>
-            <w:sz w:val="19"/>
-            <w:szCs w:val="19"/>
-            <w:lang w:eastAsia="en-US"/>
-          </w:rPr>
-          <w:t xml:space="preserve"> </w:t>
-        </w:r>
-      </w:ins>
+      <w:r>
+        <w:rPr>
+          <w:rFonts w:eastAsia="HelveticaNeueLT-Light" w:cstheme="minorHAnsi"/>
+          <w:bCs w:val="0"/>
+          <w:sz w:val="19"/>
+          <w:szCs w:val="19"/>
+          <w:lang w:eastAsia="en-US"/>
+        </w:rPr>
+        <w:t xml:space="preserve"> </w:t>
+      </w:r>
     </w:p>
     <w:p>
       <w:pPr>
@@ -3171,13 +3054,11 @@
         <w:adjustRightInd w:val="0"/>
         <w:spacing w:after="0" w:line="240" w:lineRule="auto"/>
         <w:rPr>
-          <w:del w:id="37" w:author="Ira Diethelm" w:date="2022-12-27T07:54:00Z"/>
-          <w:rStyle w:val="Hyperlink"/>
-          <w:rFonts w:eastAsia="HelveticaNeueLT-Light" w:cstheme="minorHAnsi"/>
-          <w:bCs w:val="0"/>
-          <w:sz w:val="19"/>
-          <w:szCs w:val="19"/>
-          <w:lang w:eastAsia="en-US"/>
+          <w:rFonts w:eastAsia="HelveticaNeueLT-Light" w:cstheme="minorHAnsi"/>
+          <w:bCs w:val="0"/>
+          <w:sz w:val="19"/>
+          <w:szCs w:val="19"/>
+          <w:lang w:val="en-US" w:eastAsia="en-US"/>
         </w:rPr>
       </w:pPr>
       <w:r>
@@ -3203,31 +3084,12 @@
           <w:t>www.active-screen.de</w:t>
         </w:r>
       </w:hyperlink>
-    </w:p>
-    <w:p>
-      <w:pPr>
-        <w:autoSpaceDE w:val="0"/>
-        <w:autoSpaceDN w:val="0"/>
-        <w:adjustRightInd w:val="0"/>
-        <w:spacing w:after="0" w:line="240" w:lineRule="auto"/>
-        <w:rPr>
-          <w:rFonts w:eastAsia="HelveticaNeueLT-Light" w:cstheme="minorHAnsi"/>
-          <w:bCs w:val="0"/>
-          <w:sz w:val="19"/>
-          <w:szCs w:val="19"/>
-          <w:lang w:val="en-US" w:eastAsia="en-US"/>
-        </w:rPr>
-        <w:pPrChange w:id="38" w:author="Ira Diethelm" w:date="2022-12-27T07:54:00Z">
-          <w:pPr/>
-        </w:pPrChange>
-      </w:pPr>
       <w:r>
         <w:rPr>
           <w:sz w:val="19"/>
           <w:szCs w:val="19"/>
           <w:lang w:val="en-US"/>
         </w:rPr>
-        <w:lastRenderedPageBreak/>
         <w:t xml:space="preserve">Illustration: </w:t>
       </w:r>
       <w:r>
@@ -3370,16 +3232,9 @@
           <w:r>
             <w:t>D</w:t>
           </w:r>
-          <w:ins w:id="39" w:author="Ira Diethelm" w:date="2022-12-27T07:47:00Z">
-            <w:r>
-              <w:t>ie</w:t>
-            </w:r>
-          </w:ins>
-          <w:del w:id="40" w:author="Ira Diethelm" w:date="2022-12-27T07:47:00Z">
-            <w:r>
-              <w:delText>er</w:delText>
-            </w:r>
-          </w:del>
+          <w:r>
+            <w:t>ie</w:t>
+          </w:r>
           <w:r>
             <w:t xml:space="preserve"> Internetversteher</w:t>
           </w:r>
@@ -3497,15 +3352,10 @@
           <w:r>
             <w:t>App</w:t>
           </w:r>
-          <w:del w:id="41" w:author="Ira Diethelm" w:date="2022-12-27T07:48:00Z">
-            <w:r>
-              <w:delText xml:space="preserve"> </w:delText>
-            </w:r>
-          </w:del>
+          <w:proofErr w:type="spellEnd"/>
           <w:r>
-            <w:t>Inventor</w:t>
+            <w:t xml:space="preserve"> Inventor</w:t>
           </w:r>
-          <w:proofErr w:type="spellEnd"/>
           <w:r>
             <w:t xml:space="preserve"> </w:t>
           </w:r>
@@ -3532,31 +3382,15 @@
             </w:rPr>
             <w:t xml:space="preserve"> – </w:t>
           </w:r>
-          <w:proofErr w:type="spellStart"/>
           <w:r>
             <w:rPr>
               <w:b/>
             </w:rPr>
-            <w:t>Calliope</w:t>
-          </w:r>
-          <w:proofErr w:type="spellEnd"/>
-          <w:r>
-            <w:rPr>
-              <w:b/>
-            </w:rPr>
-            <w:t xml:space="preserve"> Mini</w:t>
+            <w:t>Calliope Mini</w:t>
           </w:r>
           <w:r>
             <w:br/>
-            <w:t xml:space="preserve">Der </w:t>
-          </w:r>
-          <w:proofErr w:type="spellStart"/>
-          <w:r>
-            <w:t>Calliope</w:t>
-          </w:r>
-          <w:proofErr w:type="spellEnd"/>
-          <w:r>
-            <w:t xml:space="preserve"> </w:t>
+            <w:t xml:space="preserve">Der Calliope </w:t>
           </w:r>
           <w:r>
             <w:t>m</w:t>
@@ -3801,7 +3635,25 @@
               <w:sz w:val="21"/>
               <w:szCs w:val="21"/>
             </w:rPr>
-            <w:t>BB8 selber bauen</w:t>
+            <w:t xml:space="preserve">BB8 </w:t>
+          </w:r>
+          <w:proofErr w:type="gramStart"/>
+          <w:r>
+            <w:rPr>
+              <w:rFonts w:ascii="Helvetica 45" w:hAnsi="Helvetica 45"/>
+              <w:sz w:val="21"/>
+              <w:szCs w:val="21"/>
+            </w:rPr>
+            <w:t>selber</w:t>
+          </w:r>
+          <w:proofErr w:type="gramEnd"/>
+          <w:r>
+            <w:rPr>
+              <w:rFonts w:ascii="Helvetica 45" w:hAnsi="Helvetica 45"/>
+              <w:sz w:val="21"/>
+              <w:szCs w:val="21"/>
+            </w:rPr>
+            <w:t xml:space="preserve"> bauen</w:t>
           </w:r>
         </w:p>
         <w:p>
@@ -3833,7 +3685,6 @@
             </w:rPr>
             <w:t xml:space="preserve">Modul E4 – </w:t>
           </w:r>
-          <w:proofErr w:type="spellStart"/>
           <w:r>
             <w:rPr>
               <w:rFonts w:ascii="Helvetica 45" w:hAnsi="Helvetica 45"/>
@@ -3841,9 +3692,8 @@
               <w:sz w:val="21"/>
               <w:szCs w:val="21"/>
             </w:rPr>
-            <w:t>Thimble</w:t>
+            <w:t>Webseiten</w:t>
           </w:r>
-          <w:proofErr w:type="spellEnd"/>
         </w:p>
         <w:p>
           <w:pPr>
@@ -3972,6 +3822,7 @@
     </w:pPr>
     <w:r>
       <w:rPr>
+        <w:noProof/>
         <w:sz w:val="8"/>
       </w:rPr>
       <mc:AlternateContent>
@@ -4188,6 +4039,7 @@
     </w:r>
     <w:r>
       <w:rPr>
+        <w:noProof/>
         <w:sz w:val="8"/>
       </w:rPr>
       <mc:AlternateContent>
@@ -4298,38 +4150,12 @@
       </w:rPr>
       <w:t xml:space="preserve"> </w:t>
     </w:r>
-    <w:ins w:id="1" w:author="Ira Diethelm" w:date="2022-12-27T07:59:00Z">
-      <w:r>
-        <w:rPr>
-          <w:sz w:val="18"/>
-        </w:rPr>
-        <w:t xml:space="preserve">Impressum </w:t>
-      </w:r>
-    </w:ins>
-    <w:ins w:id="2" w:author="Ira Diethelm" w:date="2022-12-27T07:58:00Z">
-      <w:r>
-        <w:rPr>
-          <w:sz w:val="18"/>
-        </w:rPr>
-        <w:t xml:space="preserve">– </w:t>
-      </w:r>
-    </w:ins>
-    <w:ins w:id="3" w:author="Ira Diethelm" w:date="2022-12-27T07:57:00Z">
-      <w:r>
-        <w:rPr>
-          <w:sz w:val="18"/>
-        </w:rPr>
-        <w:t>zuletzt</w:t>
-      </w:r>
-    </w:ins>
-    <w:ins w:id="4" w:author="Ira Diethelm" w:date="2022-12-27T07:58:00Z">
-      <w:r>
-        <w:rPr>
-          <w:sz w:val="18"/>
-        </w:rPr>
-        <w:t xml:space="preserve"> geändert: 27.12.2022</w:t>
-      </w:r>
-    </w:ins>
+    <w:r>
+      <w:rPr>
+        <w:sz w:val="18"/>
+      </w:rPr>
+      <w:t>Impressum – zuletzt geändert: 27.12.2022</w:t>
+    </w:r>
   </w:p>
 </w:ftr>
 </file>
@@ -4419,6 +4245,9 @@
       </w:tabs>
     </w:pPr>
     <w:r>
+      <w:rPr>
+        <w:noProof/>
+      </w:rPr>
       <w:drawing>
         <wp:inline distT="0" distB="0" distL="0" distR="0" wp14:anchorId="401B500B" wp14:editId="71DF8EE1">
           <wp:extent cx="769626" cy="450000"/>
@@ -4468,6 +4297,9 @@
       <w:tab/>
     </w:r>
     <w:r>
+      <w:rPr>
+        <w:noProof/>
+      </w:rPr>
       <w:drawing>
         <wp:inline distT="0" distB="0" distL="0" distR="0" wp14:anchorId="458AD064" wp14:editId="79DC4362">
           <wp:extent cx="1714500" cy="507867"/>
@@ -4515,6 +4347,9 @@
       <w:t xml:space="preserve">         </w:t>
     </w:r>
     <w:r>
+      <w:rPr>
+        <w:noProof/>
+      </w:rPr>
       <w:drawing>
         <wp:inline distT="0" distB="0" distL="0" distR="0" wp14:anchorId="7FA25394" wp14:editId="15B9428A">
           <wp:extent cx="1999327" cy="579633"/>
@@ -4580,6 +4415,9 @@
       </w:tabs>
     </w:pPr>
     <w:r>
+      <w:rPr>
+        <w:noProof/>
+      </w:rPr>
       <mc:AlternateContent>
         <mc:Choice Requires="wps">
           <w:drawing>
@@ -4706,6 +4544,9 @@
       <w:spacing w:line="360" w:lineRule="auto"/>
     </w:pPr>
     <w:r>
+      <w:rPr>
+        <w:noProof/>
+      </w:rPr>
       <w:drawing>
         <wp:anchor distT="0" distB="0" distL="114300" distR="114300" simplePos="0" relativeHeight="251658238" behindDoc="1" locked="0" layoutInCell="1" allowOverlap="1" wp14:anchorId="578C4A27" wp14:editId="42C4C7FC">
           <wp:simplePos x="0" y="0"/>
@@ -4771,6 +4612,9 @@
       </w:drawing>
     </w:r>
     <w:r>
+      <w:rPr>
+        <w:noProof/>
+      </w:rPr>
       <w:drawing>
         <wp:anchor distT="0" distB="0" distL="114300" distR="114300" simplePos="0" relativeHeight="251659263" behindDoc="1" locked="0" layoutInCell="1" allowOverlap="1" wp14:anchorId="1B227339" wp14:editId="190B64DB">
           <wp:simplePos x="0" y="0"/>
@@ -4852,6 +4696,9 @@
       <w:tab/>
     </w:r>
     <w:r>
+      <w:rPr>
+        <w:noProof/>
+      </w:rPr>
       <mc:AlternateContent>
         <mc:Choice Requires="wps">
           <w:drawing>
@@ -9303,14 +9150,6 @@
     <w:abstractNumId w:val="24"/>
   </w:num>
 </w:numbering>
-</file>
-
-<file path=word/people.xml><?xml version="1.0" encoding="utf-8"?>
-<w15:people xmlns:wpc="http://schemas.microsoft.com/office/word/2010/wordprocessingCanvas" xmlns:cx="http://schemas.microsoft.com/office/drawing/2014/chartex" xmlns:cx1="http://schemas.microsoft.com/office/drawing/2015/9/8/chartex" xmlns:cx2="http://schemas.microsoft.com/office/drawing/2015/10/21/chartex" xmlns:cx3="http://schemas.microsoft.com/office/drawing/2016/5/9/chartex" xmlns:cx4="http://schemas.microsoft.com/office/drawing/2016/5/10/chartex" xmlns:cx5="http://schemas.microsoft.com/office/drawing/2016/5/11/chartex" xmlns:cx6="http://schemas.microsoft.com/office/drawing/2016/5/12/chartex" xmlns:cx7="http://schemas.microsoft.com/office/drawing/2016/5/13/chartex" xmlns:cx8="http://schemas.microsoft.com/office/drawing/2016/5/14/chartex" xmlns:mc="http://schemas.openxmlformats.org/markup-compatibility/2006" xmlns:aink="http://schemas.microsoft.com/office/drawing/2016/ink" xmlns:am3d="http://schemas.microsoft.com/office/drawing/2017/model3d" xmlns:o="urn:schemas-microsoft-com:office:office" xmlns:oel="http://schemas.microsoft.com/office/2019/extlst" xmlns:r="http://schemas.openxmlformats.org/officeDocument/2006/relationships" xmlns:m="http://schemas.openxmlformats.org/officeDocument/2006/math" xmlns:v="urn:schemas-microsoft-com:vml" xmlns:wp14="http://schemas.microsoft.com/office/word/2010/wordprocessingDrawing" xmlns:wp="http://schemas.openxmlformats.org/drawingml/2006/wordprocessingDrawing" xmlns:w10="urn:schemas-microsoft-com:office:word" xmlns:w="http://schemas.openxmlformats.org/wordprocessingml/2006/main" xmlns:w14="http://schemas.microsoft.com/office/word/2010/wordml" xmlns:w15="http://schemas.microsoft.com/office/word/2012/wordml" xmlns:w16cex="http://schemas.microsoft.com/office/word/2018/wordml/cex" xmlns:w16cid="http://schemas.microsoft.com/office/word/2016/wordml/cid" xmlns:w16="http://schemas.microsoft.com/office/word/2018/wordml" xmlns:w16sdtdh="http://schemas.microsoft.com/office/word/2020/wordml/sdtdatahash" xmlns:w16se="http://schemas.microsoft.com/office/word/2015/wordml/symex" xmlns:wpg="http://schemas.microsoft.com/office/word/2010/wordprocessingGroup" xmlns:wpi="http://schemas.microsoft.com/office/word/2010/wordprocessingInk" xmlns:wne="http://schemas.microsoft.com/office/word/2006/wordml" xmlns:wps="http://schemas.microsoft.com/office/word/2010/wordprocessingShape" mc:Ignorable="w14 w15 w16se w16cid w16 w16cex w16sdtdh wp14">
-  <w15:person w15:author="Ira Diethelm">
-    <w15:presenceInfo w15:providerId="Windows Live" w15:userId="aa756e1db070d33c"/>
-  </w15:person>
-</w15:people>
 </file>
 
 <file path=word/styles.xml><?xml version="1.0" encoding="utf-8"?>

</xml_diff>

<commit_message>
Änderungsdatum angepasst; PDF erstellt
</commit_message>
<xml_diff>
--- a/1_Einleitung/1_Einleitung_Impressum.docx
+++ b/1_Einleitung/1_Einleitung_Impressum.docx
@@ -446,27 +446,15 @@
           <w:lang w:eastAsia="en-US"/>
         </w:rPr>
       </w:pPr>
-      <w:proofErr w:type="spellStart"/>
-      <w:r>
-        <w:rPr>
-          <w:rFonts w:eastAsia="HelveticaNeueLT-Light" w:cstheme="minorHAnsi"/>
-          <w:bCs w:val="0"/>
-          <w:sz w:val="19"/>
-          <w:szCs w:val="19"/>
-          <w:lang w:eastAsia="en-US"/>
-        </w:rPr>
-        <w:t>Ruthenstr</w:t>
-      </w:r>
-      <w:proofErr w:type="spellEnd"/>
-      <w:r>
-        <w:rPr>
-          <w:rFonts w:eastAsia="HelveticaNeueLT-Light" w:cstheme="minorHAnsi"/>
-          <w:bCs w:val="0"/>
-          <w:sz w:val="19"/>
-          <w:szCs w:val="19"/>
-          <w:lang w:eastAsia="en-US"/>
-        </w:rPr>
-        <w:t>. 23</w:t>
+      <w:r>
+        <w:rPr>
+          <w:rFonts w:eastAsia="HelveticaNeueLT-Light" w:cstheme="minorHAnsi"/>
+          <w:bCs w:val="0"/>
+          <w:sz w:val="19"/>
+          <w:szCs w:val="19"/>
+          <w:lang w:eastAsia="en-US"/>
+        </w:rPr>
+        <w:t>Ruthenstr. 23</w:t>
       </w:r>
     </w:p>
     <w:p>
@@ -784,20 +772,8 @@
           <w:szCs w:val="19"/>
           <w:lang w:eastAsia="en-US"/>
         </w:rPr>
-        <w:t xml:space="preserve">Nils </w:t>
-      </w:r>
-      <w:proofErr w:type="spellStart"/>
-      <w:r>
-        <w:rPr>
-          <w:rFonts w:eastAsia="HelveticaNeueLT-Light" w:cstheme="minorHAnsi"/>
-          <w:bCs w:val="0"/>
-          <w:sz w:val="19"/>
-          <w:szCs w:val="19"/>
-          <w:lang w:eastAsia="en-US"/>
-        </w:rPr>
-        <w:t>Pancratz</w:t>
-      </w:r>
-      <w:proofErr w:type="spellEnd"/>
+        <w:t>Nils Pancratz</w:t>
+      </w:r>
     </w:p>
     <w:p>
       <w:pPr>
@@ -846,18 +822,7 @@
           <w:szCs w:val="19"/>
           <w:lang w:eastAsia="en-US"/>
         </w:rPr>
-        <w:t xml:space="preserve">Mareike </w:t>
-      </w:r>
-      <w:proofErr w:type="spellStart"/>
-      <w:r>
-        <w:rPr>
-          <w:rFonts w:eastAsia="HelveticaNeueLT-Light" w:cstheme="minorHAnsi"/>
-          <w:bCs w:val="0"/>
-          <w:sz w:val="19"/>
-          <w:szCs w:val="19"/>
-          <w:lang w:eastAsia="en-US"/>
-        </w:rPr>
-        <w:t>D</w:t>
+        <w:t>Mareike D</w:t>
       </w:r>
       <w:r>
         <w:rPr>
@@ -889,7 +854,6 @@
         </w:rPr>
         <w:t>glau</w:t>
       </w:r>
-      <w:proofErr w:type="spellEnd"/>
     </w:p>
     <w:p>
       <w:pPr>
@@ -913,20 +877,8 @@
           <w:szCs w:val="19"/>
           <w:lang w:eastAsia="en-US"/>
         </w:rPr>
-        <w:t xml:space="preserve">Annette </w:t>
-      </w:r>
-      <w:proofErr w:type="spellStart"/>
-      <w:r>
-        <w:rPr>
-          <w:rFonts w:eastAsia="HelveticaNeueLT-Light" w:cstheme="minorHAnsi"/>
-          <w:bCs w:val="0"/>
-          <w:sz w:val="19"/>
-          <w:szCs w:val="19"/>
-          <w:lang w:eastAsia="en-US"/>
-        </w:rPr>
-        <w:t>Diruf</w:t>
-      </w:r>
-      <w:proofErr w:type="spellEnd"/>
+        <w:t>Annette Diruf</w:t>
+      </w:r>
     </w:p>
     <w:p>
       <w:pPr>
@@ -950,38 +902,15 @@
           <w:docGrid w:linePitch="360"/>
         </w:sectPr>
       </w:pPr>
-      <w:proofErr w:type="spellStart"/>
-      <w:r>
-        <w:rPr>
-          <w:rFonts w:eastAsia="HelveticaNeueLT-Light" w:cstheme="minorHAnsi"/>
-          <w:bCs w:val="0"/>
-          <w:sz w:val="19"/>
-          <w:szCs w:val="19"/>
-          <w:lang w:eastAsia="en-US"/>
-        </w:rPr>
-        <w:t>Estherk</w:t>
-      </w:r>
-      <w:proofErr w:type="spellEnd"/>
-      <w:r>
-        <w:rPr>
-          <w:rFonts w:eastAsia="HelveticaNeueLT-Light" w:cstheme="minorHAnsi"/>
-          <w:bCs w:val="0"/>
-          <w:sz w:val="19"/>
-          <w:szCs w:val="19"/>
-          <w:lang w:eastAsia="en-US"/>
-        </w:rPr>
-        <w:t xml:space="preserve"> </w:t>
-      </w:r>
-      <w:proofErr w:type="spellStart"/>
-      <w:r>
-        <w:rPr>
-          <w:rFonts w:eastAsia="HelveticaNeueLT-Light" w:cstheme="minorHAnsi"/>
-          <w:bCs w:val="0"/>
-          <w:sz w:val="19"/>
-          <w:szCs w:val="19"/>
-          <w:lang w:eastAsia="en-US"/>
-        </w:rPr>
-        <w:t>Nab</w:t>
+      <w:r>
+        <w:rPr>
+          <w:rFonts w:eastAsia="HelveticaNeueLT-Light" w:cstheme="minorHAnsi"/>
+          <w:bCs w:val="0"/>
+          <w:sz w:val="19"/>
+          <w:szCs w:val="19"/>
+          <w:lang w:eastAsia="en-US"/>
+        </w:rPr>
+        <w:t>Estherk Nab</w:t>
       </w:r>
       <w:r>
         <w:rPr>
@@ -993,7 +922,6 @@
         </w:rPr>
         <w:t>o</w:t>
       </w:r>
-      <w:proofErr w:type="spellEnd"/>
     </w:p>
     <w:p>
       <w:pPr>
@@ -1163,29 +1091,7 @@
           <w:szCs w:val="19"/>
           <w:lang w:eastAsia="en-US"/>
         </w:rPr>
-        <w:t xml:space="preserve">Leitung: Dr. Franziska </w:t>
-      </w:r>
-      <w:proofErr w:type="spellStart"/>
-      <w:r>
-        <w:rPr>
-          <w:rFonts w:eastAsia="HelveticaNeueLT-Light" w:cstheme="minorHAnsi"/>
-          <w:bCs w:val="0"/>
-          <w:sz w:val="19"/>
-          <w:szCs w:val="19"/>
-          <w:lang w:eastAsia="en-US"/>
-        </w:rPr>
-        <w:t>Hutzler</w:t>
-      </w:r>
-      <w:proofErr w:type="spellEnd"/>
-      <w:r>
-        <w:rPr>
-          <w:rFonts w:eastAsia="HelveticaNeueLT-Light" w:cstheme="minorHAnsi"/>
-          <w:bCs w:val="0"/>
-          <w:sz w:val="19"/>
-          <w:szCs w:val="19"/>
-          <w:lang w:eastAsia="en-US"/>
-        </w:rPr>
-        <w:t xml:space="preserve"> (Wissensfabrik)</w:t>
+        <w:t>Leitung: Dr. Franziska Hutzler (Wissensfabrik)</w:t>
       </w:r>
     </w:p>
     <w:p>
@@ -1235,29 +1141,7 @@
           <w:szCs w:val="19"/>
           <w:lang w:eastAsia="en-US"/>
         </w:rPr>
-        <w:t xml:space="preserve">Siegfried </w:t>
-      </w:r>
-      <w:proofErr w:type="spellStart"/>
-      <w:r>
-        <w:rPr>
-          <w:rFonts w:eastAsia="HelveticaNeueLT-Light" w:cstheme="minorHAnsi"/>
-          <w:bCs w:val="0"/>
-          <w:sz w:val="19"/>
-          <w:szCs w:val="19"/>
-          <w:lang w:eastAsia="en-US"/>
-        </w:rPr>
-        <w:t>Czock</w:t>
-      </w:r>
-      <w:proofErr w:type="spellEnd"/>
-      <w:r>
-        <w:rPr>
-          <w:rFonts w:eastAsia="HelveticaNeueLT-Light" w:cstheme="minorHAnsi"/>
-          <w:bCs w:val="0"/>
-          <w:sz w:val="19"/>
-          <w:szCs w:val="19"/>
-          <w:lang w:eastAsia="en-US"/>
-        </w:rPr>
-        <w:t xml:space="preserve"> (Bosch)</w:t>
+        <w:t>Siegfried Czock (Bosch)</w:t>
       </w:r>
     </w:p>
     <w:p>
@@ -1282,29 +1166,7 @@
           <w:szCs w:val="19"/>
           <w:lang w:eastAsia="en-US"/>
         </w:rPr>
-        <w:t xml:space="preserve">Michael </w:t>
-      </w:r>
-      <w:proofErr w:type="spellStart"/>
-      <w:r>
-        <w:rPr>
-          <w:rFonts w:eastAsia="HelveticaNeueLT-Light" w:cstheme="minorHAnsi"/>
-          <w:bCs w:val="0"/>
-          <w:sz w:val="19"/>
-          <w:szCs w:val="19"/>
-          <w:lang w:eastAsia="en-US"/>
-        </w:rPr>
-        <w:t>Detmer</w:t>
-      </w:r>
-      <w:proofErr w:type="spellEnd"/>
-      <w:r>
-        <w:rPr>
-          <w:rFonts w:eastAsia="HelveticaNeueLT-Light" w:cstheme="minorHAnsi"/>
-          <w:bCs w:val="0"/>
-          <w:sz w:val="19"/>
-          <w:szCs w:val="19"/>
-          <w:lang w:eastAsia="en-US"/>
-        </w:rPr>
-        <w:t xml:space="preserve"> (Wissensfabrik)</w:t>
+        <w:t>Michael Detmer (Wissensfabrik)</w:t>
       </w:r>
     </w:p>
     <w:p>
@@ -1429,51 +1291,7 @@
           <w:szCs w:val="19"/>
           <w:lang w:eastAsia="en-US"/>
         </w:rPr>
-        <w:t xml:space="preserve">Reinhard </w:t>
-      </w:r>
-      <w:proofErr w:type="spellStart"/>
-      <w:r>
-        <w:rPr>
-          <w:rFonts w:eastAsia="HelveticaNeueLT-Light" w:cstheme="minorHAnsi"/>
-          <w:bCs w:val="0"/>
-          <w:sz w:val="19"/>
-          <w:szCs w:val="19"/>
-          <w:lang w:eastAsia="en-US"/>
-        </w:rPr>
-        <w:t>Pittschellis</w:t>
-      </w:r>
-      <w:proofErr w:type="spellEnd"/>
-      <w:r>
-        <w:rPr>
-          <w:rFonts w:eastAsia="HelveticaNeueLT-Light" w:cstheme="minorHAnsi"/>
-          <w:bCs w:val="0"/>
-          <w:sz w:val="19"/>
-          <w:szCs w:val="19"/>
-          <w:lang w:eastAsia="en-US"/>
-        </w:rPr>
-        <w:t xml:space="preserve"> (Festo </w:t>
-      </w:r>
-      <w:proofErr w:type="spellStart"/>
-      <w:r>
-        <w:rPr>
-          <w:rFonts w:eastAsia="HelveticaNeueLT-Light" w:cstheme="minorHAnsi"/>
-          <w:bCs w:val="0"/>
-          <w:sz w:val="19"/>
-          <w:szCs w:val="19"/>
-          <w:lang w:eastAsia="en-US"/>
-        </w:rPr>
-        <w:t>Didactic</w:t>
-      </w:r>
-      <w:proofErr w:type="spellEnd"/>
-      <w:r>
-        <w:rPr>
-          <w:rFonts w:eastAsia="HelveticaNeueLT-Light" w:cstheme="minorHAnsi"/>
-          <w:bCs w:val="0"/>
-          <w:sz w:val="19"/>
-          <w:szCs w:val="19"/>
-          <w:lang w:eastAsia="en-US"/>
-        </w:rPr>
-        <w:t>)</w:t>
+        <w:t>Reinhard Pittschellis (Festo Didactic)</w:t>
       </w:r>
     </w:p>
     <w:p>
@@ -1523,29 +1341,7 @@
           <w:szCs w:val="19"/>
           <w:lang w:eastAsia="en-US"/>
         </w:rPr>
-        <w:t xml:space="preserve">Ingmar </w:t>
-      </w:r>
-      <w:proofErr w:type="spellStart"/>
-      <w:r>
-        <w:rPr>
-          <w:rFonts w:eastAsia="HelveticaNeueLT-Light" w:cstheme="minorHAnsi"/>
-          <w:bCs w:val="0"/>
-          <w:sz w:val="19"/>
-          <w:szCs w:val="19"/>
-          <w:lang w:eastAsia="en-US"/>
-        </w:rPr>
-        <w:t>Sassmann</w:t>
-      </w:r>
-      <w:proofErr w:type="spellEnd"/>
-      <w:r>
-        <w:rPr>
-          <w:rFonts w:eastAsia="HelveticaNeueLT-Light" w:cstheme="minorHAnsi"/>
-          <w:bCs w:val="0"/>
-          <w:sz w:val="19"/>
-          <w:szCs w:val="19"/>
-          <w:lang w:eastAsia="en-US"/>
-        </w:rPr>
-        <w:t xml:space="preserve"> (BASF) </w:t>
+        <w:t xml:space="preserve">Ingmar Sassmann (BASF) </w:t>
       </w:r>
     </w:p>
     <w:p>
@@ -1737,29 +1533,7 @@
           <w:szCs w:val="19"/>
           <w:lang w:eastAsia="en-US"/>
         </w:rPr>
-        <w:t xml:space="preserve">Nadine Bergner (RWTH Aachen - Schülerlabor </w:t>
-      </w:r>
-      <w:proofErr w:type="spellStart"/>
-      <w:r>
-        <w:rPr>
-          <w:rFonts w:eastAsia="HelveticaNeueLT-Light" w:cstheme="minorHAnsi"/>
-          <w:bCs w:val="0"/>
-          <w:sz w:val="19"/>
-          <w:szCs w:val="19"/>
-          <w:lang w:eastAsia="en-US"/>
-        </w:rPr>
-        <w:t>Infosphere</w:t>
-      </w:r>
-      <w:proofErr w:type="spellEnd"/>
-      <w:r>
-        <w:rPr>
-          <w:rFonts w:eastAsia="HelveticaNeueLT-Light" w:cstheme="minorHAnsi"/>
-          <w:bCs w:val="0"/>
-          <w:sz w:val="19"/>
-          <w:szCs w:val="19"/>
-          <w:lang w:eastAsia="en-US"/>
-        </w:rPr>
-        <w:t>)</w:t>
+        <w:t>Nadine Bergner (RWTH Aachen - Schülerlabor Infosphere)</w:t>
       </w:r>
     </w:p>
     <w:p>
@@ -1784,29 +1558,7 @@
           <w:szCs w:val="20"/>
           <w:lang w:eastAsia="en-US"/>
         </w:rPr>
-        <w:t xml:space="preserve">Eric </w:t>
-      </w:r>
-      <w:proofErr w:type="spellStart"/>
-      <w:r>
-        <w:rPr>
-          <w:rFonts w:eastAsia="HelveticaNeueLT-Light" w:cstheme="minorHAnsi"/>
-          <w:bCs w:val="0"/>
-          <w:sz w:val="20"/>
-          <w:szCs w:val="20"/>
-          <w:lang w:eastAsia="en-US"/>
-        </w:rPr>
-        <w:t>Böhmfeld</w:t>
-      </w:r>
-      <w:proofErr w:type="spellEnd"/>
-      <w:r>
-        <w:rPr>
-          <w:rFonts w:eastAsia="HelveticaNeueLT-Light" w:cstheme="minorHAnsi"/>
-          <w:bCs w:val="0"/>
-          <w:sz w:val="20"/>
-          <w:szCs w:val="20"/>
-          <w:lang w:eastAsia="en-US"/>
-        </w:rPr>
-        <w:t xml:space="preserve"> (Dräger)</w:t>
+        <w:t>Eric Böhmfeld (Dräger)</w:t>
       </w:r>
     </w:p>
     <w:p>
@@ -1941,29 +1693,7 @@
           <w:szCs w:val="19"/>
           <w:lang w:eastAsia="en-US"/>
         </w:rPr>
-        <w:t xml:space="preserve">Martin Kempa (Gesamtschule </w:t>
-      </w:r>
-      <w:proofErr w:type="spellStart"/>
-      <w:r>
-        <w:rPr>
-          <w:rFonts w:eastAsia="HelveticaNeueLT-Light" w:cstheme="minorHAnsi"/>
-          <w:bCs w:val="0"/>
-          <w:sz w:val="19"/>
-          <w:szCs w:val="19"/>
-          <w:lang w:eastAsia="en-US"/>
-        </w:rPr>
-        <w:t>Melsungen</w:t>
-      </w:r>
-      <w:proofErr w:type="spellEnd"/>
-      <w:r>
-        <w:rPr>
-          <w:rFonts w:eastAsia="HelveticaNeueLT-Light" w:cstheme="minorHAnsi"/>
-          <w:bCs w:val="0"/>
-          <w:sz w:val="19"/>
-          <w:szCs w:val="19"/>
-          <w:lang w:eastAsia="en-US"/>
-        </w:rPr>
-        <w:t>)</w:t>
+        <w:t>Martin Kempa (Gesamtschule Melsungen)</w:t>
       </w:r>
     </w:p>
     <w:p>
@@ -1988,29 +1718,7 @@
           <w:szCs w:val="19"/>
           <w:lang w:eastAsia="en-US"/>
         </w:rPr>
-        <w:t xml:space="preserve">Markus </w:t>
-      </w:r>
-      <w:proofErr w:type="spellStart"/>
-      <w:r>
-        <w:rPr>
-          <w:rFonts w:eastAsia="HelveticaNeueLT-Light" w:cstheme="minorHAnsi"/>
-          <w:bCs w:val="0"/>
-          <w:sz w:val="19"/>
-          <w:szCs w:val="19"/>
-          <w:lang w:eastAsia="en-US"/>
-        </w:rPr>
-        <w:t>Knak</w:t>
-      </w:r>
-      <w:proofErr w:type="spellEnd"/>
-      <w:r>
-        <w:rPr>
-          <w:rFonts w:eastAsia="HelveticaNeueLT-Light" w:cstheme="minorHAnsi"/>
-          <w:bCs w:val="0"/>
-          <w:sz w:val="19"/>
-          <w:szCs w:val="19"/>
-          <w:lang w:eastAsia="en-US"/>
-        </w:rPr>
-        <w:t xml:space="preserve"> (Graf-Anton-Günther Gymnasium Oldenburg)</w:t>
+        <w:t>Markus Knak (Graf-Anton-Günther Gymnasium Oldenburg)</w:t>
       </w:r>
     </w:p>
     <w:p>
@@ -2085,29 +1793,7 @@
           <w:szCs w:val="19"/>
           <w:lang w:eastAsia="en-US"/>
         </w:rPr>
-        <w:t xml:space="preserve">Hannes </w:t>
-      </w:r>
-      <w:proofErr w:type="spellStart"/>
-      <w:r>
-        <w:rPr>
-          <w:rFonts w:eastAsia="HelveticaNeueLT-Light" w:cstheme="minorHAnsi"/>
-          <w:bCs w:val="0"/>
-          <w:sz w:val="19"/>
-          <w:szCs w:val="19"/>
-          <w:lang w:eastAsia="en-US"/>
-        </w:rPr>
-        <w:t>Koderisch</w:t>
-      </w:r>
-      <w:proofErr w:type="spellEnd"/>
-      <w:r>
-        <w:rPr>
-          <w:rFonts w:eastAsia="HelveticaNeueLT-Light" w:cstheme="minorHAnsi"/>
-          <w:bCs w:val="0"/>
-          <w:sz w:val="19"/>
-          <w:szCs w:val="19"/>
-          <w:lang w:eastAsia="en-US"/>
-        </w:rPr>
-        <w:t xml:space="preserve"> (Privatgymnasium Schwetzingen)</w:t>
+        <w:t>Hannes Koderisch (Privatgymnasium Schwetzingen)</w:t>
       </w:r>
     </w:p>
     <w:p>
@@ -2132,29 +1818,7 @@
           <w:szCs w:val="19"/>
           <w:lang w:eastAsia="en-US"/>
         </w:rPr>
-        <w:t xml:space="preserve">Harald </w:t>
-      </w:r>
-      <w:proofErr w:type="spellStart"/>
-      <w:r>
-        <w:rPr>
-          <w:rFonts w:eastAsia="HelveticaNeueLT-Light" w:cstheme="minorHAnsi"/>
-          <w:bCs w:val="0"/>
-          <w:sz w:val="19"/>
-          <w:szCs w:val="19"/>
-          <w:lang w:eastAsia="en-US"/>
-        </w:rPr>
-        <w:t>Rothkirch</w:t>
-      </w:r>
-      <w:proofErr w:type="spellEnd"/>
-      <w:r>
-        <w:rPr>
-          <w:rFonts w:eastAsia="HelveticaNeueLT-Light" w:cstheme="minorHAnsi"/>
-          <w:bCs w:val="0"/>
-          <w:sz w:val="19"/>
-          <w:szCs w:val="19"/>
-          <w:lang w:eastAsia="en-US"/>
-        </w:rPr>
-        <w:t xml:space="preserve"> (Gymnasium Neue Oberschule, Braunschweig)</w:t>
+        <w:t>Harald Rothkirch (Gymnasium Neue Oberschule, Braunschweig)</w:t>
       </w:r>
     </w:p>
     <w:p>
@@ -2204,29 +1868,7 @@
           <w:szCs w:val="19"/>
           <w:lang w:eastAsia="en-US"/>
         </w:rPr>
-        <w:t xml:space="preserve">Gerburg </w:t>
-      </w:r>
-      <w:proofErr w:type="spellStart"/>
-      <w:r>
-        <w:rPr>
-          <w:rFonts w:eastAsia="HelveticaNeueLT-Light" w:cstheme="minorHAnsi"/>
-          <w:bCs w:val="0"/>
-          <w:sz w:val="19"/>
-          <w:szCs w:val="19"/>
-          <w:lang w:eastAsia="en-US"/>
-        </w:rPr>
-        <w:t>Lubor</w:t>
-      </w:r>
-      <w:proofErr w:type="spellEnd"/>
-      <w:r>
-        <w:rPr>
-          <w:rFonts w:eastAsia="HelveticaNeueLT-Light" w:cstheme="minorHAnsi"/>
-          <w:bCs w:val="0"/>
-          <w:sz w:val="19"/>
-          <w:szCs w:val="19"/>
-          <w:lang w:eastAsia="en-US"/>
-        </w:rPr>
-        <w:t xml:space="preserve"> (Softwarekontor)</w:t>
+        <w:t>Gerburg Lubor (Softwarekontor)</w:t>
       </w:r>
     </w:p>
     <w:p>
@@ -2351,29 +1993,7 @@
           <w:szCs w:val="19"/>
           <w:lang w:eastAsia="en-US"/>
         </w:rPr>
-        <w:t xml:space="preserve">Tobias </w:t>
-      </w:r>
-      <w:proofErr w:type="spellStart"/>
-      <w:r>
-        <w:rPr>
-          <w:rFonts w:eastAsia="HelveticaNeueLT-Light" w:cstheme="minorHAnsi"/>
-          <w:bCs w:val="0"/>
-          <w:sz w:val="19"/>
-          <w:szCs w:val="19"/>
-          <w:lang w:eastAsia="en-US"/>
-        </w:rPr>
-        <w:t>Stuckenberg</w:t>
-      </w:r>
-      <w:proofErr w:type="spellEnd"/>
-      <w:r>
-        <w:rPr>
-          <w:rFonts w:eastAsia="HelveticaNeueLT-Light" w:cstheme="minorHAnsi"/>
-          <w:bCs w:val="0"/>
-          <w:sz w:val="19"/>
-          <w:szCs w:val="19"/>
-          <w:lang w:eastAsia="en-US"/>
-        </w:rPr>
-        <w:t xml:space="preserve"> (Paulusschule Oldenburg)</w:t>
+        <w:t>Tobias Stuckenberg (Paulusschule Oldenburg)</w:t>
       </w:r>
     </w:p>
     <w:p>
@@ -2478,17 +2098,8 @@
           <w:sz w:val="20"/>
           <w:szCs w:val="20"/>
         </w:rPr>
-        <w:t xml:space="preserve">Benjamin </w:t>
-      </w:r>
-      <w:proofErr w:type="spellStart"/>
-      <w:r>
-        <w:rPr>
-          <w:sz w:val="20"/>
-          <w:szCs w:val="20"/>
-        </w:rPr>
-        <w:t>Piétza</w:t>
-      </w:r>
-      <w:proofErr w:type="spellEnd"/>
+        <w:t>Benjamin Piétza</w:t>
+      </w:r>
       <w:r>
         <w:rPr>
           <w:sz w:val="20"/>
@@ -2800,21 +2411,7 @@
           <w:sz w:val="19"/>
           <w:szCs w:val="19"/>
         </w:rPr>
-        <w:t xml:space="preserve"> </w:t>
-      </w:r>
-      <w:r>
-        <w:rPr>
-          <w:sz w:val="19"/>
-          <w:szCs w:val="19"/>
-        </w:rPr>
-        <w:t xml:space="preserve">gestattet, auch wenn dafür Gebühren erhoben </w:t>
-      </w:r>
-      <w:r>
-        <w:rPr>
-          <w:sz w:val="19"/>
-          <w:szCs w:val="19"/>
-        </w:rPr>
-        <w:t>werden, solange die Materialien</w:t>
+        <w:t xml:space="preserve"> gestattet, auch wenn dafür Gebühren erhoben werden, solange die Materialien</w:t>
       </w:r>
       <w:r>
         <w:rPr>
@@ -3120,20 +2717,8 @@
           <w:szCs w:val="19"/>
           <w:lang w:val="en-US" w:eastAsia="en-US"/>
         </w:rPr>
-        <w:t xml:space="preserve"> Kellner, Animation / Illustration / Graphic Recording, studio </w:t>
-      </w:r>
-      <w:proofErr w:type="spellStart"/>
-      <w:r>
-        <w:rPr>
-          <w:rFonts w:eastAsia="HelveticaNeueLT-Light" w:cstheme="minorHAnsi"/>
-          <w:bCs w:val="0"/>
-          <w:sz w:val="19"/>
-          <w:szCs w:val="19"/>
-          <w:lang w:val="en-US" w:eastAsia="en-US"/>
-        </w:rPr>
-        <w:t>animanova</w:t>
-      </w:r>
-      <w:proofErr w:type="spellEnd"/>
+        <w:t xml:space="preserve"> Kellner, Animation / Illustration / Graphic Recording, studio animanova</w:t>
+      </w:r>
     </w:p>
     <w:p>
       <w:pPr>
@@ -3252,13 +2837,8 @@
           <w:r>
             <w:br/>
           </w:r>
-          <w:proofErr w:type="spellStart"/>
           <w:r>
-            <w:t>Codes</w:t>
-          </w:r>
-          <w:proofErr w:type="spellEnd"/>
-          <w:r>
-            <w:t xml:space="preserve"> im Supermarkt und Unternehmen</w:t>
+            <w:t>Codes im Supermarkt und Unternehmen</w:t>
           </w:r>
         </w:p>
         <w:p>
@@ -3285,21 +2865,8 @@
             </w:rPr>
             <w:br/>
           </w:r>
-          <w:proofErr w:type="spellStart"/>
           <w:r>
-            <w:t>3D-Druck</w:t>
-          </w:r>
-          <w:proofErr w:type="spellEnd"/>
-          <w:r>
-            <w:t xml:space="preserve">, Modellierung und </w:t>
-          </w:r>
-          <w:proofErr w:type="spellStart"/>
-          <w:r>
-            <w:t>Augmented</w:t>
-          </w:r>
-          <w:proofErr w:type="spellEnd"/>
-          <w:r>
-            <w:t>/Virtual Reality</w:t>
+            <w:t>3D-Druck, Modellierung und Augmented/Virtual Reality</w:t>
           </w:r>
         </w:p>
         <w:p>
@@ -3326,13 +2893,8 @@
           <w:r>
             <w:br/>
           </w:r>
-          <w:proofErr w:type="spellStart"/>
           <w:r>
-            <w:t>MocoMoco</w:t>
-          </w:r>
-          <w:proofErr w:type="spellEnd"/>
-          <w:r>
-            <w:t xml:space="preserve"> – Mein besonderer Anschluss</w:t>
+            <w:t>MocoMoco – Mein besonderer Anschluss</w:t>
           </w:r>
           <w:r>
             <w:t xml:space="preserve"> </w:t>
@@ -3348,13 +2910,8 @@
           <w:r>
             <w:br/>
           </w:r>
-          <w:proofErr w:type="spellStart"/>
           <w:r>
-            <w:t>App</w:t>
-          </w:r>
-          <w:proofErr w:type="spellEnd"/>
-          <w:r>
-            <w:t xml:space="preserve"> Inventor</w:t>
+            <w:t>App Inventor</w:t>
           </w:r>
           <w:r>
             <w:t xml:space="preserve"> </w:t>
@@ -3453,14 +3010,7 @@
           </w:r>
           <w:r>
             <w:br/>
-          </w:r>
-          <w:proofErr w:type="spellStart"/>
-          <w:r>
-            <w:t>Kryptologie</w:t>
-          </w:r>
-          <w:proofErr w:type="spellEnd"/>
-          <w:r>
-            <w:t xml:space="preserve"> </w:t>
+            <w:t xml:space="preserve">Kryptologie </w:t>
           </w:r>
         </w:p>
         <w:p>
@@ -3635,25 +3185,7 @@
               <w:sz w:val="21"/>
               <w:szCs w:val="21"/>
             </w:rPr>
-            <w:t xml:space="preserve">BB8 </w:t>
-          </w:r>
-          <w:proofErr w:type="gramStart"/>
-          <w:r>
-            <w:rPr>
-              <w:rFonts w:ascii="Helvetica 45" w:hAnsi="Helvetica 45"/>
-              <w:sz w:val="21"/>
-              <w:szCs w:val="21"/>
-            </w:rPr>
-            <w:t>selber</w:t>
-          </w:r>
-          <w:proofErr w:type="gramEnd"/>
-          <w:r>
-            <w:rPr>
-              <w:rFonts w:ascii="Helvetica 45" w:hAnsi="Helvetica 45"/>
-              <w:sz w:val="21"/>
-              <w:szCs w:val="21"/>
-            </w:rPr>
-            <w:t xml:space="preserve"> bauen</w:t>
+            <w:t>BB8 selber bauen</w:t>
           </w:r>
         </w:p>
         <w:p>
@@ -3752,17 +3284,8 @@
           <w:b/>
           <w:lang w:val="en-US"/>
         </w:rPr>
-        <w:t xml:space="preserve">Modul M2 - </w:t>
-      </w:r>
-      <w:proofErr w:type="spellStart"/>
-      <w:r>
-        <w:rPr>
-          <w:b/>
-          <w:lang w:val="en-US"/>
-        </w:rPr>
-        <w:t>Projektmethode</w:t>
-      </w:r>
-      <w:proofErr w:type="spellEnd"/>
+        <w:t>Modul M2 - Projektmethode</w:t>
+      </w:r>
     </w:p>
     <w:sectPr>
       <w:type w:val="continuous"/>
@@ -4154,7 +3677,19 @@
       <w:rPr>
         <w:sz w:val="18"/>
       </w:rPr>
-      <w:t>Impressum – zuletzt geändert: 27.12.2022</w:t>
+      <w:t>Impressum – zuletzt geändert: 2</w:t>
+    </w:r>
+    <w:r>
+      <w:rPr>
+        <w:sz w:val="18"/>
+      </w:rPr>
+      <w:t>8</w:t>
+    </w:r>
+    <w:r>
+      <w:rPr>
+        <w:sz w:val="18"/>
+      </w:rPr>
+      <w:t>.12.2022</w:t>
     </w:r>
   </w:p>
 </w:ftr>

</xml_diff>

<commit_message>
Gegendert, Fußzeile mittig ausgerichtet, kleine Rechtschreibfehler korrigiert, noch zu klären: Genderhinweis bei Urheberrechten (siehe Kommentar)
</commit_message>
<xml_diff>
--- a/1_Einleitung/1_Einleitung_Impressum.docx
+++ b/1_Einleitung/1_Einleitung_Impressum.docx
@@ -960,7 +960,109 @@
           <w:szCs w:val="19"/>
           <w:lang w:eastAsia="en-US"/>
         </w:rPr>
-        <w:t xml:space="preserve">Für inhaltliche Anregungen danken wir dem Arbeitskreis Bildung der Wissensfabrik – Unternehmen für Deutschland e.V. im speziellen der Projektgruppe sowie allen Lehrkräften und Unternehmensvertretern, die </w:t>
+        <w:t xml:space="preserve">Für inhaltliche Anregungen danken wir dem Arbeitskreis Bildung der Wissensfabrik – Unternehmen für Deutschland e.V. im </w:t>
+      </w:r>
+      <w:del w:id="4" w:author="Malambré, Julia | Wissensfabrik" w:date="2022-12-28T16:55:00Z">
+        <w:r>
+          <w:rPr>
+            <w:rFonts w:eastAsia="HelveticaNeueLT-Light" w:cstheme="minorHAnsi"/>
+            <w:bCs w:val="0"/>
+            <w:sz w:val="19"/>
+            <w:szCs w:val="19"/>
+            <w:lang w:eastAsia="en-US"/>
+          </w:rPr>
+          <w:delText>s</w:delText>
+        </w:r>
+      </w:del>
+      <w:ins w:id="5" w:author="Malambré, Julia | Wissensfabrik" w:date="2022-12-28T16:55:00Z">
+        <w:r>
+          <w:rPr>
+            <w:rFonts w:eastAsia="HelveticaNeueLT-Light" w:cstheme="minorHAnsi"/>
+            <w:bCs w:val="0"/>
+            <w:sz w:val="19"/>
+            <w:szCs w:val="19"/>
+            <w:lang w:eastAsia="en-US"/>
+          </w:rPr>
+          <w:t>S</w:t>
+        </w:r>
+      </w:ins>
+      <w:r>
+        <w:rPr>
+          <w:rFonts w:eastAsia="HelveticaNeueLT-Light" w:cstheme="minorHAnsi"/>
+          <w:bCs w:val="0"/>
+          <w:sz w:val="19"/>
+          <w:szCs w:val="19"/>
+          <w:lang w:eastAsia="en-US"/>
+        </w:rPr>
+        <w:t>peziellen der Projektgruppe sowie allen Lehrkräften und Unternehmens</w:t>
+      </w:r>
+      <w:ins w:id="6" w:author="Malambré, Julia | Wissensfabrik" w:date="2022-12-28T16:57:00Z">
+        <w:r>
+          <w:rPr>
+            <w:rFonts w:eastAsia="HelveticaNeueLT-Light" w:cstheme="minorHAnsi"/>
+            <w:bCs w:val="0"/>
+            <w:sz w:val="19"/>
+            <w:szCs w:val="19"/>
+            <w:lang w:eastAsia="en-US"/>
+          </w:rPr>
+          <w:t>-</w:t>
+        </w:r>
+      </w:ins>
+      <w:r>
+        <w:rPr>
+          <w:rFonts w:eastAsia="HelveticaNeueLT-Light" w:cstheme="minorHAnsi"/>
+          <w:bCs w:val="0"/>
+          <w:sz w:val="19"/>
+          <w:szCs w:val="19"/>
+          <w:lang w:eastAsia="en-US"/>
+        </w:rPr>
+        <w:t>vertreter</w:t>
+      </w:r>
+      <w:ins w:id="7" w:author="Malambré, Julia | Wissensfabrik" w:date="2022-12-28T16:55:00Z">
+        <w:r>
+          <w:rPr>
+            <w:rFonts w:eastAsia="HelveticaNeueLT-Light" w:cstheme="minorHAnsi"/>
+            <w:bCs w:val="0"/>
+            <w:sz w:val="19"/>
+            <w:szCs w:val="19"/>
+            <w:lang w:eastAsia="en-US"/>
+          </w:rPr>
+          <w:t>*innen</w:t>
+        </w:r>
+      </w:ins>
+      <w:del w:id="8" w:author="Malambré, Julia | Wissensfabrik" w:date="2022-12-28T16:55:00Z">
+        <w:r>
+          <w:rPr>
+            <w:rFonts w:eastAsia="HelveticaNeueLT-Light" w:cstheme="minorHAnsi"/>
+            <w:bCs w:val="0"/>
+            <w:sz w:val="19"/>
+            <w:szCs w:val="19"/>
+            <w:lang w:eastAsia="en-US"/>
+          </w:rPr>
+          <w:delText>n,</w:delText>
+        </w:r>
+      </w:del>
+      <w:ins w:id="9" w:author="Malambré, Julia | Wissensfabrik" w:date="2022-12-28T16:55:00Z">
+        <w:r>
+          <w:rPr>
+            <w:rFonts w:eastAsia="HelveticaNeueLT-Light" w:cstheme="minorHAnsi"/>
+            <w:bCs w:val="0"/>
+            <w:sz w:val="19"/>
+            <w:szCs w:val="19"/>
+            <w:lang w:eastAsia="en-US"/>
+          </w:rPr>
+          <w:t>,</w:t>
+        </w:r>
+      </w:ins>
+      <w:r>
+        <w:rPr>
+          <w:rFonts w:eastAsia="HelveticaNeueLT-Light" w:cstheme="minorHAnsi"/>
+          <w:bCs w:val="0"/>
+          <w:sz w:val="19"/>
+          <w:szCs w:val="19"/>
+          <w:lang w:eastAsia="en-US"/>
+        </w:rPr>
+        <w:t xml:space="preserve"> die </w:t>
       </w:r>
       <w:r>
         <w:rPr>
@@ -2336,12 +2438,27 @@
       </w:pPr>
       <w:r>
         <w:rPr>
+          <w:sz w:val="19"/>
+          <w:szCs w:val="19"/>
+          <w:rPrChange w:id="10" w:author="Malambré, Julia | Wissensfabrik" w:date="2022-12-28T16:35:00Z">
+            <w:rPr>
+              <w:b/>
+              <w:bCs w:val="0"/>
+              <w:sz w:val="19"/>
+              <w:szCs w:val="19"/>
+            </w:rPr>
+          </w:rPrChange>
+        </w:rPr>
+        <w:t>Darüber hinaus ist</w:t>
+      </w:r>
+      <w:r>
+        <w:rPr>
           <w:b/>
           <w:bCs w:val="0"/>
           <w:sz w:val="19"/>
           <w:szCs w:val="19"/>
         </w:rPr>
-        <w:t xml:space="preserve">Darüber hinaus ist </w:t>
+        <w:t xml:space="preserve"> </w:t>
       </w:r>
       <w:r>
         <w:rPr>
@@ -2371,12 +2488,21 @@
         </w:rPr>
         <w:t xml:space="preserve">Nutzung </w:t>
       </w:r>
-      <w:r>
-        <w:rPr>
-          <w:sz w:val="19"/>
-          <w:szCs w:val="19"/>
-        </w:rPr>
-        <w:t xml:space="preserve">auch an Privatschulen und </w:t>
+      <w:del w:id="11" w:author="Malambré, Julia | Wissensfabrik" w:date="2022-12-28T16:35:00Z">
+        <w:r>
+          <w:rPr>
+            <w:sz w:val="19"/>
+            <w:szCs w:val="19"/>
+          </w:rPr>
+          <w:delText xml:space="preserve">auch </w:delText>
+        </w:r>
+      </w:del>
+      <w:r>
+        <w:rPr>
+          <w:sz w:val="19"/>
+          <w:szCs w:val="19"/>
+        </w:rPr>
+        <w:t xml:space="preserve">an Privatschulen und </w:t>
       </w:r>
       <w:r>
         <w:rPr>
@@ -2411,7 +2537,32 @@
           <w:sz w:val="19"/>
           <w:szCs w:val="19"/>
         </w:rPr>
-        <w:t xml:space="preserve"> gestattet, auch wenn dafür Gebühren erhoben werden, solange die Materialien</w:t>
+        <w:t xml:space="preserve"> gestattet</w:t>
+      </w:r>
+      <w:ins w:id="12" w:author="Malambré, Julia | Wissensfabrik" w:date="2022-12-28T16:35:00Z">
+        <w:r>
+          <w:rPr>
+            <w:sz w:val="19"/>
+            <w:szCs w:val="19"/>
+          </w:rPr>
+          <w:t xml:space="preserve"> </w:t>
+        </w:r>
+      </w:ins>
+      <w:del w:id="13" w:author="Malambré, Julia | Wissensfabrik" w:date="2022-12-28T16:35:00Z">
+        <w:r>
+          <w:rPr>
+            <w:sz w:val="19"/>
+            <w:szCs w:val="19"/>
+          </w:rPr>
+          <w:delText xml:space="preserve">, </w:delText>
+        </w:r>
+      </w:del>
+      <w:r>
+        <w:rPr>
+          <w:sz w:val="19"/>
+          <w:szCs w:val="19"/>
+        </w:rPr>
+        <w:t>auch wenn dafür Gebühren erhoben werden, solange die Materialien</w:t>
       </w:r>
       <w:r>
         <w:rPr>
@@ -2468,6 +2619,7 @@
         </w:rPr>
         <w:t xml:space="preserve"> </w:t>
       </w:r>
+      <w:commentRangeStart w:id="14"/>
       <w:r>
         <w:rPr>
           <w:rFonts w:eastAsia="HelveticaNeueLT-Light" w:cstheme="minorHAnsi"/>
@@ -2504,6 +2656,13 @@
           <w:szCs w:val="19"/>
         </w:rPr>
         <w:t xml:space="preserve"> </w:t>
+      </w:r>
+      <w:commentRangeEnd w:id="14"/>
+      <w:r>
+        <w:rPr>
+          <w:rStyle w:val="Kommentarzeichen"/>
+        </w:rPr>
+        <w:commentReference w:id="14"/>
       </w:r>
     </w:p>
     <w:p>
@@ -2600,7 +2759,7 @@
         </w:rPr>
         <w:t xml:space="preserve">stammen die Bilder von </w:t>
       </w:r>
-      <w:hyperlink r:id="rId16" w:history="1">
+      <w:hyperlink r:id="rId20" w:history="1">
         <w:r>
           <w:rPr>
             <w:rStyle w:val="Hyperlink"/>
@@ -2668,7 +2827,7 @@
         </w:rPr>
         <w:t xml:space="preserve">Grafische Gestaltung: </w:t>
       </w:r>
-      <w:hyperlink r:id="rId17" w:history="1">
+      <w:hyperlink r:id="rId21" w:history="1">
         <w:r>
           <w:rPr>
             <w:rStyle w:val="Hyperlink"/>
@@ -2681,6 +2840,19 @@
           <w:t>www.active-screen.de</w:t>
         </w:r>
       </w:hyperlink>
+      <w:ins w:id="15" w:author="Malambré, Julia | Wissensfabrik" w:date="2022-12-28T16:38:00Z">
+        <w:r>
+          <w:rPr>
+            <w:rStyle w:val="Hyperlink"/>
+            <w:rFonts w:eastAsia="HelveticaNeueLT-Light" w:cstheme="minorHAnsi"/>
+            <w:bCs w:val="0"/>
+            <w:sz w:val="19"/>
+            <w:szCs w:val="19"/>
+            <w:lang w:eastAsia="en-US"/>
+          </w:rPr>
+          <w:t xml:space="preserve"> </w:t>
+        </w:r>
+      </w:ins>
       <w:r>
         <w:rPr>
           <w:sz w:val="19"/>
@@ -3299,6 +3471,45 @@
 </w:document>
 </file>
 
+<file path=word/comments.xml><?xml version="1.0" encoding="utf-8"?>
+<w:comments xmlns:wpc="http://schemas.microsoft.com/office/word/2010/wordprocessingCanvas" xmlns:cx="http://schemas.microsoft.com/office/drawing/2014/chartex" xmlns:cx1="http://schemas.microsoft.com/office/drawing/2015/9/8/chartex" xmlns:cx2="http://schemas.microsoft.com/office/drawing/2015/10/21/chartex" xmlns:cx3="http://schemas.microsoft.com/office/drawing/2016/5/9/chartex" xmlns:cx4="http://schemas.microsoft.com/office/drawing/2016/5/10/chartex" xmlns:cx5="http://schemas.microsoft.com/office/drawing/2016/5/11/chartex" xmlns:cx6="http://schemas.microsoft.com/office/drawing/2016/5/12/chartex" xmlns:cx7="http://schemas.microsoft.com/office/drawing/2016/5/13/chartex" xmlns:cx8="http://schemas.microsoft.com/office/drawing/2016/5/14/chartex" xmlns:mc="http://schemas.openxmlformats.org/markup-compatibility/2006" xmlns:aink="http://schemas.microsoft.com/office/drawing/2016/ink" xmlns:am3d="http://schemas.microsoft.com/office/drawing/2017/model3d" xmlns:o="urn:schemas-microsoft-com:office:office" xmlns:oel="http://schemas.microsoft.com/office/2019/extlst" xmlns:r="http://schemas.openxmlformats.org/officeDocument/2006/relationships" xmlns:m="http://schemas.openxmlformats.org/officeDocument/2006/math" xmlns:v="urn:schemas-microsoft-com:vml" xmlns:wp14="http://schemas.microsoft.com/office/word/2010/wordprocessingDrawing" xmlns:wp="http://schemas.openxmlformats.org/drawingml/2006/wordprocessingDrawing" xmlns:w10="urn:schemas-microsoft-com:office:word" xmlns:w="http://schemas.openxmlformats.org/wordprocessingml/2006/main" xmlns:w14="http://schemas.microsoft.com/office/word/2010/wordml" xmlns:w15="http://schemas.microsoft.com/office/word/2012/wordml" xmlns:w16cex="http://schemas.microsoft.com/office/word/2018/wordml/cex" xmlns:w16cid="http://schemas.microsoft.com/office/word/2016/wordml/cid" xmlns:w16="http://schemas.microsoft.com/office/word/2018/wordml" xmlns:w16sdtdh="http://schemas.microsoft.com/office/word/2020/wordml/sdtdatahash" xmlns:w16se="http://schemas.microsoft.com/office/word/2015/wordml/symex" xmlns:wpg="http://schemas.microsoft.com/office/word/2010/wordprocessingGroup" xmlns:wpi="http://schemas.microsoft.com/office/word/2010/wordprocessingInk" xmlns:wne="http://schemas.microsoft.com/office/word/2006/wordml" xmlns:wps="http://schemas.microsoft.com/office/word/2010/wordprocessingShape" mc:Ignorable="w14 w15 w16se w16cid w16 w16cex w16sdtdh wp14">
+  <w:comment w:id="14" w:author="Malambré, Julia | Wissensfabrik" w:date="2022-12-28T16:38:00Z" w:initials="MJ|W">
+    <w:p>
+      <w:pPr>
+        <w:pStyle w:val="Kommentartext"/>
+      </w:pPr>
+      <w:r>
+        <w:rPr>
+          <w:rStyle w:val="Kommentarzeichen"/>
+        </w:rPr>
+        <w:annotationRef/>
+      </w:r>
+      <w:r>
+        <w:t>Ggf. Löschen, falls wir durchgängig gendern.</w:t>
+      </w:r>
+    </w:p>
+  </w:comment>
+</w:comments>
+</file>
+
+<file path=word/commentsExtended.xml><?xml version="1.0" encoding="utf-8"?>
+<w15:commentsEx xmlns:wpc="http://schemas.microsoft.com/office/word/2010/wordprocessingCanvas" xmlns:cx="http://schemas.microsoft.com/office/drawing/2014/chartex" xmlns:cx1="http://schemas.microsoft.com/office/drawing/2015/9/8/chartex" xmlns:cx2="http://schemas.microsoft.com/office/drawing/2015/10/21/chartex" xmlns:cx3="http://schemas.microsoft.com/office/drawing/2016/5/9/chartex" xmlns:cx4="http://schemas.microsoft.com/office/drawing/2016/5/10/chartex" xmlns:cx5="http://schemas.microsoft.com/office/drawing/2016/5/11/chartex" xmlns:cx6="http://schemas.microsoft.com/office/drawing/2016/5/12/chartex" xmlns:cx7="http://schemas.microsoft.com/office/drawing/2016/5/13/chartex" xmlns:cx8="http://schemas.microsoft.com/office/drawing/2016/5/14/chartex" xmlns:mc="http://schemas.openxmlformats.org/markup-compatibility/2006" xmlns:aink="http://schemas.microsoft.com/office/drawing/2016/ink" xmlns:am3d="http://schemas.microsoft.com/office/drawing/2017/model3d" xmlns:o="urn:schemas-microsoft-com:office:office" xmlns:oel="http://schemas.microsoft.com/office/2019/extlst" xmlns:r="http://schemas.openxmlformats.org/officeDocument/2006/relationships" xmlns:m="http://schemas.openxmlformats.org/officeDocument/2006/math" xmlns:v="urn:schemas-microsoft-com:vml" xmlns:wp14="http://schemas.microsoft.com/office/word/2010/wordprocessingDrawing" xmlns:wp="http://schemas.openxmlformats.org/drawingml/2006/wordprocessingDrawing" xmlns:w10="urn:schemas-microsoft-com:office:word" xmlns:w="http://schemas.openxmlformats.org/wordprocessingml/2006/main" xmlns:w14="http://schemas.microsoft.com/office/word/2010/wordml" xmlns:w15="http://schemas.microsoft.com/office/word/2012/wordml" xmlns:w16cex="http://schemas.microsoft.com/office/word/2018/wordml/cex" xmlns:w16cid="http://schemas.microsoft.com/office/word/2016/wordml/cid" xmlns:w16="http://schemas.microsoft.com/office/word/2018/wordml" xmlns:w16sdtdh="http://schemas.microsoft.com/office/word/2020/wordml/sdtdatahash" xmlns:w16se="http://schemas.microsoft.com/office/word/2015/wordml/symex" xmlns:wpg="http://schemas.microsoft.com/office/word/2010/wordprocessingGroup" xmlns:wpi="http://schemas.microsoft.com/office/word/2010/wordprocessingInk" xmlns:wne="http://schemas.microsoft.com/office/word/2006/wordml" xmlns:wps="http://schemas.microsoft.com/office/word/2010/wordprocessingShape" mc:Ignorable="w14 w15 w16se w16cid w16 w16cex w16sdtdh wp14">
+  <w15:commentEx w15:paraId="3A4F798E" w15:done="0"/>
+</w15:commentsEx>
+</file>
+
+<file path=word/commentsExtensible.xml><?xml version="1.0" encoding="utf-8"?>
+<w16cex:commentsExtensible xmlns:wpc="http://schemas.microsoft.com/office/word/2010/wordprocessingCanvas" xmlns:cx="http://schemas.microsoft.com/office/drawing/2014/chartex" xmlns:cx1="http://schemas.microsoft.com/office/drawing/2015/9/8/chartex" xmlns:cx2="http://schemas.microsoft.com/office/drawing/2015/10/21/chartex" xmlns:cx3="http://schemas.microsoft.com/office/drawing/2016/5/9/chartex" xmlns:cx4="http://schemas.microsoft.com/office/drawing/2016/5/10/chartex" xmlns:cx5="http://schemas.microsoft.com/office/drawing/2016/5/11/chartex" xmlns:cx6="http://schemas.microsoft.com/office/drawing/2016/5/12/chartex" xmlns:cx7="http://schemas.microsoft.com/office/drawing/2016/5/13/chartex" xmlns:cx8="http://schemas.microsoft.com/office/drawing/2016/5/14/chartex" xmlns:mc="http://schemas.openxmlformats.org/markup-compatibility/2006" xmlns:aink="http://schemas.microsoft.com/office/drawing/2016/ink" xmlns:am3d="http://schemas.microsoft.com/office/drawing/2017/model3d" xmlns:o="urn:schemas-microsoft-com:office:office" xmlns:oel="http://schemas.microsoft.com/office/2019/extlst" xmlns:r="http://schemas.openxmlformats.org/officeDocument/2006/relationships" xmlns:m="http://schemas.openxmlformats.org/officeDocument/2006/math" xmlns:v="urn:schemas-microsoft-com:vml" xmlns:wp14="http://schemas.microsoft.com/office/word/2010/wordprocessingDrawing" xmlns:wp="http://schemas.openxmlformats.org/drawingml/2006/wordprocessingDrawing" xmlns:w10="urn:schemas-microsoft-com:office:word" xmlns:w="http://schemas.openxmlformats.org/wordprocessingml/2006/main" xmlns:w14="http://schemas.microsoft.com/office/word/2010/wordml" xmlns:w15="http://schemas.microsoft.com/office/word/2012/wordml" xmlns:w16cex="http://schemas.microsoft.com/office/word/2018/wordml/cex" xmlns:w16cid="http://schemas.microsoft.com/office/word/2016/wordml/cid" xmlns:w16="http://schemas.microsoft.com/office/word/2018/wordml" xmlns:w16sdtdh="http://schemas.microsoft.com/office/word/2020/wordml/sdtdatahash" xmlns:w16se="http://schemas.microsoft.com/office/word/2015/wordml/symex" xmlns:wpg="http://schemas.microsoft.com/office/word/2010/wordprocessingGroup" xmlns:wpi="http://schemas.microsoft.com/office/word/2010/wordprocessingInk" xmlns:wne="http://schemas.microsoft.com/office/word/2006/wordml" xmlns:wps="http://schemas.microsoft.com/office/word/2010/wordprocessingShape" mc:Ignorable="w14 w15 w16se w16cid w16 w16cex w16sdtdh wp14">
+  <w16cex:commentExtensible w16cex:durableId="2756EF7E" w16cex:dateUtc="2022-12-28T15:38:00Z"/>
+</w16cex:commentsExtensible>
+</file>
+
+<file path=word/commentsIds.xml><?xml version="1.0" encoding="utf-8"?>
+<w16cid:commentsIds xmlns:wpc="http://schemas.microsoft.com/office/word/2010/wordprocessingCanvas" xmlns:cx="http://schemas.microsoft.com/office/drawing/2014/chartex" xmlns:cx1="http://schemas.microsoft.com/office/drawing/2015/9/8/chartex" xmlns:cx2="http://schemas.microsoft.com/office/drawing/2015/10/21/chartex" xmlns:cx3="http://schemas.microsoft.com/office/drawing/2016/5/9/chartex" xmlns:cx4="http://schemas.microsoft.com/office/drawing/2016/5/10/chartex" xmlns:cx5="http://schemas.microsoft.com/office/drawing/2016/5/11/chartex" xmlns:cx6="http://schemas.microsoft.com/office/drawing/2016/5/12/chartex" xmlns:cx7="http://schemas.microsoft.com/office/drawing/2016/5/13/chartex" xmlns:cx8="http://schemas.microsoft.com/office/drawing/2016/5/14/chartex" xmlns:mc="http://schemas.openxmlformats.org/markup-compatibility/2006" xmlns:aink="http://schemas.microsoft.com/office/drawing/2016/ink" xmlns:am3d="http://schemas.microsoft.com/office/drawing/2017/model3d" xmlns:o="urn:schemas-microsoft-com:office:office" xmlns:oel="http://schemas.microsoft.com/office/2019/extlst" xmlns:r="http://schemas.openxmlformats.org/officeDocument/2006/relationships" xmlns:m="http://schemas.openxmlformats.org/officeDocument/2006/math" xmlns:v="urn:schemas-microsoft-com:vml" xmlns:wp14="http://schemas.microsoft.com/office/word/2010/wordprocessingDrawing" xmlns:wp="http://schemas.openxmlformats.org/drawingml/2006/wordprocessingDrawing" xmlns:w10="urn:schemas-microsoft-com:office:word" xmlns:w="http://schemas.openxmlformats.org/wordprocessingml/2006/main" xmlns:w14="http://schemas.microsoft.com/office/word/2010/wordml" xmlns:w15="http://schemas.microsoft.com/office/word/2012/wordml" xmlns:w16cex="http://schemas.microsoft.com/office/word/2018/wordml/cex" xmlns:w16cid="http://schemas.microsoft.com/office/word/2016/wordml/cid" xmlns:w16="http://schemas.microsoft.com/office/word/2018/wordml" xmlns:w16sdtdh="http://schemas.microsoft.com/office/word/2020/wordml/sdtdatahash" xmlns:w16se="http://schemas.microsoft.com/office/word/2015/wordml/symex" xmlns:wpg="http://schemas.microsoft.com/office/word/2010/wordprocessingGroup" xmlns:wpi="http://schemas.microsoft.com/office/word/2010/wordprocessingInk" xmlns:wne="http://schemas.microsoft.com/office/word/2006/wordml" xmlns:wps="http://schemas.microsoft.com/office/word/2010/wordprocessingShape" mc:Ignorable="w14 w15 w16se w16cid w16 w16cex w16sdtdh wp14">
+  <w16cid:commentId w16cid:paraId="3A4F798E" w16cid:durableId="2756EF7E"/>
+</w16cid:commentsIds>
+</file>
+
 <file path=word/endnotes.xml><?xml version="1.0" encoding="utf-8"?>
 <w:endnotes xmlns:wpc="http://schemas.microsoft.com/office/word/2010/wordprocessingCanvas" xmlns:cx="http://schemas.microsoft.com/office/drawing/2014/chartex" xmlns:cx1="http://schemas.microsoft.com/office/drawing/2015/9/8/chartex" xmlns:cx2="http://schemas.microsoft.com/office/drawing/2015/10/21/chartex" xmlns:cx3="http://schemas.microsoft.com/office/drawing/2016/5/9/chartex" xmlns:cx4="http://schemas.microsoft.com/office/drawing/2016/5/10/chartex" xmlns:cx5="http://schemas.microsoft.com/office/drawing/2016/5/11/chartex" xmlns:cx6="http://schemas.microsoft.com/office/drawing/2016/5/12/chartex" xmlns:cx7="http://schemas.microsoft.com/office/drawing/2016/5/13/chartex" xmlns:cx8="http://schemas.microsoft.com/office/drawing/2016/5/14/chartex" xmlns:mc="http://schemas.openxmlformats.org/markup-compatibility/2006" xmlns:aink="http://schemas.microsoft.com/office/drawing/2016/ink" xmlns:am3d="http://schemas.microsoft.com/office/drawing/2017/model3d" xmlns:o="urn:schemas-microsoft-com:office:office" xmlns:oel="http://schemas.microsoft.com/office/2019/extlst" xmlns:r="http://schemas.openxmlformats.org/officeDocument/2006/relationships" xmlns:m="http://schemas.openxmlformats.org/officeDocument/2006/math" xmlns:v="urn:schemas-microsoft-com:vml" xmlns:wp14="http://schemas.microsoft.com/office/word/2010/wordprocessingDrawing" xmlns:wp="http://schemas.openxmlformats.org/drawingml/2006/wordprocessingDrawing" xmlns:w10="urn:schemas-microsoft-com:office:word" xmlns:w="http://schemas.openxmlformats.org/wordprocessingml/2006/main" xmlns:w14="http://schemas.microsoft.com/office/word/2010/wordml" xmlns:w15="http://schemas.microsoft.com/office/word/2012/wordml" xmlns:w16cex="http://schemas.microsoft.com/office/word/2018/wordml/cex" xmlns:w16cid="http://schemas.microsoft.com/office/word/2016/wordml/cid" xmlns:w16="http://schemas.microsoft.com/office/word/2018/wordml" xmlns:w16sdtdh="http://schemas.microsoft.com/office/word/2020/wordml/sdtdatahash" xmlns:w16se="http://schemas.microsoft.com/office/word/2015/wordml/symex" xmlns:wpg="http://schemas.microsoft.com/office/word/2010/wordprocessingGroup" xmlns:wpi="http://schemas.microsoft.com/office/word/2010/wordprocessingInk" xmlns:wne="http://schemas.microsoft.com/office/word/2006/wordml" xmlns:wps="http://schemas.microsoft.com/office/word/2010/wordprocessingShape" mc:Ignorable="w14 w15 w16se w16cid w16 w16cex w16sdtdh wp14">
   <w:endnote w:type="separator" w:id="-1">
@@ -3653,6 +3864,7 @@
       <w:tabs>
         <w:tab w:val="clear" w:pos="4536"/>
         <w:tab w:val="clear" w:pos="9072"/>
+        <w:tab w:val="center" w:pos="4395"/>
         <w:tab w:val="right" w:pos="8789"/>
       </w:tabs>
       <w:ind w:right="-2637"/>
@@ -3660,37 +3872,148 @@
         <w:i/>
         <w:sz w:val="18"/>
       </w:rPr>
+      <w:pPrChange w:id="1" w:author="Malambré, Julia | Wissensfabrik" w:date="2022-12-28T16:42:00Z">
+        <w:pPr>
+          <w:pStyle w:val="Kopfzeile"/>
+          <w:tabs>
+            <w:tab w:val="clear" w:pos="4536"/>
+            <w:tab w:val="clear" w:pos="9072"/>
+            <w:tab w:val="right" w:pos="8789"/>
+          </w:tabs>
+          <w:ind w:right="-2637"/>
+        </w:pPr>
+      </w:pPrChange>
     </w:pPr>
-    <w:r>
-      <w:rPr>
-        <w:sz w:val="18"/>
-      </w:rPr>
-      <w:t>IT2School</w:t>
-    </w:r>
-    <w:r>
-      <w:rPr>
-        <w:sz w:val="18"/>
-      </w:rPr>
-      <w:t xml:space="preserve"> </w:t>
-    </w:r>
-    <w:r>
-      <w:rPr>
-        <w:sz w:val="18"/>
-      </w:rPr>
-      <w:t>Impressum – zuletzt geändert: 2</w:t>
-    </w:r>
-    <w:r>
-      <w:rPr>
-        <w:sz w:val="18"/>
-      </w:rPr>
-      <w:t>8</w:t>
-    </w:r>
-    <w:r>
-      <w:rPr>
-        <w:sz w:val="18"/>
-      </w:rPr>
-      <w:t>.12.2022</w:t>
-    </w:r>
+    <w:ins w:id="2" w:author="Malambré, Julia | Wissensfabrik" w:date="2022-12-28T16:42:00Z">
+      <w:r>
+        <w:rPr>
+          <w:sz w:val="18"/>
+        </w:rPr>
+        <w:t>Impressum</w:t>
+      </w:r>
+      <w:r>
+        <w:rPr>
+          <w:sz w:val="18"/>
+        </w:rPr>
+        <w:tab/>
+        <w:t>zuletzt aktualisiert am 28.12.2022</w:t>
+      </w:r>
+      <w:r>
+        <w:rPr>
+          <w:i/>
+          <w:sz w:val="18"/>
+        </w:rPr>
+        <w:tab/>
+      </w:r>
+      <w:r>
+        <w:rPr>
+          <w:sz w:val="18"/>
+        </w:rPr>
+        <w:t xml:space="preserve">Seite </w:t>
+      </w:r>
+      <w:r>
+        <w:rPr>
+          <w:bCs w:val="0"/>
+          <w:sz w:val="18"/>
+        </w:rPr>
+        <w:fldChar w:fldCharType="begin"/>
+      </w:r>
+      <w:r>
+        <w:rPr>
+          <w:sz w:val="18"/>
+        </w:rPr>
+        <w:instrText>PAGE  \* Arabic  \* MERGEFORMAT</w:instrText>
+      </w:r>
+      <w:r>
+        <w:rPr>
+          <w:bCs w:val="0"/>
+          <w:sz w:val="18"/>
+        </w:rPr>
+        <w:fldChar w:fldCharType="separate"/>
+      </w:r>
+      <w:r>
+        <w:rPr>
+          <w:bCs w:val="0"/>
+          <w:sz w:val="18"/>
+        </w:rPr>
+        <w:t>2</w:t>
+      </w:r>
+      <w:r>
+        <w:rPr>
+          <w:bCs w:val="0"/>
+          <w:sz w:val="18"/>
+        </w:rPr>
+        <w:fldChar w:fldCharType="end"/>
+      </w:r>
+      <w:r>
+        <w:rPr>
+          <w:sz w:val="18"/>
+        </w:rPr>
+        <w:t xml:space="preserve"> von </w:t>
+      </w:r>
+      <w:r>
+        <w:rPr>
+          <w:sz w:val="18"/>
+        </w:rPr>
+        <w:fldChar w:fldCharType="begin"/>
+      </w:r>
+      <w:r>
+        <w:rPr>
+          <w:sz w:val="18"/>
+        </w:rPr>
+        <w:instrText>NUMPAGES  \* Arabic  \* MERGEFORMAT</w:instrText>
+      </w:r>
+      <w:r>
+        <w:rPr>
+          <w:sz w:val="18"/>
+        </w:rPr>
+        <w:fldChar w:fldCharType="separate"/>
+      </w:r>
+      <w:r>
+        <w:rPr>
+          <w:sz w:val="18"/>
+        </w:rPr>
+        <w:t>15</w:t>
+      </w:r>
+      <w:r>
+        <w:rPr>
+          <w:sz w:val="18"/>
+        </w:rPr>
+        <w:fldChar w:fldCharType="end"/>
+      </w:r>
+    </w:ins>
+    <w:del w:id="3" w:author="Malambré, Julia | Wissensfabrik" w:date="2022-12-28T16:42:00Z">
+      <w:r>
+        <w:rPr>
+          <w:sz w:val="18"/>
+        </w:rPr>
+        <w:delText>IT2School</w:delText>
+      </w:r>
+      <w:r>
+        <w:rPr>
+          <w:sz w:val="18"/>
+        </w:rPr>
+        <w:delText xml:space="preserve"> </w:delText>
+      </w:r>
+      <w:r>
+        <w:rPr>
+          <w:sz w:val="18"/>
+        </w:rPr>
+        <w:delText>Impressum – zuletzt geändert: 2</w:delText>
+      </w:r>
+      <w:r>
+        <w:rPr>
+          <w:sz w:val="18"/>
+        </w:rPr>
+        <w:delText>8</w:delText>
+      </w:r>
+      <w:r>
+        <w:rPr>
+          <w:sz w:val="18"/>
+        </w:rPr>
+        <w:delText>.12.2022</w:delText>
+      </w:r>
+    </w:del>
   </w:p>
 </w:ftr>
 </file>
@@ -8685,6 +9008,14 @@
     <w:abstractNumId w:val="24"/>
   </w:num>
 </w:numbering>
+</file>
+
+<file path=word/people.xml><?xml version="1.0" encoding="utf-8"?>
+<w15:people xmlns:wpc="http://schemas.microsoft.com/office/word/2010/wordprocessingCanvas" xmlns:cx="http://schemas.microsoft.com/office/drawing/2014/chartex" xmlns:cx1="http://schemas.microsoft.com/office/drawing/2015/9/8/chartex" xmlns:cx2="http://schemas.microsoft.com/office/drawing/2015/10/21/chartex" xmlns:cx3="http://schemas.microsoft.com/office/drawing/2016/5/9/chartex" xmlns:cx4="http://schemas.microsoft.com/office/drawing/2016/5/10/chartex" xmlns:cx5="http://schemas.microsoft.com/office/drawing/2016/5/11/chartex" xmlns:cx6="http://schemas.microsoft.com/office/drawing/2016/5/12/chartex" xmlns:cx7="http://schemas.microsoft.com/office/drawing/2016/5/13/chartex" xmlns:cx8="http://schemas.microsoft.com/office/drawing/2016/5/14/chartex" xmlns:mc="http://schemas.openxmlformats.org/markup-compatibility/2006" xmlns:aink="http://schemas.microsoft.com/office/drawing/2016/ink" xmlns:am3d="http://schemas.microsoft.com/office/drawing/2017/model3d" xmlns:o="urn:schemas-microsoft-com:office:office" xmlns:oel="http://schemas.microsoft.com/office/2019/extlst" xmlns:r="http://schemas.openxmlformats.org/officeDocument/2006/relationships" xmlns:m="http://schemas.openxmlformats.org/officeDocument/2006/math" xmlns:v="urn:schemas-microsoft-com:vml" xmlns:wp14="http://schemas.microsoft.com/office/word/2010/wordprocessingDrawing" xmlns:wp="http://schemas.openxmlformats.org/drawingml/2006/wordprocessingDrawing" xmlns:w10="urn:schemas-microsoft-com:office:word" xmlns:w="http://schemas.openxmlformats.org/wordprocessingml/2006/main" xmlns:w14="http://schemas.microsoft.com/office/word/2010/wordml" xmlns:w15="http://schemas.microsoft.com/office/word/2012/wordml" xmlns:w16cex="http://schemas.microsoft.com/office/word/2018/wordml/cex" xmlns:w16cid="http://schemas.microsoft.com/office/word/2016/wordml/cid" xmlns:w16="http://schemas.microsoft.com/office/word/2018/wordml" xmlns:w16sdtdh="http://schemas.microsoft.com/office/word/2020/wordml/sdtdatahash" xmlns:w16se="http://schemas.microsoft.com/office/word/2015/wordml/symex" xmlns:wpg="http://schemas.microsoft.com/office/word/2010/wordprocessingGroup" xmlns:wpi="http://schemas.microsoft.com/office/word/2010/wordprocessingInk" xmlns:wne="http://schemas.microsoft.com/office/word/2006/wordml" xmlns:wps="http://schemas.microsoft.com/office/word/2010/wordprocessingShape" mc:Ignorable="w14 w15 w16se w16cid w16 w16cex w16sdtdh wp14">
+  <w15:person w15:author="Malambré, Julia | Wissensfabrik">
+    <w15:presenceInfo w15:providerId="AD" w15:userId="S::Julia.Malambre@wissensfabrik.de::d294621f-9b82-49bc-8b6c-776d6cf9ddf6"/>
+  </w15:person>
+</w15:people>
 </file>
 
 <file path=word/styles.xml><?xml version="1.0" encoding="utf-8"?>
@@ -10176,7 +10507,6 @@
     <w:basedOn w:val="Standard"/>
     <w:link w:val="KommentartextZchn"/>
     <w:uiPriority w:val="99"/>
-    <w:semiHidden/>
     <w:unhideWhenUsed/>
     <w:rsid w:val="00723B4E"/>
     <w:pPr>
@@ -10192,7 +10522,6 @@
     <w:basedOn w:val="Absatz-Standardschriftart"/>
     <w:link w:val="Kommentartext"/>
     <w:uiPriority w:val="99"/>
-    <w:semiHidden/>
     <w:rsid w:val="00723B4E"/>
     <w:rPr>
       <w:sz w:val="20"/>

</xml_diff>

<commit_message>
Genderhinweis geändert und Änderungen angenommen.
</commit_message>
<xml_diff>
--- a/1_Einleitung/1_Einleitung_Impressum.docx
+++ b/1_Einleitung/1_Einleitung_Impressum.docx
@@ -446,15 +446,27 @@
           <w:lang w:eastAsia="en-US"/>
         </w:rPr>
       </w:pPr>
-      <w:r>
-        <w:rPr>
-          <w:rFonts w:eastAsia="HelveticaNeueLT-Light" w:cstheme="minorHAnsi"/>
-          <w:bCs w:val="0"/>
-          <w:sz w:val="19"/>
-          <w:szCs w:val="19"/>
-          <w:lang w:eastAsia="en-US"/>
-        </w:rPr>
-        <w:t>Ruthenstr. 23</w:t>
+      <w:proofErr w:type="spellStart"/>
+      <w:r>
+        <w:rPr>
+          <w:rFonts w:eastAsia="HelveticaNeueLT-Light" w:cstheme="minorHAnsi"/>
+          <w:bCs w:val="0"/>
+          <w:sz w:val="19"/>
+          <w:szCs w:val="19"/>
+          <w:lang w:eastAsia="en-US"/>
+        </w:rPr>
+        <w:t>Ruthenstr</w:t>
+      </w:r>
+      <w:proofErr w:type="spellEnd"/>
+      <w:r>
+        <w:rPr>
+          <w:rFonts w:eastAsia="HelveticaNeueLT-Light" w:cstheme="minorHAnsi"/>
+          <w:bCs w:val="0"/>
+          <w:sz w:val="19"/>
+          <w:szCs w:val="19"/>
+          <w:lang w:eastAsia="en-US"/>
+        </w:rPr>
+        <w:t>. 23</w:t>
       </w:r>
     </w:p>
     <w:p>
@@ -581,12 +593,9 @@
           <w:lang w:eastAsia="en-US"/>
         </w:rPr>
         <w:sectPr>
-          <w:headerReference w:type="even" r:id="rId9"/>
-          <w:headerReference w:type="default" r:id="rId10"/>
-          <w:footerReference w:type="even" r:id="rId11"/>
-          <w:footerReference w:type="default" r:id="rId12"/>
-          <w:headerReference w:type="first" r:id="rId13"/>
-          <w:footerReference w:type="first" r:id="rId14"/>
+          <w:footerReference w:type="default" r:id="rId9"/>
+          <w:headerReference w:type="first" r:id="rId10"/>
+          <w:footerReference w:type="first" r:id="rId11"/>
           <w:pgSz w:w="11906" w:h="16838"/>
           <w:pgMar w:top="1134" w:right="1531" w:bottom="1276" w:left="1531" w:header="284" w:footer="471" w:gutter="0"/>
           <w:cols w:space="708"/>
@@ -772,8 +781,20 @@
           <w:szCs w:val="19"/>
           <w:lang w:eastAsia="en-US"/>
         </w:rPr>
-        <w:t>Nils Pancratz</w:t>
-      </w:r>
+        <w:t xml:space="preserve">Nils </w:t>
+      </w:r>
+      <w:proofErr w:type="spellStart"/>
+      <w:r>
+        <w:rPr>
+          <w:rFonts w:eastAsia="HelveticaNeueLT-Light" w:cstheme="minorHAnsi"/>
+          <w:bCs w:val="0"/>
+          <w:sz w:val="19"/>
+          <w:szCs w:val="19"/>
+          <w:lang w:eastAsia="en-US"/>
+        </w:rPr>
+        <w:t>Pancratz</w:t>
+      </w:r>
+      <w:proofErr w:type="spellEnd"/>
     </w:p>
     <w:p>
       <w:pPr>
@@ -822,7 +843,18 @@
           <w:szCs w:val="19"/>
           <w:lang w:eastAsia="en-US"/>
         </w:rPr>
-        <w:t>Mareike D</w:t>
+        <w:t xml:space="preserve">Mareike </w:t>
+      </w:r>
+      <w:proofErr w:type="spellStart"/>
+      <w:r>
+        <w:rPr>
+          <w:rFonts w:eastAsia="HelveticaNeueLT-Light" w:cstheme="minorHAnsi"/>
+          <w:bCs w:val="0"/>
+          <w:sz w:val="19"/>
+          <w:szCs w:val="19"/>
+          <w:lang w:eastAsia="en-US"/>
+        </w:rPr>
+        <w:t>D</w:t>
       </w:r>
       <w:r>
         <w:rPr>
@@ -854,6 +886,7 @@
         </w:rPr>
         <w:t>glau</w:t>
       </w:r>
+      <w:proofErr w:type="spellEnd"/>
     </w:p>
     <w:p>
       <w:pPr>
@@ -877,8 +910,20 @@
           <w:szCs w:val="19"/>
           <w:lang w:eastAsia="en-US"/>
         </w:rPr>
-        <w:t>Annette Diruf</w:t>
-      </w:r>
+        <w:t xml:space="preserve">Annette </w:t>
+      </w:r>
+      <w:proofErr w:type="spellStart"/>
+      <w:r>
+        <w:rPr>
+          <w:rFonts w:eastAsia="HelveticaNeueLT-Light" w:cstheme="minorHAnsi"/>
+          <w:bCs w:val="0"/>
+          <w:sz w:val="19"/>
+          <w:szCs w:val="19"/>
+          <w:lang w:eastAsia="en-US"/>
+        </w:rPr>
+        <w:t>Diruf</w:t>
+      </w:r>
+      <w:proofErr w:type="spellEnd"/>
     </w:p>
     <w:p>
       <w:pPr>
@@ -902,15 +947,38 @@
           <w:docGrid w:linePitch="360"/>
         </w:sectPr>
       </w:pPr>
-      <w:r>
-        <w:rPr>
-          <w:rFonts w:eastAsia="HelveticaNeueLT-Light" w:cstheme="minorHAnsi"/>
-          <w:bCs w:val="0"/>
-          <w:sz w:val="19"/>
-          <w:szCs w:val="19"/>
-          <w:lang w:eastAsia="en-US"/>
-        </w:rPr>
-        <w:t>Estherk Nab</w:t>
+      <w:proofErr w:type="spellStart"/>
+      <w:r>
+        <w:rPr>
+          <w:rFonts w:eastAsia="HelveticaNeueLT-Light" w:cstheme="minorHAnsi"/>
+          <w:bCs w:val="0"/>
+          <w:sz w:val="19"/>
+          <w:szCs w:val="19"/>
+          <w:lang w:eastAsia="en-US"/>
+        </w:rPr>
+        <w:t>Estherk</w:t>
+      </w:r>
+      <w:proofErr w:type="spellEnd"/>
+      <w:r>
+        <w:rPr>
+          <w:rFonts w:eastAsia="HelveticaNeueLT-Light" w:cstheme="minorHAnsi"/>
+          <w:bCs w:val="0"/>
+          <w:sz w:val="19"/>
+          <w:szCs w:val="19"/>
+          <w:lang w:eastAsia="en-US"/>
+        </w:rPr>
+        <w:t xml:space="preserve"> </w:t>
+      </w:r>
+      <w:proofErr w:type="spellStart"/>
+      <w:r>
+        <w:rPr>
+          <w:rFonts w:eastAsia="HelveticaNeueLT-Light" w:cstheme="minorHAnsi"/>
+          <w:bCs w:val="0"/>
+          <w:sz w:val="19"/>
+          <w:szCs w:val="19"/>
+          <w:lang w:eastAsia="en-US"/>
+        </w:rPr>
+        <w:t>Nab</w:t>
       </w:r>
       <w:r>
         <w:rPr>
@@ -922,6 +990,7 @@
         </w:rPr>
         <w:t>o</w:t>
       </w:r>
+      <w:proofErr w:type="spellEnd"/>
     </w:p>
     <w:p>
       <w:pPr>
@@ -962,19 +1031,7 @@
         </w:rPr>
         <w:t xml:space="preserve">Für inhaltliche Anregungen danken wir dem Arbeitskreis Bildung der Wissensfabrik – Unternehmen für Deutschland e.V. im </w:t>
       </w:r>
-      <w:del w:id="4" w:author="Malambré, Julia | Wissensfabrik" w:date="2022-12-28T16:55:00Z">
-        <w:r>
-          <w:rPr>
-            <w:rFonts w:eastAsia="HelveticaNeueLT-Light" w:cstheme="minorHAnsi"/>
-            <w:bCs w:val="0"/>
-            <w:sz w:val="19"/>
-            <w:szCs w:val="19"/>
-            <w:lang w:eastAsia="en-US"/>
-          </w:rPr>
-          <w:delText>s</w:delText>
-        </w:r>
-      </w:del>
-      <w:ins w:id="5" w:author="Malambré, Julia | Wissensfabrik" w:date="2022-12-28T16:55:00Z">
+      <w:ins w:id="1" w:author="Malambré, Julia | Wissensfabrik" w:date="2022-12-28T16:55:00Z">
         <w:r>
           <w:rPr>
             <w:rFonts w:eastAsia="HelveticaNeueLT-Light" w:cstheme="minorHAnsi"/>
@@ -996,7 +1053,7 @@
         </w:rPr>
         <w:t>peziellen der Projektgruppe sowie allen Lehrkräften und Unternehmens</w:t>
       </w:r>
-      <w:ins w:id="6" w:author="Malambré, Julia | Wissensfabrik" w:date="2022-12-28T16:57:00Z">
+      <w:ins w:id="2" w:author="Malambré, Julia | Wissensfabrik" w:date="2022-12-28T16:57:00Z">
         <w:r>
           <w:rPr>
             <w:rFonts w:eastAsia="HelveticaNeueLT-Light" w:cstheme="minorHAnsi"/>
@@ -1018,7 +1075,7 @@
         </w:rPr>
         <w:t>vertreter</w:t>
       </w:r>
-      <w:ins w:id="7" w:author="Malambré, Julia | Wissensfabrik" w:date="2022-12-28T16:55:00Z">
+      <w:ins w:id="3" w:author="Malambré, Julia | Wissensfabrik" w:date="2022-12-28T16:55:00Z">
         <w:r>
           <w:rPr>
             <w:rFonts w:eastAsia="HelveticaNeueLT-Light" w:cstheme="minorHAnsi"/>
@@ -1027,31 +1084,7 @@
             <w:szCs w:val="19"/>
             <w:lang w:eastAsia="en-US"/>
           </w:rPr>
-          <w:t>*innen</w:t>
-        </w:r>
-      </w:ins>
-      <w:del w:id="8" w:author="Malambré, Julia | Wissensfabrik" w:date="2022-12-28T16:55:00Z">
-        <w:r>
-          <w:rPr>
-            <w:rFonts w:eastAsia="HelveticaNeueLT-Light" w:cstheme="minorHAnsi"/>
-            <w:bCs w:val="0"/>
-            <w:sz w:val="19"/>
-            <w:szCs w:val="19"/>
-            <w:lang w:eastAsia="en-US"/>
-          </w:rPr>
-          <w:delText>n,</w:delText>
-        </w:r>
-      </w:del>
-      <w:ins w:id="9" w:author="Malambré, Julia | Wissensfabrik" w:date="2022-12-28T16:55:00Z">
-        <w:r>
-          <w:rPr>
-            <w:rFonts w:eastAsia="HelveticaNeueLT-Light" w:cstheme="minorHAnsi"/>
-            <w:bCs w:val="0"/>
-            <w:sz w:val="19"/>
-            <w:szCs w:val="19"/>
-            <w:lang w:eastAsia="en-US"/>
-          </w:rPr>
-          <w:t>,</w:t>
+          <w:t>*innen,</w:t>
         </w:r>
       </w:ins>
       <w:r>
@@ -1193,7 +1226,29 @@
           <w:szCs w:val="19"/>
           <w:lang w:eastAsia="en-US"/>
         </w:rPr>
-        <w:t>Leitung: Dr. Franziska Hutzler (Wissensfabrik)</w:t>
+        <w:t xml:space="preserve">Leitung: Dr. Franziska </w:t>
+      </w:r>
+      <w:proofErr w:type="spellStart"/>
+      <w:r>
+        <w:rPr>
+          <w:rFonts w:eastAsia="HelveticaNeueLT-Light" w:cstheme="minorHAnsi"/>
+          <w:bCs w:val="0"/>
+          <w:sz w:val="19"/>
+          <w:szCs w:val="19"/>
+          <w:lang w:eastAsia="en-US"/>
+        </w:rPr>
+        <w:t>Hutzler</w:t>
+      </w:r>
+      <w:proofErr w:type="spellEnd"/>
+      <w:r>
+        <w:rPr>
+          <w:rFonts w:eastAsia="HelveticaNeueLT-Light" w:cstheme="minorHAnsi"/>
+          <w:bCs w:val="0"/>
+          <w:sz w:val="19"/>
+          <w:szCs w:val="19"/>
+          <w:lang w:eastAsia="en-US"/>
+        </w:rPr>
+        <w:t xml:space="preserve"> (Wissensfabrik)</w:t>
       </w:r>
     </w:p>
     <w:p>
@@ -1243,7 +1298,29 @@
           <w:szCs w:val="19"/>
           <w:lang w:eastAsia="en-US"/>
         </w:rPr>
-        <w:t>Siegfried Czock (Bosch)</w:t>
+        <w:t xml:space="preserve">Siegfried </w:t>
+      </w:r>
+      <w:proofErr w:type="spellStart"/>
+      <w:r>
+        <w:rPr>
+          <w:rFonts w:eastAsia="HelveticaNeueLT-Light" w:cstheme="minorHAnsi"/>
+          <w:bCs w:val="0"/>
+          <w:sz w:val="19"/>
+          <w:szCs w:val="19"/>
+          <w:lang w:eastAsia="en-US"/>
+        </w:rPr>
+        <w:t>Czock</w:t>
+      </w:r>
+      <w:proofErr w:type="spellEnd"/>
+      <w:r>
+        <w:rPr>
+          <w:rFonts w:eastAsia="HelveticaNeueLT-Light" w:cstheme="minorHAnsi"/>
+          <w:bCs w:val="0"/>
+          <w:sz w:val="19"/>
+          <w:szCs w:val="19"/>
+          <w:lang w:eastAsia="en-US"/>
+        </w:rPr>
+        <w:t xml:space="preserve"> (Bosch)</w:t>
       </w:r>
     </w:p>
     <w:p>
@@ -1268,7 +1345,29 @@
           <w:szCs w:val="19"/>
           <w:lang w:eastAsia="en-US"/>
         </w:rPr>
-        <w:t>Michael Detmer (Wissensfabrik)</w:t>
+        <w:t xml:space="preserve">Michael </w:t>
+      </w:r>
+      <w:proofErr w:type="spellStart"/>
+      <w:r>
+        <w:rPr>
+          <w:rFonts w:eastAsia="HelveticaNeueLT-Light" w:cstheme="minorHAnsi"/>
+          <w:bCs w:val="0"/>
+          <w:sz w:val="19"/>
+          <w:szCs w:val="19"/>
+          <w:lang w:eastAsia="en-US"/>
+        </w:rPr>
+        <w:t>Detmer</w:t>
+      </w:r>
+      <w:proofErr w:type="spellEnd"/>
+      <w:r>
+        <w:rPr>
+          <w:rFonts w:eastAsia="HelveticaNeueLT-Light" w:cstheme="minorHAnsi"/>
+          <w:bCs w:val="0"/>
+          <w:sz w:val="19"/>
+          <w:szCs w:val="19"/>
+          <w:lang w:eastAsia="en-US"/>
+        </w:rPr>
+        <w:t xml:space="preserve"> (Wissensfabrik)</w:t>
       </w:r>
     </w:p>
     <w:p>
@@ -1393,7 +1492,51 @@
           <w:szCs w:val="19"/>
           <w:lang w:eastAsia="en-US"/>
         </w:rPr>
-        <w:t>Reinhard Pittschellis (Festo Didactic)</w:t>
+        <w:t xml:space="preserve">Reinhard </w:t>
+      </w:r>
+      <w:proofErr w:type="spellStart"/>
+      <w:r>
+        <w:rPr>
+          <w:rFonts w:eastAsia="HelveticaNeueLT-Light" w:cstheme="minorHAnsi"/>
+          <w:bCs w:val="0"/>
+          <w:sz w:val="19"/>
+          <w:szCs w:val="19"/>
+          <w:lang w:eastAsia="en-US"/>
+        </w:rPr>
+        <w:t>Pittschellis</w:t>
+      </w:r>
+      <w:proofErr w:type="spellEnd"/>
+      <w:r>
+        <w:rPr>
+          <w:rFonts w:eastAsia="HelveticaNeueLT-Light" w:cstheme="minorHAnsi"/>
+          <w:bCs w:val="0"/>
+          <w:sz w:val="19"/>
+          <w:szCs w:val="19"/>
+          <w:lang w:eastAsia="en-US"/>
+        </w:rPr>
+        <w:t xml:space="preserve"> (Festo </w:t>
+      </w:r>
+      <w:proofErr w:type="spellStart"/>
+      <w:r>
+        <w:rPr>
+          <w:rFonts w:eastAsia="HelveticaNeueLT-Light" w:cstheme="minorHAnsi"/>
+          <w:bCs w:val="0"/>
+          <w:sz w:val="19"/>
+          <w:szCs w:val="19"/>
+          <w:lang w:eastAsia="en-US"/>
+        </w:rPr>
+        <w:t>Didactic</w:t>
+      </w:r>
+      <w:proofErr w:type="spellEnd"/>
+      <w:r>
+        <w:rPr>
+          <w:rFonts w:eastAsia="HelveticaNeueLT-Light" w:cstheme="minorHAnsi"/>
+          <w:bCs w:val="0"/>
+          <w:sz w:val="19"/>
+          <w:szCs w:val="19"/>
+          <w:lang w:eastAsia="en-US"/>
+        </w:rPr>
+        <w:t>)</w:t>
       </w:r>
     </w:p>
     <w:p>
@@ -1443,7 +1586,29 @@
           <w:szCs w:val="19"/>
           <w:lang w:eastAsia="en-US"/>
         </w:rPr>
-        <w:t xml:space="preserve">Ingmar Sassmann (BASF) </w:t>
+        <w:t xml:space="preserve">Ingmar </w:t>
+      </w:r>
+      <w:proofErr w:type="spellStart"/>
+      <w:r>
+        <w:rPr>
+          <w:rFonts w:eastAsia="HelveticaNeueLT-Light" w:cstheme="minorHAnsi"/>
+          <w:bCs w:val="0"/>
+          <w:sz w:val="19"/>
+          <w:szCs w:val="19"/>
+          <w:lang w:eastAsia="en-US"/>
+        </w:rPr>
+        <w:t>Sassmann</w:t>
+      </w:r>
+      <w:proofErr w:type="spellEnd"/>
+      <w:r>
+        <w:rPr>
+          <w:rFonts w:eastAsia="HelveticaNeueLT-Light" w:cstheme="minorHAnsi"/>
+          <w:bCs w:val="0"/>
+          <w:sz w:val="19"/>
+          <w:szCs w:val="19"/>
+          <w:lang w:eastAsia="en-US"/>
+        </w:rPr>
+        <w:t xml:space="preserve"> (BASF) </w:t>
       </w:r>
     </w:p>
     <w:p>
@@ -1635,7 +1800,29 @@
           <w:szCs w:val="19"/>
           <w:lang w:eastAsia="en-US"/>
         </w:rPr>
-        <w:t>Nadine Bergner (RWTH Aachen - Schülerlabor Infosphere)</w:t>
+        <w:t xml:space="preserve">Nadine Bergner (RWTH Aachen - Schülerlabor </w:t>
+      </w:r>
+      <w:proofErr w:type="spellStart"/>
+      <w:r>
+        <w:rPr>
+          <w:rFonts w:eastAsia="HelveticaNeueLT-Light" w:cstheme="minorHAnsi"/>
+          <w:bCs w:val="0"/>
+          <w:sz w:val="19"/>
+          <w:szCs w:val="19"/>
+          <w:lang w:eastAsia="en-US"/>
+        </w:rPr>
+        <w:t>Infosphere</w:t>
+      </w:r>
+      <w:proofErr w:type="spellEnd"/>
+      <w:r>
+        <w:rPr>
+          <w:rFonts w:eastAsia="HelveticaNeueLT-Light" w:cstheme="minorHAnsi"/>
+          <w:bCs w:val="0"/>
+          <w:sz w:val="19"/>
+          <w:szCs w:val="19"/>
+          <w:lang w:eastAsia="en-US"/>
+        </w:rPr>
+        <w:t>)</w:t>
       </w:r>
     </w:p>
     <w:p>
@@ -1647,20 +1834,42 @@
         <w:rPr>
           <w:rFonts w:eastAsia="HelveticaNeueLT-Light" w:cstheme="minorHAnsi"/>
           <w:bCs w:val="0"/>
-          <w:sz w:val="20"/>
-          <w:szCs w:val="20"/>
-          <w:lang w:eastAsia="en-US"/>
-        </w:rPr>
-      </w:pPr>
-      <w:r>
-        <w:rPr>
-          <w:rFonts w:eastAsia="HelveticaNeueLT-Light" w:cstheme="minorHAnsi"/>
-          <w:bCs w:val="0"/>
-          <w:sz w:val="20"/>
-          <w:szCs w:val="20"/>
-          <w:lang w:eastAsia="en-US"/>
-        </w:rPr>
-        <w:t>Eric Böhmfeld (Dräger)</w:t>
+          <w:sz w:val="19"/>
+          <w:szCs w:val="19"/>
+          <w:lang w:eastAsia="en-US"/>
+        </w:rPr>
+      </w:pPr>
+      <w:r>
+        <w:rPr>
+          <w:rFonts w:eastAsia="HelveticaNeueLT-Light" w:cstheme="minorHAnsi"/>
+          <w:bCs w:val="0"/>
+          <w:sz w:val="19"/>
+          <w:szCs w:val="19"/>
+          <w:lang w:eastAsia="en-US"/>
+        </w:rPr>
+        <w:t xml:space="preserve">Eric </w:t>
+      </w:r>
+      <w:proofErr w:type="spellStart"/>
+      <w:r>
+        <w:rPr>
+          <w:rFonts w:eastAsia="HelveticaNeueLT-Light" w:cstheme="minorHAnsi"/>
+          <w:bCs w:val="0"/>
+          <w:sz w:val="19"/>
+          <w:szCs w:val="19"/>
+          <w:lang w:eastAsia="en-US"/>
+        </w:rPr>
+        <w:t>Böhmfeld</w:t>
+      </w:r>
+      <w:proofErr w:type="spellEnd"/>
+      <w:r>
+        <w:rPr>
+          <w:rFonts w:eastAsia="HelveticaNeueLT-Light" w:cstheme="minorHAnsi"/>
+          <w:bCs w:val="0"/>
+          <w:sz w:val="19"/>
+          <w:szCs w:val="19"/>
+          <w:lang w:eastAsia="en-US"/>
+        </w:rPr>
+        <w:t xml:space="preserve"> (Dräger)</w:t>
       </w:r>
     </w:p>
     <w:p>
@@ -1795,7 +2004,29 @@
           <w:szCs w:val="19"/>
           <w:lang w:eastAsia="en-US"/>
         </w:rPr>
-        <w:t>Martin Kempa (Gesamtschule Melsungen)</w:t>
+        <w:t xml:space="preserve">Martin Kempa (Gesamtschule </w:t>
+      </w:r>
+      <w:proofErr w:type="spellStart"/>
+      <w:r>
+        <w:rPr>
+          <w:rFonts w:eastAsia="HelveticaNeueLT-Light" w:cstheme="minorHAnsi"/>
+          <w:bCs w:val="0"/>
+          <w:sz w:val="19"/>
+          <w:szCs w:val="19"/>
+          <w:lang w:eastAsia="en-US"/>
+        </w:rPr>
+        <w:t>Melsungen</w:t>
+      </w:r>
+      <w:proofErr w:type="spellEnd"/>
+      <w:r>
+        <w:rPr>
+          <w:rFonts w:eastAsia="HelveticaNeueLT-Light" w:cstheme="minorHAnsi"/>
+          <w:bCs w:val="0"/>
+          <w:sz w:val="19"/>
+          <w:szCs w:val="19"/>
+          <w:lang w:eastAsia="en-US"/>
+        </w:rPr>
+        <w:t>)</w:t>
       </w:r>
     </w:p>
     <w:p>
@@ -1820,7 +2051,29 @@
           <w:szCs w:val="19"/>
           <w:lang w:eastAsia="en-US"/>
         </w:rPr>
-        <w:t>Markus Knak (Graf-Anton-Günther Gymnasium Oldenburg)</w:t>
+        <w:t xml:space="preserve">Markus </w:t>
+      </w:r>
+      <w:proofErr w:type="spellStart"/>
+      <w:r>
+        <w:rPr>
+          <w:rFonts w:eastAsia="HelveticaNeueLT-Light" w:cstheme="minorHAnsi"/>
+          <w:bCs w:val="0"/>
+          <w:sz w:val="19"/>
+          <w:szCs w:val="19"/>
+          <w:lang w:eastAsia="en-US"/>
+        </w:rPr>
+        <w:t>Knak</w:t>
+      </w:r>
+      <w:proofErr w:type="spellEnd"/>
+      <w:r>
+        <w:rPr>
+          <w:rFonts w:eastAsia="HelveticaNeueLT-Light" w:cstheme="minorHAnsi"/>
+          <w:bCs w:val="0"/>
+          <w:sz w:val="19"/>
+          <w:szCs w:val="19"/>
+          <w:lang w:eastAsia="en-US"/>
+        </w:rPr>
+        <w:t xml:space="preserve"> (Graf-Anton-Günther Gymnasium Oldenburg)</w:t>
       </w:r>
     </w:p>
     <w:p>
@@ -1895,7 +2148,29 @@
           <w:szCs w:val="19"/>
           <w:lang w:eastAsia="en-US"/>
         </w:rPr>
-        <w:t>Hannes Koderisch (Privatgymnasium Schwetzingen)</w:t>
+        <w:t xml:space="preserve">Hannes </w:t>
+      </w:r>
+      <w:proofErr w:type="spellStart"/>
+      <w:r>
+        <w:rPr>
+          <w:rFonts w:eastAsia="HelveticaNeueLT-Light" w:cstheme="minorHAnsi"/>
+          <w:bCs w:val="0"/>
+          <w:sz w:val="19"/>
+          <w:szCs w:val="19"/>
+          <w:lang w:eastAsia="en-US"/>
+        </w:rPr>
+        <w:t>Koderisch</w:t>
+      </w:r>
+      <w:proofErr w:type="spellEnd"/>
+      <w:r>
+        <w:rPr>
+          <w:rFonts w:eastAsia="HelveticaNeueLT-Light" w:cstheme="minorHAnsi"/>
+          <w:bCs w:val="0"/>
+          <w:sz w:val="19"/>
+          <w:szCs w:val="19"/>
+          <w:lang w:eastAsia="en-US"/>
+        </w:rPr>
+        <w:t xml:space="preserve"> (Privatgymnasium Schwetzingen)</w:t>
       </w:r>
     </w:p>
     <w:p>
@@ -1920,7 +2195,29 @@
           <w:szCs w:val="19"/>
           <w:lang w:eastAsia="en-US"/>
         </w:rPr>
-        <w:t>Harald Rothkirch (Gymnasium Neue Oberschule, Braunschweig)</w:t>
+        <w:t xml:space="preserve">Harald </w:t>
+      </w:r>
+      <w:proofErr w:type="spellStart"/>
+      <w:r>
+        <w:rPr>
+          <w:rFonts w:eastAsia="HelveticaNeueLT-Light" w:cstheme="minorHAnsi"/>
+          <w:bCs w:val="0"/>
+          <w:sz w:val="19"/>
+          <w:szCs w:val="19"/>
+          <w:lang w:eastAsia="en-US"/>
+        </w:rPr>
+        <w:t>Rothkirch</w:t>
+      </w:r>
+      <w:proofErr w:type="spellEnd"/>
+      <w:r>
+        <w:rPr>
+          <w:rFonts w:eastAsia="HelveticaNeueLT-Light" w:cstheme="minorHAnsi"/>
+          <w:bCs w:val="0"/>
+          <w:sz w:val="19"/>
+          <w:szCs w:val="19"/>
+          <w:lang w:eastAsia="en-US"/>
+        </w:rPr>
+        <w:t xml:space="preserve"> (Gymnasium Neue Oberschule, Braunschweig)</w:t>
       </w:r>
     </w:p>
     <w:p>
@@ -1970,7 +2267,29 @@
           <w:szCs w:val="19"/>
           <w:lang w:eastAsia="en-US"/>
         </w:rPr>
-        <w:t>Gerburg Lubor (Softwarekontor)</w:t>
+        <w:t xml:space="preserve">Gerburg </w:t>
+      </w:r>
+      <w:proofErr w:type="spellStart"/>
+      <w:r>
+        <w:rPr>
+          <w:rFonts w:eastAsia="HelveticaNeueLT-Light" w:cstheme="minorHAnsi"/>
+          <w:bCs w:val="0"/>
+          <w:sz w:val="19"/>
+          <w:szCs w:val="19"/>
+          <w:lang w:eastAsia="en-US"/>
+        </w:rPr>
+        <w:t>Lubor</w:t>
+      </w:r>
+      <w:proofErr w:type="spellEnd"/>
+      <w:r>
+        <w:rPr>
+          <w:rFonts w:eastAsia="HelveticaNeueLT-Light" w:cstheme="minorHAnsi"/>
+          <w:bCs w:val="0"/>
+          <w:sz w:val="19"/>
+          <w:szCs w:val="19"/>
+          <w:lang w:eastAsia="en-US"/>
+        </w:rPr>
+        <w:t xml:space="preserve"> (Softwarekontor)</w:t>
       </w:r>
     </w:p>
     <w:p>
@@ -2095,7 +2414,29 @@
           <w:szCs w:val="19"/>
           <w:lang w:eastAsia="en-US"/>
         </w:rPr>
-        <w:t>Tobias Stuckenberg (Paulusschule Oldenburg)</w:t>
+        <w:t xml:space="preserve">Tobias </w:t>
+      </w:r>
+      <w:proofErr w:type="spellStart"/>
+      <w:r>
+        <w:rPr>
+          <w:rFonts w:eastAsia="HelveticaNeueLT-Light" w:cstheme="minorHAnsi"/>
+          <w:bCs w:val="0"/>
+          <w:sz w:val="19"/>
+          <w:szCs w:val="19"/>
+          <w:lang w:eastAsia="en-US"/>
+        </w:rPr>
+        <w:t>Stuckenberg</w:t>
+      </w:r>
+      <w:proofErr w:type="spellEnd"/>
+      <w:r>
+        <w:rPr>
+          <w:rFonts w:eastAsia="HelveticaNeueLT-Light" w:cstheme="minorHAnsi"/>
+          <w:bCs w:val="0"/>
+          <w:sz w:val="19"/>
+          <w:szCs w:val="19"/>
+          <w:lang w:eastAsia="en-US"/>
+        </w:rPr>
+        <w:t xml:space="preserve"> (Paulusschule Oldenburg)</w:t>
       </w:r>
     </w:p>
     <w:p>
@@ -2157,17 +2498,17 @@
         <w:rPr>
           <w:rFonts w:eastAsia="HelveticaNeueLT-Light" w:cstheme="minorHAnsi"/>
           <w:bCs w:val="0"/>
-          <w:sz w:val="20"/>
-          <w:szCs w:val="20"/>
-          <w:lang w:eastAsia="en-US"/>
-        </w:rPr>
-      </w:pPr>
-      <w:r>
-        <w:rPr>
-          <w:rFonts w:eastAsia="HelveticaNeueLT-Light" w:cstheme="minorHAnsi"/>
-          <w:bCs w:val="0"/>
-          <w:sz w:val="20"/>
-          <w:szCs w:val="20"/>
+          <w:sz w:val="19"/>
+          <w:szCs w:val="19"/>
+          <w:lang w:eastAsia="en-US"/>
+        </w:rPr>
+      </w:pPr>
+      <w:r>
+        <w:rPr>
+          <w:rFonts w:eastAsia="HelveticaNeueLT-Light" w:cstheme="minorHAnsi"/>
+          <w:bCs w:val="0"/>
+          <w:sz w:val="19"/>
+          <w:szCs w:val="19"/>
           <w:lang w:eastAsia="en-US"/>
         </w:rPr>
         <w:t>Prof. Dr. Carsten Schulte (Uni Paderborn)</w:t>
@@ -2182,8 +2523,8 @@
         <w:rPr>
           <w:rFonts w:eastAsia="HelveticaNeueLT-Light" w:cstheme="minorHAnsi"/>
           <w:bCs w:val="0"/>
-          <w:sz w:val="20"/>
-          <w:szCs w:val="20"/>
+          <w:sz w:val="19"/>
+          <w:szCs w:val="19"/>
           <w:lang w:eastAsia="en-US"/>
         </w:rPr>
         <w:sectPr>
@@ -2197,15 +2538,33 @@
       </w:pPr>
       <w:r>
         <w:rPr>
-          <w:sz w:val="20"/>
-          <w:szCs w:val="20"/>
-        </w:rPr>
-        <w:t>Benjamin Piétza</w:t>
-      </w:r>
-      <w:r>
-        <w:rPr>
-          <w:sz w:val="20"/>
-          <w:szCs w:val="20"/>
+          <w:rFonts w:eastAsia="HelveticaNeueLT-Light" w:cstheme="minorHAnsi"/>
+          <w:bCs w:val="0"/>
+          <w:sz w:val="19"/>
+          <w:szCs w:val="19"/>
+          <w:lang w:eastAsia="en-US"/>
+        </w:rPr>
+        <w:t xml:space="preserve">Benjamin </w:t>
+      </w:r>
+      <w:proofErr w:type="spellStart"/>
+      <w:r>
+        <w:rPr>
+          <w:rFonts w:eastAsia="HelveticaNeueLT-Light" w:cstheme="minorHAnsi"/>
+          <w:bCs w:val="0"/>
+          <w:sz w:val="19"/>
+          <w:szCs w:val="19"/>
+          <w:lang w:eastAsia="en-US"/>
+        </w:rPr>
+        <w:t>Piétza</w:t>
+      </w:r>
+      <w:proofErr w:type="spellEnd"/>
+      <w:r>
+        <w:rPr>
+          <w:rFonts w:eastAsia="HelveticaNeueLT-Light" w:cstheme="minorHAnsi"/>
+          <w:bCs w:val="0"/>
+          <w:sz w:val="19"/>
+          <w:szCs w:val="19"/>
+          <w:lang w:eastAsia="en-US"/>
         </w:rPr>
         <w:t xml:space="preserve"> (FU Berlin)</w:t>
       </w:r>
@@ -2323,7 +2682,7 @@
                     </pic:cNvPicPr>
                   </pic:nvPicPr>
                   <pic:blipFill>
-                    <a:blip r:embed="rId15" cstate="print">
+                    <a:blip r:embed="rId12" cstate="print">
                       <a:extLst>
                         <a:ext uri="{28A0092B-C50C-407E-A947-70E740481C1C}">
                           <a14:useLocalDpi xmlns:a14="http://schemas.microsoft.com/office/drawing/2010/main"/>
@@ -2440,14 +2799,6 @@
         <w:rPr>
           <w:sz w:val="19"/>
           <w:szCs w:val="19"/>
-          <w:rPrChange w:id="10" w:author="Malambré, Julia | Wissensfabrik" w:date="2022-12-28T16:35:00Z">
-            <w:rPr>
-              <w:b/>
-              <w:bCs w:val="0"/>
-              <w:sz w:val="19"/>
-              <w:szCs w:val="19"/>
-            </w:rPr>
-          </w:rPrChange>
         </w:rPr>
         <w:t>Darüber hinaus ist</w:t>
       </w:r>
@@ -2488,58 +2839,58 @@
         </w:rPr>
         <w:t xml:space="preserve">Nutzung </w:t>
       </w:r>
-      <w:del w:id="11" w:author="Malambré, Julia | Wissensfabrik" w:date="2022-12-28T16:35:00Z">
+      <w:r>
+        <w:rPr>
+          <w:sz w:val="19"/>
+          <w:szCs w:val="19"/>
+        </w:rPr>
+        <w:t xml:space="preserve">an Privatschulen und </w:t>
+      </w:r>
+      <w:r>
+        <w:rPr>
+          <w:sz w:val="19"/>
+          <w:szCs w:val="19"/>
+        </w:rPr>
+        <w:t xml:space="preserve">Bildungseinrichtungen </w:t>
+      </w:r>
+      <w:r>
+        <w:rPr>
+          <w:sz w:val="19"/>
+          <w:szCs w:val="19"/>
+        </w:rPr>
+        <w:t>freie</w:t>
+      </w:r>
+      <w:r>
+        <w:rPr>
+          <w:sz w:val="19"/>
+          <w:szCs w:val="19"/>
+        </w:rPr>
+        <w:t>r</w:t>
+      </w:r>
+      <w:r>
+        <w:rPr>
+          <w:sz w:val="19"/>
+          <w:szCs w:val="19"/>
+        </w:rPr>
+        <w:t xml:space="preserve"> Träger</w:t>
+      </w:r>
+      <w:r>
+        <w:rPr>
+          <w:sz w:val="19"/>
+          <w:szCs w:val="19"/>
+        </w:rPr>
+        <w:t xml:space="preserve"> </w:t>
+      </w:r>
+      <w:ins w:id="4" w:author="Malambré, Julia | Wissensfabrik" w:date="2022-12-29T09:05:00Z">
         <w:r>
           <w:rPr>
             <w:sz w:val="19"/>
             <w:szCs w:val="19"/>
           </w:rPr>
-          <w:delText xml:space="preserve">auch </w:delText>
+          <w:t>gestattet,</w:t>
         </w:r>
-      </w:del>
-      <w:r>
-        <w:rPr>
-          <w:sz w:val="19"/>
-          <w:szCs w:val="19"/>
-        </w:rPr>
-        <w:t xml:space="preserve">an Privatschulen und </w:t>
-      </w:r>
-      <w:r>
-        <w:rPr>
-          <w:sz w:val="19"/>
-          <w:szCs w:val="19"/>
-        </w:rPr>
-        <w:t xml:space="preserve">Bildungseinrichtungen </w:t>
-      </w:r>
-      <w:r>
-        <w:rPr>
-          <w:sz w:val="19"/>
-          <w:szCs w:val="19"/>
-        </w:rPr>
-        <w:t>freie</w:t>
-      </w:r>
-      <w:r>
-        <w:rPr>
-          <w:sz w:val="19"/>
-          <w:szCs w:val="19"/>
-        </w:rPr>
-        <w:t>r</w:t>
-      </w:r>
-      <w:r>
-        <w:rPr>
-          <w:sz w:val="19"/>
-          <w:szCs w:val="19"/>
-        </w:rPr>
-        <w:t xml:space="preserve"> Träger</w:t>
-      </w:r>
-      <w:r>
-        <w:rPr>
-          <w:sz w:val="19"/>
-          <w:szCs w:val="19"/>
-        </w:rPr>
-        <w:t xml:space="preserve"> gestattet</w:t>
-      </w:r>
-      <w:ins w:id="12" w:author="Malambré, Julia | Wissensfabrik" w:date="2022-12-28T16:35:00Z">
+      </w:ins>
+      <w:ins w:id="5" w:author="Malambré, Julia | Wissensfabrik" w:date="2022-12-28T16:35:00Z">
         <w:r>
           <w:rPr>
             <w:sz w:val="19"/>
@@ -2548,121 +2899,386 @@
           <w:t xml:space="preserve"> </w:t>
         </w:r>
       </w:ins>
-      <w:del w:id="13" w:author="Malambré, Julia | Wissensfabrik" w:date="2022-12-28T16:35:00Z">
+      <w:r>
+        <w:rPr>
+          <w:sz w:val="19"/>
+          <w:szCs w:val="19"/>
+        </w:rPr>
+        <w:t>auch wenn dafür Gebühren erhoben werden, solange die Materialien</w:t>
+      </w:r>
+      <w:r>
+        <w:rPr>
+          <w:sz w:val="19"/>
+          <w:szCs w:val="19"/>
+        </w:rPr>
+        <w:t xml:space="preserve"> im Unterricht oder in Betreuungsangeboten </w:t>
+      </w:r>
+      <w:r>
+        <w:rPr>
+          <w:sz w:val="19"/>
+          <w:szCs w:val="19"/>
+        </w:rPr>
+        <w:t xml:space="preserve">für Schulkinder </w:t>
+      </w:r>
+      <w:r>
+        <w:rPr>
+          <w:sz w:val="19"/>
+          <w:szCs w:val="19"/>
+        </w:rPr>
+        <w:t>verwendet werden. Gleiches gilt für F</w:t>
+      </w:r>
+      <w:r>
+        <w:rPr>
+          <w:sz w:val="19"/>
+          <w:szCs w:val="19"/>
+        </w:rPr>
+        <w:t>ortbildungsangebote für Lehrkräfte</w:t>
+      </w:r>
+      <w:r>
+        <w:rPr>
+          <w:sz w:val="19"/>
+          <w:szCs w:val="19"/>
+        </w:rPr>
+        <w:t xml:space="preserve">. </w:t>
+      </w:r>
+      <w:r>
+        <w:rPr>
+          <w:rFonts w:eastAsia="HelveticaNeueLT-Light" w:cstheme="minorHAnsi"/>
+          <w:bCs w:val="0"/>
+          <w:sz w:val="19"/>
+          <w:szCs w:val="19"/>
+          <w:lang w:eastAsia="en-US"/>
+        </w:rPr>
+        <w:t xml:space="preserve">Alle Teile dieses Werkes sind vom </w:t>
+      </w:r>
+      <w:del w:id="6" w:author="Malambré, Julia | Wissensfabrik" w:date="2022-12-29T09:04:00Z">
+        <w:r>
+          <w:rPr>
+            <w:rFonts w:eastAsia="HelveticaNeueLT-Light" w:cstheme="minorHAnsi"/>
+            <w:bCs w:val="0"/>
+            <w:sz w:val="19"/>
+            <w:szCs w:val="19"/>
+            <w:lang w:eastAsia="en-US"/>
+          </w:rPr>
+          <w:delText xml:space="preserve">Herausgeber </w:delText>
+        </w:r>
+      </w:del>
+      <w:ins w:id="7" w:author="Malambré, Julia | Wissensfabrik" w:date="2022-12-29T09:04:00Z">
+        <w:r>
+          <w:rPr>
+            <w:rFonts w:eastAsia="HelveticaNeueLT-Light" w:cstheme="minorHAnsi"/>
+            <w:bCs w:val="0"/>
+            <w:sz w:val="19"/>
+            <w:szCs w:val="19"/>
+            <w:lang w:eastAsia="en-US"/>
+          </w:rPr>
+          <w:t>Herausgebende</w:t>
+        </w:r>
+      </w:ins>
+      <w:ins w:id="8" w:author="Malambré, Julia | Wissensfabrik" w:date="2022-12-29T09:05:00Z">
+        <w:r>
+          <w:rPr>
+            <w:rFonts w:eastAsia="HelveticaNeueLT-Light" w:cstheme="minorHAnsi"/>
+            <w:bCs w:val="0"/>
+            <w:sz w:val="19"/>
+            <w:szCs w:val="19"/>
+            <w:lang w:eastAsia="en-US"/>
+          </w:rPr>
+          <w:t>n</w:t>
+        </w:r>
+      </w:ins>
+      <w:ins w:id="9" w:author="Malambré, Julia | Wissensfabrik" w:date="2022-12-29T09:04:00Z">
+        <w:r>
+          <w:rPr>
+            <w:rFonts w:eastAsia="HelveticaNeueLT-Light" w:cstheme="minorHAnsi"/>
+            <w:bCs w:val="0"/>
+            <w:sz w:val="19"/>
+            <w:szCs w:val="19"/>
+            <w:lang w:eastAsia="en-US"/>
+          </w:rPr>
+          <w:t xml:space="preserve"> </w:t>
+        </w:r>
+      </w:ins>
+      <w:r>
+        <w:rPr>
+          <w:rFonts w:eastAsia="HelveticaNeueLT-Light" w:cstheme="minorHAnsi"/>
+          <w:bCs w:val="0"/>
+          <w:sz w:val="19"/>
+          <w:szCs w:val="19"/>
+          <w:lang w:eastAsia="en-US"/>
+        </w:rPr>
+        <w:t>und von der für die Erstellung verantwortlichen Redaktion sorgfältig erwogen und geprüft worden. Eine Haftung des</w:t>
+      </w:r>
+      <w:ins w:id="10" w:author="Malambré, Julia | Wissensfabrik" w:date="2022-12-29T09:05:00Z">
+        <w:r>
+          <w:rPr>
+            <w:rFonts w:eastAsia="HelveticaNeueLT-Light" w:cstheme="minorHAnsi"/>
+            <w:bCs w:val="0"/>
+            <w:sz w:val="19"/>
+            <w:szCs w:val="19"/>
+            <w:lang w:eastAsia="en-US"/>
+          </w:rPr>
+          <w:t xml:space="preserve"> Herausgebenden </w:t>
+        </w:r>
+      </w:ins>
+      <w:del w:id="11" w:author="Malambré, Julia | Wissensfabrik" w:date="2022-12-29T09:05:00Z">
+        <w:r>
+          <w:rPr>
+            <w:rFonts w:eastAsia="HelveticaNeueLT-Light" w:cstheme="minorHAnsi"/>
+            <w:bCs w:val="0"/>
+            <w:sz w:val="19"/>
+            <w:szCs w:val="19"/>
+            <w:lang w:eastAsia="en-US"/>
+          </w:rPr>
+          <w:delText xml:space="preserve"> Herausgebers </w:delText>
+        </w:r>
+      </w:del>
+      <w:r>
+        <w:rPr>
+          <w:rFonts w:eastAsia="HelveticaNeueLT-Light" w:cstheme="minorHAnsi"/>
+          <w:bCs w:val="0"/>
+          <w:sz w:val="19"/>
+          <w:szCs w:val="19"/>
+          <w:lang w:eastAsia="en-US"/>
+        </w:rPr>
+        <w:t>bzw. der für die Redaktion verantwortlichen Institutionen für etwaige Personen-, Sach- oder Vermögensschaden, die sich aus dem Gebrauch dieses Werkes ergeben oder ergeben konnten, ist ausgeschlossen.</w:t>
+      </w:r>
+      <w:ins w:id="12" w:author="Malambré, Julia | Wissensfabrik" w:date="2022-12-29T08:55:00Z">
+        <w:r>
+          <w:rPr>
+            <w:rFonts w:eastAsia="HelveticaNeueLT-Light" w:cstheme="minorHAnsi"/>
+            <w:bCs w:val="0"/>
+            <w:sz w:val="19"/>
+            <w:szCs w:val="19"/>
+            <w:lang w:eastAsia="en-US"/>
+          </w:rPr>
+          <w:t xml:space="preserve"> In</w:t>
+        </w:r>
+      </w:ins>
+      <w:ins w:id="13" w:author="Malambré, Julia | Wissensfabrik" w:date="2022-12-29T08:56:00Z">
+        <w:r>
+          <w:rPr>
+            <w:rFonts w:eastAsia="HelveticaNeueLT-Light" w:cstheme="minorHAnsi"/>
+            <w:bCs w:val="0"/>
+            <w:sz w:val="19"/>
+            <w:szCs w:val="19"/>
+            <w:lang w:eastAsia="en-US"/>
+          </w:rPr>
+          <w:t xml:space="preserve"> diesem Handbuch </w:t>
+        </w:r>
+      </w:ins>
+      <w:ins w:id="14" w:author="Malambré, Julia | Wissensfabrik" w:date="2022-12-29T09:02:00Z">
+        <w:r>
+          <w:rPr>
+            <w:rFonts w:eastAsia="HelveticaNeueLT-Light" w:cstheme="minorHAnsi"/>
+            <w:bCs w:val="0"/>
+            <w:sz w:val="19"/>
+            <w:szCs w:val="19"/>
+            <w:lang w:eastAsia="en-US"/>
+          </w:rPr>
+          <w:t>werden</w:t>
+        </w:r>
+      </w:ins>
+      <w:ins w:id="15" w:author="Malambré, Julia | Wissensfabrik" w:date="2022-12-29T08:56:00Z">
+        <w:r>
+          <w:rPr>
+            <w:rFonts w:eastAsia="HelveticaNeueLT-Light" w:cstheme="minorHAnsi"/>
+            <w:bCs w:val="0"/>
+            <w:sz w:val="19"/>
+            <w:szCs w:val="19"/>
+            <w:lang w:eastAsia="en-US"/>
+          </w:rPr>
+          <w:t xml:space="preserve"> ge</w:t>
+        </w:r>
+      </w:ins>
+      <w:ins w:id="16" w:author="Malambré, Julia | Wissensfabrik" w:date="2022-12-29T08:57:00Z">
+        <w:r>
+          <w:rPr>
+            <w:rFonts w:eastAsia="HelveticaNeueLT-Light" w:cstheme="minorHAnsi"/>
+            <w:bCs w:val="0"/>
+            <w:sz w:val="19"/>
+            <w:szCs w:val="19"/>
+            <w:lang w:eastAsia="en-US"/>
+          </w:rPr>
+          <w:t xml:space="preserve">schlechtsumfassende Formulierungen und der Genderstern verwendet. Sollte </w:t>
+        </w:r>
+      </w:ins>
+      <w:ins w:id="17" w:author="Malambré, Julia | Wissensfabrik" w:date="2022-12-29T08:58:00Z">
+        <w:r>
+          <w:rPr>
+            <w:rFonts w:eastAsia="HelveticaNeueLT-Light" w:cstheme="minorHAnsi"/>
+            <w:bCs w:val="0"/>
+            <w:sz w:val="19"/>
+            <w:szCs w:val="19"/>
+            <w:lang w:eastAsia="en-US"/>
+          </w:rPr>
+          <w:t>dies aus Gründen der Lesbarkeit an manchen Stellen nicht möglich sein</w:t>
+        </w:r>
+      </w:ins>
+      <w:ins w:id="18" w:author="Malambré, Julia | Wissensfabrik" w:date="2022-12-29T09:02:00Z">
+        <w:r>
+          <w:rPr>
+            <w:rFonts w:eastAsia="HelveticaNeueLT-Light" w:cstheme="minorHAnsi"/>
+            <w:bCs w:val="0"/>
+            <w:sz w:val="19"/>
+            <w:szCs w:val="19"/>
+            <w:lang w:eastAsia="en-US"/>
+          </w:rPr>
+          <w:t xml:space="preserve">, </w:t>
+        </w:r>
+      </w:ins>
+      <w:ins w:id="19" w:author="Malambré, Julia | Wissensfabrik" w:date="2022-12-29T09:00:00Z">
+        <w:r>
+          <w:rPr>
+            <w:rFonts w:eastAsia="HelveticaNeueLT-Light" w:cstheme="minorHAnsi"/>
+            <w:bCs w:val="0"/>
+            <w:sz w:val="19"/>
+            <w:szCs w:val="19"/>
+            <w:lang w:eastAsia="en-US"/>
+          </w:rPr>
+          <w:t>g</w:t>
+        </w:r>
+      </w:ins>
+      <w:ins w:id="20" w:author="Malambré, Julia | Wissensfabrik" w:date="2022-12-29T09:02:00Z">
+        <w:r>
+          <w:rPr>
+            <w:rFonts w:eastAsia="HelveticaNeueLT-Light" w:cstheme="minorHAnsi"/>
+            <w:bCs w:val="0"/>
+            <w:sz w:val="19"/>
+            <w:szCs w:val="19"/>
+            <w:lang w:eastAsia="en-US"/>
+          </w:rPr>
+          <w:t xml:space="preserve">elten die </w:t>
+        </w:r>
+      </w:ins>
+      <w:ins w:id="21" w:author="Malambré, Julia | Wissensfabrik" w:date="2022-12-29T09:06:00Z">
+        <w:r>
+          <w:rPr>
+            <w:rFonts w:eastAsia="HelveticaNeueLT-Light" w:cstheme="minorHAnsi"/>
+            <w:bCs w:val="0"/>
+            <w:sz w:val="19"/>
+            <w:szCs w:val="19"/>
+            <w:lang w:eastAsia="en-US"/>
+          </w:rPr>
+          <w:t xml:space="preserve">dort </w:t>
+        </w:r>
+      </w:ins>
+      <w:ins w:id="22" w:author="Malambré, Julia | Wissensfabrik" w:date="2022-12-29T09:02:00Z">
+        <w:r>
+          <w:rPr>
+            <w:rFonts w:eastAsia="HelveticaNeueLT-Light" w:cstheme="minorHAnsi"/>
+            <w:bCs w:val="0"/>
+            <w:sz w:val="19"/>
+            <w:szCs w:val="19"/>
+            <w:lang w:eastAsia="en-US"/>
+          </w:rPr>
+          <w:t xml:space="preserve">verwendeten </w:t>
+        </w:r>
+      </w:ins>
+      <w:ins w:id="23" w:author="Malambré, Julia | Wissensfabrik" w:date="2022-12-29T09:00:00Z">
+        <w:r>
+          <w:rPr>
+            <w:rFonts w:eastAsia="HelveticaNeueLT-Light" w:cstheme="minorHAnsi"/>
+            <w:bCs w:val="0"/>
+            <w:sz w:val="19"/>
+            <w:szCs w:val="19"/>
+            <w:lang w:eastAsia="en-US"/>
+          </w:rPr>
+          <w:t>Personenbezeichnung gleichermaßen für alle Geschlec</w:t>
+        </w:r>
+      </w:ins>
+      <w:ins w:id="24" w:author="Malambré, Julia | Wissensfabrik" w:date="2022-12-29T09:01:00Z">
+        <w:r>
+          <w:rPr>
+            <w:rFonts w:eastAsia="HelveticaNeueLT-Light" w:cstheme="minorHAnsi"/>
+            <w:bCs w:val="0"/>
+            <w:sz w:val="19"/>
+            <w:szCs w:val="19"/>
+            <w:lang w:eastAsia="en-US"/>
+          </w:rPr>
+          <w:t>hter</w:t>
+        </w:r>
+      </w:ins>
+      <w:ins w:id="25" w:author="Malambré, Julia | Wissensfabrik" w:date="2022-12-29T09:04:00Z">
+        <w:r>
+          <w:rPr>
+            <w:rFonts w:eastAsia="HelveticaNeueLT-Light" w:cstheme="minorHAnsi"/>
+            <w:bCs w:val="0"/>
+            <w:sz w:val="19"/>
+            <w:szCs w:val="19"/>
+            <w:lang w:eastAsia="en-US"/>
+          </w:rPr>
+          <w:t>.</w:t>
+        </w:r>
+      </w:ins>
+      <w:del w:id="26" w:author="Malambré, Julia | Wissensfabrik" w:date="2022-12-29T09:00:00Z">
+        <w:r>
+          <w:rPr>
+            <w:rFonts w:eastAsia="HelveticaNeueLT-Light" w:cstheme="minorHAnsi"/>
+            <w:bCs w:val="0"/>
+            <w:sz w:val="19"/>
+            <w:szCs w:val="19"/>
+            <w:lang w:eastAsia="en-US"/>
+          </w:rPr>
+          <w:delText xml:space="preserve"> </w:delText>
+        </w:r>
+        <w:commentRangeStart w:id="27"/>
+        <w:r>
+          <w:rPr>
+            <w:rFonts w:eastAsia="HelveticaNeueLT-Light" w:cstheme="minorHAnsi"/>
+            <w:bCs w:val="0"/>
+            <w:sz w:val="19"/>
+            <w:szCs w:val="19"/>
+            <w:lang w:eastAsia="en-US"/>
+          </w:rPr>
+          <w:delText>A</w:delText>
+        </w:r>
+      </w:del>
+      <w:del w:id="28" w:author="Malambré, Julia | Wissensfabrik" w:date="2022-12-29T09:01:00Z">
+        <w:r>
+          <w:rPr>
+            <w:rFonts w:eastAsia="HelveticaNeueLT-Light" w:cstheme="minorHAnsi"/>
+            <w:bCs w:val="0"/>
+            <w:sz w:val="19"/>
+            <w:szCs w:val="19"/>
+            <w:lang w:eastAsia="en-US"/>
+          </w:rPr>
+          <w:delText xml:space="preserve">ufgrund der besseren Lesbarkeit wird in diesem Handbuch die männliche Form verwendet. Die weibliche Form ist selbstverständlich </w:delText>
+        </w:r>
+        <w:r>
+          <w:rPr>
+            <w:rFonts w:eastAsia="HelveticaNeueLT-Light" w:cstheme="minorHAnsi"/>
+            <w:bCs w:val="0"/>
+            <w:sz w:val="19"/>
+            <w:szCs w:val="19"/>
+            <w:lang w:eastAsia="en-US"/>
+          </w:rPr>
+          <w:delText>miteingeschlossen</w:delText>
+        </w:r>
+        <w:r>
+          <w:rPr>
+            <w:rFonts w:eastAsia="HelveticaNeueLT-Light" w:cstheme="minorHAnsi"/>
+            <w:bCs w:val="0"/>
+            <w:sz w:val="19"/>
+            <w:szCs w:val="19"/>
+            <w:lang w:eastAsia="en-US"/>
+          </w:rPr>
+          <w:delText>.</w:delText>
+        </w:r>
         <w:r>
           <w:rPr>
             <w:sz w:val="19"/>
             <w:szCs w:val="19"/>
           </w:rPr>
-          <w:delText xml:space="preserve">, </w:delText>
+          <w:delText xml:space="preserve"> </w:delText>
         </w:r>
       </w:del>
-      <w:r>
-        <w:rPr>
-          <w:sz w:val="19"/>
-          <w:szCs w:val="19"/>
-        </w:rPr>
-        <w:t>auch wenn dafür Gebühren erhoben werden, solange die Materialien</w:t>
-      </w:r>
-      <w:r>
-        <w:rPr>
-          <w:sz w:val="19"/>
-          <w:szCs w:val="19"/>
-        </w:rPr>
-        <w:t xml:space="preserve"> im Unterricht oder in Betreuungsangeboten </w:t>
-      </w:r>
-      <w:r>
-        <w:rPr>
-          <w:sz w:val="19"/>
-          <w:szCs w:val="19"/>
-        </w:rPr>
-        <w:t xml:space="preserve">für Schulkinder </w:t>
-      </w:r>
-      <w:r>
-        <w:rPr>
-          <w:sz w:val="19"/>
-          <w:szCs w:val="19"/>
-        </w:rPr>
-        <w:t>verwendet werden. Gleiches gilt für F</w:t>
-      </w:r>
-      <w:r>
-        <w:rPr>
-          <w:sz w:val="19"/>
-          <w:szCs w:val="19"/>
-        </w:rPr>
-        <w:t>ortbildungsangebote für Lehrkräfte</w:t>
-      </w:r>
-      <w:r>
-        <w:rPr>
-          <w:sz w:val="19"/>
-          <w:szCs w:val="19"/>
-        </w:rPr>
-        <w:t xml:space="preserve">. </w:t>
-      </w:r>
-      <w:r>
-        <w:rPr>
-          <w:rFonts w:eastAsia="HelveticaNeueLT-Light" w:cstheme="minorHAnsi"/>
-          <w:bCs w:val="0"/>
-          <w:sz w:val="19"/>
-          <w:szCs w:val="19"/>
-          <w:lang w:eastAsia="en-US"/>
-        </w:rPr>
-        <w:t>Alle Teile dieses Werkes sind vom Herausgeber und von der für die Erstellung verantwortlichen Redaktion sorgfältig erwogen und geprüft worden. Eine Haftung des Herausgebers bzw. der für die Redaktion verantwortlichen Institutionen für etwaige Personen-, Sach- oder Vermögensschaden, die sich aus dem Gebrauch dieses Werkes ergeben oder ergeben konnten, ist ausgeschlossen.</w:t>
-      </w:r>
-      <w:r>
-        <w:rPr>
-          <w:rFonts w:eastAsia="HelveticaNeueLT-Light" w:cstheme="minorHAnsi"/>
-          <w:bCs w:val="0"/>
-          <w:sz w:val="19"/>
-          <w:szCs w:val="19"/>
-          <w:lang w:eastAsia="en-US"/>
-        </w:rPr>
-        <w:t xml:space="preserve"> </w:t>
-      </w:r>
-      <w:commentRangeStart w:id="14"/>
-      <w:r>
-        <w:rPr>
-          <w:rFonts w:eastAsia="HelveticaNeueLT-Light" w:cstheme="minorHAnsi"/>
-          <w:bCs w:val="0"/>
-          <w:sz w:val="19"/>
-          <w:szCs w:val="19"/>
-          <w:lang w:eastAsia="en-US"/>
-        </w:rPr>
-        <w:t xml:space="preserve">Aufgrund der besseren Lesbarkeit wird in diesem Handbuch die männliche Form verwendet. Die weibliche Form ist selbstverständlich </w:t>
-      </w:r>
-      <w:r>
-        <w:rPr>
-          <w:rFonts w:eastAsia="HelveticaNeueLT-Light" w:cstheme="minorHAnsi"/>
-          <w:bCs w:val="0"/>
-          <w:sz w:val="19"/>
-          <w:szCs w:val="19"/>
-          <w:lang w:eastAsia="en-US"/>
-        </w:rPr>
-        <w:t>miteingeschlossen</w:t>
-      </w:r>
-      <w:r>
-        <w:rPr>
-          <w:rFonts w:eastAsia="HelveticaNeueLT-Light" w:cstheme="minorHAnsi"/>
-          <w:bCs w:val="0"/>
-          <w:sz w:val="19"/>
-          <w:szCs w:val="19"/>
-          <w:lang w:eastAsia="en-US"/>
-        </w:rPr>
-        <w:t>.</w:t>
-      </w:r>
-      <w:r>
-        <w:rPr>
-          <w:sz w:val="19"/>
-          <w:szCs w:val="19"/>
-        </w:rPr>
-        <w:t xml:space="preserve"> </w:t>
-      </w:r>
-      <w:commentRangeEnd w:id="14"/>
+      <w:commentRangeEnd w:id="27"/>
       <w:r>
         <w:rPr>
           <w:rStyle w:val="Kommentarzeichen"/>
         </w:rPr>
-        <w:commentReference w:id="14"/>
+        <w:commentReference w:id="27"/>
       </w:r>
     </w:p>
     <w:p>
@@ -2714,9 +3330,9 @@
         <w:rPr>
           <w:rFonts w:eastAsia="HelveticaNeueLT-Light" w:cstheme="minorHAnsi"/>
           <w:bCs w:val="0"/>
-          <w:sz w:val="19"/>
-          <w:szCs w:val="19"/>
-          <w:lang w:eastAsia="en-US"/>
+          <w:sz w:val="20"/>
+          <w:szCs w:val="20"/>
+          <w:lang w:val="en-US" w:eastAsia="en-US"/>
         </w:rPr>
       </w:pPr>
       <w:r>
@@ -2759,7 +3375,7 @@
         </w:rPr>
         <w:t xml:space="preserve">stammen die Bilder von </w:t>
       </w:r>
-      <w:hyperlink r:id="rId20" w:history="1">
+      <w:hyperlink r:id="rId17" w:history="1">
         <w:r>
           <w:rPr>
             <w:rStyle w:val="Hyperlink"/>
@@ -2802,21 +3418,6 @@
         </w:rPr>
         <w:t xml:space="preserve"> </w:t>
       </w:r>
-    </w:p>
-    <w:p>
-      <w:pPr>
-        <w:autoSpaceDE w:val="0"/>
-        <w:autoSpaceDN w:val="0"/>
-        <w:adjustRightInd w:val="0"/>
-        <w:spacing w:after="0" w:line="240" w:lineRule="auto"/>
-        <w:rPr>
-          <w:rFonts w:eastAsia="HelveticaNeueLT-Light" w:cstheme="minorHAnsi"/>
-          <w:bCs w:val="0"/>
-          <w:sz w:val="19"/>
-          <w:szCs w:val="19"/>
-          <w:lang w:val="en-US" w:eastAsia="en-US"/>
-        </w:rPr>
-      </w:pPr>
       <w:r>
         <w:rPr>
           <w:rFonts w:eastAsia="HelveticaNeueLT-Light" w:cstheme="minorHAnsi"/>
@@ -2827,7 +3428,7 @@
         </w:rPr>
         <w:t xml:space="preserve">Grafische Gestaltung: </w:t>
       </w:r>
-      <w:hyperlink r:id="rId21" w:history="1">
+      <w:hyperlink r:id="rId18" w:history="1">
         <w:r>
           <w:rPr>
             <w:rStyle w:val="Hyperlink"/>
@@ -2840,19 +3441,17 @@
           <w:t>www.active-screen.de</w:t>
         </w:r>
       </w:hyperlink>
-      <w:ins w:id="15" w:author="Malambré, Julia | Wissensfabrik" w:date="2022-12-28T16:38:00Z">
-        <w:r>
-          <w:rPr>
-            <w:rStyle w:val="Hyperlink"/>
-            <w:rFonts w:eastAsia="HelveticaNeueLT-Light" w:cstheme="minorHAnsi"/>
-            <w:bCs w:val="0"/>
-            <w:sz w:val="19"/>
-            <w:szCs w:val="19"/>
-            <w:lang w:eastAsia="en-US"/>
-          </w:rPr>
-          <w:t xml:space="preserve"> </w:t>
-        </w:r>
-      </w:ins>
+      <w:r>
+        <w:rPr>
+          <w:rStyle w:val="Hyperlink"/>
+          <w:rFonts w:eastAsia="HelveticaNeueLT-Light" w:cstheme="minorHAnsi"/>
+          <w:bCs w:val="0"/>
+          <w:sz w:val="19"/>
+          <w:szCs w:val="19"/>
+          <w:lang w:eastAsia="en-US"/>
+        </w:rPr>
+        <w:t xml:space="preserve"> </w:t>
+      </w:r>
       <w:r>
         <w:rPr>
           <w:sz w:val="19"/>
@@ -2889,23 +3488,20 @@
           <w:szCs w:val="19"/>
           <w:lang w:val="en-US" w:eastAsia="en-US"/>
         </w:rPr>
-        <w:t xml:space="preserve"> Kellner, Animation / Illustration / Graphic Recording, studio animanova</w:t>
-      </w:r>
-    </w:p>
-    <w:p>
-      <w:pPr>
-        <w:autoSpaceDE w:val="0"/>
-        <w:autoSpaceDN w:val="0"/>
-        <w:adjustRightInd w:val="0"/>
-        <w:spacing w:after="0" w:line="240" w:lineRule="auto"/>
-        <w:rPr>
-          <w:rFonts w:eastAsia="HelveticaNeueLT-Light" w:cstheme="minorHAnsi"/>
-          <w:bCs w:val="0"/>
-          <w:sz w:val="20"/>
-          <w:szCs w:val="20"/>
+        <w:t xml:space="preserve"> Kellner, Animation / Illustration / Graphic Recording, studio </w:t>
+      </w:r>
+      <w:proofErr w:type="spellStart"/>
+      <w:r>
+        <w:rPr>
+          <w:rFonts w:eastAsia="HelveticaNeueLT-Light" w:cstheme="minorHAnsi"/>
+          <w:bCs w:val="0"/>
+          <w:sz w:val="19"/>
+          <w:szCs w:val="19"/>
           <w:lang w:val="en-US" w:eastAsia="en-US"/>
         </w:rPr>
-      </w:pPr>
+        <w:t>animanova</w:t>
+      </w:r>
+      <w:proofErr w:type="spellEnd"/>
     </w:p>
     <w:sdt>
       <w:sdtPr>
@@ -3009,8 +3605,13 @@
           <w:r>
             <w:br/>
           </w:r>
+          <w:proofErr w:type="spellStart"/>
           <w:r>
-            <w:t>Codes im Supermarkt und Unternehmen</w:t>
+            <w:t>Codes</w:t>
+          </w:r>
+          <w:proofErr w:type="spellEnd"/>
+          <w:r>
+            <w:t xml:space="preserve"> im Supermarkt und Unternehmen</w:t>
           </w:r>
         </w:p>
         <w:p>
@@ -3037,8 +3638,21 @@
             </w:rPr>
             <w:br/>
           </w:r>
+          <w:proofErr w:type="spellStart"/>
           <w:r>
-            <w:t>3D-Druck, Modellierung und Augmented/Virtual Reality</w:t>
+            <w:t>3D-Druck</w:t>
+          </w:r>
+          <w:proofErr w:type="spellEnd"/>
+          <w:r>
+            <w:t xml:space="preserve">, Modellierung und </w:t>
+          </w:r>
+          <w:proofErr w:type="spellStart"/>
+          <w:r>
+            <w:t>Augmented</w:t>
+          </w:r>
+          <w:proofErr w:type="spellEnd"/>
+          <w:r>
+            <w:t>/Virtual Reality</w:t>
           </w:r>
         </w:p>
         <w:p>
@@ -3065,8 +3679,13 @@
           <w:r>
             <w:br/>
           </w:r>
+          <w:proofErr w:type="spellStart"/>
           <w:r>
-            <w:t>MocoMoco – Mein besonderer Anschluss</w:t>
+            <w:t>MocoMoco</w:t>
+          </w:r>
+          <w:proofErr w:type="spellEnd"/>
+          <w:r>
+            <w:t xml:space="preserve"> – Mein besonderer Anschluss</w:t>
           </w:r>
           <w:r>
             <w:t xml:space="preserve"> </w:t>
@@ -3082,8 +3701,13 @@
           <w:r>
             <w:br/>
           </w:r>
+          <w:proofErr w:type="spellStart"/>
           <w:r>
-            <w:t>App Inventor</w:t>
+            <w:t>App</w:t>
+          </w:r>
+          <w:proofErr w:type="spellEnd"/>
+          <w:r>
+            <w:t xml:space="preserve"> Inventor</w:t>
           </w:r>
           <w:r>
             <w:t xml:space="preserve"> </w:t>
@@ -3182,7 +3806,14 @@
           </w:r>
           <w:r>
             <w:br/>
-            <w:t xml:space="preserve">Kryptologie </w:t>
+          </w:r>
+          <w:proofErr w:type="spellStart"/>
+          <w:r>
+            <w:t>Kryptologie</w:t>
+          </w:r>
+          <w:proofErr w:type="spellEnd"/>
+          <w:r>
+            <w:t xml:space="preserve"> </w:t>
           </w:r>
         </w:p>
         <w:p>
@@ -3456,8 +4087,17 @@
           <w:b/>
           <w:lang w:val="en-US"/>
         </w:rPr>
-        <w:t>Modul M2 - Projektmethode</w:t>
-      </w:r>
+        <w:t xml:space="preserve">Modul M2 - </w:t>
+      </w:r>
+      <w:proofErr w:type="spellStart"/>
+      <w:r>
+        <w:rPr>
+          <w:b/>
+          <w:lang w:val="en-US"/>
+        </w:rPr>
+        <w:t>Projektmethode</w:t>
+      </w:r>
+      <w:proofErr w:type="spellEnd"/>
     </w:p>
     <w:sectPr>
       <w:type w:val="continuous"/>
@@ -3473,7 +4113,7 @@
 
 <file path=word/comments.xml><?xml version="1.0" encoding="utf-8"?>
 <w:comments xmlns:wpc="http://schemas.microsoft.com/office/word/2010/wordprocessingCanvas" xmlns:cx="http://schemas.microsoft.com/office/drawing/2014/chartex" xmlns:cx1="http://schemas.microsoft.com/office/drawing/2015/9/8/chartex" xmlns:cx2="http://schemas.microsoft.com/office/drawing/2015/10/21/chartex" xmlns:cx3="http://schemas.microsoft.com/office/drawing/2016/5/9/chartex" xmlns:cx4="http://schemas.microsoft.com/office/drawing/2016/5/10/chartex" xmlns:cx5="http://schemas.microsoft.com/office/drawing/2016/5/11/chartex" xmlns:cx6="http://schemas.microsoft.com/office/drawing/2016/5/12/chartex" xmlns:cx7="http://schemas.microsoft.com/office/drawing/2016/5/13/chartex" xmlns:cx8="http://schemas.microsoft.com/office/drawing/2016/5/14/chartex" xmlns:mc="http://schemas.openxmlformats.org/markup-compatibility/2006" xmlns:aink="http://schemas.microsoft.com/office/drawing/2016/ink" xmlns:am3d="http://schemas.microsoft.com/office/drawing/2017/model3d" xmlns:o="urn:schemas-microsoft-com:office:office" xmlns:oel="http://schemas.microsoft.com/office/2019/extlst" xmlns:r="http://schemas.openxmlformats.org/officeDocument/2006/relationships" xmlns:m="http://schemas.openxmlformats.org/officeDocument/2006/math" xmlns:v="urn:schemas-microsoft-com:vml" xmlns:wp14="http://schemas.microsoft.com/office/word/2010/wordprocessingDrawing" xmlns:wp="http://schemas.openxmlformats.org/drawingml/2006/wordprocessingDrawing" xmlns:w10="urn:schemas-microsoft-com:office:word" xmlns:w="http://schemas.openxmlformats.org/wordprocessingml/2006/main" xmlns:w14="http://schemas.microsoft.com/office/word/2010/wordml" xmlns:w15="http://schemas.microsoft.com/office/word/2012/wordml" xmlns:w16cex="http://schemas.microsoft.com/office/word/2018/wordml/cex" xmlns:w16cid="http://schemas.microsoft.com/office/word/2016/wordml/cid" xmlns:w16="http://schemas.microsoft.com/office/word/2018/wordml" xmlns:w16sdtdh="http://schemas.microsoft.com/office/word/2020/wordml/sdtdatahash" xmlns:w16se="http://schemas.microsoft.com/office/word/2015/wordml/symex" xmlns:wpg="http://schemas.microsoft.com/office/word/2010/wordprocessingGroup" xmlns:wpi="http://schemas.microsoft.com/office/word/2010/wordprocessingInk" xmlns:wne="http://schemas.microsoft.com/office/word/2006/wordml" xmlns:wps="http://schemas.microsoft.com/office/word/2010/wordprocessingShape" mc:Ignorable="w14 w15 w16se w16cid w16 w16cex w16sdtdh wp14">
-  <w:comment w:id="14" w:author="Malambré, Julia | Wissensfabrik" w:date="2022-12-28T16:38:00Z" w:initials="MJ|W">
+  <w:comment w:id="27" w:author="Malambré, Julia | Wissensfabrik" w:date="2022-12-28T16:38:00Z" w:initials="MJ|W">
     <w:p>
       <w:pPr>
         <w:pStyle w:val="Kommentartext"/>
@@ -3530,16 +4170,6 @@
 </file>
 
 <file path=word/footer1.xml><?xml version="1.0" encoding="utf-8"?>
-<w:ftr xmlns:wpc="http://schemas.microsoft.com/office/word/2010/wordprocessingCanvas" xmlns:cx="http://schemas.microsoft.com/office/drawing/2014/chartex" xmlns:cx1="http://schemas.microsoft.com/office/drawing/2015/9/8/chartex" xmlns:cx2="http://schemas.microsoft.com/office/drawing/2015/10/21/chartex" xmlns:cx3="http://schemas.microsoft.com/office/drawing/2016/5/9/chartex" xmlns:cx4="http://schemas.microsoft.com/office/drawing/2016/5/10/chartex" xmlns:cx5="http://schemas.microsoft.com/office/drawing/2016/5/11/chartex" xmlns:cx6="http://schemas.microsoft.com/office/drawing/2016/5/12/chartex" xmlns:cx7="http://schemas.microsoft.com/office/drawing/2016/5/13/chartex" xmlns:cx8="http://schemas.microsoft.com/office/drawing/2016/5/14/chartex" xmlns:mc="http://schemas.openxmlformats.org/markup-compatibility/2006" xmlns:aink="http://schemas.microsoft.com/office/drawing/2016/ink" xmlns:am3d="http://schemas.microsoft.com/office/drawing/2017/model3d" xmlns:o="urn:schemas-microsoft-com:office:office" xmlns:oel="http://schemas.microsoft.com/office/2019/extlst" xmlns:r="http://schemas.openxmlformats.org/officeDocument/2006/relationships" xmlns:m="http://schemas.openxmlformats.org/officeDocument/2006/math" xmlns:v="urn:schemas-microsoft-com:vml" xmlns:wp14="http://schemas.microsoft.com/office/word/2010/wordprocessingDrawing" xmlns:wp="http://schemas.openxmlformats.org/drawingml/2006/wordprocessingDrawing" xmlns:w10="urn:schemas-microsoft-com:office:word" xmlns:w="http://schemas.openxmlformats.org/wordprocessingml/2006/main" xmlns:w14="http://schemas.microsoft.com/office/word/2010/wordml" xmlns:w15="http://schemas.microsoft.com/office/word/2012/wordml" xmlns:w16cex="http://schemas.microsoft.com/office/word/2018/wordml/cex" xmlns:w16cid="http://schemas.microsoft.com/office/word/2016/wordml/cid" xmlns:w16="http://schemas.microsoft.com/office/word/2018/wordml" xmlns:w16sdtdh="http://schemas.microsoft.com/office/word/2020/wordml/sdtdatahash" xmlns:w16se="http://schemas.microsoft.com/office/word/2015/wordml/symex" xmlns:wpg="http://schemas.microsoft.com/office/word/2010/wordprocessingGroup" xmlns:wpi="http://schemas.microsoft.com/office/word/2010/wordprocessingInk" xmlns:wne="http://schemas.microsoft.com/office/word/2006/wordml" xmlns:wps="http://schemas.microsoft.com/office/word/2010/wordprocessingShape" mc:Ignorable="w14 w15 w16se w16cid w16 w16cex w16sdtdh wp14">
-  <w:p>
-    <w:pPr>
-      <w:pStyle w:val="Fuzeile"/>
-    </w:pPr>
-  </w:p>
-</w:ftr>
-</file>
-
-<file path=word/footer2.xml><?xml version="1.0" encoding="utf-8"?>
 <w:ftr xmlns:wpc="http://schemas.microsoft.com/office/word/2010/wordprocessingCanvas" xmlns:cx="http://schemas.microsoft.com/office/drawing/2014/chartex" xmlns:cx1="http://schemas.microsoft.com/office/drawing/2015/9/8/chartex" xmlns:cx2="http://schemas.microsoft.com/office/drawing/2015/10/21/chartex" xmlns:cx3="http://schemas.microsoft.com/office/drawing/2016/5/9/chartex" xmlns:cx4="http://schemas.microsoft.com/office/drawing/2016/5/10/chartex" xmlns:cx5="http://schemas.microsoft.com/office/drawing/2016/5/11/chartex" xmlns:cx6="http://schemas.microsoft.com/office/drawing/2016/5/12/chartex" xmlns:cx7="http://schemas.microsoft.com/office/drawing/2016/5/13/chartex" xmlns:cx8="http://schemas.microsoft.com/office/drawing/2016/5/14/chartex" xmlns:mc="http://schemas.openxmlformats.org/markup-compatibility/2006" xmlns:aink="http://schemas.microsoft.com/office/drawing/2016/ink" xmlns:am3d="http://schemas.microsoft.com/office/drawing/2017/model3d" xmlns:o="urn:schemas-microsoft-com:office:office" xmlns:oel="http://schemas.microsoft.com/office/2019/extlst" xmlns:r="http://schemas.openxmlformats.org/officeDocument/2006/relationships" xmlns:m="http://schemas.openxmlformats.org/officeDocument/2006/math" xmlns:v="urn:schemas-microsoft-com:vml" xmlns:wp14="http://schemas.microsoft.com/office/word/2010/wordprocessingDrawing" xmlns:wp="http://schemas.openxmlformats.org/drawingml/2006/wordprocessingDrawing" xmlns:w10="urn:schemas-microsoft-com:office:word" xmlns:w="http://schemas.openxmlformats.org/wordprocessingml/2006/main" xmlns:w14="http://schemas.microsoft.com/office/word/2010/wordml" xmlns:w15="http://schemas.microsoft.com/office/word/2012/wordml" xmlns:w16cex="http://schemas.microsoft.com/office/word/2018/wordml/cex" xmlns:w16cid="http://schemas.microsoft.com/office/word/2016/wordml/cid" xmlns:w16="http://schemas.microsoft.com/office/word/2018/wordml" xmlns:w16sdtdh="http://schemas.microsoft.com/office/word/2020/wordml/sdtdatahash" xmlns:w16se="http://schemas.microsoft.com/office/word/2015/wordml/symex" xmlns:wpg="http://schemas.microsoft.com/office/word/2010/wordprocessingGroup" xmlns:wpi="http://schemas.microsoft.com/office/word/2010/wordprocessingInk" xmlns:wne="http://schemas.microsoft.com/office/word/2006/wordml" xmlns:wps="http://schemas.microsoft.com/office/word/2010/wordprocessingShape" mc:Ignorable="w14 w15 w16se w16cid w16 w16cex w16sdtdh wp14">
   <w:p>
     <w:pPr>
@@ -3872,153 +4502,120 @@
         <w:i/>
         <w:sz w:val="18"/>
       </w:rPr>
-      <w:pPrChange w:id="1" w:author="Malambré, Julia | Wissensfabrik" w:date="2022-12-28T16:42:00Z">
-        <w:pPr>
-          <w:pStyle w:val="Kopfzeile"/>
-          <w:tabs>
-            <w:tab w:val="clear" w:pos="4536"/>
-            <w:tab w:val="clear" w:pos="9072"/>
-            <w:tab w:val="right" w:pos="8789"/>
-          </w:tabs>
-          <w:ind w:right="-2637"/>
-        </w:pPr>
-      </w:pPrChange>
     </w:pPr>
-    <w:ins w:id="2" w:author="Malambré, Julia | Wissensfabrik" w:date="2022-12-28T16:42:00Z">
-      <w:r>
-        <w:rPr>
-          <w:sz w:val="18"/>
-        </w:rPr>
-        <w:t>Impressum</w:t>
-      </w:r>
-      <w:r>
-        <w:rPr>
-          <w:sz w:val="18"/>
-        </w:rPr>
-        <w:tab/>
-        <w:t>zuletzt aktualisiert am 28.12.2022</w:t>
-      </w:r>
-      <w:r>
-        <w:rPr>
-          <w:i/>
-          <w:sz w:val="18"/>
-        </w:rPr>
-        <w:tab/>
-      </w:r>
-      <w:r>
-        <w:rPr>
-          <w:sz w:val="18"/>
-        </w:rPr>
-        <w:t xml:space="preserve">Seite </w:t>
-      </w:r>
-      <w:r>
-        <w:rPr>
-          <w:bCs w:val="0"/>
-          <w:sz w:val="18"/>
-        </w:rPr>
-        <w:fldChar w:fldCharType="begin"/>
-      </w:r>
-      <w:r>
-        <w:rPr>
-          <w:sz w:val="18"/>
-        </w:rPr>
-        <w:instrText>PAGE  \* Arabic  \* MERGEFORMAT</w:instrText>
-      </w:r>
-      <w:r>
-        <w:rPr>
-          <w:bCs w:val="0"/>
-          <w:sz w:val="18"/>
-        </w:rPr>
-        <w:fldChar w:fldCharType="separate"/>
-      </w:r>
-      <w:r>
-        <w:rPr>
-          <w:bCs w:val="0"/>
-          <w:sz w:val="18"/>
-        </w:rPr>
-        <w:t>2</w:t>
-      </w:r>
-      <w:r>
-        <w:rPr>
-          <w:bCs w:val="0"/>
-          <w:sz w:val="18"/>
-        </w:rPr>
-        <w:fldChar w:fldCharType="end"/>
-      </w:r>
-      <w:r>
-        <w:rPr>
-          <w:sz w:val="18"/>
-        </w:rPr>
-        <w:t xml:space="preserve"> von </w:t>
-      </w:r>
-      <w:r>
-        <w:rPr>
-          <w:sz w:val="18"/>
-        </w:rPr>
-        <w:fldChar w:fldCharType="begin"/>
-      </w:r>
-      <w:r>
-        <w:rPr>
-          <w:sz w:val="18"/>
-        </w:rPr>
-        <w:instrText>NUMPAGES  \* Arabic  \* MERGEFORMAT</w:instrText>
-      </w:r>
-      <w:r>
-        <w:rPr>
-          <w:sz w:val="18"/>
-        </w:rPr>
-        <w:fldChar w:fldCharType="separate"/>
-      </w:r>
-      <w:r>
-        <w:rPr>
-          <w:sz w:val="18"/>
-        </w:rPr>
-        <w:t>15</w:t>
-      </w:r>
-      <w:r>
-        <w:rPr>
-          <w:sz w:val="18"/>
-        </w:rPr>
-        <w:fldChar w:fldCharType="end"/>
-      </w:r>
-    </w:ins>
-    <w:del w:id="3" w:author="Malambré, Julia | Wissensfabrik" w:date="2022-12-28T16:42:00Z">
-      <w:r>
-        <w:rPr>
-          <w:sz w:val="18"/>
-        </w:rPr>
-        <w:delText>IT2School</w:delText>
-      </w:r>
-      <w:r>
-        <w:rPr>
-          <w:sz w:val="18"/>
-        </w:rPr>
-        <w:delText xml:space="preserve"> </w:delText>
-      </w:r>
-      <w:r>
-        <w:rPr>
-          <w:sz w:val="18"/>
-        </w:rPr>
-        <w:delText>Impressum – zuletzt geändert: 2</w:delText>
-      </w:r>
-      <w:r>
-        <w:rPr>
-          <w:sz w:val="18"/>
-        </w:rPr>
-        <w:delText>8</w:delText>
-      </w:r>
-      <w:r>
-        <w:rPr>
-          <w:sz w:val="18"/>
-        </w:rPr>
-        <w:delText>.12.2022</w:delText>
-      </w:r>
-    </w:del>
+    <w:r>
+      <w:rPr>
+        <w:sz w:val="18"/>
+      </w:rPr>
+      <w:t>Impressum</w:t>
+    </w:r>
+    <w:r>
+      <w:rPr>
+        <w:sz w:val="18"/>
+      </w:rPr>
+      <w:tab/>
+      <w:t>zuletzt aktualisiert am 2</w:t>
+    </w:r>
+    <w:r>
+      <w:rPr>
+        <w:sz w:val="18"/>
+      </w:rPr>
+      <w:t>9</w:t>
+    </w:r>
+    <w:r>
+      <w:rPr>
+        <w:sz w:val="18"/>
+      </w:rPr>
+      <w:t>.12.2022</w:t>
+    </w:r>
+    <w:r>
+      <w:rPr>
+        <w:i/>
+        <w:sz w:val="18"/>
+      </w:rPr>
+      <w:tab/>
+    </w:r>
+    <w:r>
+      <w:rPr>
+        <w:sz w:val="18"/>
+      </w:rPr>
+      <w:t xml:space="preserve">Seite </w:t>
+    </w:r>
+    <w:r>
+      <w:rPr>
+        <w:bCs w:val="0"/>
+        <w:sz w:val="18"/>
+      </w:rPr>
+      <w:fldChar w:fldCharType="begin"/>
+    </w:r>
+    <w:r>
+      <w:rPr>
+        <w:sz w:val="18"/>
+      </w:rPr>
+      <w:instrText>PAGE  \* Arabic  \* MERGEFORMAT</w:instrText>
+    </w:r>
+    <w:r>
+      <w:rPr>
+        <w:bCs w:val="0"/>
+        <w:sz w:val="18"/>
+      </w:rPr>
+      <w:fldChar w:fldCharType="separate"/>
+    </w:r>
+    <w:r>
+      <w:rPr>
+        <w:bCs w:val="0"/>
+        <w:sz w:val="18"/>
+      </w:rPr>
+      <w:t>2</w:t>
+    </w:r>
+    <w:r>
+      <w:rPr>
+        <w:bCs w:val="0"/>
+        <w:sz w:val="18"/>
+      </w:rPr>
+      <w:fldChar w:fldCharType="end"/>
+    </w:r>
+    <w:r>
+      <w:rPr>
+        <w:sz w:val="18"/>
+      </w:rPr>
+      <w:t xml:space="preserve"> von </w:t>
+    </w:r>
+    <w:r>
+      <w:rPr>
+        <w:sz w:val="18"/>
+      </w:rPr>
+      <w:fldChar w:fldCharType="begin"/>
+    </w:r>
+    <w:r>
+      <w:rPr>
+        <w:sz w:val="18"/>
+      </w:rPr>
+      <w:instrText>NUMPAGES  \* Arabic  \* MERGEFORMAT</w:instrText>
+    </w:r>
+    <w:r>
+      <w:rPr>
+        <w:sz w:val="18"/>
+      </w:rPr>
+      <w:fldChar w:fldCharType="separate"/>
+    </w:r>
+    <w:r>
+      <w:rPr>
+        <w:sz w:val="18"/>
+      </w:rPr>
+      <w:t>15</w:t>
+    </w:r>
+    <w:r>
+      <w:rPr>
+        <w:sz w:val="18"/>
+      </w:rPr>
+      <w:fldChar w:fldCharType="end"/>
+    </w:r>
   </w:p>
 </w:ftr>
 </file>
 
-<file path=word/footer3.xml><?xml version="1.0" encoding="utf-8"?>
+<file path=word/footer2.xml><?xml version="1.0" encoding="utf-8"?>
 <w:ftr xmlns:wpc="http://schemas.microsoft.com/office/word/2010/wordprocessingCanvas" xmlns:cx="http://schemas.microsoft.com/office/drawing/2014/chartex" xmlns:cx1="http://schemas.microsoft.com/office/drawing/2015/9/8/chartex" xmlns:cx2="http://schemas.microsoft.com/office/drawing/2015/10/21/chartex" xmlns:cx3="http://schemas.microsoft.com/office/drawing/2016/5/9/chartex" xmlns:cx4="http://schemas.microsoft.com/office/drawing/2016/5/10/chartex" xmlns:cx5="http://schemas.microsoft.com/office/drawing/2016/5/11/chartex" xmlns:cx6="http://schemas.microsoft.com/office/drawing/2016/5/12/chartex" xmlns:cx7="http://schemas.microsoft.com/office/drawing/2016/5/13/chartex" xmlns:cx8="http://schemas.microsoft.com/office/drawing/2016/5/14/chartex" xmlns:mc="http://schemas.openxmlformats.org/markup-compatibility/2006" xmlns:aink="http://schemas.microsoft.com/office/drawing/2016/ink" xmlns:am3d="http://schemas.microsoft.com/office/drawing/2017/model3d" xmlns:o="urn:schemas-microsoft-com:office:office" xmlns:oel="http://schemas.microsoft.com/office/2019/extlst" xmlns:r="http://schemas.openxmlformats.org/officeDocument/2006/relationships" xmlns:m="http://schemas.openxmlformats.org/officeDocument/2006/math" xmlns:v="urn:schemas-microsoft-com:vml" xmlns:wp14="http://schemas.microsoft.com/office/word/2010/wordprocessingDrawing" xmlns:wp="http://schemas.openxmlformats.org/drawingml/2006/wordprocessingDrawing" xmlns:w10="urn:schemas-microsoft-com:office:word" xmlns:w="http://schemas.openxmlformats.org/wordprocessingml/2006/main" xmlns:w14="http://schemas.microsoft.com/office/word/2010/wordml" xmlns:w15="http://schemas.microsoft.com/office/word/2012/wordml" xmlns:w16cex="http://schemas.microsoft.com/office/word/2018/wordml/cex" xmlns:w16cid="http://schemas.microsoft.com/office/word/2016/wordml/cid" xmlns:w16="http://schemas.microsoft.com/office/word/2018/wordml" xmlns:w16sdtdh="http://schemas.microsoft.com/office/word/2020/wordml/sdtdatahash" xmlns:w16se="http://schemas.microsoft.com/office/word/2015/wordml/symex" xmlns:wpg="http://schemas.microsoft.com/office/word/2010/wordprocessingGroup" xmlns:wpi="http://schemas.microsoft.com/office/word/2010/wordprocessingInk" xmlns:wne="http://schemas.microsoft.com/office/word/2006/wordml" xmlns:wps="http://schemas.microsoft.com/office/word/2010/wordprocessingShape" mc:Ignorable="w14 w15 w16se w16cid w16 w16cex w16sdtdh wp14">
   <w:p/>
   <w:p>
@@ -4368,26 +4965,6 @@
 </file>
 
 <file path=word/header1.xml><?xml version="1.0" encoding="utf-8"?>
-<w:hdr xmlns:wpc="http://schemas.microsoft.com/office/word/2010/wordprocessingCanvas" xmlns:cx="http://schemas.microsoft.com/office/drawing/2014/chartex" xmlns:cx1="http://schemas.microsoft.com/office/drawing/2015/9/8/chartex" xmlns:cx2="http://schemas.microsoft.com/office/drawing/2015/10/21/chartex" xmlns:cx3="http://schemas.microsoft.com/office/drawing/2016/5/9/chartex" xmlns:cx4="http://schemas.microsoft.com/office/drawing/2016/5/10/chartex" xmlns:cx5="http://schemas.microsoft.com/office/drawing/2016/5/11/chartex" xmlns:cx6="http://schemas.microsoft.com/office/drawing/2016/5/12/chartex" xmlns:cx7="http://schemas.microsoft.com/office/drawing/2016/5/13/chartex" xmlns:cx8="http://schemas.microsoft.com/office/drawing/2016/5/14/chartex" xmlns:mc="http://schemas.openxmlformats.org/markup-compatibility/2006" xmlns:aink="http://schemas.microsoft.com/office/drawing/2016/ink" xmlns:am3d="http://schemas.microsoft.com/office/drawing/2017/model3d" xmlns:o="urn:schemas-microsoft-com:office:office" xmlns:oel="http://schemas.microsoft.com/office/2019/extlst" xmlns:r="http://schemas.openxmlformats.org/officeDocument/2006/relationships" xmlns:m="http://schemas.openxmlformats.org/officeDocument/2006/math" xmlns:v="urn:schemas-microsoft-com:vml" xmlns:wp14="http://schemas.microsoft.com/office/word/2010/wordprocessingDrawing" xmlns:wp="http://schemas.openxmlformats.org/drawingml/2006/wordprocessingDrawing" xmlns:w10="urn:schemas-microsoft-com:office:word" xmlns:w="http://schemas.openxmlformats.org/wordprocessingml/2006/main" xmlns:w14="http://schemas.microsoft.com/office/word/2010/wordml" xmlns:w15="http://schemas.microsoft.com/office/word/2012/wordml" xmlns:w16cex="http://schemas.microsoft.com/office/word/2018/wordml/cex" xmlns:w16cid="http://schemas.microsoft.com/office/word/2016/wordml/cid" xmlns:w16="http://schemas.microsoft.com/office/word/2018/wordml" xmlns:w16sdtdh="http://schemas.microsoft.com/office/word/2020/wordml/sdtdatahash" xmlns:w16se="http://schemas.microsoft.com/office/word/2015/wordml/symex" xmlns:wpg="http://schemas.microsoft.com/office/word/2010/wordprocessingGroup" xmlns:wpi="http://schemas.microsoft.com/office/word/2010/wordprocessingInk" xmlns:wne="http://schemas.microsoft.com/office/word/2006/wordml" xmlns:wps="http://schemas.microsoft.com/office/word/2010/wordprocessingShape" mc:Ignorable="w14 w15 w16se w16cid w16 w16cex w16sdtdh wp14">
-  <w:p>
-    <w:pPr>
-      <w:pStyle w:val="Kopfzeile"/>
-    </w:pPr>
-  </w:p>
-</w:hdr>
-</file>
-
-<file path=word/header2.xml><?xml version="1.0" encoding="utf-8"?>
-<w:hdr xmlns:wpc="http://schemas.microsoft.com/office/word/2010/wordprocessingCanvas" xmlns:cx="http://schemas.microsoft.com/office/drawing/2014/chartex" xmlns:cx1="http://schemas.microsoft.com/office/drawing/2015/9/8/chartex" xmlns:cx2="http://schemas.microsoft.com/office/drawing/2015/10/21/chartex" xmlns:cx3="http://schemas.microsoft.com/office/drawing/2016/5/9/chartex" xmlns:cx4="http://schemas.microsoft.com/office/drawing/2016/5/10/chartex" xmlns:cx5="http://schemas.microsoft.com/office/drawing/2016/5/11/chartex" xmlns:cx6="http://schemas.microsoft.com/office/drawing/2016/5/12/chartex" xmlns:cx7="http://schemas.microsoft.com/office/drawing/2016/5/13/chartex" xmlns:cx8="http://schemas.microsoft.com/office/drawing/2016/5/14/chartex" xmlns:mc="http://schemas.openxmlformats.org/markup-compatibility/2006" xmlns:aink="http://schemas.microsoft.com/office/drawing/2016/ink" xmlns:am3d="http://schemas.microsoft.com/office/drawing/2017/model3d" xmlns:o="urn:schemas-microsoft-com:office:office" xmlns:oel="http://schemas.microsoft.com/office/2019/extlst" xmlns:r="http://schemas.openxmlformats.org/officeDocument/2006/relationships" xmlns:m="http://schemas.openxmlformats.org/officeDocument/2006/math" xmlns:v="urn:schemas-microsoft-com:vml" xmlns:wp14="http://schemas.microsoft.com/office/word/2010/wordprocessingDrawing" xmlns:wp="http://schemas.openxmlformats.org/drawingml/2006/wordprocessingDrawing" xmlns:w10="urn:schemas-microsoft-com:office:word" xmlns:w="http://schemas.openxmlformats.org/wordprocessingml/2006/main" xmlns:w14="http://schemas.microsoft.com/office/word/2010/wordml" xmlns:w15="http://schemas.microsoft.com/office/word/2012/wordml" xmlns:w16cex="http://schemas.microsoft.com/office/word/2018/wordml/cex" xmlns:w16cid="http://schemas.microsoft.com/office/word/2016/wordml/cid" xmlns:w16="http://schemas.microsoft.com/office/word/2018/wordml" xmlns:w16sdtdh="http://schemas.microsoft.com/office/word/2020/wordml/sdtdatahash" xmlns:w16se="http://schemas.microsoft.com/office/word/2015/wordml/symex" xmlns:wpg="http://schemas.microsoft.com/office/word/2010/wordprocessingGroup" xmlns:wpi="http://schemas.microsoft.com/office/word/2010/wordprocessingInk" xmlns:wne="http://schemas.microsoft.com/office/word/2006/wordml" xmlns:wps="http://schemas.microsoft.com/office/word/2010/wordprocessingShape" mc:Ignorable="w14 w15 w16se w16cid w16 w16cex w16sdtdh wp14">
-  <w:p>
-    <w:pPr>
-      <w:pStyle w:val="Kopfzeile"/>
-    </w:pPr>
-  </w:p>
-</w:hdr>
-</file>
-
-<file path=word/header3.xml><?xml version="1.0" encoding="utf-8"?>
 <w:hdr xmlns:wpc="http://schemas.microsoft.com/office/word/2010/wordprocessingCanvas" xmlns:cx="http://schemas.microsoft.com/office/drawing/2014/chartex" xmlns:cx1="http://schemas.microsoft.com/office/drawing/2015/9/8/chartex" xmlns:cx2="http://schemas.microsoft.com/office/drawing/2015/10/21/chartex" xmlns:cx3="http://schemas.microsoft.com/office/drawing/2016/5/9/chartex" xmlns:cx4="http://schemas.microsoft.com/office/drawing/2016/5/10/chartex" xmlns:cx5="http://schemas.microsoft.com/office/drawing/2016/5/11/chartex" xmlns:cx6="http://schemas.microsoft.com/office/drawing/2016/5/12/chartex" xmlns:cx7="http://schemas.microsoft.com/office/drawing/2016/5/13/chartex" xmlns:cx8="http://schemas.microsoft.com/office/drawing/2016/5/14/chartex" xmlns:mc="http://schemas.openxmlformats.org/markup-compatibility/2006" xmlns:aink="http://schemas.microsoft.com/office/drawing/2016/ink" xmlns:am3d="http://schemas.microsoft.com/office/drawing/2017/model3d" xmlns:o="urn:schemas-microsoft-com:office:office" xmlns:oel="http://schemas.microsoft.com/office/2019/extlst" xmlns:r="http://schemas.openxmlformats.org/officeDocument/2006/relationships" xmlns:m="http://schemas.openxmlformats.org/officeDocument/2006/math" xmlns:v="urn:schemas-microsoft-com:vml" xmlns:wp14="http://schemas.microsoft.com/office/word/2010/wordprocessingDrawing" xmlns:wp="http://schemas.openxmlformats.org/drawingml/2006/wordprocessingDrawing" xmlns:w10="urn:schemas-microsoft-com:office:word" xmlns:w="http://schemas.openxmlformats.org/wordprocessingml/2006/main" xmlns:w14="http://schemas.microsoft.com/office/word/2010/wordml" xmlns:w15="http://schemas.microsoft.com/office/word/2012/wordml" xmlns:w16cex="http://schemas.microsoft.com/office/word/2018/wordml/cex" xmlns:w16cid="http://schemas.microsoft.com/office/word/2016/wordml/cid" xmlns:w16="http://schemas.microsoft.com/office/word/2018/wordml" xmlns:w16sdtdh="http://schemas.microsoft.com/office/word/2020/wordml/sdtdatahash" xmlns:w16se="http://schemas.microsoft.com/office/word/2015/wordml/symex" xmlns:wpg="http://schemas.microsoft.com/office/word/2010/wordprocessingGroup" xmlns:wpi="http://schemas.microsoft.com/office/word/2010/wordprocessingInk" xmlns:wne="http://schemas.microsoft.com/office/word/2006/wordml" xmlns:wps="http://schemas.microsoft.com/office/word/2010/wordprocessingShape" mc:Ignorable="w14 w15 w16se w16cid w16 w16cex w16sdtdh wp14">
   <w:p>
     <w:pPr>

</xml_diff>

<commit_message>
Genderhinweis korrigiert und formalen Fehler korrigiert
</commit_message>
<xml_diff>
--- a/1_Einleitung/1_Einleitung_Impressum.docx
+++ b/1_Einleitung/1_Einleitung_Impressum.docx
@@ -3605,13 +3605,8 @@
           <w:r>
             <w:br/>
           </w:r>
-          <w:proofErr w:type="spellStart"/>
           <w:r>
-            <w:t>Codes</w:t>
-          </w:r>
-          <w:proofErr w:type="spellEnd"/>
-          <w:r>
-            <w:t xml:space="preserve"> im Supermarkt und Unternehmen</w:t>
+            <w:t>Codes im Supermarkt und Unternehmen</w:t>
           </w:r>
         </w:p>
         <w:p>
@@ -3638,13 +3633,8 @@
             </w:rPr>
             <w:br/>
           </w:r>
-          <w:proofErr w:type="spellStart"/>
           <w:r>
-            <w:t>3D-Druck</w:t>
-          </w:r>
-          <w:proofErr w:type="spellEnd"/>
-          <w:r>
-            <w:t xml:space="preserve">, Modellierung und </w:t>
+            <w:t xml:space="preserve">3D-Druck, Modellierung und </w:t>
           </w:r>
           <w:proofErr w:type="spellStart"/>
           <w:r>
@@ -3701,13 +3691,8 @@
           <w:r>
             <w:br/>
           </w:r>
-          <w:proofErr w:type="spellStart"/>
           <w:r>
-            <w:t>App</w:t>
-          </w:r>
-          <w:proofErr w:type="spellEnd"/>
-          <w:r>
-            <w:t xml:space="preserve"> Inventor</w:t>
+            <w:t>App Inventor</w:t>
           </w:r>
           <w:r>
             <w:t xml:space="preserve"> </w:t>
@@ -3806,14 +3791,7 @@
           </w:r>
           <w:r>
             <w:br/>
-          </w:r>
-          <w:proofErr w:type="spellStart"/>
-          <w:r>
-            <w:t>Kryptologie</w:t>
-          </w:r>
-          <w:proofErr w:type="spellEnd"/>
-          <w:r>
-            <w:t xml:space="preserve"> </w:t>
+            <w:t xml:space="preserve">Kryptologie </w:t>
           </w:r>
         </w:p>
         <w:p>
@@ -3988,7 +3966,25 @@
               <w:sz w:val="21"/>
               <w:szCs w:val="21"/>
             </w:rPr>
-            <w:t>BB8 selber bauen</w:t>
+            <w:t xml:space="preserve">BB8 </w:t>
+          </w:r>
+          <w:proofErr w:type="gramStart"/>
+          <w:r>
+            <w:rPr>
+              <w:rFonts w:ascii="Helvetica 45" w:hAnsi="Helvetica 45"/>
+              <w:sz w:val="21"/>
+              <w:szCs w:val="21"/>
+            </w:rPr>
+            <w:t>selber</w:t>
+          </w:r>
+          <w:proofErr w:type="gramEnd"/>
+          <w:r>
+            <w:rPr>
+              <w:rFonts w:ascii="Helvetica 45" w:hAnsi="Helvetica 45"/>
+              <w:sz w:val="21"/>
+              <w:szCs w:val="21"/>
+            </w:rPr>
+            <w:t xml:space="preserve"> bauen</w:t>
           </w:r>
         </w:p>
         <w:p>
@@ -4087,17 +4083,22 @@
           <w:b/>
           <w:lang w:val="en-US"/>
         </w:rPr>
-        <w:t xml:space="preserve">Modul M2 - </w:t>
-      </w:r>
-      <w:proofErr w:type="spellStart"/>
+        <w:t xml:space="preserve">Modul M2 </w:t>
+      </w:r>
       <w:r>
         <w:rPr>
           <w:b/>
           <w:lang w:val="en-US"/>
         </w:rPr>
-        <w:t>Projektmethode</w:t>
-      </w:r>
-      <w:proofErr w:type="spellEnd"/>
+        <w:t>–</w:t>
+      </w:r>
+      <w:r>
+        <w:rPr>
+          <w:b/>
+          <w:lang w:val="en-US"/>
+        </w:rPr>
+        <w:t xml:space="preserve"> Projektmethode</w:t>
+      </w:r>
     </w:p>
     <w:sectPr>
       <w:type w:val="continuous"/>

</xml_diff>

<commit_message>
Impressum fertig, pdf erstellt
</commit_message>
<xml_diff>
--- a/1_Einleitung/1_Einleitung_Impressum.docx
+++ b/1_Einleitung/1_Einleitung_Impressum.docx
@@ -446,27 +446,15 @@
           <w:lang w:eastAsia="en-US"/>
         </w:rPr>
       </w:pPr>
-      <w:proofErr w:type="spellStart"/>
-      <w:r>
-        <w:rPr>
-          <w:rFonts w:eastAsia="HelveticaNeueLT-Light" w:cstheme="minorHAnsi"/>
-          <w:bCs w:val="0"/>
-          <w:sz w:val="19"/>
-          <w:szCs w:val="19"/>
-          <w:lang w:eastAsia="en-US"/>
-        </w:rPr>
-        <w:t>Ruthenstr</w:t>
-      </w:r>
-      <w:proofErr w:type="spellEnd"/>
-      <w:r>
-        <w:rPr>
-          <w:rFonts w:eastAsia="HelveticaNeueLT-Light" w:cstheme="minorHAnsi"/>
-          <w:bCs w:val="0"/>
-          <w:sz w:val="19"/>
-          <w:szCs w:val="19"/>
-          <w:lang w:eastAsia="en-US"/>
-        </w:rPr>
-        <w:t>. 23</w:t>
+      <w:r>
+        <w:rPr>
+          <w:rFonts w:eastAsia="HelveticaNeueLT-Light" w:cstheme="minorHAnsi"/>
+          <w:bCs w:val="0"/>
+          <w:sz w:val="19"/>
+          <w:szCs w:val="19"/>
+          <w:lang w:eastAsia="en-US"/>
+        </w:rPr>
+        <w:t>Ruthenstr. 23</w:t>
       </w:r>
     </w:p>
     <w:p>
@@ -781,20 +769,8 @@
           <w:szCs w:val="19"/>
           <w:lang w:eastAsia="en-US"/>
         </w:rPr>
-        <w:t xml:space="preserve">Nils </w:t>
-      </w:r>
-      <w:proofErr w:type="spellStart"/>
-      <w:r>
-        <w:rPr>
-          <w:rFonts w:eastAsia="HelveticaNeueLT-Light" w:cstheme="minorHAnsi"/>
-          <w:bCs w:val="0"/>
-          <w:sz w:val="19"/>
-          <w:szCs w:val="19"/>
-          <w:lang w:eastAsia="en-US"/>
-        </w:rPr>
-        <w:t>Pancratz</w:t>
-      </w:r>
-      <w:proofErr w:type="spellEnd"/>
+        <w:t>Nils Pancratz</w:t>
+      </w:r>
     </w:p>
     <w:p>
       <w:pPr>
@@ -843,18 +819,7 @@
           <w:szCs w:val="19"/>
           <w:lang w:eastAsia="en-US"/>
         </w:rPr>
-        <w:t xml:space="preserve">Mareike </w:t>
-      </w:r>
-      <w:proofErr w:type="spellStart"/>
-      <w:r>
-        <w:rPr>
-          <w:rFonts w:eastAsia="HelveticaNeueLT-Light" w:cstheme="minorHAnsi"/>
-          <w:bCs w:val="0"/>
-          <w:sz w:val="19"/>
-          <w:szCs w:val="19"/>
-          <w:lang w:eastAsia="en-US"/>
-        </w:rPr>
-        <w:t>D</w:t>
+        <w:t>Mareike D</w:t>
       </w:r>
       <w:r>
         <w:rPr>
@@ -886,7 +851,6 @@
         </w:rPr>
         <w:t>glau</w:t>
       </w:r>
-      <w:proofErr w:type="spellEnd"/>
     </w:p>
     <w:p>
       <w:pPr>
@@ -910,20 +874,8 @@
           <w:szCs w:val="19"/>
           <w:lang w:eastAsia="en-US"/>
         </w:rPr>
-        <w:t xml:space="preserve">Annette </w:t>
-      </w:r>
-      <w:proofErr w:type="spellStart"/>
-      <w:r>
-        <w:rPr>
-          <w:rFonts w:eastAsia="HelveticaNeueLT-Light" w:cstheme="minorHAnsi"/>
-          <w:bCs w:val="0"/>
-          <w:sz w:val="19"/>
-          <w:szCs w:val="19"/>
-          <w:lang w:eastAsia="en-US"/>
-        </w:rPr>
-        <w:t>Diruf</w:t>
-      </w:r>
-      <w:proofErr w:type="spellEnd"/>
+        <w:t>Annette Diruf</w:t>
+      </w:r>
     </w:p>
     <w:p>
       <w:pPr>
@@ -947,38 +899,15 @@
           <w:docGrid w:linePitch="360"/>
         </w:sectPr>
       </w:pPr>
-      <w:proofErr w:type="spellStart"/>
-      <w:r>
-        <w:rPr>
-          <w:rFonts w:eastAsia="HelveticaNeueLT-Light" w:cstheme="minorHAnsi"/>
-          <w:bCs w:val="0"/>
-          <w:sz w:val="19"/>
-          <w:szCs w:val="19"/>
-          <w:lang w:eastAsia="en-US"/>
-        </w:rPr>
-        <w:t>Estherk</w:t>
-      </w:r>
-      <w:proofErr w:type="spellEnd"/>
-      <w:r>
-        <w:rPr>
-          <w:rFonts w:eastAsia="HelveticaNeueLT-Light" w:cstheme="minorHAnsi"/>
-          <w:bCs w:val="0"/>
-          <w:sz w:val="19"/>
-          <w:szCs w:val="19"/>
-          <w:lang w:eastAsia="en-US"/>
-        </w:rPr>
-        <w:t xml:space="preserve"> </w:t>
-      </w:r>
-      <w:proofErr w:type="spellStart"/>
-      <w:r>
-        <w:rPr>
-          <w:rFonts w:eastAsia="HelveticaNeueLT-Light" w:cstheme="minorHAnsi"/>
-          <w:bCs w:val="0"/>
-          <w:sz w:val="19"/>
-          <w:szCs w:val="19"/>
-          <w:lang w:eastAsia="en-US"/>
-        </w:rPr>
-        <w:t>Nab</w:t>
+      <w:r>
+        <w:rPr>
+          <w:rFonts w:eastAsia="HelveticaNeueLT-Light" w:cstheme="minorHAnsi"/>
+          <w:bCs w:val="0"/>
+          <w:sz w:val="19"/>
+          <w:szCs w:val="19"/>
+          <w:lang w:eastAsia="en-US"/>
+        </w:rPr>
+        <w:t>Estherk Nab</w:t>
       </w:r>
       <w:r>
         <w:rPr>
@@ -990,7 +919,6 @@
         </w:rPr>
         <w:t>o</w:t>
       </w:r>
-      <w:proofErr w:type="spellEnd"/>
     </w:p>
     <w:p>
       <w:pPr>
@@ -1031,18 +959,16 @@
         </w:rPr>
         <w:t xml:space="preserve">Für inhaltliche Anregungen danken wir dem Arbeitskreis Bildung der Wissensfabrik – Unternehmen für Deutschland e.V. im </w:t>
       </w:r>
-      <w:ins w:id="1" w:author="Malambré, Julia | Wissensfabrik" w:date="2022-12-28T16:55:00Z">
-        <w:r>
-          <w:rPr>
-            <w:rFonts w:eastAsia="HelveticaNeueLT-Light" w:cstheme="minorHAnsi"/>
-            <w:bCs w:val="0"/>
-            <w:sz w:val="19"/>
-            <w:szCs w:val="19"/>
-            <w:lang w:eastAsia="en-US"/>
-          </w:rPr>
-          <w:t>S</w:t>
-        </w:r>
-      </w:ins>
+      <w:r>
+        <w:rPr>
+          <w:rFonts w:eastAsia="HelveticaNeueLT-Light" w:cstheme="minorHAnsi"/>
+          <w:bCs w:val="0"/>
+          <w:sz w:val="19"/>
+          <w:szCs w:val="19"/>
+          <w:lang w:eastAsia="en-US"/>
+        </w:rPr>
+        <w:t>S</w:t>
+      </w:r>
       <w:r>
         <w:rPr>
           <w:rFonts w:eastAsia="HelveticaNeueLT-Light" w:cstheme="minorHAnsi"/>
@@ -1053,18 +979,16 @@
         </w:rPr>
         <w:t>peziellen der Projektgruppe sowie allen Lehrkräften und Unternehmens</w:t>
       </w:r>
-      <w:ins w:id="2" w:author="Malambré, Julia | Wissensfabrik" w:date="2022-12-28T16:57:00Z">
-        <w:r>
-          <w:rPr>
-            <w:rFonts w:eastAsia="HelveticaNeueLT-Light" w:cstheme="minorHAnsi"/>
-            <w:bCs w:val="0"/>
-            <w:sz w:val="19"/>
-            <w:szCs w:val="19"/>
-            <w:lang w:eastAsia="en-US"/>
-          </w:rPr>
-          <w:t>-</w:t>
-        </w:r>
-      </w:ins>
+      <w:r>
+        <w:rPr>
+          <w:rFonts w:eastAsia="HelveticaNeueLT-Light" w:cstheme="minorHAnsi"/>
+          <w:bCs w:val="0"/>
+          <w:sz w:val="19"/>
+          <w:szCs w:val="19"/>
+          <w:lang w:eastAsia="en-US"/>
+        </w:rPr>
+        <w:t>-</w:t>
+      </w:r>
       <w:r>
         <w:rPr>
           <w:rFonts w:eastAsia="HelveticaNeueLT-Light" w:cstheme="minorHAnsi"/>
@@ -1075,18 +999,16 @@
         </w:rPr>
         <w:t>vertreter</w:t>
       </w:r>
-      <w:ins w:id="3" w:author="Malambré, Julia | Wissensfabrik" w:date="2022-12-28T16:55:00Z">
-        <w:r>
-          <w:rPr>
-            <w:rFonts w:eastAsia="HelveticaNeueLT-Light" w:cstheme="minorHAnsi"/>
-            <w:bCs w:val="0"/>
-            <w:sz w:val="19"/>
-            <w:szCs w:val="19"/>
-            <w:lang w:eastAsia="en-US"/>
-          </w:rPr>
-          <w:t>*innen,</w:t>
-        </w:r>
-      </w:ins>
+      <w:r>
+        <w:rPr>
+          <w:rFonts w:eastAsia="HelveticaNeueLT-Light" w:cstheme="minorHAnsi"/>
+          <w:bCs w:val="0"/>
+          <w:sz w:val="19"/>
+          <w:szCs w:val="19"/>
+          <w:lang w:eastAsia="en-US"/>
+        </w:rPr>
+        <w:t>*innen,</w:t>
+      </w:r>
       <w:r>
         <w:rPr>
           <w:rFonts w:eastAsia="HelveticaNeueLT-Light" w:cstheme="minorHAnsi"/>
@@ -1226,29 +1148,7 @@
           <w:szCs w:val="19"/>
           <w:lang w:eastAsia="en-US"/>
         </w:rPr>
-        <w:t xml:space="preserve">Leitung: Dr. Franziska </w:t>
-      </w:r>
-      <w:proofErr w:type="spellStart"/>
-      <w:r>
-        <w:rPr>
-          <w:rFonts w:eastAsia="HelveticaNeueLT-Light" w:cstheme="minorHAnsi"/>
-          <w:bCs w:val="0"/>
-          <w:sz w:val="19"/>
-          <w:szCs w:val="19"/>
-          <w:lang w:eastAsia="en-US"/>
-        </w:rPr>
-        <w:t>Hutzler</w:t>
-      </w:r>
-      <w:proofErr w:type="spellEnd"/>
-      <w:r>
-        <w:rPr>
-          <w:rFonts w:eastAsia="HelveticaNeueLT-Light" w:cstheme="minorHAnsi"/>
-          <w:bCs w:val="0"/>
-          <w:sz w:val="19"/>
-          <w:szCs w:val="19"/>
-          <w:lang w:eastAsia="en-US"/>
-        </w:rPr>
-        <w:t xml:space="preserve"> (Wissensfabrik)</w:t>
+        <w:t>Leitung: Dr. Franziska Hutzler (Wissensfabrik)</w:t>
       </w:r>
     </w:p>
     <w:p>
@@ -1298,29 +1198,7 @@
           <w:szCs w:val="19"/>
           <w:lang w:eastAsia="en-US"/>
         </w:rPr>
-        <w:t xml:space="preserve">Siegfried </w:t>
-      </w:r>
-      <w:proofErr w:type="spellStart"/>
-      <w:r>
-        <w:rPr>
-          <w:rFonts w:eastAsia="HelveticaNeueLT-Light" w:cstheme="minorHAnsi"/>
-          <w:bCs w:val="0"/>
-          <w:sz w:val="19"/>
-          <w:szCs w:val="19"/>
-          <w:lang w:eastAsia="en-US"/>
-        </w:rPr>
-        <w:t>Czock</w:t>
-      </w:r>
-      <w:proofErr w:type="spellEnd"/>
-      <w:r>
-        <w:rPr>
-          <w:rFonts w:eastAsia="HelveticaNeueLT-Light" w:cstheme="minorHAnsi"/>
-          <w:bCs w:val="0"/>
-          <w:sz w:val="19"/>
-          <w:szCs w:val="19"/>
-          <w:lang w:eastAsia="en-US"/>
-        </w:rPr>
-        <w:t xml:space="preserve"> (Bosch)</w:t>
+        <w:t>Siegfried Czock (Bosch)</w:t>
       </w:r>
     </w:p>
     <w:p>
@@ -1345,29 +1223,7 @@
           <w:szCs w:val="19"/>
           <w:lang w:eastAsia="en-US"/>
         </w:rPr>
-        <w:t xml:space="preserve">Michael </w:t>
-      </w:r>
-      <w:proofErr w:type="spellStart"/>
-      <w:r>
-        <w:rPr>
-          <w:rFonts w:eastAsia="HelveticaNeueLT-Light" w:cstheme="minorHAnsi"/>
-          <w:bCs w:val="0"/>
-          <w:sz w:val="19"/>
-          <w:szCs w:val="19"/>
-          <w:lang w:eastAsia="en-US"/>
-        </w:rPr>
-        <w:t>Detmer</w:t>
-      </w:r>
-      <w:proofErr w:type="spellEnd"/>
-      <w:r>
-        <w:rPr>
-          <w:rFonts w:eastAsia="HelveticaNeueLT-Light" w:cstheme="minorHAnsi"/>
-          <w:bCs w:val="0"/>
-          <w:sz w:val="19"/>
-          <w:szCs w:val="19"/>
-          <w:lang w:eastAsia="en-US"/>
-        </w:rPr>
-        <w:t xml:space="preserve"> (Wissensfabrik)</w:t>
+        <w:t>Michael Detmer (Wissensfabrik)</w:t>
       </w:r>
     </w:p>
     <w:p>
@@ -1492,51 +1348,7 @@
           <w:szCs w:val="19"/>
           <w:lang w:eastAsia="en-US"/>
         </w:rPr>
-        <w:t xml:space="preserve">Reinhard </w:t>
-      </w:r>
-      <w:proofErr w:type="spellStart"/>
-      <w:r>
-        <w:rPr>
-          <w:rFonts w:eastAsia="HelveticaNeueLT-Light" w:cstheme="minorHAnsi"/>
-          <w:bCs w:val="0"/>
-          <w:sz w:val="19"/>
-          <w:szCs w:val="19"/>
-          <w:lang w:eastAsia="en-US"/>
-        </w:rPr>
-        <w:t>Pittschellis</w:t>
-      </w:r>
-      <w:proofErr w:type="spellEnd"/>
-      <w:r>
-        <w:rPr>
-          <w:rFonts w:eastAsia="HelveticaNeueLT-Light" w:cstheme="minorHAnsi"/>
-          <w:bCs w:val="0"/>
-          <w:sz w:val="19"/>
-          <w:szCs w:val="19"/>
-          <w:lang w:eastAsia="en-US"/>
-        </w:rPr>
-        <w:t xml:space="preserve"> (Festo </w:t>
-      </w:r>
-      <w:proofErr w:type="spellStart"/>
-      <w:r>
-        <w:rPr>
-          <w:rFonts w:eastAsia="HelveticaNeueLT-Light" w:cstheme="minorHAnsi"/>
-          <w:bCs w:val="0"/>
-          <w:sz w:val="19"/>
-          <w:szCs w:val="19"/>
-          <w:lang w:eastAsia="en-US"/>
-        </w:rPr>
-        <w:t>Didactic</w:t>
-      </w:r>
-      <w:proofErr w:type="spellEnd"/>
-      <w:r>
-        <w:rPr>
-          <w:rFonts w:eastAsia="HelveticaNeueLT-Light" w:cstheme="minorHAnsi"/>
-          <w:bCs w:val="0"/>
-          <w:sz w:val="19"/>
-          <w:szCs w:val="19"/>
-          <w:lang w:eastAsia="en-US"/>
-        </w:rPr>
-        <w:t>)</w:t>
+        <w:t>Reinhard Pittschellis (Festo Didactic)</w:t>
       </w:r>
     </w:p>
     <w:p>
@@ -1586,29 +1398,7 @@
           <w:szCs w:val="19"/>
           <w:lang w:eastAsia="en-US"/>
         </w:rPr>
-        <w:t xml:space="preserve">Ingmar </w:t>
-      </w:r>
-      <w:proofErr w:type="spellStart"/>
-      <w:r>
-        <w:rPr>
-          <w:rFonts w:eastAsia="HelveticaNeueLT-Light" w:cstheme="minorHAnsi"/>
-          <w:bCs w:val="0"/>
-          <w:sz w:val="19"/>
-          <w:szCs w:val="19"/>
-          <w:lang w:eastAsia="en-US"/>
-        </w:rPr>
-        <w:t>Sassmann</w:t>
-      </w:r>
-      <w:proofErr w:type="spellEnd"/>
-      <w:r>
-        <w:rPr>
-          <w:rFonts w:eastAsia="HelveticaNeueLT-Light" w:cstheme="minorHAnsi"/>
-          <w:bCs w:val="0"/>
-          <w:sz w:val="19"/>
-          <w:szCs w:val="19"/>
-          <w:lang w:eastAsia="en-US"/>
-        </w:rPr>
-        <w:t xml:space="preserve"> (BASF) </w:t>
+        <w:t xml:space="preserve">Ingmar Sassmann (BASF) </w:t>
       </w:r>
     </w:p>
     <w:p>
@@ -1800,29 +1590,7 @@
           <w:szCs w:val="19"/>
           <w:lang w:eastAsia="en-US"/>
         </w:rPr>
-        <w:t xml:space="preserve">Nadine Bergner (RWTH Aachen - Schülerlabor </w:t>
-      </w:r>
-      <w:proofErr w:type="spellStart"/>
-      <w:r>
-        <w:rPr>
-          <w:rFonts w:eastAsia="HelveticaNeueLT-Light" w:cstheme="minorHAnsi"/>
-          <w:bCs w:val="0"/>
-          <w:sz w:val="19"/>
-          <w:szCs w:val="19"/>
-          <w:lang w:eastAsia="en-US"/>
-        </w:rPr>
-        <w:t>Infosphere</w:t>
-      </w:r>
-      <w:proofErr w:type="spellEnd"/>
-      <w:r>
-        <w:rPr>
-          <w:rFonts w:eastAsia="HelveticaNeueLT-Light" w:cstheme="minorHAnsi"/>
-          <w:bCs w:val="0"/>
-          <w:sz w:val="19"/>
-          <w:szCs w:val="19"/>
-          <w:lang w:eastAsia="en-US"/>
-        </w:rPr>
-        <w:t>)</w:t>
+        <w:t>Nadine Bergner (RWTH Aachen - Schülerlabor Infosphere)</w:t>
       </w:r>
     </w:p>
     <w:p>
@@ -1847,29 +1615,7 @@
           <w:szCs w:val="19"/>
           <w:lang w:eastAsia="en-US"/>
         </w:rPr>
-        <w:t xml:space="preserve">Eric </w:t>
-      </w:r>
-      <w:proofErr w:type="spellStart"/>
-      <w:r>
-        <w:rPr>
-          <w:rFonts w:eastAsia="HelveticaNeueLT-Light" w:cstheme="minorHAnsi"/>
-          <w:bCs w:val="0"/>
-          <w:sz w:val="19"/>
-          <w:szCs w:val="19"/>
-          <w:lang w:eastAsia="en-US"/>
-        </w:rPr>
-        <w:t>Böhmfeld</w:t>
-      </w:r>
-      <w:proofErr w:type="spellEnd"/>
-      <w:r>
-        <w:rPr>
-          <w:rFonts w:eastAsia="HelveticaNeueLT-Light" w:cstheme="minorHAnsi"/>
-          <w:bCs w:val="0"/>
-          <w:sz w:val="19"/>
-          <w:szCs w:val="19"/>
-          <w:lang w:eastAsia="en-US"/>
-        </w:rPr>
-        <w:t xml:space="preserve"> (Dräger)</w:t>
+        <w:t>Eric Böhmfeld (Dräger)</w:t>
       </w:r>
     </w:p>
     <w:p>
@@ -2004,29 +1750,7 @@
           <w:szCs w:val="19"/>
           <w:lang w:eastAsia="en-US"/>
         </w:rPr>
-        <w:t xml:space="preserve">Martin Kempa (Gesamtschule </w:t>
-      </w:r>
-      <w:proofErr w:type="spellStart"/>
-      <w:r>
-        <w:rPr>
-          <w:rFonts w:eastAsia="HelveticaNeueLT-Light" w:cstheme="minorHAnsi"/>
-          <w:bCs w:val="0"/>
-          <w:sz w:val="19"/>
-          <w:szCs w:val="19"/>
-          <w:lang w:eastAsia="en-US"/>
-        </w:rPr>
-        <w:t>Melsungen</w:t>
-      </w:r>
-      <w:proofErr w:type="spellEnd"/>
-      <w:r>
-        <w:rPr>
-          <w:rFonts w:eastAsia="HelveticaNeueLT-Light" w:cstheme="minorHAnsi"/>
-          <w:bCs w:val="0"/>
-          <w:sz w:val="19"/>
-          <w:szCs w:val="19"/>
-          <w:lang w:eastAsia="en-US"/>
-        </w:rPr>
-        <w:t>)</w:t>
+        <w:t>Martin Kempa (Gesamtschule Melsungen)</w:t>
       </w:r>
     </w:p>
     <w:p>
@@ -2051,29 +1775,7 @@
           <w:szCs w:val="19"/>
           <w:lang w:eastAsia="en-US"/>
         </w:rPr>
-        <w:t xml:space="preserve">Markus </w:t>
-      </w:r>
-      <w:proofErr w:type="spellStart"/>
-      <w:r>
-        <w:rPr>
-          <w:rFonts w:eastAsia="HelveticaNeueLT-Light" w:cstheme="minorHAnsi"/>
-          <w:bCs w:val="0"/>
-          <w:sz w:val="19"/>
-          <w:szCs w:val="19"/>
-          <w:lang w:eastAsia="en-US"/>
-        </w:rPr>
-        <w:t>Knak</w:t>
-      </w:r>
-      <w:proofErr w:type="spellEnd"/>
-      <w:r>
-        <w:rPr>
-          <w:rFonts w:eastAsia="HelveticaNeueLT-Light" w:cstheme="minorHAnsi"/>
-          <w:bCs w:val="0"/>
-          <w:sz w:val="19"/>
-          <w:szCs w:val="19"/>
-          <w:lang w:eastAsia="en-US"/>
-        </w:rPr>
-        <w:t xml:space="preserve"> (Graf-Anton-Günther Gymnasium Oldenburg)</w:t>
+        <w:t>Markus Knak (Graf-Anton-Günther Gymnasium Oldenburg)</w:t>
       </w:r>
     </w:p>
     <w:p>
@@ -2148,29 +1850,7 @@
           <w:szCs w:val="19"/>
           <w:lang w:eastAsia="en-US"/>
         </w:rPr>
-        <w:t xml:space="preserve">Hannes </w:t>
-      </w:r>
-      <w:proofErr w:type="spellStart"/>
-      <w:r>
-        <w:rPr>
-          <w:rFonts w:eastAsia="HelveticaNeueLT-Light" w:cstheme="minorHAnsi"/>
-          <w:bCs w:val="0"/>
-          <w:sz w:val="19"/>
-          <w:szCs w:val="19"/>
-          <w:lang w:eastAsia="en-US"/>
-        </w:rPr>
-        <w:t>Koderisch</w:t>
-      </w:r>
-      <w:proofErr w:type="spellEnd"/>
-      <w:r>
-        <w:rPr>
-          <w:rFonts w:eastAsia="HelveticaNeueLT-Light" w:cstheme="minorHAnsi"/>
-          <w:bCs w:val="0"/>
-          <w:sz w:val="19"/>
-          <w:szCs w:val="19"/>
-          <w:lang w:eastAsia="en-US"/>
-        </w:rPr>
-        <w:t xml:space="preserve"> (Privatgymnasium Schwetzingen)</w:t>
+        <w:t>Hannes Koderisch (Privatgymnasium Schwetzingen)</w:t>
       </w:r>
     </w:p>
     <w:p>
@@ -2195,29 +1875,7 @@
           <w:szCs w:val="19"/>
           <w:lang w:eastAsia="en-US"/>
         </w:rPr>
-        <w:t xml:space="preserve">Harald </w:t>
-      </w:r>
-      <w:proofErr w:type="spellStart"/>
-      <w:r>
-        <w:rPr>
-          <w:rFonts w:eastAsia="HelveticaNeueLT-Light" w:cstheme="minorHAnsi"/>
-          <w:bCs w:val="0"/>
-          <w:sz w:val="19"/>
-          <w:szCs w:val="19"/>
-          <w:lang w:eastAsia="en-US"/>
-        </w:rPr>
-        <w:t>Rothkirch</w:t>
-      </w:r>
-      <w:proofErr w:type="spellEnd"/>
-      <w:r>
-        <w:rPr>
-          <w:rFonts w:eastAsia="HelveticaNeueLT-Light" w:cstheme="minorHAnsi"/>
-          <w:bCs w:val="0"/>
-          <w:sz w:val="19"/>
-          <w:szCs w:val="19"/>
-          <w:lang w:eastAsia="en-US"/>
-        </w:rPr>
-        <w:t xml:space="preserve"> (Gymnasium Neue Oberschule, Braunschweig)</w:t>
+        <w:t>Harald Rothkirch (Gymnasium Neue Oberschule, Braunschweig)</w:t>
       </w:r>
     </w:p>
     <w:p>
@@ -2267,29 +1925,7 @@
           <w:szCs w:val="19"/>
           <w:lang w:eastAsia="en-US"/>
         </w:rPr>
-        <w:t xml:space="preserve">Gerburg </w:t>
-      </w:r>
-      <w:proofErr w:type="spellStart"/>
-      <w:r>
-        <w:rPr>
-          <w:rFonts w:eastAsia="HelveticaNeueLT-Light" w:cstheme="minorHAnsi"/>
-          <w:bCs w:val="0"/>
-          <w:sz w:val="19"/>
-          <w:szCs w:val="19"/>
-          <w:lang w:eastAsia="en-US"/>
-        </w:rPr>
-        <w:t>Lubor</w:t>
-      </w:r>
-      <w:proofErr w:type="spellEnd"/>
-      <w:r>
-        <w:rPr>
-          <w:rFonts w:eastAsia="HelveticaNeueLT-Light" w:cstheme="minorHAnsi"/>
-          <w:bCs w:val="0"/>
-          <w:sz w:val="19"/>
-          <w:szCs w:val="19"/>
-          <w:lang w:eastAsia="en-US"/>
-        </w:rPr>
-        <w:t xml:space="preserve"> (Softwarekontor)</w:t>
+        <w:t>Gerburg Lubor (Softwarekontor)</w:t>
       </w:r>
     </w:p>
     <w:p>
@@ -2414,29 +2050,7 @@
           <w:szCs w:val="19"/>
           <w:lang w:eastAsia="en-US"/>
         </w:rPr>
-        <w:t xml:space="preserve">Tobias </w:t>
-      </w:r>
-      <w:proofErr w:type="spellStart"/>
-      <w:r>
-        <w:rPr>
-          <w:rFonts w:eastAsia="HelveticaNeueLT-Light" w:cstheme="minorHAnsi"/>
-          <w:bCs w:val="0"/>
-          <w:sz w:val="19"/>
-          <w:szCs w:val="19"/>
-          <w:lang w:eastAsia="en-US"/>
-        </w:rPr>
-        <w:t>Stuckenberg</w:t>
-      </w:r>
-      <w:proofErr w:type="spellEnd"/>
-      <w:r>
-        <w:rPr>
-          <w:rFonts w:eastAsia="HelveticaNeueLT-Light" w:cstheme="minorHAnsi"/>
-          <w:bCs w:val="0"/>
-          <w:sz w:val="19"/>
-          <w:szCs w:val="19"/>
-          <w:lang w:eastAsia="en-US"/>
-        </w:rPr>
-        <w:t xml:space="preserve"> (Paulusschule Oldenburg)</w:t>
+        <w:t>Tobias Stuckenberg (Paulusschule Oldenburg)</w:t>
       </w:r>
     </w:p>
     <w:p>
@@ -2544,29 +2158,7 @@
           <w:szCs w:val="19"/>
           <w:lang w:eastAsia="en-US"/>
         </w:rPr>
-        <w:t xml:space="preserve">Benjamin </w:t>
-      </w:r>
-      <w:proofErr w:type="spellStart"/>
-      <w:r>
-        <w:rPr>
-          <w:rFonts w:eastAsia="HelveticaNeueLT-Light" w:cstheme="minorHAnsi"/>
-          <w:bCs w:val="0"/>
-          <w:sz w:val="19"/>
-          <w:szCs w:val="19"/>
-          <w:lang w:eastAsia="en-US"/>
-        </w:rPr>
-        <w:t>Piétza</w:t>
-      </w:r>
-      <w:proofErr w:type="spellEnd"/>
-      <w:r>
-        <w:rPr>
-          <w:rFonts w:eastAsia="HelveticaNeueLT-Light" w:cstheme="minorHAnsi"/>
-          <w:bCs w:val="0"/>
-          <w:sz w:val="19"/>
-          <w:szCs w:val="19"/>
-          <w:lang w:eastAsia="en-US"/>
-        </w:rPr>
-        <w:t xml:space="preserve"> (FU Berlin)</w:t>
+        <w:t>Benjamin Piétza (FU Berlin)</w:t>
       </w:r>
     </w:p>
     <w:p>
@@ -2881,24 +2473,20 @@
         </w:rPr>
         <w:t xml:space="preserve"> </w:t>
       </w:r>
-      <w:ins w:id="4" w:author="Malambré, Julia | Wissensfabrik" w:date="2022-12-29T09:05:00Z">
-        <w:r>
-          <w:rPr>
-            <w:sz w:val="19"/>
-            <w:szCs w:val="19"/>
-          </w:rPr>
-          <w:t>gestattet,</w:t>
-        </w:r>
-      </w:ins>
-      <w:ins w:id="5" w:author="Malambré, Julia | Wissensfabrik" w:date="2022-12-28T16:35:00Z">
-        <w:r>
-          <w:rPr>
-            <w:sz w:val="19"/>
-            <w:szCs w:val="19"/>
-          </w:rPr>
-          <w:t xml:space="preserve"> </w:t>
-        </w:r>
-      </w:ins>
+      <w:r>
+        <w:rPr>
+          <w:sz w:val="19"/>
+          <w:szCs w:val="19"/>
+        </w:rPr>
+        <w:t>gestattet,</w:t>
+      </w:r>
+      <w:r>
+        <w:rPr>
+          <w:sz w:val="19"/>
+          <w:szCs w:val="19"/>
+        </w:rPr>
+        <w:t xml:space="preserve"> </w:t>
+      </w:r>
       <w:r>
         <w:rPr>
           <w:sz w:val="19"/>
@@ -2951,54 +2539,26 @@
         </w:rPr>
         <w:t xml:space="preserve">Alle Teile dieses Werkes sind vom </w:t>
       </w:r>
-      <w:del w:id="6" w:author="Malambré, Julia | Wissensfabrik" w:date="2022-12-29T09:04:00Z">
-        <w:r>
-          <w:rPr>
-            <w:rFonts w:eastAsia="HelveticaNeueLT-Light" w:cstheme="minorHAnsi"/>
-            <w:bCs w:val="0"/>
-            <w:sz w:val="19"/>
-            <w:szCs w:val="19"/>
-            <w:lang w:eastAsia="en-US"/>
-          </w:rPr>
-          <w:delText xml:space="preserve">Herausgeber </w:delText>
-        </w:r>
-      </w:del>
-      <w:ins w:id="7" w:author="Malambré, Julia | Wissensfabrik" w:date="2022-12-29T09:04:00Z">
-        <w:r>
-          <w:rPr>
-            <w:rFonts w:eastAsia="HelveticaNeueLT-Light" w:cstheme="minorHAnsi"/>
-            <w:bCs w:val="0"/>
-            <w:sz w:val="19"/>
-            <w:szCs w:val="19"/>
-            <w:lang w:eastAsia="en-US"/>
-          </w:rPr>
-          <w:t>Herausgebende</w:t>
-        </w:r>
-      </w:ins>
-      <w:ins w:id="8" w:author="Malambré, Julia | Wissensfabrik" w:date="2022-12-29T09:05:00Z">
-        <w:r>
-          <w:rPr>
-            <w:rFonts w:eastAsia="HelveticaNeueLT-Light" w:cstheme="minorHAnsi"/>
-            <w:bCs w:val="0"/>
-            <w:sz w:val="19"/>
-            <w:szCs w:val="19"/>
-            <w:lang w:eastAsia="en-US"/>
-          </w:rPr>
-          <w:t>n</w:t>
-        </w:r>
-      </w:ins>
-      <w:ins w:id="9" w:author="Malambré, Julia | Wissensfabrik" w:date="2022-12-29T09:04:00Z">
-        <w:r>
-          <w:rPr>
-            <w:rFonts w:eastAsia="HelveticaNeueLT-Light" w:cstheme="minorHAnsi"/>
-            <w:bCs w:val="0"/>
-            <w:sz w:val="19"/>
-            <w:szCs w:val="19"/>
-            <w:lang w:eastAsia="en-US"/>
-          </w:rPr>
-          <w:t xml:space="preserve"> </w:t>
-        </w:r>
-      </w:ins>
+      <w:r>
+        <w:rPr>
+          <w:rFonts w:eastAsia="HelveticaNeueLT-Light" w:cstheme="minorHAnsi"/>
+          <w:bCs w:val="0"/>
+          <w:sz w:val="19"/>
+          <w:szCs w:val="19"/>
+          <w:lang w:eastAsia="en-US"/>
+        </w:rPr>
+        <w:t>Herausgebenden</w:t>
+      </w:r>
+      <w:r>
+        <w:rPr>
+          <w:rFonts w:eastAsia="HelveticaNeueLT-Light" w:cstheme="minorHAnsi"/>
+          <w:bCs w:val="0"/>
+          <w:sz w:val="19"/>
+          <w:szCs w:val="19"/>
+          <w:lang w:eastAsia="en-US"/>
+        </w:rPr>
+        <w:t xml:space="preserve"> </w:t>
+      </w:r>
       <w:r>
         <w:rPr>
           <w:rFonts w:eastAsia="HelveticaNeueLT-Light" w:cstheme="minorHAnsi"/>
@@ -3009,30 +2569,16 @@
         </w:rPr>
         <w:t>und von der für die Erstellung verantwortlichen Redaktion sorgfältig erwogen und geprüft worden. Eine Haftung des</w:t>
       </w:r>
-      <w:ins w:id="10" w:author="Malambré, Julia | Wissensfabrik" w:date="2022-12-29T09:05:00Z">
-        <w:r>
-          <w:rPr>
-            <w:rFonts w:eastAsia="HelveticaNeueLT-Light" w:cstheme="minorHAnsi"/>
-            <w:bCs w:val="0"/>
-            <w:sz w:val="19"/>
-            <w:szCs w:val="19"/>
-            <w:lang w:eastAsia="en-US"/>
-          </w:rPr>
-          <w:t xml:space="preserve"> Herausgebenden </w:t>
-        </w:r>
-      </w:ins>
-      <w:del w:id="11" w:author="Malambré, Julia | Wissensfabrik" w:date="2022-12-29T09:05:00Z">
-        <w:r>
-          <w:rPr>
-            <w:rFonts w:eastAsia="HelveticaNeueLT-Light" w:cstheme="minorHAnsi"/>
-            <w:bCs w:val="0"/>
-            <w:sz w:val="19"/>
-            <w:szCs w:val="19"/>
-            <w:lang w:eastAsia="en-US"/>
-          </w:rPr>
-          <w:delText xml:space="preserve"> Herausgebers </w:delText>
-        </w:r>
-      </w:del>
+      <w:r>
+        <w:rPr>
+          <w:rFonts w:eastAsia="HelveticaNeueLT-Light" w:cstheme="minorHAnsi"/>
+          <w:bCs w:val="0"/>
+          <w:sz w:val="19"/>
+          <w:szCs w:val="19"/>
+          <w:lang w:eastAsia="en-US"/>
+        </w:rPr>
+        <w:t xml:space="preserve"> Herausgebenden </w:t>
+      </w:r>
       <w:r>
         <w:rPr>
           <w:rFonts w:eastAsia="HelveticaNeueLT-Light" w:cstheme="minorHAnsi"/>
@@ -3043,242 +2589,35 @@
         </w:rPr>
         <w:t>bzw. der für die Redaktion verantwortlichen Institutionen für etwaige Personen-, Sach- oder Vermögensschaden, die sich aus dem Gebrauch dieses Werkes ergeben oder ergeben konnten, ist ausgeschlossen.</w:t>
       </w:r>
-      <w:ins w:id="12" w:author="Malambré, Julia | Wissensfabrik" w:date="2022-12-29T08:55:00Z">
-        <w:r>
-          <w:rPr>
-            <w:rFonts w:eastAsia="HelveticaNeueLT-Light" w:cstheme="minorHAnsi"/>
-            <w:bCs w:val="0"/>
-            <w:sz w:val="19"/>
-            <w:szCs w:val="19"/>
-            <w:lang w:eastAsia="en-US"/>
-          </w:rPr>
-          <w:t xml:space="preserve"> In</w:t>
-        </w:r>
-      </w:ins>
-      <w:ins w:id="13" w:author="Malambré, Julia | Wissensfabrik" w:date="2022-12-29T08:56:00Z">
-        <w:r>
-          <w:rPr>
-            <w:rFonts w:eastAsia="HelveticaNeueLT-Light" w:cstheme="minorHAnsi"/>
-            <w:bCs w:val="0"/>
-            <w:sz w:val="19"/>
-            <w:szCs w:val="19"/>
-            <w:lang w:eastAsia="en-US"/>
-          </w:rPr>
-          <w:t xml:space="preserve"> diesem Handbuch </w:t>
-        </w:r>
-      </w:ins>
-      <w:ins w:id="14" w:author="Malambré, Julia | Wissensfabrik" w:date="2022-12-29T09:02:00Z">
-        <w:r>
-          <w:rPr>
-            <w:rFonts w:eastAsia="HelveticaNeueLT-Light" w:cstheme="minorHAnsi"/>
-            <w:bCs w:val="0"/>
-            <w:sz w:val="19"/>
-            <w:szCs w:val="19"/>
-            <w:lang w:eastAsia="en-US"/>
-          </w:rPr>
-          <w:t>werden</w:t>
-        </w:r>
-      </w:ins>
-      <w:ins w:id="15" w:author="Malambré, Julia | Wissensfabrik" w:date="2022-12-29T08:56:00Z">
-        <w:r>
-          <w:rPr>
-            <w:rFonts w:eastAsia="HelveticaNeueLT-Light" w:cstheme="minorHAnsi"/>
-            <w:bCs w:val="0"/>
-            <w:sz w:val="19"/>
-            <w:szCs w:val="19"/>
-            <w:lang w:eastAsia="en-US"/>
-          </w:rPr>
-          <w:t xml:space="preserve"> ge</w:t>
-        </w:r>
-      </w:ins>
-      <w:ins w:id="16" w:author="Malambré, Julia | Wissensfabrik" w:date="2022-12-29T08:57:00Z">
-        <w:r>
-          <w:rPr>
-            <w:rFonts w:eastAsia="HelveticaNeueLT-Light" w:cstheme="minorHAnsi"/>
-            <w:bCs w:val="0"/>
-            <w:sz w:val="19"/>
-            <w:szCs w:val="19"/>
-            <w:lang w:eastAsia="en-US"/>
-          </w:rPr>
-          <w:t xml:space="preserve">schlechtsumfassende Formulierungen und der Genderstern verwendet. Sollte </w:t>
-        </w:r>
-      </w:ins>
-      <w:ins w:id="17" w:author="Malambré, Julia | Wissensfabrik" w:date="2022-12-29T08:58:00Z">
-        <w:r>
-          <w:rPr>
-            <w:rFonts w:eastAsia="HelveticaNeueLT-Light" w:cstheme="minorHAnsi"/>
-            <w:bCs w:val="0"/>
-            <w:sz w:val="19"/>
-            <w:szCs w:val="19"/>
-            <w:lang w:eastAsia="en-US"/>
-          </w:rPr>
-          <w:t>dies aus Gründen der Lesbarkeit an manchen Stellen nicht möglich sein</w:t>
-        </w:r>
-      </w:ins>
-      <w:ins w:id="18" w:author="Malambré, Julia | Wissensfabrik" w:date="2022-12-29T09:02:00Z">
-        <w:r>
-          <w:rPr>
-            <w:rFonts w:eastAsia="HelveticaNeueLT-Light" w:cstheme="minorHAnsi"/>
-            <w:bCs w:val="0"/>
-            <w:sz w:val="19"/>
-            <w:szCs w:val="19"/>
-            <w:lang w:eastAsia="en-US"/>
-          </w:rPr>
-          <w:t xml:space="preserve">, </w:t>
-        </w:r>
-      </w:ins>
-      <w:ins w:id="19" w:author="Malambré, Julia | Wissensfabrik" w:date="2022-12-29T09:00:00Z">
-        <w:r>
-          <w:rPr>
-            <w:rFonts w:eastAsia="HelveticaNeueLT-Light" w:cstheme="minorHAnsi"/>
-            <w:bCs w:val="0"/>
-            <w:sz w:val="19"/>
-            <w:szCs w:val="19"/>
-            <w:lang w:eastAsia="en-US"/>
-          </w:rPr>
-          <w:t>g</w:t>
-        </w:r>
-      </w:ins>
-      <w:ins w:id="20" w:author="Malambré, Julia | Wissensfabrik" w:date="2022-12-29T09:02:00Z">
-        <w:r>
-          <w:rPr>
-            <w:rFonts w:eastAsia="HelveticaNeueLT-Light" w:cstheme="minorHAnsi"/>
-            <w:bCs w:val="0"/>
-            <w:sz w:val="19"/>
-            <w:szCs w:val="19"/>
-            <w:lang w:eastAsia="en-US"/>
-          </w:rPr>
-          <w:t xml:space="preserve">elten die </w:t>
-        </w:r>
-      </w:ins>
-      <w:ins w:id="21" w:author="Malambré, Julia | Wissensfabrik" w:date="2022-12-29T09:06:00Z">
-        <w:r>
-          <w:rPr>
-            <w:rFonts w:eastAsia="HelveticaNeueLT-Light" w:cstheme="minorHAnsi"/>
-            <w:bCs w:val="0"/>
-            <w:sz w:val="19"/>
-            <w:szCs w:val="19"/>
-            <w:lang w:eastAsia="en-US"/>
-          </w:rPr>
-          <w:t xml:space="preserve">dort </w:t>
-        </w:r>
-      </w:ins>
-      <w:ins w:id="22" w:author="Malambré, Julia | Wissensfabrik" w:date="2022-12-29T09:02:00Z">
-        <w:r>
-          <w:rPr>
-            <w:rFonts w:eastAsia="HelveticaNeueLT-Light" w:cstheme="minorHAnsi"/>
-            <w:bCs w:val="0"/>
-            <w:sz w:val="19"/>
-            <w:szCs w:val="19"/>
-            <w:lang w:eastAsia="en-US"/>
-          </w:rPr>
-          <w:t xml:space="preserve">verwendeten </w:t>
-        </w:r>
-      </w:ins>
-      <w:ins w:id="23" w:author="Malambré, Julia | Wissensfabrik" w:date="2022-12-29T09:00:00Z">
-        <w:r>
-          <w:rPr>
-            <w:rFonts w:eastAsia="HelveticaNeueLT-Light" w:cstheme="minorHAnsi"/>
-            <w:bCs w:val="0"/>
-            <w:sz w:val="19"/>
-            <w:szCs w:val="19"/>
-            <w:lang w:eastAsia="en-US"/>
-          </w:rPr>
-          <w:t>Personenbezeichnung gleichermaßen für alle Geschlec</w:t>
-        </w:r>
-      </w:ins>
-      <w:ins w:id="24" w:author="Malambré, Julia | Wissensfabrik" w:date="2022-12-29T09:01:00Z">
-        <w:r>
-          <w:rPr>
-            <w:rFonts w:eastAsia="HelveticaNeueLT-Light" w:cstheme="minorHAnsi"/>
-            <w:bCs w:val="0"/>
-            <w:sz w:val="19"/>
-            <w:szCs w:val="19"/>
-            <w:lang w:eastAsia="en-US"/>
-          </w:rPr>
-          <w:t>hter</w:t>
-        </w:r>
-      </w:ins>
-      <w:ins w:id="25" w:author="Malambré, Julia | Wissensfabrik" w:date="2022-12-29T09:04:00Z">
-        <w:r>
-          <w:rPr>
-            <w:rFonts w:eastAsia="HelveticaNeueLT-Light" w:cstheme="minorHAnsi"/>
-            <w:bCs w:val="0"/>
-            <w:sz w:val="19"/>
-            <w:szCs w:val="19"/>
-            <w:lang w:eastAsia="en-US"/>
-          </w:rPr>
-          <w:t>.</w:t>
-        </w:r>
-      </w:ins>
-      <w:del w:id="26" w:author="Malambré, Julia | Wissensfabrik" w:date="2022-12-29T09:00:00Z">
-        <w:r>
-          <w:rPr>
-            <w:rFonts w:eastAsia="HelveticaNeueLT-Light" w:cstheme="minorHAnsi"/>
-            <w:bCs w:val="0"/>
-            <w:sz w:val="19"/>
-            <w:szCs w:val="19"/>
-            <w:lang w:eastAsia="en-US"/>
-          </w:rPr>
-          <w:delText xml:space="preserve"> </w:delText>
-        </w:r>
-        <w:commentRangeStart w:id="27"/>
-        <w:r>
-          <w:rPr>
-            <w:rFonts w:eastAsia="HelveticaNeueLT-Light" w:cstheme="minorHAnsi"/>
-            <w:bCs w:val="0"/>
-            <w:sz w:val="19"/>
-            <w:szCs w:val="19"/>
-            <w:lang w:eastAsia="en-US"/>
-          </w:rPr>
-          <w:delText>A</w:delText>
-        </w:r>
-      </w:del>
-      <w:del w:id="28" w:author="Malambré, Julia | Wissensfabrik" w:date="2022-12-29T09:01:00Z">
-        <w:r>
-          <w:rPr>
-            <w:rFonts w:eastAsia="HelveticaNeueLT-Light" w:cstheme="minorHAnsi"/>
-            <w:bCs w:val="0"/>
-            <w:sz w:val="19"/>
-            <w:szCs w:val="19"/>
-            <w:lang w:eastAsia="en-US"/>
-          </w:rPr>
-          <w:delText xml:space="preserve">ufgrund der besseren Lesbarkeit wird in diesem Handbuch die männliche Form verwendet. Die weibliche Form ist selbstverständlich </w:delText>
-        </w:r>
-        <w:r>
-          <w:rPr>
-            <w:rFonts w:eastAsia="HelveticaNeueLT-Light" w:cstheme="minorHAnsi"/>
-            <w:bCs w:val="0"/>
-            <w:sz w:val="19"/>
-            <w:szCs w:val="19"/>
-            <w:lang w:eastAsia="en-US"/>
-          </w:rPr>
-          <w:delText>miteingeschlossen</w:delText>
-        </w:r>
-        <w:r>
-          <w:rPr>
-            <w:rFonts w:eastAsia="HelveticaNeueLT-Light" w:cstheme="minorHAnsi"/>
-            <w:bCs w:val="0"/>
-            <w:sz w:val="19"/>
-            <w:szCs w:val="19"/>
-            <w:lang w:eastAsia="en-US"/>
-          </w:rPr>
-          <w:delText>.</w:delText>
-        </w:r>
-        <w:r>
-          <w:rPr>
-            <w:sz w:val="19"/>
-            <w:szCs w:val="19"/>
-          </w:rPr>
-          <w:delText xml:space="preserve"> </w:delText>
-        </w:r>
-      </w:del>
-      <w:commentRangeEnd w:id="27"/>
-      <w:r>
-        <w:rPr>
-          <w:rStyle w:val="Kommentarzeichen"/>
-        </w:rPr>
-        <w:commentReference w:id="27"/>
+      <w:r>
+        <w:rPr>
+          <w:rFonts w:eastAsia="HelveticaNeueLT-Light" w:cstheme="minorHAnsi"/>
+          <w:bCs w:val="0"/>
+          <w:sz w:val="19"/>
+          <w:szCs w:val="19"/>
+          <w:lang w:eastAsia="en-US"/>
+        </w:rPr>
+        <w:t xml:space="preserve"> In diesem Handbuch werden geschlechtsumfassende Formulierungen und der Genderstern verwendet. Sollte dies aus Gründen der Lesbarkeit an manchen Stellen nicht möglich sein, gelten die </w:t>
+      </w:r>
+      <w:r>
+        <w:rPr>
+          <w:rFonts w:eastAsia="HelveticaNeueLT-Light" w:cstheme="minorHAnsi"/>
+          <w:bCs w:val="0"/>
+          <w:sz w:val="19"/>
+          <w:szCs w:val="19"/>
+          <w:lang w:eastAsia="en-US"/>
+        </w:rPr>
+        <w:t xml:space="preserve">dort </w:t>
+      </w:r>
+      <w:r>
+        <w:rPr>
+          <w:rFonts w:eastAsia="HelveticaNeueLT-Light" w:cstheme="minorHAnsi"/>
+          <w:bCs w:val="0"/>
+          <w:sz w:val="19"/>
+          <w:szCs w:val="19"/>
+          <w:lang w:eastAsia="en-US"/>
+        </w:rPr>
+        <w:t>verwendeten Personenbezeichnung gleichermaßen für alle Geschlechter.</w:t>
       </w:r>
     </w:p>
     <w:p>
@@ -3332,7 +2671,7 @@
           <w:bCs w:val="0"/>
           <w:sz w:val="20"/>
           <w:szCs w:val="20"/>
-          <w:lang w:val="en-US" w:eastAsia="en-US"/>
+          <w:lang w:eastAsia="en-US"/>
         </w:rPr>
       </w:pPr>
       <w:r>
@@ -3375,7 +2714,7 @@
         </w:rPr>
         <w:t xml:space="preserve">stammen die Bilder von </w:t>
       </w:r>
-      <w:hyperlink r:id="rId17" w:history="1">
+      <w:hyperlink r:id="rId13" w:history="1">
         <w:r>
           <w:rPr>
             <w:rStyle w:val="Hyperlink"/>
@@ -3428,7 +2767,7 @@
         </w:rPr>
         <w:t xml:space="preserve">Grafische Gestaltung: </w:t>
       </w:r>
-      <w:hyperlink r:id="rId18" w:history="1">
+      <w:hyperlink r:id="rId14" w:history="1">
         <w:r>
           <w:rPr>
             <w:rStyle w:val="Hyperlink"/>
@@ -3456,7 +2795,6 @@
         <w:rPr>
           <w:sz w:val="19"/>
           <w:szCs w:val="19"/>
-          <w:lang w:val="en-US"/>
         </w:rPr>
         <w:t xml:space="preserve">Illustration: </w:t>
       </w:r>
@@ -3466,7 +2804,7 @@
           <w:bCs w:val="0"/>
           <w:sz w:val="19"/>
           <w:szCs w:val="19"/>
-          <w:lang w:val="en-US" w:eastAsia="en-US"/>
+          <w:lang w:eastAsia="en-US"/>
         </w:rPr>
         <w:t>Christoph J</w:t>
       </w:r>
@@ -3476,7 +2814,7 @@
           <w:bCs w:val="0"/>
           <w:sz w:val="19"/>
           <w:szCs w:val="19"/>
-          <w:lang w:val="en-US" w:eastAsia="en-US"/>
+          <w:lang w:eastAsia="en-US"/>
         </w:rPr>
         <w:t>.</w:t>
       </w:r>
@@ -3486,22 +2824,10 @@
           <w:bCs w:val="0"/>
           <w:sz w:val="19"/>
           <w:szCs w:val="19"/>
-          <w:lang w:val="en-US" w:eastAsia="en-US"/>
-        </w:rPr>
-        <w:t xml:space="preserve"> Kellner, Animation / Illustration / Graphic Recording, studio </w:t>
-      </w:r>
-      <w:proofErr w:type="spellStart"/>
-      <w:r>
-        <w:rPr>
-          <w:rFonts w:eastAsia="HelveticaNeueLT-Light" w:cstheme="minorHAnsi"/>
-          <w:bCs w:val="0"/>
-          <w:sz w:val="19"/>
-          <w:szCs w:val="19"/>
-          <w:lang w:val="en-US" w:eastAsia="en-US"/>
-        </w:rPr>
-        <w:t>animanova</w:t>
-      </w:r>
-      <w:proofErr w:type="spellEnd"/>
+          <w:lang w:eastAsia="en-US"/>
+        </w:rPr>
+        <w:t xml:space="preserve"> Kellner, Animation / Illustration / Graphic Recording, studio animanova</w:t>
+      </w:r>
     </w:p>
     <w:sdt>
       <w:sdtPr>
@@ -3634,15 +2960,7 @@
             <w:br/>
           </w:r>
           <w:r>
-            <w:t xml:space="preserve">3D-Druck, Modellierung und </w:t>
-          </w:r>
-          <w:proofErr w:type="spellStart"/>
-          <w:r>
-            <w:t>Augmented</w:t>
-          </w:r>
-          <w:proofErr w:type="spellEnd"/>
-          <w:r>
-            <w:t>/Virtual Reality</w:t>
+            <w:t>3D-Druck, Modellierung und Augmented/Virtual Reality</w:t>
           </w:r>
         </w:p>
         <w:p>
@@ -3669,13 +2987,8 @@
           <w:r>
             <w:br/>
           </w:r>
-          <w:proofErr w:type="spellStart"/>
           <w:r>
-            <w:t>MocoMoco</w:t>
-          </w:r>
-          <w:proofErr w:type="spellEnd"/>
-          <w:r>
-            <w:t xml:space="preserve"> – Mein besonderer Anschluss</w:t>
+            <w:t>MocoMoco – Mein besonderer Anschluss</w:t>
           </w:r>
           <w:r>
             <w:t xml:space="preserve"> </w:t>
@@ -3966,25 +3279,7 @@
               <w:sz w:val="21"/>
               <w:szCs w:val="21"/>
             </w:rPr>
-            <w:t xml:space="preserve">BB8 </w:t>
-          </w:r>
-          <w:proofErr w:type="gramStart"/>
-          <w:r>
-            <w:rPr>
-              <w:rFonts w:ascii="Helvetica 45" w:hAnsi="Helvetica 45"/>
-              <w:sz w:val="21"/>
-              <w:szCs w:val="21"/>
-            </w:rPr>
-            <w:t>selber</w:t>
-          </w:r>
-          <w:proofErr w:type="gramEnd"/>
-          <w:r>
-            <w:rPr>
-              <w:rFonts w:ascii="Helvetica 45" w:hAnsi="Helvetica 45"/>
-              <w:sz w:val="21"/>
-              <w:szCs w:val="21"/>
-            </w:rPr>
-            <w:t xml:space="preserve"> bauen</w:t>
+            <w:t>BB8 selber bauen</w:t>
           </w:r>
         </w:p>
         <w:p>
@@ -4046,29 +3341,13 @@
       <w:pPr>
         <w:rPr>
           <w:b/>
-          <w:lang w:val="en-US"/>
         </w:rPr>
       </w:pPr>
       <w:r>
         <w:rPr>
           <w:b/>
-          <w:lang w:val="en-US"/>
-        </w:rPr>
-        <w:t>Modul M1 – Design Thin</w:t>
-      </w:r>
-      <w:r>
-        <w:rPr>
-          <w:b/>
-          <w:lang w:val="en-US"/>
-        </w:rPr>
-        <w:t>k</w:t>
-      </w:r>
-      <w:r>
-        <w:rPr>
-          <w:b/>
-          <w:lang w:val="en-US"/>
-        </w:rPr>
-        <w:t>ing</w:t>
+        </w:rPr>
+        <w:t>Modul M1 – Design Thinking</w:t>
       </w:r>
     </w:p>
     <w:p>
@@ -4110,45 +3389,6 @@
     </w:sectPr>
   </w:body>
 </w:document>
-</file>
-
-<file path=word/comments.xml><?xml version="1.0" encoding="utf-8"?>
-<w:comments xmlns:wpc="http://schemas.microsoft.com/office/word/2010/wordprocessingCanvas" xmlns:cx="http://schemas.microsoft.com/office/drawing/2014/chartex" xmlns:cx1="http://schemas.microsoft.com/office/drawing/2015/9/8/chartex" xmlns:cx2="http://schemas.microsoft.com/office/drawing/2015/10/21/chartex" xmlns:cx3="http://schemas.microsoft.com/office/drawing/2016/5/9/chartex" xmlns:cx4="http://schemas.microsoft.com/office/drawing/2016/5/10/chartex" xmlns:cx5="http://schemas.microsoft.com/office/drawing/2016/5/11/chartex" xmlns:cx6="http://schemas.microsoft.com/office/drawing/2016/5/12/chartex" xmlns:cx7="http://schemas.microsoft.com/office/drawing/2016/5/13/chartex" xmlns:cx8="http://schemas.microsoft.com/office/drawing/2016/5/14/chartex" xmlns:mc="http://schemas.openxmlformats.org/markup-compatibility/2006" xmlns:aink="http://schemas.microsoft.com/office/drawing/2016/ink" xmlns:am3d="http://schemas.microsoft.com/office/drawing/2017/model3d" xmlns:o="urn:schemas-microsoft-com:office:office" xmlns:oel="http://schemas.microsoft.com/office/2019/extlst" xmlns:r="http://schemas.openxmlformats.org/officeDocument/2006/relationships" xmlns:m="http://schemas.openxmlformats.org/officeDocument/2006/math" xmlns:v="urn:schemas-microsoft-com:vml" xmlns:wp14="http://schemas.microsoft.com/office/word/2010/wordprocessingDrawing" xmlns:wp="http://schemas.openxmlformats.org/drawingml/2006/wordprocessingDrawing" xmlns:w10="urn:schemas-microsoft-com:office:word" xmlns:w="http://schemas.openxmlformats.org/wordprocessingml/2006/main" xmlns:w14="http://schemas.microsoft.com/office/word/2010/wordml" xmlns:w15="http://schemas.microsoft.com/office/word/2012/wordml" xmlns:w16cex="http://schemas.microsoft.com/office/word/2018/wordml/cex" xmlns:w16cid="http://schemas.microsoft.com/office/word/2016/wordml/cid" xmlns:w16="http://schemas.microsoft.com/office/word/2018/wordml" xmlns:w16sdtdh="http://schemas.microsoft.com/office/word/2020/wordml/sdtdatahash" xmlns:w16se="http://schemas.microsoft.com/office/word/2015/wordml/symex" xmlns:wpg="http://schemas.microsoft.com/office/word/2010/wordprocessingGroup" xmlns:wpi="http://schemas.microsoft.com/office/word/2010/wordprocessingInk" xmlns:wne="http://schemas.microsoft.com/office/word/2006/wordml" xmlns:wps="http://schemas.microsoft.com/office/word/2010/wordprocessingShape" mc:Ignorable="w14 w15 w16se w16cid w16 w16cex w16sdtdh wp14">
-  <w:comment w:id="27" w:author="Malambré, Julia | Wissensfabrik" w:date="2022-12-28T16:38:00Z" w:initials="MJ|W">
-    <w:p>
-      <w:pPr>
-        <w:pStyle w:val="Kommentartext"/>
-      </w:pPr>
-      <w:r>
-        <w:rPr>
-          <w:rStyle w:val="Kommentarzeichen"/>
-        </w:rPr>
-        <w:annotationRef/>
-      </w:r>
-      <w:r>
-        <w:t>Ggf. Löschen, falls wir durchgängig gendern.</w:t>
-      </w:r>
-    </w:p>
-  </w:comment>
-</w:comments>
-</file>
-
-<file path=word/commentsExtended.xml><?xml version="1.0" encoding="utf-8"?>
-<w15:commentsEx xmlns:wpc="http://schemas.microsoft.com/office/word/2010/wordprocessingCanvas" xmlns:cx="http://schemas.microsoft.com/office/drawing/2014/chartex" xmlns:cx1="http://schemas.microsoft.com/office/drawing/2015/9/8/chartex" xmlns:cx2="http://schemas.microsoft.com/office/drawing/2015/10/21/chartex" xmlns:cx3="http://schemas.microsoft.com/office/drawing/2016/5/9/chartex" xmlns:cx4="http://schemas.microsoft.com/office/drawing/2016/5/10/chartex" xmlns:cx5="http://schemas.microsoft.com/office/drawing/2016/5/11/chartex" xmlns:cx6="http://schemas.microsoft.com/office/drawing/2016/5/12/chartex" xmlns:cx7="http://schemas.microsoft.com/office/drawing/2016/5/13/chartex" xmlns:cx8="http://schemas.microsoft.com/office/drawing/2016/5/14/chartex" xmlns:mc="http://schemas.openxmlformats.org/markup-compatibility/2006" xmlns:aink="http://schemas.microsoft.com/office/drawing/2016/ink" xmlns:am3d="http://schemas.microsoft.com/office/drawing/2017/model3d" xmlns:o="urn:schemas-microsoft-com:office:office" xmlns:oel="http://schemas.microsoft.com/office/2019/extlst" xmlns:r="http://schemas.openxmlformats.org/officeDocument/2006/relationships" xmlns:m="http://schemas.openxmlformats.org/officeDocument/2006/math" xmlns:v="urn:schemas-microsoft-com:vml" xmlns:wp14="http://schemas.microsoft.com/office/word/2010/wordprocessingDrawing" xmlns:wp="http://schemas.openxmlformats.org/drawingml/2006/wordprocessingDrawing" xmlns:w10="urn:schemas-microsoft-com:office:word" xmlns:w="http://schemas.openxmlformats.org/wordprocessingml/2006/main" xmlns:w14="http://schemas.microsoft.com/office/word/2010/wordml" xmlns:w15="http://schemas.microsoft.com/office/word/2012/wordml" xmlns:w16cex="http://schemas.microsoft.com/office/word/2018/wordml/cex" xmlns:w16cid="http://schemas.microsoft.com/office/word/2016/wordml/cid" xmlns:w16="http://schemas.microsoft.com/office/word/2018/wordml" xmlns:w16sdtdh="http://schemas.microsoft.com/office/word/2020/wordml/sdtdatahash" xmlns:w16se="http://schemas.microsoft.com/office/word/2015/wordml/symex" xmlns:wpg="http://schemas.microsoft.com/office/word/2010/wordprocessingGroup" xmlns:wpi="http://schemas.microsoft.com/office/word/2010/wordprocessingInk" xmlns:wne="http://schemas.microsoft.com/office/word/2006/wordml" xmlns:wps="http://schemas.microsoft.com/office/word/2010/wordprocessingShape" mc:Ignorable="w14 w15 w16se w16cid w16 w16cex w16sdtdh wp14">
-  <w15:commentEx w15:paraId="3A4F798E" w15:done="0"/>
-</w15:commentsEx>
-</file>
-
-<file path=word/commentsExtensible.xml><?xml version="1.0" encoding="utf-8"?>
-<w16cex:commentsExtensible xmlns:wpc="http://schemas.microsoft.com/office/word/2010/wordprocessingCanvas" xmlns:cx="http://schemas.microsoft.com/office/drawing/2014/chartex" xmlns:cx1="http://schemas.microsoft.com/office/drawing/2015/9/8/chartex" xmlns:cx2="http://schemas.microsoft.com/office/drawing/2015/10/21/chartex" xmlns:cx3="http://schemas.microsoft.com/office/drawing/2016/5/9/chartex" xmlns:cx4="http://schemas.microsoft.com/office/drawing/2016/5/10/chartex" xmlns:cx5="http://schemas.microsoft.com/office/drawing/2016/5/11/chartex" xmlns:cx6="http://schemas.microsoft.com/office/drawing/2016/5/12/chartex" xmlns:cx7="http://schemas.microsoft.com/office/drawing/2016/5/13/chartex" xmlns:cx8="http://schemas.microsoft.com/office/drawing/2016/5/14/chartex" xmlns:mc="http://schemas.openxmlformats.org/markup-compatibility/2006" xmlns:aink="http://schemas.microsoft.com/office/drawing/2016/ink" xmlns:am3d="http://schemas.microsoft.com/office/drawing/2017/model3d" xmlns:o="urn:schemas-microsoft-com:office:office" xmlns:oel="http://schemas.microsoft.com/office/2019/extlst" xmlns:r="http://schemas.openxmlformats.org/officeDocument/2006/relationships" xmlns:m="http://schemas.openxmlformats.org/officeDocument/2006/math" xmlns:v="urn:schemas-microsoft-com:vml" xmlns:wp14="http://schemas.microsoft.com/office/word/2010/wordprocessingDrawing" xmlns:wp="http://schemas.openxmlformats.org/drawingml/2006/wordprocessingDrawing" xmlns:w10="urn:schemas-microsoft-com:office:word" xmlns:w="http://schemas.openxmlformats.org/wordprocessingml/2006/main" xmlns:w14="http://schemas.microsoft.com/office/word/2010/wordml" xmlns:w15="http://schemas.microsoft.com/office/word/2012/wordml" xmlns:w16cex="http://schemas.microsoft.com/office/word/2018/wordml/cex" xmlns:w16cid="http://schemas.microsoft.com/office/word/2016/wordml/cid" xmlns:w16="http://schemas.microsoft.com/office/word/2018/wordml" xmlns:w16sdtdh="http://schemas.microsoft.com/office/word/2020/wordml/sdtdatahash" xmlns:w16se="http://schemas.microsoft.com/office/word/2015/wordml/symex" xmlns:wpg="http://schemas.microsoft.com/office/word/2010/wordprocessingGroup" xmlns:wpi="http://schemas.microsoft.com/office/word/2010/wordprocessingInk" xmlns:wne="http://schemas.microsoft.com/office/word/2006/wordml" xmlns:wps="http://schemas.microsoft.com/office/word/2010/wordprocessingShape" mc:Ignorable="w14 w15 w16se w16cid w16 w16cex w16sdtdh wp14">
-  <w16cex:commentExtensible w16cex:durableId="2756EF7E" w16cex:dateUtc="2022-12-28T15:38:00Z"/>
-</w16cex:commentsExtensible>
-</file>
-
-<file path=word/commentsIds.xml><?xml version="1.0" encoding="utf-8"?>
-<w16cid:commentsIds xmlns:wpc="http://schemas.microsoft.com/office/word/2010/wordprocessingCanvas" xmlns:cx="http://schemas.microsoft.com/office/drawing/2014/chartex" xmlns:cx1="http://schemas.microsoft.com/office/drawing/2015/9/8/chartex" xmlns:cx2="http://schemas.microsoft.com/office/drawing/2015/10/21/chartex" xmlns:cx3="http://schemas.microsoft.com/office/drawing/2016/5/9/chartex" xmlns:cx4="http://schemas.microsoft.com/office/drawing/2016/5/10/chartex" xmlns:cx5="http://schemas.microsoft.com/office/drawing/2016/5/11/chartex" xmlns:cx6="http://schemas.microsoft.com/office/drawing/2016/5/12/chartex" xmlns:cx7="http://schemas.microsoft.com/office/drawing/2016/5/13/chartex" xmlns:cx8="http://schemas.microsoft.com/office/drawing/2016/5/14/chartex" xmlns:mc="http://schemas.openxmlformats.org/markup-compatibility/2006" xmlns:aink="http://schemas.microsoft.com/office/drawing/2016/ink" xmlns:am3d="http://schemas.microsoft.com/office/drawing/2017/model3d" xmlns:o="urn:schemas-microsoft-com:office:office" xmlns:oel="http://schemas.microsoft.com/office/2019/extlst" xmlns:r="http://schemas.openxmlformats.org/officeDocument/2006/relationships" xmlns:m="http://schemas.openxmlformats.org/officeDocument/2006/math" xmlns:v="urn:schemas-microsoft-com:vml" xmlns:wp14="http://schemas.microsoft.com/office/word/2010/wordprocessingDrawing" xmlns:wp="http://schemas.openxmlformats.org/drawingml/2006/wordprocessingDrawing" xmlns:w10="urn:schemas-microsoft-com:office:word" xmlns:w="http://schemas.openxmlformats.org/wordprocessingml/2006/main" xmlns:w14="http://schemas.microsoft.com/office/word/2010/wordml" xmlns:w15="http://schemas.microsoft.com/office/word/2012/wordml" xmlns:w16cex="http://schemas.microsoft.com/office/word/2018/wordml/cex" xmlns:w16cid="http://schemas.microsoft.com/office/word/2016/wordml/cid" xmlns:w16="http://schemas.microsoft.com/office/word/2018/wordml" xmlns:w16sdtdh="http://schemas.microsoft.com/office/word/2020/wordml/sdtdatahash" xmlns:w16se="http://schemas.microsoft.com/office/word/2015/wordml/symex" xmlns:wpg="http://schemas.microsoft.com/office/word/2010/wordprocessingGroup" xmlns:wpi="http://schemas.microsoft.com/office/word/2010/wordprocessingInk" xmlns:wne="http://schemas.microsoft.com/office/word/2006/wordml" xmlns:wps="http://schemas.microsoft.com/office/word/2010/wordprocessingShape" mc:Ignorable="w14 w15 w16se w16cid w16 w16cex w16sdtdh wp14">
-  <w16cid:commentId w16cid:paraId="3A4F798E" w16cid:durableId="2756EF7E"/>
-</w16cid:commentsIds>
 </file>
 
 <file path=word/endnotes.xml><?xml version="1.0" encoding="utf-8"?>
@@ -9586,14 +8826,6 @@
     <w:abstractNumId w:val="24"/>
   </w:num>
 </w:numbering>
-</file>
-
-<file path=word/people.xml><?xml version="1.0" encoding="utf-8"?>
-<w15:people xmlns:wpc="http://schemas.microsoft.com/office/word/2010/wordprocessingCanvas" xmlns:cx="http://schemas.microsoft.com/office/drawing/2014/chartex" xmlns:cx1="http://schemas.microsoft.com/office/drawing/2015/9/8/chartex" xmlns:cx2="http://schemas.microsoft.com/office/drawing/2015/10/21/chartex" xmlns:cx3="http://schemas.microsoft.com/office/drawing/2016/5/9/chartex" xmlns:cx4="http://schemas.microsoft.com/office/drawing/2016/5/10/chartex" xmlns:cx5="http://schemas.microsoft.com/office/drawing/2016/5/11/chartex" xmlns:cx6="http://schemas.microsoft.com/office/drawing/2016/5/12/chartex" xmlns:cx7="http://schemas.microsoft.com/office/drawing/2016/5/13/chartex" xmlns:cx8="http://schemas.microsoft.com/office/drawing/2016/5/14/chartex" xmlns:mc="http://schemas.openxmlformats.org/markup-compatibility/2006" xmlns:aink="http://schemas.microsoft.com/office/drawing/2016/ink" xmlns:am3d="http://schemas.microsoft.com/office/drawing/2017/model3d" xmlns:o="urn:schemas-microsoft-com:office:office" xmlns:oel="http://schemas.microsoft.com/office/2019/extlst" xmlns:r="http://schemas.openxmlformats.org/officeDocument/2006/relationships" xmlns:m="http://schemas.openxmlformats.org/officeDocument/2006/math" xmlns:v="urn:schemas-microsoft-com:vml" xmlns:wp14="http://schemas.microsoft.com/office/word/2010/wordprocessingDrawing" xmlns:wp="http://schemas.openxmlformats.org/drawingml/2006/wordprocessingDrawing" xmlns:w10="urn:schemas-microsoft-com:office:word" xmlns:w="http://schemas.openxmlformats.org/wordprocessingml/2006/main" xmlns:w14="http://schemas.microsoft.com/office/word/2010/wordml" xmlns:w15="http://schemas.microsoft.com/office/word/2012/wordml" xmlns:w16cex="http://schemas.microsoft.com/office/word/2018/wordml/cex" xmlns:w16cid="http://schemas.microsoft.com/office/word/2016/wordml/cid" xmlns:w16="http://schemas.microsoft.com/office/word/2018/wordml" xmlns:w16sdtdh="http://schemas.microsoft.com/office/word/2020/wordml/sdtdatahash" xmlns:w16se="http://schemas.microsoft.com/office/word/2015/wordml/symex" xmlns:wpg="http://schemas.microsoft.com/office/word/2010/wordprocessingGroup" xmlns:wpi="http://schemas.microsoft.com/office/word/2010/wordprocessingInk" xmlns:wne="http://schemas.microsoft.com/office/word/2006/wordml" xmlns:wps="http://schemas.microsoft.com/office/word/2010/wordprocessingShape" mc:Ignorable="w14 w15 w16se w16cid w16 w16cex w16sdtdh wp14">
-  <w15:person w15:author="Malambré, Julia | Wissensfabrik">
-    <w15:presenceInfo w15:providerId="AD" w15:userId="S::Julia.Malambre@wissensfabrik.de::d294621f-9b82-49bc-8b6c-776d6cf9ddf6"/>
-  </w15:person>
-</w15:people>
 </file>
 
 <file path=word/styles.xml><?xml version="1.0" encoding="utf-8"?>

</xml_diff>

<commit_message>
Anpassung vorgenommen, dass Ausbau-, Ergänzungs- und Methodenmodule nur online verfügbar sind.
</commit_message>
<xml_diff>
--- a/1_Einleitung/1_Einleitung_Impressum.docx
+++ b/1_Einleitung/1_Einleitung_Impressum.docx
@@ -3057,31 +3057,58 @@
               <w:rStyle w:val="WF-InhaltsverzeichnisZchn"/>
             </w:rPr>
           </w:pPr>
+          <w:del w:id="1" w:author="Malambré, Julia | Wissensfabrik" w:date="2023-01-03T08:32:00Z">
+            <w:r>
+              <w:rPr>
+                <w:rStyle w:val="WF-InhaltsverzeichnisZchn"/>
+              </w:rPr>
+              <w:delText>Inhalt</w:delText>
+            </w:r>
+            <w:r>
+              <w:rPr>
+                <w:rStyle w:val="WF-InhaltsverzeichnisZchn"/>
+              </w:rPr>
+              <w:delText xml:space="preserve"> </w:delText>
+            </w:r>
+          </w:del>
+          <w:ins w:id="2" w:author="Malambré, Julia | Wissensfabrik" w:date="2023-01-03T08:32:00Z">
+            <w:r>
+              <w:rPr>
+                <w:rStyle w:val="WF-InhaltsverzeichnisZchn"/>
+              </w:rPr>
+              <w:t>Online verfügbare</w:t>
+            </w:r>
+          </w:ins>
+          <w:del w:id="3" w:author="Malambré, Julia | Wissensfabrik" w:date="2023-01-03T08:32:00Z">
+            <w:r>
+              <w:rPr>
+                <w:rStyle w:val="WF-InhaltsverzeichnisZchn"/>
+              </w:rPr>
+              <w:delText>Ordner</w:delText>
+            </w:r>
+          </w:del>
           <w:r>
             <w:rPr>
               <w:rStyle w:val="WF-InhaltsverzeichnisZchn"/>
             </w:rPr>
-            <w:t>Inhalt</w:t>
-          </w:r>
-          <w:r>
-            <w:rPr>
-              <w:rStyle w:val="WF-InhaltsverzeichnisZchn"/>
-            </w:rPr>
-            <w:t xml:space="preserve"> Ordner Aufbau-, Erweiterungs- und Methodenmodule</w:t>
+            <w:t xml:space="preserve"> Aufbau-, Erweiterungs- und Methodenmodule</w:t>
           </w:r>
         </w:p>
         <w:p>
           <w:pPr>
             <w:rPr>
+              <w:del w:id="4" w:author="Malambré, Julia | Wissensfabrik" w:date="2023-01-03T08:32:00Z"/>
               <w:b/>
             </w:rPr>
           </w:pPr>
-          <w:r>
-            <w:rPr>
-              <w:b/>
-            </w:rPr>
-            <w:t>Einleitung</w:t>
-          </w:r>
+          <w:del w:id="5" w:author="Malambré, Julia | Wissensfabrik" w:date="2023-01-03T08:32:00Z">
+            <w:r>
+              <w:rPr>
+                <w:b/>
+              </w:rPr>
+              <w:delText>Einleitung</w:delText>
+            </w:r>
+          </w:del>
         </w:p>
         <w:p>
           <w:r>
@@ -8826,6 +8853,14 @@
     <w:abstractNumId w:val="24"/>
   </w:num>
 </w:numbering>
+</file>
+
+<file path=word/people.xml><?xml version="1.0" encoding="utf-8"?>
+<w15:people xmlns:wpc="http://schemas.microsoft.com/office/word/2010/wordprocessingCanvas" xmlns:cx="http://schemas.microsoft.com/office/drawing/2014/chartex" xmlns:cx1="http://schemas.microsoft.com/office/drawing/2015/9/8/chartex" xmlns:cx2="http://schemas.microsoft.com/office/drawing/2015/10/21/chartex" xmlns:cx3="http://schemas.microsoft.com/office/drawing/2016/5/9/chartex" xmlns:cx4="http://schemas.microsoft.com/office/drawing/2016/5/10/chartex" xmlns:cx5="http://schemas.microsoft.com/office/drawing/2016/5/11/chartex" xmlns:cx6="http://schemas.microsoft.com/office/drawing/2016/5/12/chartex" xmlns:cx7="http://schemas.microsoft.com/office/drawing/2016/5/13/chartex" xmlns:cx8="http://schemas.microsoft.com/office/drawing/2016/5/14/chartex" xmlns:mc="http://schemas.openxmlformats.org/markup-compatibility/2006" xmlns:aink="http://schemas.microsoft.com/office/drawing/2016/ink" xmlns:am3d="http://schemas.microsoft.com/office/drawing/2017/model3d" xmlns:o="urn:schemas-microsoft-com:office:office" xmlns:oel="http://schemas.microsoft.com/office/2019/extlst" xmlns:r="http://schemas.openxmlformats.org/officeDocument/2006/relationships" xmlns:m="http://schemas.openxmlformats.org/officeDocument/2006/math" xmlns:v="urn:schemas-microsoft-com:vml" xmlns:wp14="http://schemas.microsoft.com/office/word/2010/wordprocessingDrawing" xmlns:wp="http://schemas.openxmlformats.org/drawingml/2006/wordprocessingDrawing" xmlns:w10="urn:schemas-microsoft-com:office:word" xmlns:w="http://schemas.openxmlformats.org/wordprocessingml/2006/main" xmlns:w14="http://schemas.microsoft.com/office/word/2010/wordml" xmlns:w15="http://schemas.microsoft.com/office/word/2012/wordml" xmlns:w16cex="http://schemas.microsoft.com/office/word/2018/wordml/cex" xmlns:w16cid="http://schemas.microsoft.com/office/word/2016/wordml/cid" xmlns:w16="http://schemas.microsoft.com/office/word/2018/wordml" xmlns:w16sdtdh="http://schemas.microsoft.com/office/word/2020/wordml/sdtdatahash" xmlns:w16se="http://schemas.microsoft.com/office/word/2015/wordml/symex" xmlns:wpg="http://schemas.microsoft.com/office/word/2010/wordprocessingGroup" xmlns:wpi="http://schemas.microsoft.com/office/word/2010/wordprocessingInk" xmlns:wne="http://schemas.microsoft.com/office/word/2006/wordml" xmlns:wps="http://schemas.microsoft.com/office/word/2010/wordprocessingShape" mc:Ignorable="w14 w15 w16se w16cid w16 w16cex w16sdtdh wp14">
+  <w15:person w15:author="Malambré, Julia | Wissensfabrik">
+    <w15:presenceInfo w15:providerId="AD" w15:userId="S::Julia.Malambre@wissensfabrik.de::d294621f-9b82-49bc-8b6c-776d6cf9ddf6"/>
+  </w15:person>
+</w15:people>
 </file>
 
 <file path=word/styles.xml><?xml version="1.0" encoding="utf-8"?>

</xml_diff>

<commit_message>
Änderungen angenommen. Offen: KI-Module erwähnen?
</commit_message>
<xml_diff>
--- a/1_Einleitung/1_Einleitung_Impressum.docx
+++ b/1_Einleitung/1_Einleitung_Impressum.docx
@@ -381,6 +381,16 @@
         <w:t>Impressum</w:t>
       </w:r>
       <w:bookmarkEnd w:id="0"/>
+      <w:ins w:id="1" w:author="Ira Diethelm" w:date="2023-01-03T10:32:00Z">
+        <w:r>
+          <w:t xml:space="preserve"> d</w:t>
+        </w:r>
+      </w:ins>
+      <w:ins w:id="2" w:author="Ira Diethelm" w:date="2023-01-03T10:33:00Z">
+        <w:r>
+          <w:t>er Basis-, Aufbau- und Erweiterungsmodule</w:t>
+        </w:r>
+      </w:ins>
     </w:p>
     <w:p>
       <w:pPr>
@@ -3057,58 +3067,18 @@
               <w:rStyle w:val="WF-InhaltsverzeichnisZchn"/>
             </w:rPr>
           </w:pPr>
-          <w:del w:id="1" w:author="Malambré, Julia | Wissensfabrik" w:date="2023-01-03T08:32:00Z">
-            <w:r>
-              <w:rPr>
-                <w:rStyle w:val="WF-InhaltsverzeichnisZchn"/>
-              </w:rPr>
-              <w:delText>Inhalt</w:delText>
-            </w:r>
-            <w:r>
-              <w:rPr>
-                <w:rStyle w:val="WF-InhaltsverzeichnisZchn"/>
-              </w:rPr>
-              <w:delText xml:space="preserve"> </w:delText>
-            </w:r>
-          </w:del>
-          <w:ins w:id="2" w:author="Malambré, Julia | Wissensfabrik" w:date="2023-01-03T08:32:00Z">
-            <w:r>
-              <w:rPr>
-                <w:rStyle w:val="WF-InhaltsverzeichnisZchn"/>
-              </w:rPr>
-              <w:t>Online verfügbare</w:t>
-            </w:r>
-          </w:ins>
-          <w:del w:id="3" w:author="Malambré, Julia | Wissensfabrik" w:date="2023-01-03T08:32:00Z">
-            <w:r>
-              <w:rPr>
-                <w:rStyle w:val="WF-InhaltsverzeichnisZchn"/>
-              </w:rPr>
-              <w:delText>Ordner</w:delText>
-            </w:r>
-          </w:del>
+          <w:r>
+            <w:rPr>
+              <w:rStyle w:val="WF-InhaltsverzeichnisZchn"/>
+            </w:rPr>
+            <w:t>Online verfügbare</w:t>
+          </w:r>
           <w:r>
             <w:rPr>
               <w:rStyle w:val="WF-InhaltsverzeichnisZchn"/>
             </w:rPr>
             <w:t xml:space="preserve"> Aufbau-, Erweiterungs- und Methodenmodule</w:t>
           </w:r>
-        </w:p>
-        <w:p>
-          <w:pPr>
-            <w:rPr>
-              <w:del w:id="4" w:author="Malambré, Julia | Wissensfabrik" w:date="2023-01-03T08:32:00Z"/>
-              <w:b/>
-            </w:rPr>
-          </w:pPr>
-          <w:del w:id="5" w:author="Malambré, Julia | Wissensfabrik" w:date="2023-01-03T08:32:00Z">
-            <w:r>
-              <w:rPr>
-                <w:b/>
-              </w:rPr>
-              <w:delText>Einleitung</w:delText>
-            </w:r>
-          </w:del>
         </w:p>
         <w:p>
           <w:r>
@@ -3368,11 +3338,13 @@
       <w:pPr>
         <w:rPr>
           <w:b/>
+          <w:lang w:val="en-GB"/>
         </w:rPr>
       </w:pPr>
       <w:r>
         <w:rPr>
           <w:b/>
+          <w:lang w:val="en-GB"/>
         </w:rPr>
         <w:t>Modul M1 – Design Thinking</w:t>
       </w:r>
@@ -3380,6 +3352,7 @@
     <w:p>
       <w:pPr>
         <w:rPr>
+          <w:ins w:id="3" w:author="Ira Diethelm" w:date="2023-01-03T10:33:00Z"/>
           <w:b/>
           <w:lang w:val="en-US"/>
         </w:rPr>
@@ -3405,6 +3378,122 @@
         </w:rPr>
         <w:t xml:space="preserve"> Projektmethode</w:t>
       </w:r>
+    </w:p>
+    <w:p>
+      <w:pPr>
+        <w:rPr>
+          <w:ins w:id="4" w:author="Ira Diethelm" w:date="2023-01-03T10:33:00Z"/>
+          <w:b/>
+          <w:lang w:val="en-US"/>
+        </w:rPr>
+      </w:pPr>
+    </w:p>
+    <w:p>
+      <w:pPr>
+        <w:rPr>
+          <w:ins w:id="5" w:author="Ira Diethelm" w:date="2023-01-03T10:34:00Z"/>
+          <w:b/>
+        </w:rPr>
+      </w:pPr>
+      <w:ins w:id="6" w:author="Ira Diethelm" w:date="2023-01-03T10:33:00Z">
+        <w:r>
+          <w:rPr>
+            <w:b/>
+            <w:rPrChange w:id="7" w:author="Ira Diethelm" w:date="2023-01-03T10:33:00Z">
+              <w:rPr>
+                <w:b/>
+                <w:lang w:val="en-US"/>
+              </w:rPr>
+            </w:rPrChange>
+          </w:rPr>
+          <w:lastRenderedPageBreak/>
+          <w:t>Darüber hinaus enthält der Ordner z</w:t>
+        </w:r>
+        <w:r>
+          <w:rPr>
+            <w:b/>
+          </w:rPr>
+          <w:t>u den K</w:t>
+        </w:r>
+      </w:ins>
+      <w:ins w:id="8" w:author="Ira Diethelm" w:date="2023-01-03T10:34:00Z">
+        <w:r>
+          <w:rPr>
+            <w:b/>
+          </w:rPr>
+          <w:t>I-Modulen ein eigenes Impressum und folgenden Inhalt:</w:t>
+        </w:r>
+      </w:ins>
+    </w:p>
+    <w:p>
+      <w:pPr>
+        <w:spacing w:after="120"/>
+        <w:rPr>
+          <w:ins w:id="9" w:author="Ira Diethelm" w:date="2023-01-03T10:34:00Z"/>
+          <w:rFonts w:ascii="Helvetica 65" w:eastAsiaTheme="majorEastAsia" w:hAnsi="Helvetica 65" w:cstheme="majorBidi"/>
+          <w:bCs w:val="0"/>
+          <w:color w:val="000000" w:themeColor="text1"/>
+          <w:sz w:val="28"/>
+          <w:szCs w:val="36"/>
+        </w:rPr>
+      </w:pPr>
+      <w:ins w:id="10" w:author="Ira Diethelm" w:date="2023-01-03T10:34:00Z">
+        <w:r>
+          <w:rPr>
+            <w:rStyle w:val="WF-InhaltsverzeichnisZchn"/>
+          </w:rPr>
+          <w:t>Inhalt</w:t>
+        </w:r>
+        <w:r>
+          <w:rPr>
+            <w:rStyle w:val="WF-InhaltsverzeichnisZchn"/>
+          </w:rPr>
+          <w:t xml:space="preserve"> Ordner </w:t>
+        </w:r>
+        <w:r>
+          <w:rPr>
+            <w:rStyle w:val="WF-InhaltsverzeichnisZchn"/>
+          </w:rPr>
+          <w:t>KI-Module</w:t>
+        </w:r>
+      </w:ins>
+    </w:p>
+    <w:p>
+      <w:pPr>
+        <w:rPr>
+          <w:ins w:id="11" w:author="Ira Diethelm" w:date="2023-01-03T10:34:00Z"/>
+          <w:b/>
+        </w:rPr>
+      </w:pPr>
+      <w:ins w:id="12" w:author="Ira Diethelm" w:date="2023-01-03T10:34:00Z">
+        <w:r>
+          <w:rPr>
+            <w:b/>
+          </w:rPr>
+          <w:t>Einleitung</w:t>
+        </w:r>
+      </w:ins>
+      <w:ins w:id="13" w:author="Ira Diethelm" w:date="2023-01-03T10:39:00Z">
+        <w:r>
+          <w:rPr>
+            <w:b/>
+          </w:rPr>
+          <w:t xml:space="preserve"> …</w:t>
+        </w:r>
+      </w:ins>
+    </w:p>
+    <w:p>
+      <w:pPr>
+        <w:rPr>
+          <w:b/>
+          <w:rPrChange w:id="14" w:author="Ira Diethelm" w:date="2023-01-03T10:33:00Z">
+            <w:rPr>
+              <w:b/>
+              <w:lang w:val="en-US"/>
+            </w:rPr>
+          </w:rPrChange>
+        </w:rPr>
+      </w:pPr>
     </w:p>
     <w:sectPr>
       <w:type w:val="continuous"/>
@@ -3782,19 +3871,13 @@
         <w:sz w:val="18"/>
       </w:rPr>
       <w:tab/>
-      <w:t>zuletzt aktualisiert am 2</w:t>
+      <w:t xml:space="preserve">zuletzt aktualisiert am </w:t>
     </w:r>
     <w:r>
       <w:rPr>
         <w:sz w:val="18"/>
       </w:rPr>
-      <w:t>9</w:t>
-    </w:r>
-    <w:r>
-      <w:rPr>
-        <w:sz w:val="18"/>
-      </w:rPr>
-      <w:t>.12.2022</w:t>
+      <w:t>03.01.2023</w:t>
     </w:r>
     <w:r>
       <w:rPr>
@@ -8857,8 +8940,8 @@
 
 <file path=word/people.xml><?xml version="1.0" encoding="utf-8"?>
 <w15:people xmlns:wpc="http://schemas.microsoft.com/office/word/2010/wordprocessingCanvas" xmlns:cx="http://schemas.microsoft.com/office/drawing/2014/chartex" xmlns:cx1="http://schemas.microsoft.com/office/drawing/2015/9/8/chartex" xmlns:cx2="http://schemas.microsoft.com/office/drawing/2015/10/21/chartex" xmlns:cx3="http://schemas.microsoft.com/office/drawing/2016/5/9/chartex" xmlns:cx4="http://schemas.microsoft.com/office/drawing/2016/5/10/chartex" xmlns:cx5="http://schemas.microsoft.com/office/drawing/2016/5/11/chartex" xmlns:cx6="http://schemas.microsoft.com/office/drawing/2016/5/12/chartex" xmlns:cx7="http://schemas.microsoft.com/office/drawing/2016/5/13/chartex" xmlns:cx8="http://schemas.microsoft.com/office/drawing/2016/5/14/chartex" xmlns:mc="http://schemas.openxmlformats.org/markup-compatibility/2006" xmlns:aink="http://schemas.microsoft.com/office/drawing/2016/ink" xmlns:am3d="http://schemas.microsoft.com/office/drawing/2017/model3d" xmlns:o="urn:schemas-microsoft-com:office:office" xmlns:oel="http://schemas.microsoft.com/office/2019/extlst" xmlns:r="http://schemas.openxmlformats.org/officeDocument/2006/relationships" xmlns:m="http://schemas.openxmlformats.org/officeDocument/2006/math" xmlns:v="urn:schemas-microsoft-com:vml" xmlns:wp14="http://schemas.microsoft.com/office/word/2010/wordprocessingDrawing" xmlns:wp="http://schemas.openxmlformats.org/drawingml/2006/wordprocessingDrawing" xmlns:w10="urn:schemas-microsoft-com:office:word" xmlns:w="http://schemas.openxmlformats.org/wordprocessingml/2006/main" xmlns:w14="http://schemas.microsoft.com/office/word/2010/wordml" xmlns:w15="http://schemas.microsoft.com/office/word/2012/wordml" xmlns:w16cex="http://schemas.microsoft.com/office/word/2018/wordml/cex" xmlns:w16cid="http://schemas.microsoft.com/office/word/2016/wordml/cid" xmlns:w16="http://schemas.microsoft.com/office/word/2018/wordml" xmlns:w16sdtdh="http://schemas.microsoft.com/office/word/2020/wordml/sdtdatahash" xmlns:w16se="http://schemas.microsoft.com/office/word/2015/wordml/symex" xmlns:wpg="http://schemas.microsoft.com/office/word/2010/wordprocessingGroup" xmlns:wpi="http://schemas.microsoft.com/office/word/2010/wordprocessingInk" xmlns:wne="http://schemas.microsoft.com/office/word/2006/wordml" xmlns:wps="http://schemas.microsoft.com/office/word/2010/wordprocessingShape" mc:Ignorable="w14 w15 w16se w16cid w16 w16cex w16sdtdh wp14">
-  <w15:person w15:author="Malambré, Julia | Wissensfabrik">
-    <w15:presenceInfo w15:providerId="AD" w15:userId="S::Julia.Malambre@wissensfabrik.de::d294621f-9b82-49bc-8b6c-776d6cf9ddf6"/>
+  <w15:person w15:author="Ira Diethelm">
+    <w15:presenceInfo w15:providerId="Windows Live" w15:userId="aa756e1db070d33c"/>
   </w15:person>
 </w15:people>
 </file>
@@ -9262,7 +9345,7 @@
     <w:name w:val="Normal"/>
     <w:aliases w:val="WF-Standard"/>
     <w:qFormat/>
-    <w:rsid w:val="00764FB9"/>
+    <w:rsid w:val="00FE564A"/>
     <w:pPr>
       <w:spacing w:line="288" w:lineRule="auto"/>
     </w:pPr>

</xml_diff>

<commit_message>
Vorschlag zur Integration KI im Impressum
</commit_message>
<xml_diff>
--- a/1_Einleitung/1_Einleitung_Impressum.docx
+++ b/1_Einleitung/1_Einleitung_Impressum.docx
@@ -6,6 +6,7 @@
       <w:pPr>
         <w:pStyle w:val="Untertitel"/>
         <w:rPr>
+          <w:rFonts w:hint="eastAsia"/>
           <w:i w:val="0"/>
         </w:rPr>
       </w:pPr>
@@ -177,6 +178,9 @@
                                     <w:pPr>
                                       <w:spacing w:line="240" w:lineRule="auto"/>
                                       <w:jc w:val="center"/>
+                                      <w:rPr>
+                                        <w:rFonts w:hint="eastAsia"/>
+                                      </w:rPr>
                                     </w:pPr>
                                     <w:r>
                                       <w:rPr>
@@ -223,7 +227,7 @@
                                     <w:pPr>
                                       <w:pStyle w:val="Kopfzeile"/>
                                       <w:rPr>
-                                        <w:rFonts w:ascii="Helvetica 55" w:hAnsi="Helvetica 55"/>
+                                        <w:rFonts w:ascii="Helvetica 55" w:hAnsi="Helvetica 55" w:hint="eastAsia"/>
                                         <w:b/>
                                         <w:sz w:val="88"/>
                                         <w:szCs w:val="88"/>
@@ -244,6 +248,7 @@
                                       <w:spacing w:line="240" w:lineRule="auto"/>
                                       <w:jc w:val="both"/>
                                       <w:rPr>
+                                        <w:rFonts w:hint="eastAsia"/>
                                         <w:sz w:val="18"/>
                                         <w:szCs w:val="15"/>
                                       </w:rPr>
@@ -277,6 +282,9 @@
                               <w:pPr>
                                 <w:spacing w:line="240" w:lineRule="auto"/>
                                 <w:jc w:val="center"/>
+                                <w:rPr>
+                                  <w:rFonts w:hint="eastAsia"/>
+                                </w:rPr>
                               </w:pPr>
                               <w:r>
                                 <w:rPr>
@@ -301,7 +309,7 @@
                               <w:pPr>
                                 <w:pStyle w:val="Kopfzeile"/>
                                 <w:rPr>
-                                  <w:rFonts w:ascii="Helvetica 55" w:hAnsi="Helvetica 55"/>
+                                  <w:rFonts w:ascii="Helvetica 55" w:hAnsi="Helvetica 55" w:hint="eastAsia"/>
                                   <w:b/>
                                   <w:sz w:val="88"/>
                                   <w:szCs w:val="88"/>
@@ -322,6 +330,7 @@
                                 <w:spacing w:line="240" w:lineRule="auto"/>
                                 <w:jc w:val="both"/>
                                 <w:rPr>
+                                  <w:rFonts w:hint="eastAsia"/>
                                   <w:sz w:val="18"/>
                                   <w:szCs w:val="15"/>
                                 </w:rPr>
@@ -340,6 +349,11 @@
       </w:tr>
     </w:tbl>
     <w:p>
+      <w:pPr>
+        <w:rPr>
+          <w:rFonts w:hint="eastAsia"/>
+        </w:rPr>
+      </w:pPr>
       <w:r>
         <w:rPr>
           <w:rFonts w:ascii="Helvetica 55" w:eastAsia="Times New Roman" w:hAnsi="Helvetica 55" w:cs="Times New Roman"/>
@@ -355,6 +369,9 @@
       <w:pPr>
         <w:spacing w:after="240" w:line="240" w:lineRule="auto"/>
         <w:contextualSpacing/>
+        <w:rPr>
+          <w:rFonts w:hint="eastAsia"/>
+        </w:rPr>
       </w:pPr>
       <w:r>
         <w:rPr>
@@ -374,6 +391,9 @@
           <w:numId w:val="0"/>
         </w:numPr>
         <w:ind w:left="432" w:hanging="432"/>
+        <w:rPr>
+          <w:rFonts w:hint="eastAsia"/>
+        </w:rPr>
       </w:pPr>
       <w:bookmarkStart w:id="0" w:name="_Toc440841206"/>
       <w:r>
@@ -383,12 +403,24 @@
       <w:bookmarkEnd w:id="0"/>
       <w:ins w:id="1" w:author="Ira Diethelm" w:date="2023-01-03T10:32:00Z">
         <w:r>
-          <w:t xml:space="preserve"> d</w:t>
+          <w:t xml:space="preserve"> </w:t>
         </w:r>
+        <w:del w:id="2" w:author="Malambré, Julia | Wissensfabrik" w:date="2023-01-03T10:48:00Z">
+          <w:r>
+            <w:delText>d</w:delText>
+          </w:r>
+        </w:del>
       </w:ins>
-      <w:ins w:id="2" w:author="Ira Diethelm" w:date="2023-01-03T10:33:00Z">
+      <w:ins w:id="3" w:author="Ira Diethelm" w:date="2023-01-03T10:33:00Z">
+        <w:del w:id="4" w:author="Malambré, Julia | Wissensfabrik" w:date="2023-01-03T10:48:00Z">
+          <w:r>
+            <w:delText>er Basis-, Aufbau- und Erweiterungsmodule</w:delText>
+          </w:r>
+        </w:del>
+      </w:ins>
+      <w:ins w:id="5" w:author="Malambré, Julia | Wissensfabrik" w:date="2023-01-03T10:48:00Z">
         <w:r>
-          <w:t>er Basis-, Aufbau- und Erweiterungsmodule</w:t>
+          <w:t>IT2School</w:t>
         </w:r>
       </w:ins>
     </w:p>
@@ -399,12 +431,164 @@
         <w:adjustRightInd w:val="0"/>
         <w:spacing w:after="0" w:line="240" w:lineRule="auto"/>
         <w:rPr>
+          <w:rFonts w:cstheme="minorHAnsi" w:hint="eastAsia"/>
+          <w:b/>
+          <w:sz w:val="20"/>
+          <w:szCs w:val="20"/>
+          <w:lang w:eastAsia="en-US"/>
+        </w:rPr>
+      </w:pPr>
+      <w:r>
+        <w:rPr>
           <w:rFonts w:cstheme="minorHAnsi"/>
           <w:b/>
           <w:sz w:val="20"/>
           <w:szCs w:val="20"/>
           <w:lang w:eastAsia="en-US"/>
         </w:rPr>
+        <w:t>Herausgeber:</w:t>
+      </w:r>
+    </w:p>
+    <w:p>
+      <w:pPr>
+        <w:autoSpaceDE w:val="0"/>
+        <w:autoSpaceDN w:val="0"/>
+        <w:adjustRightInd w:val="0"/>
+        <w:spacing w:after="0" w:line="240" w:lineRule="auto"/>
+        <w:rPr>
+          <w:rFonts w:eastAsia="HelveticaNeueLT-Light" w:cstheme="minorHAnsi" w:hint="eastAsia"/>
+          <w:bCs w:val="0"/>
+          <w:sz w:val="19"/>
+          <w:szCs w:val="19"/>
+          <w:lang w:eastAsia="en-US"/>
+        </w:rPr>
+      </w:pPr>
+      <w:r>
+        <w:rPr>
+          <w:rFonts w:eastAsia="HelveticaNeueLT-Light" w:cstheme="minorHAnsi"/>
+          <w:bCs w:val="0"/>
+          <w:sz w:val="19"/>
+          <w:szCs w:val="19"/>
+          <w:lang w:eastAsia="en-US"/>
+        </w:rPr>
+        <w:t>Wissensfabrik – Unternehmen für Deutschland e.V.</w:t>
+      </w:r>
+    </w:p>
+    <w:p>
+      <w:pPr>
+        <w:autoSpaceDE w:val="0"/>
+        <w:autoSpaceDN w:val="0"/>
+        <w:adjustRightInd w:val="0"/>
+        <w:spacing w:after="0" w:line="240" w:lineRule="auto"/>
+        <w:rPr>
+          <w:rFonts w:eastAsia="HelveticaNeueLT-Light" w:cstheme="minorHAnsi" w:hint="eastAsia"/>
+          <w:bCs w:val="0"/>
+          <w:sz w:val="19"/>
+          <w:szCs w:val="19"/>
+          <w:lang w:eastAsia="en-US"/>
+        </w:rPr>
+      </w:pPr>
+      <w:proofErr w:type="spellStart"/>
+      <w:r>
+        <w:rPr>
+          <w:rFonts w:eastAsia="HelveticaNeueLT-Light" w:cstheme="minorHAnsi"/>
+          <w:bCs w:val="0"/>
+          <w:sz w:val="19"/>
+          <w:szCs w:val="19"/>
+          <w:lang w:eastAsia="en-US"/>
+        </w:rPr>
+        <w:t>Ruthenstr</w:t>
+      </w:r>
+      <w:proofErr w:type="spellEnd"/>
+      <w:r>
+        <w:rPr>
+          <w:rFonts w:eastAsia="HelveticaNeueLT-Light" w:cstheme="minorHAnsi"/>
+          <w:bCs w:val="0"/>
+          <w:sz w:val="19"/>
+          <w:szCs w:val="19"/>
+          <w:lang w:eastAsia="en-US"/>
+        </w:rPr>
+        <w:t>. 23</w:t>
+      </w:r>
+    </w:p>
+    <w:p>
+      <w:pPr>
+        <w:autoSpaceDE w:val="0"/>
+        <w:autoSpaceDN w:val="0"/>
+        <w:adjustRightInd w:val="0"/>
+        <w:spacing w:after="0" w:line="240" w:lineRule="auto"/>
+        <w:rPr>
+          <w:rFonts w:eastAsia="HelveticaNeueLT-Light" w:cstheme="minorHAnsi" w:hint="eastAsia"/>
+          <w:bCs w:val="0"/>
+          <w:sz w:val="19"/>
+          <w:szCs w:val="19"/>
+          <w:lang w:eastAsia="en-US"/>
+        </w:rPr>
+      </w:pPr>
+      <w:r>
+        <w:rPr>
+          <w:rFonts w:eastAsia="HelveticaNeueLT-Light" w:cstheme="minorHAnsi"/>
+          <w:bCs w:val="0"/>
+          <w:sz w:val="19"/>
+          <w:szCs w:val="19"/>
+          <w:lang w:eastAsia="en-US"/>
+        </w:rPr>
+        <w:t>67063 Ludwigshafen</w:t>
+      </w:r>
+    </w:p>
+    <w:p>
+      <w:pPr>
+        <w:autoSpaceDE w:val="0"/>
+        <w:autoSpaceDN w:val="0"/>
+        <w:adjustRightInd w:val="0"/>
+        <w:spacing w:after="0" w:line="240" w:lineRule="auto"/>
+        <w:rPr>
+          <w:rFonts w:eastAsia="HelveticaNeueLT-Light" w:cstheme="minorHAnsi" w:hint="eastAsia"/>
+          <w:bCs w:val="0"/>
+          <w:sz w:val="19"/>
+          <w:szCs w:val="19"/>
+          <w:lang w:eastAsia="en-US"/>
+        </w:rPr>
+      </w:pPr>
+      <w:r>
+        <w:rPr>
+          <w:rFonts w:eastAsia="HelveticaNeueLT-Light" w:cstheme="minorHAnsi"/>
+          <w:bCs w:val="0"/>
+          <w:sz w:val="19"/>
+          <w:szCs w:val="19"/>
+          <w:lang w:eastAsia="en-US"/>
+        </w:rPr>
+        <w:t>www.wissensfabrik.de</w:t>
+      </w:r>
+    </w:p>
+    <w:p>
+      <w:pPr>
+        <w:autoSpaceDE w:val="0"/>
+        <w:autoSpaceDN w:val="0"/>
+        <w:adjustRightInd w:val="0"/>
+        <w:spacing w:after="0" w:line="240" w:lineRule="auto"/>
+        <w:rPr>
+          <w:rFonts w:cstheme="minorHAnsi" w:hint="eastAsia"/>
+          <w:b/>
+          <w:sz w:val="20"/>
+          <w:szCs w:val="20"/>
+          <w:lang w:eastAsia="en-US"/>
+        </w:rPr>
+      </w:pPr>
+    </w:p>
+    <w:p>
+      <w:pPr>
+        <w:autoSpaceDE w:val="0"/>
+        <w:autoSpaceDN w:val="0"/>
+        <w:adjustRightInd w:val="0"/>
+        <w:spacing w:after="0" w:line="240" w:lineRule="auto"/>
+        <w:rPr>
+          <w:rFonts w:cstheme="minorHAnsi" w:hint="eastAsia"/>
+          <w:b/>
+          <w:sz w:val="20"/>
+          <w:szCs w:val="20"/>
+          <w:lang w:eastAsia="en-US"/>
+        </w:rPr>
       </w:pPr>
       <w:r>
         <w:rPr>
@@ -414,7 +598,27 @@
           <w:szCs w:val="20"/>
           <w:lang w:eastAsia="en-US"/>
         </w:rPr>
-        <w:t>Herausgeber:</w:t>
+        <w:t>Konzepterstellung</w:t>
+      </w:r>
+      <w:r>
+        <w:rPr>
+          <w:rFonts w:cstheme="minorHAnsi"/>
+          <w:b/>
+          <w:sz w:val="20"/>
+          <w:szCs w:val="20"/>
+          <w:lang w:eastAsia="en-US"/>
+        </w:rPr>
+        <w:t xml:space="preserve"> und Umsetzung</w:t>
+      </w:r>
+      <w:r>
+        <w:rPr>
+          <w:rFonts w:cstheme="minorHAnsi"/>
+          <w:b/>
+          <w:sz w:val="20"/>
+          <w:szCs w:val="20"/>
+          <w:lang w:eastAsia="en-US"/>
+        </w:rPr>
+        <w:t>:</w:t>
       </w:r>
     </w:p>
     <w:p>
@@ -424,167 +628,7 @@
         <w:adjustRightInd w:val="0"/>
         <w:spacing w:after="0" w:line="240" w:lineRule="auto"/>
         <w:rPr>
-          <w:rFonts w:eastAsia="HelveticaNeueLT-Light" w:cstheme="minorHAnsi"/>
-          <w:bCs w:val="0"/>
-          <w:sz w:val="19"/>
-          <w:szCs w:val="19"/>
-          <w:lang w:eastAsia="en-US"/>
-        </w:rPr>
-      </w:pPr>
-      <w:r>
-        <w:rPr>
-          <w:rFonts w:eastAsia="HelveticaNeueLT-Light" w:cstheme="minorHAnsi"/>
-          <w:bCs w:val="0"/>
-          <w:sz w:val="19"/>
-          <w:szCs w:val="19"/>
-          <w:lang w:eastAsia="en-US"/>
-        </w:rPr>
-        <w:t>Wissensfabrik – Unternehmen für Deutschland e.V.</w:t>
-      </w:r>
-    </w:p>
-    <w:p>
-      <w:pPr>
-        <w:autoSpaceDE w:val="0"/>
-        <w:autoSpaceDN w:val="0"/>
-        <w:adjustRightInd w:val="0"/>
-        <w:spacing w:after="0" w:line="240" w:lineRule="auto"/>
-        <w:rPr>
-          <w:rFonts w:eastAsia="HelveticaNeueLT-Light" w:cstheme="minorHAnsi"/>
-          <w:bCs w:val="0"/>
-          <w:sz w:val="19"/>
-          <w:szCs w:val="19"/>
-          <w:lang w:eastAsia="en-US"/>
-        </w:rPr>
-      </w:pPr>
-      <w:r>
-        <w:rPr>
-          <w:rFonts w:eastAsia="HelveticaNeueLT-Light" w:cstheme="minorHAnsi"/>
-          <w:bCs w:val="0"/>
-          <w:sz w:val="19"/>
-          <w:szCs w:val="19"/>
-          <w:lang w:eastAsia="en-US"/>
-        </w:rPr>
-        <w:t>Ruthenstr. 23</w:t>
-      </w:r>
-    </w:p>
-    <w:p>
-      <w:pPr>
-        <w:autoSpaceDE w:val="0"/>
-        <w:autoSpaceDN w:val="0"/>
-        <w:adjustRightInd w:val="0"/>
-        <w:spacing w:after="0" w:line="240" w:lineRule="auto"/>
-        <w:rPr>
-          <w:rFonts w:eastAsia="HelveticaNeueLT-Light" w:cstheme="minorHAnsi"/>
-          <w:bCs w:val="0"/>
-          <w:sz w:val="19"/>
-          <w:szCs w:val="19"/>
-          <w:lang w:eastAsia="en-US"/>
-        </w:rPr>
-      </w:pPr>
-      <w:r>
-        <w:rPr>
-          <w:rFonts w:eastAsia="HelveticaNeueLT-Light" w:cstheme="minorHAnsi"/>
-          <w:bCs w:val="0"/>
-          <w:sz w:val="19"/>
-          <w:szCs w:val="19"/>
-          <w:lang w:eastAsia="en-US"/>
-        </w:rPr>
-        <w:t>67063 Ludwigshafen</w:t>
-      </w:r>
-    </w:p>
-    <w:p>
-      <w:pPr>
-        <w:autoSpaceDE w:val="0"/>
-        <w:autoSpaceDN w:val="0"/>
-        <w:adjustRightInd w:val="0"/>
-        <w:spacing w:after="0" w:line="240" w:lineRule="auto"/>
-        <w:rPr>
-          <w:rFonts w:eastAsia="HelveticaNeueLT-Light" w:cstheme="minorHAnsi"/>
-          <w:bCs w:val="0"/>
-          <w:sz w:val="19"/>
-          <w:szCs w:val="19"/>
-          <w:lang w:eastAsia="en-US"/>
-        </w:rPr>
-      </w:pPr>
-      <w:r>
-        <w:rPr>
-          <w:rFonts w:eastAsia="HelveticaNeueLT-Light" w:cstheme="minorHAnsi"/>
-          <w:bCs w:val="0"/>
-          <w:sz w:val="19"/>
-          <w:szCs w:val="19"/>
-          <w:lang w:eastAsia="en-US"/>
-        </w:rPr>
-        <w:t>www.wissensfabrik.de</w:t>
-      </w:r>
-    </w:p>
-    <w:p>
-      <w:pPr>
-        <w:autoSpaceDE w:val="0"/>
-        <w:autoSpaceDN w:val="0"/>
-        <w:adjustRightInd w:val="0"/>
-        <w:spacing w:after="0" w:line="240" w:lineRule="auto"/>
-        <w:rPr>
-          <w:rFonts w:cstheme="minorHAnsi"/>
-          <w:b/>
-          <w:sz w:val="20"/>
-          <w:szCs w:val="20"/>
-          <w:lang w:eastAsia="en-US"/>
-        </w:rPr>
-      </w:pPr>
-    </w:p>
-    <w:p>
-      <w:pPr>
-        <w:autoSpaceDE w:val="0"/>
-        <w:autoSpaceDN w:val="0"/>
-        <w:adjustRightInd w:val="0"/>
-        <w:spacing w:after="0" w:line="240" w:lineRule="auto"/>
-        <w:rPr>
-          <w:rFonts w:cstheme="minorHAnsi"/>
-          <w:b/>
-          <w:sz w:val="20"/>
-          <w:szCs w:val="20"/>
-          <w:lang w:eastAsia="en-US"/>
-        </w:rPr>
-      </w:pPr>
-      <w:r>
-        <w:rPr>
-          <w:rFonts w:cstheme="minorHAnsi"/>
-          <w:b/>
-          <w:sz w:val="20"/>
-          <w:szCs w:val="20"/>
-          <w:lang w:eastAsia="en-US"/>
-        </w:rPr>
-        <w:t>Konzepterstellung</w:t>
-      </w:r>
-      <w:r>
-        <w:rPr>
-          <w:rFonts w:cstheme="minorHAnsi"/>
-          <w:b/>
-          <w:sz w:val="20"/>
-          <w:szCs w:val="20"/>
-          <w:lang w:eastAsia="en-US"/>
-        </w:rPr>
-        <w:t xml:space="preserve"> und Umsetzung</w:t>
-      </w:r>
-      <w:r>
-        <w:rPr>
-          <w:rFonts w:cstheme="minorHAnsi"/>
-          <w:b/>
-          <w:sz w:val="20"/>
-          <w:szCs w:val="20"/>
-          <w:lang w:eastAsia="en-US"/>
-        </w:rPr>
-        <w:t>:</w:t>
-      </w:r>
-    </w:p>
-    <w:p>
-      <w:pPr>
-        <w:autoSpaceDE w:val="0"/>
-        <w:autoSpaceDN w:val="0"/>
-        <w:adjustRightInd w:val="0"/>
-        <w:spacing w:after="0" w:line="240" w:lineRule="auto"/>
-        <w:rPr>
-          <w:rFonts w:eastAsia="HelveticaNeueLT-Light" w:cstheme="minorHAnsi"/>
+          <w:rFonts w:eastAsia="HelveticaNeueLT-Light" w:cstheme="minorHAnsi" w:hint="eastAsia"/>
           <w:bCs w:val="0"/>
           <w:sz w:val="20"/>
           <w:szCs w:val="20"/>
@@ -609,7 +653,7 @@
         <w:adjustRightInd w:val="0"/>
         <w:spacing w:after="0" w:line="240" w:lineRule="auto"/>
         <w:rPr>
-          <w:rFonts w:eastAsia="HelveticaNeueLT-Light" w:cstheme="minorHAnsi"/>
+          <w:rFonts w:eastAsia="HelveticaNeueLT-Light" w:cstheme="minorHAnsi" w:hint="eastAsia"/>
           <w:bCs w:val="0"/>
           <w:sz w:val="19"/>
           <w:szCs w:val="19"/>
@@ -654,7 +698,7 @@
         <w:adjustRightInd w:val="0"/>
         <w:spacing w:after="0" w:line="240" w:lineRule="auto"/>
         <w:rPr>
-          <w:rFonts w:eastAsia="HelveticaNeueLT-Light" w:cstheme="minorHAnsi"/>
+          <w:rFonts w:eastAsia="HelveticaNeueLT-Light" w:cstheme="minorHAnsi" w:hint="eastAsia"/>
           <w:bCs w:val="0"/>
           <w:sz w:val="19"/>
           <w:szCs w:val="19"/>
@@ -679,7 +723,7 @@
         <w:adjustRightInd w:val="0"/>
         <w:spacing w:after="0" w:line="240" w:lineRule="auto"/>
         <w:rPr>
-          <w:rFonts w:eastAsia="HelveticaNeueLT-Light" w:cstheme="minorHAnsi"/>
+          <w:rFonts w:eastAsia="HelveticaNeueLT-Light" w:cstheme="minorHAnsi" w:hint="eastAsia"/>
           <w:bCs w:val="0"/>
           <w:sz w:val="19"/>
           <w:szCs w:val="19"/>
@@ -704,7 +748,7 @@
         <w:adjustRightInd w:val="0"/>
         <w:spacing w:after="0" w:line="240" w:lineRule="auto"/>
         <w:rPr>
-          <w:rFonts w:eastAsia="HelveticaNeueLT-Light" w:cstheme="minorHAnsi"/>
+          <w:rFonts w:eastAsia="HelveticaNeueLT-Light" w:cstheme="minorHAnsi" w:hint="eastAsia"/>
           <w:bCs w:val="0"/>
           <w:sz w:val="19"/>
           <w:szCs w:val="19"/>
@@ -729,7 +773,7 @@
         <w:adjustRightInd w:val="0"/>
         <w:spacing w:after="0" w:line="240" w:lineRule="auto"/>
         <w:rPr>
-          <w:rFonts w:eastAsia="HelveticaNeueLT-Light" w:cstheme="minorHAnsi"/>
+          <w:rFonts w:eastAsia="HelveticaNeueLT-Light" w:cstheme="minorHAnsi" w:hint="eastAsia"/>
           <w:bCs w:val="0"/>
           <w:sz w:val="19"/>
           <w:szCs w:val="19"/>
@@ -764,23 +808,35 @@
         <w:adjustRightInd w:val="0"/>
         <w:spacing w:after="0" w:line="240" w:lineRule="auto"/>
         <w:rPr>
-          <w:rFonts w:eastAsia="HelveticaNeueLT-Light" w:cstheme="minorHAnsi"/>
-          <w:bCs w:val="0"/>
-          <w:sz w:val="19"/>
-          <w:szCs w:val="19"/>
-          <w:lang w:eastAsia="en-US"/>
-        </w:rPr>
-      </w:pPr>
-      <w:r>
-        <w:rPr>
-          <w:rFonts w:eastAsia="HelveticaNeueLT-Light" w:cstheme="minorHAnsi"/>
-          <w:bCs w:val="0"/>
-          <w:sz w:val="19"/>
-          <w:szCs w:val="19"/>
-          <w:lang w:eastAsia="en-US"/>
-        </w:rPr>
-        <w:t>Nils Pancratz</w:t>
-      </w:r>
+          <w:rFonts w:eastAsia="HelveticaNeueLT-Light" w:cstheme="minorHAnsi" w:hint="eastAsia"/>
+          <w:bCs w:val="0"/>
+          <w:sz w:val="19"/>
+          <w:szCs w:val="19"/>
+          <w:lang w:eastAsia="en-US"/>
+        </w:rPr>
+      </w:pPr>
+      <w:r>
+        <w:rPr>
+          <w:rFonts w:eastAsia="HelveticaNeueLT-Light" w:cstheme="minorHAnsi"/>
+          <w:bCs w:val="0"/>
+          <w:sz w:val="19"/>
+          <w:szCs w:val="19"/>
+          <w:lang w:eastAsia="en-US"/>
+        </w:rPr>
+        <w:t xml:space="preserve">Nils </w:t>
+      </w:r>
+      <w:proofErr w:type="spellStart"/>
+      <w:r>
+        <w:rPr>
+          <w:rFonts w:eastAsia="HelveticaNeueLT-Light" w:cstheme="minorHAnsi"/>
+          <w:bCs w:val="0"/>
+          <w:sz w:val="19"/>
+          <w:szCs w:val="19"/>
+          <w:lang w:eastAsia="en-US"/>
+        </w:rPr>
+        <w:t>Pancratz</w:t>
+      </w:r>
+      <w:proofErr w:type="spellEnd"/>
     </w:p>
     <w:p>
       <w:pPr>
@@ -789,7 +845,7 @@
         <w:adjustRightInd w:val="0"/>
         <w:spacing w:after="0" w:line="240" w:lineRule="auto"/>
         <w:rPr>
-          <w:rFonts w:eastAsia="HelveticaNeueLT-Light" w:cstheme="minorHAnsi"/>
+          <w:rFonts w:eastAsia="HelveticaNeueLT-Light" w:cstheme="minorHAnsi" w:hint="eastAsia"/>
           <w:bCs w:val="0"/>
           <w:sz w:val="19"/>
           <w:szCs w:val="19"/>
@@ -814,22 +870,33 @@
         <w:adjustRightInd w:val="0"/>
         <w:spacing w:after="0" w:line="240" w:lineRule="auto"/>
         <w:rPr>
-          <w:rFonts w:eastAsia="HelveticaNeueLT-Light" w:cstheme="minorHAnsi"/>
-          <w:bCs w:val="0"/>
-          <w:sz w:val="19"/>
-          <w:szCs w:val="19"/>
-          <w:lang w:eastAsia="en-US"/>
-        </w:rPr>
-      </w:pPr>
-      <w:r>
-        <w:rPr>
-          <w:rFonts w:eastAsia="HelveticaNeueLT-Light" w:cstheme="minorHAnsi"/>
-          <w:bCs w:val="0"/>
-          <w:sz w:val="19"/>
-          <w:szCs w:val="19"/>
-          <w:lang w:eastAsia="en-US"/>
-        </w:rPr>
-        <w:t>Mareike D</w:t>
+          <w:rFonts w:eastAsia="HelveticaNeueLT-Light" w:cstheme="minorHAnsi" w:hint="eastAsia"/>
+          <w:bCs w:val="0"/>
+          <w:sz w:val="19"/>
+          <w:szCs w:val="19"/>
+          <w:lang w:eastAsia="en-US"/>
+        </w:rPr>
+      </w:pPr>
+      <w:r>
+        <w:rPr>
+          <w:rFonts w:eastAsia="HelveticaNeueLT-Light" w:cstheme="minorHAnsi"/>
+          <w:bCs w:val="0"/>
+          <w:sz w:val="19"/>
+          <w:szCs w:val="19"/>
+          <w:lang w:eastAsia="en-US"/>
+        </w:rPr>
+        <w:t xml:space="preserve">Mareike </w:t>
+      </w:r>
+      <w:proofErr w:type="spellStart"/>
+      <w:r>
+        <w:rPr>
+          <w:rFonts w:eastAsia="HelveticaNeueLT-Light" w:cstheme="minorHAnsi"/>
+          <w:bCs w:val="0"/>
+          <w:sz w:val="19"/>
+          <w:szCs w:val="19"/>
+          <w:lang w:eastAsia="en-US"/>
+        </w:rPr>
+        <w:t>D</w:t>
       </w:r>
       <w:r>
         <w:rPr>
@@ -861,6 +928,7 @@
         </w:rPr>
         <w:t>glau</w:t>
       </w:r>
+      <w:proofErr w:type="spellEnd"/>
     </w:p>
     <w:p>
       <w:pPr>
@@ -869,23 +937,35 @@
         <w:adjustRightInd w:val="0"/>
         <w:spacing w:after="0" w:line="240" w:lineRule="auto"/>
         <w:rPr>
-          <w:rFonts w:eastAsia="HelveticaNeueLT-Light" w:cstheme="minorHAnsi"/>
-          <w:bCs w:val="0"/>
-          <w:sz w:val="19"/>
-          <w:szCs w:val="19"/>
-          <w:lang w:eastAsia="en-US"/>
-        </w:rPr>
-      </w:pPr>
-      <w:r>
-        <w:rPr>
-          <w:rFonts w:eastAsia="HelveticaNeueLT-Light" w:cstheme="minorHAnsi"/>
-          <w:bCs w:val="0"/>
-          <w:sz w:val="19"/>
-          <w:szCs w:val="19"/>
-          <w:lang w:eastAsia="en-US"/>
-        </w:rPr>
-        <w:t>Annette Diruf</w:t>
-      </w:r>
+          <w:rFonts w:eastAsia="HelveticaNeueLT-Light" w:cstheme="minorHAnsi" w:hint="eastAsia"/>
+          <w:bCs w:val="0"/>
+          <w:sz w:val="19"/>
+          <w:szCs w:val="19"/>
+          <w:lang w:eastAsia="en-US"/>
+        </w:rPr>
+      </w:pPr>
+      <w:r>
+        <w:rPr>
+          <w:rFonts w:eastAsia="HelveticaNeueLT-Light" w:cstheme="minorHAnsi"/>
+          <w:bCs w:val="0"/>
+          <w:sz w:val="19"/>
+          <w:szCs w:val="19"/>
+          <w:lang w:eastAsia="en-US"/>
+        </w:rPr>
+        <w:t xml:space="preserve">Annette </w:t>
+      </w:r>
+      <w:proofErr w:type="spellStart"/>
+      <w:r>
+        <w:rPr>
+          <w:rFonts w:eastAsia="HelveticaNeueLT-Light" w:cstheme="minorHAnsi"/>
+          <w:bCs w:val="0"/>
+          <w:sz w:val="19"/>
+          <w:szCs w:val="19"/>
+          <w:lang w:eastAsia="en-US"/>
+        </w:rPr>
+        <w:t>Diruf</w:t>
+      </w:r>
+      <w:proofErr w:type="spellEnd"/>
     </w:p>
     <w:p>
       <w:pPr>
@@ -894,7 +974,7 @@
         <w:adjustRightInd w:val="0"/>
         <w:spacing w:after="0" w:line="240" w:lineRule="auto"/>
         <w:rPr>
-          <w:rFonts w:eastAsia="HelveticaNeueLT-Light" w:cstheme="minorHAnsi"/>
+          <w:rFonts w:eastAsia="HelveticaNeueLT-Light" w:cstheme="minorHAnsi" w:hint="eastAsia"/>
           <w:bCs w:val="0"/>
           <w:sz w:val="19"/>
           <w:szCs w:val="19"/>
@@ -909,15 +989,38 @@
           <w:docGrid w:linePitch="360"/>
         </w:sectPr>
       </w:pPr>
-      <w:r>
-        <w:rPr>
-          <w:rFonts w:eastAsia="HelveticaNeueLT-Light" w:cstheme="minorHAnsi"/>
-          <w:bCs w:val="0"/>
-          <w:sz w:val="19"/>
-          <w:szCs w:val="19"/>
-          <w:lang w:eastAsia="en-US"/>
-        </w:rPr>
-        <w:t>Estherk Nab</w:t>
+      <w:proofErr w:type="spellStart"/>
+      <w:r>
+        <w:rPr>
+          <w:rFonts w:eastAsia="HelveticaNeueLT-Light" w:cstheme="minorHAnsi"/>
+          <w:bCs w:val="0"/>
+          <w:sz w:val="19"/>
+          <w:szCs w:val="19"/>
+          <w:lang w:eastAsia="en-US"/>
+        </w:rPr>
+        <w:t>Estherk</w:t>
+      </w:r>
+      <w:proofErr w:type="spellEnd"/>
+      <w:r>
+        <w:rPr>
+          <w:rFonts w:eastAsia="HelveticaNeueLT-Light" w:cstheme="minorHAnsi"/>
+          <w:bCs w:val="0"/>
+          <w:sz w:val="19"/>
+          <w:szCs w:val="19"/>
+          <w:lang w:eastAsia="en-US"/>
+        </w:rPr>
+        <w:t xml:space="preserve"> </w:t>
+      </w:r>
+      <w:proofErr w:type="spellStart"/>
+      <w:r>
+        <w:rPr>
+          <w:rFonts w:eastAsia="HelveticaNeueLT-Light" w:cstheme="minorHAnsi"/>
+          <w:bCs w:val="0"/>
+          <w:sz w:val="19"/>
+          <w:szCs w:val="19"/>
+          <w:lang w:eastAsia="en-US"/>
+        </w:rPr>
+        <w:t>Nab</w:t>
       </w:r>
       <w:r>
         <w:rPr>
@@ -929,6 +1032,7 @@
         </w:rPr>
         <w:t>o</w:t>
       </w:r>
+      <w:proofErr w:type="spellEnd"/>
     </w:p>
     <w:p>
       <w:pPr>
@@ -937,7 +1041,7 @@
         <w:adjustRightInd w:val="0"/>
         <w:spacing w:after="0" w:line="240" w:lineRule="auto"/>
         <w:rPr>
-          <w:rFonts w:eastAsia="HelveticaNeueLT-Light" w:cstheme="minorHAnsi"/>
+          <w:rFonts w:eastAsia="HelveticaNeueLT-Light" w:cstheme="minorHAnsi" w:hint="eastAsia"/>
           <w:bCs w:val="0"/>
           <w:sz w:val="20"/>
           <w:szCs w:val="20"/>
@@ -952,7 +1056,7 @@
         <w:adjustRightInd w:val="0"/>
         <w:spacing w:after="0" w:line="240" w:lineRule="auto"/>
         <w:rPr>
-          <w:rFonts w:eastAsia="HelveticaNeueLT-Light" w:cstheme="minorHAnsi"/>
+          <w:rFonts w:eastAsia="HelveticaNeueLT-Light" w:cstheme="minorHAnsi" w:hint="eastAsia"/>
           <w:bCs w:val="0"/>
           <w:sz w:val="19"/>
           <w:szCs w:val="19"/>
@@ -1077,7 +1181,7 @@
         <w:adjustRightInd w:val="0"/>
         <w:spacing w:after="0" w:line="240" w:lineRule="auto"/>
         <w:rPr>
-          <w:rFonts w:eastAsia="HelveticaNeueLT-Light" w:cstheme="minorHAnsi"/>
+          <w:rFonts w:eastAsia="HelveticaNeueLT-Light" w:cstheme="minorHAnsi" w:hint="eastAsia"/>
           <w:bCs w:val="0"/>
           <w:sz w:val="20"/>
           <w:szCs w:val="20"/>
@@ -1092,7 +1196,7 @@
         <w:adjustRightInd w:val="0"/>
         <w:spacing w:after="0" w:line="240" w:lineRule="auto"/>
         <w:rPr>
-          <w:rFonts w:eastAsia="HelveticaNeueLT-Light" w:cstheme="minorHAnsi"/>
+          <w:rFonts w:eastAsia="HelveticaNeueLT-Light" w:cstheme="minorHAnsi" w:hint="eastAsia"/>
           <w:b/>
           <w:bCs w:val="0"/>
           <w:sz w:val="20"/>
@@ -1116,7 +1220,7 @@
         <w:adjustRightInd w:val="0"/>
         <w:spacing w:after="0" w:line="240" w:lineRule="auto"/>
         <w:rPr>
-          <w:rFonts w:eastAsia="HelveticaNeueLT-Light" w:cstheme="minorHAnsi"/>
+          <w:rFonts w:eastAsia="HelveticaNeueLT-Light" w:cstheme="minorHAnsi" w:hint="eastAsia"/>
           <w:b/>
           <w:bCs w:val="0"/>
           <w:sz w:val="20"/>
@@ -1143,22 +1247,44 @@
         <w:adjustRightInd w:val="0"/>
         <w:spacing w:after="0" w:line="240" w:lineRule="auto"/>
         <w:rPr>
-          <w:rFonts w:eastAsia="HelveticaNeueLT-Light" w:cstheme="minorHAnsi"/>
-          <w:bCs w:val="0"/>
-          <w:sz w:val="19"/>
-          <w:szCs w:val="19"/>
-          <w:lang w:eastAsia="en-US"/>
-        </w:rPr>
-      </w:pPr>
-      <w:r>
-        <w:rPr>
-          <w:rFonts w:eastAsia="HelveticaNeueLT-Light" w:cstheme="minorHAnsi"/>
-          <w:bCs w:val="0"/>
-          <w:sz w:val="19"/>
-          <w:szCs w:val="19"/>
-          <w:lang w:eastAsia="en-US"/>
-        </w:rPr>
-        <w:t>Leitung: Dr. Franziska Hutzler (Wissensfabrik)</w:t>
+          <w:rFonts w:eastAsia="HelveticaNeueLT-Light" w:cstheme="minorHAnsi" w:hint="eastAsia"/>
+          <w:bCs w:val="0"/>
+          <w:sz w:val="19"/>
+          <w:szCs w:val="19"/>
+          <w:lang w:eastAsia="en-US"/>
+        </w:rPr>
+      </w:pPr>
+      <w:r>
+        <w:rPr>
+          <w:rFonts w:eastAsia="HelveticaNeueLT-Light" w:cstheme="minorHAnsi"/>
+          <w:bCs w:val="0"/>
+          <w:sz w:val="19"/>
+          <w:szCs w:val="19"/>
+          <w:lang w:eastAsia="en-US"/>
+        </w:rPr>
+        <w:t xml:space="preserve">Leitung: Dr. Franziska </w:t>
+      </w:r>
+      <w:proofErr w:type="spellStart"/>
+      <w:r>
+        <w:rPr>
+          <w:rFonts w:eastAsia="HelveticaNeueLT-Light" w:cstheme="minorHAnsi"/>
+          <w:bCs w:val="0"/>
+          <w:sz w:val="19"/>
+          <w:szCs w:val="19"/>
+          <w:lang w:eastAsia="en-US"/>
+        </w:rPr>
+        <w:t>Hutzler</w:t>
+      </w:r>
+      <w:proofErr w:type="spellEnd"/>
+      <w:r>
+        <w:rPr>
+          <w:rFonts w:eastAsia="HelveticaNeueLT-Light" w:cstheme="minorHAnsi"/>
+          <w:bCs w:val="0"/>
+          <w:sz w:val="19"/>
+          <w:szCs w:val="19"/>
+          <w:lang w:eastAsia="en-US"/>
+        </w:rPr>
+        <w:t xml:space="preserve"> (Wissensfabrik)</w:t>
       </w:r>
     </w:p>
     <w:p>
@@ -1168,7 +1294,7 @@
         <w:adjustRightInd w:val="0"/>
         <w:spacing w:after="0" w:line="240" w:lineRule="auto"/>
         <w:rPr>
-          <w:rFonts w:eastAsia="HelveticaNeueLT-Light" w:cstheme="minorHAnsi"/>
+          <w:rFonts w:eastAsia="HelveticaNeueLT-Light" w:cstheme="minorHAnsi" w:hint="eastAsia"/>
           <w:bCs w:val="0"/>
           <w:sz w:val="19"/>
           <w:szCs w:val="19"/>
@@ -1193,22 +1319,44 @@
         <w:adjustRightInd w:val="0"/>
         <w:spacing w:after="0" w:line="240" w:lineRule="auto"/>
         <w:rPr>
-          <w:rFonts w:eastAsia="HelveticaNeueLT-Light" w:cstheme="minorHAnsi"/>
-          <w:bCs w:val="0"/>
-          <w:sz w:val="19"/>
-          <w:szCs w:val="19"/>
-          <w:lang w:eastAsia="en-US"/>
-        </w:rPr>
-      </w:pPr>
-      <w:r>
-        <w:rPr>
-          <w:rFonts w:eastAsia="HelveticaNeueLT-Light" w:cstheme="minorHAnsi"/>
-          <w:bCs w:val="0"/>
-          <w:sz w:val="19"/>
-          <w:szCs w:val="19"/>
-          <w:lang w:eastAsia="en-US"/>
-        </w:rPr>
-        <w:t>Siegfried Czock (Bosch)</w:t>
+          <w:rFonts w:eastAsia="HelveticaNeueLT-Light" w:cstheme="minorHAnsi" w:hint="eastAsia"/>
+          <w:bCs w:val="0"/>
+          <w:sz w:val="19"/>
+          <w:szCs w:val="19"/>
+          <w:lang w:eastAsia="en-US"/>
+        </w:rPr>
+      </w:pPr>
+      <w:r>
+        <w:rPr>
+          <w:rFonts w:eastAsia="HelveticaNeueLT-Light" w:cstheme="minorHAnsi"/>
+          <w:bCs w:val="0"/>
+          <w:sz w:val="19"/>
+          <w:szCs w:val="19"/>
+          <w:lang w:eastAsia="en-US"/>
+        </w:rPr>
+        <w:t xml:space="preserve">Siegfried </w:t>
+      </w:r>
+      <w:proofErr w:type="spellStart"/>
+      <w:r>
+        <w:rPr>
+          <w:rFonts w:eastAsia="HelveticaNeueLT-Light" w:cstheme="minorHAnsi"/>
+          <w:bCs w:val="0"/>
+          <w:sz w:val="19"/>
+          <w:szCs w:val="19"/>
+          <w:lang w:eastAsia="en-US"/>
+        </w:rPr>
+        <w:t>Czock</w:t>
+      </w:r>
+      <w:proofErr w:type="spellEnd"/>
+      <w:r>
+        <w:rPr>
+          <w:rFonts w:eastAsia="HelveticaNeueLT-Light" w:cstheme="minorHAnsi"/>
+          <w:bCs w:val="0"/>
+          <w:sz w:val="19"/>
+          <w:szCs w:val="19"/>
+          <w:lang w:eastAsia="en-US"/>
+        </w:rPr>
+        <w:t xml:space="preserve"> (Bosch)</w:t>
       </w:r>
     </w:p>
     <w:p>
@@ -1218,22 +1366,44 @@
         <w:adjustRightInd w:val="0"/>
         <w:spacing w:after="0" w:line="240" w:lineRule="auto"/>
         <w:rPr>
-          <w:rFonts w:eastAsia="HelveticaNeueLT-Light" w:cstheme="minorHAnsi"/>
-          <w:bCs w:val="0"/>
-          <w:sz w:val="19"/>
-          <w:szCs w:val="19"/>
-          <w:lang w:eastAsia="en-US"/>
-        </w:rPr>
-      </w:pPr>
-      <w:r>
-        <w:rPr>
-          <w:rFonts w:eastAsia="HelveticaNeueLT-Light" w:cstheme="minorHAnsi"/>
-          <w:bCs w:val="0"/>
-          <w:sz w:val="19"/>
-          <w:szCs w:val="19"/>
-          <w:lang w:eastAsia="en-US"/>
-        </w:rPr>
-        <w:t>Michael Detmer (Wissensfabrik)</w:t>
+          <w:rFonts w:eastAsia="HelveticaNeueLT-Light" w:cstheme="minorHAnsi" w:hint="eastAsia"/>
+          <w:bCs w:val="0"/>
+          <w:sz w:val="19"/>
+          <w:szCs w:val="19"/>
+          <w:lang w:eastAsia="en-US"/>
+        </w:rPr>
+      </w:pPr>
+      <w:r>
+        <w:rPr>
+          <w:rFonts w:eastAsia="HelveticaNeueLT-Light" w:cstheme="minorHAnsi"/>
+          <w:bCs w:val="0"/>
+          <w:sz w:val="19"/>
+          <w:szCs w:val="19"/>
+          <w:lang w:eastAsia="en-US"/>
+        </w:rPr>
+        <w:t xml:space="preserve">Michael </w:t>
+      </w:r>
+      <w:proofErr w:type="spellStart"/>
+      <w:r>
+        <w:rPr>
+          <w:rFonts w:eastAsia="HelveticaNeueLT-Light" w:cstheme="minorHAnsi"/>
+          <w:bCs w:val="0"/>
+          <w:sz w:val="19"/>
+          <w:szCs w:val="19"/>
+          <w:lang w:eastAsia="en-US"/>
+        </w:rPr>
+        <w:t>Detmer</w:t>
+      </w:r>
+      <w:proofErr w:type="spellEnd"/>
+      <w:r>
+        <w:rPr>
+          <w:rFonts w:eastAsia="HelveticaNeueLT-Light" w:cstheme="minorHAnsi"/>
+          <w:bCs w:val="0"/>
+          <w:sz w:val="19"/>
+          <w:szCs w:val="19"/>
+          <w:lang w:eastAsia="en-US"/>
+        </w:rPr>
+        <w:t xml:space="preserve"> (Wissensfabrik)</w:t>
       </w:r>
     </w:p>
     <w:p>
@@ -1243,7 +1413,7 @@
         <w:adjustRightInd w:val="0"/>
         <w:spacing w:after="0" w:line="240" w:lineRule="auto"/>
         <w:rPr>
-          <w:rFonts w:eastAsia="HelveticaNeueLT-Light" w:cstheme="minorHAnsi"/>
+          <w:rFonts w:eastAsia="HelveticaNeueLT-Light" w:cstheme="minorHAnsi" w:hint="eastAsia"/>
           <w:bCs w:val="0"/>
           <w:sz w:val="19"/>
           <w:szCs w:val="19"/>
@@ -1268,7 +1438,7 @@
         <w:adjustRightInd w:val="0"/>
         <w:spacing w:after="0" w:line="240" w:lineRule="auto"/>
         <w:rPr>
-          <w:rFonts w:eastAsia="HelveticaNeueLT-Light" w:cstheme="minorHAnsi"/>
+          <w:rFonts w:eastAsia="HelveticaNeueLT-Light" w:cstheme="minorHAnsi" w:hint="eastAsia"/>
           <w:bCs w:val="0"/>
           <w:sz w:val="19"/>
           <w:szCs w:val="19"/>
@@ -1293,7 +1463,7 @@
         <w:adjustRightInd w:val="0"/>
         <w:spacing w:after="0" w:line="240" w:lineRule="auto"/>
         <w:rPr>
-          <w:rFonts w:eastAsia="HelveticaNeueLT-Light" w:cstheme="minorHAnsi"/>
+          <w:rFonts w:eastAsia="HelveticaNeueLT-Light" w:cstheme="minorHAnsi" w:hint="eastAsia"/>
           <w:bCs w:val="0"/>
           <w:sz w:val="19"/>
           <w:szCs w:val="19"/>
@@ -1318,7 +1488,7 @@
         <w:adjustRightInd w:val="0"/>
         <w:spacing w:after="0" w:line="240" w:lineRule="auto"/>
         <w:rPr>
-          <w:rFonts w:eastAsia="HelveticaNeueLT-Light" w:cstheme="minorHAnsi"/>
+          <w:rFonts w:eastAsia="HelveticaNeueLT-Light" w:cstheme="minorHAnsi" w:hint="eastAsia"/>
           <w:bCs w:val="0"/>
           <w:sz w:val="19"/>
           <w:szCs w:val="19"/>
@@ -1343,22 +1513,66 @@
         <w:adjustRightInd w:val="0"/>
         <w:spacing w:after="0" w:line="240" w:lineRule="auto"/>
         <w:rPr>
-          <w:rFonts w:eastAsia="HelveticaNeueLT-Light" w:cstheme="minorHAnsi"/>
-          <w:bCs w:val="0"/>
-          <w:sz w:val="19"/>
-          <w:szCs w:val="19"/>
-          <w:lang w:eastAsia="en-US"/>
-        </w:rPr>
-      </w:pPr>
-      <w:r>
-        <w:rPr>
-          <w:rFonts w:eastAsia="HelveticaNeueLT-Light" w:cstheme="minorHAnsi"/>
-          <w:bCs w:val="0"/>
-          <w:sz w:val="19"/>
-          <w:szCs w:val="19"/>
-          <w:lang w:eastAsia="en-US"/>
-        </w:rPr>
-        <w:t>Reinhard Pittschellis (Festo Didactic)</w:t>
+          <w:rFonts w:eastAsia="HelveticaNeueLT-Light" w:cstheme="minorHAnsi" w:hint="eastAsia"/>
+          <w:bCs w:val="0"/>
+          <w:sz w:val="19"/>
+          <w:szCs w:val="19"/>
+          <w:lang w:eastAsia="en-US"/>
+        </w:rPr>
+      </w:pPr>
+      <w:r>
+        <w:rPr>
+          <w:rFonts w:eastAsia="HelveticaNeueLT-Light" w:cstheme="minorHAnsi"/>
+          <w:bCs w:val="0"/>
+          <w:sz w:val="19"/>
+          <w:szCs w:val="19"/>
+          <w:lang w:eastAsia="en-US"/>
+        </w:rPr>
+        <w:t xml:space="preserve">Reinhard </w:t>
+      </w:r>
+      <w:proofErr w:type="spellStart"/>
+      <w:r>
+        <w:rPr>
+          <w:rFonts w:eastAsia="HelveticaNeueLT-Light" w:cstheme="minorHAnsi"/>
+          <w:bCs w:val="0"/>
+          <w:sz w:val="19"/>
+          <w:szCs w:val="19"/>
+          <w:lang w:eastAsia="en-US"/>
+        </w:rPr>
+        <w:t>Pittschellis</w:t>
+      </w:r>
+      <w:proofErr w:type="spellEnd"/>
+      <w:r>
+        <w:rPr>
+          <w:rFonts w:eastAsia="HelveticaNeueLT-Light" w:cstheme="minorHAnsi"/>
+          <w:bCs w:val="0"/>
+          <w:sz w:val="19"/>
+          <w:szCs w:val="19"/>
+          <w:lang w:eastAsia="en-US"/>
+        </w:rPr>
+        <w:t xml:space="preserve"> (Festo </w:t>
+      </w:r>
+      <w:proofErr w:type="spellStart"/>
+      <w:r>
+        <w:rPr>
+          <w:rFonts w:eastAsia="HelveticaNeueLT-Light" w:cstheme="minorHAnsi"/>
+          <w:bCs w:val="0"/>
+          <w:sz w:val="19"/>
+          <w:szCs w:val="19"/>
+          <w:lang w:eastAsia="en-US"/>
+        </w:rPr>
+        <w:t>Didactic</w:t>
+      </w:r>
+      <w:proofErr w:type="spellEnd"/>
+      <w:r>
+        <w:rPr>
+          <w:rFonts w:eastAsia="HelveticaNeueLT-Light" w:cstheme="minorHAnsi"/>
+          <w:bCs w:val="0"/>
+          <w:sz w:val="19"/>
+          <w:szCs w:val="19"/>
+          <w:lang w:eastAsia="en-US"/>
+        </w:rPr>
+        <w:t>)</w:t>
       </w:r>
     </w:p>
     <w:p>
@@ -1368,7 +1582,7 @@
         <w:adjustRightInd w:val="0"/>
         <w:spacing w:after="0" w:line="240" w:lineRule="auto"/>
         <w:rPr>
-          <w:rFonts w:eastAsia="HelveticaNeueLT-Light" w:cstheme="minorHAnsi"/>
+          <w:rFonts w:eastAsia="HelveticaNeueLT-Light" w:cstheme="minorHAnsi" w:hint="eastAsia"/>
           <w:bCs w:val="0"/>
           <w:sz w:val="19"/>
           <w:szCs w:val="19"/>
@@ -1393,22 +1607,44 @@
         <w:adjustRightInd w:val="0"/>
         <w:spacing w:after="0" w:line="240" w:lineRule="auto"/>
         <w:rPr>
-          <w:rFonts w:eastAsia="HelveticaNeueLT-Light" w:cstheme="minorHAnsi"/>
-          <w:bCs w:val="0"/>
-          <w:sz w:val="19"/>
-          <w:szCs w:val="19"/>
-          <w:lang w:eastAsia="en-US"/>
-        </w:rPr>
-      </w:pPr>
-      <w:r>
-        <w:rPr>
-          <w:rFonts w:eastAsia="HelveticaNeueLT-Light" w:cstheme="minorHAnsi"/>
-          <w:bCs w:val="0"/>
-          <w:sz w:val="19"/>
-          <w:szCs w:val="19"/>
-          <w:lang w:eastAsia="en-US"/>
-        </w:rPr>
-        <w:t xml:space="preserve">Ingmar Sassmann (BASF) </w:t>
+          <w:rFonts w:eastAsia="HelveticaNeueLT-Light" w:cstheme="minorHAnsi" w:hint="eastAsia"/>
+          <w:bCs w:val="0"/>
+          <w:sz w:val="19"/>
+          <w:szCs w:val="19"/>
+          <w:lang w:eastAsia="en-US"/>
+        </w:rPr>
+      </w:pPr>
+      <w:r>
+        <w:rPr>
+          <w:rFonts w:eastAsia="HelveticaNeueLT-Light" w:cstheme="minorHAnsi"/>
+          <w:bCs w:val="0"/>
+          <w:sz w:val="19"/>
+          <w:szCs w:val="19"/>
+          <w:lang w:eastAsia="en-US"/>
+        </w:rPr>
+        <w:t xml:space="preserve">Ingmar </w:t>
+      </w:r>
+      <w:proofErr w:type="spellStart"/>
+      <w:r>
+        <w:rPr>
+          <w:rFonts w:eastAsia="HelveticaNeueLT-Light" w:cstheme="minorHAnsi"/>
+          <w:bCs w:val="0"/>
+          <w:sz w:val="19"/>
+          <w:szCs w:val="19"/>
+          <w:lang w:eastAsia="en-US"/>
+        </w:rPr>
+        <w:t>Sassmann</w:t>
+      </w:r>
+      <w:proofErr w:type="spellEnd"/>
+      <w:r>
+        <w:rPr>
+          <w:rFonts w:eastAsia="HelveticaNeueLT-Light" w:cstheme="minorHAnsi"/>
+          <w:bCs w:val="0"/>
+          <w:sz w:val="19"/>
+          <w:szCs w:val="19"/>
+          <w:lang w:eastAsia="en-US"/>
+        </w:rPr>
+        <w:t xml:space="preserve"> (BASF) </w:t>
       </w:r>
     </w:p>
     <w:p>
@@ -1418,7 +1654,7 @@
         <w:adjustRightInd w:val="0"/>
         <w:spacing w:after="0" w:line="240" w:lineRule="auto"/>
         <w:rPr>
-          <w:rFonts w:eastAsia="HelveticaNeueLT-Light" w:cstheme="minorHAnsi"/>
+          <w:rFonts w:eastAsia="HelveticaNeueLT-Light" w:cstheme="minorHAnsi" w:hint="eastAsia"/>
           <w:bCs w:val="0"/>
           <w:sz w:val="19"/>
           <w:szCs w:val="19"/>
@@ -1443,7 +1679,7 @@
         <w:adjustRightInd w:val="0"/>
         <w:spacing w:after="0" w:line="240" w:lineRule="auto"/>
         <w:rPr>
-          <w:rFonts w:eastAsia="HelveticaNeueLT-Light" w:cstheme="minorHAnsi"/>
+          <w:rFonts w:eastAsia="HelveticaNeueLT-Light" w:cstheme="minorHAnsi" w:hint="eastAsia"/>
           <w:bCs w:val="0"/>
           <w:sz w:val="19"/>
           <w:szCs w:val="19"/>
@@ -1468,7 +1704,7 @@
         <w:adjustRightInd w:val="0"/>
         <w:spacing w:after="0" w:line="240" w:lineRule="auto"/>
         <w:rPr>
-          <w:rFonts w:eastAsia="HelveticaNeueLT-Light" w:cstheme="minorHAnsi"/>
+          <w:rFonts w:eastAsia="HelveticaNeueLT-Light" w:cstheme="minorHAnsi" w:hint="eastAsia"/>
           <w:bCs w:val="0"/>
           <w:sz w:val="19"/>
           <w:szCs w:val="19"/>
@@ -1493,7 +1729,7 @@
         <w:adjustRightInd w:val="0"/>
         <w:spacing w:after="0" w:line="240" w:lineRule="auto"/>
         <w:rPr>
-          <w:rFonts w:eastAsia="HelveticaNeueLT-Light" w:cstheme="minorHAnsi"/>
+          <w:rFonts w:eastAsia="HelveticaNeueLT-Light" w:cstheme="minorHAnsi" w:hint="eastAsia"/>
           <w:bCs w:val="0"/>
           <w:sz w:val="19"/>
           <w:szCs w:val="19"/>
@@ -1518,7 +1754,7 @@
         <w:adjustRightInd w:val="0"/>
         <w:spacing w:after="0" w:line="240" w:lineRule="auto"/>
         <w:rPr>
-          <w:rFonts w:eastAsia="HelveticaNeueLT-Light" w:cstheme="minorHAnsi"/>
+          <w:rFonts w:eastAsia="HelveticaNeueLT-Light" w:cstheme="minorHAnsi" w:hint="eastAsia"/>
           <w:bCs w:val="0"/>
           <w:sz w:val="20"/>
           <w:szCs w:val="20"/>
@@ -1533,7 +1769,7 @@
         <w:adjustRightInd w:val="0"/>
         <w:spacing w:after="0" w:line="240" w:lineRule="auto"/>
         <w:rPr>
-          <w:rFonts w:eastAsia="HelveticaNeueLT-Light" w:cstheme="minorHAnsi"/>
+          <w:rFonts w:eastAsia="HelveticaNeueLT-Light" w:cstheme="minorHAnsi" w:hint="eastAsia"/>
           <w:b/>
           <w:bCs w:val="0"/>
           <w:sz w:val="20"/>
@@ -1560,7 +1796,7 @@
         <w:adjustRightInd w:val="0"/>
         <w:spacing w:after="0" w:line="240" w:lineRule="auto"/>
         <w:rPr>
-          <w:rFonts w:eastAsia="HelveticaNeueLT-Light" w:cstheme="minorHAnsi"/>
+          <w:rFonts w:eastAsia="HelveticaNeueLT-Light" w:cstheme="minorHAnsi" w:hint="eastAsia"/>
           <w:bCs w:val="0"/>
           <w:sz w:val="19"/>
           <w:szCs w:val="19"/>
@@ -1585,22 +1821,44 @@
         <w:adjustRightInd w:val="0"/>
         <w:spacing w:after="0" w:line="240" w:lineRule="auto"/>
         <w:rPr>
-          <w:rFonts w:eastAsia="HelveticaNeueLT-Light" w:cstheme="minorHAnsi"/>
-          <w:bCs w:val="0"/>
-          <w:sz w:val="19"/>
-          <w:szCs w:val="19"/>
-          <w:lang w:eastAsia="en-US"/>
-        </w:rPr>
-      </w:pPr>
-      <w:r>
-        <w:rPr>
-          <w:rFonts w:eastAsia="HelveticaNeueLT-Light" w:cstheme="minorHAnsi"/>
-          <w:bCs w:val="0"/>
-          <w:sz w:val="19"/>
-          <w:szCs w:val="19"/>
-          <w:lang w:eastAsia="en-US"/>
-        </w:rPr>
-        <w:t>Nadine Bergner (RWTH Aachen - Schülerlabor Infosphere)</w:t>
+          <w:rFonts w:eastAsia="HelveticaNeueLT-Light" w:cstheme="minorHAnsi" w:hint="eastAsia"/>
+          <w:bCs w:val="0"/>
+          <w:sz w:val="19"/>
+          <w:szCs w:val="19"/>
+          <w:lang w:eastAsia="en-US"/>
+        </w:rPr>
+      </w:pPr>
+      <w:r>
+        <w:rPr>
+          <w:rFonts w:eastAsia="HelveticaNeueLT-Light" w:cstheme="minorHAnsi"/>
+          <w:bCs w:val="0"/>
+          <w:sz w:val="19"/>
+          <w:szCs w:val="19"/>
+          <w:lang w:eastAsia="en-US"/>
+        </w:rPr>
+        <w:t xml:space="preserve">Nadine Bergner (RWTH Aachen - Schülerlabor </w:t>
+      </w:r>
+      <w:proofErr w:type="spellStart"/>
+      <w:r>
+        <w:rPr>
+          <w:rFonts w:eastAsia="HelveticaNeueLT-Light" w:cstheme="minorHAnsi"/>
+          <w:bCs w:val="0"/>
+          <w:sz w:val="19"/>
+          <w:szCs w:val="19"/>
+          <w:lang w:eastAsia="en-US"/>
+        </w:rPr>
+        <w:t>Infosphere</w:t>
+      </w:r>
+      <w:proofErr w:type="spellEnd"/>
+      <w:r>
+        <w:rPr>
+          <w:rFonts w:eastAsia="HelveticaNeueLT-Light" w:cstheme="minorHAnsi"/>
+          <w:bCs w:val="0"/>
+          <w:sz w:val="19"/>
+          <w:szCs w:val="19"/>
+          <w:lang w:eastAsia="en-US"/>
+        </w:rPr>
+        <w:t>)</w:t>
       </w:r>
     </w:p>
     <w:p>
@@ -1610,22 +1868,44 @@
         <w:adjustRightInd w:val="0"/>
         <w:spacing w:after="0" w:line="240" w:lineRule="auto"/>
         <w:rPr>
-          <w:rFonts w:eastAsia="HelveticaNeueLT-Light" w:cstheme="minorHAnsi"/>
-          <w:bCs w:val="0"/>
-          <w:sz w:val="19"/>
-          <w:szCs w:val="19"/>
-          <w:lang w:eastAsia="en-US"/>
-        </w:rPr>
-      </w:pPr>
-      <w:r>
-        <w:rPr>
-          <w:rFonts w:eastAsia="HelveticaNeueLT-Light" w:cstheme="minorHAnsi"/>
-          <w:bCs w:val="0"/>
-          <w:sz w:val="19"/>
-          <w:szCs w:val="19"/>
-          <w:lang w:eastAsia="en-US"/>
-        </w:rPr>
-        <w:t>Eric Böhmfeld (Dräger)</w:t>
+          <w:rFonts w:eastAsia="HelveticaNeueLT-Light" w:cstheme="minorHAnsi" w:hint="eastAsia"/>
+          <w:bCs w:val="0"/>
+          <w:sz w:val="19"/>
+          <w:szCs w:val="19"/>
+          <w:lang w:eastAsia="en-US"/>
+        </w:rPr>
+      </w:pPr>
+      <w:r>
+        <w:rPr>
+          <w:rFonts w:eastAsia="HelveticaNeueLT-Light" w:cstheme="minorHAnsi"/>
+          <w:bCs w:val="0"/>
+          <w:sz w:val="19"/>
+          <w:szCs w:val="19"/>
+          <w:lang w:eastAsia="en-US"/>
+        </w:rPr>
+        <w:t xml:space="preserve">Eric </w:t>
+      </w:r>
+      <w:proofErr w:type="spellStart"/>
+      <w:r>
+        <w:rPr>
+          <w:rFonts w:eastAsia="HelveticaNeueLT-Light" w:cstheme="minorHAnsi"/>
+          <w:bCs w:val="0"/>
+          <w:sz w:val="19"/>
+          <w:szCs w:val="19"/>
+          <w:lang w:eastAsia="en-US"/>
+        </w:rPr>
+        <w:t>Böhmfeld</w:t>
+      </w:r>
+      <w:proofErr w:type="spellEnd"/>
+      <w:r>
+        <w:rPr>
+          <w:rFonts w:eastAsia="HelveticaNeueLT-Light" w:cstheme="minorHAnsi"/>
+          <w:bCs w:val="0"/>
+          <w:sz w:val="19"/>
+          <w:szCs w:val="19"/>
+          <w:lang w:eastAsia="en-US"/>
+        </w:rPr>
+        <w:t xml:space="preserve"> (Dräger)</w:t>
       </w:r>
     </w:p>
     <w:p>
@@ -1635,7 +1915,7 @@
         <w:adjustRightInd w:val="0"/>
         <w:spacing w:after="0" w:line="240" w:lineRule="auto"/>
         <w:rPr>
-          <w:rFonts w:eastAsia="HelveticaNeueLT-Light" w:cstheme="minorHAnsi"/>
+          <w:rFonts w:eastAsia="HelveticaNeueLT-Light" w:cstheme="minorHAnsi" w:hint="eastAsia"/>
           <w:bCs w:val="0"/>
           <w:sz w:val="19"/>
           <w:szCs w:val="19"/>
@@ -1660,7 +1940,7 @@
         <w:adjustRightInd w:val="0"/>
         <w:spacing w:after="0" w:line="240" w:lineRule="auto"/>
         <w:rPr>
-          <w:rFonts w:eastAsia="HelveticaNeueLT-Light" w:cstheme="minorHAnsi"/>
+          <w:rFonts w:eastAsia="HelveticaNeueLT-Light" w:cstheme="minorHAnsi" w:hint="eastAsia"/>
           <w:bCs w:val="0"/>
           <w:sz w:val="19"/>
           <w:szCs w:val="19"/>
@@ -1685,7 +1965,7 @@
         <w:adjustRightInd w:val="0"/>
         <w:spacing w:after="0" w:line="240" w:lineRule="auto"/>
         <w:rPr>
-          <w:rFonts w:eastAsia="HelveticaNeueLT-Light" w:cstheme="minorHAnsi"/>
+          <w:rFonts w:eastAsia="HelveticaNeueLT-Light" w:cstheme="minorHAnsi" w:hint="eastAsia"/>
           <w:bCs w:val="0"/>
           <w:sz w:val="19"/>
           <w:szCs w:val="19"/>
@@ -1720,7 +2000,7 @@
         <w:adjustRightInd w:val="0"/>
         <w:spacing w:after="0" w:line="240" w:lineRule="auto"/>
         <w:rPr>
-          <w:rFonts w:eastAsia="HelveticaNeueLT-Light" w:cstheme="minorHAnsi"/>
+          <w:rFonts w:eastAsia="HelveticaNeueLT-Light" w:cstheme="minorHAnsi" w:hint="eastAsia"/>
           <w:bCs w:val="0"/>
           <w:sz w:val="19"/>
           <w:szCs w:val="19"/>
@@ -1745,22 +2025,44 @@
         <w:adjustRightInd w:val="0"/>
         <w:spacing w:after="0" w:line="240" w:lineRule="auto"/>
         <w:rPr>
-          <w:rFonts w:eastAsia="HelveticaNeueLT-Light" w:cstheme="minorHAnsi"/>
-          <w:bCs w:val="0"/>
-          <w:sz w:val="19"/>
-          <w:szCs w:val="19"/>
-          <w:lang w:eastAsia="en-US"/>
-        </w:rPr>
-      </w:pPr>
-      <w:r>
-        <w:rPr>
-          <w:rFonts w:eastAsia="HelveticaNeueLT-Light" w:cstheme="minorHAnsi"/>
-          <w:bCs w:val="0"/>
-          <w:sz w:val="19"/>
-          <w:szCs w:val="19"/>
-          <w:lang w:eastAsia="en-US"/>
-        </w:rPr>
-        <w:t>Martin Kempa (Gesamtschule Melsungen)</w:t>
+          <w:rFonts w:eastAsia="HelveticaNeueLT-Light" w:cstheme="minorHAnsi" w:hint="eastAsia"/>
+          <w:bCs w:val="0"/>
+          <w:sz w:val="19"/>
+          <w:szCs w:val="19"/>
+          <w:lang w:eastAsia="en-US"/>
+        </w:rPr>
+      </w:pPr>
+      <w:r>
+        <w:rPr>
+          <w:rFonts w:eastAsia="HelveticaNeueLT-Light" w:cstheme="minorHAnsi"/>
+          <w:bCs w:val="0"/>
+          <w:sz w:val="19"/>
+          <w:szCs w:val="19"/>
+          <w:lang w:eastAsia="en-US"/>
+        </w:rPr>
+        <w:t xml:space="preserve">Martin Kempa (Gesamtschule </w:t>
+      </w:r>
+      <w:proofErr w:type="spellStart"/>
+      <w:r>
+        <w:rPr>
+          <w:rFonts w:eastAsia="HelveticaNeueLT-Light" w:cstheme="minorHAnsi"/>
+          <w:bCs w:val="0"/>
+          <w:sz w:val="19"/>
+          <w:szCs w:val="19"/>
+          <w:lang w:eastAsia="en-US"/>
+        </w:rPr>
+        <w:t>Melsungen</w:t>
+      </w:r>
+      <w:proofErr w:type="spellEnd"/>
+      <w:r>
+        <w:rPr>
+          <w:rFonts w:eastAsia="HelveticaNeueLT-Light" w:cstheme="minorHAnsi"/>
+          <w:bCs w:val="0"/>
+          <w:sz w:val="19"/>
+          <w:szCs w:val="19"/>
+          <w:lang w:eastAsia="en-US"/>
+        </w:rPr>
+        <w:t>)</w:t>
       </w:r>
     </w:p>
     <w:p>
@@ -1770,22 +2072,44 @@
         <w:adjustRightInd w:val="0"/>
         <w:spacing w:after="0" w:line="240" w:lineRule="auto"/>
         <w:rPr>
-          <w:rFonts w:eastAsia="HelveticaNeueLT-Light" w:cstheme="minorHAnsi"/>
-          <w:bCs w:val="0"/>
-          <w:sz w:val="19"/>
-          <w:szCs w:val="19"/>
-          <w:lang w:eastAsia="en-US"/>
-        </w:rPr>
-      </w:pPr>
-      <w:r>
-        <w:rPr>
-          <w:rFonts w:eastAsia="HelveticaNeueLT-Light" w:cstheme="minorHAnsi"/>
-          <w:bCs w:val="0"/>
-          <w:sz w:val="19"/>
-          <w:szCs w:val="19"/>
-          <w:lang w:eastAsia="en-US"/>
-        </w:rPr>
-        <w:t>Markus Knak (Graf-Anton-Günther Gymnasium Oldenburg)</w:t>
+          <w:rFonts w:eastAsia="HelveticaNeueLT-Light" w:cstheme="minorHAnsi" w:hint="eastAsia"/>
+          <w:bCs w:val="0"/>
+          <w:sz w:val="19"/>
+          <w:szCs w:val="19"/>
+          <w:lang w:eastAsia="en-US"/>
+        </w:rPr>
+      </w:pPr>
+      <w:r>
+        <w:rPr>
+          <w:rFonts w:eastAsia="HelveticaNeueLT-Light" w:cstheme="minorHAnsi"/>
+          <w:bCs w:val="0"/>
+          <w:sz w:val="19"/>
+          <w:szCs w:val="19"/>
+          <w:lang w:eastAsia="en-US"/>
+        </w:rPr>
+        <w:t xml:space="preserve">Markus </w:t>
+      </w:r>
+      <w:proofErr w:type="spellStart"/>
+      <w:r>
+        <w:rPr>
+          <w:rFonts w:eastAsia="HelveticaNeueLT-Light" w:cstheme="minorHAnsi"/>
+          <w:bCs w:val="0"/>
+          <w:sz w:val="19"/>
+          <w:szCs w:val="19"/>
+          <w:lang w:eastAsia="en-US"/>
+        </w:rPr>
+        <w:t>Knak</w:t>
+      </w:r>
+      <w:proofErr w:type="spellEnd"/>
+      <w:r>
+        <w:rPr>
+          <w:rFonts w:eastAsia="HelveticaNeueLT-Light" w:cstheme="minorHAnsi"/>
+          <w:bCs w:val="0"/>
+          <w:sz w:val="19"/>
+          <w:szCs w:val="19"/>
+          <w:lang w:eastAsia="en-US"/>
+        </w:rPr>
+        <w:t xml:space="preserve"> (Graf-Anton-Günther Gymnasium Oldenburg)</w:t>
       </w:r>
     </w:p>
     <w:p>
@@ -1795,7 +2119,7 @@
         <w:adjustRightInd w:val="0"/>
         <w:spacing w:after="0" w:line="240" w:lineRule="auto"/>
         <w:rPr>
-          <w:rFonts w:eastAsia="HelveticaNeueLT-Light" w:cstheme="minorHAnsi"/>
+          <w:rFonts w:eastAsia="HelveticaNeueLT-Light" w:cstheme="minorHAnsi" w:hint="eastAsia"/>
           <w:bCs w:val="0"/>
           <w:sz w:val="19"/>
           <w:szCs w:val="19"/>
@@ -1820,7 +2144,7 @@
         <w:adjustRightInd w:val="0"/>
         <w:spacing w:after="0" w:line="240" w:lineRule="auto"/>
         <w:rPr>
-          <w:rFonts w:eastAsia="HelveticaNeueLT-Light" w:cstheme="minorHAnsi"/>
+          <w:rFonts w:eastAsia="HelveticaNeueLT-Light" w:cstheme="minorHAnsi" w:hint="eastAsia"/>
           <w:bCs w:val="0"/>
           <w:sz w:val="19"/>
           <w:szCs w:val="19"/>
@@ -1845,22 +2169,44 @@
         <w:adjustRightInd w:val="0"/>
         <w:spacing w:after="0" w:line="240" w:lineRule="auto"/>
         <w:rPr>
-          <w:rFonts w:eastAsia="HelveticaNeueLT-Light" w:cstheme="minorHAnsi"/>
-          <w:bCs w:val="0"/>
-          <w:sz w:val="19"/>
-          <w:szCs w:val="19"/>
-          <w:lang w:eastAsia="en-US"/>
-        </w:rPr>
-      </w:pPr>
-      <w:r>
-        <w:rPr>
-          <w:rFonts w:eastAsia="HelveticaNeueLT-Light" w:cstheme="minorHAnsi"/>
-          <w:bCs w:val="0"/>
-          <w:sz w:val="19"/>
-          <w:szCs w:val="19"/>
-          <w:lang w:eastAsia="en-US"/>
-        </w:rPr>
-        <w:t>Hannes Koderisch (Privatgymnasium Schwetzingen)</w:t>
+          <w:rFonts w:eastAsia="HelveticaNeueLT-Light" w:cstheme="minorHAnsi" w:hint="eastAsia"/>
+          <w:bCs w:val="0"/>
+          <w:sz w:val="19"/>
+          <w:szCs w:val="19"/>
+          <w:lang w:eastAsia="en-US"/>
+        </w:rPr>
+      </w:pPr>
+      <w:r>
+        <w:rPr>
+          <w:rFonts w:eastAsia="HelveticaNeueLT-Light" w:cstheme="minorHAnsi"/>
+          <w:bCs w:val="0"/>
+          <w:sz w:val="19"/>
+          <w:szCs w:val="19"/>
+          <w:lang w:eastAsia="en-US"/>
+        </w:rPr>
+        <w:t xml:space="preserve">Hannes </w:t>
+      </w:r>
+      <w:proofErr w:type="spellStart"/>
+      <w:r>
+        <w:rPr>
+          <w:rFonts w:eastAsia="HelveticaNeueLT-Light" w:cstheme="minorHAnsi"/>
+          <w:bCs w:val="0"/>
+          <w:sz w:val="19"/>
+          <w:szCs w:val="19"/>
+          <w:lang w:eastAsia="en-US"/>
+        </w:rPr>
+        <w:t>Koderisch</w:t>
+      </w:r>
+      <w:proofErr w:type="spellEnd"/>
+      <w:r>
+        <w:rPr>
+          <w:rFonts w:eastAsia="HelveticaNeueLT-Light" w:cstheme="minorHAnsi"/>
+          <w:bCs w:val="0"/>
+          <w:sz w:val="19"/>
+          <w:szCs w:val="19"/>
+          <w:lang w:eastAsia="en-US"/>
+        </w:rPr>
+        <w:t xml:space="preserve"> (Privatgymnasium Schwetzingen)</w:t>
       </w:r>
     </w:p>
     <w:p>
@@ -1870,22 +2216,44 @@
         <w:adjustRightInd w:val="0"/>
         <w:spacing w:after="0" w:line="240" w:lineRule="auto"/>
         <w:rPr>
-          <w:rFonts w:eastAsia="HelveticaNeueLT-Light" w:cstheme="minorHAnsi"/>
-          <w:bCs w:val="0"/>
-          <w:sz w:val="19"/>
-          <w:szCs w:val="19"/>
-          <w:lang w:eastAsia="en-US"/>
-        </w:rPr>
-      </w:pPr>
-      <w:r>
-        <w:rPr>
-          <w:rFonts w:eastAsia="HelveticaNeueLT-Light" w:cstheme="minorHAnsi"/>
-          <w:bCs w:val="0"/>
-          <w:sz w:val="19"/>
-          <w:szCs w:val="19"/>
-          <w:lang w:eastAsia="en-US"/>
-        </w:rPr>
-        <w:t>Harald Rothkirch (Gymnasium Neue Oberschule, Braunschweig)</w:t>
+          <w:rFonts w:eastAsia="HelveticaNeueLT-Light" w:cstheme="minorHAnsi" w:hint="eastAsia"/>
+          <w:bCs w:val="0"/>
+          <w:sz w:val="19"/>
+          <w:szCs w:val="19"/>
+          <w:lang w:eastAsia="en-US"/>
+        </w:rPr>
+      </w:pPr>
+      <w:r>
+        <w:rPr>
+          <w:rFonts w:eastAsia="HelveticaNeueLT-Light" w:cstheme="minorHAnsi"/>
+          <w:bCs w:val="0"/>
+          <w:sz w:val="19"/>
+          <w:szCs w:val="19"/>
+          <w:lang w:eastAsia="en-US"/>
+        </w:rPr>
+        <w:t xml:space="preserve">Harald </w:t>
+      </w:r>
+      <w:proofErr w:type="spellStart"/>
+      <w:r>
+        <w:rPr>
+          <w:rFonts w:eastAsia="HelveticaNeueLT-Light" w:cstheme="minorHAnsi"/>
+          <w:bCs w:val="0"/>
+          <w:sz w:val="19"/>
+          <w:szCs w:val="19"/>
+          <w:lang w:eastAsia="en-US"/>
+        </w:rPr>
+        <w:t>Rothkirch</w:t>
+      </w:r>
+      <w:proofErr w:type="spellEnd"/>
+      <w:r>
+        <w:rPr>
+          <w:rFonts w:eastAsia="HelveticaNeueLT-Light" w:cstheme="minorHAnsi"/>
+          <w:bCs w:val="0"/>
+          <w:sz w:val="19"/>
+          <w:szCs w:val="19"/>
+          <w:lang w:eastAsia="en-US"/>
+        </w:rPr>
+        <w:t xml:space="preserve"> (Gymnasium Neue Oberschule, Braunschweig)</w:t>
       </w:r>
     </w:p>
     <w:p>
@@ -1895,7 +2263,7 @@
         <w:adjustRightInd w:val="0"/>
         <w:spacing w:after="0" w:line="240" w:lineRule="auto"/>
         <w:rPr>
-          <w:rFonts w:eastAsia="HelveticaNeueLT-Light" w:cstheme="minorHAnsi"/>
+          <w:rFonts w:eastAsia="HelveticaNeueLT-Light" w:cstheme="minorHAnsi" w:hint="eastAsia"/>
           <w:bCs w:val="0"/>
           <w:sz w:val="19"/>
           <w:szCs w:val="19"/>
@@ -1920,22 +2288,44 @@
         <w:adjustRightInd w:val="0"/>
         <w:spacing w:after="0" w:line="240" w:lineRule="auto"/>
         <w:rPr>
-          <w:rFonts w:eastAsia="HelveticaNeueLT-Light" w:cstheme="minorHAnsi"/>
-          <w:bCs w:val="0"/>
-          <w:sz w:val="19"/>
-          <w:szCs w:val="19"/>
-          <w:lang w:eastAsia="en-US"/>
-        </w:rPr>
-      </w:pPr>
-      <w:r>
-        <w:rPr>
-          <w:rFonts w:eastAsia="HelveticaNeueLT-Light" w:cstheme="minorHAnsi"/>
-          <w:bCs w:val="0"/>
-          <w:sz w:val="19"/>
-          <w:szCs w:val="19"/>
-          <w:lang w:eastAsia="en-US"/>
-        </w:rPr>
-        <w:t>Gerburg Lubor (Softwarekontor)</w:t>
+          <w:rFonts w:eastAsia="HelveticaNeueLT-Light" w:cstheme="minorHAnsi" w:hint="eastAsia"/>
+          <w:bCs w:val="0"/>
+          <w:sz w:val="19"/>
+          <w:szCs w:val="19"/>
+          <w:lang w:eastAsia="en-US"/>
+        </w:rPr>
+      </w:pPr>
+      <w:r>
+        <w:rPr>
+          <w:rFonts w:eastAsia="HelveticaNeueLT-Light" w:cstheme="minorHAnsi"/>
+          <w:bCs w:val="0"/>
+          <w:sz w:val="19"/>
+          <w:szCs w:val="19"/>
+          <w:lang w:eastAsia="en-US"/>
+        </w:rPr>
+        <w:t xml:space="preserve">Gerburg </w:t>
+      </w:r>
+      <w:proofErr w:type="spellStart"/>
+      <w:r>
+        <w:rPr>
+          <w:rFonts w:eastAsia="HelveticaNeueLT-Light" w:cstheme="minorHAnsi"/>
+          <w:bCs w:val="0"/>
+          <w:sz w:val="19"/>
+          <w:szCs w:val="19"/>
+          <w:lang w:eastAsia="en-US"/>
+        </w:rPr>
+        <w:t>Lubor</w:t>
+      </w:r>
+      <w:proofErr w:type="spellEnd"/>
+      <w:r>
+        <w:rPr>
+          <w:rFonts w:eastAsia="HelveticaNeueLT-Light" w:cstheme="minorHAnsi"/>
+          <w:bCs w:val="0"/>
+          <w:sz w:val="19"/>
+          <w:szCs w:val="19"/>
+          <w:lang w:eastAsia="en-US"/>
+        </w:rPr>
+        <w:t xml:space="preserve"> (Softwarekontor)</w:t>
       </w:r>
     </w:p>
     <w:p>
@@ -1945,7 +2335,7 @@
         <w:adjustRightInd w:val="0"/>
         <w:spacing w:after="0" w:line="240" w:lineRule="auto"/>
         <w:rPr>
-          <w:rFonts w:eastAsia="HelveticaNeueLT-Light" w:cstheme="minorHAnsi"/>
+          <w:rFonts w:eastAsia="HelveticaNeueLT-Light" w:cstheme="minorHAnsi" w:hint="eastAsia"/>
           <w:bCs w:val="0"/>
           <w:sz w:val="19"/>
           <w:szCs w:val="19"/>
@@ -1970,7 +2360,7 @@
         <w:adjustRightInd w:val="0"/>
         <w:spacing w:after="0" w:line="240" w:lineRule="auto"/>
         <w:rPr>
-          <w:rFonts w:eastAsia="HelveticaNeueLT-Light" w:cstheme="minorHAnsi"/>
+          <w:rFonts w:eastAsia="HelveticaNeueLT-Light" w:cstheme="minorHAnsi" w:hint="eastAsia"/>
           <w:bCs w:val="0"/>
           <w:sz w:val="19"/>
           <w:szCs w:val="19"/>
@@ -1995,7 +2385,7 @@
         <w:adjustRightInd w:val="0"/>
         <w:spacing w:after="0" w:line="240" w:lineRule="auto"/>
         <w:rPr>
-          <w:rFonts w:eastAsia="HelveticaNeueLT-Light" w:cstheme="minorHAnsi"/>
+          <w:rFonts w:eastAsia="HelveticaNeueLT-Light" w:cstheme="minorHAnsi" w:hint="eastAsia"/>
           <w:bCs w:val="0"/>
           <w:sz w:val="19"/>
           <w:szCs w:val="19"/>
@@ -2020,7 +2410,7 @@
         <w:adjustRightInd w:val="0"/>
         <w:spacing w:after="0" w:line="240" w:lineRule="auto"/>
         <w:rPr>
-          <w:rFonts w:eastAsia="HelveticaNeueLT-Light" w:cstheme="minorHAnsi"/>
+          <w:rFonts w:eastAsia="HelveticaNeueLT-Light" w:cstheme="minorHAnsi" w:hint="eastAsia"/>
           <w:bCs w:val="0"/>
           <w:sz w:val="19"/>
           <w:szCs w:val="19"/>
@@ -2045,22 +2435,44 @@
         <w:adjustRightInd w:val="0"/>
         <w:spacing w:after="0" w:line="240" w:lineRule="auto"/>
         <w:rPr>
-          <w:rFonts w:eastAsia="HelveticaNeueLT-Light" w:cstheme="minorHAnsi"/>
-          <w:bCs w:val="0"/>
-          <w:sz w:val="19"/>
-          <w:szCs w:val="19"/>
-          <w:lang w:eastAsia="en-US"/>
-        </w:rPr>
-      </w:pPr>
-      <w:r>
-        <w:rPr>
-          <w:rFonts w:eastAsia="HelveticaNeueLT-Light" w:cstheme="minorHAnsi"/>
-          <w:bCs w:val="0"/>
-          <w:sz w:val="19"/>
-          <w:szCs w:val="19"/>
-          <w:lang w:eastAsia="en-US"/>
-        </w:rPr>
-        <w:t>Tobias Stuckenberg (Paulusschule Oldenburg)</w:t>
+          <w:rFonts w:eastAsia="HelveticaNeueLT-Light" w:cstheme="minorHAnsi" w:hint="eastAsia"/>
+          <w:bCs w:val="0"/>
+          <w:sz w:val="19"/>
+          <w:szCs w:val="19"/>
+          <w:lang w:eastAsia="en-US"/>
+        </w:rPr>
+      </w:pPr>
+      <w:r>
+        <w:rPr>
+          <w:rFonts w:eastAsia="HelveticaNeueLT-Light" w:cstheme="minorHAnsi"/>
+          <w:bCs w:val="0"/>
+          <w:sz w:val="19"/>
+          <w:szCs w:val="19"/>
+          <w:lang w:eastAsia="en-US"/>
+        </w:rPr>
+        <w:t xml:space="preserve">Tobias </w:t>
+      </w:r>
+      <w:proofErr w:type="spellStart"/>
+      <w:r>
+        <w:rPr>
+          <w:rFonts w:eastAsia="HelveticaNeueLT-Light" w:cstheme="minorHAnsi"/>
+          <w:bCs w:val="0"/>
+          <w:sz w:val="19"/>
+          <w:szCs w:val="19"/>
+          <w:lang w:eastAsia="en-US"/>
+        </w:rPr>
+        <w:t>Stuckenberg</w:t>
+      </w:r>
+      <w:proofErr w:type="spellEnd"/>
+      <w:r>
+        <w:rPr>
+          <w:rFonts w:eastAsia="HelveticaNeueLT-Light" w:cstheme="minorHAnsi"/>
+          <w:bCs w:val="0"/>
+          <w:sz w:val="19"/>
+          <w:szCs w:val="19"/>
+          <w:lang w:eastAsia="en-US"/>
+        </w:rPr>
+        <w:t xml:space="preserve"> (Paulusschule Oldenburg)</w:t>
       </w:r>
     </w:p>
     <w:p>
@@ -2070,7 +2482,7 @@
         <w:adjustRightInd w:val="0"/>
         <w:spacing w:after="0" w:line="240" w:lineRule="auto"/>
         <w:rPr>
-          <w:rFonts w:eastAsia="HelveticaNeueLT-Light" w:cstheme="minorHAnsi"/>
+          <w:rFonts w:eastAsia="HelveticaNeueLT-Light" w:cstheme="minorHAnsi" w:hint="eastAsia"/>
           <w:bCs w:val="0"/>
           <w:sz w:val="19"/>
           <w:szCs w:val="19"/>
@@ -2095,7 +2507,7 @@
         <w:adjustRightInd w:val="0"/>
         <w:spacing w:after="0" w:line="240" w:lineRule="auto"/>
         <w:rPr>
-          <w:rFonts w:eastAsia="HelveticaNeueLT-Light" w:cstheme="minorHAnsi"/>
+          <w:rFonts w:eastAsia="HelveticaNeueLT-Light" w:cstheme="minorHAnsi" w:hint="eastAsia"/>
           <w:bCs w:val="0"/>
           <w:sz w:val="19"/>
           <w:szCs w:val="19"/>
@@ -2120,7 +2532,7 @@
         <w:adjustRightInd w:val="0"/>
         <w:spacing w:after="0" w:line="240" w:lineRule="auto"/>
         <w:rPr>
-          <w:rFonts w:eastAsia="HelveticaNeueLT-Light" w:cstheme="minorHAnsi"/>
+          <w:rFonts w:eastAsia="HelveticaNeueLT-Light" w:cstheme="minorHAnsi" w:hint="eastAsia"/>
           <w:bCs w:val="0"/>
           <w:sz w:val="19"/>
           <w:szCs w:val="19"/>
@@ -2145,7 +2557,7 @@
         <w:adjustRightInd w:val="0"/>
         <w:spacing w:after="0" w:line="240" w:lineRule="auto"/>
         <w:rPr>
-          <w:rFonts w:eastAsia="HelveticaNeueLT-Light" w:cstheme="minorHAnsi"/>
+          <w:rFonts w:eastAsia="HelveticaNeueLT-Light" w:cstheme="minorHAnsi" w:hint="eastAsia"/>
           <w:bCs w:val="0"/>
           <w:sz w:val="19"/>
           <w:szCs w:val="19"/>
@@ -2168,7 +2580,29 @@
           <w:szCs w:val="19"/>
           <w:lang w:eastAsia="en-US"/>
         </w:rPr>
-        <w:t>Benjamin Piétza (FU Berlin)</w:t>
+        <w:t xml:space="preserve">Benjamin </w:t>
+      </w:r>
+      <w:proofErr w:type="spellStart"/>
+      <w:r>
+        <w:rPr>
+          <w:rFonts w:eastAsia="HelveticaNeueLT-Light" w:cstheme="minorHAnsi"/>
+          <w:bCs w:val="0"/>
+          <w:sz w:val="19"/>
+          <w:szCs w:val="19"/>
+          <w:lang w:eastAsia="en-US"/>
+        </w:rPr>
+        <w:t>Piétza</w:t>
+      </w:r>
+      <w:proofErr w:type="spellEnd"/>
+      <w:r>
+        <w:rPr>
+          <w:rFonts w:eastAsia="HelveticaNeueLT-Light" w:cstheme="minorHAnsi"/>
+          <w:bCs w:val="0"/>
+          <w:sz w:val="19"/>
+          <w:szCs w:val="19"/>
+          <w:lang w:eastAsia="en-US"/>
+        </w:rPr>
+        <w:t xml:space="preserve"> (FU Berlin)</w:t>
       </w:r>
     </w:p>
     <w:p>
@@ -2178,13 +2612,58 @@
         <w:adjustRightInd w:val="0"/>
         <w:spacing w:after="0" w:line="240" w:lineRule="auto"/>
         <w:rPr>
+          <w:rFonts w:cstheme="minorHAnsi" w:hint="eastAsia"/>
+          <w:b/>
+          <w:sz w:val="20"/>
+          <w:szCs w:val="20"/>
+          <w:lang w:eastAsia="en-US"/>
+        </w:rPr>
+      </w:pPr>
+    </w:p>
+    <w:p>
+      <w:pPr>
+        <w:autoSpaceDE w:val="0"/>
+        <w:autoSpaceDN w:val="0"/>
+        <w:adjustRightInd w:val="0"/>
+        <w:spacing w:after="0" w:line="240" w:lineRule="auto"/>
+        <w:rPr>
+          <w:rFonts w:cstheme="minorHAnsi" w:hint="eastAsia"/>
+          <w:b/>
+          <w:sz w:val="20"/>
+          <w:szCs w:val="20"/>
+          <w:lang w:eastAsia="en-US"/>
+        </w:rPr>
+      </w:pPr>
+      <w:r>
+        <w:rPr>
           <w:rFonts w:cstheme="minorHAnsi"/>
           <w:b/>
           <w:sz w:val="20"/>
           <w:szCs w:val="20"/>
           <w:lang w:eastAsia="en-US"/>
         </w:rPr>
-      </w:pPr>
+        <w:t>Urheber</w:t>
+      </w:r>
+      <w:r>
+        <w:rPr>
+          <w:rFonts w:cstheme="minorHAnsi"/>
+          <w:b/>
+          <w:sz w:val="20"/>
+          <w:szCs w:val="20"/>
+          <w:lang w:eastAsia="en-US"/>
+        </w:rPr>
+        <w:t>- und Nutzungs</w:t>
+      </w:r>
+      <w:r>
+        <w:rPr>
+          <w:rFonts w:cstheme="minorHAnsi"/>
+          <w:b/>
+          <w:sz w:val="20"/>
+          <w:szCs w:val="20"/>
+          <w:lang w:eastAsia="en-US"/>
+        </w:rPr>
+        <w:t>rechte:</w:t>
+      </w:r>
     </w:p>
     <w:p>
       <w:pPr>
@@ -2193,51 +2672,7 @@
         <w:adjustRightInd w:val="0"/>
         <w:spacing w:after="0" w:line="240" w:lineRule="auto"/>
         <w:rPr>
-          <w:rFonts w:cstheme="minorHAnsi"/>
-          <w:b/>
-          <w:sz w:val="20"/>
-          <w:szCs w:val="20"/>
-          <w:lang w:eastAsia="en-US"/>
-        </w:rPr>
-      </w:pPr>
-      <w:r>
-        <w:rPr>
-          <w:rFonts w:cstheme="minorHAnsi"/>
-          <w:b/>
-          <w:sz w:val="20"/>
-          <w:szCs w:val="20"/>
-          <w:lang w:eastAsia="en-US"/>
-        </w:rPr>
-        <w:t>Urheber</w:t>
-      </w:r>
-      <w:r>
-        <w:rPr>
-          <w:rFonts w:cstheme="minorHAnsi"/>
-          <w:b/>
-          <w:sz w:val="20"/>
-          <w:szCs w:val="20"/>
-          <w:lang w:eastAsia="en-US"/>
-        </w:rPr>
-        <w:t>- und Nutzungs</w:t>
-      </w:r>
-      <w:r>
-        <w:rPr>
-          <w:rFonts w:cstheme="minorHAnsi"/>
-          <w:b/>
-          <w:sz w:val="20"/>
-          <w:szCs w:val="20"/>
-          <w:lang w:eastAsia="en-US"/>
-        </w:rPr>
-        <w:t>rechte:</w:t>
-      </w:r>
-    </w:p>
-    <w:p>
-      <w:pPr>
-        <w:autoSpaceDE w:val="0"/>
-        <w:autoSpaceDN w:val="0"/>
-        <w:adjustRightInd w:val="0"/>
-        <w:spacing w:after="0" w:line="240" w:lineRule="auto"/>
-        <w:rPr>
+          <w:rFonts w:hint="eastAsia"/>
           <w:b/>
           <w:bCs w:val="0"/>
           <w:sz w:val="19"/>
@@ -2390,7 +2825,7 @@
         <w:adjustRightInd w:val="0"/>
         <w:spacing w:after="0" w:line="240" w:lineRule="auto"/>
         <w:rPr>
-          <w:rFonts w:eastAsia="HelveticaNeueLT-Light" w:cstheme="minorHAnsi"/>
+          <w:rFonts w:eastAsia="HelveticaNeueLT-Light" w:cstheme="minorHAnsi" w:hint="eastAsia"/>
           <w:bCs w:val="0"/>
           <w:sz w:val="19"/>
           <w:szCs w:val="19"/>
@@ -2637,7 +3072,7 @@
         <w:adjustRightInd w:val="0"/>
         <w:spacing w:after="0" w:line="240" w:lineRule="auto"/>
         <w:rPr>
-          <w:rFonts w:cstheme="minorHAnsi"/>
+          <w:rFonts w:cstheme="minorHAnsi" w:hint="eastAsia"/>
           <w:b/>
           <w:sz w:val="19"/>
           <w:szCs w:val="19"/>
@@ -2652,7 +3087,7 @@
         <w:adjustRightInd w:val="0"/>
         <w:spacing w:after="0" w:line="240" w:lineRule="auto"/>
         <w:rPr>
-          <w:rFonts w:cstheme="minorHAnsi"/>
+          <w:rFonts w:cstheme="minorHAnsi" w:hint="eastAsia"/>
           <w:b/>
           <w:sz w:val="19"/>
           <w:szCs w:val="19"/>
@@ -2677,7 +3112,7 @@
         <w:adjustRightInd w:val="0"/>
         <w:spacing w:after="0" w:line="240" w:lineRule="auto"/>
         <w:rPr>
-          <w:rFonts w:eastAsia="HelveticaNeueLT-Light" w:cstheme="minorHAnsi"/>
+          <w:rFonts w:eastAsia="HelveticaNeueLT-Light" w:cstheme="minorHAnsi" w:hint="eastAsia"/>
           <w:bCs w:val="0"/>
           <w:sz w:val="20"/>
           <w:szCs w:val="20"/>
@@ -2836,8 +3271,64 @@
           <w:szCs w:val="19"/>
           <w:lang w:eastAsia="en-US"/>
         </w:rPr>
-        <w:t xml:space="preserve"> Kellner, Animation / Illustration / Graphic Recording, studio animanova</w:t>
-      </w:r>
+        <w:t xml:space="preserve"> Kellner, Animation / Illustration / </w:t>
+      </w:r>
+      <w:proofErr w:type="spellStart"/>
+      <w:r>
+        <w:rPr>
+          <w:rFonts w:eastAsia="HelveticaNeueLT-Light" w:cstheme="minorHAnsi"/>
+          <w:bCs w:val="0"/>
+          <w:sz w:val="19"/>
+          <w:szCs w:val="19"/>
+          <w:lang w:eastAsia="en-US"/>
+        </w:rPr>
+        <w:t>Graphic</w:t>
+      </w:r>
+      <w:proofErr w:type="spellEnd"/>
+      <w:r>
+        <w:rPr>
+          <w:rFonts w:eastAsia="HelveticaNeueLT-Light" w:cstheme="minorHAnsi"/>
+          <w:bCs w:val="0"/>
+          <w:sz w:val="19"/>
+          <w:szCs w:val="19"/>
+          <w:lang w:eastAsia="en-US"/>
+        </w:rPr>
+        <w:t xml:space="preserve"> Recording, </w:t>
+      </w:r>
+      <w:proofErr w:type="spellStart"/>
+      <w:r>
+        <w:rPr>
+          <w:rFonts w:eastAsia="HelveticaNeueLT-Light" w:cstheme="minorHAnsi"/>
+          <w:bCs w:val="0"/>
+          <w:sz w:val="19"/>
+          <w:szCs w:val="19"/>
+          <w:lang w:eastAsia="en-US"/>
+        </w:rPr>
+        <w:t>studio</w:t>
+      </w:r>
+      <w:proofErr w:type="spellEnd"/>
+      <w:r>
+        <w:rPr>
+          <w:rFonts w:eastAsia="HelveticaNeueLT-Light" w:cstheme="minorHAnsi"/>
+          <w:bCs w:val="0"/>
+          <w:sz w:val="19"/>
+          <w:szCs w:val="19"/>
+          <w:lang w:eastAsia="en-US"/>
+        </w:rPr>
+        <w:t xml:space="preserve"> </w:t>
+      </w:r>
+      <w:proofErr w:type="spellStart"/>
+      <w:r>
+        <w:rPr>
+          <w:rFonts w:eastAsia="HelveticaNeueLT-Light" w:cstheme="minorHAnsi"/>
+          <w:bCs w:val="0"/>
+          <w:sz w:val="19"/>
+          <w:szCs w:val="19"/>
+          <w:lang w:eastAsia="en-US"/>
+        </w:rPr>
+        <w:t>animanova</w:t>
+      </w:r>
+      <w:proofErr w:type="spellEnd"/>
     </w:p>
     <w:sdt>
       <w:sdtPr>
@@ -2858,7 +3349,43 @@
           <w:pPr>
             <w:spacing w:after="120"/>
             <w:rPr>
-              <w:rFonts w:ascii="Helvetica 65" w:eastAsiaTheme="majorEastAsia" w:hAnsi="Helvetica 65" w:cstheme="majorBidi"/>
+              <w:ins w:id="6" w:author="Malambré, Julia | Wissensfabrik" w:date="2023-01-03T10:48:00Z"/>
+              <w:rStyle w:val="WF-InhaltsverzeichnisZchn"/>
+              <w:bCs/>
+              <w:rPrChange w:id="7" w:author="Malambré, Julia | Wissensfabrik" w:date="2023-01-03T10:49:00Z">
+                <w:rPr>
+                  <w:ins w:id="8" w:author="Malambré, Julia | Wissensfabrik" w:date="2023-01-03T10:48:00Z"/>
+                  <w:rFonts w:asciiTheme="minorHAnsi" w:hAnsiTheme="minorHAnsi"/>
+                  <w:bCs w:val="0"/>
+                  <w:sz w:val="22"/>
+                  <w:lang w:eastAsia="en-US"/>
+                </w:rPr>
+              </w:rPrChange>
+            </w:rPr>
+          </w:pPr>
+          <w:ins w:id="9" w:author="Malambré, Julia | Wissensfabrik" w:date="2023-01-03T10:49:00Z">
+            <w:r>
+              <w:rPr>
+                <w:rStyle w:val="WF-InhaltsverzeichnisZchn"/>
+                <w:bCs/>
+                <w:rPrChange w:id="10" w:author="Malambré, Julia | Wissensfabrik" w:date="2023-01-03T10:49:00Z">
+                  <w:rPr>
+                    <w:rFonts w:asciiTheme="minorHAnsi" w:hAnsiTheme="minorHAnsi"/>
+                    <w:bCs w:val="0"/>
+                    <w:sz w:val="22"/>
+                    <w:lang w:eastAsia="en-US"/>
+                  </w:rPr>
+                </w:rPrChange>
+              </w:rPr>
+              <w:t>IT2School</w:t>
+            </w:r>
+          </w:ins>
+        </w:p>
+        <w:p>
+          <w:pPr>
+            <w:spacing w:after="120"/>
+            <w:rPr>
+              <w:rFonts w:ascii="Helvetica 65" w:eastAsiaTheme="majorEastAsia" w:hAnsi="Helvetica 65" w:cstheme="majorBidi" w:hint="eastAsia"/>
               <w:bCs w:val="0"/>
               <w:color w:val="000000" w:themeColor="text1"/>
               <w:sz w:val="28"/>
@@ -2880,9 +3407,15 @@
         </w:p>
         <w:p>
           <w:pPr>
+            <w:spacing w:after="120"/>
+            <w:ind w:left="708"/>
             <w:rPr>
+              <w:rFonts w:hint="eastAsia"/>
               <w:b/>
             </w:rPr>
+            <w:pPrChange w:id="11" w:author="Malambré, Julia | Wissensfabrik" w:date="2023-01-03T10:53:00Z">
+              <w:pPr/>
+            </w:pPrChange>
           </w:pPr>
           <w:r>
             <w:rPr>
@@ -2892,6 +3425,16 @@
           </w:r>
         </w:p>
         <w:p>
+          <w:pPr>
+            <w:spacing w:after="120"/>
+            <w:ind w:left="708"/>
+            <w:rPr>
+              <w:rFonts w:hint="eastAsia"/>
+            </w:rPr>
+            <w:pPrChange w:id="12" w:author="Malambré, Julia | Wissensfabrik" w:date="2023-01-03T10:53:00Z">
+              <w:pPr/>
+            </w:pPrChange>
+          </w:pPr>
           <w:r>
             <w:rPr>
               <w:b/>
@@ -2909,6 +3452,16 @@
           </w:r>
         </w:p>
         <w:p>
+          <w:pPr>
+            <w:spacing w:after="120"/>
+            <w:ind w:left="708"/>
+            <w:rPr>
+              <w:rFonts w:hint="eastAsia"/>
+            </w:rPr>
+            <w:pPrChange w:id="13" w:author="Malambré, Julia | Wissensfabrik" w:date="2023-01-03T10:53:00Z">
+              <w:pPr/>
+            </w:pPrChange>
+          </w:pPr>
           <w:r>
             <w:rPr>
               <w:b/>
@@ -2932,6 +3485,16 @@
           </w:r>
         </w:p>
         <w:p>
+          <w:pPr>
+            <w:spacing w:after="120"/>
+            <w:ind w:left="708"/>
+            <w:rPr>
+              <w:rFonts w:hint="eastAsia"/>
+            </w:rPr>
+            <w:pPrChange w:id="14" w:author="Malambré, Julia | Wissensfabrik" w:date="2023-01-03T10:53:00Z">
+              <w:pPr/>
+            </w:pPrChange>
+          </w:pPr>
           <w:r>
             <w:rPr>
               <w:b/>
@@ -2941,15 +3504,26 @@
           <w:r>
             <w:br/>
           </w:r>
+          <w:proofErr w:type="spellStart"/>
           <w:r>
-            <w:t>Codes im Supermarkt und Unternehmen</w:t>
+            <w:t>Codes</w:t>
+          </w:r>
+          <w:proofErr w:type="spellEnd"/>
+          <w:r>
+            <w:t xml:space="preserve"> im Supermarkt und Unternehmen</w:t>
           </w:r>
         </w:p>
         <w:p>
           <w:pPr>
+            <w:spacing w:after="120"/>
+            <w:ind w:left="708"/>
             <w:rPr>
+              <w:rFonts w:hint="eastAsia"/>
               <w:b/>
             </w:rPr>
+            <w:pPrChange w:id="15" w:author="Malambré, Julia | Wissensfabrik" w:date="2023-01-03T10:53:00Z">
+              <w:pPr/>
+            </w:pPrChange>
           </w:pPr>
           <w:r>
             <w:rPr>
@@ -2969,11 +3543,34 @@
             </w:rPr>
             <w:br/>
           </w:r>
+          <w:proofErr w:type="spellStart"/>
           <w:r>
-            <w:t>3D-Druck, Modellierung und Augmented/Virtual Reality</w:t>
+            <w:t>3D-Druck</w:t>
+          </w:r>
+          <w:proofErr w:type="spellEnd"/>
+          <w:r>
+            <w:t xml:space="preserve">, Modellierung und </w:t>
+          </w:r>
+          <w:proofErr w:type="spellStart"/>
+          <w:r>
+            <w:t>Augmented</w:t>
+          </w:r>
+          <w:proofErr w:type="spellEnd"/>
+          <w:r>
+            <w:t>/Virtual Reality</w:t>
           </w:r>
         </w:p>
         <w:p>
+          <w:pPr>
+            <w:spacing w:after="120"/>
+            <w:ind w:left="708"/>
+            <w:rPr>
+              <w:rFonts w:hint="eastAsia"/>
+            </w:rPr>
+            <w:pPrChange w:id="16" w:author="Malambré, Julia | Wissensfabrik" w:date="2023-01-03T10:53:00Z">
+              <w:pPr/>
+            </w:pPrChange>
+          </w:pPr>
           <w:r>
             <w:rPr>
               <w:b/>
@@ -2988,6 +3585,16 @@
           </w:r>
         </w:p>
         <w:p>
+          <w:pPr>
+            <w:spacing w:after="120"/>
+            <w:ind w:left="708"/>
+            <w:rPr>
+              <w:rFonts w:hint="eastAsia"/>
+            </w:rPr>
+            <w:pPrChange w:id="17" w:author="Malambré, Julia | Wissensfabrik" w:date="2023-01-03T10:53:00Z">
+              <w:pPr/>
+            </w:pPrChange>
+          </w:pPr>
           <w:r>
             <w:rPr>
               <w:b/>
@@ -2997,14 +3604,29 @@
           <w:r>
             <w:br/>
           </w:r>
+          <w:proofErr w:type="spellStart"/>
           <w:r>
-            <w:t>MocoMoco – Mein besonderer Anschluss</w:t>
+            <w:t>MocoMoco</w:t>
+          </w:r>
+          <w:proofErr w:type="spellEnd"/>
+          <w:r>
+            <w:t xml:space="preserve"> – Mein besonderer Anschluss</w:t>
           </w:r>
           <w:r>
             <w:t xml:space="preserve"> </w:t>
           </w:r>
         </w:p>
         <w:p>
+          <w:pPr>
+            <w:spacing w:after="120"/>
+            <w:ind w:left="708"/>
+            <w:rPr>
+              <w:rFonts w:hint="eastAsia"/>
+            </w:rPr>
+            <w:pPrChange w:id="18" w:author="Malambré, Julia | Wissensfabrik" w:date="2023-01-03T10:53:00Z">
+              <w:pPr/>
+            </w:pPrChange>
+          </w:pPr>
           <w:r>
             <w:rPr>
               <w:b/>
@@ -3014,8 +3636,13 @@
           <w:r>
             <w:br/>
           </w:r>
+          <w:proofErr w:type="spellStart"/>
           <w:r>
-            <w:t>App Inventor</w:t>
+            <w:t>App</w:t>
+          </w:r>
+          <w:proofErr w:type="spellEnd"/>
+          <w:r>
+            <w:t xml:space="preserve"> Inventor</w:t>
           </w:r>
           <w:r>
             <w:t xml:space="preserve"> </w:t>
@@ -3023,7 +3650,16 @@
         </w:p>
         <w:p>
           <w:pPr>
-            <w:spacing w:after="360"/>
+            <w:spacing w:after="240"/>
+            <w:ind w:left="709"/>
+            <w:rPr>
+              <w:rFonts w:hint="eastAsia"/>
+            </w:rPr>
+            <w:pPrChange w:id="19" w:author="Malambré, Julia | Wissensfabrik" w:date="2023-01-03T11:00:00Z">
+              <w:pPr>
+                <w:spacing w:after="360"/>
+              </w:pPr>
+            </w:pPrChange>
           </w:pPr>
           <w:r>
             <w:rPr>
@@ -3065,6 +3701,7 @@
             <w:spacing w:after="120"/>
             <w:rPr>
               <w:rStyle w:val="WF-InhaltsverzeichnisZchn"/>
+              <w:rFonts w:hint="eastAsia"/>
             </w:rPr>
           </w:pPr>
           <w:r>
@@ -3081,6 +3718,16 @@
           </w:r>
         </w:p>
         <w:p>
+          <w:pPr>
+            <w:spacing w:after="120"/>
+            <w:ind w:left="708"/>
+            <w:rPr>
+              <w:rFonts w:hint="eastAsia"/>
+            </w:rPr>
+            <w:pPrChange w:id="20" w:author="Malambré, Julia | Wissensfabrik" w:date="2023-01-03T10:53:00Z">
+              <w:pPr/>
+            </w:pPrChange>
+          </w:pPr>
           <w:r>
             <w:rPr>
               <w:b/>
@@ -3093,6 +3740,16 @@
           </w:r>
         </w:p>
         <w:p>
+          <w:pPr>
+            <w:spacing w:after="120"/>
+            <w:ind w:left="708"/>
+            <w:rPr>
+              <w:rFonts w:hint="eastAsia"/>
+            </w:rPr>
+            <w:pPrChange w:id="21" w:author="Malambré, Julia | Wissensfabrik" w:date="2023-01-03T10:53:00Z">
+              <w:pPr/>
+            </w:pPrChange>
+          </w:pPr>
           <w:r>
             <w:rPr>
               <w:b/>
@@ -3101,10 +3758,27 @@
           </w:r>
           <w:r>
             <w:br/>
-            <w:t xml:space="preserve">Kryptologie </w:t>
+          </w:r>
+          <w:proofErr w:type="spellStart"/>
+          <w:r>
+            <w:t>Kryptologie</w:t>
+          </w:r>
+          <w:proofErr w:type="spellEnd"/>
+          <w:r>
+            <w:t xml:space="preserve"> </w:t>
           </w:r>
         </w:p>
         <w:p>
+          <w:pPr>
+            <w:spacing w:after="120"/>
+            <w:ind w:left="708"/>
+            <w:rPr>
+              <w:rFonts w:hint="eastAsia"/>
+            </w:rPr>
+            <w:pPrChange w:id="22" w:author="Malambré, Julia | Wissensfabrik" w:date="2023-01-03T10:53:00Z">
+              <w:pPr/>
+            </w:pPrChange>
+          </w:pPr>
           <w:r>
             <w:rPr>
               <w:b/>
@@ -3130,12 +3804,19 @@
         <w:p>
           <w:pPr>
             <w:pStyle w:val="KeinLeerraum"/>
+            <w:spacing w:after="120"/>
+            <w:ind w:left="708"/>
             <w:rPr>
-              <w:rFonts w:ascii="Helvetica 45" w:hAnsi="Helvetica 45"/>
+              <w:rFonts w:ascii="Helvetica 45" w:hAnsi="Helvetica 45" w:hint="eastAsia"/>
               <w:b/>
               <w:sz w:val="21"/>
               <w:szCs w:val="21"/>
             </w:rPr>
+            <w:pPrChange w:id="23" w:author="Malambré, Julia | Wissensfabrik" w:date="2023-01-03T10:53:00Z">
+              <w:pPr>
+                <w:pStyle w:val="KeinLeerraum"/>
+              </w:pPr>
+            </w:pPrChange>
           </w:pPr>
           <w:r>
             <w:rPr>
@@ -3150,11 +3831,18 @@
         <w:p>
           <w:pPr>
             <w:pStyle w:val="KeinLeerraum"/>
+            <w:spacing w:after="120"/>
+            <w:ind w:left="708"/>
             <w:rPr>
-              <w:rFonts w:ascii="Helvetica 45" w:hAnsi="Helvetica 45"/>
+              <w:rFonts w:ascii="Helvetica 45" w:hAnsi="Helvetica 45" w:hint="eastAsia"/>
               <w:sz w:val="21"/>
               <w:szCs w:val="21"/>
             </w:rPr>
+            <w:pPrChange w:id="24" w:author="Malambré, Julia | Wissensfabrik" w:date="2023-01-03T10:53:00Z">
+              <w:pPr>
+                <w:pStyle w:val="KeinLeerraum"/>
+              </w:pPr>
+            </w:pPrChange>
           </w:pPr>
           <w:r>
             <w:rPr>
@@ -3168,22 +3856,36 @@
         <w:p>
           <w:pPr>
             <w:pStyle w:val="KeinLeerraum"/>
+            <w:spacing w:after="120"/>
             <w:rPr>
-              <w:rFonts w:ascii="Helvetica 45" w:hAnsi="Helvetica 45"/>
+              <w:del w:id="25" w:author="Malambré, Julia | Wissensfabrik" w:date="2023-01-03T10:53:00Z"/>
+              <w:rFonts w:ascii="Helvetica 45" w:hAnsi="Helvetica 45" w:hint="eastAsia"/>
               <w:sz w:val="21"/>
               <w:szCs w:val="21"/>
             </w:rPr>
+            <w:pPrChange w:id="26" w:author="Malambré, Julia | Wissensfabrik" w:date="2023-01-03T10:53:00Z">
+              <w:pPr>
+                <w:pStyle w:val="KeinLeerraum"/>
+              </w:pPr>
+            </w:pPrChange>
           </w:pPr>
         </w:p>
         <w:p>
           <w:pPr>
             <w:pStyle w:val="KeinLeerraum"/>
+            <w:spacing w:after="120"/>
+            <w:ind w:left="708"/>
             <w:rPr>
-              <w:rFonts w:ascii="Helvetica 45" w:hAnsi="Helvetica 45"/>
+              <w:rFonts w:ascii="Helvetica 45" w:hAnsi="Helvetica 45" w:hint="eastAsia"/>
               <w:b/>
               <w:sz w:val="21"/>
               <w:szCs w:val="21"/>
             </w:rPr>
+            <w:pPrChange w:id="27" w:author="Malambré, Julia | Wissensfabrik" w:date="2023-01-03T10:53:00Z">
+              <w:pPr>
+                <w:pStyle w:val="KeinLeerraum"/>
+              </w:pPr>
+            </w:pPrChange>
           </w:pPr>
           <w:r>
             <w:rPr>
@@ -3198,11 +3900,18 @@
         <w:p>
           <w:pPr>
             <w:pStyle w:val="KeinLeerraum"/>
+            <w:spacing w:after="120"/>
+            <w:ind w:left="708"/>
             <w:rPr>
-              <w:rFonts w:ascii="Helvetica 45" w:hAnsi="Helvetica 45"/>
+              <w:rFonts w:ascii="Helvetica 45" w:hAnsi="Helvetica 45" w:hint="eastAsia"/>
               <w:sz w:val="21"/>
               <w:szCs w:val="21"/>
             </w:rPr>
+            <w:pPrChange w:id="28" w:author="Malambré, Julia | Wissensfabrik" w:date="2023-01-03T10:53:00Z">
+              <w:pPr>
+                <w:pStyle w:val="KeinLeerraum"/>
+              </w:pPr>
+            </w:pPrChange>
           </w:pPr>
           <w:r>
             <w:rPr>
@@ -3216,22 +3925,37 @@
         <w:p>
           <w:pPr>
             <w:pStyle w:val="KeinLeerraum"/>
+            <w:spacing w:after="120"/>
+            <w:ind w:left="708"/>
             <w:rPr>
-              <w:rFonts w:ascii="Helvetica 45" w:hAnsi="Helvetica 45"/>
+              <w:del w:id="29" w:author="Malambré, Julia | Wissensfabrik" w:date="2023-01-03T10:53:00Z"/>
+              <w:rFonts w:ascii="Helvetica 45" w:hAnsi="Helvetica 45" w:hint="eastAsia"/>
               <w:sz w:val="21"/>
               <w:szCs w:val="21"/>
             </w:rPr>
+            <w:pPrChange w:id="30" w:author="Malambré, Julia | Wissensfabrik" w:date="2023-01-03T10:53:00Z">
+              <w:pPr>
+                <w:pStyle w:val="KeinLeerraum"/>
+              </w:pPr>
+            </w:pPrChange>
           </w:pPr>
         </w:p>
         <w:p>
           <w:pPr>
             <w:pStyle w:val="KeinLeerraum"/>
+            <w:spacing w:after="120"/>
+            <w:ind w:left="708"/>
             <w:rPr>
-              <w:rFonts w:ascii="Helvetica 45" w:hAnsi="Helvetica 45"/>
+              <w:rFonts w:ascii="Helvetica 45" w:hAnsi="Helvetica 45" w:hint="eastAsia"/>
               <w:b/>
               <w:sz w:val="21"/>
               <w:szCs w:val="21"/>
             </w:rPr>
+            <w:pPrChange w:id="31" w:author="Malambré, Julia | Wissensfabrik" w:date="2023-01-03T10:53:00Z">
+              <w:pPr>
+                <w:pStyle w:val="KeinLeerraum"/>
+              </w:pPr>
+            </w:pPrChange>
           </w:pPr>
           <w:r>
             <w:rPr>
@@ -3264,11 +3988,18 @@
         <w:p>
           <w:pPr>
             <w:pStyle w:val="KeinLeerraum"/>
+            <w:spacing w:after="120"/>
+            <w:ind w:left="708"/>
             <w:rPr>
-              <w:rFonts w:ascii="Helvetica 45" w:hAnsi="Helvetica 45"/>
+              <w:rFonts w:ascii="Helvetica 45" w:hAnsi="Helvetica 45" w:hint="eastAsia"/>
               <w:sz w:val="21"/>
               <w:szCs w:val="21"/>
             </w:rPr>
+            <w:pPrChange w:id="32" w:author="Malambré, Julia | Wissensfabrik" w:date="2023-01-03T10:53:00Z">
+              <w:pPr>
+                <w:pStyle w:val="KeinLeerraum"/>
+              </w:pPr>
+            </w:pPrChange>
           </w:pPr>
           <w:r>
             <w:rPr>
@@ -3276,28 +4007,61 @@
               <w:sz w:val="21"/>
               <w:szCs w:val="21"/>
             </w:rPr>
-            <w:t>BB8 selber bauen</w:t>
+            <w:t xml:space="preserve">BB8 </w:t>
+          </w:r>
+          <w:proofErr w:type="gramStart"/>
+          <w:r>
+            <w:rPr>
+              <w:rFonts w:ascii="Helvetica 45" w:hAnsi="Helvetica 45"/>
+              <w:sz w:val="21"/>
+              <w:szCs w:val="21"/>
+            </w:rPr>
+            <w:t>selber</w:t>
+          </w:r>
+          <w:proofErr w:type="gramEnd"/>
+          <w:r>
+            <w:rPr>
+              <w:rFonts w:ascii="Helvetica 45" w:hAnsi="Helvetica 45"/>
+              <w:sz w:val="21"/>
+              <w:szCs w:val="21"/>
+            </w:rPr>
+            <w:t xml:space="preserve"> bauen</w:t>
           </w:r>
         </w:p>
         <w:p>
           <w:pPr>
             <w:pStyle w:val="KeinLeerraum"/>
+            <w:spacing w:after="120"/>
+            <w:ind w:left="708"/>
             <w:rPr>
-              <w:rFonts w:ascii="Helvetica 45" w:hAnsi="Helvetica 45"/>
+              <w:del w:id="33" w:author="Malambré, Julia | Wissensfabrik" w:date="2023-01-03T10:53:00Z"/>
+              <w:rFonts w:ascii="Helvetica 45" w:hAnsi="Helvetica 45" w:hint="eastAsia"/>
               <w:sz w:val="21"/>
               <w:szCs w:val="21"/>
             </w:rPr>
+            <w:pPrChange w:id="34" w:author="Malambré, Julia | Wissensfabrik" w:date="2023-01-03T10:53:00Z">
+              <w:pPr>
+                <w:pStyle w:val="KeinLeerraum"/>
+              </w:pPr>
+            </w:pPrChange>
           </w:pPr>
         </w:p>
         <w:p>
           <w:pPr>
             <w:pStyle w:val="KeinLeerraum"/>
+            <w:spacing w:after="120"/>
+            <w:ind w:left="708"/>
             <w:rPr>
-              <w:rFonts w:ascii="Helvetica 45" w:hAnsi="Helvetica 45"/>
+              <w:rFonts w:ascii="Helvetica 45" w:hAnsi="Helvetica 45" w:hint="eastAsia"/>
               <w:b/>
               <w:sz w:val="21"/>
               <w:szCs w:val="21"/>
             </w:rPr>
+            <w:pPrChange w:id="35" w:author="Malambré, Julia | Wissensfabrik" w:date="2023-01-03T10:53:00Z">
+              <w:pPr>
+                <w:pStyle w:val="KeinLeerraum"/>
+              </w:pPr>
+            </w:pPrChange>
           </w:pPr>
           <w:r>
             <w:rPr>
@@ -3321,7 +4085,14 @@
         <w:p>
           <w:pPr>
             <w:pStyle w:val="KeinLeerraum"/>
-            <w:spacing w:after="160"/>
+            <w:spacing w:after="120"/>
+            <w:ind w:left="708"/>
+            <w:pPrChange w:id="36" w:author="Malambré, Julia | Wissensfabrik" w:date="2023-01-03T10:53:00Z">
+              <w:pPr>
+                <w:pStyle w:val="KeinLeerraum"/>
+                <w:spacing w:after="160"/>
+              </w:pPr>
+            </w:pPrChange>
           </w:pPr>
           <w:r>
             <w:rPr>
@@ -3336,10 +4107,16 @@
     </w:sdt>
     <w:p>
       <w:pPr>
-        <w:rPr>
+        <w:spacing w:after="120"/>
+        <w:ind w:left="708"/>
+        <w:rPr>
+          <w:rFonts w:hint="eastAsia"/>
           <w:b/>
           <w:lang w:val="en-GB"/>
         </w:rPr>
+        <w:pPrChange w:id="37" w:author="Malambré, Julia | Wissensfabrik" w:date="2023-01-03T10:53:00Z">
+          <w:pPr/>
+        </w:pPrChange>
       </w:pPr>
       <w:r>
         <w:rPr>
@@ -3351,11 +4128,17 @@
     </w:p>
     <w:p>
       <w:pPr>
-        <w:rPr>
-          <w:ins w:id="3" w:author="Ira Diethelm" w:date="2023-01-03T10:33:00Z"/>
+        <w:spacing w:after="240"/>
+        <w:ind w:left="709"/>
+        <w:rPr>
+          <w:ins w:id="38" w:author="Ira Diethelm" w:date="2023-01-03T10:33:00Z"/>
+          <w:rFonts w:hint="eastAsia"/>
           <w:b/>
           <w:lang w:val="en-US"/>
         </w:rPr>
+        <w:pPrChange w:id="39" w:author="Malambré, Julia | Wissensfabrik" w:date="2023-01-03T10:59:00Z">
+          <w:pPr/>
+        </w:pPrChange>
       </w:pPr>
       <w:r>
         <w:rPr>
@@ -3382,112 +4165,181 @@
     <w:p>
       <w:pPr>
         <w:rPr>
-          <w:ins w:id="4" w:author="Ira Diethelm" w:date="2023-01-03T10:33:00Z"/>
+          <w:ins w:id="40" w:author="Ira Diethelm" w:date="2023-01-03T10:33:00Z"/>
+          <w:del w:id="41" w:author="Malambré, Julia | Wissensfabrik" w:date="2023-01-03T10:52:00Z"/>
+          <w:rFonts w:hint="eastAsia"/>
           <w:b/>
           <w:lang w:val="en-US"/>
         </w:rPr>
       </w:pPr>
-    </w:p>
-    <w:p>
-      <w:pPr>
-        <w:rPr>
-          <w:ins w:id="5" w:author="Ira Diethelm" w:date="2023-01-03T10:34:00Z"/>
-          <w:b/>
-        </w:rPr>
-      </w:pPr>
-      <w:ins w:id="6" w:author="Ira Diethelm" w:date="2023-01-03T10:33:00Z">
+      <w:ins w:id="42" w:author="Malambré, Julia | Wissensfabrik" w:date="2023-01-03T10:52:00Z">
         <w:r>
-          <w:rPr>
-            <w:b/>
-            <w:rPrChange w:id="7" w:author="Ira Diethelm" w:date="2023-01-03T10:33:00Z">
-              <w:rPr>
-                <w:b/>
-                <w:lang w:val="en-US"/>
-              </w:rPr>
-            </w:rPrChange>
-          </w:rPr>
-          <w:lastRenderedPageBreak/>
-          <w:t>Darüber hinaus enthält der Ordner z</w:t>
-        </w:r>
-        <w:r>
-          <w:rPr>
-            <w:b/>
-          </w:rPr>
-          <w:t>u den K</w:t>
+          <w:t xml:space="preserve">Die Module von IT2School werden durch </w:t>
         </w:r>
       </w:ins>
-      <w:ins w:id="8" w:author="Ira Diethelm" w:date="2023-01-03T10:34:00Z">
+      <w:ins w:id="43" w:author="Malambré, Julia | Wissensfabrik" w:date="2023-01-03T10:53:00Z">
         <w:r>
-          <w:rPr>
-            <w:b/>
-          </w:rPr>
-          <w:t>I-Modulen ein eigenes Impressum und folgenden Inhalt:</w:t>
+          <w:t xml:space="preserve">die Module zum Thema </w:t>
+        </w:r>
+      </w:ins>
+      <w:ins w:id="44" w:author="Malambré, Julia | Wissensfabrik" w:date="2023-01-03T10:54:00Z">
+        <w:r>
+          <w:t>künstliche Intelligenz ergänzt. Diese sind</w:t>
+        </w:r>
+      </w:ins>
+      <w:ins w:id="45" w:author="Malambré, Julia | Wissensfabrik" w:date="2023-01-03T10:55:00Z">
+        <w:r>
+          <w:t xml:space="preserve"> </w:t>
+        </w:r>
+      </w:ins>
+      <w:ins w:id="46" w:author="Malambré, Julia | Wissensfabrik" w:date="2023-01-03T10:59:00Z">
+        <w:r>
+          <w:t>im</w:t>
+        </w:r>
+      </w:ins>
+      <w:ins w:id="47" w:author="Malambré, Julia | Wissensfabrik" w:date="2023-01-03T10:55:00Z">
+        <w:r>
+          <w:t xml:space="preserve"> Ordner</w:t>
+        </w:r>
+      </w:ins>
+      <w:ins w:id="48" w:author="Malambré, Julia | Wissensfabrik" w:date="2023-01-03T10:59:00Z">
+        <w:r>
+          <w:t xml:space="preserve"> </w:t>
+        </w:r>
+      </w:ins>
+      <w:ins w:id="49" w:author="Malambré, Julia | Wissensfabrik" w:date="2023-01-03T11:00:00Z">
+        <w:r>
+          <w:t>„</w:t>
+        </w:r>
+      </w:ins>
+      <w:ins w:id="50" w:author="Malambré, Julia | Wissensfabrik" w:date="2023-01-03T10:59:00Z">
+        <w:r>
+          <w:t>IT2School Module zur künstlichen Intelligenz</w:t>
+        </w:r>
+      </w:ins>
+      <w:ins w:id="51" w:author="Malambré, Julia | Wissensfabrik" w:date="2023-01-03T11:00:00Z">
+        <w:r>
+          <w:t>“</w:t>
+        </w:r>
+      </w:ins>
+      <w:ins w:id="52" w:author="Malambré, Julia | Wissensfabrik" w:date="2023-01-03T10:59:00Z">
+        <w:r>
+          <w:t xml:space="preserve"> und online verfügbar. </w:t>
         </w:r>
       </w:ins>
     </w:p>
     <w:p>
       <w:pPr>
+        <w:rPr>
+          <w:ins w:id="53" w:author="Ira Diethelm" w:date="2023-01-03T10:34:00Z"/>
+          <w:del w:id="54" w:author="Malambré, Julia | Wissensfabrik" w:date="2023-01-03T10:52:00Z"/>
+          <w:rFonts w:hint="eastAsia"/>
+          <w:b/>
+        </w:rPr>
+      </w:pPr>
+      <w:ins w:id="55" w:author="Ira Diethelm" w:date="2023-01-03T10:33:00Z">
+        <w:del w:id="56" w:author="Malambré, Julia | Wissensfabrik" w:date="2023-01-03T10:52:00Z">
+          <w:r>
+            <w:rPr>
+              <w:rFonts w:hint="eastAsia"/>
+              <w:b/>
+              <w:rPrChange w:id="57" w:author="Ira Diethelm" w:date="2023-01-03T10:33:00Z">
+                <w:rPr>
+                  <w:rFonts w:hint="eastAsia"/>
+                  <w:b/>
+                  <w:lang w:val="en-US"/>
+                </w:rPr>
+              </w:rPrChange>
+            </w:rPr>
+            <w:delText>Darüber hinaus enthält der Ordner z</w:delText>
+          </w:r>
+          <w:r>
+            <w:rPr>
+              <w:b/>
+            </w:rPr>
+            <w:delText>u den K</w:delText>
+          </w:r>
+        </w:del>
+      </w:ins>
+      <w:ins w:id="58" w:author="Ira Diethelm" w:date="2023-01-03T10:34:00Z">
+        <w:del w:id="59" w:author="Malambré, Julia | Wissensfabrik" w:date="2023-01-03T10:52:00Z">
+          <w:r>
+            <w:rPr>
+              <w:b/>
+            </w:rPr>
+            <w:delText>I-Modulen ein eigenes Impressum und folgenden Inhalt:</w:delText>
+          </w:r>
+        </w:del>
+      </w:ins>
+    </w:p>
+    <w:p>
+      <w:pPr>
         <w:spacing w:after="120"/>
         <w:rPr>
-          <w:ins w:id="9" w:author="Ira Diethelm" w:date="2023-01-03T10:34:00Z"/>
-          <w:rFonts w:ascii="Helvetica 65" w:eastAsiaTheme="majorEastAsia" w:hAnsi="Helvetica 65" w:cstheme="majorBidi"/>
+          <w:ins w:id="60" w:author="Ira Diethelm" w:date="2023-01-03T10:34:00Z"/>
+          <w:del w:id="61" w:author="Malambré, Julia | Wissensfabrik" w:date="2023-01-03T10:52:00Z"/>
+          <w:rFonts w:ascii="Helvetica 65" w:eastAsiaTheme="majorEastAsia" w:hAnsi="Helvetica 65" w:cstheme="majorBidi" w:hint="eastAsia"/>
           <w:bCs w:val="0"/>
           <w:color w:val="000000" w:themeColor="text1"/>
           <w:sz w:val="28"/>
           <w:szCs w:val="36"/>
         </w:rPr>
       </w:pPr>
-      <w:ins w:id="10" w:author="Ira Diethelm" w:date="2023-01-03T10:34:00Z">
-        <w:r>
-          <w:rPr>
-            <w:rStyle w:val="WF-InhaltsverzeichnisZchn"/>
-          </w:rPr>
-          <w:t>Inhalt</w:t>
-        </w:r>
-        <w:r>
-          <w:rPr>
-            <w:rStyle w:val="WF-InhaltsverzeichnisZchn"/>
-          </w:rPr>
-          <w:t xml:space="preserve"> Ordner </w:t>
-        </w:r>
-        <w:r>
-          <w:rPr>
-            <w:rStyle w:val="WF-InhaltsverzeichnisZchn"/>
-          </w:rPr>
-          <w:t>KI-Module</w:t>
-        </w:r>
+      <w:ins w:id="62" w:author="Ira Diethelm" w:date="2023-01-03T10:34:00Z">
+        <w:del w:id="63" w:author="Malambré, Julia | Wissensfabrik" w:date="2023-01-03T10:52:00Z">
+          <w:r>
+            <w:rPr>
+              <w:rStyle w:val="WF-InhaltsverzeichnisZchn"/>
+            </w:rPr>
+            <w:delText>Inhalt</w:delText>
+          </w:r>
+          <w:r>
+            <w:rPr>
+              <w:rStyle w:val="WF-InhaltsverzeichnisZchn"/>
+            </w:rPr>
+            <w:delText xml:space="preserve"> Ordner KI-Module</w:delText>
+          </w:r>
+        </w:del>
       </w:ins>
     </w:p>
     <w:p>
       <w:pPr>
         <w:rPr>
-          <w:ins w:id="11" w:author="Ira Diethelm" w:date="2023-01-03T10:34:00Z"/>
+          <w:ins w:id="64" w:author="Ira Diethelm" w:date="2023-01-03T10:34:00Z"/>
+          <w:del w:id="65" w:author="Malambré, Julia | Wissensfabrik" w:date="2023-01-03T10:52:00Z"/>
+          <w:rFonts w:hint="eastAsia"/>
           <w:b/>
         </w:rPr>
       </w:pPr>
-      <w:ins w:id="12" w:author="Ira Diethelm" w:date="2023-01-03T10:34:00Z">
-        <w:r>
-          <w:rPr>
-            <w:b/>
-          </w:rPr>
-          <w:t>Einleitung</w:t>
-        </w:r>
+      <w:ins w:id="66" w:author="Ira Diethelm" w:date="2023-01-03T10:34:00Z">
+        <w:del w:id="67" w:author="Malambré, Julia | Wissensfabrik" w:date="2023-01-03T10:52:00Z">
+          <w:r>
+            <w:rPr>
+              <w:b/>
+            </w:rPr>
+            <w:delText>Einleitung</w:delText>
+          </w:r>
+        </w:del>
       </w:ins>
-      <w:ins w:id="13" w:author="Ira Diethelm" w:date="2023-01-03T10:39:00Z">
-        <w:r>
-          <w:rPr>
-            <w:b/>
-          </w:rPr>
-          <w:t xml:space="preserve"> …</w:t>
-        </w:r>
+      <w:ins w:id="68" w:author="Ira Diethelm" w:date="2023-01-03T10:39:00Z">
+        <w:del w:id="69" w:author="Malambré, Julia | Wissensfabrik" w:date="2023-01-03T10:52:00Z">
+          <w:r>
+            <w:rPr>
+              <w:b/>
+            </w:rPr>
+            <w:delText xml:space="preserve"> …</w:delText>
+          </w:r>
+        </w:del>
       </w:ins>
     </w:p>
     <w:p>
       <w:pPr>
         <w:rPr>
+          <w:rFonts w:hint="eastAsia"/>
           <w:b/>
-          <w:rPrChange w:id="14" w:author="Ira Diethelm" w:date="2023-01-03T10:33:00Z">
+          <w:rPrChange w:id="70" w:author="Ira Diethelm" w:date="2023-01-03T10:33:00Z">
             <w:rPr>
+              <w:rFonts w:hint="eastAsia"/>
               <w:b/>
               <w:lang w:val="en-US"/>
             </w:rPr>
@@ -3511,6 +4363,11 @@
 <w:endnotes xmlns:wpc="http://schemas.microsoft.com/office/word/2010/wordprocessingCanvas" xmlns:cx="http://schemas.microsoft.com/office/drawing/2014/chartex" xmlns:cx1="http://schemas.microsoft.com/office/drawing/2015/9/8/chartex" xmlns:cx2="http://schemas.microsoft.com/office/drawing/2015/10/21/chartex" xmlns:cx3="http://schemas.microsoft.com/office/drawing/2016/5/9/chartex" xmlns:cx4="http://schemas.microsoft.com/office/drawing/2016/5/10/chartex" xmlns:cx5="http://schemas.microsoft.com/office/drawing/2016/5/11/chartex" xmlns:cx6="http://schemas.microsoft.com/office/drawing/2016/5/12/chartex" xmlns:cx7="http://schemas.microsoft.com/office/drawing/2016/5/13/chartex" xmlns:cx8="http://schemas.microsoft.com/office/drawing/2016/5/14/chartex" xmlns:mc="http://schemas.openxmlformats.org/markup-compatibility/2006" xmlns:aink="http://schemas.microsoft.com/office/drawing/2016/ink" xmlns:am3d="http://schemas.microsoft.com/office/drawing/2017/model3d" xmlns:o="urn:schemas-microsoft-com:office:office" xmlns:oel="http://schemas.microsoft.com/office/2019/extlst" xmlns:r="http://schemas.openxmlformats.org/officeDocument/2006/relationships" xmlns:m="http://schemas.openxmlformats.org/officeDocument/2006/math" xmlns:v="urn:schemas-microsoft-com:vml" xmlns:wp14="http://schemas.microsoft.com/office/word/2010/wordprocessingDrawing" xmlns:wp="http://schemas.openxmlformats.org/drawingml/2006/wordprocessingDrawing" xmlns:w10="urn:schemas-microsoft-com:office:word" xmlns:w="http://schemas.openxmlformats.org/wordprocessingml/2006/main" xmlns:w14="http://schemas.microsoft.com/office/word/2010/wordml" xmlns:w15="http://schemas.microsoft.com/office/word/2012/wordml" xmlns:w16cex="http://schemas.microsoft.com/office/word/2018/wordml/cex" xmlns:w16cid="http://schemas.microsoft.com/office/word/2016/wordml/cid" xmlns:w16="http://schemas.microsoft.com/office/word/2018/wordml" xmlns:w16sdtdh="http://schemas.microsoft.com/office/word/2020/wordml/sdtdatahash" xmlns:w16se="http://schemas.microsoft.com/office/word/2015/wordml/symex" xmlns:wpg="http://schemas.microsoft.com/office/word/2010/wordprocessingGroup" xmlns:wpi="http://schemas.microsoft.com/office/word/2010/wordprocessingInk" xmlns:wne="http://schemas.microsoft.com/office/word/2006/wordml" xmlns:wps="http://schemas.microsoft.com/office/word/2010/wordprocessingShape" mc:Ignorable="w14 w15 w16se w16cid w16 w16cex w16sdtdh wp14">
   <w:endnote w:type="separator" w:id="-1">
     <w:p>
+      <w:pPr>
+        <w:rPr>
+          <w:rFonts w:hint="eastAsia"/>
+        </w:rPr>
+      </w:pPr>
       <w:r>
         <w:separator/>
       </w:r>
@@ -3518,6 +4375,11 @@
   </w:endnote>
   <w:endnote w:type="continuationSeparator" w:id="0">
     <w:p>
+      <w:pPr>
+        <w:rPr>
+          <w:rFonts w:hint="eastAsia"/>
+        </w:rPr>
+      </w:pPr>
       <w:r>
         <w:continuationSeparator/>
       </w:r>
@@ -3538,6 +4400,7 @@
       </w:tabs>
       <w:ind w:right="-2637"/>
       <w:rPr>
+        <w:rFonts w:hint="eastAsia"/>
         <w:sz w:val="6"/>
       </w:rPr>
     </w:pPr>
@@ -3603,7 +4466,7 @@
                             <w:pPr>
                               <w:spacing w:line="160" w:lineRule="exact"/>
                               <w:rPr>
-                                <w:rFonts w:ascii="Helvetica 55" w:hAnsi="Helvetica 55"/>
+                                <w:rFonts w:ascii="Helvetica 55" w:hAnsi="Helvetica 55" w:hint="eastAsia"/>
                                 <w:color w:val="A6A6A6" w:themeColor="background1" w:themeShade="A6"/>
                                 <w:sz w:val="14"/>
                                 <w:szCs w:val="14"/>
@@ -3702,7 +4565,7 @@
                       <w:pPr>
                         <w:spacing w:line="160" w:lineRule="exact"/>
                         <w:rPr>
-                          <w:rFonts w:ascii="Helvetica 55" w:hAnsi="Helvetica 55"/>
+                          <w:rFonts w:ascii="Helvetica 55" w:hAnsi="Helvetica 55" w:hint="eastAsia"/>
                           <w:color w:val="A6A6A6" w:themeColor="background1" w:themeShade="A6"/>
                           <w:sz w:val="14"/>
                           <w:szCs w:val="14"/>
@@ -3841,6 +4704,7 @@
       </w:tabs>
       <w:ind w:right="-2637"/>
       <w:rPr>
+        <w:rFonts w:hint="eastAsia"/>
         <w:sz w:val="6"/>
       </w:rPr>
     </w:pPr>
@@ -3856,6 +4720,7 @@
       </w:tabs>
       <w:ind w:right="-2637"/>
       <w:rPr>
+        <w:rFonts w:hint="eastAsia"/>
         <w:i/>
         <w:sz w:val="18"/>
       </w:rPr>
@@ -3968,7 +4833,13 @@
 
 <file path=word/footer2.xml><?xml version="1.0" encoding="utf-8"?>
 <w:ftr xmlns:wpc="http://schemas.microsoft.com/office/word/2010/wordprocessingCanvas" xmlns:cx="http://schemas.microsoft.com/office/drawing/2014/chartex" xmlns:cx1="http://schemas.microsoft.com/office/drawing/2015/9/8/chartex" xmlns:cx2="http://schemas.microsoft.com/office/drawing/2015/10/21/chartex" xmlns:cx3="http://schemas.microsoft.com/office/drawing/2016/5/9/chartex" xmlns:cx4="http://schemas.microsoft.com/office/drawing/2016/5/10/chartex" xmlns:cx5="http://schemas.microsoft.com/office/drawing/2016/5/11/chartex" xmlns:cx6="http://schemas.microsoft.com/office/drawing/2016/5/12/chartex" xmlns:cx7="http://schemas.microsoft.com/office/drawing/2016/5/13/chartex" xmlns:cx8="http://schemas.microsoft.com/office/drawing/2016/5/14/chartex" xmlns:mc="http://schemas.openxmlformats.org/markup-compatibility/2006" xmlns:aink="http://schemas.microsoft.com/office/drawing/2016/ink" xmlns:am3d="http://schemas.microsoft.com/office/drawing/2017/model3d" xmlns:o="urn:schemas-microsoft-com:office:office" xmlns:oel="http://schemas.microsoft.com/office/2019/extlst" xmlns:r="http://schemas.openxmlformats.org/officeDocument/2006/relationships" xmlns:m="http://schemas.openxmlformats.org/officeDocument/2006/math" xmlns:v="urn:schemas-microsoft-com:vml" xmlns:wp14="http://schemas.microsoft.com/office/word/2010/wordprocessingDrawing" xmlns:wp="http://schemas.openxmlformats.org/drawingml/2006/wordprocessingDrawing" xmlns:w10="urn:schemas-microsoft-com:office:word" xmlns:w="http://schemas.openxmlformats.org/wordprocessingml/2006/main" xmlns:w14="http://schemas.microsoft.com/office/word/2010/wordml" xmlns:w15="http://schemas.microsoft.com/office/word/2012/wordml" xmlns:w16cex="http://schemas.microsoft.com/office/word/2018/wordml/cex" xmlns:w16cid="http://schemas.microsoft.com/office/word/2016/wordml/cid" xmlns:w16="http://schemas.microsoft.com/office/word/2018/wordml" xmlns:w16sdtdh="http://schemas.microsoft.com/office/word/2020/wordml/sdtdatahash" xmlns:w16se="http://schemas.microsoft.com/office/word/2015/wordml/symex" xmlns:wpg="http://schemas.microsoft.com/office/word/2010/wordprocessingGroup" xmlns:wpi="http://schemas.microsoft.com/office/word/2010/wordprocessingInk" xmlns:wne="http://schemas.microsoft.com/office/word/2006/wordml" xmlns:wps="http://schemas.microsoft.com/office/word/2010/wordprocessingShape" mc:Ignorable="w14 w15 w16se w16cid w16 w16cex w16sdtdh wp14">
-  <w:p/>
+  <w:p>
+    <w:pPr>
+      <w:rPr>
+        <w:rFonts w:hint="eastAsia"/>
+      </w:rPr>
+    </w:pPr>
+  </w:p>
   <w:p>
     <w:pPr>
       <w:pStyle w:val="Fuzeile"/>
@@ -3978,6 +4849,7 @@
         <w:tab w:val="left" w:pos="5103"/>
       </w:tabs>
       <w:rPr>
+        <w:rFonts w:hint="eastAsia"/>
         <w:sz w:val="18"/>
         <w:szCs w:val="18"/>
       </w:rPr>
@@ -4035,6 +4907,7 @@
         <w:tab w:val="left" w:pos="5387"/>
       </w:tabs>
       <w:rPr>
+        <w:rFonts w:hint="eastAsia"/>
         <w:sz w:val="20"/>
         <w:szCs w:val="20"/>
       </w:rPr>
@@ -4049,6 +4922,9 @@
         <w:tab w:val="right" w:pos="4395"/>
         <w:tab w:val="left" w:pos="5103"/>
       </w:tabs>
+      <w:rPr>
+        <w:rFonts w:hint="eastAsia"/>
+      </w:rPr>
     </w:pPr>
     <w:r>
       <w:rPr>
@@ -4208,6 +5084,9 @@
         <w:tab w:val="right" w:pos="3261"/>
         <w:tab w:val="left" w:pos="5387"/>
       </w:tabs>
+      <w:rPr>
+        <w:rFonts w:hint="eastAsia"/>
+      </w:rPr>
     </w:pPr>
   </w:p>
   <w:p>
@@ -4219,6 +5098,9 @@
         <w:tab w:val="right" w:pos="3261"/>
         <w:tab w:val="left" w:pos="5387"/>
       </w:tabs>
+      <w:rPr>
+        <w:rFonts w:hint="eastAsia"/>
+      </w:rPr>
     </w:pPr>
     <w:r>
       <w:rPr>
@@ -4300,6 +5182,11 @@
 <w:footnotes xmlns:wpc="http://schemas.microsoft.com/office/word/2010/wordprocessingCanvas" xmlns:cx="http://schemas.microsoft.com/office/drawing/2014/chartex" xmlns:cx1="http://schemas.microsoft.com/office/drawing/2015/9/8/chartex" xmlns:cx2="http://schemas.microsoft.com/office/drawing/2015/10/21/chartex" xmlns:cx3="http://schemas.microsoft.com/office/drawing/2016/5/9/chartex" xmlns:cx4="http://schemas.microsoft.com/office/drawing/2016/5/10/chartex" xmlns:cx5="http://schemas.microsoft.com/office/drawing/2016/5/11/chartex" xmlns:cx6="http://schemas.microsoft.com/office/drawing/2016/5/12/chartex" xmlns:cx7="http://schemas.microsoft.com/office/drawing/2016/5/13/chartex" xmlns:cx8="http://schemas.microsoft.com/office/drawing/2016/5/14/chartex" xmlns:mc="http://schemas.openxmlformats.org/markup-compatibility/2006" xmlns:aink="http://schemas.microsoft.com/office/drawing/2016/ink" xmlns:am3d="http://schemas.microsoft.com/office/drawing/2017/model3d" xmlns:o="urn:schemas-microsoft-com:office:office" xmlns:oel="http://schemas.microsoft.com/office/2019/extlst" xmlns:r="http://schemas.openxmlformats.org/officeDocument/2006/relationships" xmlns:m="http://schemas.openxmlformats.org/officeDocument/2006/math" xmlns:v="urn:schemas-microsoft-com:vml" xmlns:wp14="http://schemas.microsoft.com/office/word/2010/wordprocessingDrawing" xmlns:wp="http://schemas.openxmlformats.org/drawingml/2006/wordprocessingDrawing" xmlns:w10="urn:schemas-microsoft-com:office:word" xmlns:w="http://schemas.openxmlformats.org/wordprocessingml/2006/main" xmlns:w14="http://schemas.microsoft.com/office/word/2010/wordml" xmlns:w15="http://schemas.microsoft.com/office/word/2012/wordml" xmlns:w16cex="http://schemas.microsoft.com/office/word/2018/wordml/cex" xmlns:w16cid="http://schemas.microsoft.com/office/word/2016/wordml/cid" xmlns:w16="http://schemas.microsoft.com/office/word/2018/wordml" xmlns:w16sdtdh="http://schemas.microsoft.com/office/word/2020/wordml/sdtdatahash" xmlns:w16se="http://schemas.microsoft.com/office/word/2015/wordml/symex" xmlns:wpg="http://schemas.microsoft.com/office/word/2010/wordprocessingGroup" xmlns:wpi="http://schemas.microsoft.com/office/word/2010/wordprocessingInk" xmlns:wne="http://schemas.microsoft.com/office/word/2006/wordml" xmlns:wps="http://schemas.microsoft.com/office/word/2010/wordprocessingShape" mc:Ignorable="w14 w15 w16se w16cid w16 w16cex w16sdtdh wp14">
   <w:footnote w:type="separator" w:id="-1">
     <w:p>
+      <w:pPr>
+        <w:rPr>
+          <w:rFonts w:hint="eastAsia"/>
+        </w:rPr>
+      </w:pPr>
       <w:r>
         <w:separator/>
       </w:r>
@@ -4307,6 +5194,11 @@
   </w:footnote>
   <w:footnote w:type="continuationSeparator" w:id="0">
     <w:p>
+      <w:pPr>
+        <w:rPr>
+          <w:rFonts w:hint="eastAsia"/>
+        </w:rPr>
+      </w:pPr>
       <w:r>
         <w:continuationSeparator/>
       </w:r>
@@ -4328,6 +5220,9 @@
         <w:tab w:val="right" w:pos="8844"/>
       </w:tabs>
       <w:spacing w:line="360" w:lineRule="auto"/>
+      <w:rPr>
+        <w:rFonts w:hint="eastAsia"/>
+      </w:rPr>
     </w:pPr>
     <w:r>
       <w:rPr>
@@ -4557,6 +5452,9 @@
   <w:p>
     <w:pPr>
       <w:pStyle w:val="Kopfzeile"/>
+      <w:rPr>
+        <w:rFonts w:hint="eastAsia"/>
+      </w:rPr>
     </w:pPr>
   </w:p>
 </w:hdr>
@@ -8942,6 +9840,9 @@
 <w15:people xmlns:wpc="http://schemas.microsoft.com/office/word/2010/wordprocessingCanvas" xmlns:cx="http://schemas.microsoft.com/office/drawing/2014/chartex" xmlns:cx1="http://schemas.microsoft.com/office/drawing/2015/9/8/chartex" xmlns:cx2="http://schemas.microsoft.com/office/drawing/2015/10/21/chartex" xmlns:cx3="http://schemas.microsoft.com/office/drawing/2016/5/9/chartex" xmlns:cx4="http://schemas.microsoft.com/office/drawing/2016/5/10/chartex" xmlns:cx5="http://schemas.microsoft.com/office/drawing/2016/5/11/chartex" xmlns:cx6="http://schemas.microsoft.com/office/drawing/2016/5/12/chartex" xmlns:cx7="http://schemas.microsoft.com/office/drawing/2016/5/13/chartex" xmlns:cx8="http://schemas.microsoft.com/office/drawing/2016/5/14/chartex" xmlns:mc="http://schemas.openxmlformats.org/markup-compatibility/2006" xmlns:aink="http://schemas.microsoft.com/office/drawing/2016/ink" xmlns:am3d="http://schemas.microsoft.com/office/drawing/2017/model3d" xmlns:o="urn:schemas-microsoft-com:office:office" xmlns:oel="http://schemas.microsoft.com/office/2019/extlst" xmlns:r="http://schemas.openxmlformats.org/officeDocument/2006/relationships" xmlns:m="http://schemas.openxmlformats.org/officeDocument/2006/math" xmlns:v="urn:schemas-microsoft-com:vml" xmlns:wp14="http://schemas.microsoft.com/office/word/2010/wordprocessingDrawing" xmlns:wp="http://schemas.openxmlformats.org/drawingml/2006/wordprocessingDrawing" xmlns:w10="urn:schemas-microsoft-com:office:word" xmlns:w="http://schemas.openxmlformats.org/wordprocessingml/2006/main" xmlns:w14="http://schemas.microsoft.com/office/word/2010/wordml" xmlns:w15="http://schemas.microsoft.com/office/word/2012/wordml" xmlns:w16cex="http://schemas.microsoft.com/office/word/2018/wordml/cex" xmlns:w16cid="http://schemas.microsoft.com/office/word/2016/wordml/cid" xmlns:w16="http://schemas.microsoft.com/office/word/2018/wordml" xmlns:w16sdtdh="http://schemas.microsoft.com/office/word/2020/wordml/sdtdatahash" xmlns:w16se="http://schemas.microsoft.com/office/word/2015/wordml/symex" xmlns:wpg="http://schemas.microsoft.com/office/word/2010/wordprocessingGroup" xmlns:wpi="http://schemas.microsoft.com/office/word/2010/wordprocessingInk" xmlns:wne="http://schemas.microsoft.com/office/word/2006/wordml" xmlns:wps="http://schemas.microsoft.com/office/word/2010/wordprocessingShape" mc:Ignorable="w14 w15 w16se w16cid w16 w16cex w16sdtdh wp14">
   <w15:person w15:author="Ira Diethelm">
     <w15:presenceInfo w15:providerId="Windows Live" w15:userId="aa756e1db070d33c"/>
+  </w15:person>
+  <w15:person w15:author="Malambré, Julia | Wissensfabrik">
+    <w15:presenceInfo w15:providerId="AD" w15:userId="S::Julia.Malambre@wissensfabrik.de::d294621f-9b82-49bc-8b6c-776d6cf9ddf6"/>
   </w15:person>
 </w15:people>
 </file>

</xml_diff>

<commit_message>
Impressum und Einleitung gecheckt. kleiner Änderungsvorschlag Impressum
</commit_message>
<xml_diff>
--- a/1_Einleitung/1_Einleitung_Impressum.docx
+++ b/1_Einleitung/1_Einleitung_Impressum.docx
@@ -6,7 +6,6 @@
       <w:pPr>
         <w:pStyle w:val="Untertitel"/>
         <w:rPr>
-          <w:rFonts w:hint="eastAsia"/>
           <w:i w:val="0"/>
         </w:rPr>
       </w:pPr>
@@ -178,9 +177,6 @@
                                     <w:pPr>
                                       <w:spacing w:line="240" w:lineRule="auto"/>
                                       <w:jc w:val="center"/>
-                                      <w:rPr>
-                                        <w:rFonts w:hint="eastAsia"/>
-                                      </w:rPr>
                                     </w:pPr>
                                     <w:r>
                                       <w:rPr>
@@ -227,7 +223,7 @@
                                     <w:pPr>
                                       <w:pStyle w:val="Kopfzeile"/>
                                       <w:rPr>
-                                        <w:rFonts w:ascii="Helvetica 55" w:hAnsi="Helvetica 55" w:hint="eastAsia"/>
+                                        <w:rFonts w:ascii="Helvetica 55" w:hAnsi="Helvetica 55"/>
                                         <w:b/>
                                         <w:sz w:val="88"/>
                                         <w:szCs w:val="88"/>
@@ -248,7 +244,6 @@
                                       <w:spacing w:line="240" w:lineRule="auto"/>
                                       <w:jc w:val="both"/>
                                       <w:rPr>
-                                        <w:rFonts w:hint="eastAsia"/>
                                         <w:sz w:val="18"/>
                                         <w:szCs w:val="15"/>
                                       </w:rPr>
@@ -349,11 +344,6 @@
       </w:tr>
     </w:tbl>
     <w:p>
-      <w:pPr>
-        <w:rPr>
-          <w:rFonts w:hint="eastAsia"/>
-        </w:rPr>
-      </w:pPr>
       <w:r>
         <w:rPr>
           <w:rFonts w:ascii="Helvetica 55" w:eastAsia="Times New Roman" w:hAnsi="Helvetica 55" w:cs="Times New Roman"/>
@@ -369,9 +359,6 @@
       <w:pPr>
         <w:spacing w:after="240" w:line="240" w:lineRule="auto"/>
         <w:contextualSpacing/>
-        <w:rPr>
-          <w:rFonts w:hint="eastAsia"/>
-        </w:rPr>
       </w:pPr>
       <w:r>
         <w:rPr>
@@ -391,9 +378,6 @@
           <w:numId w:val="0"/>
         </w:numPr>
         <w:ind w:left="432" w:hanging="432"/>
-        <w:rPr>
-          <w:rFonts w:hint="eastAsia"/>
-        </w:rPr>
       </w:pPr>
       <w:bookmarkStart w:id="0" w:name="_Toc440841206"/>
       <w:r>
@@ -401,28 +385,12 @@
         <w:t>Impressum</w:t>
       </w:r>
       <w:bookmarkEnd w:id="0"/>
-      <w:ins w:id="1" w:author="Ira Diethelm" w:date="2023-01-03T10:32:00Z">
-        <w:r>
-          <w:t xml:space="preserve"> </w:t>
-        </w:r>
-        <w:del w:id="2" w:author="Malambré, Julia | Wissensfabrik" w:date="2023-01-03T10:48:00Z">
-          <w:r>
-            <w:delText>d</w:delText>
-          </w:r>
-        </w:del>
-      </w:ins>
-      <w:ins w:id="3" w:author="Ira Diethelm" w:date="2023-01-03T10:33:00Z">
-        <w:del w:id="4" w:author="Malambré, Julia | Wissensfabrik" w:date="2023-01-03T10:48:00Z">
-          <w:r>
-            <w:delText>er Basis-, Aufbau- und Erweiterungsmodule</w:delText>
-          </w:r>
-        </w:del>
-      </w:ins>
-      <w:ins w:id="5" w:author="Malambré, Julia | Wissensfabrik" w:date="2023-01-03T10:48:00Z">
-        <w:r>
-          <w:t>IT2School</w:t>
-        </w:r>
-      </w:ins>
+      <w:r>
+        <w:t xml:space="preserve"> </w:t>
+      </w:r>
+      <w:r>
+        <w:t>IT2School</w:t>
+      </w:r>
     </w:p>
     <w:p>
       <w:pPr>
@@ -431,21 +399,21 @@
         <w:adjustRightInd w:val="0"/>
         <w:spacing w:after="0" w:line="240" w:lineRule="auto"/>
         <w:rPr>
-          <w:rFonts w:cstheme="minorHAnsi" w:hint="eastAsia"/>
-          <w:b/>
-          <w:sz w:val="20"/>
-          <w:szCs w:val="20"/>
-          <w:lang w:eastAsia="en-US"/>
-        </w:rPr>
-      </w:pPr>
-      <w:r>
-        <w:rPr>
           <w:rFonts w:cstheme="minorHAnsi"/>
           <w:b/>
           <w:sz w:val="20"/>
           <w:szCs w:val="20"/>
           <w:lang w:eastAsia="en-US"/>
         </w:rPr>
+      </w:pPr>
+      <w:r>
+        <w:rPr>
+          <w:rFonts w:cstheme="minorHAnsi"/>
+          <w:b/>
+          <w:sz w:val="20"/>
+          <w:szCs w:val="20"/>
+          <w:lang w:eastAsia="en-US"/>
+        </w:rPr>
         <w:t>Herausgeber:</w:t>
       </w:r>
     </w:p>
@@ -456,7 +424,7 @@
         <w:adjustRightInd w:val="0"/>
         <w:spacing w:after="0" w:line="240" w:lineRule="auto"/>
         <w:rPr>
-          <w:rFonts w:eastAsia="HelveticaNeueLT-Light" w:cstheme="minorHAnsi" w:hint="eastAsia"/>
+          <w:rFonts w:eastAsia="HelveticaNeueLT-Light" w:cstheme="minorHAnsi"/>
           <w:bCs w:val="0"/>
           <w:sz w:val="19"/>
           <w:szCs w:val="19"/>
@@ -481,34 +449,22 @@
         <w:adjustRightInd w:val="0"/>
         <w:spacing w:after="0" w:line="240" w:lineRule="auto"/>
         <w:rPr>
-          <w:rFonts w:eastAsia="HelveticaNeueLT-Light" w:cstheme="minorHAnsi" w:hint="eastAsia"/>
-          <w:bCs w:val="0"/>
-          <w:sz w:val="19"/>
-          <w:szCs w:val="19"/>
-          <w:lang w:eastAsia="en-US"/>
-        </w:rPr>
-      </w:pPr>
-      <w:proofErr w:type="spellStart"/>
-      <w:r>
-        <w:rPr>
-          <w:rFonts w:eastAsia="HelveticaNeueLT-Light" w:cstheme="minorHAnsi"/>
-          <w:bCs w:val="0"/>
-          <w:sz w:val="19"/>
-          <w:szCs w:val="19"/>
-          <w:lang w:eastAsia="en-US"/>
-        </w:rPr>
-        <w:t>Ruthenstr</w:t>
-      </w:r>
-      <w:proofErr w:type="spellEnd"/>
-      <w:r>
-        <w:rPr>
-          <w:rFonts w:eastAsia="HelveticaNeueLT-Light" w:cstheme="minorHAnsi"/>
-          <w:bCs w:val="0"/>
-          <w:sz w:val="19"/>
-          <w:szCs w:val="19"/>
-          <w:lang w:eastAsia="en-US"/>
-        </w:rPr>
-        <w:t>. 23</w:t>
+          <w:rFonts w:eastAsia="HelveticaNeueLT-Light" w:cstheme="minorHAnsi"/>
+          <w:bCs w:val="0"/>
+          <w:sz w:val="19"/>
+          <w:szCs w:val="19"/>
+          <w:lang w:eastAsia="en-US"/>
+        </w:rPr>
+      </w:pPr>
+      <w:r>
+        <w:rPr>
+          <w:rFonts w:eastAsia="HelveticaNeueLT-Light" w:cstheme="minorHAnsi"/>
+          <w:bCs w:val="0"/>
+          <w:sz w:val="19"/>
+          <w:szCs w:val="19"/>
+          <w:lang w:eastAsia="en-US"/>
+        </w:rPr>
+        <w:t>Ruthenstr. 23</w:t>
       </w:r>
     </w:p>
     <w:p>
@@ -518,7 +474,7 @@
         <w:adjustRightInd w:val="0"/>
         <w:spacing w:after="0" w:line="240" w:lineRule="auto"/>
         <w:rPr>
-          <w:rFonts w:eastAsia="HelveticaNeueLT-Light" w:cstheme="minorHAnsi" w:hint="eastAsia"/>
+          <w:rFonts w:eastAsia="HelveticaNeueLT-Light" w:cstheme="minorHAnsi"/>
           <w:bCs w:val="0"/>
           <w:sz w:val="19"/>
           <w:szCs w:val="19"/>
@@ -543,7 +499,7 @@
         <w:adjustRightInd w:val="0"/>
         <w:spacing w:after="0" w:line="240" w:lineRule="auto"/>
         <w:rPr>
-          <w:rFonts w:eastAsia="HelveticaNeueLT-Light" w:cstheme="minorHAnsi" w:hint="eastAsia"/>
+          <w:rFonts w:eastAsia="HelveticaNeueLT-Light" w:cstheme="minorHAnsi"/>
           <w:bCs w:val="0"/>
           <w:sz w:val="19"/>
           <w:szCs w:val="19"/>
@@ -568,7 +524,7 @@
         <w:adjustRightInd w:val="0"/>
         <w:spacing w:after="0" w:line="240" w:lineRule="auto"/>
         <w:rPr>
-          <w:rFonts w:cstheme="minorHAnsi" w:hint="eastAsia"/>
+          <w:rFonts w:cstheme="minorHAnsi"/>
           <w:b/>
           <w:sz w:val="20"/>
           <w:szCs w:val="20"/>
@@ -583,23 +539,13 @@
         <w:adjustRightInd w:val="0"/>
         <w:spacing w:after="0" w:line="240" w:lineRule="auto"/>
         <w:rPr>
-          <w:rFonts w:cstheme="minorHAnsi" w:hint="eastAsia"/>
-          <w:b/>
-          <w:sz w:val="20"/>
-          <w:szCs w:val="20"/>
-          <w:lang w:eastAsia="en-US"/>
-        </w:rPr>
-      </w:pPr>
-      <w:r>
-        <w:rPr>
           <w:rFonts w:cstheme="minorHAnsi"/>
           <w:b/>
           <w:sz w:val="20"/>
           <w:szCs w:val="20"/>
           <w:lang w:eastAsia="en-US"/>
         </w:rPr>
-        <w:t>Konzepterstellung</w:t>
-      </w:r>
+      </w:pPr>
       <w:r>
         <w:rPr>
           <w:rFonts w:cstheme="minorHAnsi"/>
@@ -608,7 +554,7 @@
           <w:szCs w:val="20"/>
           <w:lang w:eastAsia="en-US"/>
         </w:rPr>
-        <w:t xml:space="preserve"> und Umsetzung</w:t>
+        <w:t>Konzepterstellung</w:t>
       </w:r>
       <w:r>
         <w:rPr>
@@ -618,6 +564,16 @@
           <w:szCs w:val="20"/>
           <w:lang w:eastAsia="en-US"/>
         </w:rPr>
+        <w:t xml:space="preserve"> und Umsetzung</w:t>
+      </w:r>
+      <w:r>
+        <w:rPr>
+          <w:rFonts w:cstheme="minorHAnsi"/>
+          <w:b/>
+          <w:sz w:val="20"/>
+          <w:szCs w:val="20"/>
+          <w:lang w:eastAsia="en-US"/>
+        </w:rPr>
         <w:t>:</w:t>
       </w:r>
     </w:p>
@@ -628,7 +584,7 @@
         <w:adjustRightInd w:val="0"/>
         <w:spacing w:after="0" w:line="240" w:lineRule="auto"/>
         <w:rPr>
-          <w:rFonts w:eastAsia="HelveticaNeueLT-Light" w:cstheme="minorHAnsi" w:hint="eastAsia"/>
+          <w:rFonts w:eastAsia="HelveticaNeueLT-Light" w:cstheme="minorHAnsi"/>
           <w:bCs w:val="0"/>
           <w:sz w:val="20"/>
           <w:szCs w:val="20"/>
@@ -653,7 +609,7 @@
         <w:adjustRightInd w:val="0"/>
         <w:spacing w:after="0" w:line="240" w:lineRule="auto"/>
         <w:rPr>
-          <w:rFonts w:eastAsia="HelveticaNeueLT-Light" w:cstheme="minorHAnsi" w:hint="eastAsia"/>
+          <w:rFonts w:eastAsia="HelveticaNeueLT-Light" w:cstheme="minorHAnsi"/>
           <w:bCs w:val="0"/>
           <w:sz w:val="19"/>
           <w:szCs w:val="19"/>
@@ -698,7 +654,7 @@
         <w:adjustRightInd w:val="0"/>
         <w:spacing w:after="0" w:line="240" w:lineRule="auto"/>
         <w:rPr>
-          <w:rFonts w:eastAsia="HelveticaNeueLT-Light" w:cstheme="minorHAnsi" w:hint="eastAsia"/>
+          <w:rFonts w:eastAsia="HelveticaNeueLT-Light" w:cstheme="minorHAnsi"/>
           <w:bCs w:val="0"/>
           <w:sz w:val="19"/>
           <w:szCs w:val="19"/>
@@ -723,7 +679,7 @@
         <w:adjustRightInd w:val="0"/>
         <w:spacing w:after="0" w:line="240" w:lineRule="auto"/>
         <w:rPr>
-          <w:rFonts w:eastAsia="HelveticaNeueLT-Light" w:cstheme="minorHAnsi" w:hint="eastAsia"/>
+          <w:rFonts w:eastAsia="HelveticaNeueLT-Light" w:cstheme="minorHAnsi"/>
           <w:bCs w:val="0"/>
           <w:sz w:val="19"/>
           <w:szCs w:val="19"/>
@@ -748,7 +704,7 @@
         <w:adjustRightInd w:val="0"/>
         <w:spacing w:after="0" w:line="240" w:lineRule="auto"/>
         <w:rPr>
-          <w:rFonts w:eastAsia="HelveticaNeueLT-Light" w:cstheme="minorHAnsi" w:hint="eastAsia"/>
+          <w:rFonts w:eastAsia="HelveticaNeueLT-Light" w:cstheme="minorHAnsi"/>
           <w:bCs w:val="0"/>
           <w:sz w:val="19"/>
           <w:szCs w:val="19"/>
@@ -773,7 +729,7 @@
         <w:adjustRightInd w:val="0"/>
         <w:spacing w:after="0" w:line="240" w:lineRule="auto"/>
         <w:rPr>
-          <w:rFonts w:eastAsia="HelveticaNeueLT-Light" w:cstheme="minorHAnsi" w:hint="eastAsia"/>
+          <w:rFonts w:eastAsia="HelveticaNeueLT-Light" w:cstheme="minorHAnsi"/>
           <w:bCs w:val="0"/>
           <w:sz w:val="19"/>
           <w:szCs w:val="19"/>
@@ -808,35 +764,23 @@
         <w:adjustRightInd w:val="0"/>
         <w:spacing w:after="0" w:line="240" w:lineRule="auto"/>
         <w:rPr>
-          <w:rFonts w:eastAsia="HelveticaNeueLT-Light" w:cstheme="minorHAnsi" w:hint="eastAsia"/>
-          <w:bCs w:val="0"/>
-          <w:sz w:val="19"/>
-          <w:szCs w:val="19"/>
-          <w:lang w:eastAsia="en-US"/>
-        </w:rPr>
-      </w:pPr>
-      <w:r>
-        <w:rPr>
-          <w:rFonts w:eastAsia="HelveticaNeueLT-Light" w:cstheme="minorHAnsi"/>
-          <w:bCs w:val="0"/>
-          <w:sz w:val="19"/>
-          <w:szCs w:val="19"/>
-          <w:lang w:eastAsia="en-US"/>
-        </w:rPr>
-        <w:t xml:space="preserve">Nils </w:t>
-      </w:r>
-      <w:proofErr w:type="spellStart"/>
-      <w:r>
-        <w:rPr>
-          <w:rFonts w:eastAsia="HelveticaNeueLT-Light" w:cstheme="minorHAnsi"/>
-          <w:bCs w:val="0"/>
-          <w:sz w:val="19"/>
-          <w:szCs w:val="19"/>
-          <w:lang w:eastAsia="en-US"/>
-        </w:rPr>
-        <w:t>Pancratz</w:t>
-      </w:r>
-      <w:proofErr w:type="spellEnd"/>
+          <w:rFonts w:eastAsia="HelveticaNeueLT-Light" w:cstheme="minorHAnsi"/>
+          <w:bCs w:val="0"/>
+          <w:sz w:val="19"/>
+          <w:szCs w:val="19"/>
+          <w:lang w:eastAsia="en-US"/>
+        </w:rPr>
+      </w:pPr>
+      <w:r>
+        <w:rPr>
+          <w:rFonts w:eastAsia="HelveticaNeueLT-Light" w:cstheme="minorHAnsi"/>
+          <w:bCs w:val="0"/>
+          <w:sz w:val="19"/>
+          <w:szCs w:val="19"/>
+          <w:lang w:eastAsia="en-US"/>
+        </w:rPr>
+        <w:t>Nils Pancratz</w:t>
+      </w:r>
     </w:p>
     <w:p>
       <w:pPr>
@@ -845,7 +789,7 @@
         <w:adjustRightInd w:val="0"/>
         <w:spacing w:after="0" w:line="240" w:lineRule="auto"/>
         <w:rPr>
-          <w:rFonts w:eastAsia="HelveticaNeueLT-Light" w:cstheme="minorHAnsi" w:hint="eastAsia"/>
+          <w:rFonts w:eastAsia="HelveticaNeueLT-Light" w:cstheme="minorHAnsi"/>
           <w:bCs w:val="0"/>
           <w:sz w:val="19"/>
           <w:szCs w:val="19"/>
@@ -870,33 +814,22 @@
         <w:adjustRightInd w:val="0"/>
         <w:spacing w:after="0" w:line="240" w:lineRule="auto"/>
         <w:rPr>
-          <w:rFonts w:eastAsia="HelveticaNeueLT-Light" w:cstheme="minorHAnsi" w:hint="eastAsia"/>
-          <w:bCs w:val="0"/>
-          <w:sz w:val="19"/>
-          <w:szCs w:val="19"/>
-          <w:lang w:eastAsia="en-US"/>
-        </w:rPr>
-      </w:pPr>
-      <w:r>
-        <w:rPr>
-          <w:rFonts w:eastAsia="HelveticaNeueLT-Light" w:cstheme="minorHAnsi"/>
-          <w:bCs w:val="0"/>
-          <w:sz w:val="19"/>
-          <w:szCs w:val="19"/>
-          <w:lang w:eastAsia="en-US"/>
-        </w:rPr>
-        <w:t xml:space="preserve">Mareike </w:t>
-      </w:r>
-      <w:proofErr w:type="spellStart"/>
-      <w:r>
-        <w:rPr>
-          <w:rFonts w:eastAsia="HelveticaNeueLT-Light" w:cstheme="minorHAnsi"/>
-          <w:bCs w:val="0"/>
-          <w:sz w:val="19"/>
-          <w:szCs w:val="19"/>
-          <w:lang w:eastAsia="en-US"/>
-        </w:rPr>
-        <w:t>D</w:t>
+          <w:rFonts w:eastAsia="HelveticaNeueLT-Light" w:cstheme="minorHAnsi"/>
+          <w:bCs w:val="0"/>
+          <w:sz w:val="19"/>
+          <w:szCs w:val="19"/>
+          <w:lang w:eastAsia="en-US"/>
+        </w:rPr>
+      </w:pPr>
+      <w:r>
+        <w:rPr>
+          <w:rFonts w:eastAsia="HelveticaNeueLT-Light" w:cstheme="minorHAnsi"/>
+          <w:bCs w:val="0"/>
+          <w:sz w:val="19"/>
+          <w:szCs w:val="19"/>
+          <w:lang w:eastAsia="en-US"/>
+        </w:rPr>
+        <w:t>Mareike D</w:t>
       </w:r>
       <w:r>
         <w:rPr>
@@ -928,7 +861,6 @@
         </w:rPr>
         <w:t>glau</w:t>
       </w:r>
-      <w:proofErr w:type="spellEnd"/>
     </w:p>
     <w:p>
       <w:pPr>
@@ -937,35 +869,23 @@
         <w:adjustRightInd w:val="0"/>
         <w:spacing w:after="0" w:line="240" w:lineRule="auto"/>
         <w:rPr>
-          <w:rFonts w:eastAsia="HelveticaNeueLT-Light" w:cstheme="minorHAnsi" w:hint="eastAsia"/>
-          <w:bCs w:val="0"/>
-          <w:sz w:val="19"/>
-          <w:szCs w:val="19"/>
-          <w:lang w:eastAsia="en-US"/>
-        </w:rPr>
-      </w:pPr>
-      <w:r>
-        <w:rPr>
-          <w:rFonts w:eastAsia="HelveticaNeueLT-Light" w:cstheme="minorHAnsi"/>
-          <w:bCs w:val="0"/>
-          <w:sz w:val="19"/>
-          <w:szCs w:val="19"/>
-          <w:lang w:eastAsia="en-US"/>
-        </w:rPr>
-        <w:t xml:space="preserve">Annette </w:t>
-      </w:r>
-      <w:proofErr w:type="spellStart"/>
-      <w:r>
-        <w:rPr>
-          <w:rFonts w:eastAsia="HelveticaNeueLT-Light" w:cstheme="minorHAnsi"/>
-          <w:bCs w:val="0"/>
-          <w:sz w:val="19"/>
-          <w:szCs w:val="19"/>
-          <w:lang w:eastAsia="en-US"/>
-        </w:rPr>
-        <w:t>Diruf</w:t>
-      </w:r>
-      <w:proofErr w:type="spellEnd"/>
+          <w:rFonts w:eastAsia="HelveticaNeueLT-Light" w:cstheme="minorHAnsi"/>
+          <w:bCs w:val="0"/>
+          <w:sz w:val="19"/>
+          <w:szCs w:val="19"/>
+          <w:lang w:eastAsia="en-US"/>
+        </w:rPr>
+      </w:pPr>
+      <w:r>
+        <w:rPr>
+          <w:rFonts w:eastAsia="HelveticaNeueLT-Light" w:cstheme="minorHAnsi"/>
+          <w:bCs w:val="0"/>
+          <w:sz w:val="19"/>
+          <w:szCs w:val="19"/>
+          <w:lang w:eastAsia="en-US"/>
+        </w:rPr>
+        <w:t>Annette Diruf</w:t>
+      </w:r>
     </w:p>
     <w:p>
       <w:pPr>
@@ -974,7 +894,7 @@
         <w:adjustRightInd w:val="0"/>
         <w:spacing w:after="0" w:line="240" w:lineRule="auto"/>
         <w:rPr>
-          <w:rFonts w:eastAsia="HelveticaNeueLT-Light" w:cstheme="minorHAnsi" w:hint="eastAsia"/>
+          <w:rFonts w:eastAsia="HelveticaNeueLT-Light" w:cstheme="minorHAnsi"/>
           <w:bCs w:val="0"/>
           <w:sz w:val="19"/>
           <w:szCs w:val="19"/>
@@ -989,38 +909,15 @@
           <w:docGrid w:linePitch="360"/>
         </w:sectPr>
       </w:pPr>
-      <w:proofErr w:type="spellStart"/>
-      <w:r>
-        <w:rPr>
-          <w:rFonts w:eastAsia="HelveticaNeueLT-Light" w:cstheme="minorHAnsi"/>
-          <w:bCs w:val="0"/>
-          <w:sz w:val="19"/>
-          <w:szCs w:val="19"/>
-          <w:lang w:eastAsia="en-US"/>
-        </w:rPr>
-        <w:t>Estherk</w:t>
-      </w:r>
-      <w:proofErr w:type="spellEnd"/>
-      <w:r>
-        <w:rPr>
-          <w:rFonts w:eastAsia="HelveticaNeueLT-Light" w:cstheme="minorHAnsi"/>
-          <w:bCs w:val="0"/>
-          <w:sz w:val="19"/>
-          <w:szCs w:val="19"/>
-          <w:lang w:eastAsia="en-US"/>
-        </w:rPr>
-        <w:t xml:space="preserve"> </w:t>
-      </w:r>
-      <w:proofErr w:type="spellStart"/>
-      <w:r>
-        <w:rPr>
-          <w:rFonts w:eastAsia="HelveticaNeueLT-Light" w:cstheme="minorHAnsi"/>
-          <w:bCs w:val="0"/>
-          <w:sz w:val="19"/>
-          <w:szCs w:val="19"/>
-          <w:lang w:eastAsia="en-US"/>
-        </w:rPr>
-        <w:t>Nab</w:t>
+      <w:r>
+        <w:rPr>
+          <w:rFonts w:eastAsia="HelveticaNeueLT-Light" w:cstheme="minorHAnsi"/>
+          <w:bCs w:val="0"/>
+          <w:sz w:val="19"/>
+          <w:szCs w:val="19"/>
+          <w:lang w:eastAsia="en-US"/>
+        </w:rPr>
+        <w:t>Estherk Nab</w:t>
       </w:r>
       <w:r>
         <w:rPr>
@@ -1032,7 +929,6 @@
         </w:rPr>
         <w:t>o</w:t>
       </w:r>
-      <w:proofErr w:type="spellEnd"/>
     </w:p>
     <w:p>
       <w:pPr>
@@ -1041,7 +937,7 @@
         <w:adjustRightInd w:val="0"/>
         <w:spacing w:after="0" w:line="240" w:lineRule="auto"/>
         <w:rPr>
-          <w:rFonts w:eastAsia="HelveticaNeueLT-Light" w:cstheme="minorHAnsi" w:hint="eastAsia"/>
+          <w:rFonts w:eastAsia="HelveticaNeueLT-Light" w:cstheme="minorHAnsi"/>
           <w:bCs w:val="0"/>
           <w:sz w:val="20"/>
           <w:szCs w:val="20"/>
@@ -1056,7 +952,7 @@
         <w:adjustRightInd w:val="0"/>
         <w:spacing w:after="0" w:line="240" w:lineRule="auto"/>
         <w:rPr>
-          <w:rFonts w:eastAsia="HelveticaNeueLT-Light" w:cstheme="minorHAnsi" w:hint="eastAsia"/>
+          <w:rFonts w:eastAsia="HelveticaNeueLT-Light" w:cstheme="minorHAnsi"/>
           <w:bCs w:val="0"/>
           <w:sz w:val="19"/>
           <w:szCs w:val="19"/>
@@ -1181,7 +1077,7 @@
         <w:adjustRightInd w:val="0"/>
         <w:spacing w:after="0" w:line="240" w:lineRule="auto"/>
         <w:rPr>
-          <w:rFonts w:eastAsia="HelveticaNeueLT-Light" w:cstheme="minorHAnsi" w:hint="eastAsia"/>
+          <w:rFonts w:eastAsia="HelveticaNeueLT-Light" w:cstheme="minorHAnsi"/>
           <w:bCs w:val="0"/>
           <w:sz w:val="20"/>
           <w:szCs w:val="20"/>
@@ -1196,7 +1092,7 @@
         <w:adjustRightInd w:val="0"/>
         <w:spacing w:after="0" w:line="240" w:lineRule="auto"/>
         <w:rPr>
-          <w:rFonts w:eastAsia="HelveticaNeueLT-Light" w:cstheme="minorHAnsi" w:hint="eastAsia"/>
+          <w:rFonts w:eastAsia="HelveticaNeueLT-Light" w:cstheme="minorHAnsi"/>
           <w:b/>
           <w:bCs w:val="0"/>
           <w:sz w:val="20"/>
@@ -1220,7 +1116,7 @@
         <w:adjustRightInd w:val="0"/>
         <w:spacing w:after="0" w:line="240" w:lineRule="auto"/>
         <w:rPr>
-          <w:rFonts w:eastAsia="HelveticaNeueLT-Light" w:cstheme="minorHAnsi" w:hint="eastAsia"/>
+          <w:rFonts w:eastAsia="HelveticaNeueLT-Light" w:cstheme="minorHAnsi"/>
           <w:b/>
           <w:bCs w:val="0"/>
           <w:sz w:val="20"/>
@@ -1247,44 +1143,22 @@
         <w:adjustRightInd w:val="0"/>
         <w:spacing w:after="0" w:line="240" w:lineRule="auto"/>
         <w:rPr>
-          <w:rFonts w:eastAsia="HelveticaNeueLT-Light" w:cstheme="minorHAnsi" w:hint="eastAsia"/>
-          <w:bCs w:val="0"/>
-          <w:sz w:val="19"/>
-          <w:szCs w:val="19"/>
-          <w:lang w:eastAsia="en-US"/>
-        </w:rPr>
-      </w:pPr>
-      <w:r>
-        <w:rPr>
-          <w:rFonts w:eastAsia="HelveticaNeueLT-Light" w:cstheme="minorHAnsi"/>
-          <w:bCs w:val="0"/>
-          <w:sz w:val="19"/>
-          <w:szCs w:val="19"/>
-          <w:lang w:eastAsia="en-US"/>
-        </w:rPr>
-        <w:t xml:space="preserve">Leitung: Dr. Franziska </w:t>
-      </w:r>
-      <w:proofErr w:type="spellStart"/>
-      <w:r>
-        <w:rPr>
-          <w:rFonts w:eastAsia="HelveticaNeueLT-Light" w:cstheme="minorHAnsi"/>
-          <w:bCs w:val="0"/>
-          <w:sz w:val="19"/>
-          <w:szCs w:val="19"/>
-          <w:lang w:eastAsia="en-US"/>
-        </w:rPr>
-        <w:t>Hutzler</w:t>
-      </w:r>
-      <w:proofErr w:type="spellEnd"/>
-      <w:r>
-        <w:rPr>
-          <w:rFonts w:eastAsia="HelveticaNeueLT-Light" w:cstheme="minorHAnsi"/>
-          <w:bCs w:val="0"/>
-          <w:sz w:val="19"/>
-          <w:szCs w:val="19"/>
-          <w:lang w:eastAsia="en-US"/>
-        </w:rPr>
-        <w:t xml:space="preserve"> (Wissensfabrik)</w:t>
+          <w:rFonts w:eastAsia="HelveticaNeueLT-Light" w:cstheme="minorHAnsi"/>
+          <w:bCs w:val="0"/>
+          <w:sz w:val="19"/>
+          <w:szCs w:val="19"/>
+          <w:lang w:eastAsia="en-US"/>
+        </w:rPr>
+      </w:pPr>
+      <w:r>
+        <w:rPr>
+          <w:rFonts w:eastAsia="HelveticaNeueLT-Light" w:cstheme="minorHAnsi"/>
+          <w:bCs w:val="0"/>
+          <w:sz w:val="19"/>
+          <w:szCs w:val="19"/>
+          <w:lang w:eastAsia="en-US"/>
+        </w:rPr>
+        <w:t>Leitung: Dr. Franziska Hutzler (Wissensfabrik)</w:t>
       </w:r>
     </w:p>
     <w:p>
@@ -1294,7 +1168,7 @@
         <w:adjustRightInd w:val="0"/>
         <w:spacing w:after="0" w:line="240" w:lineRule="auto"/>
         <w:rPr>
-          <w:rFonts w:eastAsia="HelveticaNeueLT-Light" w:cstheme="minorHAnsi" w:hint="eastAsia"/>
+          <w:rFonts w:eastAsia="HelveticaNeueLT-Light" w:cstheme="minorHAnsi"/>
           <w:bCs w:val="0"/>
           <w:sz w:val="19"/>
           <w:szCs w:val="19"/>
@@ -1319,44 +1193,22 @@
         <w:adjustRightInd w:val="0"/>
         <w:spacing w:after="0" w:line="240" w:lineRule="auto"/>
         <w:rPr>
-          <w:rFonts w:eastAsia="HelveticaNeueLT-Light" w:cstheme="minorHAnsi" w:hint="eastAsia"/>
-          <w:bCs w:val="0"/>
-          <w:sz w:val="19"/>
-          <w:szCs w:val="19"/>
-          <w:lang w:eastAsia="en-US"/>
-        </w:rPr>
-      </w:pPr>
-      <w:r>
-        <w:rPr>
-          <w:rFonts w:eastAsia="HelveticaNeueLT-Light" w:cstheme="minorHAnsi"/>
-          <w:bCs w:val="0"/>
-          <w:sz w:val="19"/>
-          <w:szCs w:val="19"/>
-          <w:lang w:eastAsia="en-US"/>
-        </w:rPr>
-        <w:t xml:space="preserve">Siegfried </w:t>
-      </w:r>
-      <w:proofErr w:type="spellStart"/>
-      <w:r>
-        <w:rPr>
-          <w:rFonts w:eastAsia="HelveticaNeueLT-Light" w:cstheme="minorHAnsi"/>
-          <w:bCs w:val="0"/>
-          <w:sz w:val="19"/>
-          <w:szCs w:val="19"/>
-          <w:lang w:eastAsia="en-US"/>
-        </w:rPr>
-        <w:t>Czock</w:t>
-      </w:r>
-      <w:proofErr w:type="spellEnd"/>
-      <w:r>
-        <w:rPr>
-          <w:rFonts w:eastAsia="HelveticaNeueLT-Light" w:cstheme="minorHAnsi"/>
-          <w:bCs w:val="0"/>
-          <w:sz w:val="19"/>
-          <w:szCs w:val="19"/>
-          <w:lang w:eastAsia="en-US"/>
-        </w:rPr>
-        <w:t xml:space="preserve"> (Bosch)</w:t>
+          <w:rFonts w:eastAsia="HelveticaNeueLT-Light" w:cstheme="minorHAnsi"/>
+          <w:bCs w:val="0"/>
+          <w:sz w:val="19"/>
+          <w:szCs w:val="19"/>
+          <w:lang w:eastAsia="en-US"/>
+        </w:rPr>
+      </w:pPr>
+      <w:r>
+        <w:rPr>
+          <w:rFonts w:eastAsia="HelveticaNeueLT-Light" w:cstheme="minorHAnsi"/>
+          <w:bCs w:val="0"/>
+          <w:sz w:val="19"/>
+          <w:szCs w:val="19"/>
+          <w:lang w:eastAsia="en-US"/>
+        </w:rPr>
+        <w:t>Siegfried Czock (Bosch)</w:t>
       </w:r>
     </w:p>
     <w:p>
@@ -1366,44 +1218,22 @@
         <w:adjustRightInd w:val="0"/>
         <w:spacing w:after="0" w:line="240" w:lineRule="auto"/>
         <w:rPr>
-          <w:rFonts w:eastAsia="HelveticaNeueLT-Light" w:cstheme="minorHAnsi" w:hint="eastAsia"/>
-          <w:bCs w:val="0"/>
-          <w:sz w:val="19"/>
-          <w:szCs w:val="19"/>
-          <w:lang w:eastAsia="en-US"/>
-        </w:rPr>
-      </w:pPr>
-      <w:r>
-        <w:rPr>
-          <w:rFonts w:eastAsia="HelveticaNeueLT-Light" w:cstheme="minorHAnsi"/>
-          <w:bCs w:val="0"/>
-          <w:sz w:val="19"/>
-          <w:szCs w:val="19"/>
-          <w:lang w:eastAsia="en-US"/>
-        </w:rPr>
-        <w:t xml:space="preserve">Michael </w:t>
-      </w:r>
-      <w:proofErr w:type="spellStart"/>
-      <w:r>
-        <w:rPr>
-          <w:rFonts w:eastAsia="HelveticaNeueLT-Light" w:cstheme="minorHAnsi"/>
-          <w:bCs w:val="0"/>
-          <w:sz w:val="19"/>
-          <w:szCs w:val="19"/>
-          <w:lang w:eastAsia="en-US"/>
-        </w:rPr>
-        <w:t>Detmer</w:t>
-      </w:r>
-      <w:proofErr w:type="spellEnd"/>
-      <w:r>
-        <w:rPr>
-          <w:rFonts w:eastAsia="HelveticaNeueLT-Light" w:cstheme="minorHAnsi"/>
-          <w:bCs w:val="0"/>
-          <w:sz w:val="19"/>
-          <w:szCs w:val="19"/>
-          <w:lang w:eastAsia="en-US"/>
-        </w:rPr>
-        <w:t xml:space="preserve"> (Wissensfabrik)</w:t>
+          <w:rFonts w:eastAsia="HelveticaNeueLT-Light" w:cstheme="minorHAnsi"/>
+          <w:bCs w:val="0"/>
+          <w:sz w:val="19"/>
+          <w:szCs w:val="19"/>
+          <w:lang w:eastAsia="en-US"/>
+        </w:rPr>
+      </w:pPr>
+      <w:r>
+        <w:rPr>
+          <w:rFonts w:eastAsia="HelveticaNeueLT-Light" w:cstheme="minorHAnsi"/>
+          <w:bCs w:val="0"/>
+          <w:sz w:val="19"/>
+          <w:szCs w:val="19"/>
+          <w:lang w:eastAsia="en-US"/>
+        </w:rPr>
+        <w:t>Michael Detmer (Wissensfabrik)</w:t>
       </w:r>
     </w:p>
     <w:p>
@@ -1413,7 +1243,7 @@
         <w:adjustRightInd w:val="0"/>
         <w:spacing w:after="0" w:line="240" w:lineRule="auto"/>
         <w:rPr>
-          <w:rFonts w:eastAsia="HelveticaNeueLT-Light" w:cstheme="minorHAnsi" w:hint="eastAsia"/>
+          <w:rFonts w:eastAsia="HelveticaNeueLT-Light" w:cstheme="minorHAnsi"/>
           <w:bCs w:val="0"/>
           <w:sz w:val="19"/>
           <w:szCs w:val="19"/>
@@ -1438,7 +1268,7 @@
         <w:adjustRightInd w:val="0"/>
         <w:spacing w:after="0" w:line="240" w:lineRule="auto"/>
         <w:rPr>
-          <w:rFonts w:eastAsia="HelveticaNeueLT-Light" w:cstheme="minorHAnsi" w:hint="eastAsia"/>
+          <w:rFonts w:eastAsia="HelveticaNeueLT-Light" w:cstheme="minorHAnsi"/>
           <w:bCs w:val="0"/>
           <w:sz w:val="19"/>
           <w:szCs w:val="19"/>
@@ -1463,7 +1293,7 @@
         <w:adjustRightInd w:val="0"/>
         <w:spacing w:after="0" w:line="240" w:lineRule="auto"/>
         <w:rPr>
-          <w:rFonts w:eastAsia="HelveticaNeueLT-Light" w:cstheme="minorHAnsi" w:hint="eastAsia"/>
+          <w:rFonts w:eastAsia="HelveticaNeueLT-Light" w:cstheme="minorHAnsi"/>
           <w:bCs w:val="0"/>
           <w:sz w:val="19"/>
           <w:szCs w:val="19"/>
@@ -1488,7 +1318,7 @@
         <w:adjustRightInd w:val="0"/>
         <w:spacing w:after="0" w:line="240" w:lineRule="auto"/>
         <w:rPr>
-          <w:rFonts w:eastAsia="HelveticaNeueLT-Light" w:cstheme="minorHAnsi" w:hint="eastAsia"/>
+          <w:rFonts w:eastAsia="HelveticaNeueLT-Light" w:cstheme="minorHAnsi"/>
           <w:bCs w:val="0"/>
           <w:sz w:val="19"/>
           <w:szCs w:val="19"/>
@@ -1513,66 +1343,22 @@
         <w:adjustRightInd w:val="0"/>
         <w:spacing w:after="0" w:line="240" w:lineRule="auto"/>
         <w:rPr>
-          <w:rFonts w:eastAsia="HelveticaNeueLT-Light" w:cstheme="minorHAnsi" w:hint="eastAsia"/>
-          <w:bCs w:val="0"/>
-          <w:sz w:val="19"/>
-          <w:szCs w:val="19"/>
-          <w:lang w:eastAsia="en-US"/>
-        </w:rPr>
-      </w:pPr>
-      <w:r>
-        <w:rPr>
-          <w:rFonts w:eastAsia="HelveticaNeueLT-Light" w:cstheme="minorHAnsi"/>
-          <w:bCs w:val="0"/>
-          <w:sz w:val="19"/>
-          <w:szCs w:val="19"/>
-          <w:lang w:eastAsia="en-US"/>
-        </w:rPr>
-        <w:t xml:space="preserve">Reinhard </w:t>
-      </w:r>
-      <w:proofErr w:type="spellStart"/>
-      <w:r>
-        <w:rPr>
-          <w:rFonts w:eastAsia="HelveticaNeueLT-Light" w:cstheme="minorHAnsi"/>
-          <w:bCs w:val="0"/>
-          <w:sz w:val="19"/>
-          <w:szCs w:val="19"/>
-          <w:lang w:eastAsia="en-US"/>
-        </w:rPr>
-        <w:t>Pittschellis</w:t>
-      </w:r>
-      <w:proofErr w:type="spellEnd"/>
-      <w:r>
-        <w:rPr>
-          <w:rFonts w:eastAsia="HelveticaNeueLT-Light" w:cstheme="minorHAnsi"/>
-          <w:bCs w:val="0"/>
-          <w:sz w:val="19"/>
-          <w:szCs w:val="19"/>
-          <w:lang w:eastAsia="en-US"/>
-        </w:rPr>
-        <w:t xml:space="preserve"> (Festo </w:t>
-      </w:r>
-      <w:proofErr w:type="spellStart"/>
-      <w:r>
-        <w:rPr>
-          <w:rFonts w:eastAsia="HelveticaNeueLT-Light" w:cstheme="minorHAnsi"/>
-          <w:bCs w:val="0"/>
-          <w:sz w:val="19"/>
-          <w:szCs w:val="19"/>
-          <w:lang w:eastAsia="en-US"/>
-        </w:rPr>
-        <w:t>Didactic</w:t>
-      </w:r>
-      <w:proofErr w:type="spellEnd"/>
-      <w:r>
-        <w:rPr>
-          <w:rFonts w:eastAsia="HelveticaNeueLT-Light" w:cstheme="minorHAnsi"/>
-          <w:bCs w:val="0"/>
-          <w:sz w:val="19"/>
-          <w:szCs w:val="19"/>
-          <w:lang w:eastAsia="en-US"/>
-        </w:rPr>
-        <w:t>)</w:t>
+          <w:rFonts w:eastAsia="HelveticaNeueLT-Light" w:cstheme="minorHAnsi"/>
+          <w:bCs w:val="0"/>
+          <w:sz w:val="19"/>
+          <w:szCs w:val="19"/>
+          <w:lang w:eastAsia="en-US"/>
+        </w:rPr>
+      </w:pPr>
+      <w:r>
+        <w:rPr>
+          <w:rFonts w:eastAsia="HelveticaNeueLT-Light" w:cstheme="minorHAnsi"/>
+          <w:bCs w:val="0"/>
+          <w:sz w:val="19"/>
+          <w:szCs w:val="19"/>
+          <w:lang w:eastAsia="en-US"/>
+        </w:rPr>
+        <w:t>Reinhard Pittschellis (Festo Didactic)</w:t>
       </w:r>
     </w:p>
     <w:p>
@@ -1582,7 +1368,7 @@
         <w:adjustRightInd w:val="0"/>
         <w:spacing w:after="0" w:line="240" w:lineRule="auto"/>
         <w:rPr>
-          <w:rFonts w:eastAsia="HelveticaNeueLT-Light" w:cstheme="minorHAnsi" w:hint="eastAsia"/>
+          <w:rFonts w:eastAsia="HelveticaNeueLT-Light" w:cstheme="minorHAnsi"/>
           <w:bCs w:val="0"/>
           <w:sz w:val="19"/>
           <w:szCs w:val="19"/>
@@ -1607,44 +1393,22 @@
         <w:adjustRightInd w:val="0"/>
         <w:spacing w:after="0" w:line="240" w:lineRule="auto"/>
         <w:rPr>
-          <w:rFonts w:eastAsia="HelveticaNeueLT-Light" w:cstheme="minorHAnsi" w:hint="eastAsia"/>
-          <w:bCs w:val="0"/>
-          <w:sz w:val="19"/>
-          <w:szCs w:val="19"/>
-          <w:lang w:eastAsia="en-US"/>
-        </w:rPr>
-      </w:pPr>
-      <w:r>
-        <w:rPr>
-          <w:rFonts w:eastAsia="HelveticaNeueLT-Light" w:cstheme="minorHAnsi"/>
-          <w:bCs w:val="0"/>
-          <w:sz w:val="19"/>
-          <w:szCs w:val="19"/>
-          <w:lang w:eastAsia="en-US"/>
-        </w:rPr>
-        <w:t xml:space="preserve">Ingmar </w:t>
-      </w:r>
-      <w:proofErr w:type="spellStart"/>
-      <w:r>
-        <w:rPr>
-          <w:rFonts w:eastAsia="HelveticaNeueLT-Light" w:cstheme="minorHAnsi"/>
-          <w:bCs w:val="0"/>
-          <w:sz w:val="19"/>
-          <w:szCs w:val="19"/>
-          <w:lang w:eastAsia="en-US"/>
-        </w:rPr>
-        <w:t>Sassmann</w:t>
-      </w:r>
-      <w:proofErr w:type="spellEnd"/>
-      <w:r>
-        <w:rPr>
-          <w:rFonts w:eastAsia="HelveticaNeueLT-Light" w:cstheme="minorHAnsi"/>
-          <w:bCs w:val="0"/>
-          <w:sz w:val="19"/>
-          <w:szCs w:val="19"/>
-          <w:lang w:eastAsia="en-US"/>
-        </w:rPr>
-        <w:t xml:space="preserve"> (BASF) </w:t>
+          <w:rFonts w:eastAsia="HelveticaNeueLT-Light" w:cstheme="minorHAnsi"/>
+          <w:bCs w:val="0"/>
+          <w:sz w:val="19"/>
+          <w:szCs w:val="19"/>
+          <w:lang w:eastAsia="en-US"/>
+        </w:rPr>
+      </w:pPr>
+      <w:r>
+        <w:rPr>
+          <w:rFonts w:eastAsia="HelveticaNeueLT-Light" w:cstheme="minorHAnsi"/>
+          <w:bCs w:val="0"/>
+          <w:sz w:val="19"/>
+          <w:szCs w:val="19"/>
+          <w:lang w:eastAsia="en-US"/>
+        </w:rPr>
+        <w:t xml:space="preserve">Ingmar Sassmann (BASF) </w:t>
       </w:r>
     </w:p>
     <w:p>
@@ -1654,7 +1418,7 @@
         <w:adjustRightInd w:val="0"/>
         <w:spacing w:after="0" w:line="240" w:lineRule="auto"/>
         <w:rPr>
-          <w:rFonts w:eastAsia="HelveticaNeueLT-Light" w:cstheme="minorHAnsi" w:hint="eastAsia"/>
+          <w:rFonts w:eastAsia="HelveticaNeueLT-Light" w:cstheme="minorHAnsi"/>
           <w:bCs w:val="0"/>
           <w:sz w:val="19"/>
           <w:szCs w:val="19"/>
@@ -1679,7 +1443,7 @@
         <w:adjustRightInd w:val="0"/>
         <w:spacing w:after="0" w:line="240" w:lineRule="auto"/>
         <w:rPr>
-          <w:rFonts w:eastAsia="HelveticaNeueLT-Light" w:cstheme="minorHAnsi" w:hint="eastAsia"/>
+          <w:rFonts w:eastAsia="HelveticaNeueLT-Light" w:cstheme="minorHAnsi"/>
           <w:bCs w:val="0"/>
           <w:sz w:val="19"/>
           <w:szCs w:val="19"/>
@@ -1704,7 +1468,7 @@
         <w:adjustRightInd w:val="0"/>
         <w:spacing w:after="0" w:line="240" w:lineRule="auto"/>
         <w:rPr>
-          <w:rFonts w:eastAsia="HelveticaNeueLT-Light" w:cstheme="minorHAnsi" w:hint="eastAsia"/>
+          <w:rFonts w:eastAsia="HelveticaNeueLT-Light" w:cstheme="minorHAnsi"/>
           <w:bCs w:val="0"/>
           <w:sz w:val="19"/>
           <w:szCs w:val="19"/>
@@ -1729,7 +1493,7 @@
         <w:adjustRightInd w:val="0"/>
         <w:spacing w:after="0" w:line="240" w:lineRule="auto"/>
         <w:rPr>
-          <w:rFonts w:eastAsia="HelveticaNeueLT-Light" w:cstheme="minorHAnsi" w:hint="eastAsia"/>
+          <w:rFonts w:eastAsia="HelveticaNeueLT-Light" w:cstheme="minorHAnsi"/>
           <w:bCs w:val="0"/>
           <w:sz w:val="19"/>
           <w:szCs w:val="19"/>
@@ -1754,7 +1518,7 @@
         <w:adjustRightInd w:val="0"/>
         <w:spacing w:after="0" w:line="240" w:lineRule="auto"/>
         <w:rPr>
-          <w:rFonts w:eastAsia="HelveticaNeueLT-Light" w:cstheme="minorHAnsi" w:hint="eastAsia"/>
+          <w:rFonts w:eastAsia="HelveticaNeueLT-Light" w:cstheme="minorHAnsi"/>
           <w:bCs w:val="0"/>
           <w:sz w:val="20"/>
           <w:szCs w:val="20"/>
@@ -1769,7 +1533,7 @@
         <w:adjustRightInd w:val="0"/>
         <w:spacing w:after="0" w:line="240" w:lineRule="auto"/>
         <w:rPr>
-          <w:rFonts w:eastAsia="HelveticaNeueLT-Light" w:cstheme="minorHAnsi" w:hint="eastAsia"/>
+          <w:rFonts w:eastAsia="HelveticaNeueLT-Light" w:cstheme="minorHAnsi"/>
           <w:b/>
           <w:bCs w:val="0"/>
           <w:sz w:val="20"/>
@@ -1796,7 +1560,7 @@
         <w:adjustRightInd w:val="0"/>
         <w:spacing w:after="0" w:line="240" w:lineRule="auto"/>
         <w:rPr>
-          <w:rFonts w:eastAsia="HelveticaNeueLT-Light" w:cstheme="minorHAnsi" w:hint="eastAsia"/>
+          <w:rFonts w:eastAsia="HelveticaNeueLT-Light" w:cstheme="minorHAnsi"/>
           <w:bCs w:val="0"/>
           <w:sz w:val="19"/>
           <w:szCs w:val="19"/>
@@ -1821,44 +1585,22 @@
         <w:adjustRightInd w:val="0"/>
         <w:spacing w:after="0" w:line="240" w:lineRule="auto"/>
         <w:rPr>
-          <w:rFonts w:eastAsia="HelveticaNeueLT-Light" w:cstheme="minorHAnsi" w:hint="eastAsia"/>
-          <w:bCs w:val="0"/>
-          <w:sz w:val="19"/>
-          <w:szCs w:val="19"/>
-          <w:lang w:eastAsia="en-US"/>
-        </w:rPr>
-      </w:pPr>
-      <w:r>
-        <w:rPr>
-          <w:rFonts w:eastAsia="HelveticaNeueLT-Light" w:cstheme="minorHAnsi"/>
-          <w:bCs w:val="0"/>
-          <w:sz w:val="19"/>
-          <w:szCs w:val="19"/>
-          <w:lang w:eastAsia="en-US"/>
-        </w:rPr>
-        <w:t xml:space="preserve">Nadine Bergner (RWTH Aachen - Schülerlabor </w:t>
-      </w:r>
-      <w:proofErr w:type="spellStart"/>
-      <w:r>
-        <w:rPr>
-          <w:rFonts w:eastAsia="HelveticaNeueLT-Light" w:cstheme="minorHAnsi"/>
-          <w:bCs w:val="0"/>
-          <w:sz w:val="19"/>
-          <w:szCs w:val="19"/>
-          <w:lang w:eastAsia="en-US"/>
-        </w:rPr>
-        <w:t>Infosphere</w:t>
-      </w:r>
-      <w:proofErr w:type="spellEnd"/>
-      <w:r>
-        <w:rPr>
-          <w:rFonts w:eastAsia="HelveticaNeueLT-Light" w:cstheme="minorHAnsi"/>
-          <w:bCs w:val="0"/>
-          <w:sz w:val="19"/>
-          <w:szCs w:val="19"/>
-          <w:lang w:eastAsia="en-US"/>
-        </w:rPr>
-        <w:t>)</w:t>
+          <w:rFonts w:eastAsia="HelveticaNeueLT-Light" w:cstheme="minorHAnsi"/>
+          <w:bCs w:val="0"/>
+          <w:sz w:val="19"/>
+          <w:szCs w:val="19"/>
+          <w:lang w:eastAsia="en-US"/>
+        </w:rPr>
+      </w:pPr>
+      <w:r>
+        <w:rPr>
+          <w:rFonts w:eastAsia="HelveticaNeueLT-Light" w:cstheme="minorHAnsi"/>
+          <w:bCs w:val="0"/>
+          <w:sz w:val="19"/>
+          <w:szCs w:val="19"/>
+          <w:lang w:eastAsia="en-US"/>
+        </w:rPr>
+        <w:t>Nadine Bergner (RWTH Aachen - Schülerlabor Infosphere)</w:t>
       </w:r>
     </w:p>
     <w:p>
@@ -1868,44 +1610,22 @@
         <w:adjustRightInd w:val="0"/>
         <w:spacing w:after="0" w:line="240" w:lineRule="auto"/>
         <w:rPr>
-          <w:rFonts w:eastAsia="HelveticaNeueLT-Light" w:cstheme="minorHAnsi" w:hint="eastAsia"/>
-          <w:bCs w:val="0"/>
-          <w:sz w:val="19"/>
-          <w:szCs w:val="19"/>
-          <w:lang w:eastAsia="en-US"/>
-        </w:rPr>
-      </w:pPr>
-      <w:r>
-        <w:rPr>
-          <w:rFonts w:eastAsia="HelveticaNeueLT-Light" w:cstheme="minorHAnsi"/>
-          <w:bCs w:val="0"/>
-          <w:sz w:val="19"/>
-          <w:szCs w:val="19"/>
-          <w:lang w:eastAsia="en-US"/>
-        </w:rPr>
-        <w:t xml:space="preserve">Eric </w:t>
-      </w:r>
-      <w:proofErr w:type="spellStart"/>
-      <w:r>
-        <w:rPr>
-          <w:rFonts w:eastAsia="HelveticaNeueLT-Light" w:cstheme="minorHAnsi"/>
-          <w:bCs w:val="0"/>
-          <w:sz w:val="19"/>
-          <w:szCs w:val="19"/>
-          <w:lang w:eastAsia="en-US"/>
-        </w:rPr>
-        <w:t>Böhmfeld</w:t>
-      </w:r>
-      <w:proofErr w:type="spellEnd"/>
-      <w:r>
-        <w:rPr>
-          <w:rFonts w:eastAsia="HelveticaNeueLT-Light" w:cstheme="minorHAnsi"/>
-          <w:bCs w:val="0"/>
-          <w:sz w:val="19"/>
-          <w:szCs w:val="19"/>
-          <w:lang w:eastAsia="en-US"/>
-        </w:rPr>
-        <w:t xml:space="preserve"> (Dräger)</w:t>
+          <w:rFonts w:eastAsia="HelveticaNeueLT-Light" w:cstheme="minorHAnsi"/>
+          <w:bCs w:val="0"/>
+          <w:sz w:val="19"/>
+          <w:szCs w:val="19"/>
+          <w:lang w:eastAsia="en-US"/>
+        </w:rPr>
+      </w:pPr>
+      <w:r>
+        <w:rPr>
+          <w:rFonts w:eastAsia="HelveticaNeueLT-Light" w:cstheme="minorHAnsi"/>
+          <w:bCs w:val="0"/>
+          <w:sz w:val="19"/>
+          <w:szCs w:val="19"/>
+          <w:lang w:eastAsia="en-US"/>
+        </w:rPr>
+        <w:t>Eric Böhmfeld (Dräger)</w:t>
       </w:r>
     </w:p>
     <w:p>
@@ -1915,7 +1635,7 @@
         <w:adjustRightInd w:val="0"/>
         <w:spacing w:after="0" w:line="240" w:lineRule="auto"/>
         <w:rPr>
-          <w:rFonts w:eastAsia="HelveticaNeueLT-Light" w:cstheme="minorHAnsi" w:hint="eastAsia"/>
+          <w:rFonts w:eastAsia="HelveticaNeueLT-Light" w:cstheme="minorHAnsi"/>
           <w:bCs w:val="0"/>
           <w:sz w:val="19"/>
           <w:szCs w:val="19"/>
@@ -1940,7 +1660,7 @@
         <w:adjustRightInd w:val="0"/>
         <w:spacing w:after="0" w:line="240" w:lineRule="auto"/>
         <w:rPr>
-          <w:rFonts w:eastAsia="HelveticaNeueLT-Light" w:cstheme="minorHAnsi" w:hint="eastAsia"/>
+          <w:rFonts w:eastAsia="HelveticaNeueLT-Light" w:cstheme="minorHAnsi"/>
           <w:bCs w:val="0"/>
           <w:sz w:val="19"/>
           <w:szCs w:val="19"/>
@@ -1965,7 +1685,7 @@
         <w:adjustRightInd w:val="0"/>
         <w:spacing w:after="0" w:line="240" w:lineRule="auto"/>
         <w:rPr>
-          <w:rFonts w:eastAsia="HelveticaNeueLT-Light" w:cstheme="minorHAnsi" w:hint="eastAsia"/>
+          <w:rFonts w:eastAsia="HelveticaNeueLT-Light" w:cstheme="minorHAnsi"/>
           <w:bCs w:val="0"/>
           <w:sz w:val="19"/>
           <w:szCs w:val="19"/>
@@ -2000,7 +1720,7 @@
         <w:adjustRightInd w:val="0"/>
         <w:spacing w:after="0" w:line="240" w:lineRule="auto"/>
         <w:rPr>
-          <w:rFonts w:eastAsia="HelveticaNeueLT-Light" w:cstheme="minorHAnsi" w:hint="eastAsia"/>
+          <w:rFonts w:eastAsia="HelveticaNeueLT-Light" w:cstheme="minorHAnsi"/>
           <w:bCs w:val="0"/>
           <w:sz w:val="19"/>
           <w:szCs w:val="19"/>
@@ -2025,44 +1745,22 @@
         <w:adjustRightInd w:val="0"/>
         <w:spacing w:after="0" w:line="240" w:lineRule="auto"/>
         <w:rPr>
-          <w:rFonts w:eastAsia="HelveticaNeueLT-Light" w:cstheme="minorHAnsi" w:hint="eastAsia"/>
-          <w:bCs w:val="0"/>
-          <w:sz w:val="19"/>
-          <w:szCs w:val="19"/>
-          <w:lang w:eastAsia="en-US"/>
-        </w:rPr>
-      </w:pPr>
-      <w:r>
-        <w:rPr>
-          <w:rFonts w:eastAsia="HelveticaNeueLT-Light" w:cstheme="minorHAnsi"/>
-          <w:bCs w:val="0"/>
-          <w:sz w:val="19"/>
-          <w:szCs w:val="19"/>
-          <w:lang w:eastAsia="en-US"/>
-        </w:rPr>
-        <w:t xml:space="preserve">Martin Kempa (Gesamtschule </w:t>
-      </w:r>
-      <w:proofErr w:type="spellStart"/>
-      <w:r>
-        <w:rPr>
-          <w:rFonts w:eastAsia="HelveticaNeueLT-Light" w:cstheme="minorHAnsi"/>
-          <w:bCs w:val="0"/>
-          <w:sz w:val="19"/>
-          <w:szCs w:val="19"/>
-          <w:lang w:eastAsia="en-US"/>
-        </w:rPr>
-        <w:t>Melsungen</w:t>
-      </w:r>
-      <w:proofErr w:type="spellEnd"/>
-      <w:r>
-        <w:rPr>
-          <w:rFonts w:eastAsia="HelveticaNeueLT-Light" w:cstheme="minorHAnsi"/>
-          <w:bCs w:val="0"/>
-          <w:sz w:val="19"/>
-          <w:szCs w:val="19"/>
-          <w:lang w:eastAsia="en-US"/>
-        </w:rPr>
-        <w:t>)</w:t>
+          <w:rFonts w:eastAsia="HelveticaNeueLT-Light" w:cstheme="minorHAnsi"/>
+          <w:bCs w:val="0"/>
+          <w:sz w:val="19"/>
+          <w:szCs w:val="19"/>
+          <w:lang w:eastAsia="en-US"/>
+        </w:rPr>
+      </w:pPr>
+      <w:r>
+        <w:rPr>
+          <w:rFonts w:eastAsia="HelveticaNeueLT-Light" w:cstheme="minorHAnsi"/>
+          <w:bCs w:val="0"/>
+          <w:sz w:val="19"/>
+          <w:szCs w:val="19"/>
+          <w:lang w:eastAsia="en-US"/>
+        </w:rPr>
+        <w:t>Martin Kempa (Gesamtschule Melsungen)</w:t>
       </w:r>
     </w:p>
     <w:p>
@@ -2072,44 +1770,22 @@
         <w:adjustRightInd w:val="0"/>
         <w:spacing w:after="0" w:line="240" w:lineRule="auto"/>
         <w:rPr>
-          <w:rFonts w:eastAsia="HelveticaNeueLT-Light" w:cstheme="minorHAnsi" w:hint="eastAsia"/>
-          <w:bCs w:val="0"/>
-          <w:sz w:val="19"/>
-          <w:szCs w:val="19"/>
-          <w:lang w:eastAsia="en-US"/>
-        </w:rPr>
-      </w:pPr>
-      <w:r>
-        <w:rPr>
-          <w:rFonts w:eastAsia="HelveticaNeueLT-Light" w:cstheme="minorHAnsi"/>
-          <w:bCs w:val="0"/>
-          <w:sz w:val="19"/>
-          <w:szCs w:val="19"/>
-          <w:lang w:eastAsia="en-US"/>
-        </w:rPr>
-        <w:t xml:space="preserve">Markus </w:t>
-      </w:r>
-      <w:proofErr w:type="spellStart"/>
-      <w:r>
-        <w:rPr>
-          <w:rFonts w:eastAsia="HelveticaNeueLT-Light" w:cstheme="minorHAnsi"/>
-          <w:bCs w:val="0"/>
-          <w:sz w:val="19"/>
-          <w:szCs w:val="19"/>
-          <w:lang w:eastAsia="en-US"/>
-        </w:rPr>
-        <w:t>Knak</w:t>
-      </w:r>
-      <w:proofErr w:type="spellEnd"/>
-      <w:r>
-        <w:rPr>
-          <w:rFonts w:eastAsia="HelveticaNeueLT-Light" w:cstheme="minorHAnsi"/>
-          <w:bCs w:val="0"/>
-          <w:sz w:val="19"/>
-          <w:szCs w:val="19"/>
-          <w:lang w:eastAsia="en-US"/>
-        </w:rPr>
-        <w:t xml:space="preserve"> (Graf-Anton-Günther Gymnasium Oldenburg)</w:t>
+          <w:rFonts w:eastAsia="HelveticaNeueLT-Light" w:cstheme="minorHAnsi"/>
+          <w:bCs w:val="0"/>
+          <w:sz w:val="19"/>
+          <w:szCs w:val="19"/>
+          <w:lang w:eastAsia="en-US"/>
+        </w:rPr>
+      </w:pPr>
+      <w:r>
+        <w:rPr>
+          <w:rFonts w:eastAsia="HelveticaNeueLT-Light" w:cstheme="minorHAnsi"/>
+          <w:bCs w:val="0"/>
+          <w:sz w:val="19"/>
+          <w:szCs w:val="19"/>
+          <w:lang w:eastAsia="en-US"/>
+        </w:rPr>
+        <w:t>Markus Knak (Graf-Anton-Günther Gymnasium Oldenburg)</w:t>
       </w:r>
     </w:p>
     <w:p>
@@ -2119,7 +1795,7 @@
         <w:adjustRightInd w:val="0"/>
         <w:spacing w:after="0" w:line="240" w:lineRule="auto"/>
         <w:rPr>
-          <w:rFonts w:eastAsia="HelveticaNeueLT-Light" w:cstheme="minorHAnsi" w:hint="eastAsia"/>
+          <w:rFonts w:eastAsia="HelveticaNeueLT-Light" w:cstheme="minorHAnsi"/>
           <w:bCs w:val="0"/>
           <w:sz w:val="19"/>
           <w:szCs w:val="19"/>
@@ -2144,7 +1820,7 @@
         <w:adjustRightInd w:val="0"/>
         <w:spacing w:after="0" w:line="240" w:lineRule="auto"/>
         <w:rPr>
-          <w:rFonts w:eastAsia="HelveticaNeueLT-Light" w:cstheme="minorHAnsi" w:hint="eastAsia"/>
+          <w:rFonts w:eastAsia="HelveticaNeueLT-Light" w:cstheme="minorHAnsi"/>
           <w:bCs w:val="0"/>
           <w:sz w:val="19"/>
           <w:szCs w:val="19"/>
@@ -2169,44 +1845,22 @@
         <w:adjustRightInd w:val="0"/>
         <w:spacing w:after="0" w:line="240" w:lineRule="auto"/>
         <w:rPr>
-          <w:rFonts w:eastAsia="HelveticaNeueLT-Light" w:cstheme="minorHAnsi" w:hint="eastAsia"/>
-          <w:bCs w:val="0"/>
-          <w:sz w:val="19"/>
-          <w:szCs w:val="19"/>
-          <w:lang w:eastAsia="en-US"/>
-        </w:rPr>
-      </w:pPr>
-      <w:r>
-        <w:rPr>
-          <w:rFonts w:eastAsia="HelveticaNeueLT-Light" w:cstheme="minorHAnsi"/>
-          <w:bCs w:val="0"/>
-          <w:sz w:val="19"/>
-          <w:szCs w:val="19"/>
-          <w:lang w:eastAsia="en-US"/>
-        </w:rPr>
-        <w:t xml:space="preserve">Hannes </w:t>
-      </w:r>
-      <w:proofErr w:type="spellStart"/>
-      <w:r>
-        <w:rPr>
-          <w:rFonts w:eastAsia="HelveticaNeueLT-Light" w:cstheme="minorHAnsi"/>
-          <w:bCs w:val="0"/>
-          <w:sz w:val="19"/>
-          <w:szCs w:val="19"/>
-          <w:lang w:eastAsia="en-US"/>
-        </w:rPr>
-        <w:t>Koderisch</w:t>
-      </w:r>
-      <w:proofErr w:type="spellEnd"/>
-      <w:r>
-        <w:rPr>
-          <w:rFonts w:eastAsia="HelveticaNeueLT-Light" w:cstheme="minorHAnsi"/>
-          <w:bCs w:val="0"/>
-          <w:sz w:val="19"/>
-          <w:szCs w:val="19"/>
-          <w:lang w:eastAsia="en-US"/>
-        </w:rPr>
-        <w:t xml:space="preserve"> (Privatgymnasium Schwetzingen)</w:t>
+          <w:rFonts w:eastAsia="HelveticaNeueLT-Light" w:cstheme="minorHAnsi"/>
+          <w:bCs w:val="0"/>
+          <w:sz w:val="19"/>
+          <w:szCs w:val="19"/>
+          <w:lang w:eastAsia="en-US"/>
+        </w:rPr>
+      </w:pPr>
+      <w:r>
+        <w:rPr>
+          <w:rFonts w:eastAsia="HelveticaNeueLT-Light" w:cstheme="minorHAnsi"/>
+          <w:bCs w:val="0"/>
+          <w:sz w:val="19"/>
+          <w:szCs w:val="19"/>
+          <w:lang w:eastAsia="en-US"/>
+        </w:rPr>
+        <w:t>Hannes Koderisch (Privatgymnasium Schwetzingen)</w:t>
       </w:r>
     </w:p>
     <w:p>
@@ -2216,44 +1870,22 @@
         <w:adjustRightInd w:val="0"/>
         <w:spacing w:after="0" w:line="240" w:lineRule="auto"/>
         <w:rPr>
-          <w:rFonts w:eastAsia="HelveticaNeueLT-Light" w:cstheme="minorHAnsi" w:hint="eastAsia"/>
-          <w:bCs w:val="0"/>
-          <w:sz w:val="19"/>
-          <w:szCs w:val="19"/>
-          <w:lang w:eastAsia="en-US"/>
-        </w:rPr>
-      </w:pPr>
-      <w:r>
-        <w:rPr>
-          <w:rFonts w:eastAsia="HelveticaNeueLT-Light" w:cstheme="minorHAnsi"/>
-          <w:bCs w:val="0"/>
-          <w:sz w:val="19"/>
-          <w:szCs w:val="19"/>
-          <w:lang w:eastAsia="en-US"/>
-        </w:rPr>
-        <w:t xml:space="preserve">Harald </w:t>
-      </w:r>
-      <w:proofErr w:type="spellStart"/>
-      <w:r>
-        <w:rPr>
-          <w:rFonts w:eastAsia="HelveticaNeueLT-Light" w:cstheme="minorHAnsi"/>
-          <w:bCs w:val="0"/>
-          <w:sz w:val="19"/>
-          <w:szCs w:val="19"/>
-          <w:lang w:eastAsia="en-US"/>
-        </w:rPr>
-        <w:t>Rothkirch</w:t>
-      </w:r>
-      <w:proofErr w:type="spellEnd"/>
-      <w:r>
-        <w:rPr>
-          <w:rFonts w:eastAsia="HelveticaNeueLT-Light" w:cstheme="minorHAnsi"/>
-          <w:bCs w:val="0"/>
-          <w:sz w:val="19"/>
-          <w:szCs w:val="19"/>
-          <w:lang w:eastAsia="en-US"/>
-        </w:rPr>
-        <w:t xml:space="preserve"> (Gymnasium Neue Oberschule, Braunschweig)</w:t>
+          <w:rFonts w:eastAsia="HelveticaNeueLT-Light" w:cstheme="minorHAnsi"/>
+          <w:bCs w:val="0"/>
+          <w:sz w:val="19"/>
+          <w:szCs w:val="19"/>
+          <w:lang w:eastAsia="en-US"/>
+        </w:rPr>
+      </w:pPr>
+      <w:r>
+        <w:rPr>
+          <w:rFonts w:eastAsia="HelveticaNeueLT-Light" w:cstheme="minorHAnsi"/>
+          <w:bCs w:val="0"/>
+          <w:sz w:val="19"/>
+          <w:szCs w:val="19"/>
+          <w:lang w:eastAsia="en-US"/>
+        </w:rPr>
+        <w:t>Harald Rothkirch (Gymnasium Neue Oberschule, Braunschweig)</w:t>
       </w:r>
     </w:p>
     <w:p>
@@ -2263,7 +1895,7 @@
         <w:adjustRightInd w:val="0"/>
         <w:spacing w:after="0" w:line="240" w:lineRule="auto"/>
         <w:rPr>
-          <w:rFonts w:eastAsia="HelveticaNeueLT-Light" w:cstheme="minorHAnsi" w:hint="eastAsia"/>
+          <w:rFonts w:eastAsia="HelveticaNeueLT-Light" w:cstheme="minorHAnsi"/>
           <w:bCs w:val="0"/>
           <w:sz w:val="19"/>
           <w:szCs w:val="19"/>
@@ -2288,44 +1920,22 @@
         <w:adjustRightInd w:val="0"/>
         <w:spacing w:after="0" w:line="240" w:lineRule="auto"/>
         <w:rPr>
-          <w:rFonts w:eastAsia="HelveticaNeueLT-Light" w:cstheme="minorHAnsi" w:hint="eastAsia"/>
-          <w:bCs w:val="0"/>
-          <w:sz w:val="19"/>
-          <w:szCs w:val="19"/>
-          <w:lang w:eastAsia="en-US"/>
-        </w:rPr>
-      </w:pPr>
-      <w:r>
-        <w:rPr>
-          <w:rFonts w:eastAsia="HelveticaNeueLT-Light" w:cstheme="minorHAnsi"/>
-          <w:bCs w:val="0"/>
-          <w:sz w:val="19"/>
-          <w:szCs w:val="19"/>
-          <w:lang w:eastAsia="en-US"/>
-        </w:rPr>
-        <w:t xml:space="preserve">Gerburg </w:t>
-      </w:r>
-      <w:proofErr w:type="spellStart"/>
-      <w:r>
-        <w:rPr>
-          <w:rFonts w:eastAsia="HelveticaNeueLT-Light" w:cstheme="minorHAnsi"/>
-          <w:bCs w:val="0"/>
-          <w:sz w:val="19"/>
-          <w:szCs w:val="19"/>
-          <w:lang w:eastAsia="en-US"/>
-        </w:rPr>
-        <w:t>Lubor</w:t>
-      </w:r>
-      <w:proofErr w:type="spellEnd"/>
-      <w:r>
-        <w:rPr>
-          <w:rFonts w:eastAsia="HelveticaNeueLT-Light" w:cstheme="minorHAnsi"/>
-          <w:bCs w:val="0"/>
-          <w:sz w:val="19"/>
-          <w:szCs w:val="19"/>
-          <w:lang w:eastAsia="en-US"/>
-        </w:rPr>
-        <w:t xml:space="preserve"> (Softwarekontor)</w:t>
+          <w:rFonts w:eastAsia="HelveticaNeueLT-Light" w:cstheme="minorHAnsi"/>
+          <w:bCs w:val="0"/>
+          <w:sz w:val="19"/>
+          <w:szCs w:val="19"/>
+          <w:lang w:eastAsia="en-US"/>
+        </w:rPr>
+      </w:pPr>
+      <w:r>
+        <w:rPr>
+          <w:rFonts w:eastAsia="HelveticaNeueLT-Light" w:cstheme="minorHAnsi"/>
+          <w:bCs w:val="0"/>
+          <w:sz w:val="19"/>
+          <w:szCs w:val="19"/>
+          <w:lang w:eastAsia="en-US"/>
+        </w:rPr>
+        <w:t>Gerburg Lubor (Softwarekontor)</w:t>
       </w:r>
     </w:p>
     <w:p>
@@ -2335,7 +1945,7 @@
         <w:adjustRightInd w:val="0"/>
         <w:spacing w:after="0" w:line="240" w:lineRule="auto"/>
         <w:rPr>
-          <w:rFonts w:eastAsia="HelveticaNeueLT-Light" w:cstheme="minorHAnsi" w:hint="eastAsia"/>
+          <w:rFonts w:eastAsia="HelveticaNeueLT-Light" w:cstheme="minorHAnsi"/>
           <w:bCs w:val="0"/>
           <w:sz w:val="19"/>
           <w:szCs w:val="19"/>
@@ -2360,7 +1970,7 @@
         <w:adjustRightInd w:val="0"/>
         <w:spacing w:after="0" w:line="240" w:lineRule="auto"/>
         <w:rPr>
-          <w:rFonts w:eastAsia="HelveticaNeueLT-Light" w:cstheme="minorHAnsi" w:hint="eastAsia"/>
+          <w:rFonts w:eastAsia="HelveticaNeueLT-Light" w:cstheme="minorHAnsi"/>
           <w:bCs w:val="0"/>
           <w:sz w:val="19"/>
           <w:szCs w:val="19"/>
@@ -2385,7 +1995,7 @@
         <w:adjustRightInd w:val="0"/>
         <w:spacing w:after="0" w:line="240" w:lineRule="auto"/>
         <w:rPr>
-          <w:rFonts w:eastAsia="HelveticaNeueLT-Light" w:cstheme="minorHAnsi" w:hint="eastAsia"/>
+          <w:rFonts w:eastAsia="HelveticaNeueLT-Light" w:cstheme="minorHAnsi"/>
           <w:bCs w:val="0"/>
           <w:sz w:val="19"/>
           <w:szCs w:val="19"/>
@@ -2410,7 +2020,7 @@
         <w:adjustRightInd w:val="0"/>
         <w:spacing w:after="0" w:line="240" w:lineRule="auto"/>
         <w:rPr>
-          <w:rFonts w:eastAsia="HelveticaNeueLT-Light" w:cstheme="minorHAnsi" w:hint="eastAsia"/>
+          <w:rFonts w:eastAsia="HelveticaNeueLT-Light" w:cstheme="minorHAnsi"/>
           <w:bCs w:val="0"/>
           <w:sz w:val="19"/>
           <w:szCs w:val="19"/>
@@ -2435,44 +2045,22 @@
         <w:adjustRightInd w:val="0"/>
         <w:spacing w:after="0" w:line="240" w:lineRule="auto"/>
         <w:rPr>
-          <w:rFonts w:eastAsia="HelveticaNeueLT-Light" w:cstheme="minorHAnsi" w:hint="eastAsia"/>
-          <w:bCs w:val="0"/>
-          <w:sz w:val="19"/>
-          <w:szCs w:val="19"/>
-          <w:lang w:eastAsia="en-US"/>
-        </w:rPr>
-      </w:pPr>
-      <w:r>
-        <w:rPr>
-          <w:rFonts w:eastAsia="HelveticaNeueLT-Light" w:cstheme="minorHAnsi"/>
-          <w:bCs w:val="0"/>
-          <w:sz w:val="19"/>
-          <w:szCs w:val="19"/>
-          <w:lang w:eastAsia="en-US"/>
-        </w:rPr>
-        <w:t xml:space="preserve">Tobias </w:t>
-      </w:r>
-      <w:proofErr w:type="spellStart"/>
-      <w:r>
-        <w:rPr>
-          <w:rFonts w:eastAsia="HelveticaNeueLT-Light" w:cstheme="minorHAnsi"/>
-          <w:bCs w:val="0"/>
-          <w:sz w:val="19"/>
-          <w:szCs w:val="19"/>
-          <w:lang w:eastAsia="en-US"/>
-        </w:rPr>
-        <w:t>Stuckenberg</w:t>
-      </w:r>
-      <w:proofErr w:type="spellEnd"/>
-      <w:r>
-        <w:rPr>
-          <w:rFonts w:eastAsia="HelveticaNeueLT-Light" w:cstheme="minorHAnsi"/>
-          <w:bCs w:val="0"/>
-          <w:sz w:val="19"/>
-          <w:szCs w:val="19"/>
-          <w:lang w:eastAsia="en-US"/>
-        </w:rPr>
-        <w:t xml:space="preserve"> (Paulusschule Oldenburg)</w:t>
+          <w:rFonts w:eastAsia="HelveticaNeueLT-Light" w:cstheme="minorHAnsi"/>
+          <w:bCs w:val="0"/>
+          <w:sz w:val="19"/>
+          <w:szCs w:val="19"/>
+          <w:lang w:eastAsia="en-US"/>
+        </w:rPr>
+      </w:pPr>
+      <w:r>
+        <w:rPr>
+          <w:rFonts w:eastAsia="HelveticaNeueLT-Light" w:cstheme="minorHAnsi"/>
+          <w:bCs w:val="0"/>
+          <w:sz w:val="19"/>
+          <w:szCs w:val="19"/>
+          <w:lang w:eastAsia="en-US"/>
+        </w:rPr>
+        <w:t>Tobias Stuckenberg (Paulusschule Oldenburg)</w:t>
       </w:r>
     </w:p>
     <w:p>
@@ -2482,7 +2070,7 @@
         <w:adjustRightInd w:val="0"/>
         <w:spacing w:after="0" w:line="240" w:lineRule="auto"/>
         <w:rPr>
-          <w:rFonts w:eastAsia="HelveticaNeueLT-Light" w:cstheme="minorHAnsi" w:hint="eastAsia"/>
+          <w:rFonts w:eastAsia="HelveticaNeueLT-Light" w:cstheme="minorHAnsi"/>
           <w:bCs w:val="0"/>
           <w:sz w:val="19"/>
           <w:szCs w:val="19"/>
@@ -2507,7 +2095,7 @@
         <w:adjustRightInd w:val="0"/>
         <w:spacing w:after="0" w:line="240" w:lineRule="auto"/>
         <w:rPr>
-          <w:rFonts w:eastAsia="HelveticaNeueLT-Light" w:cstheme="minorHAnsi" w:hint="eastAsia"/>
+          <w:rFonts w:eastAsia="HelveticaNeueLT-Light" w:cstheme="minorHAnsi"/>
           <w:bCs w:val="0"/>
           <w:sz w:val="19"/>
           <w:szCs w:val="19"/>
@@ -2532,7 +2120,7 @@
         <w:adjustRightInd w:val="0"/>
         <w:spacing w:after="0" w:line="240" w:lineRule="auto"/>
         <w:rPr>
-          <w:rFonts w:eastAsia="HelveticaNeueLT-Light" w:cstheme="minorHAnsi" w:hint="eastAsia"/>
+          <w:rFonts w:eastAsia="HelveticaNeueLT-Light" w:cstheme="minorHAnsi"/>
           <w:bCs w:val="0"/>
           <w:sz w:val="19"/>
           <w:szCs w:val="19"/>
@@ -2557,7 +2145,7 @@
         <w:adjustRightInd w:val="0"/>
         <w:spacing w:after="0" w:line="240" w:lineRule="auto"/>
         <w:rPr>
-          <w:rFonts w:eastAsia="HelveticaNeueLT-Light" w:cstheme="minorHAnsi" w:hint="eastAsia"/>
+          <w:rFonts w:eastAsia="HelveticaNeueLT-Light" w:cstheme="minorHAnsi"/>
           <w:bCs w:val="0"/>
           <w:sz w:val="19"/>
           <w:szCs w:val="19"/>
@@ -2580,29 +2168,7 @@
           <w:szCs w:val="19"/>
           <w:lang w:eastAsia="en-US"/>
         </w:rPr>
-        <w:t xml:space="preserve">Benjamin </w:t>
-      </w:r>
-      <w:proofErr w:type="spellStart"/>
-      <w:r>
-        <w:rPr>
-          <w:rFonts w:eastAsia="HelveticaNeueLT-Light" w:cstheme="minorHAnsi"/>
-          <w:bCs w:val="0"/>
-          <w:sz w:val="19"/>
-          <w:szCs w:val="19"/>
-          <w:lang w:eastAsia="en-US"/>
-        </w:rPr>
-        <w:t>Piétza</w:t>
-      </w:r>
-      <w:proofErr w:type="spellEnd"/>
-      <w:r>
-        <w:rPr>
-          <w:rFonts w:eastAsia="HelveticaNeueLT-Light" w:cstheme="minorHAnsi"/>
-          <w:bCs w:val="0"/>
-          <w:sz w:val="19"/>
-          <w:szCs w:val="19"/>
-          <w:lang w:eastAsia="en-US"/>
-        </w:rPr>
-        <w:t xml:space="preserve"> (FU Berlin)</w:t>
+        <w:t>Benjamin Piétza (FU Berlin)</w:t>
       </w:r>
     </w:p>
     <w:p>
@@ -2612,7 +2178,7 @@
         <w:adjustRightInd w:val="0"/>
         <w:spacing w:after="0" w:line="240" w:lineRule="auto"/>
         <w:rPr>
-          <w:rFonts w:cstheme="minorHAnsi" w:hint="eastAsia"/>
+          <w:rFonts w:cstheme="minorHAnsi"/>
           <w:b/>
           <w:sz w:val="20"/>
           <w:szCs w:val="20"/>
@@ -2627,23 +2193,13 @@
         <w:adjustRightInd w:val="0"/>
         <w:spacing w:after="0" w:line="240" w:lineRule="auto"/>
         <w:rPr>
-          <w:rFonts w:cstheme="minorHAnsi" w:hint="eastAsia"/>
-          <w:b/>
-          <w:sz w:val="20"/>
-          <w:szCs w:val="20"/>
-          <w:lang w:eastAsia="en-US"/>
-        </w:rPr>
-      </w:pPr>
-      <w:r>
-        <w:rPr>
           <w:rFonts w:cstheme="minorHAnsi"/>
           <w:b/>
           <w:sz w:val="20"/>
           <w:szCs w:val="20"/>
           <w:lang w:eastAsia="en-US"/>
         </w:rPr>
-        <w:t>Urheber</w:t>
-      </w:r>
+      </w:pPr>
       <w:r>
         <w:rPr>
           <w:rFonts w:cstheme="minorHAnsi"/>
@@ -2652,7 +2208,7 @@
           <w:szCs w:val="20"/>
           <w:lang w:eastAsia="en-US"/>
         </w:rPr>
-        <w:t>- und Nutzungs</w:t>
+        <w:t>Urheber</w:t>
       </w:r>
       <w:r>
         <w:rPr>
@@ -2662,6 +2218,16 @@
           <w:szCs w:val="20"/>
           <w:lang w:eastAsia="en-US"/>
         </w:rPr>
+        <w:t>- und Nutzungs</w:t>
+      </w:r>
+      <w:r>
+        <w:rPr>
+          <w:rFonts w:cstheme="minorHAnsi"/>
+          <w:b/>
+          <w:sz w:val="20"/>
+          <w:szCs w:val="20"/>
+          <w:lang w:eastAsia="en-US"/>
+        </w:rPr>
         <w:t>rechte:</w:t>
       </w:r>
     </w:p>
@@ -2672,7 +2238,6 @@
         <w:adjustRightInd w:val="0"/>
         <w:spacing w:after="0" w:line="240" w:lineRule="auto"/>
         <w:rPr>
-          <w:rFonts w:hint="eastAsia"/>
           <w:b/>
           <w:bCs w:val="0"/>
           <w:sz w:val="19"/>
@@ -2825,7 +2390,7 @@
         <w:adjustRightInd w:val="0"/>
         <w:spacing w:after="0" w:line="240" w:lineRule="auto"/>
         <w:rPr>
-          <w:rFonts w:eastAsia="HelveticaNeueLT-Light" w:cstheme="minorHAnsi" w:hint="eastAsia"/>
+          <w:rFonts w:eastAsia="HelveticaNeueLT-Light" w:cstheme="minorHAnsi"/>
           <w:bCs w:val="0"/>
           <w:sz w:val="19"/>
           <w:szCs w:val="19"/>
@@ -3072,7 +2637,7 @@
         <w:adjustRightInd w:val="0"/>
         <w:spacing w:after="0" w:line="240" w:lineRule="auto"/>
         <w:rPr>
-          <w:rFonts w:cstheme="minorHAnsi" w:hint="eastAsia"/>
+          <w:rFonts w:cstheme="minorHAnsi"/>
           <w:b/>
           <w:sz w:val="19"/>
           <w:szCs w:val="19"/>
@@ -3087,7 +2652,7 @@
         <w:adjustRightInd w:val="0"/>
         <w:spacing w:after="0" w:line="240" w:lineRule="auto"/>
         <w:rPr>
-          <w:rFonts w:cstheme="minorHAnsi" w:hint="eastAsia"/>
+          <w:rFonts w:cstheme="minorHAnsi"/>
           <w:b/>
           <w:sz w:val="19"/>
           <w:szCs w:val="19"/>
@@ -3112,7 +2677,7 @@
         <w:adjustRightInd w:val="0"/>
         <w:spacing w:after="0" w:line="240" w:lineRule="auto"/>
         <w:rPr>
-          <w:rFonts w:eastAsia="HelveticaNeueLT-Light" w:cstheme="minorHAnsi" w:hint="eastAsia"/>
+          <w:rFonts w:eastAsia="HelveticaNeueLT-Light" w:cstheme="minorHAnsi"/>
           <w:bCs w:val="0"/>
           <w:sz w:val="20"/>
           <w:szCs w:val="20"/>
@@ -3271,64 +2836,8 @@
           <w:szCs w:val="19"/>
           <w:lang w:eastAsia="en-US"/>
         </w:rPr>
-        <w:t xml:space="preserve"> Kellner, Animation / Illustration / </w:t>
-      </w:r>
-      <w:proofErr w:type="spellStart"/>
-      <w:r>
-        <w:rPr>
-          <w:rFonts w:eastAsia="HelveticaNeueLT-Light" w:cstheme="minorHAnsi"/>
-          <w:bCs w:val="0"/>
-          <w:sz w:val="19"/>
-          <w:szCs w:val="19"/>
-          <w:lang w:eastAsia="en-US"/>
-        </w:rPr>
-        <w:t>Graphic</w:t>
-      </w:r>
-      <w:proofErr w:type="spellEnd"/>
-      <w:r>
-        <w:rPr>
-          <w:rFonts w:eastAsia="HelveticaNeueLT-Light" w:cstheme="minorHAnsi"/>
-          <w:bCs w:val="0"/>
-          <w:sz w:val="19"/>
-          <w:szCs w:val="19"/>
-          <w:lang w:eastAsia="en-US"/>
-        </w:rPr>
-        <w:t xml:space="preserve"> Recording, </w:t>
-      </w:r>
-      <w:proofErr w:type="spellStart"/>
-      <w:r>
-        <w:rPr>
-          <w:rFonts w:eastAsia="HelveticaNeueLT-Light" w:cstheme="minorHAnsi"/>
-          <w:bCs w:val="0"/>
-          <w:sz w:val="19"/>
-          <w:szCs w:val="19"/>
-          <w:lang w:eastAsia="en-US"/>
-        </w:rPr>
-        <w:t>studio</w:t>
-      </w:r>
-      <w:proofErr w:type="spellEnd"/>
-      <w:r>
-        <w:rPr>
-          <w:rFonts w:eastAsia="HelveticaNeueLT-Light" w:cstheme="minorHAnsi"/>
-          <w:bCs w:val="0"/>
-          <w:sz w:val="19"/>
-          <w:szCs w:val="19"/>
-          <w:lang w:eastAsia="en-US"/>
-        </w:rPr>
-        <w:t xml:space="preserve"> </w:t>
-      </w:r>
-      <w:proofErr w:type="spellStart"/>
-      <w:r>
-        <w:rPr>
-          <w:rFonts w:eastAsia="HelveticaNeueLT-Light" w:cstheme="minorHAnsi"/>
-          <w:bCs w:val="0"/>
-          <w:sz w:val="19"/>
-          <w:szCs w:val="19"/>
-          <w:lang w:eastAsia="en-US"/>
-        </w:rPr>
-        <w:t>animanova</w:t>
-      </w:r>
-      <w:proofErr w:type="spellEnd"/>
+        <w:t xml:space="preserve"> Kellner, Animation / Illustration / Graphic Recording, studio animanova</w:t>
+      </w:r>
     </w:p>
     <w:sdt>
       <w:sdtPr>
@@ -3349,43 +2858,21 @@
           <w:pPr>
             <w:spacing w:after="120"/>
             <w:rPr>
-              <w:ins w:id="6" w:author="Malambré, Julia | Wissensfabrik" w:date="2023-01-03T10:48:00Z"/>
               <w:rStyle w:val="WF-InhaltsverzeichnisZchn"/>
-              <w:bCs/>
-              <w:rPrChange w:id="7" w:author="Malambré, Julia | Wissensfabrik" w:date="2023-01-03T10:49:00Z">
-                <w:rPr>
-                  <w:ins w:id="8" w:author="Malambré, Julia | Wissensfabrik" w:date="2023-01-03T10:48:00Z"/>
-                  <w:rFonts w:asciiTheme="minorHAnsi" w:hAnsiTheme="minorHAnsi"/>
-                  <w:bCs w:val="0"/>
-                  <w:sz w:val="22"/>
-                  <w:lang w:eastAsia="en-US"/>
-                </w:rPr>
-              </w:rPrChange>
             </w:rPr>
           </w:pPr>
-          <w:ins w:id="9" w:author="Malambré, Julia | Wissensfabrik" w:date="2023-01-03T10:49:00Z">
-            <w:r>
-              <w:rPr>
-                <w:rStyle w:val="WF-InhaltsverzeichnisZchn"/>
-                <w:bCs/>
-                <w:rPrChange w:id="10" w:author="Malambré, Julia | Wissensfabrik" w:date="2023-01-03T10:49:00Z">
-                  <w:rPr>
-                    <w:rFonts w:asciiTheme="minorHAnsi" w:hAnsiTheme="minorHAnsi"/>
-                    <w:bCs w:val="0"/>
-                    <w:sz w:val="22"/>
-                    <w:lang w:eastAsia="en-US"/>
-                  </w:rPr>
-                </w:rPrChange>
-              </w:rPr>
-              <w:t>IT2School</w:t>
-            </w:r>
-          </w:ins>
+          <w:r>
+            <w:rPr>
+              <w:rStyle w:val="WF-InhaltsverzeichnisZchn"/>
+            </w:rPr>
+            <w:t>IT2School</w:t>
+          </w:r>
         </w:p>
         <w:p>
           <w:pPr>
             <w:spacing w:after="120"/>
             <w:rPr>
-              <w:rFonts w:ascii="Helvetica 65" w:eastAsiaTheme="majorEastAsia" w:hAnsi="Helvetica 65" w:cstheme="majorBidi" w:hint="eastAsia"/>
+              <w:rFonts w:ascii="Helvetica 65" w:eastAsiaTheme="majorEastAsia" w:hAnsi="Helvetica 65" w:cstheme="majorBidi"/>
               <w:bCs w:val="0"/>
               <w:color w:val="000000" w:themeColor="text1"/>
               <w:sz w:val="28"/>
@@ -3410,12 +2897,8 @@
             <w:spacing w:after="120"/>
             <w:ind w:left="708"/>
             <w:rPr>
-              <w:rFonts w:hint="eastAsia"/>
               <w:b/>
             </w:rPr>
-            <w:pPrChange w:id="11" w:author="Malambré, Julia | Wissensfabrik" w:date="2023-01-03T10:53:00Z">
-              <w:pPr/>
-            </w:pPrChange>
           </w:pPr>
           <w:r>
             <w:rPr>
@@ -3428,12 +2911,6 @@
           <w:pPr>
             <w:spacing w:after="120"/>
             <w:ind w:left="708"/>
-            <w:rPr>
-              <w:rFonts w:hint="eastAsia"/>
-            </w:rPr>
-            <w:pPrChange w:id="12" w:author="Malambré, Julia | Wissensfabrik" w:date="2023-01-03T10:53:00Z">
-              <w:pPr/>
-            </w:pPrChange>
           </w:pPr>
           <w:r>
             <w:rPr>
@@ -3455,12 +2932,6 @@
           <w:pPr>
             <w:spacing w:after="120"/>
             <w:ind w:left="708"/>
-            <w:rPr>
-              <w:rFonts w:hint="eastAsia"/>
-            </w:rPr>
-            <w:pPrChange w:id="13" w:author="Malambré, Julia | Wissensfabrik" w:date="2023-01-03T10:53:00Z">
-              <w:pPr/>
-            </w:pPrChange>
           </w:pPr>
           <w:r>
             <w:rPr>
@@ -3488,12 +2959,6 @@
           <w:pPr>
             <w:spacing w:after="120"/>
             <w:ind w:left="708"/>
-            <w:rPr>
-              <w:rFonts w:hint="eastAsia"/>
-            </w:rPr>
-            <w:pPrChange w:id="14" w:author="Malambré, Julia | Wissensfabrik" w:date="2023-01-03T10:53:00Z">
-              <w:pPr/>
-            </w:pPrChange>
           </w:pPr>
           <w:r>
             <w:rPr>
@@ -3504,13 +2969,8 @@
           <w:r>
             <w:br/>
           </w:r>
-          <w:proofErr w:type="spellStart"/>
           <w:r>
-            <w:t>Codes</w:t>
-          </w:r>
-          <w:proofErr w:type="spellEnd"/>
-          <w:r>
-            <w:t xml:space="preserve"> im Supermarkt und Unternehmen</w:t>
+            <w:t>Codes im Supermarkt und Unternehmen</w:t>
           </w:r>
         </w:p>
         <w:p>
@@ -3518,12 +2978,8 @@
             <w:spacing w:after="120"/>
             <w:ind w:left="708"/>
             <w:rPr>
-              <w:rFonts w:hint="eastAsia"/>
               <w:b/>
             </w:rPr>
-            <w:pPrChange w:id="15" w:author="Malambré, Julia | Wissensfabrik" w:date="2023-01-03T10:53:00Z">
-              <w:pPr/>
-            </w:pPrChange>
           </w:pPr>
           <w:r>
             <w:rPr>
@@ -3543,33 +2999,14 @@
             </w:rPr>
             <w:br/>
           </w:r>
-          <w:proofErr w:type="spellStart"/>
           <w:r>
-            <w:t>3D-Druck</w:t>
-          </w:r>
-          <w:proofErr w:type="spellEnd"/>
-          <w:r>
-            <w:t xml:space="preserve">, Modellierung und </w:t>
-          </w:r>
-          <w:proofErr w:type="spellStart"/>
-          <w:r>
-            <w:t>Augmented</w:t>
-          </w:r>
-          <w:proofErr w:type="spellEnd"/>
-          <w:r>
-            <w:t>/Virtual Reality</w:t>
+            <w:t>3D-Druck, Modellierung und Augmented/Virtual Reality</w:t>
           </w:r>
         </w:p>
         <w:p>
           <w:pPr>
             <w:spacing w:after="120"/>
             <w:ind w:left="708"/>
-            <w:rPr>
-              <w:rFonts w:hint="eastAsia"/>
-            </w:rPr>
-            <w:pPrChange w:id="16" w:author="Malambré, Julia | Wissensfabrik" w:date="2023-01-03T10:53:00Z">
-              <w:pPr/>
-            </w:pPrChange>
           </w:pPr>
           <w:r>
             <w:rPr>
@@ -3588,12 +3025,6 @@
           <w:pPr>
             <w:spacing w:after="120"/>
             <w:ind w:left="708"/>
-            <w:rPr>
-              <w:rFonts w:hint="eastAsia"/>
-            </w:rPr>
-            <w:pPrChange w:id="17" w:author="Malambré, Julia | Wissensfabrik" w:date="2023-01-03T10:53:00Z">
-              <w:pPr/>
-            </w:pPrChange>
           </w:pPr>
           <w:r>
             <w:rPr>
@@ -3604,13 +3035,8 @@
           <w:r>
             <w:br/>
           </w:r>
-          <w:proofErr w:type="spellStart"/>
           <w:r>
-            <w:t>MocoMoco</w:t>
-          </w:r>
-          <w:proofErr w:type="spellEnd"/>
-          <w:r>
-            <w:t xml:space="preserve"> – Mein besonderer Anschluss</w:t>
+            <w:t>MocoMoco – Mein besonderer Anschluss</w:t>
           </w:r>
           <w:r>
             <w:t xml:space="preserve"> </w:t>
@@ -3620,12 +3046,6 @@
           <w:pPr>
             <w:spacing w:after="120"/>
             <w:ind w:left="708"/>
-            <w:rPr>
-              <w:rFonts w:hint="eastAsia"/>
-            </w:rPr>
-            <w:pPrChange w:id="18" w:author="Malambré, Julia | Wissensfabrik" w:date="2023-01-03T10:53:00Z">
-              <w:pPr/>
-            </w:pPrChange>
           </w:pPr>
           <w:r>
             <w:rPr>
@@ -3636,13 +3056,8 @@
           <w:r>
             <w:br/>
           </w:r>
-          <w:proofErr w:type="spellStart"/>
           <w:r>
-            <w:t>App</w:t>
-          </w:r>
-          <w:proofErr w:type="spellEnd"/>
-          <w:r>
-            <w:t xml:space="preserve"> Inventor</w:t>
+            <w:t>App Inventor</w:t>
           </w:r>
           <w:r>
             <w:t xml:space="preserve"> </w:t>
@@ -3652,14 +3067,6 @@
           <w:pPr>
             <w:spacing w:after="240"/>
             <w:ind w:left="709"/>
-            <w:rPr>
-              <w:rFonts w:hint="eastAsia"/>
-            </w:rPr>
-            <w:pPrChange w:id="19" w:author="Malambré, Julia | Wissensfabrik" w:date="2023-01-03T11:00:00Z">
-              <w:pPr>
-                <w:spacing w:after="360"/>
-              </w:pPr>
-            </w:pPrChange>
           </w:pPr>
           <w:r>
             <w:rPr>
@@ -3701,7 +3108,6 @@
             <w:spacing w:after="120"/>
             <w:rPr>
               <w:rStyle w:val="WF-InhaltsverzeichnisZchn"/>
-              <w:rFonts w:hint="eastAsia"/>
             </w:rPr>
           </w:pPr>
           <w:r>
@@ -3721,12 +3127,6 @@
           <w:pPr>
             <w:spacing w:after="120"/>
             <w:ind w:left="708"/>
-            <w:rPr>
-              <w:rFonts w:hint="eastAsia"/>
-            </w:rPr>
-            <w:pPrChange w:id="20" w:author="Malambré, Julia | Wissensfabrik" w:date="2023-01-03T10:53:00Z">
-              <w:pPr/>
-            </w:pPrChange>
           </w:pPr>
           <w:r>
             <w:rPr>
@@ -3743,12 +3143,6 @@
           <w:pPr>
             <w:spacing w:after="120"/>
             <w:ind w:left="708"/>
-            <w:rPr>
-              <w:rFonts w:hint="eastAsia"/>
-            </w:rPr>
-            <w:pPrChange w:id="21" w:author="Malambré, Julia | Wissensfabrik" w:date="2023-01-03T10:53:00Z">
-              <w:pPr/>
-            </w:pPrChange>
           </w:pPr>
           <w:r>
             <w:rPr>
@@ -3758,26 +3152,13 @@
           </w:r>
           <w:r>
             <w:br/>
-          </w:r>
-          <w:proofErr w:type="spellStart"/>
-          <w:r>
-            <w:t>Kryptologie</w:t>
-          </w:r>
-          <w:proofErr w:type="spellEnd"/>
-          <w:r>
-            <w:t xml:space="preserve"> </w:t>
+            <w:t xml:space="preserve">Kryptologie </w:t>
           </w:r>
         </w:p>
         <w:p>
           <w:pPr>
             <w:spacing w:after="120"/>
             <w:ind w:left="708"/>
-            <w:rPr>
-              <w:rFonts w:hint="eastAsia"/>
-            </w:rPr>
-            <w:pPrChange w:id="22" w:author="Malambré, Julia | Wissensfabrik" w:date="2023-01-03T10:53:00Z">
-              <w:pPr/>
-            </w:pPrChange>
           </w:pPr>
           <w:r>
             <w:rPr>
@@ -3807,16 +3188,11 @@
             <w:spacing w:after="120"/>
             <w:ind w:left="708"/>
             <w:rPr>
-              <w:rFonts w:ascii="Helvetica 45" w:hAnsi="Helvetica 45" w:hint="eastAsia"/>
+              <w:rFonts w:ascii="Helvetica 45" w:hAnsi="Helvetica 45"/>
               <w:b/>
               <w:sz w:val="21"/>
               <w:szCs w:val="21"/>
             </w:rPr>
-            <w:pPrChange w:id="23" w:author="Malambré, Julia | Wissensfabrik" w:date="2023-01-03T10:53:00Z">
-              <w:pPr>
-                <w:pStyle w:val="KeinLeerraum"/>
-              </w:pPr>
-            </w:pPrChange>
           </w:pPr>
           <w:r>
             <w:rPr>
@@ -3834,15 +3210,10 @@
             <w:spacing w:after="120"/>
             <w:ind w:left="708"/>
             <w:rPr>
-              <w:rFonts w:ascii="Helvetica 45" w:hAnsi="Helvetica 45" w:hint="eastAsia"/>
+              <w:rFonts w:ascii="Helvetica 45" w:hAnsi="Helvetica 45"/>
               <w:sz w:val="21"/>
               <w:szCs w:val="21"/>
             </w:rPr>
-            <w:pPrChange w:id="24" w:author="Malambré, Julia | Wissensfabrik" w:date="2023-01-03T10:53:00Z">
-              <w:pPr>
-                <w:pStyle w:val="KeinLeerraum"/>
-              </w:pPr>
-            </w:pPrChange>
           </w:pPr>
           <w:r>
             <w:rPr>
@@ -3857,35 +3228,13 @@
           <w:pPr>
             <w:pStyle w:val="KeinLeerraum"/>
             <w:spacing w:after="120"/>
-            <w:rPr>
-              <w:del w:id="25" w:author="Malambré, Julia | Wissensfabrik" w:date="2023-01-03T10:53:00Z"/>
-              <w:rFonts w:ascii="Helvetica 45" w:hAnsi="Helvetica 45" w:hint="eastAsia"/>
-              <w:sz w:val="21"/>
-              <w:szCs w:val="21"/>
-            </w:rPr>
-            <w:pPrChange w:id="26" w:author="Malambré, Julia | Wissensfabrik" w:date="2023-01-03T10:53:00Z">
-              <w:pPr>
-                <w:pStyle w:val="KeinLeerraum"/>
-              </w:pPr>
-            </w:pPrChange>
-          </w:pPr>
-        </w:p>
-        <w:p>
-          <w:pPr>
-            <w:pStyle w:val="KeinLeerraum"/>
-            <w:spacing w:after="120"/>
             <w:ind w:left="708"/>
             <w:rPr>
-              <w:rFonts w:ascii="Helvetica 45" w:hAnsi="Helvetica 45" w:hint="eastAsia"/>
+              <w:rFonts w:ascii="Helvetica 45" w:hAnsi="Helvetica 45"/>
               <w:b/>
               <w:sz w:val="21"/>
               <w:szCs w:val="21"/>
             </w:rPr>
-            <w:pPrChange w:id="27" w:author="Malambré, Julia | Wissensfabrik" w:date="2023-01-03T10:53:00Z">
-              <w:pPr>
-                <w:pStyle w:val="KeinLeerraum"/>
-              </w:pPr>
-            </w:pPrChange>
           </w:pPr>
           <w:r>
             <w:rPr>
@@ -3903,15 +3252,10 @@
             <w:spacing w:after="120"/>
             <w:ind w:left="708"/>
             <w:rPr>
-              <w:rFonts w:ascii="Helvetica 45" w:hAnsi="Helvetica 45" w:hint="eastAsia"/>
+              <w:rFonts w:ascii="Helvetica 45" w:hAnsi="Helvetica 45"/>
               <w:sz w:val="21"/>
               <w:szCs w:val="21"/>
             </w:rPr>
-            <w:pPrChange w:id="28" w:author="Malambré, Julia | Wissensfabrik" w:date="2023-01-03T10:53:00Z">
-              <w:pPr>
-                <w:pStyle w:val="KeinLeerraum"/>
-              </w:pPr>
-            </w:pPrChange>
           </w:pPr>
           <w:r>
             <w:rPr>
@@ -3928,34 +3272,11 @@
             <w:spacing w:after="120"/>
             <w:ind w:left="708"/>
             <w:rPr>
-              <w:del w:id="29" w:author="Malambré, Julia | Wissensfabrik" w:date="2023-01-03T10:53:00Z"/>
-              <w:rFonts w:ascii="Helvetica 45" w:hAnsi="Helvetica 45" w:hint="eastAsia"/>
-              <w:sz w:val="21"/>
-              <w:szCs w:val="21"/>
-            </w:rPr>
-            <w:pPrChange w:id="30" w:author="Malambré, Julia | Wissensfabrik" w:date="2023-01-03T10:53:00Z">
-              <w:pPr>
-                <w:pStyle w:val="KeinLeerraum"/>
-              </w:pPr>
-            </w:pPrChange>
-          </w:pPr>
-        </w:p>
-        <w:p>
-          <w:pPr>
-            <w:pStyle w:val="KeinLeerraum"/>
-            <w:spacing w:after="120"/>
-            <w:ind w:left="708"/>
-            <w:rPr>
-              <w:rFonts w:ascii="Helvetica 45" w:hAnsi="Helvetica 45" w:hint="eastAsia"/>
+              <w:rFonts w:ascii="Helvetica 45" w:hAnsi="Helvetica 45"/>
               <w:b/>
               <w:sz w:val="21"/>
               <w:szCs w:val="21"/>
             </w:rPr>
-            <w:pPrChange w:id="31" w:author="Malambré, Julia | Wissensfabrik" w:date="2023-01-03T10:53:00Z">
-              <w:pPr>
-                <w:pStyle w:val="KeinLeerraum"/>
-              </w:pPr>
-            </w:pPrChange>
           </w:pPr>
           <w:r>
             <w:rPr>
@@ -3991,15 +3312,10 @@
             <w:spacing w:after="120"/>
             <w:ind w:left="708"/>
             <w:rPr>
-              <w:rFonts w:ascii="Helvetica 45" w:hAnsi="Helvetica 45" w:hint="eastAsia"/>
+              <w:rFonts w:ascii="Helvetica 45" w:hAnsi="Helvetica 45"/>
               <w:sz w:val="21"/>
               <w:szCs w:val="21"/>
             </w:rPr>
-            <w:pPrChange w:id="32" w:author="Malambré, Julia | Wissensfabrik" w:date="2023-01-03T10:53:00Z">
-              <w:pPr>
-                <w:pStyle w:val="KeinLeerraum"/>
-              </w:pPr>
-            </w:pPrChange>
           </w:pPr>
           <w:r>
             <w:rPr>
@@ -4007,25 +3323,7 @@
               <w:sz w:val="21"/>
               <w:szCs w:val="21"/>
             </w:rPr>
-            <w:t xml:space="preserve">BB8 </w:t>
-          </w:r>
-          <w:proofErr w:type="gramStart"/>
-          <w:r>
-            <w:rPr>
-              <w:rFonts w:ascii="Helvetica 45" w:hAnsi="Helvetica 45"/>
-              <w:sz w:val="21"/>
-              <w:szCs w:val="21"/>
-            </w:rPr>
-            <w:t>selber</w:t>
-          </w:r>
-          <w:proofErr w:type="gramEnd"/>
-          <w:r>
-            <w:rPr>
-              <w:rFonts w:ascii="Helvetica 45" w:hAnsi="Helvetica 45"/>
-              <w:sz w:val="21"/>
-              <w:szCs w:val="21"/>
-            </w:rPr>
-            <w:t xml:space="preserve"> bauen</w:t>
+            <w:t>BB8 selber bauen</w:t>
           </w:r>
         </w:p>
         <w:p>
@@ -4034,34 +3332,11 @@
             <w:spacing w:after="120"/>
             <w:ind w:left="708"/>
             <w:rPr>
-              <w:del w:id="33" w:author="Malambré, Julia | Wissensfabrik" w:date="2023-01-03T10:53:00Z"/>
-              <w:rFonts w:ascii="Helvetica 45" w:hAnsi="Helvetica 45" w:hint="eastAsia"/>
-              <w:sz w:val="21"/>
-              <w:szCs w:val="21"/>
-            </w:rPr>
-            <w:pPrChange w:id="34" w:author="Malambré, Julia | Wissensfabrik" w:date="2023-01-03T10:53:00Z">
-              <w:pPr>
-                <w:pStyle w:val="KeinLeerraum"/>
-              </w:pPr>
-            </w:pPrChange>
-          </w:pPr>
-        </w:p>
-        <w:p>
-          <w:pPr>
-            <w:pStyle w:val="KeinLeerraum"/>
-            <w:spacing w:after="120"/>
-            <w:ind w:left="708"/>
-            <w:rPr>
-              <w:rFonts w:ascii="Helvetica 45" w:hAnsi="Helvetica 45" w:hint="eastAsia"/>
+              <w:rFonts w:ascii="Helvetica 45" w:hAnsi="Helvetica 45"/>
               <w:b/>
               <w:sz w:val="21"/>
               <w:szCs w:val="21"/>
             </w:rPr>
-            <w:pPrChange w:id="35" w:author="Malambré, Julia | Wissensfabrik" w:date="2023-01-03T10:53:00Z">
-              <w:pPr>
-                <w:pStyle w:val="KeinLeerraum"/>
-              </w:pPr>
-            </w:pPrChange>
           </w:pPr>
           <w:r>
             <w:rPr>
@@ -4087,12 +3362,6 @@
             <w:pStyle w:val="KeinLeerraum"/>
             <w:spacing w:after="120"/>
             <w:ind w:left="708"/>
-            <w:pPrChange w:id="36" w:author="Malambré, Julia | Wissensfabrik" w:date="2023-01-03T10:53:00Z">
-              <w:pPr>
-                <w:pStyle w:val="KeinLeerraum"/>
-                <w:spacing w:after="160"/>
-              </w:pPr>
-            </w:pPrChange>
           </w:pPr>
           <w:r>
             <w:rPr>
@@ -4110,13 +3379,9 @@
         <w:spacing w:after="120"/>
         <w:ind w:left="708"/>
         <w:rPr>
-          <w:rFonts w:hint="eastAsia"/>
           <w:b/>
           <w:lang w:val="en-GB"/>
         </w:rPr>
-        <w:pPrChange w:id="37" w:author="Malambré, Julia | Wissensfabrik" w:date="2023-01-03T10:53:00Z">
-          <w:pPr/>
-        </w:pPrChange>
       </w:pPr>
       <w:r>
         <w:rPr>
@@ -4131,14 +3396,9 @@
         <w:spacing w:after="240"/>
         <w:ind w:left="709"/>
         <w:rPr>
-          <w:ins w:id="38" w:author="Ira Diethelm" w:date="2023-01-03T10:33:00Z"/>
-          <w:rFonts w:hint="eastAsia"/>
           <w:b/>
           <w:lang w:val="en-US"/>
         </w:rPr>
-        <w:pPrChange w:id="39" w:author="Malambré, Julia | Wissensfabrik" w:date="2023-01-03T10:59:00Z">
-          <w:pPr/>
-        </w:pPrChange>
       </w:pPr>
       <w:r>
         <w:rPr>
@@ -4165,187 +3425,42 @@
     <w:p>
       <w:pPr>
         <w:rPr>
-          <w:ins w:id="40" w:author="Ira Diethelm" w:date="2023-01-03T10:33:00Z"/>
-          <w:del w:id="41" w:author="Malambré, Julia | Wissensfabrik" w:date="2023-01-03T10:52:00Z"/>
-          <w:rFonts w:hint="eastAsia"/>
           <w:b/>
-          <w:lang w:val="en-US"/>
-        </w:rPr>
-      </w:pPr>
-      <w:ins w:id="42" w:author="Malambré, Julia | Wissensfabrik" w:date="2023-01-03T10:52:00Z">
+        </w:rPr>
+      </w:pPr>
+      <w:r>
+        <w:t>Die</w:t>
+      </w:r>
+      <w:ins w:id="1" w:author="Ira Diethelm" w:date="2023-01-03T11:37:00Z">
         <w:r>
-          <w:t xml:space="preserve">Die Module von IT2School werden durch </w:t>
+          <w:t xml:space="preserve"> hier aufgeführten</w:t>
         </w:r>
       </w:ins>
-      <w:ins w:id="43" w:author="Malambré, Julia | Wissensfabrik" w:date="2023-01-03T10:53:00Z">
+      <w:ins w:id="2" w:author="Ira Diethelm" w:date="2023-01-03T11:38:00Z">
         <w:r>
-          <w:t xml:space="preserve">die Module zum Thema </w:t>
+          <w:t xml:space="preserve"> (klassischen)</w:t>
         </w:r>
       </w:ins>
-      <w:ins w:id="44" w:author="Malambré, Julia | Wissensfabrik" w:date="2023-01-03T10:54:00Z">
+      <w:r>
+        <w:t xml:space="preserve"> Module von IT2School werden durch die </w:t>
+      </w:r>
+      <w:ins w:id="3" w:author="Ira Diethelm" w:date="2023-01-03T11:38:00Z">
         <w:r>
-          <w:t>künstliche Intelligenz ergänzt. Diese sind</w:t>
+          <w:t xml:space="preserve">(neuen) </w:t>
         </w:r>
       </w:ins>
-      <w:ins w:id="45" w:author="Malambré, Julia | Wissensfabrik" w:date="2023-01-03T10:55:00Z">
-        <w:r>
-          <w:t xml:space="preserve"> </w:t>
-        </w:r>
-      </w:ins>
-      <w:ins w:id="46" w:author="Malambré, Julia | Wissensfabrik" w:date="2023-01-03T10:59:00Z">
-        <w:r>
-          <w:t>im</w:t>
-        </w:r>
-      </w:ins>
-      <w:ins w:id="47" w:author="Malambré, Julia | Wissensfabrik" w:date="2023-01-03T10:55:00Z">
-        <w:r>
-          <w:t xml:space="preserve"> Ordner</w:t>
-        </w:r>
-      </w:ins>
-      <w:ins w:id="48" w:author="Malambré, Julia | Wissensfabrik" w:date="2023-01-03T10:59:00Z">
-        <w:r>
-          <w:t xml:space="preserve"> </w:t>
-        </w:r>
-      </w:ins>
-      <w:ins w:id="49" w:author="Malambré, Julia | Wissensfabrik" w:date="2023-01-03T11:00:00Z">
-        <w:r>
-          <w:t>„</w:t>
-        </w:r>
-      </w:ins>
-      <w:ins w:id="50" w:author="Malambré, Julia | Wissensfabrik" w:date="2023-01-03T10:59:00Z">
-        <w:r>
-          <w:t>IT2School Module zur künstlichen Intelligenz</w:t>
-        </w:r>
-      </w:ins>
-      <w:ins w:id="51" w:author="Malambré, Julia | Wissensfabrik" w:date="2023-01-03T11:00:00Z">
-        <w:r>
-          <w:t>“</w:t>
-        </w:r>
-      </w:ins>
-      <w:ins w:id="52" w:author="Malambré, Julia | Wissensfabrik" w:date="2023-01-03T10:59:00Z">
-        <w:r>
-          <w:t xml:space="preserve"> und online verfügbar. </w:t>
-        </w:r>
-      </w:ins>
-    </w:p>
-    <w:p>
-      <w:pPr>
-        <w:rPr>
-          <w:ins w:id="53" w:author="Ira Diethelm" w:date="2023-01-03T10:34:00Z"/>
-          <w:del w:id="54" w:author="Malambré, Julia | Wissensfabrik" w:date="2023-01-03T10:52:00Z"/>
-          <w:rFonts w:hint="eastAsia"/>
-          <w:b/>
-        </w:rPr>
-      </w:pPr>
-      <w:ins w:id="55" w:author="Ira Diethelm" w:date="2023-01-03T10:33:00Z">
-        <w:del w:id="56" w:author="Malambré, Julia | Wissensfabrik" w:date="2023-01-03T10:52:00Z">
-          <w:r>
-            <w:rPr>
-              <w:rFonts w:hint="eastAsia"/>
-              <w:b/>
-              <w:rPrChange w:id="57" w:author="Ira Diethelm" w:date="2023-01-03T10:33:00Z">
-                <w:rPr>
-                  <w:rFonts w:hint="eastAsia"/>
-                  <w:b/>
-                  <w:lang w:val="en-US"/>
-                </w:rPr>
-              </w:rPrChange>
-            </w:rPr>
-            <w:delText>Darüber hinaus enthält der Ordner z</w:delText>
-          </w:r>
-          <w:r>
-            <w:rPr>
-              <w:b/>
-            </w:rPr>
-            <w:delText>u den K</w:delText>
-          </w:r>
-        </w:del>
-      </w:ins>
-      <w:ins w:id="58" w:author="Ira Diethelm" w:date="2023-01-03T10:34:00Z">
-        <w:del w:id="59" w:author="Malambré, Julia | Wissensfabrik" w:date="2023-01-03T10:52:00Z">
-          <w:r>
-            <w:rPr>
-              <w:b/>
-            </w:rPr>
-            <w:delText>I-Modulen ein eigenes Impressum und folgenden Inhalt:</w:delText>
-          </w:r>
-        </w:del>
-      </w:ins>
-    </w:p>
-    <w:p>
-      <w:pPr>
-        <w:spacing w:after="120"/>
-        <w:rPr>
-          <w:ins w:id="60" w:author="Ira Diethelm" w:date="2023-01-03T10:34:00Z"/>
-          <w:del w:id="61" w:author="Malambré, Julia | Wissensfabrik" w:date="2023-01-03T10:52:00Z"/>
-          <w:rFonts w:ascii="Helvetica 65" w:eastAsiaTheme="majorEastAsia" w:hAnsi="Helvetica 65" w:cstheme="majorBidi" w:hint="eastAsia"/>
-          <w:bCs w:val="0"/>
-          <w:color w:val="000000" w:themeColor="text1"/>
-          <w:sz w:val="28"/>
-          <w:szCs w:val="36"/>
-        </w:rPr>
-      </w:pPr>
-      <w:ins w:id="62" w:author="Ira Diethelm" w:date="2023-01-03T10:34:00Z">
-        <w:del w:id="63" w:author="Malambré, Julia | Wissensfabrik" w:date="2023-01-03T10:52:00Z">
-          <w:r>
-            <w:rPr>
-              <w:rStyle w:val="WF-InhaltsverzeichnisZchn"/>
-            </w:rPr>
-            <w:delText>Inhalt</w:delText>
-          </w:r>
-          <w:r>
-            <w:rPr>
-              <w:rStyle w:val="WF-InhaltsverzeichnisZchn"/>
-            </w:rPr>
-            <w:delText xml:space="preserve"> Ordner KI-Module</w:delText>
-          </w:r>
-        </w:del>
-      </w:ins>
-    </w:p>
-    <w:p>
-      <w:pPr>
-        <w:rPr>
-          <w:ins w:id="64" w:author="Ira Diethelm" w:date="2023-01-03T10:34:00Z"/>
-          <w:del w:id="65" w:author="Malambré, Julia | Wissensfabrik" w:date="2023-01-03T10:52:00Z"/>
-          <w:rFonts w:hint="eastAsia"/>
-          <w:b/>
-        </w:rPr>
-      </w:pPr>
-      <w:ins w:id="66" w:author="Ira Diethelm" w:date="2023-01-03T10:34:00Z">
-        <w:del w:id="67" w:author="Malambré, Julia | Wissensfabrik" w:date="2023-01-03T10:52:00Z">
-          <w:r>
-            <w:rPr>
-              <w:b/>
-            </w:rPr>
-            <w:delText>Einleitung</w:delText>
-          </w:r>
-        </w:del>
-      </w:ins>
-      <w:ins w:id="68" w:author="Ira Diethelm" w:date="2023-01-03T10:39:00Z">
-        <w:del w:id="69" w:author="Malambré, Julia | Wissensfabrik" w:date="2023-01-03T10:52:00Z">
-          <w:r>
-            <w:rPr>
-              <w:b/>
-            </w:rPr>
-            <w:delText xml:space="preserve"> …</w:delText>
-          </w:r>
-        </w:del>
-      </w:ins>
-    </w:p>
-    <w:p>
-      <w:pPr>
-        <w:rPr>
-          <w:rFonts w:hint="eastAsia"/>
-          <w:b/>
-          <w:rPrChange w:id="70" w:author="Ira Diethelm" w:date="2023-01-03T10:33:00Z">
-            <w:rPr>
-              <w:rFonts w:hint="eastAsia"/>
-              <w:b/>
-              <w:lang w:val="en-US"/>
-            </w:rPr>
-          </w:rPrChange>
-        </w:rPr>
-      </w:pPr>
+      <w:r>
+        <w:t xml:space="preserve">Module zum Thema künstliche Intelligenz ergänzt. Diese sind </w:t>
+      </w:r>
+      <w:r>
+        <w:t>im</w:t>
+      </w:r>
+      <w:r>
+        <w:t xml:space="preserve"> Ordner</w:t>
+      </w:r>
+      <w:r>
+        <w:t xml:space="preserve"> „IT2School Module zur künstlichen Intelligenz“ und online verfügbar. </w:t>
+      </w:r>
     </w:p>
     <w:sectPr>
       <w:type w:val="continuous"/>
@@ -4363,11 +3478,6 @@
 <w:endnotes xmlns:wpc="http://schemas.microsoft.com/office/word/2010/wordprocessingCanvas" xmlns:cx="http://schemas.microsoft.com/office/drawing/2014/chartex" xmlns:cx1="http://schemas.microsoft.com/office/drawing/2015/9/8/chartex" xmlns:cx2="http://schemas.microsoft.com/office/drawing/2015/10/21/chartex" xmlns:cx3="http://schemas.microsoft.com/office/drawing/2016/5/9/chartex" xmlns:cx4="http://schemas.microsoft.com/office/drawing/2016/5/10/chartex" xmlns:cx5="http://schemas.microsoft.com/office/drawing/2016/5/11/chartex" xmlns:cx6="http://schemas.microsoft.com/office/drawing/2016/5/12/chartex" xmlns:cx7="http://schemas.microsoft.com/office/drawing/2016/5/13/chartex" xmlns:cx8="http://schemas.microsoft.com/office/drawing/2016/5/14/chartex" xmlns:mc="http://schemas.openxmlformats.org/markup-compatibility/2006" xmlns:aink="http://schemas.microsoft.com/office/drawing/2016/ink" xmlns:am3d="http://schemas.microsoft.com/office/drawing/2017/model3d" xmlns:o="urn:schemas-microsoft-com:office:office" xmlns:oel="http://schemas.microsoft.com/office/2019/extlst" xmlns:r="http://schemas.openxmlformats.org/officeDocument/2006/relationships" xmlns:m="http://schemas.openxmlformats.org/officeDocument/2006/math" xmlns:v="urn:schemas-microsoft-com:vml" xmlns:wp14="http://schemas.microsoft.com/office/word/2010/wordprocessingDrawing" xmlns:wp="http://schemas.openxmlformats.org/drawingml/2006/wordprocessingDrawing" xmlns:w10="urn:schemas-microsoft-com:office:word" xmlns:w="http://schemas.openxmlformats.org/wordprocessingml/2006/main" xmlns:w14="http://schemas.microsoft.com/office/word/2010/wordml" xmlns:w15="http://schemas.microsoft.com/office/word/2012/wordml" xmlns:w16cex="http://schemas.microsoft.com/office/word/2018/wordml/cex" xmlns:w16cid="http://schemas.microsoft.com/office/word/2016/wordml/cid" xmlns:w16="http://schemas.microsoft.com/office/word/2018/wordml" xmlns:w16sdtdh="http://schemas.microsoft.com/office/word/2020/wordml/sdtdatahash" xmlns:w16se="http://schemas.microsoft.com/office/word/2015/wordml/symex" xmlns:wpg="http://schemas.microsoft.com/office/word/2010/wordprocessingGroup" xmlns:wpi="http://schemas.microsoft.com/office/word/2010/wordprocessingInk" xmlns:wne="http://schemas.microsoft.com/office/word/2006/wordml" xmlns:wps="http://schemas.microsoft.com/office/word/2010/wordprocessingShape" mc:Ignorable="w14 w15 w16se w16cid w16 w16cex w16sdtdh wp14">
   <w:endnote w:type="separator" w:id="-1">
     <w:p>
-      <w:pPr>
-        <w:rPr>
-          <w:rFonts w:hint="eastAsia"/>
-        </w:rPr>
-      </w:pPr>
       <w:r>
         <w:separator/>
       </w:r>
@@ -4375,11 +3485,6 @@
   </w:endnote>
   <w:endnote w:type="continuationSeparator" w:id="0">
     <w:p>
-      <w:pPr>
-        <w:rPr>
-          <w:rFonts w:hint="eastAsia"/>
-        </w:rPr>
-      </w:pPr>
       <w:r>
         <w:continuationSeparator/>
       </w:r>
@@ -4400,7 +3505,6 @@
       </w:tabs>
       <w:ind w:right="-2637"/>
       <w:rPr>
-        <w:rFonts w:hint="eastAsia"/>
         <w:sz w:val="6"/>
       </w:rPr>
     </w:pPr>
@@ -4466,7 +3570,7 @@
                             <w:pPr>
                               <w:spacing w:line="160" w:lineRule="exact"/>
                               <w:rPr>
-                                <w:rFonts w:ascii="Helvetica 55" w:hAnsi="Helvetica 55" w:hint="eastAsia"/>
+                                <w:rFonts w:ascii="Helvetica 55" w:hAnsi="Helvetica 55"/>
                                 <w:color w:val="A6A6A6" w:themeColor="background1" w:themeShade="A6"/>
                                 <w:sz w:val="14"/>
                                 <w:szCs w:val="14"/>
@@ -4704,7 +3808,6 @@
       </w:tabs>
       <w:ind w:right="-2637"/>
       <w:rPr>
-        <w:rFonts w:hint="eastAsia"/>
         <w:sz w:val="6"/>
       </w:rPr>
     </w:pPr>
@@ -4720,7 +3823,6 @@
       </w:tabs>
       <w:ind w:right="-2637"/>
       <w:rPr>
-        <w:rFonts w:hint="eastAsia"/>
         <w:i/>
         <w:sz w:val="18"/>
       </w:rPr>
@@ -4833,13 +3935,7 @@
 
 <file path=word/footer2.xml><?xml version="1.0" encoding="utf-8"?>
 <w:ftr xmlns:wpc="http://schemas.microsoft.com/office/word/2010/wordprocessingCanvas" xmlns:cx="http://schemas.microsoft.com/office/drawing/2014/chartex" xmlns:cx1="http://schemas.microsoft.com/office/drawing/2015/9/8/chartex" xmlns:cx2="http://schemas.microsoft.com/office/drawing/2015/10/21/chartex" xmlns:cx3="http://schemas.microsoft.com/office/drawing/2016/5/9/chartex" xmlns:cx4="http://schemas.microsoft.com/office/drawing/2016/5/10/chartex" xmlns:cx5="http://schemas.microsoft.com/office/drawing/2016/5/11/chartex" xmlns:cx6="http://schemas.microsoft.com/office/drawing/2016/5/12/chartex" xmlns:cx7="http://schemas.microsoft.com/office/drawing/2016/5/13/chartex" xmlns:cx8="http://schemas.microsoft.com/office/drawing/2016/5/14/chartex" xmlns:mc="http://schemas.openxmlformats.org/markup-compatibility/2006" xmlns:aink="http://schemas.microsoft.com/office/drawing/2016/ink" xmlns:am3d="http://schemas.microsoft.com/office/drawing/2017/model3d" xmlns:o="urn:schemas-microsoft-com:office:office" xmlns:oel="http://schemas.microsoft.com/office/2019/extlst" xmlns:r="http://schemas.openxmlformats.org/officeDocument/2006/relationships" xmlns:m="http://schemas.openxmlformats.org/officeDocument/2006/math" xmlns:v="urn:schemas-microsoft-com:vml" xmlns:wp14="http://schemas.microsoft.com/office/word/2010/wordprocessingDrawing" xmlns:wp="http://schemas.openxmlformats.org/drawingml/2006/wordprocessingDrawing" xmlns:w10="urn:schemas-microsoft-com:office:word" xmlns:w="http://schemas.openxmlformats.org/wordprocessingml/2006/main" xmlns:w14="http://schemas.microsoft.com/office/word/2010/wordml" xmlns:w15="http://schemas.microsoft.com/office/word/2012/wordml" xmlns:w16cex="http://schemas.microsoft.com/office/word/2018/wordml/cex" xmlns:w16cid="http://schemas.microsoft.com/office/word/2016/wordml/cid" xmlns:w16="http://schemas.microsoft.com/office/word/2018/wordml" xmlns:w16sdtdh="http://schemas.microsoft.com/office/word/2020/wordml/sdtdatahash" xmlns:w16se="http://schemas.microsoft.com/office/word/2015/wordml/symex" xmlns:wpg="http://schemas.microsoft.com/office/word/2010/wordprocessingGroup" xmlns:wpi="http://schemas.microsoft.com/office/word/2010/wordprocessingInk" xmlns:wne="http://schemas.microsoft.com/office/word/2006/wordml" xmlns:wps="http://schemas.microsoft.com/office/word/2010/wordprocessingShape" mc:Ignorable="w14 w15 w16se w16cid w16 w16cex w16sdtdh wp14">
-  <w:p>
-    <w:pPr>
-      <w:rPr>
-        <w:rFonts w:hint="eastAsia"/>
-      </w:rPr>
-    </w:pPr>
-  </w:p>
+  <w:p/>
   <w:p>
     <w:pPr>
       <w:pStyle w:val="Fuzeile"/>
@@ -4849,7 +3945,6 @@
         <w:tab w:val="left" w:pos="5103"/>
       </w:tabs>
       <w:rPr>
-        <w:rFonts w:hint="eastAsia"/>
         <w:sz w:val="18"/>
         <w:szCs w:val="18"/>
       </w:rPr>
@@ -4907,7 +4002,6 @@
         <w:tab w:val="left" w:pos="5387"/>
       </w:tabs>
       <w:rPr>
-        <w:rFonts w:hint="eastAsia"/>
         <w:sz w:val="20"/>
         <w:szCs w:val="20"/>
       </w:rPr>
@@ -4922,9 +4016,6 @@
         <w:tab w:val="right" w:pos="4395"/>
         <w:tab w:val="left" w:pos="5103"/>
       </w:tabs>
-      <w:rPr>
-        <w:rFonts w:hint="eastAsia"/>
-      </w:rPr>
     </w:pPr>
     <w:r>
       <w:rPr>
@@ -5084,9 +4175,6 @@
         <w:tab w:val="right" w:pos="3261"/>
         <w:tab w:val="left" w:pos="5387"/>
       </w:tabs>
-      <w:rPr>
-        <w:rFonts w:hint="eastAsia"/>
-      </w:rPr>
     </w:pPr>
   </w:p>
   <w:p>
@@ -5098,9 +4186,6 @@
         <w:tab w:val="right" w:pos="3261"/>
         <w:tab w:val="left" w:pos="5387"/>
       </w:tabs>
-      <w:rPr>
-        <w:rFonts w:hint="eastAsia"/>
-      </w:rPr>
     </w:pPr>
     <w:r>
       <w:rPr>
@@ -5182,11 +4267,6 @@
 <w:footnotes xmlns:wpc="http://schemas.microsoft.com/office/word/2010/wordprocessingCanvas" xmlns:cx="http://schemas.microsoft.com/office/drawing/2014/chartex" xmlns:cx1="http://schemas.microsoft.com/office/drawing/2015/9/8/chartex" xmlns:cx2="http://schemas.microsoft.com/office/drawing/2015/10/21/chartex" xmlns:cx3="http://schemas.microsoft.com/office/drawing/2016/5/9/chartex" xmlns:cx4="http://schemas.microsoft.com/office/drawing/2016/5/10/chartex" xmlns:cx5="http://schemas.microsoft.com/office/drawing/2016/5/11/chartex" xmlns:cx6="http://schemas.microsoft.com/office/drawing/2016/5/12/chartex" xmlns:cx7="http://schemas.microsoft.com/office/drawing/2016/5/13/chartex" xmlns:cx8="http://schemas.microsoft.com/office/drawing/2016/5/14/chartex" xmlns:mc="http://schemas.openxmlformats.org/markup-compatibility/2006" xmlns:aink="http://schemas.microsoft.com/office/drawing/2016/ink" xmlns:am3d="http://schemas.microsoft.com/office/drawing/2017/model3d" xmlns:o="urn:schemas-microsoft-com:office:office" xmlns:oel="http://schemas.microsoft.com/office/2019/extlst" xmlns:r="http://schemas.openxmlformats.org/officeDocument/2006/relationships" xmlns:m="http://schemas.openxmlformats.org/officeDocument/2006/math" xmlns:v="urn:schemas-microsoft-com:vml" xmlns:wp14="http://schemas.microsoft.com/office/word/2010/wordprocessingDrawing" xmlns:wp="http://schemas.openxmlformats.org/drawingml/2006/wordprocessingDrawing" xmlns:w10="urn:schemas-microsoft-com:office:word" xmlns:w="http://schemas.openxmlformats.org/wordprocessingml/2006/main" xmlns:w14="http://schemas.microsoft.com/office/word/2010/wordml" xmlns:w15="http://schemas.microsoft.com/office/word/2012/wordml" xmlns:w16cex="http://schemas.microsoft.com/office/word/2018/wordml/cex" xmlns:w16cid="http://schemas.microsoft.com/office/word/2016/wordml/cid" xmlns:w16="http://schemas.microsoft.com/office/word/2018/wordml" xmlns:w16sdtdh="http://schemas.microsoft.com/office/word/2020/wordml/sdtdatahash" xmlns:w16se="http://schemas.microsoft.com/office/word/2015/wordml/symex" xmlns:wpg="http://schemas.microsoft.com/office/word/2010/wordprocessingGroup" xmlns:wpi="http://schemas.microsoft.com/office/word/2010/wordprocessingInk" xmlns:wne="http://schemas.microsoft.com/office/word/2006/wordml" xmlns:wps="http://schemas.microsoft.com/office/word/2010/wordprocessingShape" mc:Ignorable="w14 w15 w16se w16cid w16 w16cex w16sdtdh wp14">
   <w:footnote w:type="separator" w:id="-1">
     <w:p>
-      <w:pPr>
-        <w:rPr>
-          <w:rFonts w:hint="eastAsia"/>
-        </w:rPr>
-      </w:pPr>
       <w:r>
         <w:separator/>
       </w:r>
@@ -5194,11 +4274,6 @@
   </w:footnote>
   <w:footnote w:type="continuationSeparator" w:id="0">
     <w:p>
-      <w:pPr>
-        <w:rPr>
-          <w:rFonts w:hint="eastAsia"/>
-        </w:rPr>
-      </w:pPr>
       <w:r>
         <w:continuationSeparator/>
       </w:r>
@@ -5220,9 +4295,6 @@
         <w:tab w:val="right" w:pos="8844"/>
       </w:tabs>
       <w:spacing w:line="360" w:lineRule="auto"/>
-      <w:rPr>
-        <w:rFonts w:hint="eastAsia"/>
-      </w:rPr>
     </w:pPr>
     <w:r>
       <w:rPr>
@@ -5452,9 +4524,6 @@
   <w:p>
     <w:pPr>
       <w:pStyle w:val="Kopfzeile"/>
-      <w:rPr>
-        <w:rFonts w:hint="eastAsia"/>
-      </w:rPr>
     </w:pPr>
   </w:p>
 </w:hdr>
@@ -9840,9 +8909,6 @@
 <w15:people xmlns:wpc="http://schemas.microsoft.com/office/word/2010/wordprocessingCanvas" xmlns:cx="http://schemas.microsoft.com/office/drawing/2014/chartex" xmlns:cx1="http://schemas.microsoft.com/office/drawing/2015/9/8/chartex" xmlns:cx2="http://schemas.microsoft.com/office/drawing/2015/10/21/chartex" xmlns:cx3="http://schemas.microsoft.com/office/drawing/2016/5/9/chartex" xmlns:cx4="http://schemas.microsoft.com/office/drawing/2016/5/10/chartex" xmlns:cx5="http://schemas.microsoft.com/office/drawing/2016/5/11/chartex" xmlns:cx6="http://schemas.microsoft.com/office/drawing/2016/5/12/chartex" xmlns:cx7="http://schemas.microsoft.com/office/drawing/2016/5/13/chartex" xmlns:cx8="http://schemas.microsoft.com/office/drawing/2016/5/14/chartex" xmlns:mc="http://schemas.openxmlformats.org/markup-compatibility/2006" xmlns:aink="http://schemas.microsoft.com/office/drawing/2016/ink" xmlns:am3d="http://schemas.microsoft.com/office/drawing/2017/model3d" xmlns:o="urn:schemas-microsoft-com:office:office" xmlns:oel="http://schemas.microsoft.com/office/2019/extlst" xmlns:r="http://schemas.openxmlformats.org/officeDocument/2006/relationships" xmlns:m="http://schemas.openxmlformats.org/officeDocument/2006/math" xmlns:v="urn:schemas-microsoft-com:vml" xmlns:wp14="http://schemas.microsoft.com/office/word/2010/wordprocessingDrawing" xmlns:wp="http://schemas.openxmlformats.org/drawingml/2006/wordprocessingDrawing" xmlns:w10="urn:schemas-microsoft-com:office:word" xmlns:w="http://schemas.openxmlformats.org/wordprocessingml/2006/main" xmlns:w14="http://schemas.microsoft.com/office/word/2010/wordml" xmlns:w15="http://schemas.microsoft.com/office/word/2012/wordml" xmlns:w16cex="http://schemas.microsoft.com/office/word/2018/wordml/cex" xmlns:w16cid="http://schemas.microsoft.com/office/word/2016/wordml/cid" xmlns:w16="http://schemas.microsoft.com/office/word/2018/wordml" xmlns:w16sdtdh="http://schemas.microsoft.com/office/word/2020/wordml/sdtdatahash" xmlns:w16se="http://schemas.microsoft.com/office/word/2015/wordml/symex" xmlns:wpg="http://schemas.microsoft.com/office/word/2010/wordprocessingGroup" xmlns:wpi="http://schemas.microsoft.com/office/word/2010/wordprocessingInk" xmlns:wne="http://schemas.microsoft.com/office/word/2006/wordml" xmlns:wps="http://schemas.microsoft.com/office/word/2010/wordprocessingShape" mc:Ignorable="w14 w15 w16se w16cid w16 w16cex w16sdtdh wp14">
   <w15:person w15:author="Ira Diethelm">
     <w15:presenceInfo w15:providerId="Windows Live" w15:userId="aa756e1db070d33c"/>
-  </w15:person>
-  <w15:person w15:author="Malambré, Julia | Wissensfabrik">
-    <w15:presenceInfo w15:providerId="AD" w15:userId="S::Julia.Malambre@wissensfabrik.de::d294621f-9b82-49bc-8b6c-776d6cf9ddf6"/>
   </w15:person>
 </w15:people>
 </file>

</xml_diff>

<commit_message>
kleiner Änderungsvorschlag im Impressum
</commit_message>
<xml_diff>
--- a/1_Einleitung/1_Einleitung_Impressum.docx
+++ b/1_Einleitung/1_Einleitung_Impressum.docx
@@ -456,15 +456,27 @@
           <w:lang w:eastAsia="en-US"/>
         </w:rPr>
       </w:pPr>
-      <w:r>
-        <w:rPr>
-          <w:rFonts w:eastAsia="HelveticaNeueLT-Light" w:cstheme="minorHAnsi"/>
-          <w:bCs w:val="0"/>
-          <w:sz w:val="19"/>
-          <w:szCs w:val="19"/>
-          <w:lang w:eastAsia="en-US"/>
-        </w:rPr>
-        <w:t>Ruthenstr. 23</w:t>
+      <w:proofErr w:type="spellStart"/>
+      <w:r>
+        <w:rPr>
+          <w:rFonts w:eastAsia="HelveticaNeueLT-Light" w:cstheme="minorHAnsi"/>
+          <w:bCs w:val="0"/>
+          <w:sz w:val="19"/>
+          <w:szCs w:val="19"/>
+          <w:lang w:eastAsia="en-US"/>
+        </w:rPr>
+        <w:t>Ruthenstr</w:t>
+      </w:r>
+      <w:proofErr w:type="spellEnd"/>
+      <w:r>
+        <w:rPr>
+          <w:rFonts w:eastAsia="HelveticaNeueLT-Light" w:cstheme="minorHAnsi"/>
+          <w:bCs w:val="0"/>
+          <w:sz w:val="19"/>
+          <w:szCs w:val="19"/>
+          <w:lang w:eastAsia="en-US"/>
+        </w:rPr>
+        <w:t>. 23</w:t>
       </w:r>
     </w:p>
     <w:p>
@@ -779,8 +791,20 @@
           <w:szCs w:val="19"/>
           <w:lang w:eastAsia="en-US"/>
         </w:rPr>
-        <w:t>Nils Pancratz</w:t>
-      </w:r>
+        <w:t xml:space="preserve">Nils </w:t>
+      </w:r>
+      <w:proofErr w:type="spellStart"/>
+      <w:r>
+        <w:rPr>
+          <w:rFonts w:eastAsia="HelveticaNeueLT-Light" w:cstheme="minorHAnsi"/>
+          <w:bCs w:val="0"/>
+          <w:sz w:val="19"/>
+          <w:szCs w:val="19"/>
+          <w:lang w:eastAsia="en-US"/>
+        </w:rPr>
+        <w:t>Pancratz</w:t>
+      </w:r>
+      <w:proofErr w:type="spellEnd"/>
     </w:p>
     <w:p>
       <w:pPr>
@@ -829,7 +853,18 @@
           <w:szCs w:val="19"/>
           <w:lang w:eastAsia="en-US"/>
         </w:rPr>
-        <w:t>Mareike D</w:t>
+        <w:t xml:space="preserve">Mareike </w:t>
+      </w:r>
+      <w:proofErr w:type="spellStart"/>
+      <w:r>
+        <w:rPr>
+          <w:rFonts w:eastAsia="HelveticaNeueLT-Light" w:cstheme="minorHAnsi"/>
+          <w:bCs w:val="0"/>
+          <w:sz w:val="19"/>
+          <w:szCs w:val="19"/>
+          <w:lang w:eastAsia="en-US"/>
+        </w:rPr>
+        <w:t>D</w:t>
       </w:r>
       <w:r>
         <w:rPr>
@@ -861,6 +896,7 @@
         </w:rPr>
         <w:t>glau</w:t>
       </w:r>
+      <w:proofErr w:type="spellEnd"/>
     </w:p>
     <w:p>
       <w:pPr>
@@ -884,8 +920,20 @@
           <w:szCs w:val="19"/>
           <w:lang w:eastAsia="en-US"/>
         </w:rPr>
-        <w:t>Annette Diruf</w:t>
-      </w:r>
+        <w:t xml:space="preserve">Annette </w:t>
+      </w:r>
+      <w:proofErr w:type="spellStart"/>
+      <w:r>
+        <w:rPr>
+          <w:rFonts w:eastAsia="HelveticaNeueLT-Light" w:cstheme="minorHAnsi"/>
+          <w:bCs w:val="0"/>
+          <w:sz w:val="19"/>
+          <w:szCs w:val="19"/>
+          <w:lang w:eastAsia="en-US"/>
+        </w:rPr>
+        <w:t>Diruf</w:t>
+      </w:r>
+      <w:proofErr w:type="spellEnd"/>
     </w:p>
     <w:p>
       <w:pPr>
@@ -909,15 +957,38 @@
           <w:docGrid w:linePitch="360"/>
         </w:sectPr>
       </w:pPr>
-      <w:r>
-        <w:rPr>
-          <w:rFonts w:eastAsia="HelveticaNeueLT-Light" w:cstheme="minorHAnsi"/>
-          <w:bCs w:val="0"/>
-          <w:sz w:val="19"/>
-          <w:szCs w:val="19"/>
-          <w:lang w:eastAsia="en-US"/>
-        </w:rPr>
-        <w:t>Estherk Nab</w:t>
+      <w:proofErr w:type="spellStart"/>
+      <w:r>
+        <w:rPr>
+          <w:rFonts w:eastAsia="HelveticaNeueLT-Light" w:cstheme="minorHAnsi"/>
+          <w:bCs w:val="0"/>
+          <w:sz w:val="19"/>
+          <w:szCs w:val="19"/>
+          <w:lang w:eastAsia="en-US"/>
+        </w:rPr>
+        <w:t>Estherk</w:t>
+      </w:r>
+      <w:proofErr w:type="spellEnd"/>
+      <w:r>
+        <w:rPr>
+          <w:rFonts w:eastAsia="HelveticaNeueLT-Light" w:cstheme="minorHAnsi"/>
+          <w:bCs w:val="0"/>
+          <w:sz w:val="19"/>
+          <w:szCs w:val="19"/>
+          <w:lang w:eastAsia="en-US"/>
+        </w:rPr>
+        <w:t xml:space="preserve"> </w:t>
+      </w:r>
+      <w:proofErr w:type="spellStart"/>
+      <w:r>
+        <w:rPr>
+          <w:rFonts w:eastAsia="HelveticaNeueLT-Light" w:cstheme="minorHAnsi"/>
+          <w:bCs w:val="0"/>
+          <w:sz w:val="19"/>
+          <w:szCs w:val="19"/>
+          <w:lang w:eastAsia="en-US"/>
+        </w:rPr>
+        <w:t>Nab</w:t>
       </w:r>
       <w:r>
         <w:rPr>
@@ -929,6 +1000,7 @@
         </w:rPr>
         <w:t>o</w:t>
       </w:r>
+      <w:proofErr w:type="spellEnd"/>
     </w:p>
     <w:p>
       <w:pPr>
@@ -1158,7 +1230,29 @@
           <w:szCs w:val="19"/>
           <w:lang w:eastAsia="en-US"/>
         </w:rPr>
-        <w:t>Leitung: Dr. Franziska Hutzler (Wissensfabrik)</w:t>
+        <w:t xml:space="preserve">Leitung: Dr. Franziska </w:t>
+      </w:r>
+      <w:proofErr w:type="spellStart"/>
+      <w:r>
+        <w:rPr>
+          <w:rFonts w:eastAsia="HelveticaNeueLT-Light" w:cstheme="minorHAnsi"/>
+          <w:bCs w:val="0"/>
+          <w:sz w:val="19"/>
+          <w:szCs w:val="19"/>
+          <w:lang w:eastAsia="en-US"/>
+        </w:rPr>
+        <w:t>Hutzler</w:t>
+      </w:r>
+      <w:proofErr w:type="spellEnd"/>
+      <w:r>
+        <w:rPr>
+          <w:rFonts w:eastAsia="HelveticaNeueLT-Light" w:cstheme="minorHAnsi"/>
+          <w:bCs w:val="0"/>
+          <w:sz w:val="19"/>
+          <w:szCs w:val="19"/>
+          <w:lang w:eastAsia="en-US"/>
+        </w:rPr>
+        <w:t xml:space="preserve"> (Wissensfabrik)</w:t>
       </w:r>
     </w:p>
     <w:p>
@@ -1208,7 +1302,29 @@
           <w:szCs w:val="19"/>
           <w:lang w:eastAsia="en-US"/>
         </w:rPr>
-        <w:t>Siegfried Czock (Bosch)</w:t>
+        <w:t xml:space="preserve">Siegfried </w:t>
+      </w:r>
+      <w:proofErr w:type="spellStart"/>
+      <w:r>
+        <w:rPr>
+          <w:rFonts w:eastAsia="HelveticaNeueLT-Light" w:cstheme="minorHAnsi"/>
+          <w:bCs w:val="0"/>
+          <w:sz w:val="19"/>
+          <w:szCs w:val="19"/>
+          <w:lang w:eastAsia="en-US"/>
+        </w:rPr>
+        <w:t>Czock</w:t>
+      </w:r>
+      <w:proofErr w:type="spellEnd"/>
+      <w:r>
+        <w:rPr>
+          <w:rFonts w:eastAsia="HelveticaNeueLT-Light" w:cstheme="minorHAnsi"/>
+          <w:bCs w:val="0"/>
+          <w:sz w:val="19"/>
+          <w:szCs w:val="19"/>
+          <w:lang w:eastAsia="en-US"/>
+        </w:rPr>
+        <w:t xml:space="preserve"> (Bosch)</w:t>
       </w:r>
     </w:p>
     <w:p>
@@ -1233,7 +1349,29 @@
           <w:szCs w:val="19"/>
           <w:lang w:eastAsia="en-US"/>
         </w:rPr>
-        <w:t>Michael Detmer (Wissensfabrik)</w:t>
+        <w:t xml:space="preserve">Michael </w:t>
+      </w:r>
+      <w:proofErr w:type="spellStart"/>
+      <w:r>
+        <w:rPr>
+          <w:rFonts w:eastAsia="HelveticaNeueLT-Light" w:cstheme="minorHAnsi"/>
+          <w:bCs w:val="0"/>
+          <w:sz w:val="19"/>
+          <w:szCs w:val="19"/>
+          <w:lang w:eastAsia="en-US"/>
+        </w:rPr>
+        <w:t>Detmer</w:t>
+      </w:r>
+      <w:proofErr w:type="spellEnd"/>
+      <w:r>
+        <w:rPr>
+          <w:rFonts w:eastAsia="HelveticaNeueLT-Light" w:cstheme="minorHAnsi"/>
+          <w:bCs w:val="0"/>
+          <w:sz w:val="19"/>
+          <w:szCs w:val="19"/>
+          <w:lang w:eastAsia="en-US"/>
+        </w:rPr>
+        <w:t xml:space="preserve"> (Wissensfabrik)</w:t>
       </w:r>
     </w:p>
     <w:p>
@@ -1358,7 +1496,51 @@
           <w:szCs w:val="19"/>
           <w:lang w:eastAsia="en-US"/>
         </w:rPr>
-        <w:t>Reinhard Pittschellis (Festo Didactic)</w:t>
+        <w:t xml:space="preserve">Reinhard </w:t>
+      </w:r>
+      <w:proofErr w:type="spellStart"/>
+      <w:r>
+        <w:rPr>
+          <w:rFonts w:eastAsia="HelveticaNeueLT-Light" w:cstheme="minorHAnsi"/>
+          <w:bCs w:val="0"/>
+          <w:sz w:val="19"/>
+          <w:szCs w:val="19"/>
+          <w:lang w:eastAsia="en-US"/>
+        </w:rPr>
+        <w:t>Pittschellis</w:t>
+      </w:r>
+      <w:proofErr w:type="spellEnd"/>
+      <w:r>
+        <w:rPr>
+          <w:rFonts w:eastAsia="HelveticaNeueLT-Light" w:cstheme="minorHAnsi"/>
+          <w:bCs w:val="0"/>
+          <w:sz w:val="19"/>
+          <w:szCs w:val="19"/>
+          <w:lang w:eastAsia="en-US"/>
+        </w:rPr>
+        <w:t xml:space="preserve"> (Festo </w:t>
+      </w:r>
+      <w:proofErr w:type="spellStart"/>
+      <w:r>
+        <w:rPr>
+          <w:rFonts w:eastAsia="HelveticaNeueLT-Light" w:cstheme="minorHAnsi"/>
+          <w:bCs w:val="0"/>
+          <w:sz w:val="19"/>
+          <w:szCs w:val="19"/>
+          <w:lang w:eastAsia="en-US"/>
+        </w:rPr>
+        <w:t>Didactic</w:t>
+      </w:r>
+      <w:proofErr w:type="spellEnd"/>
+      <w:r>
+        <w:rPr>
+          <w:rFonts w:eastAsia="HelveticaNeueLT-Light" w:cstheme="minorHAnsi"/>
+          <w:bCs w:val="0"/>
+          <w:sz w:val="19"/>
+          <w:szCs w:val="19"/>
+          <w:lang w:eastAsia="en-US"/>
+        </w:rPr>
+        <w:t>)</w:t>
       </w:r>
     </w:p>
     <w:p>
@@ -1383,7 +1565,29 @@
           <w:szCs w:val="19"/>
           <w:lang w:eastAsia="en-US"/>
         </w:rPr>
-        <w:t>Markus Riefling (BASF)</w:t>
+        <w:t xml:space="preserve">Markus </w:t>
+      </w:r>
+      <w:proofErr w:type="spellStart"/>
+      <w:r>
+        <w:rPr>
+          <w:rFonts w:eastAsia="HelveticaNeueLT-Light" w:cstheme="minorHAnsi"/>
+          <w:bCs w:val="0"/>
+          <w:sz w:val="19"/>
+          <w:szCs w:val="19"/>
+          <w:lang w:eastAsia="en-US"/>
+        </w:rPr>
+        <w:t>Riefling</w:t>
+      </w:r>
+      <w:proofErr w:type="spellEnd"/>
+      <w:r>
+        <w:rPr>
+          <w:rFonts w:eastAsia="HelveticaNeueLT-Light" w:cstheme="minorHAnsi"/>
+          <w:bCs w:val="0"/>
+          <w:sz w:val="19"/>
+          <w:szCs w:val="19"/>
+          <w:lang w:eastAsia="en-US"/>
+        </w:rPr>
+        <w:t xml:space="preserve"> (BASF)</w:t>
       </w:r>
     </w:p>
     <w:p>
@@ -1408,7 +1612,29 @@
           <w:szCs w:val="19"/>
           <w:lang w:eastAsia="en-US"/>
         </w:rPr>
-        <w:t xml:space="preserve">Ingmar Sassmann (BASF) </w:t>
+        <w:t xml:space="preserve">Ingmar </w:t>
+      </w:r>
+      <w:proofErr w:type="spellStart"/>
+      <w:r>
+        <w:rPr>
+          <w:rFonts w:eastAsia="HelveticaNeueLT-Light" w:cstheme="minorHAnsi"/>
+          <w:bCs w:val="0"/>
+          <w:sz w:val="19"/>
+          <w:szCs w:val="19"/>
+          <w:lang w:eastAsia="en-US"/>
+        </w:rPr>
+        <w:t>Sassmann</w:t>
+      </w:r>
+      <w:proofErr w:type="spellEnd"/>
+      <w:r>
+        <w:rPr>
+          <w:rFonts w:eastAsia="HelveticaNeueLT-Light" w:cstheme="minorHAnsi"/>
+          <w:bCs w:val="0"/>
+          <w:sz w:val="19"/>
+          <w:szCs w:val="19"/>
+          <w:lang w:eastAsia="en-US"/>
+        </w:rPr>
+        <w:t xml:space="preserve"> (BASF) </w:t>
       </w:r>
     </w:p>
     <w:p>
@@ -1600,7 +1826,29 @@
           <w:szCs w:val="19"/>
           <w:lang w:eastAsia="en-US"/>
         </w:rPr>
-        <w:t>Nadine Bergner (RWTH Aachen - Schülerlabor Infosphere)</w:t>
+        <w:t xml:space="preserve">Nadine Bergner (RWTH Aachen - Schülerlabor </w:t>
+      </w:r>
+      <w:proofErr w:type="spellStart"/>
+      <w:r>
+        <w:rPr>
+          <w:rFonts w:eastAsia="HelveticaNeueLT-Light" w:cstheme="minorHAnsi"/>
+          <w:bCs w:val="0"/>
+          <w:sz w:val="19"/>
+          <w:szCs w:val="19"/>
+          <w:lang w:eastAsia="en-US"/>
+        </w:rPr>
+        <w:t>Infosphere</w:t>
+      </w:r>
+      <w:proofErr w:type="spellEnd"/>
+      <w:r>
+        <w:rPr>
+          <w:rFonts w:eastAsia="HelveticaNeueLT-Light" w:cstheme="minorHAnsi"/>
+          <w:bCs w:val="0"/>
+          <w:sz w:val="19"/>
+          <w:szCs w:val="19"/>
+          <w:lang w:eastAsia="en-US"/>
+        </w:rPr>
+        <w:t>)</w:t>
       </w:r>
     </w:p>
     <w:p>
@@ -1625,7 +1873,29 @@
           <w:szCs w:val="19"/>
           <w:lang w:eastAsia="en-US"/>
         </w:rPr>
-        <w:t>Eric Böhmfeld (Dräger)</w:t>
+        <w:t xml:space="preserve">Eric </w:t>
+      </w:r>
+      <w:proofErr w:type="spellStart"/>
+      <w:r>
+        <w:rPr>
+          <w:rFonts w:eastAsia="HelveticaNeueLT-Light" w:cstheme="minorHAnsi"/>
+          <w:bCs w:val="0"/>
+          <w:sz w:val="19"/>
+          <w:szCs w:val="19"/>
+          <w:lang w:eastAsia="en-US"/>
+        </w:rPr>
+        <w:t>Böhmfeld</w:t>
+      </w:r>
+      <w:proofErr w:type="spellEnd"/>
+      <w:r>
+        <w:rPr>
+          <w:rFonts w:eastAsia="HelveticaNeueLT-Light" w:cstheme="minorHAnsi"/>
+          <w:bCs w:val="0"/>
+          <w:sz w:val="19"/>
+          <w:szCs w:val="19"/>
+          <w:lang w:eastAsia="en-US"/>
+        </w:rPr>
+        <w:t xml:space="preserve"> (Dräger)</w:t>
       </w:r>
     </w:p>
     <w:p>
@@ -1760,7 +2030,29 @@
           <w:szCs w:val="19"/>
           <w:lang w:eastAsia="en-US"/>
         </w:rPr>
-        <w:t>Martin Kempa (Gesamtschule Melsungen)</w:t>
+        <w:t xml:space="preserve">Martin Kempa (Gesamtschule </w:t>
+      </w:r>
+      <w:proofErr w:type="spellStart"/>
+      <w:r>
+        <w:rPr>
+          <w:rFonts w:eastAsia="HelveticaNeueLT-Light" w:cstheme="minorHAnsi"/>
+          <w:bCs w:val="0"/>
+          <w:sz w:val="19"/>
+          <w:szCs w:val="19"/>
+          <w:lang w:eastAsia="en-US"/>
+        </w:rPr>
+        <w:t>Melsungen</w:t>
+      </w:r>
+      <w:proofErr w:type="spellEnd"/>
+      <w:r>
+        <w:rPr>
+          <w:rFonts w:eastAsia="HelveticaNeueLT-Light" w:cstheme="minorHAnsi"/>
+          <w:bCs w:val="0"/>
+          <w:sz w:val="19"/>
+          <w:szCs w:val="19"/>
+          <w:lang w:eastAsia="en-US"/>
+        </w:rPr>
+        <w:t>)</w:t>
       </w:r>
     </w:p>
     <w:p>
@@ -1785,7 +2077,29 @@
           <w:szCs w:val="19"/>
           <w:lang w:eastAsia="en-US"/>
         </w:rPr>
-        <w:t>Markus Knak (Graf-Anton-Günther Gymnasium Oldenburg)</w:t>
+        <w:t xml:space="preserve">Markus </w:t>
+      </w:r>
+      <w:proofErr w:type="spellStart"/>
+      <w:r>
+        <w:rPr>
+          <w:rFonts w:eastAsia="HelveticaNeueLT-Light" w:cstheme="minorHAnsi"/>
+          <w:bCs w:val="0"/>
+          <w:sz w:val="19"/>
+          <w:szCs w:val="19"/>
+          <w:lang w:eastAsia="en-US"/>
+        </w:rPr>
+        <w:t>Knak</w:t>
+      </w:r>
+      <w:proofErr w:type="spellEnd"/>
+      <w:r>
+        <w:rPr>
+          <w:rFonts w:eastAsia="HelveticaNeueLT-Light" w:cstheme="minorHAnsi"/>
+          <w:bCs w:val="0"/>
+          <w:sz w:val="19"/>
+          <w:szCs w:val="19"/>
+          <w:lang w:eastAsia="en-US"/>
+        </w:rPr>
+        <w:t xml:space="preserve"> (Graf-Anton-Günther Gymnasium Oldenburg)</w:t>
       </w:r>
     </w:p>
     <w:p>
@@ -1860,7 +2174,29 @@
           <w:szCs w:val="19"/>
           <w:lang w:eastAsia="en-US"/>
         </w:rPr>
-        <w:t>Hannes Koderisch (Privatgymnasium Schwetzingen)</w:t>
+        <w:t xml:space="preserve">Hannes </w:t>
+      </w:r>
+      <w:proofErr w:type="spellStart"/>
+      <w:r>
+        <w:rPr>
+          <w:rFonts w:eastAsia="HelveticaNeueLT-Light" w:cstheme="minorHAnsi"/>
+          <w:bCs w:val="0"/>
+          <w:sz w:val="19"/>
+          <w:szCs w:val="19"/>
+          <w:lang w:eastAsia="en-US"/>
+        </w:rPr>
+        <w:t>Koderisch</w:t>
+      </w:r>
+      <w:proofErr w:type="spellEnd"/>
+      <w:r>
+        <w:rPr>
+          <w:rFonts w:eastAsia="HelveticaNeueLT-Light" w:cstheme="minorHAnsi"/>
+          <w:bCs w:val="0"/>
+          <w:sz w:val="19"/>
+          <w:szCs w:val="19"/>
+          <w:lang w:eastAsia="en-US"/>
+        </w:rPr>
+        <w:t xml:space="preserve"> (Privatgymnasium Schwetzingen)</w:t>
       </w:r>
     </w:p>
     <w:p>
@@ -1885,7 +2221,29 @@
           <w:szCs w:val="19"/>
           <w:lang w:eastAsia="en-US"/>
         </w:rPr>
-        <w:t>Harald Rothkirch (Gymnasium Neue Oberschule, Braunschweig)</w:t>
+        <w:t xml:space="preserve">Harald </w:t>
+      </w:r>
+      <w:proofErr w:type="spellStart"/>
+      <w:r>
+        <w:rPr>
+          <w:rFonts w:eastAsia="HelveticaNeueLT-Light" w:cstheme="minorHAnsi"/>
+          <w:bCs w:val="0"/>
+          <w:sz w:val="19"/>
+          <w:szCs w:val="19"/>
+          <w:lang w:eastAsia="en-US"/>
+        </w:rPr>
+        <w:t>Rothkirch</w:t>
+      </w:r>
+      <w:proofErr w:type="spellEnd"/>
+      <w:r>
+        <w:rPr>
+          <w:rFonts w:eastAsia="HelveticaNeueLT-Light" w:cstheme="minorHAnsi"/>
+          <w:bCs w:val="0"/>
+          <w:sz w:val="19"/>
+          <w:szCs w:val="19"/>
+          <w:lang w:eastAsia="en-US"/>
+        </w:rPr>
+        <w:t xml:space="preserve"> (Gymnasium Neue Oberschule, Braunschweig)</w:t>
       </w:r>
     </w:p>
     <w:p>
@@ -1935,7 +2293,29 @@
           <w:szCs w:val="19"/>
           <w:lang w:eastAsia="en-US"/>
         </w:rPr>
-        <w:t>Gerburg Lubor (Softwarekontor)</w:t>
+        <w:t xml:space="preserve">Gerburg </w:t>
+      </w:r>
+      <w:proofErr w:type="spellStart"/>
+      <w:r>
+        <w:rPr>
+          <w:rFonts w:eastAsia="HelveticaNeueLT-Light" w:cstheme="minorHAnsi"/>
+          <w:bCs w:val="0"/>
+          <w:sz w:val="19"/>
+          <w:szCs w:val="19"/>
+          <w:lang w:eastAsia="en-US"/>
+        </w:rPr>
+        <w:t>Lubor</w:t>
+      </w:r>
+      <w:proofErr w:type="spellEnd"/>
+      <w:r>
+        <w:rPr>
+          <w:rFonts w:eastAsia="HelveticaNeueLT-Light" w:cstheme="minorHAnsi"/>
+          <w:bCs w:val="0"/>
+          <w:sz w:val="19"/>
+          <w:szCs w:val="19"/>
+          <w:lang w:eastAsia="en-US"/>
+        </w:rPr>
+        <w:t xml:space="preserve"> (Softwarekontor)</w:t>
       </w:r>
     </w:p>
     <w:p>
@@ -2060,7 +2440,29 @@
           <w:szCs w:val="19"/>
           <w:lang w:eastAsia="en-US"/>
         </w:rPr>
-        <w:t>Tobias Stuckenberg (Paulusschule Oldenburg)</w:t>
+        <w:t xml:space="preserve">Tobias </w:t>
+      </w:r>
+      <w:proofErr w:type="spellStart"/>
+      <w:r>
+        <w:rPr>
+          <w:rFonts w:eastAsia="HelveticaNeueLT-Light" w:cstheme="minorHAnsi"/>
+          <w:bCs w:val="0"/>
+          <w:sz w:val="19"/>
+          <w:szCs w:val="19"/>
+          <w:lang w:eastAsia="en-US"/>
+        </w:rPr>
+        <w:t>Stuckenberg</w:t>
+      </w:r>
+      <w:proofErr w:type="spellEnd"/>
+      <w:r>
+        <w:rPr>
+          <w:rFonts w:eastAsia="HelveticaNeueLT-Light" w:cstheme="minorHAnsi"/>
+          <w:bCs w:val="0"/>
+          <w:sz w:val="19"/>
+          <w:szCs w:val="19"/>
+          <w:lang w:eastAsia="en-US"/>
+        </w:rPr>
+        <w:t xml:space="preserve"> (Paulusschule Oldenburg)</w:t>
       </w:r>
     </w:p>
     <w:p>
@@ -2168,7 +2570,29 @@
           <w:szCs w:val="19"/>
           <w:lang w:eastAsia="en-US"/>
         </w:rPr>
-        <w:t>Benjamin Piétza (FU Berlin)</w:t>
+        <w:t xml:space="preserve">Benjamin </w:t>
+      </w:r>
+      <w:proofErr w:type="spellStart"/>
+      <w:r>
+        <w:rPr>
+          <w:rFonts w:eastAsia="HelveticaNeueLT-Light" w:cstheme="minorHAnsi"/>
+          <w:bCs w:val="0"/>
+          <w:sz w:val="19"/>
+          <w:szCs w:val="19"/>
+          <w:lang w:eastAsia="en-US"/>
+        </w:rPr>
+        <w:t>Piétza</w:t>
+      </w:r>
+      <w:proofErr w:type="spellEnd"/>
+      <w:r>
+        <w:rPr>
+          <w:rFonts w:eastAsia="HelveticaNeueLT-Light" w:cstheme="minorHAnsi"/>
+          <w:bCs w:val="0"/>
+          <w:sz w:val="19"/>
+          <w:szCs w:val="19"/>
+          <w:lang w:eastAsia="en-US"/>
+        </w:rPr>
+        <w:t xml:space="preserve"> (FU Berlin)</w:t>
       </w:r>
     </w:p>
     <w:p>
@@ -2836,8 +3260,64 @@
           <w:szCs w:val="19"/>
           <w:lang w:eastAsia="en-US"/>
         </w:rPr>
-        <w:t xml:space="preserve"> Kellner, Animation / Illustration / Graphic Recording, studio animanova</w:t>
-      </w:r>
+        <w:t xml:space="preserve"> Kellner, Animation / Illustration / </w:t>
+      </w:r>
+      <w:proofErr w:type="spellStart"/>
+      <w:r>
+        <w:rPr>
+          <w:rFonts w:eastAsia="HelveticaNeueLT-Light" w:cstheme="minorHAnsi"/>
+          <w:bCs w:val="0"/>
+          <w:sz w:val="19"/>
+          <w:szCs w:val="19"/>
+          <w:lang w:eastAsia="en-US"/>
+        </w:rPr>
+        <w:t>Graphic</w:t>
+      </w:r>
+      <w:proofErr w:type="spellEnd"/>
+      <w:r>
+        <w:rPr>
+          <w:rFonts w:eastAsia="HelveticaNeueLT-Light" w:cstheme="minorHAnsi"/>
+          <w:bCs w:val="0"/>
+          <w:sz w:val="19"/>
+          <w:szCs w:val="19"/>
+          <w:lang w:eastAsia="en-US"/>
+        </w:rPr>
+        <w:t xml:space="preserve"> Recording, </w:t>
+      </w:r>
+      <w:proofErr w:type="spellStart"/>
+      <w:r>
+        <w:rPr>
+          <w:rFonts w:eastAsia="HelveticaNeueLT-Light" w:cstheme="minorHAnsi"/>
+          <w:bCs w:val="0"/>
+          <w:sz w:val="19"/>
+          <w:szCs w:val="19"/>
+          <w:lang w:eastAsia="en-US"/>
+        </w:rPr>
+        <w:t>studio</w:t>
+      </w:r>
+      <w:proofErr w:type="spellEnd"/>
+      <w:r>
+        <w:rPr>
+          <w:rFonts w:eastAsia="HelveticaNeueLT-Light" w:cstheme="minorHAnsi"/>
+          <w:bCs w:val="0"/>
+          <w:sz w:val="19"/>
+          <w:szCs w:val="19"/>
+          <w:lang w:eastAsia="en-US"/>
+        </w:rPr>
+        <w:t xml:space="preserve"> </w:t>
+      </w:r>
+      <w:proofErr w:type="spellStart"/>
+      <w:r>
+        <w:rPr>
+          <w:rFonts w:eastAsia="HelveticaNeueLT-Light" w:cstheme="minorHAnsi"/>
+          <w:bCs w:val="0"/>
+          <w:sz w:val="19"/>
+          <w:szCs w:val="19"/>
+          <w:lang w:eastAsia="en-US"/>
+        </w:rPr>
+        <w:t>animanova</w:t>
+      </w:r>
+      <w:proofErr w:type="spellEnd"/>
     </w:p>
     <w:sdt>
       <w:sdtPr>
@@ -2969,8 +3449,13 @@
           <w:r>
             <w:br/>
           </w:r>
+          <w:proofErr w:type="spellStart"/>
           <w:r>
-            <w:t>Codes im Supermarkt und Unternehmen</w:t>
+            <w:t>Codes</w:t>
+          </w:r>
+          <w:proofErr w:type="spellEnd"/>
+          <w:r>
+            <w:t xml:space="preserve"> im Supermarkt und Unternehmen</w:t>
           </w:r>
         </w:p>
         <w:p>
@@ -2999,8 +3484,21 @@
             </w:rPr>
             <w:br/>
           </w:r>
+          <w:proofErr w:type="spellStart"/>
           <w:r>
-            <w:t>3D-Druck, Modellierung und Augmented/Virtual Reality</w:t>
+            <w:t>3D-Druck</w:t>
+          </w:r>
+          <w:proofErr w:type="spellEnd"/>
+          <w:r>
+            <w:t xml:space="preserve">, Modellierung und </w:t>
+          </w:r>
+          <w:proofErr w:type="spellStart"/>
+          <w:r>
+            <w:t>Augmented</w:t>
+          </w:r>
+          <w:proofErr w:type="spellEnd"/>
+          <w:r>
+            <w:t>/Virtual Reality</w:t>
           </w:r>
         </w:p>
         <w:p>
@@ -3035,8 +3533,13 @@
           <w:r>
             <w:br/>
           </w:r>
+          <w:proofErr w:type="spellStart"/>
           <w:r>
-            <w:t>MocoMoco – Mein besonderer Anschluss</w:t>
+            <w:t>MocoMoco</w:t>
+          </w:r>
+          <w:proofErr w:type="spellEnd"/>
+          <w:r>
+            <w:t xml:space="preserve"> – Mein besonderer Anschluss</w:t>
           </w:r>
           <w:r>
             <w:t xml:space="preserve"> </w:t>
@@ -3056,8 +3559,13 @@
           <w:r>
             <w:br/>
           </w:r>
+          <w:proofErr w:type="spellStart"/>
           <w:r>
-            <w:t>App Inventor</w:t>
+            <w:t>App</w:t>
+          </w:r>
+          <w:proofErr w:type="spellEnd"/>
+          <w:r>
+            <w:t xml:space="preserve"> Inventor</w:t>
           </w:r>
           <w:r>
             <w:t xml:space="preserve"> </w:t>
@@ -3152,7 +3660,14 @@
           </w:r>
           <w:r>
             <w:br/>
-            <w:t xml:space="preserve">Kryptologie </w:t>
+          </w:r>
+          <w:proofErr w:type="spellStart"/>
+          <w:r>
+            <w:t>Kryptologie</w:t>
+          </w:r>
+          <w:proofErr w:type="spellEnd"/>
+          <w:r>
+            <w:t xml:space="preserve"> </w:t>
           </w:r>
         </w:p>
         <w:p>
@@ -3323,7 +3838,25 @@
               <w:sz w:val="21"/>
               <w:szCs w:val="21"/>
             </w:rPr>
-            <w:t>BB8 selber bauen</w:t>
+            <w:t xml:space="preserve">BB8 </w:t>
+          </w:r>
+          <w:proofErr w:type="gramStart"/>
+          <w:r>
+            <w:rPr>
+              <w:rFonts w:ascii="Helvetica 45" w:hAnsi="Helvetica 45"/>
+              <w:sz w:val="21"/>
+              <w:szCs w:val="21"/>
+            </w:rPr>
+            <w:t>selber</w:t>
+          </w:r>
+          <w:proofErr w:type="gramEnd"/>
+          <w:r>
+            <w:rPr>
+              <w:rFonts w:ascii="Helvetica 45" w:hAnsi="Helvetica 45"/>
+              <w:sz w:val="21"/>
+              <w:szCs w:val="21"/>
+            </w:rPr>
+            <w:t xml:space="preserve"> bauen</w:t>
           </w:r>
         </w:p>
         <w:p>
@@ -3419,8 +3952,17 @@
           <w:b/>
           <w:lang w:val="en-US"/>
         </w:rPr>
-        <w:t xml:space="preserve"> Projektmethode</w:t>
-      </w:r>
+        <w:t xml:space="preserve"> </w:t>
+      </w:r>
+      <w:proofErr w:type="spellStart"/>
+      <w:r>
+        <w:rPr>
+          <w:b/>
+          <w:lang w:val="en-US"/>
+        </w:rPr>
+        <w:t>Projektmethode</w:t>
+      </w:r>
+      <w:proofErr w:type="spellEnd"/>
     </w:p>
     <w:p>
       <w:pPr>
@@ -3461,6 +4003,11 @@
       <w:r>
         <w:t xml:space="preserve"> „IT2School Module zur künstlichen Intelligenz“ und online verfügbar. </w:t>
       </w:r>
+      <w:ins w:id="4" w:author="Ira Diethelm" w:date="2023-01-03T11:42:00Z">
+        <w:r>
+          <w:t xml:space="preserve"> </w:t>
+        </w:r>
+      </w:ins>
     </w:p>
     <w:sectPr>
       <w:type w:val="continuous"/>

</xml_diff>

<commit_message>
Änderungen angenommen und PDF erstellt
</commit_message>
<xml_diff>
--- a/1_Einleitung/1_Einleitung_Impressum.docx
+++ b/1_Einleitung/1_Einleitung_Impressum.docx
@@ -277,9 +277,6 @@
                               <w:pPr>
                                 <w:spacing w:line="240" w:lineRule="auto"/>
                                 <w:jc w:val="center"/>
-                                <w:rPr>
-                                  <w:rFonts w:hint="eastAsia"/>
-                                </w:rPr>
                               </w:pPr>
                               <w:r>
                                 <w:rPr>
@@ -304,7 +301,7 @@
                               <w:pPr>
                                 <w:pStyle w:val="Kopfzeile"/>
                                 <w:rPr>
-                                  <w:rFonts w:ascii="Helvetica 55" w:hAnsi="Helvetica 55" w:hint="eastAsia"/>
+                                  <w:rFonts w:ascii="Helvetica 55" w:hAnsi="Helvetica 55"/>
                                   <w:b/>
                                   <w:sz w:val="88"/>
                                   <w:szCs w:val="88"/>
@@ -325,7 +322,6 @@
                                 <w:spacing w:line="240" w:lineRule="auto"/>
                                 <w:jc w:val="both"/>
                                 <w:rPr>
-                                  <w:rFonts w:hint="eastAsia"/>
                                   <w:sz w:val="18"/>
                                   <w:szCs w:val="15"/>
                                 </w:rPr>
@@ -1565,29 +1561,7 @@
           <w:szCs w:val="19"/>
           <w:lang w:eastAsia="en-US"/>
         </w:rPr>
-        <w:t xml:space="preserve">Markus </w:t>
-      </w:r>
-      <w:proofErr w:type="spellStart"/>
-      <w:r>
-        <w:rPr>
-          <w:rFonts w:eastAsia="HelveticaNeueLT-Light" w:cstheme="minorHAnsi"/>
-          <w:bCs w:val="0"/>
-          <w:sz w:val="19"/>
-          <w:szCs w:val="19"/>
-          <w:lang w:eastAsia="en-US"/>
-        </w:rPr>
-        <w:t>Riefling</w:t>
-      </w:r>
-      <w:proofErr w:type="spellEnd"/>
-      <w:r>
-        <w:rPr>
-          <w:rFonts w:eastAsia="HelveticaNeueLT-Light" w:cstheme="minorHAnsi"/>
-          <w:bCs w:val="0"/>
-          <w:sz w:val="19"/>
-          <w:szCs w:val="19"/>
-          <w:lang w:eastAsia="en-US"/>
-        </w:rPr>
-        <w:t xml:space="preserve"> (BASF)</w:t>
+        <w:t>Markus Riefling (BASF)</w:t>
       </w:r>
     </w:p>
     <w:p>
@@ -3838,25 +3812,7 @@
               <w:sz w:val="21"/>
               <w:szCs w:val="21"/>
             </w:rPr>
-            <w:t xml:space="preserve">BB8 </w:t>
-          </w:r>
-          <w:proofErr w:type="gramStart"/>
-          <w:r>
-            <w:rPr>
-              <w:rFonts w:ascii="Helvetica 45" w:hAnsi="Helvetica 45"/>
-              <w:sz w:val="21"/>
-              <w:szCs w:val="21"/>
-            </w:rPr>
-            <w:t>selber</w:t>
-          </w:r>
-          <w:proofErr w:type="gramEnd"/>
-          <w:r>
-            <w:rPr>
-              <w:rFonts w:ascii="Helvetica 45" w:hAnsi="Helvetica 45"/>
-              <w:sz w:val="21"/>
-              <w:szCs w:val="21"/>
-            </w:rPr>
-            <w:t xml:space="preserve"> bauen</w:t>
+            <w:t>BB8 selber bauen</w:t>
           </w:r>
         </w:p>
         <w:p>
@@ -3952,17 +3908,8 @@
           <w:b/>
           <w:lang w:val="en-US"/>
         </w:rPr>
-        <w:t xml:space="preserve"> </w:t>
-      </w:r>
-      <w:proofErr w:type="spellStart"/>
-      <w:r>
-        <w:rPr>
-          <w:b/>
-          <w:lang w:val="en-US"/>
-        </w:rPr>
-        <w:t>Projektmethode</w:t>
-      </w:r>
-      <w:proofErr w:type="spellEnd"/>
+        <w:t xml:space="preserve"> Projektmethode</w:t>
+      </w:r>
     </w:p>
     <w:p>
       <w:pPr>
@@ -3973,24 +3920,15 @@
       <w:r>
         <w:t>Die</w:t>
       </w:r>
-      <w:ins w:id="1" w:author="Ira Diethelm" w:date="2023-01-03T11:37:00Z">
-        <w:r>
-          <w:t xml:space="preserve"> hier aufgeführten</w:t>
-        </w:r>
-      </w:ins>
-      <w:ins w:id="2" w:author="Ira Diethelm" w:date="2023-01-03T11:38:00Z">
-        <w:r>
-          <w:t xml:space="preserve"> (klassischen)</w:t>
-        </w:r>
-      </w:ins>
+      <w:r>
+        <w:t xml:space="preserve"> hier aufgeführten (klassischen)</w:t>
+      </w:r>
       <w:r>
         <w:t xml:space="preserve"> Module von IT2School werden durch die </w:t>
       </w:r>
-      <w:ins w:id="3" w:author="Ira Diethelm" w:date="2023-01-03T11:38:00Z">
-        <w:r>
-          <w:t xml:space="preserve">(neuen) </w:t>
-        </w:r>
-      </w:ins>
+      <w:r>
+        <w:t xml:space="preserve">(neuen) </w:t>
+      </w:r>
       <w:r>
         <w:t xml:space="preserve">Module zum Thema künstliche Intelligenz ergänzt. Diese sind </w:t>
       </w:r>
@@ -4003,11 +3941,9 @@
       <w:r>
         <w:t xml:space="preserve"> „IT2School Module zur künstlichen Intelligenz“ und online verfügbar. </w:t>
       </w:r>
-      <w:ins w:id="4" w:author="Ira Diethelm" w:date="2023-01-03T11:42:00Z">
-        <w:r>
-          <w:t xml:space="preserve"> </w:t>
-        </w:r>
-      </w:ins>
+      <w:r>
+        <w:t xml:space="preserve"> </w:t>
+      </w:r>
     </w:p>
     <w:sectPr>
       <w:type w:val="continuous"/>
@@ -4216,7 +4152,7 @@
                       <w:pPr>
                         <w:spacing w:line="160" w:lineRule="exact"/>
                         <w:rPr>
-                          <w:rFonts w:ascii="Helvetica 55" w:hAnsi="Helvetica 55" w:hint="eastAsia"/>
+                          <w:rFonts w:ascii="Helvetica 55" w:hAnsi="Helvetica 55"/>
                           <w:color w:val="A6A6A6" w:themeColor="background1" w:themeShade="A6"/>
                           <w:sz w:val="14"/>
                           <w:szCs w:val="14"/>
@@ -9450,14 +9386,6 @@
     <w:abstractNumId w:val="24"/>
   </w:num>
 </w:numbering>
-</file>
-
-<file path=word/people.xml><?xml version="1.0" encoding="utf-8"?>
-<w15:people xmlns:wpc="http://schemas.microsoft.com/office/word/2010/wordprocessingCanvas" xmlns:cx="http://schemas.microsoft.com/office/drawing/2014/chartex" xmlns:cx1="http://schemas.microsoft.com/office/drawing/2015/9/8/chartex" xmlns:cx2="http://schemas.microsoft.com/office/drawing/2015/10/21/chartex" xmlns:cx3="http://schemas.microsoft.com/office/drawing/2016/5/9/chartex" xmlns:cx4="http://schemas.microsoft.com/office/drawing/2016/5/10/chartex" xmlns:cx5="http://schemas.microsoft.com/office/drawing/2016/5/11/chartex" xmlns:cx6="http://schemas.microsoft.com/office/drawing/2016/5/12/chartex" xmlns:cx7="http://schemas.microsoft.com/office/drawing/2016/5/13/chartex" xmlns:cx8="http://schemas.microsoft.com/office/drawing/2016/5/14/chartex" xmlns:mc="http://schemas.openxmlformats.org/markup-compatibility/2006" xmlns:aink="http://schemas.microsoft.com/office/drawing/2016/ink" xmlns:am3d="http://schemas.microsoft.com/office/drawing/2017/model3d" xmlns:o="urn:schemas-microsoft-com:office:office" xmlns:oel="http://schemas.microsoft.com/office/2019/extlst" xmlns:r="http://schemas.openxmlformats.org/officeDocument/2006/relationships" xmlns:m="http://schemas.openxmlformats.org/officeDocument/2006/math" xmlns:v="urn:schemas-microsoft-com:vml" xmlns:wp14="http://schemas.microsoft.com/office/word/2010/wordprocessingDrawing" xmlns:wp="http://schemas.openxmlformats.org/drawingml/2006/wordprocessingDrawing" xmlns:w10="urn:schemas-microsoft-com:office:word" xmlns:w="http://schemas.openxmlformats.org/wordprocessingml/2006/main" xmlns:w14="http://schemas.microsoft.com/office/word/2010/wordml" xmlns:w15="http://schemas.microsoft.com/office/word/2012/wordml" xmlns:w16cex="http://schemas.microsoft.com/office/word/2018/wordml/cex" xmlns:w16cid="http://schemas.microsoft.com/office/word/2016/wordml/cid" xmlns:w16="http://schemas.microsoft.com/office/word/2018/wordml" xmlns:w16sdtdh="http://schemas.microsoft.com/office/word/2020/wordml/sdtdatahash" xmlns:w16se="http://schemas.microsoft.com/office/word/2015/wordml/symex" xmlns:wpg="http://schemas.microsoft.com/office/word/2010/wordprocessingGroup" xmlns:wpi="http://schemas.microsoft.com/office/word/2010/wordprocessingInk" xmlns:wne="http://schemas.microsoft.com/office/word/2006/wordml" xmlns:wps="http://schemas.microsoft.com/office/word/2010/wordprocessingShape" mc:Ignorable="w14 w15 w16se w16cid w16 w16cex w16sdtdh wp14">
-  <w15:person w15:author="Ira Diethelm">
-    <w15:presenceInfo w15:providerId="Windows Live" w15:userId="aa756e1db070d33c"/>
-  </w15:person>
-</w15:people>
 </file>
 
 <file path=word/styles.xml><?xml version="1.0" encoding="utf-8"?>

</xml_diff>